<commit_message>
sufragio participación a través del voto
</commit_message>
<xml_diff>
--- a/Proyecto de Nación.docx
+++ b/Proyecto de Nación.docx
@@ -2617,15 +2617,515 @@
       <w:pPr>
         <w:pStyle w:val="Prrafodelista"/>
         <w:spacing w:after="0" w:line="360" w:lineRule="auto"/>
-        <w:ind w:left="360"/>
         <w:jc w:val="both"/>
         <w:rPr>
           <w:rFonts w:ascii="Arial" w:hAnsi="Arial" w:cs="Arial"/>
-          <w:b/>
-          <w:bCs/>
-          <w:color w:val="000000" w:themeColor="text1"/>
-          <w:sz w:val="24"/>
-          <w:szCs w:val="24"/>
+          <w:color w:val="000000" w:themeColor="text1"/>
+          <w:sz w:val="24"/>
+          <w:szCs w:val="24"/>
+          <w:lang w:val="es-MX"/>
+        </w:rPr>
+      </w:pPr>
+      <w:r>
+        <w:rPr>
+          <w:rFonts w:ascii="Arial" w:hAnsi="Arial" w:cs="Arial"/>
+          <w:color w:val="000000" w:themeColor="text1"/>
+          <w:sz w:val="24"/>
+          <w:szCs w:val="24"/>
+          <w:lang w:val="es-MX"/>
+        </w:rPr>
+        <w:t xml:space="preserve">l sufragio es un elemento esencial en los Estados democráticos, aunque tiene las restricciones de las leyes o normas que lo garantizan. En la actualidad, el </w:t>
+      </w:r>
+      <w:r>
+        <w:rPr>
+          <w:rFonts w:ascii="Arial" w:hAnsi="Arial" w:cs="Arial"/>
+          <w:color w:val="000000" w:themeColor="text1"/>
+          <w:sz w:val="24"/>
+          <w:szCs w:val="24"/>
+          <w:lang w:val="es-MX"/>
+        </w:rPr>
+        <w:lastRenderedPageBreak/>
+        <w:t>sufragio es equiparable al significado de elecciones. Es, sin duda, una garantía para la elección de los gobernantes, en igualdad de condiciones. Ha de tenerse muy presente que la consulta al pueblo no supone la delegación en el mismo de la competencia que, en realidad, tiene el órgano decisorio del Estado que corresponda; prueba de ello es el carácter facultativo de la propia convocatoria de la consulta.</w:t>
+      </w:r>
+      <w:sdt>
+        <w:sdtPr>
+          <w:rPr>
+            <w:rFonts w:ascii="Arial" w:hAnsi="Arial" w:cs="Arial"/>
+            <w:color w:val="000000" w:themeColor="text1"/>
+            <w:sz w:val="24"/>
+            <w:szCs w:val="24"/>
+            <w:lang w:val="es-MX"/>
+          </w:rPr>
+          <w:id w:val="1567231016"/>
+          <w:citation/>
+        </w:sdtPr>
+        <w:sdtContent>
+          <w:r>
+            <w:rPr>
+              <w:rFonts w:ascii="Arial" w:hAnsi="Arial" w:cs="Arial"/>
+              <w:color w:val="000000" w:themeColor="text1"/>
+              <w:sz w:val="24"/>
+              <w:szCs w:val="24"/>
+              <w:lang w:val="es-MX"/>
+            </w:rPr>
+            <w:fldChar w:fldCharType="begin"/>
+          </w:r>
+          <w:r>
+            <w:rPr>
+              <w:rFonts w:ascii="Arial" w:hAnsi="Arial" w:cs="Arial"/>
+              <w:color w:val="000000" w:themeColor="text1"/>
+              <w:sz w:val="24"/>
+              <w:szCs w:val="24"/>
+            </w:rPr>
+            <w:instrText xml:space="preserve"> CITATION Jos17 \l 4106 </w:instrText>
+          </w:r>
+          <w:r>
+            <w:rPr>
+              <w:rFonts w:ascii="Arial" w:hAnsi="Arial" w:cs="Arial"/>
+              <w:color w:val="000000" w:themeColor="text1"/>
+              <w:sz w:val="24"/>
+              <w:szCs w:val="24"/>
+              <w:lang w:val="es-MX"/>
+            </w:rPr>
+            <w:fldChar w:fldCharType="separate"/>
+          </w:r>
+          <w:r>
+            <w:rPr>
+              <w:rFonts w:ascii="Arial" w:hAnsi="Arial" w:cs="Arial"/>
+              <w:noProof/>
+              <w:color w:val="000000" w:themeColor="text1"/>
+              <w:sz w:val="24"/>
+              <w:szCs w:val="24"/>
+            </w:rPr>
+            <w:t xml:space="preserve"> </w:t>
+          </w:r>
+          <w:r>
+            <w:rPr>
+              <w:rFonts w:ascii="Arial" w:hAnsi="Arial" w:cs="Arial"/>
+              <w:noProof/>
+              <w:color w:val="000000" w:themeColor="text1"/>
+              <w:sz w:val="24"/>
+              <w:szCs w:val="24"/>
+            </w:rPr>
+            <w:t>(González, 2017)</w:t>
+          </w:r>
+          <w:r>
+            <w:rPr>
+              <w:rFonts w:ascii="Arial" w:hAnsi="Arial" w:cs="Arial"/>
+              <w:color w:val="000000" w:themeColor="text1"/>
+              <w:sz w:val="24"/>
+              <w:szCs w:val="24"/>
+              <w:lang w:val="es-MX"/>
+            </w:rPr>
+            <w:fldChar w:fldCharType="end"/>
+          </w:r>
+        </w:sdtContent>
+      </w:sdt>
+    </w:p>
+    <w:p>
+      <w:pPr>
+        <w:pStyle w:val="Prrafodelista"/>
+        <w:spacing w:after="0" w:line="360" w:lineRule="auto"/>
+        <w:jc w:val="both"/>
+        <w:rPr>
+          <w:rFonts w:ascii="Arial" w:hAnsi="Arial" w:cs="Arial"/>
+          <w:color w:val="000000" w:themeColor="text1"/>
+          <w:sz w:val="24"/>
+          <w:szCs w:val="24"/>
+          <w:lang w:val="es-MX"/>
+        </w:rPr>
+      </w:pPr>
+      <w:r>
+        <w:rPr>
+          <w:rFonts w:ascii="Arial" w:hAnsi="Arial" w:cs="Arial"/>
+          <w:color w:val="000000" w:themeColor="text1"/>
+          <w:sz w:val="24"/>
+          <w:szCs w:val="24"/>
+          <w:lang w:val="es-MX"/>
+        </w:rPr>
+        <w:t>El pueblo no sustituye al poder público, sino que se introduce en el procedimiento consultivo en el segundo lugar. En este sentido, consultivo no es sinónimo de no vinculante, sino de no ratificador o sancionador. Lo que sí parece difícilmente discutible, más allá de cualquier regulación normativa, es que el resultado del referendo nacional siempre debería ser vinculante</w:t>
+      </w:r>
+      <w:sdt>
+        <w:sdtPr>
+          <w:rPr>
+            <w:rFonts w:ascii="Arial" w:hAnsi="Arial" w:cs="Arial"/>
+            <w:color w:val="000000" w:themeColor="text1"/>
+            <w:sz w:val="24"/>
+            <w:szCs w:val="24"/>
+            <w:lang w:val="es-MX"/>
+          </w:rPr>
+          <w:id w:val="2081711345"/>
+          <w:citation/>
+        </w:sdtPr>
+        <w:sdtContent>
+          <w:r>
+            <w:rPr>
+              <w:rFonts w:ascii="Arial" w:hAnsi="Arial" w:cs="Arial"/>
+              <w:color w:val="000000" w:themeColor="text1"/>
+              <w:sz w:val="24"/>
+              <w:szCs w:val="24"/>
+              <w:lang w:val="es-MX"/>
+            </w:rPr>
+            <w:fldChar w:fldCharType="begin"/>
+          </w:r>
+          <w:r>
+            <w:rPr>
+              <w:rFonts w:ascii="Arial" w:hAnsi="Arial" w:cs="Arial"/>
+              <w:color w:val="000000" w:themeColor="text1"/>
+              <w:sz w:val="24"/>
+              <w:szCs w:val="24"/>
+            </w:rPr>
+            <w:instrText xml:space="preserve"> CITATION Jos17 \l 4106 </w:instrText>
+          </w:r>
+          <w:r>
+            <w:rPr>
+              <w:rFonts w:ascii="Arial" w:hAnsi="Arial" w:cs="Arial"/>
+              <w:color w:val="000000" w:themeColor="text1"/>
+              <w:sz w:val="24"/>
+              <w:szCs w:val="24"/>
+              <w:lang w:val="es-MX"/>
+            </w:rPr>
+            <w:fldChar w:fldCharType="separate"/>
+          </w:r>
+          <w:r>
+            <w:rPr>
+              <w:rFonts w:ascii="Arial" w:hAnsi="Arial" w:cs="Arial"/>
+              <w:noProof/>
+              <w:color w:val="000000" w:themeColor="text1"/>
+              <w:sz w:val="24"/>
+              <w:szCs w:val="24"/>
+            </w:rPr>
+            <w:t xml:space="preserve"> </w:t>
+          </w:r>
+          <w:r>
+            <w:rPr>
+              <w:rFonts w:ascii="Arial" w:hAnsi="Arial" w:cs="Arial"/>
+              <w:noProof/>
+              <w:color w:val="000000" w:themeColor="text1"/>
+              <w:sz w:val="24"/>
+              <w:szCs w:val="24"/>
+            </w:rPr>
+            <w:t>(González, 2017)</w:t>
+          </w:r>
+          <w:r>
+            <w:rPr>
+              <w:rFonts w:ascii="Arial" w:hAnsi="Arial" w:cs="Arial"/>
+              <w:color w:val="000000" w:themeColor="text1"/>
+              <w:sz w:val="24"/>
+              <w:szCs w:val="24"/>
+              <w:lang w:val="es-MX"/>
+            </w:rPr>
+            <w:fldChar w:fldCharType="end"/>
+          </w:r>
+        </w:sdtContent>
+      </w:sdt>
+    </w:p>
+    <w:p>
+      <w:pPr>
+        <w:pStyle w:val="Prrafodelista"/>
+        <w:spacing w:after="0" w:line="360" w:lineRule="auto"/>
+        <w:jc w:val="both"/>
+        <w:rPr>
+          <w:rFonts w:ascii="Arial" w:hAnsi="Arial" w:cs="Arial"/>
+          <w:color w:val="000000" w:themeColor="text1"/>
+          <w:sz w:val="24"/>
+          <w:szCs w:val="24"/>
+          <w:lang w:val="es-MX"/>
+        </w:rPr>
+      </w:pPr>
+    </w:p>
+    <w:p>
+      <w:pPr>
+        <w:pStyle w:val="Prrafodelista"/>
+        <w:spacing w:after="0" w:line="360" w:lineRule="auto"/>
+        <w:jc w:val="both"/>
+        <w:rPr>
+          <w:rFonts w:ascii="Arial" w:hAnsi="Arial" w:cs="Arial"/>
+          <w:color w:val="000000" w:themeColor="text1"/>
+          <w:sz w:val="24"/>
+          <w:szCs w:val="24"/>
+          <w:lang w:val="es-MX"/>
+        </w:rPr>
+      </w:pPr>
+      <w:r>
+        <w:rPr>
+          <w:rFonts w:ascii="Arial" w:hAnsi="Arial" w:cs="Arial"/>
+          <w:color w:val="000000" w:themeColor="text1"/>
+          <w:sz w:val="24"/>
+          <w:szCs w:val="24"/>
+          <w:lang w:val="es-MX"/>
+        </w:rPr>
+        <w:t>El sufragio cumple con el propósito de la participación política, es decir, permite que los ciudadanos jueguen algún papel en la conducción de sus Estados, a través de la elección de representantes políticos, la aprobación de medidas consultadas al pueblo, o la postulación para jugar un papel en la conducción del Estado. Cuando existe el sufragio, las personas poseen el derecho a participar políticamente.</w:t>
+      </w:r>
+      <w:sdt>
+        <w:sdtPr>
+          <w:rPr>
+            <w:rFonts w:ascii="Arial" w:hAnsi="Arial" w:cs="Arial"/>
+            <w:color w:val="000000" w:themeColor="text1"/>
+            <w:sz w:val="24"/>
+            <w:szCs w:val="24"/>
+            <w:lang w:val="es-MX"/>
+          </w:rPr>
+          <w:id w:val="1584637817"/>
+          <w:citation/>
+        </w:sdtPr>
+        <w:sdtContent>
+          <w:r>
+            <w:rPr>
+              <w:rFonts w:ascii="Arial" w:hAnsi="Arial" w:cs="Arial"/>
+              <w:color w:val="000000" w:themeColor="text1"/>
+              <w:sz w:val="24"/>
+              <w:szCs w:val="24"/>
+              <w:lang w:val="es-MX"/>
+            </w:rPr>
+            <w:fldChar w:fldCharType="begin"/>
+          </w:r>
+          <w:r>
+            <w:rPr>
+              <w:rFonts w:ascii="Arial" w:hAnsi="Arial" w:cs="Arial"/>
+              <w:color w:val="000000" w:themeColor="text1"/>
+              <w:sz w:val="24"/>
+              <w:szCs w:val="24"/>
+              <w:lang w:val="es-MX"/>
+            </w:rPr>
+            <w:instrText xml:space="preserve"> CITATION Mar21 \l 4106 </w:instrText>
+          </w:r>
+          <w:r>
+            <w:rPr>
+              <w:rFonts w:ascii="Arial" w:hAnsi="Arial" w:cs="Arial"/>
+              <w:color w:val="000000" w:themeColor="text1"/>
+              <w:sz w:val="24"/>
+              <w:szCs w:val="24"/>
+              <w:lang w:val="es-MX"/>
+            </w:rPr>
+            <w:fldChar w:fldCharType="separate"/>
+          </w:r>
+          <w:r>
+            <w:rPr>
+              <w:rFonts w:ascii="Arial" w:hAnsi="Arial" w:cs="Arial"/>
+              <w:noProof/>
+              <w:color w:val="000000" w:themeColor="text1"/>
+              <w:sz w:val="24"/>
+              <w:szCs w:val="24"/>
+              <w:lang w:val="es-MX"/>
+            </w:rPr>
+            <w:t xml:space="preserve"> </w:t>
+          </w:r>
+          <w:r>
+            <w:rPr>
+              <w:rFonts w:ascii="Arial" w:hAnsi="Arial" w:cs="Arial"/>
+              <w:noProof/>
+              <w:color w:val="000000" w:themeColor="text1"/>
+              <w:sz w:val="24"/>
+              <w:szCs w:val="24"/>
+              <w:lang w:val="es-MX"/>
+            </w:rPr>
+            <w:t>(Raffino, 2021)</w:t>
+          </w:r>
+          <w:r>
+            <w:rPr>
+              <w:rFonts w:ascii="Arial" w:hAnsi="Arial" w:cs="Arial"/>
+              <w:color w:val="000000" w:themeColor="text1"/>
+              <w:sz w:val="24"/>
+              <w:szCs w:val="24"/>
+              <w:lang w:val="es-MX"/>
+            </w:rPr>
+            <w:fldChar w:fldCharType="end"/>
+          </w:r>
+        </w:sdtContent>
+      </w:sdt>
+    </w:p>
+    <w:p>
+      <w:pPr>
+        <w:pStyle w:val="Prrafodelista"/>
+        <w:spacing w:after="0" w:line="360" w:lineRule="auto"/>
+        <w:jc w:val="both"/>
+        <w:rPr>
+          <w:rFonts w:ascii="Arial" w:hAnsi="Arial" w:cs="Arial"/>
+          <w:color w:val="000000" w:themeColor="text1"/>
+          <w:sz w:val="24"/>
+          <w:szCs w:val="24"/>
+          <w:lang w:val="es-MX"/>
+        </w:rPr>
+      </w:pPr>
+    </w:p>
+    <w:p>
+      <w:pPr>
+        <w:pStyle w:val="Prrafodelista"/>
+        <w:spacing w:after="0" w:line="360" w:lineRule="auto"/>
+        <w:jc w:val="both"/>
+        <w:rPr>
+          <w:rFonts w:ascii="Arial" w:hAnsi="Arial" w:cs="Arial"/>
+          <w:color w:val="000000" w:themeColor="text1"/>
+          <w:sz w:val="24"/>
+          <w:szCs w:val="24"/>
+          <w:lang w:val="es-MX"/>
+        </w:rPr>
+      </w:pPr>
+      <w:r>
+        <w:rPr>
+          <w:rFonts w:ascii="Arial" w:hAnsi="Arial" w:cs="Arial"/>
+          <w:color w:val="000000" w:themeColor="text1"/>
+          <w:sz w:val="24"/>
+          <w:szCs w:val="24"/>
+          <w:lang w:val="es-MX"/>
+        </w:rPr>
+        <w:t xml:space="preserve">El sufragio es el derecho social y político a participar en </w:t>
+      </w:r>
+      <w:proofErr w:type="gramStart"/>
+      <w:r>
+        <w:rPr>
+          <w:rFonts w:ascii="Arial" w:hAnsi="Arial" w:cs="Arial"/>
+          <w:color w:val="000000" w:themeColor="text1"/>
+          <w:sz w:val="24"/>
+          <w:szCs w:val="24"/>
+          <w:lang w:val="es-MX"/>
+        </w:rPr>
+        <w:t>comicios electorales</w:t>
+      </w:r>
+      <w:proofErr w:type="gramEnd"/>
+      <w:r>
+        <w:rPr>
+          <w:rFonts w:ascii="Arial" w:hAnsi="Arial" w:cs="Arial"/>
+          <w:color w:val="000000" w:themeColor="text1"/>
+          <w:sz w:val="24"/>
+          <w:szCs w:val="24"/>
+          <w:lang w:val="es-MX"/>
+        </w:rPr>
+        <w:t>, es decir, el ejercicio </w:t>
+      </w:r>
+      <w:hyperlink r:id="rId7" w:history="1">
+        <w:r>
+          <w:rPr>
+            <w:rFonts w:ascii="Arial" w:hAnsi="Arial" w:cs="Arial"/>
+            <w:color w:val="000000" w:themeColor="text1"/>
+            <w:sz w:val="24"/>
+            <w:szCs w:val="24"/>
+            <w:lang w:val="es-MX"/>
+          </w:rPr>
+          <w:t>constitucional</w:t>
+        </w:r>
+      </w:hyperlink>
+      <w:r>
+        <w:rPr>
+          <w:rFonts w:ascii="Arial" w:hAnsi="Arial" w:cs="Arial"/>
+          <w:color w:val="000000" w:themeColor="text1"/>
+          <w:sz w:val="24"/>
+          <w:szCs w:val="24"/>
+          <w:lang w:val="es-MX"/>
+        </w:rPr>
+        <w:t> de votar a los cargos públicos. En términos amplios, el término sufragio abarca tanto el derecho a ejercer el voto (activo), junto a los requisitos ciudadanos indispensables para hacerlo; como el derecho a postularse para una votación (pasivo), junto a las condiciones que determinan quiénes y cómo pueden ser elegidos.</w:t>
+      </w:r>
+      <w:sdt>
+        <w:sdtPr>
+          <w:rPr>
+            <w:rFonts w:ascii="Arial" w:hAnsi="Arial" w:cs="Arial"/>
+            <w:color w:val="000000" w:themeColor="text1"/>
+            <w:sz w:val="24"/>
+            <w:szCs w:val="24"/>
+            <w:lang w:val="es-MX"/>
+          </w:rPr>
+          <w:id w:val="-241185073"/>
+          <w:citation/>
+        </w:sdtPr>
+        <w:sdtContent>
+          <w:r>
+            <w:rPr>
+              <w:rFonts w:ascii="Arial" w:hAnsi="Arial" w:cs="Arial"/>
+              <w:color w:val="000000" w:themeColor="text1"/>
+              <w:sz w:val="24"/>
+              <w:szCs w:val="24"/>
+              <w:lang w:val="es-MX"/>
+            </w:rPr>
+            <w:fldChar w:fldCharType="begin"/>
+          </w:r>
+          <w:r>
+            <w:rPr>
+              <w:rFonts w:ascii="Arial" w:hAnsi="Arial" w:cs="Arial"/>
+              <w:color w:val="000000" w:themeColor="text1"/>
+              <w:sz w:val="24"/>
+              <w:szCs w:val="24"/>
+            </w:rPr>
+            <w:instrText xml:space="preserve"> CITATION Equ23 \l 4106 </w:instrText>
+          </w:r>
+          <w:r>
+            <w:rPr>
+              <w:rFonts w:ascii="Arial" w:hAnsi="Arial" w:cs="Arial"/>
+              <w:color w:val="000000" w:themeColor="text1"/>
+              <w:sz w:val="24"/>
+              <w:szCs w:val="24"/>
+              <w:lang w:val="es-MX"/>
+            </w:rPr>
+            <w:fldChar w:fldCharType="separate"/>
+          </w:r>
+          <w:r>
+            <w:rPr>
+              <w:rFonts w:ascii="Arial" w:hAnsi="Arial" w:cs="Arial"/>
+              <w:noProof/>
+              <w:color w:val="000000" w:themeColor="text1"/>
+              <w:sz w:val="24"/>
+              <w:szCs w:val="24"/>
+            </w:rPr>
+            <w:t xml:space="preserve"> </w:t>
+          </w:r>
+          <w:r>
+            <w:rPr>
+              <w:rFonts w:ascii="Arial" w:hAnsi="Arial" w:cs="Arial"/>
+              <w:noProof/>
+              <w:color w:val="000000" w:themeColor="text1"/>
+              <w:sz w:val="24"/>
+              <w:szCs w:val="24"/>
+            </w:rPr>
+            <w:t>(Equipo editorial, 2023)</w:t>
+          </w:r>
+          <w:r>
+            <w:rPr>
+              <w:rFonts w:ascii="Arial" w:hAnsi="Arial" w:cs="Arial"/>
+              <w:color w:val="000000" w:themeColor="text1"/>
+              <w:sz w:val="24"/>
+              <w:szCs w:val="24"/>
+              <w:lang w:val="es-MX"/>
+            </w:rPr>
+            <w:fldChar w:fldCharType="end"/>
+          </w:r>
+        </w:sdtContent>
+      </w:sdt>
+    </w:p>
+    <w:p>
+      <w:pPr>
+        <w:pStyle w:val="Prrafodelista"/>
+        <w:spacing w:after="0" w:line="360" w:lineRule="auto"/>
+        <w:jc w:val="both"/>
+        <w:rPr>
+          <w:rFonts w:ascii="Arial" w:hAnsi="Arial" w:cs="Arial"/>
+          <w:color w:val="000000" w:themeColor="text1"/>
+          <w:sz w:val="24"/>
+          <w:szCs w:val="24"/>
+          <w:lang w:val="es-MX"/>
+        </w:rPr>
+      </w:pPr>
+      <w:r>
+        <w:rPr>
+          <w:rFonts w:ascii="Arial" w:hAnsi="Arial" w:cs="Arial"/>
+          <w:color w:val="000000" w:themeColor="text1"/>
+          <w:sz w:val="24"/>
+          <w:szCs w:val="24"/>
+          <w:lang w:val="es-MX"/>
+        </w:rPr>
+        <w:t>.</w:t>
+      </w:r>
+    </w:p>
+    <w:p>
+      <w:pPr>
+        <w:pStyle w:val="Prrafodelista"/>
+        <w:spacing w:after="0" w:line="360" w:lineRule="auto"/>
+        <w:jc w:val="both"/>
+        <w:rPr>
+          <w:rFonts w:ascii="Arial" w:hAnsi="Arial" w:cs="Arial"/>
+          <w:color w:val="000000" w:themeColor="text1"/>
+          <w:sz w:val="24"/>
+          <w:szCs w:val="24"/>
+          <w:lang w:val="es-MX"/>
         </w:rPr>
       </w:pPr>
     </w:p>
@@ -2913,6 +3413,39 @@
                   <w:noProof/>
                   <w:lang w:val="es-ES"/>
                 </w:rPr>
+                <w:t xml:space="preserve">Equipo editorial, E. (23 de 1 de 2023). </w:t>
+              </w:r>
+              <w:r>
+                <w:rPr>
+                  <w:i/>
+                  <w:iCs/>
+                  <w:noProof/>
+                  <w:lang w:val="es-ES"/>
+                </w:rPr>
+                <w:t>sufragio participación a través del voto</w:t>
+              </w:r>
+              <w:r>
+                <w:rPr>
+                  <w:noProof/>
+                  <w:lang w:val="es-ES"/>
+                </w:rPr>
+                <w:t>. Obtenido de Enciclopedia Humanidades: https://humanidades.com/sufragio/</w:t>
+              </w:r>
+            </w:p>
+            <w:p>
+              <w:pPr>
+                <w:pStyle w:val="Bibliografa"/>
+                <w:ind w:left="720" w:hanging="720"/>
+                <w:rPr>
+                  <w:noProof/>
+                  <w:lang w:val="es-ES"/>
+                </w:rPr>
+              </w:pPr>
+              <w:r>
+                <w:rPr>
+                  <w:noProof/>
+                  <w:lang w:val="es-ES"/>
+                </w:rPr>
                 <w:t xml:space="preserve">Gaona, T. (13 de marzo de 2024). </w:t>
               </w:r>
               <w:r>
@@ -2930,6 +3463,39 @@
                   <w:lang w:val="es-ES"/>
                 </w:rPr>
                 <w:t>. Obtenido de https://grupoprofrezac.com.mx/noticias/importancia-del-ordenamiento-fiscal-en-guatemala.html</w:t>
+              </w:r>
+            </w:p>
+            <w:p>
+              <w:pPr>
+                <w:pStyle w:val="Bibliografa"/>
+                <w:ind w:left="720" w:hanging="720"/>
+                <w:rPr>
+                  <w:noProof/>
+                  <w:lang w:val="es-ES"/>
+                </w:rPr>
+              </w:pPr>
+              <w:r>
+                <w:rPr>
+                  <w:noProof/>
+                  <w:lang w:val="es-ES"/>
+                </w:rPr>
+                <w:t xml:space="preserve">González, J. L. (17 de 8 de 2017). </w:t>
+              </w:r>
+              <w:r>
+                <w:rPr>
+                  <w:i/>
+                  <w:iCs/>
+                  <w:noProof/>
+                  <w:lang w:val="es-ES"/>
+                </w:rPr>
+                <w:t>sufragio participación a través del voto</w:t>
+              </w:r>
+              <w:r>
+                <w:rPr>
+                  <w:noProof/>
+                  <w:lang w:val="es-ES"/>
+                </w:rPr>
+                <w:t>. Obtenido de https://novumjus.ucatolica.edu.co/article/view/1965/1785</w:t>
               </w:r>
             </w:p>
             <w:p>
@@ -3045,6 +3611,39 @@
                   <w:noProof/>
                   <w:lang w:val="es-ES"/>
                 </w:rPr>
+                <w:t xml:space="preserve">Raffino, M. E. (2021). </w:t>
+              </w:r>
+              <w:r>
+                <w:rPr>
+                  <w:i/>
+                  <w:iCs/>
+                  <w:noProof/>
+                  <w:lang w:val="es-ES"/>
+                </w:rPr>
+                <w:t>issuu</w:t>
+              </w:r>
+              <w:r>
+                <w:rPr>
+                  <w:noProof/>
+                  <w:lang w:val="es-ES"/>
+                </w:rPr>
+                <w:t>. Obtenido de SUFRAGIO: PARTICIPACIÓN A TRAVÉS DEL VOTO.: https://issuu.com/ash_jonh/docs/proyecto_de_naci_n_5to._compu_daffnne/s/12353103</w:t>
+              </w:r>
+            </w:p>
+            <w:p>
+              <w:pPr>
+                <w:pStyle w:val="Bibliografa"/>
+                <w:ind w:left="720" w:hanging="720"/>
+                <w:rPr>
+                  <w:noProof/>
+                  <w:lang w:val="es-ES"/>
+                </w:rPr>
+              </w:pPr>
+              <w:r>
+                <w:rPr>
+                  <w:noProof/>
+                  <w:lang w:val="es-ES"/>
+                </w:rPr>
                 <w:t xml:space="preserve">Ramos, H. (18 de junio de 2012). </w:t>
               </w:r>
               <w:r>
@@ -3337,7 +3936,7 @@
     <w:lsdException w:name="Block Text" w:semiHidden="1" w:unhideWhenUsed="1"/>
     <w:lsdException w:name="Hyperlink" w:semiHidden="1" w:unhideWhenUsed="1"/>
     <w:lsdException w:name="FollowedHyperlink" w:semiHidden="1" w:unhideWhenUsed="1"/>
-    <w:lsdException w:name="Strong" w:locked="1" w:uiPriority="0" w:qFormat="1"/>
+    <w:lsdException w:name="Strong" w:locked="1" w:uiPriority="22" w:qFormat="1"/>
     <w:lsdException w:name="Emphasis" w:locked="1" w:uiPriority="0" w:qFormat="1"/>
     <w:lsdException w:name="Document Map" w:semiHidden="1" w:unhideWhenUsed="1"/>
     <w:lsdException w:name="Plain Text" w:semiHidden="1" w:unhideWhenUsed="1"/>
@@ -3856,6 +4455,44 @@
       <w:lang w:val="es-GT"/>
     </w:rPr>
   </w:style>
+  <w:style w:type="character" w:styleId="Textoennegrita">
+    <w:name w:val="Strong"/>
+    <w:basedOn w:val="Fuentedeprrafopredeter"/>
+    <w:uiPriority w:val="22"/>
+    <w:qFormat/>
+    <w:locked/>
+    <w:rsid w:val="002F3A54"/>
+    <w:rPr>
+      <w:b/>
+      <w:bCs/>
+    </w:rPr>
+  </w:style>
+  <w:style w:type="character" w:styleId="Hipervnculo">
+    <w:name w:val="Hyperlink"/>
+    <w:basedOn w:val="Fuentedeprrafopredeter"/>
+    <w:uiPriority w:val="99"/>
+    <w:semiHidden/>
+    <w:unhideWhenUsed/>
+    <w:rsid w:val="002F3A54"/>
+    <w:rPr>
+      <w:color w:val="0000FF"/>
+      <w:u w:val="single"/>
+    </w:rPr>
+  </w:style>
+  <w:style w:type="paragraph" w:customStyle="1" w:styleId="normal0">
+    <w:name w:val="normal"/>
+    <w:basedOn w:val="Normal"/>
+    <w:rsid w:val="007E0134"/>
+    <w:pPr>
+      <w:spacing w:before="100" w:beforeAutospacing="1" w:after="100" w:afterAutospacing="1" w:line="240" w:lineRule="auto"/>
+    </w:pPr>
+    <w:rPr>
+      <w:rFonts w:ascii="Times New Roman" w:eastAsia="Times New Roman" w:hAnsi="Times New Roman"/>
+      <w:sz w:val="24"/>
+      <w:szCs w:val="24"/>
+      <w:lang w:eastAsia="es-GT"/>
+    </w:rPr>
+  </w:style>
 </w:styles>
 </file>
 
@@ -4273,11 +4910,76 @@
     <b:URL>https://www.prensalibre.com/guatemala/comunitario/boleto-de-ornato-2024-tabla-de-pago-como-solicitarlo-en-linea-y-para-que-sirve/</b:URL>
     <b:RefOrder>6</b:RefOrder>
   </b:Source>
+  <b:Source>
+    <b:Tag>Jos17</b:Tag>
+    <b:SourceType>InternetSite</b:SourceType>
+    <b:Guid>{06B7C61F-5C69-4CB6-BF10-4EF04D15D3DE}</b:Guid>
+    <b:Author>
+      <b:Author>
+        <b:NameList>
+          <b:Person>
+            <b:Last>González</b:Last>
+            <b:First>José</b:First>
+            <b:Middle>Luis López</b:Middle>
+          </b:Person>
+        </b:NameList>
+      </b:Author>
+    </b:Author>
+    <b:Title>sufragio participación a través del voto</b:Title>
+    <b:Year>2017</b:Year>
+    <b:Month>8</b:Month>
+    <b:Day>17</b:Day>
+    <b:URL>https://novumjus.ucatolica.edu.co/article/view/1965/1785</b:URL>
+    <b:RefOrder>7</b:RefOrder>
+  </b:Source>
+  <b:Source>
+    <b:Tag>Mar21</b:Tag>
+    <b:SourceType>InternetSite</b:SourceType>
+    <b:Guid>{CD580147-A9CC-4D43-A7E4-28893449DE49}</b:Guid>
+    <b:Author>
+      <b:Author>
+        <b:NameList>
+          <b:Person>
+            <b:Last>Raffino</b:Last>
+            <b:First>María</b:First>
+            <b:Middle>Estela</b:Middle>
+          </b:Person>
+        </b:NameList>
+      </b:Author>
+    </b:Author>
+    <b:Title>issuu</b:Title>
+    <b:InternetSiteTitle>SUFRAGIO: PARTICIPACIÓN A TRAVÉS DEL VOTO.</b:InternetSiteTitle>
+    <b:Year>2021</b:Year>
+    <b:URL>https://issuu.com/ash_jonh/docs/proyecto_de_naci_n_5to._compu_daffnne/s/12353103</b:URL>
+    <b:RefOrder>8</b:RefOrder>
+  </b:Source>
+  <b:Source>
+    <b:Tag>Equ23</b:Tag>
+    <b:SourceType>InternetSite</b:SourceType>
+    <b:Guid>{9C96A19B-DD8D-43DD-95B7-4F0AE2938305}</b:Guid>
+    <b:Author>
+      <b:Author>
+        <b:NameList>
+          <b:Person>
+            <b:Last>Equipo editorial</b:Last>
+            <b:First>Etecé</b:First>
+          </b:Person>
+        </b:NameList>
+      </b:Author>
+    </b:Author>
+    <b:Title>sufragio participación a través del voto</b:Title>
+    <b:InternetSiteTitle>Enciclopedia Humanidades</b:InternetSiteTitle>
+    <b:Year>2023</b:Year>
+    <b:Month>1</b:Month>
+    <b:Day>23</b:Day>
+    <b:URL>https://humanidades.com/sufragio/</b:URL>
+    <b:RefOrder>9</b:RefOrder>
+  </b:Source>
 </b:Sources>
 </file>
 
 <file path=customXml/itemProps1.xml><?xml version="1.0" encoding="utf-8"?>
-<ds:datastoreItem xmlns:ds="http://schemas.openxmlformats.org/officeDocument/2006/customXml" ds:itemID="{3FFD1AEB-13AF-45F8-BCD2-09F55B4F27DE}">
+<ds:datastoreItem xmlns:ds="http://schemas.openxmlformats.org/officeDocument/2006/customXml" ds:itemID="{FC7CA9EB-8409-476D-9793-E6F7C466465F}">
   <ds:schemaRefs>
     <ds:schemaRef ds:uri="http://schemas.openxmlformats.org/officeDocument/2006/bibliography"/>
   </ds:schemaRefs>

</xml_diff>

<commit_message>
se agrego educacion vial
</commit_message>
<xml_diff>
--- a/Proyecto de Nación.docx
+++ b/Proyecto de Nación.docx
@@ -1189,6 +1189,19 @@
           <w:color w:val="000000" w:themeColor="text1"/>
           <w:sz w:val="24"/>
           <w:szCs w:val="24"/>
+        </w:rPr>
+      </w:pPr>
+    </w:p>
+    <w:p>
+      <w:pPr>
+        <w:pStyle w:val="Prrafodelista"/>
+        <w:spacing w:after="0" w:line="360" w:lineRule="auto"/>
+        <w:jc w:val="both"/>
+        <w:rPr>
+          <w:rFonts w:ascii="Arial" w:hAnsi="Arial" w:cs="Arial"/>
+          <w:color w:val="000000" w:themeColor="text1"/>
+          <w:sz w:val="24"/>
+          <w:szCs w:val="24"/>
           <w:lang w:val="es-MX"/>
         </w:rPr>
       </w:pPr>
@@ -1304,6 +1317,20 @@
           <w:lang w:val="es-MX"/>
         </w:rPr>
       </w:pPr>
+    </w:p>
+    <w:p>
+      <w:pPr>
+        <w:pStyle w:val="Prrafodelista"/>
+        <w:spacing w:after="0" w:line="360" w:lineRule="auto"/>
+        <w:jc w:val="both"/>
+        <w:rPr>
+          <w:rFonts w:ascii="Arial" w:hAnsi="Arial" w:cs="Arial"/>
+          <w:color w:val="000000" w:themeColor="text1"/>
+          <w:sz w:val="24"/>
+          <w:szCs w:val="24"/>
+          <w:lang w:val="es-MX"/>
+        </w:rPr>
+      </w:pPr>
       <w:r>
         <w:rPr>
           <w:rFonts w:ascii="Arial" w:hAnsi="Arial" w:cs="Arial"/>
@@ -1396,57 +1423,14 @@
     <w:p>
       <w:pPr>
         <w:pStyle w:val="Prrafodelista"/>
-        <w:numPr>
-          <w:ilvl w:val="0"/>
-          <w:numId w:val="1"/>
-        </w:numPr>
         <w:spacing w:after="0" w:line="360" w:lineRule="auto"/>
         <w:jc w:val="both"/>
         <w:rPr>
           <w:rFonts w:ascii="Arial" w:hAnsi="Arial" w:cs="Arial"/>
-          <w:b/>
-          <w:bCs/>
-          <w:color w:val="000000" w:themeColor="text1"/>
-          <w:sz w:val="24"/>
-          <w:szCs w:val="24"/>
-        </w:rPr>
-      </w:pPr>
-      <w:r>
-        <w:rPr>
-          <w:rFonts w:ascii="Arial" w:hAnsi="Arial" w:cs="Arial"/>
-          <w:b/>
-          <w:bCs/>
-          <w:color w:val="000000" w:themeColor="text1"/>
-          <w:sz w:val="24"/>
-          <w:szCs w:val="24"/>
-        </w:rPr>
-        <w:t>Jurídico: Marco Lega</w:t>
-      </w:r>
-      <w:r>
-        <w:rPr>
-          <w:rFonts w:ascii="Arial" w:hAnsi="Arial" w:cs="Arial"/>
-          <w:b/>
-          <w:bCs/>
-          <w:color w:val="000000" w:themeColor="text1"/>
-          <w:sz w:val="24"/>
-          <w:szCs w:val="24"/>
-        </w:rPr>
-        <w:t>l</w:t>
-      </w:r>
-    </w:p>
-    <w:p>
-      <w:pPr>
-        <w:pStyle w:val="Prrafodelista"/>
-        <w:spacing w:after="0" w:line="360" w:lineRule="auto"/>
-        <w:ind w:left="360"/>
-        <w:jc w:val="both"/>
-        <w:rPr>
-          <w:rFonts w:ascii="Arial" w:hAnsi="Arial" w:cs="Arial"/>
-          <w:b/>
-          <w:bCs/>
-          <w:color w:val="000000" w:themeColor="text1"/>
-          <w:sz w:val="24"/>
-          <w:szCs w:val="24"/>
+          <w:color w:val="000000" w:themeColor="text1"/>
+          <w:sz w:val="24"/>
+          <w:szCs w:val="24"/>
+          <w:lang w:val="es-MX"/>
         </w:rPr>
       </w:pPr>
     </w:p>
@@ -1477,7 +1461,18 @@
           <w:sz w:val="24"/>
           <w:szCs w:val="24"/>
         </w:rPr>
-        <w:t>Educación Vial</w:t>
+        <w:t>Jurídico: Marco Lega</w:t>
+      </w:r>
+      <w:r>
+        <w:rPr>
+          <w:rFonts w:ascii="Arial" w:hAnsi="Arial" w:cs="Arial"/>
+          <w:b/>
+          <w:bCs/>
+          <w:color w:val="000000" w:themeColor="text1"/>
+          <w:sz w:val="24"/>
+          <w:szCs w:val="24"/>
+        </w:rPr>
+        <w:t>l</w:t>
       </w:r>
     </w:p>
     <w:p>
@@ -1488,8 +1483,6 @@
         <w:jc w:val="both"/>
         <w:rPr>
           <w:rFonts w:ascii="Arial" w:hAnsi="Arial" w:cs="Arial"/>
-          <w:b/>
-          <w:bCs/>
           <w:color w:val="000000" w:themeColor="text1"/>
           <w:sz w:val="24"/>
           <w:szCs w:val="24"/>
@@ -1523,19 +1516,740 @@
           <w:sz w:val="24"/>
           <w:szCs w:val="24"/>
         </w:rPr>
-        <w:t>Cultura Tributaria</w:t>
+        <w:t>Educación Vial</w:t>
       </w:r>
     </w:p>
     <w:p>
       <w:pPr>
         <w:pStyle w:val="Prrafodelista"/>
         <w:spacing w:after="0" w:line="360" w:lineRule="auto"/>
-        <w:ind w:left="360"/>
+        <w:ind w:left="709"/>
         <w:jc w:val="both"/>
         <w:rPr>
           <w:rFonts w:ascii="Arial" w:hAnsi="Arial" w:cs="Arial"/>
-          <w:b/>
-          <w:bCs/>
+          <w:color w:val="000000" w:themeColor="text1"/>
+          <w:sz w:val="24"/>
+          <w:szCs w:val="24"/>
+        </w:rPr>
+      </w:pPr>
+      <w:r>
+        <w:rPr>
+          <w:rFonts w:ascii="Arial" w:hAnsi="Arial" w:cs="Arial"/>
+          <w:color w:val="000000" w:themeColor="text1"/>
+          <w:sz w:val="24"/>
+          <w:szCs w:val="24"/>
+        </w:rPr>
+        <w:lastRenderedPageBreak/>
+        <w:t>Se trata de la EDUCACIÓN VIAL, el mejor camino para la formación de una conciencia vial la Educación Vial es parte de la Educación Social, siendo una eficaz base de actuación ciudadana, dado que trata de crear hábitos y actitudes positivas de convivencia, de calidad de vida, calidad medioambiental y</w:t>
+      </w:r>
+      <w:r>
+        <w:rPr>
+          <w:rFonts w:ascii="Arial" w:hAnsi="Arial" w:cs="Arial"/>
+          <w:color w:val="000000" w:themeColor="text1"/>
+          <w:sz w:val="24"/>
+          <w:szCs w:val="24"/>
+        </w:rPr>
+        <w:t xml:space="preserve"> </w:t>
+      </w:r>
+      <w:r>
+        <w:rPr>
+          <w:rFonts w:ascii="Arial" w:hAnsi="Arial" w:cs="Arial"/>
+          <w:color w:val="000000" w:themeColor="text1"/>
+          <w:sz w:val="24"/>
+          <w:szCs w:val="24"/>
+        </w:rPr>
+        <w:t>SEGURIDAD VIAL.</w:t>
+      </w:r>
+      <w:sdt>
+        <w:sdtPr>
+          <w:rPr>
+            <w:rFonts w:ascii="Arial" w:hAnsi="Arial" w:cs="Arial"/>
+            <w:color w:val="000000" w:themeColor="text1"/>
+            <w:sz w:val="24"/>
+            <w:szCs w:val="24"/>
+          </w:rPr>
+          <w:id w:val="707222446"/>
+          <w:citation/>
+        </w:sdtPr>
+        <w:sdtEndPr/>
+        <w:sdtContent>
+          <w:r>
+            <w:rPr>
+              <w:rFonts w:ascii="Arial" w:hAnsi="Arial" w:cs="Arial"/>
+              <w:color w:val="000000" w:themeColor="text1"/>
+              <w:sz w:val="24"/>
+              <w:szCs w:val="24"/>
+            </w:rPr>
+            <w:fldChar w:fldCharType="begin"/>
+          </w:r>
+          <w:r>
+            <w:rPr>
+              <w:rFonts w:ascii="Arial" w:hAnsi="Arial" w:cs="Arial"/>
+              <w:color w:val="000000" w:themeColor="text1"/>
+              <w:sz w:val="24"/>
+              <w:szCs w:val="24"/>
+              <w:lang w:val="es-MX"/>
+            </w:rPr>
+            <w:instrText xml:space="preserve"> CITATION Ort13 \l 2058 </w:instrText>
+          </w:r>
+          <w:r>
+            <w:rPr>
+              <w:rFonts w:ascii="Arial" w:hAnsi="Arial" w:cs="Arial"/>
+              <w:color w:val="000000" w:themeColor="text1"/>
+              <w:sz w:val="24"/>
+              <w:szCs w:val="24"/>
+            </w:rPr>
+            <w:fldChar w:fldCharType="separate"/>
+          </w:r>
+          <w:r>
+            <w:rPr>
+              <w:rFonts w:ascii="Arial" w:hAnsi="Arial" w:cs="Arial"/>
+              <w:noProof/>
+              <w:color w:val="000000" w:themeColor="text1"/>
+              <w:sz w:val="24"/>
+              <w:szCs w:val="24"/>
+              <w:lang w:val="es-MX"/>
+            </w:rPr>
+            <w:t xml:space="preserve"> </w:t>
+          </w:r>
+          <w:r>
+            <w:rPr>
+              <w:rFonts w:ascii="Arial" w:hAnsi="Arial" w:cs="Arial"/>
+              <w:noProof/>
+              <w:color w:val="000000" w:themeColor="text1"/>
+              <w:sz w:val="24"/>
+              <w:szCs w:val="24"/>
+              <w:lang w:val="es-MX"/>
+            </w:rPr>
+            <w:t>(Ortiz, 2013)</w:t>
+          </w:r>
+          <w:r>
+            <w:rPr>
+              <w:rFonts w:ascii="Arial" w:hAnsi="Arial" w:cs="Arial"/>
+              <w:color w:val="000000" w:themeColor="text1"/>
+              <w:sz w:val="24"/>
+              <w:szCs w:val="24"/>
+            </w:rPr>
+            <w:fldChar w:fldCharType="end"/>
+          </w:r>
+        </w:sdtContent>
+      </w:sdt>
+    </w:p>
+    <w:p>
+      <w:pPr>
+        <w:pStyle w:val="Prrafodelista"/>
+        <w:spacing w:after="0" w:line="360" w:lineRule="auto"/>
+        <w:ind w:left="709"/>
+        <w:jc w:val="both"/>
+        <w:rPr>
+          <w:rFonts w:ascii="Arial" w:hAnsi="Arial" w:cs="Arial"/>
+          <w:color w:val="000000" w:themeColor="text1"/>
+          <w:sz w:val="24"/>
+          <w:szCs w:val="24"/>
+        </w:rPr>
+      </w:pPr>
+      <w:r>
+        <w:rPr>
+          <w:rFonts w:ascii="Arial" w:hAnsi="Arial" w:cs="Arial"/>
+          <w:color w:val="000000" w:themeColor="text1"/>
+          <w:sz w:val="24"/>
+          <w:szCs w:val="24"/>
+        </w:rPr>
+        <w:t>La educación vial no solo es respetar las señales de tránsito, obedecer semáforos y como conducir un vehículo, también es parte de la educación vial la forma de conducirse de los peatones, quienes siempre tienen que ir de su lado derecho en las aceras o banquetas, cruzar en las esquinas de las cuadras. La poca educación vial</w:t>
+      </w:r>
+      <w:r>
+        <w:rPr>
+          <w:rFonts w:ascii="Arial" w:hAnsi="Arial" w:cs="Arial"/>
+          <w:color w:val="000000" w:themeColor="text1"/>
+          <w:sz w:val="24"/>
+          <w:szCs w:val="24"/>
+        </w:rPr>
+        <w:t>.</w:t>
+      </w:r>
+      <w:sdt>
+        <w:sdtPr>
+          <w:rPr>
+            <w:rFonts w:ascii="Arial" w:hAnsi="Arial" w:cs="Arial"/>
+            <w:color w:val="000000" w:themeColor="text1"/>
+            <w:sz w:val="24"/>
+            <w:szCs w:val="24"/>
+          </w:rPr>
+          <w:id w:val="-1454702323"/>
+          <w:citation/>
+        </w:sdtPr>
+        <w:sdtEndPr/>
+        <w:sdtContent>
+          <w:r>
+            <w:rPr>
+              <w:rFonts w:ascii="Arial" w:hAnsi="Arial" w:cs="Arial"/>
+              <w:color w:val="000000" w:themeColor="text1"/>
+              <w:sz w:val="24"/>
+              <w:szCs w:val="24"/>
+            </w:rPr>
+            <w:fldChar w:fldCharType="begin"/>
+          </w:r>
+          <w:r>
+            <w:rPr>
+              <w:rFonts w:ascii="Arial" w:hAnsi="Arial" w:cs="Arial"/>
+              <w:color w:val="000000" w:themeColor="text1"/>
+              <w:sz w:val="24"/>
+              <w:szCs w:val="24"/>
+              <w:lang w:val="es-MX"/>
+            </w:rPr>
+            <w:instrText xml:space="preserve"> CITATION Ort13 \l 2058 </w:instrText>
+          </w:r>
+          <w:r>
+            <w:rPr>
+              <w:rFonts w:ascii="Arial" w:hAnsi="Arial" w:cs="Arial"/>
+              <w:color w:val="000000" w:themeColor="text1"/>
+              <w:sz w:val="24"/>
+              <w:szCs w:val="24"/>
+            </w:rPr>
+            <w:fldChar w:fldCharType="separate"/>
+          </w:r>
+          <w:r>
+            <w:rPr>
+              <w:rFonts w:ascii="Arial" w:hAnsi="Arial" w:cs="Arial"/>
+              <w:noProof/>
+              <w:color w:val="000000" w:themeColor="text1"/>
+              <w:sz w:val="24"/>
+              <w:szCs w:val="24"/>
+              <w:lang w:val="es-MX"/>
+            </w:rPr>
+            <w:t xml:space="preserve"> </w:t>
+          </w:r>
+          <w:r>
+            <w:rPr>
+              <w:rFonts w:ascii="Arial" w:hAnsi="Arial" w:cs="Arial"/>
+              <w:noProof/>
+              <w:color w:val="000000" w:themeColor="text1"/>
+              <w:sz w:val="24"/>
+              <w:szCs w:val="24"/>
+              <w:lang w:val="es-MX"/>
+            </w:rPr>
+            <w:t>(Ortiz, 2013)</w:t>
+          </w:r>
+          <w:r>
+            <w:rPr>
+              <w:rFonts w:ascii="Arial" w:hAnsi="Arial" w:cs="Arial"/>
+              <w:color w:val="000000" w:themeColor="text1"/>
+              <w:sz w:val="24"/>
+              <w:szCs w:val="24"/>
+            </w:rPr>
+            <w:fldChar w:fldCharType="end"/>
+          </w:r>
+        </w:sdtContent>
+      </w:sdt>
+    </w:p>
+    <w:p>
+      <w:pPr>
+        <w:pStyle w:val="Prrafodelista"/>
+        <w:spacing w:after="0" w:line="360" w:lineRule="auto"/>
+        <w:ind w:left="709"/>
+        <w:jc w:val="both"/>
+        <w:rPr>
+          <w:rFonts w:ascii="Arial" w:hAnsi="Arial" w:cs="Arial"/>
+          <w:color w:val="000000" w:themeColor="text1"/>
+          <w:sz w:val="24"/>
+          <w:szCs w:val="24"/>
+        </w:rPr>
+      </w:pPr>
+    </w:p>
+    <w:p>
+      <w:pPr>
+        <w:pStyle w:val="Prrafodelista"/>
+        <w:spacing w:after="0" w:line="360" w:lineRule="auto"/>
+        <w:ind w:left="709"/>
+        <w:jc w:val="both"/>
+        <w:rPr>
+          <w:rFonts w:ascii="Arial" w:hAnsi="Arial" w:cs="Arial"/>
+          <w:color w:val="000000" w:themeColor="text1"/>
+          <w:sz w:val="24"/>
+          <w:szCs w:val="24"/>
+        </w:rPr>
+      </w:pPr>
+      <w:r>
+        <w:rPr>
+          <w:rFonts w:ascii="Arial" w:hAnsi="Arial" w:cs="Arial"/>
+          <w:color w:val="000000" w:themeColor="text1"/>
+          <w:sz w:val="24"/>
+          <w:szCs w:val="24"/>
+        </w:rPr>
+        <w:t>Expertos en temas educativos coinciden en que fortalecer la educación vial en el país es una medida fundamental para reducir la incidencia de accidentes de tránsito, segunda causa de muerte violenta, ya que conducir a alta velocidad, bajo efectos de alcohol o drogas, sin las mínimas medidas de seguridad y sin respeto, son algunos factores que están detrás del grave repunte de víctimas.</w:t>
+      </w:r>
+      <w:sdt>
+        <w:sdtPr>
+          <w:rPr>
+            <w:rFonts w:ascii="Arial" w:hAnsi="Arial" w:cs="Arial"/>
+            <w:color w:val="000000" w:themeColor="text1"/>
+            <w:sz w:val="24"/>
+            <w:szCs w:val="24"/>
+          </w:rPr>
+          <w:id w:val="115644374"/>
+          <w:citation/>
+        </w:sdtPr>
+        <w:sdtEndPr/>
+        <w:sdtContent>
+          <w:r>
+            <w:rPr>
+              <w:rFonts w:ascii="Arial" w:hAnsi="Arial" w:cs="Arial"/>
+              <w:color w:val="000000" w:themeColor="text1"/>
+              <w:sz w:val="24"/>
+              <w:szCs w:val="24"/>
+            </w:rPr>
+            <w:fldChar w:fldCharType="begin"/>
+          </w:r>
+          <w:r>
+            <w:rPr>
+              <w:rFonts w:ascii="Arial" w:hAnsi="Arial" w:cs="Arial"/>
+              <w:color w:val="000000" w:themeColor="text1"/>
+              <w:sz w:val="24"/>
+              <w:szCs w:val="24"/>
+              <w:lang w:val="es-MX"/>
+            </w:rPr>
+            <w:instrText xml:space="preserve"> CITATION Car24 \l 2058 </w:instrText>
+          </w:r>
+          <w:r>
+            <w:rPr>
+              <w:rFonts w:ascii="Arial" w:hAnsi="Arial" w:cs="Arial"/>
+              <w:color w:val="000000" w:themeColor="text1"/>
+              <w:sz w:val="24"/>
+              <w:szCs w:val="24"/>
+            </w:rPr>
+            <w:fldChar w:fldCharType="separate"/>
+          </w:r>
+          <w:r>
+            <w:rPr>
+              <w:rFonts w:ascii="Arial" w:hAnsi="Arial" w:cs="Arial"/>
+              <w:noProof/>
+              <w:color w:val="000000" w:themeColor="text1"/>
+              <w:sz w:val="24"/>
+              <w:szCs w:val="24"/>
+              <w:lang w:val="es-MX"/>
+            </w:rPr>
+            <w:t xml:space="preserve"> </w:t>
+          </w:r>
+          <w:r>
+            <w:rPr>
+              <w:rFonts w:ascii="Arial" w:hAnsi="Arial" w:cs="Arial"/>
+              <w:noProof/>
+              <w:color w:val="000000" w:themeColor="text1"/>
+              <w:sz w:val="24"/>
+              <w:szCs w:val="24"/>
+              <w:lang w:val="es-MX"/>
+            </w:rPr>
+            <w:t>(Carrillo, 2024)</w:t>
+          </w:r>
+          <w:r>
+            <w:rPr>
+              <w:rFonts w:ascii="Arial" w:hAnsi="Arial" w:cs="Arial"/>
+              <w:color w:val="000000" w:themeColor="text1"/>
+              <w:sz w:val="24"/>
+              <w:szCs w:val="24"/>
+            </w:rPr>
+            <w:fldChar w:fldCharType="end"/>
+          </w:r>
+        </w:sdtContent>
+      </w:sdt>
+    </w:p>
+    <w:p>
+      <w:pPr>
+        <w:pStyle w:val="Prrafodelista"/>
+        <w:spacing w:after="0" w:line="360" w:lineRule="auto"/>
+        <w:ind w:left="709"/>
+        <w:jc w:val="both"/>
+        <w:rPr>
+          <w:rFonts w:ascii="Arial" w:hAnsi="Arial" w:cs="Arial"/>
+          <w:color w:val="000000" w:themeColor="text1"/>
+          <w:sz w:val="24"/>
+          <w:szCs w:val="24"/>
+        </w:rPr>
+      </w:pPr>
+      <w:r>
+        <w:rPr>
+          <w:rFonts w:ascii="Arial" w:hAnsi="Arial" w:cs="Arial"/>
+          <w:color w:val="000000" w:themeColor="text1"/>
+          <w:sz w:val="24"/>
+          <w:szCs w:val="24"/>
+        </w:rPr>
+        <w:t>Según el Observatorio Nacional de Seguridad del Tránsito (Onset), durante 2023 se contabilizaron 12 mil 163 hechos, que cobraron la vida de 2 mil 273 personas, mientras que otras 8 mil 914 resultaron heridas. Al respecto, Oscar Hugo López, exministro de Educación y experto en formación, enfatizó la necesidad de entidades fiscalizadoras que cumplan con una normativa estricta, así como de academias que promuevan el conocimiento y la responsabilidad entre los conductores.</w:t>
+      </w:r>
+      <w:sdt>
+        <w:sdtPr>
+          <w:rPr>
+            <w:rFonts w:ascii="Arial" w:hAnsi="Arial" w:cs="Arial"/>
+            <w:color w:val="000000" w:themeColor="text1"/>
+            <w:sz w:val="24"/>
+            <w:szCs w:val="24"/>
+          </w:rPr>
+          <w:id w:val="-1981983804"/>
+          <w:citation/>
+        </w:sdtPr>
+        <w:sdtEndPr/>
+        <w:sdtContent>
+          <w:r>
+            <w:rPr>
+              <w:rFonts w:ascii="Arial" w:hAnsi="Arial" w:cs="Arial"/>
+              <w:color w:val="000000" w:themeColor="text1"/>
+              <w:sz w:val="24"/>
+              <w:szCs w:val="24"/>
+            </w:rPr>
+            <w:fldChar w:fldCharType="begin"/>
+          </w:r>
+          <w:r>
+            <w:rPr>
+              <w:rFonts w:ascii="Arial" w:hAnsi="Arial" w:cs="Arial"/>
+              <w:color w:val="000000" w:themeColor="text1"/>
+              <w:sz w:val="24"/>
+              <w:szCs w:val="24"/>
+              <w:lang w:val="es-MX"/>
+            </w:rPr>
+            <w:instrText xml:space="preserve"> CITATION Car24 \l 2058 </w:instrText>
+          </w:r>
+          <w:r>
+            <w:rPr>
+              <w:rFonts w:ascii="Arial" w:hAnsi="Arial" w:cs="Arial"/>
+              <w:color w:val="000000" w:themeColor="text1"/>
+              <w:sz w:val="24"/>
+              <w:szCs w:val="24"/>
+            </w:rPr>
+            <w:fldChar w:fldCharType="separate"/>
+          </w:r>
+          <w:r>
+            <w:rPr>
+              <w:rFonts w:ascii="Arial" w:hAnsi="Arial" w:cs="Arial"/>
+              <w:noProof/>
+              <w:color w:val="000000" w:themeColor="text1"/>
+              <w:sz w:val="24"/>
+              <w:szCs w:val="24"/>
+              <w:lang w:val="es-MX"/>
+            </w:rPr>
+            <w:t xml:space="preserve"> </w:t>
+          </w:r>
+          <w:r>
+            <w:rPr>
+              <w:rFonts w:ascii="Arial" w:hAnsi="Arial" w:cs="Arial"/>
+              <w:noProof/>
+              <w:color w:val="000000" w:themeColor="text1"/>
+              <w:sz w:val="24"/>
+              <w:szCs w:val="24"/>
+              <w:lang w:val="es-MX"/>
+            </w:rPr>
+            <w:t>(Carrillo, 2024)</w:t>
+          </w:r>
+          <w:r>
+            <w:rPr>
+              <w:rFonts w:ascii="Arial" w:hAnsi="Arial" w:cs="Arial"/>
+              <w:color w:val="000000" w:themeColor="text1"/>
+              <w:sz w:val="24"/>
+              <w:szCs w:val="24"/>
+            </w:rPr>
+            <w:fldChar w:fldCharType="end"/>
+          </w:r>
+        </w:sdtContent>
+      </w:sdt>
+    </w:p>
+    <w:p>
+      <w:pPr>
+        <w:pStyle w:val="Prrafodelista"/>
+        <w:spacing w:after="0" w:line="360" w:lineRule="auto"/>
+        <w:ind w:left="709"/>
+        <w:jc w:val="both"/>
+        <w:rPr>
+          <w:rFonts w:ascii="Arial" w:hAnsi="Arial" w:cs="Arial"/>
+          <w:color w:val="000000" w:themeColor="text1"/>
+          <w:sz w:val="24"/>
+          <w:szCs w:val="24"/>
+        </w:rPr>
+      </w:pPr>
+    </w:p>
+    <w:p>
+      <w:pPr>
+        <w:pStyle w:val="Prrafodelista"/>
+        <w:spacing w:after="0" w:line="360" w:lineRule="auto"/>
+        <w:ind w:left="709"/>
+        <w:jc w:val="both"/>
+        <w:rPr>
+          <w:rFonts w:ascii="Arial" w:hAnsi="Arial" w:cs="Arial"/>
+          <w:color w:val="000000" w:themeColor="text1"/>
+          <w:sz w:val="24"/>
+          <w:szCs w:val="24"/>
+        </w:rPr>
+      </w:pPr>
+      <w:r>
+        <w:rPr>
+          <w:rFonts w:ascii="Arial" w:hAnsi="Arial" w:cs="Arial"/>
+          <w:color w:val="000000" w:themeColor="text1"/>
+          <w:sz w:val="24"/>
+          <w:szCs w:val="24"/>
+        </w:rPr>
+        <w:t xml:space="preserve">En el mundo mueren cada año 1.25 millones de personas a causa de accidentes de tránsito. Se trata de un número altísimo, pero que para consuelo humano se ha estabilizado desde hace una década, pues su tendencia venía siendo siempre al alza. Este es un estado de inseguridad vial, producto de una cultura vial decadente. La mayoría de los conductores conoce las normativas, pero la </w:t>
+      </w:r>
+      <w:r>
+        <w:rPr>
+          <w:rFonts w:ascii="Arial" w:hAnsi="Arial" w:cs="Arial"/>
+          <w:color w:val="000000" w:themeColor="text1"/>
+          <w:sz w:val="24"/>
+          <w:szCs w:val="24"/>
+        </w:rPr>
+        <w:lastRenderedPageBreak/>
+        <w:t xml:space="preserve">falta de aplicación real de la ley incentiva su constante violación. </w:t>
+      </w:r>
+      <w:sdt>
+        <w:sdtPr>
+          <w:rPr>
+            <w:rFonts w:ascii="Arial" w:hAnsi="Arial" w:cs="Arial"/>
+            <w:color w:val="000000" w:themeColor="text1"/>
+            <w:sz w:val="24"/>
+            <w:szCs w:val="24"/>
+          </w:rPr>
+          <w:id w:val="1332879600"/>
+          <w:citation/>
+        </w:sdtPr>
+        <w:sdtEndPr/>
+        <w:sdtContent>
+          <w:r>
+            <w:rPr>
+              <w:rFonts w:ascii="Arial" w:hAnsi="Arial" w:cs="Arial"/>
+              <w:color w:val="000000" w:themeColor="text1"/>
+              <w:sz w:val="24"/>
+              <w:szCs w:val="24"/>
+            </w:rPr>
+            <w:fldChar w:fldCharType="begin"/>
+          </w:r>
+          <w:r>
+            <w:rPr>
+              <w:rFonts w:ascii="Arial" w:hAnsi="Arial" w:cs="Arial"/>
+              <w:color w:val="000000" w:themeColor="text1"/>
+              <w:sz w:val="24"/>
+              <w:szCs w:val="24"/>
+              <w:lang w:val="es-MX"/>
+            </w:rPr>
+            <w:instrText xml:space="preserve"> CITATION Mor17 \l 2058 </w:instrText>
+          </w:r>
+          <w:r>
+            <w:rPr>
+              <w:rFonts w:ascii="Arial" w:hAnsi="Arial" w:cs="Arial"/>
+              <w:color w:val="000000" w:themeColor="text1"/>
+              <w:sz w:val="24"/>
+              <w:szCs w:val="24"/>
+            </w:rPr>
+            <w:fldChar w:fldCharType="separate"/>
+          </w:r>
+          <w:r>
+            <w:rPr>
+              <w:rFonts w:ascii="Arial" w:hAnsi="Arial" w:cs="Arial"/>
+              <w:noProof/>
+              <w:color w:val="000000" w:themeColor="text1"/>
+              <w:sz w:val="24"/>
+              <w:szCs w:val="24"/>
+              <w:lang w:val="es-MX"/>
+            </w:rPr>
+            <w:t>(Morales Monzón, 2017)</w:t>
+          </w:r>
+          <w:r>
+            <w:rPr>
+              <w:rFonts w:ascii="Arial" w:hAnsi="Arial" w:cs="Arial"/>
+              <w:color w:val="000000" w:themeColor="text1"/>
+              <w:sz w:val="24"/>
+              <w:szCs w:val="24"/>
+            </w:rPr>
+            <w:fldChar w:fldCharType="end"/>
+          </w:r>
+        </w:sdtContent>
+      </w:sdt>
+    </w:p>
+    <w:p>
+      <w:pPr>
+        <w:pStyle w:val="Prrafodelista"/>
+        <w:spacing w:after="0" w:line="360" w:lineRule="auto"/>
+        <w:ind w:left="709"/>
+        <w:jc w:val="both"/>
+        <w:rPr>
+          <w:rFonts w:ascii="Arial" w:hAnsi="Arial" w:cs="Arial"/>
+          <w:color w:val="000000" w:themeColor="text1"/>
+          <w:sz w:val="24"/>
+          <w:szCs w:val="24"/>
+        </w:rPr>
+      </w:pPr>
+      <w:r>
+        <w:rPr>
+          <w:rFonts w:ascii="Arial" w:hAnsi="Arial" w:cs="Arial"/>
+          <w:color w:val="000000" w:themeColor="text1"/>
+          <w:sz w:val="24"/>
+          <w:szCs w:val="24"/>
+        </w:rPr>
+        <w:t xml:space="preserve">Los motoristas, al menos en Guatemala, suelen conducir con casco, pero colgando de alguno de sus brazos. Por necesidad o por imprudencia, muchos motoristas suelen transportar a más de un pasajero. </w:t>
+      </w:r>
+      <w:sdt>
+        <w:sdtPr>
+          <w:rPr>
+            <w:rFonts w:ascii="Arial" w:hAnsi="Arial" w:cs="Arial"/>
+            <w:color w:val="000000" w:themeColor="text1"/>
+            <w:sz w:val="24"/>
+            <w:szCs w:val="24"/>
+          </w:rPr>
+          <w:id w:val="132761911"/>
+          <w:citation/>
+        </w:sdtPr>
+        <w:sdtEndPr/>
+        <w:sdtContent>
+          <w:r>
+            <w:rPr>
+              <w:rFonts w:ascii="Arial" w:hAnsi="Arial" w:cs="Arial"/>
+              <w:color w:val="000000" w:themeColor="text1"/>
+              <w:sz w:val="24"/>
+              <w:szCs w:val="24"/>
+            </w:rPr>
+            <w:fldChar w:fldCharType="begin"/>
+          </w:r>
+          <w:r>
+            <w:rPr>
+              <w:rFonts w:ascii="Arial" w:hAnsi="Arial" w:cs="Arial"/>
+              <w:color w:val="000000" w:themeColor="text1"/>
+              <w:sz w:val="24"/>
+              <w:szCs w:val="24"/>
+              <w:lang w:val="es-MX"/>
+            </w:rPr>
+            <w:instrText xml:space="preserve"> CITATION Mor17 \l 2058 </w:instrText>
+          </w:r>
+          <w:r>
+            <w:rPr>
+              <w:rFonts w:ascii="Arial" w:hAnsi="Arial" w:cs="Arial"/>
+              <w:color w:val="000000" w:themeColor="text1"/>
+              <w:sz w:val="24"/>
+              <w:szCs w:val="24"/>
+            </w:rPr>
+            <w:fldChar w:fldCharType="separate"/>
+          </w:r>
+          <w:r>
+            <w:rPr>
+              <w:rFonts w:ascii="Arial" w:hAnsi="Arial" w:cs="Arial"/>
+              <w:noProof/>
+              <w:color w:val="000000" w:themeColor="text1"/>
+              <w:sz w:val="24"/>
+              <w:szCs w:val="24"/>
+              <w:lang w:val="es-MX"/>
+            </w:rPr>
+            <w:t>(Morales Monzón, 2017)</w:t>
+          </w:r>
+          <w:r>
+            <w:rPr>
+              <w:rFonts w:ascii="Arial" w:hAnsi="Arial" w:cs="Arial"/>
+              <w:color w:val="000000" w:themeColor="text1"/>
+              <w:sz w:val="24"/>
+              <w:szCs w:val="24"/>
+            </w:rPr>
+            <w:fldChar w:fldCharType="end"/>
+          </w:r>
+        </w:sdtContent>
+      </w:sdt>
+    </w:p>
+    <w:p>
+      <w:pPr>
+        <w:pStyle w:val="Prrafodelista"/>
+        <w:spacing w:after="0" w:line="360" w:lineRule="auto"/>
+        <w:ind w:left="709"/>
+        <w:jc w:val="both"/>
+        <w:rPr>
+          <w:rFonts w:ascii="Arial" w:hAnsi="Arial" w:cs="Arial"/>
+          <w:color w:val="000000" w:themeColor="text1"/>
+          <w:sz w:val="24"/>
+          <w:szCs w:val="24"/>
+        </w:rPr>
+      </w:pPr>
+      <w:r>
+        <w:rPr>
+          <w:rFonts w:ascii="Arial" w:hAnsi="Arial" w:cs="Arial"/>
+          <w:color w:val="000000" w:themeColor="text1"/>
+          <w:sz w:val="24"/>
+          <w:szCs w:val="24"/>
+        </w:rPr>
+        <w:t>Algunos jefes de familia suelen llevar consigo a la esposa y hasta a tres de sus hijos en un mismo viaje. Los pilotos automovilistas no respetan los pasos peatonales conocidos como pasos de cebra. Con regularidad irrespetan las señales de alto, pero también las de no virar en U, no rebasar, no virar hacia la derecha o la izquierda y, si de los guatemaltecos se trata, con frecuencia obstaculizan el tránsito bloqueando las intersecciones de las calles, con lo que generan congestiones vehiculares.</w:t>
+      </w:r>
+      <w:sdt>
+        <w:sdtPr>
+          <w:rPr>
+            <w:rFonts w:ascii="Arial" w:hAnsi="Arial" w:cs="Arial"/>
+            <w:color w:val="000000" w:themeColor="text1"/>
+            <w:sz w:val="24"/>
+            <w:szCs w:val="24"/>
+          </w:rPr>
+          <w:id w:val="129990178"/>
+          <w:citation/>
+        </w:sdtPr>
+        <w:sdtEndPr/>
+        <w:sdtContent>
+          <w:r>
+            <w:rPr>
+              <w:rFonts w:ascii="Arial" w:hAnsi="Arial" w:cs="Arial"/>
+              <w:color w:val="000000" w:themeColor="text1"/>
+              <w:sz w:val="24"/>
+              <w:szCs w:val="24"/>
+            </w:rPr>
+            <w:fldChar w:fldCharType="begin"/>
+          </w:r>
+          <w:r>
+            <w:rPr>
+              <w:rFonts w:ascii="Arial" w:hAnsi="Arial" w:cs="Arial"/>
+              <w:color w:val="000000" w:themeColor="text1"/>
+              <w:sz w:val="24"/>
+              <w:szCs w:val="24"/>
+              <w:lang w:val="es-MX"/>
+            </w:rPr>
+            <w:instrText xml:space="preserve"> CITATION Mor17 \l 2058 </w:instrText>
+          </w:r>
+          <w:r>
+            <w:rPr>
+              <w:rFonts w:ascii="Arial" w:hAnsi="Arial" w:cs="Arial"/>
+              <w:color w:val="000000" w:themeColor="text1"/>
+              <w:sz w:val="24"/>
+              <w:szCs w:val="24"/>
+            </w:rPr>
+            <w:fldChar w:fldCharType="separate"/>
+          </w:r>
+          <w:r>
+            <w:rPr>
+              <w:rFonts w:ascii="Arial" w:hAnsi="Arial" w:cs="Arial"/>
+              <w:noProof/>
+              <w:color w:val="000000" w:themeColor="text1"/>
+              <w:sz w:val="24"/>
+              <w:szCs w:val="24"/>
+              <w:lang w:val="es-MX"/>
+            </w:rPr>
+            <w:t xml:space="preserve"> </w:t>
+          </w:r>
+          <w:r>
+            <w:rPr>
+              <w:rFonts w:ascii="Arial" w:hAnsi="Arial" w:cs="Arial"/>
+              <w:noProof/>
+              <w:color w:val="000000" w:themeColor="text1"/>
+              <w:sz w:val="24"/>
+              <w:szCs w:val="24"/>
+              <w:lang w:val="es-MX"/>
+            </w:rPr>
+            <w:t>(Morales Monzón, 2017)</w:t>
+          </w:r>
+          <w:r>
+            <w:rPr>
+              <w:rFonts w:ascii="Arial" w:hAnsi="Arial" w:cs="Arial"/>
+              <w:color w:val="000000" w:themeColor="text1"/>
+              <w:sz w:val="24"/>
+              <w:szCs w:val="24"/>
+            </w:rPr>
+            <w:fldChar w:fldCharType="end"/>
+          </w:r>
+        </w:sdtContent>
+      </w:sdt>
+    </w:p>
+    <w:p>
+      <w:pPr>
+        <w:pStyle w:val="Prrafodelista"/>
+        <w:spacing w:after="0" w:line="360" w:lineRule="auto"/>
+        <w:ind w:left="709"/>
+        <w:jc w:val="both"/>
+        <w:rPr>
+          <w:rFonts w:ascii="Arial" w:hAnsi="Arial" w:cs="Arial"/>
           <w:color w:val="000000" w:themeColor="text1"/>
           <w:sz w:val="24"/>
           <w:szCs w:val="24"/>
@@ -1569,7 +2283,52 @@
           <w:sz w:val="24"/>
           <w:szCs w:val="24"/>
         </w:rPr>
-        <w:lastRenderedPageBreak/>
+        <w:t>Cultura Tributaria</w:t>
+      </w:r>
+    </w:p>
+    <w:p>
+      <w:pPr>
+        <w:pStyle w:val="Prrafodelista"/>
+        <w:spacing w:after="0" w:line="360" w:lineRule="auto"/>
+        <w:ind w:left="360"/>
+        <w:jc w:val="both"/>
+        <w:rPr>
+          <w:rFonts w:ascii="Arial" w:hAnsi="Arial" w:cs="Arial"/>
+          <w:b/>
+          <w:bCs/>
+          <w:color w:val="000000" w:themeColor="text1"/>
+          <w:sz w:val="24"/>
+          <w:szCs w:val="24"/>
+        </w:rPr>
+      </w:pPr>
+    </w:p>
+    <w:p>
+      <w:pPr>
+        <w:pStyle w:val="Prrafodelista"/>
+        <w:numPr>
+          <w:ilvl w:val="0"/>
+          <w:numId w:val="1"/>
+        </w:numPr>
+        <w:spacing w:after="0" w:line="360" w:lineRule="auto"/>
+        <w:jc w:val="both"/>
+        <w:rPr>
+          <w:rFonts w:ascii="Arial" w:hAnsi="Arial" w:cs="Arial"/>
+          <w:b/>
+          <w:bCs/>
+          <w:color w:val="000000" w:themeColor="text1"/>
+          <w:sz w:val="24"/>
+          <w:szCs w:val="24"/>
+        </w:rPr>
+      </w:pPr>
+      <w:r>
+        <w:rPr>
+          <w:rFonts w:ascii="Arial" w:hAnsi="Arial" w:cs="Arial"/>
+          <w:b/>
+          <w:bCs/>
+          <w:color w:val="000000" w:themeColor="text1"/>
+          <w:sz w:val="24"/>
+          <w:szCs w:val="24"/>
+        </w:rPr>
         <w:t>Ornato: Limpieza de Vías y Espacios Públicos</w:t>
       </w:r>
     </w:p>
@@ -1887,17 +2646,6 @@
           <w:szCs w:val="24"/>
         </w:rPr>
       </w:pPr>
-    </w:p>
-    <w:p>
-      <w:pPr>
-        <w:pStyle w:val="Prrafodelista"/>
-        <w:rPr>
-          <w:rFonts w:ascii="Arial" w:hAnsi="Arial" w:cs="Arial"/>
-          <w:color w:val="000000" w:themeColor="text1"/>
-          <w:sz w:val="24"/>
-          <w:szCs w:val="24"/>
-        </w:rPr>
-      </w:pPr>
       <w:r>
         <w:rPr>
           <w:rFonts w:ascii="Arial" w:hAnsi="Arial" w:cs="Arial"/>
@@ -2628,18 +3376,7 @@
           <w:szCs w:val="24"/>
           <w:lang w:val="es-MX"/>
         </w:rPr>
-        <w:t xml:space="preserve">l sufragio es un elemento esencial en los Estados democráticos, aunque tiene las restricciones de las leyes o normas que lo garantizan. En la actualidad, el </w:t>
-      </w:r>
-      <w:r>
-        <w:rPr>
-          <w:rFonts w:ascii="Arial" w:hAnsi="Arial" w:cs="Arial"/>
-          <w:color w:val="000000" w:themeColor="text1"/>
-          <w:sz w:val="24"/>
-          <w:szCs w:val="24"/>
-          <w:lang w:val="es-MX"/>
-        </w:rPr>
-        <w:lastRenderedPageBreak/>
-        <w:t>sufragio es equiparable al significado de elecciones. Es, sin duda, una garantía para la elección de los gobernantes, en igualdad de condiciones. Ha de tenerse muy presente que la consulta al pueblo no supone la delegación en el mismo de la competencia que, en realidad, tiene el órgano decisorio del Estado que corresponda; prueba de ello es el carácter facultativo de la propia convocatoria de la consulta.</w:t>
+        <w:t>l sufragio es un elemento esencial en los Estados democráticos, aunque tiene las restricciones de las leyes o normas que lo garantizan. En la actualidad, el sufragio es equiparable al significado de elecciones. Es, sin duda, una garantía para la elección de los gobernantes, en igualdad de condiciones. Ha de tenerse muy presente que la consulta al pueblo no supone la delegación en el mismo de la competencia que, en realidad, tiene el órgano decisorio del Estado que corresponda; prueba de ello es el carácter facultativo de la propia convocatoria de la consulta.</w:t>
       </w:r>
       <w:sdt>
         <w:sdtPr>
@@ -2851,7 +3588,18 @@
           <w:szCs w:val="24"/>
           <w:lang w:val="es-MX"/>
         </w:rPr>
-        <w:t>El sufragio cumple con el propósito de la participación política, es decir, permite que los ciudadanos jueguen algún papel en la conducción de sus Estados, a través de la elección de representantes políticos, la aprobación de medidas consultadas al pueblo, o la postulación para jugar un papel en la conducción del Estado. Cuando existe el sufragio, las personas poseen el derecho a participar políticamente.</w:t>
+        <w:t xml:space="preserve">El sufragio cumple con el propósito de la participación política, es decir, permite que los ciudadanos jueguen algún papel en la conducción de sus Estados, a través de la elección de representantes políticos, la aprobación de medidas consultadas al pueblo, o la postulación para jugar un papel en la conducción del </w:t>
+      </w:r>
+      <w:r>
+        <w:rPr>
+          <w:rFonts w:ascii="Arial" w:hAnsi="Arial" w:cs="Arial"/>
+          <w:color w:val="000000" w:themeColor="text1"/>
+          <w:sz w:val="24"/>
+          <w:szCs w:val="24"/>
+          <w:lang w:val="es-MX"/>
+        </w:rPr>
+        <w:lastRenderedPageBreak/>
+        <w:t>Estado. Cuando existe el sufragio, las personas poseen el derecho a participar políticamente.</w:t>
       </w:r>
       <w:sdt>
         <w:sdtPr>
@@ -3090,20 +3838,6 @@
         </w:rPr>
         <w:t>.</w:t>
       </w:r>
-    </w:p>
-    <w:p>
-      <w:pPr>
-        <w:pStyle w:val="Prrafodelista"/>
-        <w:spacing w:after="0" w:line="360" w:lineRule="auto"/>
-        <w:jc w:val="both"/>
-        <w:rPr>
-          <w:rFonts w:ascii="Arial" w:hAnsi="Arial" w:cs="Arial"/>
-          <w:color w:val="000000" w:themeColor="text1"/>
-          <w:sz w:val="24"/>
-          <w:szCs w:val="24"/>
-          <w:lang w:val="es-MX"/>
-        </w:rPr>
-      </w:pPr>
     </w:p>
     <w:p>
       <w:pPr>
@@ -3374,6 +4108,39 @@
                   <w:lang w:val="es-ES"/>
                 </w:rPr>
                 <w:t>. Obtenido de Guatemala.com: https://aprende.guatemala.com/tramites/documentos-legales/para-que-sirve-el-boleto-de-ornato-en-guatemala/</w:t>
+              </w:r>
+            </w:p>
+            <w:p>
+              <w:pPr>
+                <w:pStyle w:val="Bibliografa"/>
+                <w:ind w:left="720" w:hanging="720"/>
+                <w:rPr>
+                  <w:noProof/>
+                  <w:lang w:val="es-ES"/>
+                </w:rPr>
+              </w:pPr>
+              <w:r>
+                <w:rPr>
+                  <w:noProof/>
+                  <w:lang w:val="es-ES"/>
+                </w:rPr>
+                <w:t xml:space="preserve">Carrillo, L. (5 de marzo de 2024). </w:t>
+              </w:r>
+              <w:r>
+                <w:rPr>
+                  <w:i/>
+                  <w:iCs/>
+                  <w:noProof/>
+                  <w:lang w:val="es-ES"/>
+                </w:rPr>
+                <w:t>Diario de Centro América</w:t>
+              </w:r>
+              <w:r>
+                <w:rPr>
+                  <w:noProof/>
+                  <w:lang w:val="es-ES"/>
+                </w:rPr>
+                <w:t>. Obtenido de https://dca.gob.gt/noticias-guatemala-diario-centro-america/urgen-acciones-para-fomentar-la-educacion-vial/</w:t>
               </w:r>
             </w:p>
             <w:p>
@@ -3489,6 +4256,39 @@
                   <w:noProof/>
                   <w:lang w:val="es-ES"/>
                 </w:rPr>
+                <w:t xml:space="preserve">Morales Monzón, C. (26 de julio de 2017). </w:t>
+              </w:r>
+              <w:r>
+                <w:rPr>
+                  <w:i/>
+                  <w:iCs/>
+                  <w:noProof/>
+                  <w:lang w:val="es-ES"/>
+                </w:rPr>
+                <w:t>Revista Gerencia</w:t>
+              </w:r>
+              <w:r>
+                <w:rPr>
+                  <w:noProof/>
+                  <w:lang w:val="es-ES"/>
+                </w:rPr>
+                <w:t>. Obtenido de https://revistagerencia.com.gt/cultura-vial-normas-obsoletas-que-muy-pocos-respetan/</w:t>
+              </w:r>
+            </w:p>
+            <w:p>
+              <w:pPr>
+                <w:pStyle w:val="Bibliografa"/>
+                <w:ind w:left="720" w:hanging="720"/>
+                <w:rPr>
+                  <w:noProof/>
+                  <w:lang w:val="es-ES"/>
+                </w:rPr>
+              </w:pPr>
+              <w:r>
+                <w:rPr>
+                  <w:noProof/>
+                  <w:lang w:val="es-ES"/>
+                </w:rPr>
                 <w:t xml:space="preserve">Olguin, E. (14 de noviembre de 2022). </w:t>
               </w:r>
               <w:r>
@@ -3506,6 +4306,39 @@
                   <w:lang w:val="es-ES"/>
                 </w:rPr>
                 <w:t>. Obtenido de https://hoyhistoriagt.org/blog-de-guatemala/que-es-el-ordenamiento-fiscal-en-guatemala.html</w:t>
+              </w:r>
+            </w:p>
+            <w:p>
+              <w:pPr>
+                <w:pStyle w:val="Bibliografa"/>
+                <w:ind w:left="720" w:hanging="720"/>
+                <w:rPr>
+                  <w:noProof/>
+                  <w:lang w:val="es-ES"/>
+                </w:rPr>
+              </w:pPr>
+              <w:r>
+                <w:rPr>
+                  <w:noProof/>
+                  <w:lang w:val="es-ES"/>
+                </w:rPr>
+                <w:t xml:space="preserve">Ortiz, D. (22 de septiembre de 2013). </w:t>
+              </w:r>
+              <w:r>
+                <w:rPr>
+                  <w:i/>
+                  <w:iCs/>
+                  <w:noProof/>
+                  <w:lang w:val="es-ES"/>
+                </w:rPr>
+                <w:t>Prezi</w:t>
+              </w:r>
+              <w:r>
+                <w:rPr>
+                  <w:noProof/>
+                  <w:lang w:val="es-ES"/>
+                </w:rPr>
+                <w:t>. Obtenido de https://prezi.com/lse8r88mqft7/educacion-vial-en-guatemala/</w:t>
               </w:r>
             </w:p>
             <w:p>
@@ -4841,7 +5674,7 @@
     <b:Month>Febrero</b:Month>
     <b:Day>24</b:Day>
     <b:URL>https://aprende.guatemala.com/tramites/documentos-legales/para-que-sirve-el-boleto-de-ornato-en-guatemala/</b:URL>
-    <b:RefOrder>5</b:RefOrder>
+    <b:RefOrder>8</b:RefOrder>
   </b:Source>
   <b:Source>
     <b:Tag>Jer16</b:Tag>
@@ -4863,7 +5696,7 @@
     <b:Month>Febrero</b:Month>
     <b:Day>22</b:Day>
     <b:URL>https://prezi.com/8-cofuatto_y/ornato-limpieza-de-vias-y-espacios-publicos/</b:URL>
-    <b:RefOrder>4</b:RefOrder>
+    <b:RefOrder>7</b:RefOrder>
   </b:Source>
   <b:Source>
     <b:Tag>San24</b:Tag>
@@ -4885,7 +5718,7 @@
     <b:Month>Enero</b:Month>
     <b:Day>4</b:Day>
     <b:URL>https://www.prensalibre.com/guatemala/comunitario/boleto-de-ornato-2024-tabla-de-pago-como-solicitarlo-en-linea-y-para-que-sirve/</b:URL>
-    <b:RefOrder>6</b:RefOrder>
+    <b:RefOrder>9</b:RefOrder>
   </b:Source>
   <b:Source>
     <b:Tag>Jos17</b:Tag>
@@ -4907,7 +5740,7 @@
     <b:Month>8</b:Month>
     <b:Day>17</b:Day>
     <b:URL>https://novumjus.ucatolica.edu.co/article/view/1965/1785</b:URL>
-    <b:RefOrder>7</b:RefOrder>
+    <b:RefOrder>10</b:RefOrder>
   </b:Source>
   <b:Source>
     <b:Tag>Mar21</b:Tag>
@@ -4928,7 +5761,7 @@
     <b:InternetSiteTitle>SUFRAGIO: PARTICIPACIÓN A TRAVÉS DEL VOTO.</b:InternetSiteTitle>
     <b:Year>2021</b:Year>
     <b:URL>https://issuu.com/ash_jonh/docs/proyecto_de_naci_n_5to._compu_daffnne/s/12353103</b:URL>
-    <b:RefOrder>8</b:RefOrder>
+    <b:RefOrder>11</b:RefOrder>
   </b:Source>
   <b:Source>
     <b:Tag>Equ23</b:Tag>
@@ -4950,13 +5783,76 @@
     <b:Month>1</b:Month>
     <b:Day>23</b:Day>
     <b:URL>https://humanidades.com/sufragio/</b:URL>
-    <b:RefOrder>9</b:RefOrder>
+    <b:RefOrder>12</b:RefOrder>
+  </b:Source>
+  <b:Source>
+    <b:Tag>Ort13</b:Tag>
+    <b:SourceType>InternetSite</b:SourceType>
+    <b:Guid>{87496FB2-86A2-4E3E-B6BB-49A2FFB7C19B}</b:Guid>
+    <b:Title>Prezi</b:Title>
+    <b:Year>2013</b:Year>
+    <b:Month>septiembre</b:Month>
+    <b:Day>22</b:Day>
+    <b:URL>https://prezi.com/lse8r88mqft7/educacion-vial-en-guatemala/</b:URL>
+    <b:Author>
+      <b:Author>
+        <b:NameList>
+          <b:Person>
+            <b:Last>Ortiz</b:Last>
+            <b:First>Daphne</b:First>
+          </b:Person>
+        </b:NameList>
+      </b:Author>
+    </b:Author>
+    <b:RefOrder>4</b:RefOrder>
+  </b:Source>
+  <b:Source>
+    <b:Tag>Car24</b:Tag>
+    <b:SourceType>InternetSite</b:SourceType>
+    <b:Guid>{ED1C74CA-F891-4683-BFB5-97E858D9C12D}</b:Guid>
+    <b:Title>Diario de Centro América</b:Title>
+    <b:Year>2024</b:Year>
+    <b:Month>marzo</b:Month>
+    <b:Day>5</b:Day>
+    <b:URL>https://dca.gob.gt/noticias-guatemala-diario-centro-america/urgen-acciones-para-fomentar-la-educacion-vial/</b:URL>
+    <b:Author>
+      <b:Author>
+        <b:NameList>
+          <b:Person>
+            <b:Last>Carrillo</b:Last>
+            <b:First>Luis</b:First>
+          </b:Person>
+        </b:NameList>
+      </b:Author>
+    </b:Author>
+    <b:RefOrder>5</b:RefOrder>
+  </b:Source>
+  <b:Source>
+    <b:Tag>Mor17</b:Tag>
+    <b:SourceType>InternetSite</b:SourceType>
+    <b:Guid>{9CD1D5DF-701D-4257-B21C-ADFBFF79C320}</b:Guid>
+    <b:Title>Revista Gerencia</b:Title>
+    <b:Year>2017</b:Year>
+    <b:Month>julio</b:Month>
+    <b:Day>26</b:Day>
+    <b:URL>https://revistagerencia.com.gt/cultura-vial-normas-obsoletas-que-muy-pocos-respetan/</b:URL>
+    <b:Author>
+      <b:Author>
+        <b:NameList>
+          <b:Person>
+            <b:Last>Morales Monzón</b:Last>
+            <b:First>Carlos</b:First>
+          </b:Person>
+        </b:NameList>
+      </b:Author>
+    </b:Author>
+    <b:RefOrder>6</b:RefOrder>
   </b:Source>
 </b:Sources>
 </file>
 
 <file path=customXml/itemProps1.xml><?xml version="1.0" encoding="utf-8"?>
-<ds:datastoreItem xmlns:ds="http://schemas.openxmlformats.org/officeDocument/2006/customXml" ds:itemID="{FC7CA9EB-8409-476D-9793-E6F7C466465F}">
+<ds:datastoreItem xmlns:ds="http://schemas.openxmlformats.org/officeDocument/2006/customXml" ds:itemID="{B1CABF77-5D29-4F3D-9B6F-8DFC5367084B}">
   <ds:schemaRefs>
     <ds:schemaRef ds:uri="http://schemas.openxmlformats.org/officeDocument/2006/bibliography"/>
   </ds:schemaRefs>

</xml_diff>

<commit_message>
Se agrego maco legal
</commit_message>
<xml_diff>
--- a/Proyecto de Nación.docx
+++ b/Proyecto de Nación.docx
@@ -1,6 +1,6 @@
 
 <file path=word/document.xml><?xml version="1.0" encoding="utf-8"?>
-<w:document xmlns:wpc="http://schemas.microsoft.com/office/word/2010/wordprocessingCanvas" xmlns:cx="http://schemas.microsoft.com/office/drawing/2014/chartex" xmlns:cx1="http://schemas.microsoft.com/office/drawing/2015/9/8/chartex" xmlns:cx2="http://schemas.microsoft.com/office/drawing/2015/10/21/chartex" xmlns:cx3="http://schemas.microsoft.com/office/drawing/2016/5/9/chartex" xmlns:cx4="http://schemas.microsoft.com/office/drawing/2016/5/10/chartex" xmlns:cx5="http://schemas.microsoft.com/office/drawing/2016/5/11/chartex" xmlns:cx6="http://schemas.microsoft.com/office/drawing/2016/5/12/chartex" xmlns:cx7="http://schemas.microsoft.com/office/drawing/2016/5/13/chartex" xmlns:cx8="http://schemas.microsoft.com/office/drawing/2016/5/14/chartex" xmlns:mc="http://schemas.openxmlformats.org/markup-compatibility/2006" xmlns:aink="http://schemas.microsoft.com/office/drawing/2016/ink" xmlns:am3d="http://schemas.microsoft.com/office/drawing/2017/model3d" xmlns:o="urn:schemas-microsoft-com:office:office" xmlns:r="http://schemas.openxmlformats.org/officeDocument/2006/relationships" xmlns:m="http://schemas.openxmlformats.org/officeDocument/2006/math" xmlns:v="urn:schemas-microsoft-com:vml" xmlns:wp14="http://schemas.microsoft.com/office/word/2010/wordprocessingDrawing" xmlns:wp="http://schemas.openxmlformats.org/drawingml/2006/wordprocessingDrawing" xmlns:w10="urn:schemas-microsoft-com:office:word" xmlns:w="http://schemas.openxmlformats.org/wordprocessingml/2006/main" xmlns:w14="http://schemas.microsoft.com/office/word/2010/wordml" xmlns:w15="http://schemas.microsoft.com/office/word/2012/wordml" xmlns:w16cex="http://schemas.microsoft.com/office/word/2018/wordml/cex" xmlns:w16cid="http://schemas.microsoft.com/office/word/2016/wordml/cid" xmlns:w16="http://schemas.microsoft.com/office/word/2018/wordml" xmlns:w16sdtdh="http://schemas.microsoft.com/office/word/2020/wordml/sdtdatahash" xmlns:w16se="http://schemas.microsoft.com/office/word/2015/wordml/symex" xmlns:wpg="http://schemas.microsoft.com/office/word/2010/wordprocessingGroup" xmlns:wpi="http://schemas.microsoft.com/office/word/2010/wordprocessingInk" xmlns:wne="http://schemas.microsoft.com/office/word/2006/wordml" xmlns:wps="http://schemas.microsoft.com/office/word/2010/wordprocessingShape" mc:Ignorable="w14 w15 w16se w16cid w16 w16cex w16sdtdh wp14">
+<w:document xmlns:wpc="http://schemas.microsoft.com/office/word/2010/wordprocessingCanvas" xmlns:cx="http://schemas.microsoft.com/office/drawing/2014/chartex" xmlns:cx1="http://schemas.microsoft.com/office/drawing/2015/9/8/chartex" xmlns:cx2="http://schemas.microsoft.com/office/drawing/2015/10/21/chartex" xmlns:cx3="http://schemas.microsoft.com/office/drawing/2016/5/9/chartex" xmlns:cx4="http://schemas.microsoft.com/office/drawing/2016/5/10/chartex" xmlns:cx5="http://schemas.microsoft.com/office/drawing/2016/5/11/chartex" xmlns:cx6="http://schemas.microsoft.com/office/drawing/2016/5/12/chartex" xmlns:cx7="http://schemas.microsoft.com/office/drawing/2016/5/13/chartex" xmlns:cx8="http://schemas.microsoft.com/office/drawing/2016/5/14/chartex" xmlns:mc="http://schemas.openxmlformats.org/markup-compatibility/2006" xmlns:aink="http://schemas.microsoft.com/office/drawing/2016/ink" xmlns:am3d="http://schemas.microsoft.com/office/drawing/2017/model3d" xmlns:o="urn:schemas-microsoft-com:office:office" xmlns:oel="http://schemas.microsoft.com/office/2019/extlst" xmlns:r="http://schemas.openxmlformats.org/officeDocument/2006/relationships" xmlns:m="http://schemas.openxmlformats.org/officeDocument/2006/math" xmlns:v="urn:schemas-microsoft-com:vml" xmlns:wp14="http://schemas.microsoft.com/office/word/2010/wordprocessingDrawing" xmlns:wp="http://schemas.openxmlformats.org/drawingml/2006/wordprocessingDrawing" xmlns:w10="urn:schemas-microsoft-com:office:word" xmlns:w="http://schemas.openxmlformats.org/wordprocessingml/2006/main" xmlns:w14="http://schemas.microsoft.com/office/word/2010/wordml" xmlns:w15="http://schemas.microsoft.com/office/word/2012/wordml" xmlns:w16cex="http://schemas.microsoft.com/office/word/2018/wordml/cex" xmlns:w16cid="http://schemas.microsoft.com/office/word/2016/wordml/cid" xmlns:w16="http://schemas.microsoft.com/office/word/2018/wordml" xmlns:w16du="http://schemas.microsoft.com/office/word/2023/wordml/word16du" xmlns:w16sdtdh="http://schemas.microsoft.com/office/word/2020/wordml/sdtdatahash" xmlns:w16se="http://schemas.microsoft.com/office/word/2015/wordml/symex" xmlns:wpg="http://schemas.microsoft.com/office/word/2010/wordprocessingGroup" xmlns:wpi="http://schemas.microsoft.com/office/word/2010/wordprocessingInk" xmlns:wne="http://schemas.microsoft.com/office/word/2006/wordml" xmlns:wps="http://schemas.microsoft.com/office/word/2010/wordprocessingShape" mc:Ignorable="w14 w15 w16se w16cid w16 w16cex w16sdtdh w16du wp14">
   <w:body>
     <w:p>
       <w:pPr>
@@ -9,6 +9,7 @@
           <w:tab w:val="center" w:pos="4252"/>
         </w:tabs>
         <w:spacing w:after="0" w:line="240" w:lineRule="auto"/>
+        <w:ind w:firstLine="708"/>
         <w:rPr>
           <w:rFonts w:ascii="Arial" w:hAnsi="Arial" w:cs="Arial"/>
           <w:b/>
@@ -1115,7 +1116,6 @@
           <w:id w:val="-1083840804"/>
           <w:citation/>
         </w:sdtPr>
-        <w:sdtEndPr/>
         <w:sdtContent>
           <w:r>
             <w:rPr>
@@ -1237,7 +1237,6 @@
           <w:id w:val="-1518613688"/>
           <w:citation/>
         </w:sdtPr>
-        <w:sdtEndPr/>
         <w:sdtContent>
           <w:r>
             <w:rPr>
@@ -1353,7 +1352,6 @@
           <w:id w:val="-1086850330"/>
           <w:citation/>
         </w:sdtPr>
-        <w:sdtEndPr/>
         <w:sdtContent>
           <w:r>
             <w:rPr>
@@ -1488,6 +1486,701 @@
           <w:szCs w:val="24"/>
         </w:rPr>
       </w:pPr>
+      <w:r>
+        <w:rPr>
+          <w:rFonts w:ascii="Arial" w:hAnsi="Arial" w:cs="Arial"/>
+          <w:color w:val="000000" w:themeColor="text1"/>
+          <w:sz w:val="24"/>
+          <w:szCs w:val="24"/>
+        </w:rPr>
+        <w:lastRenderedPageBreak/>
+        <w:t xml:space="preserve">El marco legal de un país es muy extenso el "marco legal" abarca variedad de leyes, reglamentos, tratados internacionales y disposiciones legales para la vida </w:t>
+      </w:r>
+      <w:proofErr w:type="spellStart"/>
+      <w:r>
+        <w:rPr>
+          <w:rFonts w:ascii="Arial" w:hAnsi="Arial" w:cs="Arial"/>
+          <w:color w:val="000000" w:themeColor="text1"/>
+          <w:sz w:val="24"/>
+          <w:szCs w:val="24"/>
+        </w:rPr>
+        <w:t>publica</w:t>
+      </w:r>
+      <w:proofErr w:type="spellEnd"/>
+      <w:r>
+        <w:rPr>
+          <w:rFonts w:ascii="Arial" w:hAnsi="Arial" w:cs="Arial"/>
+          <w:color w:val="000000" w:themeColor="text1"/>
+          <w:sz w:val="24"/>
+          <w:szCs w:val="24"/>
+        </w:rPr>
+        <w:t xml:space="preserve"> y privada</w:t>
+      </w:r>
+      <w:r>
+        <w:rPr>
+          <w:rFonts w:ascii="Arial" w:hAnsi="Arial" w:cs="Arial"/>
+          <w:color w:val="000000" w:themeColor="text1"/>
+          <w:sz w:val="24"/>
+          <w:szCs w:val="24"/>
+        </w:rPr>
+        <w:t xml:space="preserve"> </w:t>
+      </w:r>
+      <w:sdt>
+        <w:sdtPr>
+          <w:rPr>
+            <w:rFonts w:ascii="Arial" w:hAnsi="Arial" w:cs="Arial"/>
+            <w:color w:val="000000" w:themeColor="text1"/>
+            <w:sz w:val="24"/>
+            <w:szCs w:val="24"/>
+          </w:rPr>
+          <w:id w:val="2051255176"/>
+          <w:citation/>
+        </w:sdtPr>
+        <w:sdtContent>
+          <w:r>
+            <w:rPr>
+              <w:rFonts w:ascii="Arial" w:hAnsi="Arial" w:cs="Arial"/>
+              <w:color w:val="000000" w:themeColor="text1"/>
+              <w:sz w:val="24"/>
+              <w:szCs w:val="24"/>
+            </w:rPr>
+            <w:fldChar w:fldCharType="begin"/>
+          </w:r>
+          <w:r>
+            <w:rPr>
+              <w:rFonts w:ascii="Arial" w:hAnsi="Arial" w:cs="Arial"/>
+              <w:color w:val="000000" w:themeColor="text1"/>
+              <w:sz w:val="24"/>
+              <w:szCs w:val="24"/>
+            </w:rPr>
+            <w:instrText xml:space="preserve"> CITATION Jul13 \l 4106 </w:instrText>
+          </w:r>
+          <w:r>
+            <w:rPr>
+              <w:rFonts w:ascii="Arial" w:hAnsi="Arial" w:cs="Arial"/>
+              <w:color w:val="000000" w:themeColor="text1"/>
+              <w:sz w:val="24"/>
+              <w:szCs w:val="24"/>
+            </w:rPr>
+            <w:fldChar w:fldCharType="separate"/>
+          </w:r>
+          <w:r>
+            <w:rPr>
+              <w:rFonts w:ascii="Arial" w:hAnsi="Arial" w:cs="Arial"/>
+              <w:noProof/>
+              <w:color w:val="000000" w:themeColor="text1"/>
+              <w:sz w:val="24"/>
+              <w:szCs w:val="24"/>
+            </w:rPr>
+            <w:t>(Mejicanos, 2013)</w:t>
+          </w:r>
+          <w:r>
+            <w:rPr>
+              <w:rFonts w:ascii="Arial" w:hAnsi="Arial" w:cs="Arial"/>
+              <w:color w:val="000000" w:themeColor="text1"/>
+              <w:sz w:val="24"/>
+              <w:szCs w:val="24"/>
+            </w:rPr>
+            <w:fldChar w:fldCharType="end"/>
+          </w:r>
+        </w:sdtContent>
+      </w:sdt>
+    </w:p>
+    <w:p>
+      <w:pPr>
+        <w:pStyle w:val="Prrafodelista"/>
+        <w:spacing w:after="0" w:line="360" w:lineRule="auto"/>
+        <w:ind w:left="360"/>
+        <w:jc w:val="both"/>
+        <w:rPr>
+          <w:rFonts w:ascii="Arial" w:hAnsi="Arial" w:cs="Arial"/>
+          <w:color w:val="000000" w:themeColor="text1"/>
+          <w:sz w:val="24"/>
+          <w:szCs w:val="24"/>
+        </w:rPr>
+      </w:pPr>
+      <w:r>
+        <w:rPr>
+          <w:rFonts w:ascii="Arial" w:hAnsi="Arial" w:cs="Arial"/>
+          <w:color w:val="000000" w:themeColor="text1"/>
+          <w:sz w:val="24"/>
+          <w:szCs w:val="24"/>
+        </w:rPr>
+        <w:t>- Constitución de la república de Guatemala: Esta es la ley suprema del país por lo tanto esta establece la estructura del gobierno, los derechos y deberes de los ciudadanos, así mismo esta tiene los principios básicos del sistema legal y político</w:t>
+      </w:r>
+      <w:sdt>
+        <w:sdtPr>
+          <w:rPr>
+            <w:rFonts w:ascii="Arial" w:hAnsi="Arial" w:cs="Arial"/>
+            <w:color w:val="000000" w:themeColor="text1"/>
+            <w:sz w:val="24"/>
+            <w:szCs w:val="24"/>
+          </w:rPr>
+          <w:id w:val="515958581"/>
+          <w:citation/>
+        </w:sdtPr>
+        <w:sdtContent>
+          <w:r>
+            <w:rPr>
+              <w:rFonts w:ascii="Arial" w:hAnsi="Arial" w:cs="Arial"/>
+              <w:color w:val="000000" w:themeColor="text1"/>
+              <w:sz w:val="24"/>
+              <w:szCs w:val="24"/>
+            </w:rPr>
+            <w:fldChar w:fldCharType="begin"/>
+          </w:r>
+          <w:r>
+            <w:rPr>
+              <w:rFonts w:ascii="Arial" w:hAnsi="Arial" w:cs="Arial"/>
+              <w:color w:val="000000" w:themeColor="text1"/>
+              <w:sz w:val="24"/>
+              <w:szCs w:val="24"/>
+            </w:rPr>
+            <w:instrText xml:space="preserve"> CITATION Con \l 4106 </w:instrText>
+          </w:r>
+          <w:r>
+            <w:rPr>
+              <w:rFonts w:ascii="Arial" w:hAnsi="Arial" w:cs="Arial"/>
+              <w:color w:val="000000" w:themeColor="text1"/>
+              <w:sz w:val="24"/>
+              <w:szCs w:val="24"/>
+            </w:rPr>
+            <w:instrText xml:space="preserve"> \m Jul13</w:instrText>
+          </w:r>
+          <w:r>
+            <w:rPr>
+              <w:rFonts w:ascii="Arial" w:hAnsi="Arial" w:cs="Arial"/>
+              <w:color w:val="000000" w:themeColor="text1"/>
+              <w:sz w:val="24"/>
+              <w:szCs w:val="24"/>
+            </w:rPr>
+            <w:fldChar w:fldCharType="separate"/>
+          </w:r>
+          <w:r>
+            <w:rPr>
+              <w:rFonts w:ascii="Arial" w:hAnsi="Arial" w:cs="Arial"/>
+              <w:noProof/>
+              <w:color w:val="000000" w:themeColor="text1"/>
+              <w:sz w:val="24"/>
+              <w:szCs w:val="24"/>
+            </w:rPr>
+            <w:t xml:space="preserve"> </w:t>
+          </w:r>
+          <w:r>
+            <w:rPr>
+              <w:rFonts w:ascii="Arial" w:hAnsi="Arial" w:cs="Arial"/>
+              <w:noProof/>
+              <w:color w:val="000000" w:themeColor="text1"/>
+              <w:sz w:val="24"/>
+              <w:szCs w:val="24"/>
+            </w:rPr>
+            <w:t>(Guatemala, Constitucion de la república de Guatemala ; Mejicanos, 2013)</w:t>
+          </w:r>
+          <w:r>
+            <w:rPr>
+              <w:rFonts w:ascii="Arial" w:hAnsi="Arial" w:cs="Arial"/>
+              <w:color w:val="000000" w:themeColor="text1"/>
+              <w:sz w:val="24"/>
+              <w:szCs w:val="24"/>
+            </w:rPr>
+            <w:fldChar w:fldCharType="end"/>
+          </w:r>
+        </w:sdtContent>
+      </w:sdt>
+    </w:p>
+    <w:p>
+      <w:pPr>
+        <w:pStyle w:val="Prrafodelista"/>
+        <w:spacing w:after="0" w:line="360" w:lineRule="auto"/>
+        <w:ind w:left="360"/>
+        <w:jc w:val="both"/>
+        <w:rPr>
+          <w:rFonts w:ascii="Arial" w:hAnsi="Arial" w:cs="Arial"/>
+          <w:color w:val="000000" w:themeColor="text1"/>
+          <w:sz w:val="24"/>
+          <w:szCs w:val="24"/>
+        </w:rPr>
+      </w:pPr>
+      <w:r>
+        <w:rPr>
+          <w:rFonts w:ascii="Arial" w:hAnsi="Arial" w:cs="Arial"/>
+          <w:color w:val="000000" w:themeColor="text1"/>
+          <w:sz w:val="24"/>
+          <w:szCs w:val="24"/>
+        </w:rPr>
+        <w:t>-Código civil</w:t>
+      </w:r>
+    </w:p>
+    <w:p>
+      <w:pPr>
+        <w:pStyle w:val="Prrafodelista"/>
+        <w:spacing w:after="0" w:line="360" w:lineRule="auto"/>
+        <w:ind w:left="360"/>
+        <w:jc w:val="both"/>
+        <w:rPr>
+          <w:rFonts w:ascii="Arial" w:hAnsi="Arial" w:cs="Arial"/>
+          <w:color w:val="000000" w:themeColor="text1"/>
+          <w:sz w:val="24"/>
+          <w:szCs w:val="24"/>
+        </w:rPr>
+      </w:pPr>
+      <w:r>
+        <w:rPr>
+          <w:rFonts w:ascii="Arial" w:hAnsi="Arial" w:cs="Arial"/>
+          <w:color w:val="000000" w:themeColor="text1"/>
+          <w:sz w:val="24"/>
+          <w:szCs w:val="24"/>
+        </w:rPr>
+        <w:t>Es un cuerpo legal que establece y regula las normas que rigen las relaciones civiles. EL propósito principal es proporcionar un marco legal completo que guie as transacciones entre individuos, se centra en los derechos y responsabilidades de las personas y en la protección de sus intereses legales.</w:t>
+      </w:r>
+      <w:sdt>
+        <w:sdtPr>
+          <w:rPr>
+            <w:rFonts w:ascii="Arial" w:hAnsi="Arial" w:cs="Arial"/>
+            <w:color w:val="000000" w:themeColor="text1"/>
+            <w:sz w:val="24"/>
+            <w:szCs w:val="24"/>
+          </w:rPr>
+          <w:id w:val="622262970"/>
+          <w:citation/>
+        </w:sdtPr>
+        <w:sdtContent>
+          <w:r>
+            <w:rPr>
+              <w:rFonts w:ascii="Arial" w:hAnsi="Arial" w:cs="Arial"/>
+              <w:color w:val="000000" w:themeColor="text1"/>
+              <w:sz w:val="24"/>
+              <w:szCs w:val="24"/>
+            </w:rPr>
+            <w:fldChar w:fldCharType="begin"/>
+          </w:r>
+          <w:r>
+            <w:rPr>
+              <w:rFonts w:ascii="Arial" w:hAnsi="Arial" w:cs="Arial"/>
+              <w:color w:val="000000" w:themeColor="text1"/>
+              <w:sz w:val="24"/>
+              <w:szCs w:val="24"/>
+            </w:rPr>
+            <w:instrText xml:space="preserve"> CITATION Con1 \l 4106 </w:instrText>
+          </w:r>
+          <w:r>
+            <w:rPr>
+              <w:rFonts w:ascii="Arial" w:hAnsi="Arial" w:cs="Arial"/>
+              <w:color w:val="000000" w:themeColor="text1"/>
+              <w:sz w:val="24"/>
+              <w:szCs w:val="24"/>
+            </w:rPr>
+            <w:instrText xml:space="preserve"> \m Jul13</w:instrText>
+          </w:r>
+          <w:r>
+            <w:rPr>
+              <w:rFonts w:ascii="Arial" w:hAnsi="Arial" w:cs="Arial"/>
+              <w:color w:val="000000" w:themeColor="text1"/>
+              <w:sz w:val="24"/>
+              <w:szCs w:val="24"/>
+            </w:rPr>
+            <w:fldChar w:fldCharType="separate"/>
+          </w:r>
+          <w:r>
+            <w:rPr>
+              <w:rFonts w:ascii="Arial" w:hAnsi="Arial" w:cs="Arial"/>
+              <w:noProof/>
+              <w:color w:val="000000" w:themeColor="text1"/>
+              <w:sz w:val="24"/>
+              <w:szCs w:val="24"/>
+            </w:rPr>
+            <w:t xml:space="preserve"> </w:t>
+          </w:r>
+          <w:r>
+            <w:rPr>
+              <w:rFonts w:ascii="Arial" w:hAnsi="Arial" w:cs="Arial"/>
+              <w:noProof/>
+              <w:color w:val="000000" w:themeColor="text1"/>
+              <w:sz w:val="24"/>
+              <w:szCs w:val="24"/>
+            </w:rPr>
+            <w:t>(Guatemala; Mejicanos, 2013)</w:t>
+          </w:r>
+          <w:r>
+            <w:rPr>
+              <w:rFonts w:ascii="Arial" w:hAnsi="Arial" w:cs="Arial"/>
+              <w:color w:val="000000" w:themeColor="text1"/>
+              <w:sz w:val="24"/>
+              <w:szCs w:val="24"/>
+            </w:rPr>
+            <w:fldChar w:fldCharType="end"/>
+          </w:r>
+        </w:sdtContent>
+      </w:sdt>
+    </w:p>
+    <w:p>
+      <w:pPr>
+        <w:pStyle w:val="Prrafodelista"/>
+        <w:spacing w:after="0" w:line="360" w:lineRule="auto"/>
+        <w:ind w:left="360"/>
+        <w:jc w:val="both"/>
+        <w:rPr>
+          <w:rFonts w:ascii="Arial" w:hAnsi="Arial" w:cs="Arial"/>
+          <w:color w:val="000000" w:themeColor="text1"/>
+          <w:sz w:val="24"/>
+          <w:szCs w:val="24"/>
+        </w:rPr>
+      </w:pPr>
+    </w:p>
+    <w:p>
+      <w:pPr>
+        <w:pStyle w:val="Prrafodelista"/>
+        <w:spacing w:after="0" w:line="360" w:lineRule="auto"/>
+        <w:ind w:left="360"/>
+        <w:jc w:val="both"/>
+        <w:rPr>
+          <w:rFonts w:ascii="Arial" w:hAnsi="Arial" w:cs="Arial"/>
+          <w:color w:val="000000" w:themeColor="text1"/>
+          <w:sz w:val="24"/>
+          <w:szCs w:val="24"/>
+        </w:rPr>
+      </w:pPr>
+      <w:r>
+        <w:rPr>
+          <w:rFonts w:ascii="Arial" w:hAnsi="Arial" w:cs="Arial"/>
+          <w:color w:val="000000" w:themeColor="text1"/>
+          <w:sz w:val="24"/>
+          <w:szCs w:val="24"/>
+        </w:rPr>
+        <w:t>-Código penal Este establece y define los delitos y las sentencias aplicables quienes cometan un dicho suceso dentro del marco legal, tiene como objetico proteger los derechos y la seguridad de los ciudadanos, para mantener el orden público. Algunos ejemplos son: Delitos contra las personas, Delitos contra la propiedad, Delitos contra la moral y el orden público, Delitos contra la administración pública, Delitos contra la seguridad pública, etc.</w:t>
+      </w:r>
+      <w:r>
+        <w:rPr>
+          <w:rFonts w:ascii="Arial" w:hAnsi="Arial" w:cs="Arial"/>
+          <w:color w:val="000000" w:themeColor="text1"/>
+          <w:sz w:val="24"/>
+          <w:szCs w:val="24"/>
+        </w:rPr>
+        <w:t xml:space="preserve"> </w:t>
+      </w:r>
+      <w:sdt>
+        <w:sdtPr>
+          <w:rPr>
+            <w:rFonts w:ascii="Arial" w:hAnsi="Arial" w:cs="Arial"/>
+            <w:color w:val="000000" w:themeColor="text1"/>
+            <w:sz w:val="24"/>
+            <w:szCs w:val="24"/>
+          </w:rPr>
+          <w:id w:val="980431777"/>
+          <w:citation/>
+        </w:sdtPr>
+        <w:sdtContent>
+          <w:r>
+            <w:rPr>
+              <w:rFonts w:ascii="Arial" w:hAnsi="Arial" w:cs="Arial"/>
+              <w:color w:val="000000" w:themeColor="text1"/>
+              <w:sz w:val="24"/>
+              <w:szCs w:val="24"/>
+            </w:rPr>
+            <w:fldChar w:fldCharType="begin"/>
+          </w:r>
+          <w:r>
+            <w:rPr>
+              <w:rFonts w:ascii="Arial" w:hAnsi="Arial" w:cs="Arial"/>
+              <w:color w:val="000000" w:themeColor="text1"/>
+              <w:sz w:val="24"/>
+              <w:szCs w:val="24"/>
+            </w:rPr>
+            <w:instrText xml:space="preserve"> CITATION Con1 \l 4106 </w:instrText>
+          </w:r>
+          <w:r>
+            <w:rPr>
+              <w:rFonts w:ascii="Arial" w:hAnsi="Arial" w:cs="Arial"/>
+              <w:color w:val="000000" w:themeColor="text1"/>
+              <w:sz w:val="24"/>
+              <w:szCs w:val="24"/>
+            </w:rPr>
+            <w:instrText xml:space="preserve"> \m Jul13</w:instrText>
+          </w:r>
+          <w:r>
+            <w:rPr>
+              <w:rFonts w:ascii="Arial" w:hAnsi="Arial" w:cs="Arial"/>
+              <w:color w:val="000000" w:themeColor="text1"/>
+              <w:sz w:val="24"/>
+              <w:szCs w:val="24"/>
+            </w:rPr>
+            <w:fldChar w:fldCharType="separate"/>
+          </w:r>
+          <w:r>
+            <w:rPr>
+              <w:rFonts w:ascii="Arial" w:hAnsi="Arial" w:cs="Arial"/>
+              <w:noProof/>
+              <w:color w:val="000000" w:themeColor="text1"/>
+              <w:sz w:val="24"/>
+              <w:szCs w:val="24"/>
+            </w:rPr>
+            <w:t>(Guatemala; Mejicanos, 2013)</w:t>
+          </w:r>
+          <w:r>
+            <w:rPr>
+              <w:rFonts w:ascii="Arial" w:hAnsi="Arial" w:cs="Arial"/>
+              <w:color w:val="000000" w:themeColor="text1"/>
+              <w:sz w:val="24"/>
+              <w:szCs w:val="24"/>
+            </w:rPr>
+            <w:fldChar w:fldCharType="end"/>
+          </w:r>
+        </w:sdtContent>
+      </w:sdt>
+    </w:p>
+    <w:p>
+      <w:pPr>
+        <w:pStyle w:val="Prrafodelista"/>
+        <w:spacing w:after="0" w:line="360" w:lineRule="auto"/>
+        <w:ind w:left="360"/>
+        <w:jc w:val="both"/>
+        <w:rPr>
+          <w:rFonts w:ascii="Arial" w:hAnsi="Arial" w:cs="Arial"/>
+          <w:color w:val="000000" w:themeColor="text1"/>
+          <w:sz w:val="24"/>
+          <w:szCs w:val="24"/>
+        </w:rPr>
+      </w:pPr>
+    </w:p>
+    <w:p>
+      <w:pPr>
+        <w:pStyle w:val="Prrafodelista"/>
+        <w:spacing w:after="0" w:line="360" w:lineRule="auto"/>
+        <w:ind w:left="360"/>
+        <w:jc w:val="both"/>
+        <w:rPr>
+          <w:rFonts w:ascii="Arial" w:hAnsi="Arial" w:cs="Arial"/>
+          <w:color w:val="000000" w:themeColor="text1"/>
+          <w:sz w:val="24"/>
+          <w:szCs w:val="24"/>
+        </w:rPr>
+      </w:pPr>
+      <w:r>
+        <w:rPr>
+          <w:rFonts w:ascii="Arial" w:hAnsi="Arial" w:cs="Arial"/>
+          <w:color w:val="000000" w:themeColor="text1"/>
+          <w:sz w:val="24"/>
+          <w:szCs w:val="24"/>
+        </w:rPr>
+        <w:t>-Código de trabajo: Este regula las relaciones laborales entre empleadores y empleados, Su objetico es proteger los derechos de los trabajadores, establece condicionas mínimas de empleo y promover un ambiente laboral justo y equitativo, suele llevar: Condiciones de Empleo, Contratos Laborales, Salarios y Beneficios, Derechos y Obligaciones de los Trabajadores, Derechos y Obligaciones de los Empleadores, Representación Laboral, Inspección y Cumplimiento, etc</w:t>
+      </w:r>
+      <w:r>
+        <w:rPr>
+          <w:rFonts w:ascii="Arial" w:hAnsi="Arial" w:cs="Arial"/>
+          <w:color w:val="000000" w:themeColor="text1"/>
+          <w:sz w:val="24"/>
+          <w:szCs w:val="24"/>
+        </w:rPr>
+        <w:t>.</w:t>
+      </w:r>
+      <w:r>
+        <w:rPr>
+          <w:rFonts w:ascii="Arial" w:hAnsi="Arial" w:cs="Arial"/>
+          <w:color w:val="000000" w:themeColor="text1"/>
+          <w:sz w:val="24"/>
+          <w:szCs w:val="24"/>
+        </w:rPr>
+        <w:t xml:space="preserve"> </w:t>
+      </w:r>
+      <w:sdt>
+        <w:sdtPr>
+          <w:rPr>
+            <w:rFonts w:ascii="Arial" w:hAnsi="Arial" w:cs="Arial"/>
+            <w:color w:val="000000" w:themeColor="text1"/>
+            <w:sz w:val="24"/>
+            <w:szCs w:val="24"/>
+          </w:rPr>
+          <w:id w:val="-706494653"/>
+          <w:citation/>
+        </w:sdtPr>
+        <w:sdtContent>
+          <w:r>
+            <w:rPr>
+              <w:rFonts w:ascii="Arial" w:hAnsi="Arial" w:cs="Arial"/>
+              <w:color w:val="000000" w:themeColor="text1"/>
+              <w:sz w:val="24"/>
+              <w:szCs w:val="24"/>
+            </w:rPr>
+            <w:fldChar w:fldCharType="begin"/>
+          </w:r>
+          <w:r>
+            <w:rPr>
+              <w:rFonts w:ascii="Arial" w:hAnsi="Arial" w:cs="Arial"/>
+              <w:color w:val="000000" w:themeColor="text1"/>
+              <w:sz w:val="24"/>
+              <w:szCs w:val="24"/>
+            </w:rPr>
+            <w:instrText xml:space="preserve"> CITATION Con1 \l 4106 </w:instrText>
+          </w:r>
+          <w:r>
+            <w:rPr>
+              <w:rFonts w:ascii="Arial" w:hAnsi="Arial" w:cs="Arial"/>
+              <w:color w:val="000000" w:themeColor="text1"/>
+              <w:sz w:val="24"/>
+              <w:szCs w:val="24"/>
+            </w:rPr>
+            <w:instrText xml:space="preserve"> \m Jul13</w:instrText>
+          </w:r>
+          <w:r>
+            <w:rPr>
+              <w:rFonts w:ascii="Arial" w:hAnsi="Arial" w:cs="Arial"/>
+              <w:color w:val="000000" w:themeColor="text1"/>
+              <w:sz w:val="24"/>
+              <w:szCs w:val="24"/>
+            </w:rPr>
+            <w:fldChar w:fldCharType="separate"/>
+          </w:r>
+          <w:r>
+            <w:rPr>
+              <w:rFonts w:ascii="Arial" w:hAnsi="Arial" w:cs="Arial"/>
+              <w:noProof/>
+              <w:color w:val="000000" w:themeColor="text1"/>
+              <w:sz w:val="24"/>
+              <w:szCs w:val="24"/>
+            </w:rPr>
+            <w:t>(Guatemala; Mejicanos, 2013)</w:t>
+          </w:r>
+          <w:r>
+            <w:rPr>
+              <w:rFonts w:ascii="Arial" w:hAnsi="Arial" w:cs="Arial"/>
+              <w:color w:val="000000" w:themeColor="text1"/>
+              <w:sz w:val="24"/>
+              <w:szCs w:val="24"/>
+            </w:rPr>
+            <w:fldChar w:fldCharType="end"/>
+          </w:r>
+        </w:sdtContent>
+      </w:sdt>
+    </w:p>
+    <w:p>
+      <w:pPr>
+        <w:pStyle w:val="Prrafodelista"/>
+        <w:spacing w:after="0" w:line="360" w:lineRule="auto"/>
+        <w:ind w:left="360"/>
+        <w:jc w:val="both"/>
+        <w:rPr>
+          <w:rFonts w:ascii="Arial" w:hAnsi="Arial" w:cs="Arial"/>
+          <w:color w:val="000000" w:themeColor="text1"/>
+          <w:sz w:val="24"/>
+          <w:szCs w:val="24"/>
+        </w:rPr>
+      </w:pPr>
+    </w:p>
+    <w:p>
+      <w:pPr>
+        <w:pStyle w:val="Prrafodelista"/>
+        <w:spacing w:after="0" w:line="360" w:lineRule="auto"/>
+        <w:ind w:left="360"/>
+        <w:jc w:val="both"/>
+        <w:rPr>
+          <w:rFonts w:ascii="Arial" w:hAnsi="Arial" w:cs="Arial"/>
+          <w:color w:val="000000" w:themeColor="text1"/>
+          <w:sz w:val="24"/>
+          <w:szCs w:val="24"/>
+        </w:rPr>
+      </w:pPr>
+      <w:r>
+        <w:rPr>
+          <w:rFonts w:ascii="Arial" w:hAnsi="Arial" w:cs="Arial"/>
+          <w:color w:val="000000" w:themeColor="text1"/>
+          <w:sz w:val="24"/>
+          <w:szCs w:val="24"/>
+        </w:rPr>
+        <w:lastRenderedPageBreak/>
+        <w:t>-Código procesal penal: Establece los procedimientos y normas que regulan la investigación, enjuiciamiento y juzgamiento de los delitos en un sistema legal determinado, el objetivo de este es garantizar un proceso penal justo, transparente y eficiente, tanto para los acusados como para las víctimas y la sociedad general</w:t>
+      </w:r>
+      <w:r>
+        <w:rPr>
+          <w:rFonts w:ascii="Arial" w:hAnsi="Arial" w:cs="Arial"/>
+          <w:color w:val="000000" w:themeColor="text1"/>
+          <w:sz w:val="24"/>
+          <w:szCs w:val="24"/>
+        </w:rPr>
+        <w:t xml:space="preserve"> </w:t>
+      </w:r>
+      <w:sdt>
+        <w:sdtPr>
+          <w:rPr>
+            <w:rFonts w:ascii="Arial" w:hAnsi="Arial" w:cs="Arial"/>
+            <w:color w:val="000000" w:themeColor="text1"/>
+            <w:sz w:val="24"/>
+            <w:szCs w:val="24"/>
+          </w:rPr>
+          <w:id w:val="-1737312288"/>
+          <w:citation/>
+        </w:sdtPr>
+        <w:sdtContent>
+          <w:r>
+            <w:rPr>
+              <w:rFonts w:ascii="Arial" w:hAnsi="Arial" w:cs="Arial"/>
+              <w:color w:val="000000" w:themeColor="text1"/>
+              <w:sz w:val="24"/>
+              <w:szCs w:val="24"/>
+            </w:rPr>
+            <w:fldChar w:fldCharType="begin"/>
+          </w:r>
+          <w:r>
+            <w:rPr>
+              <w:rFonts w:ascii="Arial" w:hAnsi="Arial" w:cs="Arial"/>
+              <w:color w:val="000000" w:themeColor="text1"/>
+              <w:sz w:val="24"/>
+              <w:szCs w:val="24"/>
+            </w:rPr>
+            <w:instrText xml:space="preserve"> CITATION Con1 \l 4106 </w:instrText>
+          </w:r>
+          <w:r>
+            <w:rPr>
+              <w:rFonts w:ascii="Arial" w:hAnsi="Arial" w:cs="Arial"/>
+              <w:color w:val="000000" w:themeColor="text1"/>
+              <w:sz w:val="24"/>
+              <w:szCs w:val="24"/>
+            </w:rPr>
+            <w:instrText xml:space="preserve"> \m Jul13</w:instrText>
+          </w:r>
+          <w:r>
+            <w:rPr>
+              <w:rFonts w:ascii="Arial" w:hAnsi="Arial" w:cs="Arial"/>
+              <w:color w:val="000000" w:themeColor="text1"/>
+              <w:sz w:val="24"/>
+              <w:szCs w:val="24"/>
+            </w:rPr>
+            <w:fldChar w:fldCharType="separate"/>
+          </w:r>
+          <w:r>
+            <w:rPr>
+              <w:rFonts w:ascii="Arial" w:hAnsi="Arial" w:cs="Arial"/>
+              <w:noProof/>
+              <w:color w:val="000000" w:themeColor="text1"/>
+              <w:sz w:val="24"/>
+              <w:szCs w:val="24"/>
+            </w:rPr>
+            <w:t>(Guatemala; Mejicanos, 2013)</w:t>
+          </w:r>
+          <w:r>
+            <w:rPr>
+              <w:rFonts w:ascii="Arial" w:hAnsi="Arial" w:cs="Arial"/>
+              <w:color w:val="000000" w:themeColor="text1"/>
+              <w:sz w:val="24"/>
+              <w:szCs w:val="24"/>
+            </w:rPr>
+            <w:fldChar w:fldCharType="end"/>
+          </w:r>
+        </w:sdtContent>
+      </w:sdt>
+    </w:p>
+    <w:p>
+      <w:pPr>
+        <w:pStyle w:val="Prrafodelista"/>
+        <w:spacing w:after="0" w:line="360" w:lineRule="auto"/>
+        <w:ind w:left="360"/>
+        <w:jc w:val="both"/>
+        <w:rPr>
+          <w:rFonts w:ascii="Arial" w:hAnsi="Arial" w:cs="Arial"/>
+          <w:color w:val="000000" w:themeColor="text1"/>
+          <w:sz w:val="24"/>
+          <w:szCs w:val="24"/>
+        </w:rPr>
+      </w:pPr>
     </w:p>
     <w:p>
       <w:pPr>
@@ -1539,7 +2232,6 @@
           <w:sz w:val="24"/>
           <w:szCs w:val="24"/>
         </w:rPr>
-        <w:lastRenderedPageBreak/>
         <w:t>Se trata de la EDUCACIÓN VIAL, el mejor camino para la formación de una conciencia vial la Educación Vial es parte de la Educación Social, siendo una eficaz base de actuación ciudadana, dado que trata de crear hábitos y actitudes positivas de convivencia, de calidad de vida, calidad medioambiental y</w:t>
       </w:r>
       <w:r>
@@ -1571,7 +2263,6 @@
           <w:id w:val="707222446"/>
           <w:citation/>
         </w:sdtPr>
-        <w:sdtEndPr/>
         <w:sdtContent>
           <w:r>
             <w:rPr>
@@ -1677,7 +2368,6 @@
           <w:id w:val="-1454702323"/>
           <w:citation/>
         </w:sdtPr>
-        <w:sdtEndPr/>
         <w:sdtContent>
           <w:r>
             <w:rPr>
@@ -1788,7 +2478,6 @@
           <w:id w:val="115644374"/>
           <w:citation/>
         </w:sdtPr>
-        <w:sdtEndPr/>
         <w:sdtContent>
           <w:r>
             <w:rPr>
@@ -1885,7 +2574,6 @@
           <w:id w:val="-1981983804"/>
           <w:citation/>
         </w:sdtPr>
-        <w:sdtEndPr/>
         <w:sdtContent>
           <w:r>
             <w:rPr>
@@ -1983,17 +2671,7 @@
           <w:sz w:val="24"/>
           <w:szCs w:val="24"/>
         </w:rPr>
-        <w:t xml:space="preserve">En el mundo mueren cada año 1.25 millones de personas a causa de accidentes de tránsito. Se trata de un número altísimo, pero que para consuelo humano se ha estabilizado desde hace una década, pues su tendencia venía siendo siempre al alza. Este es un estado de inseguridad vial, producto de una cultura vial decadente. La mayoría de los conductores conoce las normativas, pero la </w:t>
-      </w:r>
-      <w:r>
-        <w:rPr>
-          <w:rFonts w:ascii="Arial" w:hAnsi="Arial" w:cs="Arial"/>
-          <w:color w:val="000000" w:themeColor="text1"/>
-          <w:sz w:val="24"/>
-          <w:szCs w:val="24"/>
-        </w:rPr>
-        <w:lastRenderedPageBreak/>
-        <w:t xml:space="preserve">falta de aplicación real de la ley incentiva su constante violación. </w:t>
+        <w:t xml:space="preserve">En el mundo mueren cada año 1.25 millones de personas a causa de accidentes de tránsito. Se trata de un número altísimo, pero que para consuelo humano se ha estabilizado desde hace una década, pues su tendencia venía siendo siempre al alza. Este es un estado de inseguridad vial, producto de una cultura vial decadente. La mayoría de los conductores conoce las normativas, pero la falta de aplicación real de la ley incentiva su constante violación. </w:t>
       </w:r>
       <w:sdt>
         <w:sdtPr>
@@ -2006,7 +2684,6 @@
           <w:id w:val="1332879600"/>
           <w:citation/>
         </w:sdtPr>
-        <w:sdtEndPr/>
         <w:sdtContent>
           <w:r>
             <w:rPr>
@@ -2092,7 +2769,6 @@
           <w:id w:val="132761911"/>
           <w:citation/>
         </w:sdtPr>
-        <w:sdtEndPr/>
         <w:sdtContent>
           <w:r>
             <w:rPr>
@@ -2178,7 +2854,6 @@
           <w:id w:val="129990178"/>
           <w:citation/>
         </w:sdtPr>
-        <w:sdtEndPr/>
         <w:sdtContent>
           <w:r>
             <w:rPr>
@@ -2362,7 +3037,6 @@
           <w:id w:val="-1894731150"/>
           <w:citation/>
         </w:sdtPr>
-        <w:sdtEndPr/>
         <w:sdtContent>
           <w:r>
             <w:rPr>
@@ -2467,7 +3141,6 @@
           <w:id w:val="-534735388"/>
           <w:citation/>
         </w:sdtPr>
-        <w:sdtEndPr/>
         <w:sdtContent>
           <w:r>
             <w:rPr>
@@ -2575,7 +3248,6 @@
           <w:id w:val="-1514987982"/>
           <w:citation/>
         </w:sdtPr>
-        <w:sdtEndPr/>
         <w:sdtContent>
           <w:r>
             <w:rPr>
@@ -2653,6 +3325,7 @@
           <w:sz w:val="24"/>
           <w:szCs w:val="24"/>
         </w:rPr>
+        <w:lastRenderedPageBreak/>
         <w:t>Los recursos generados a través del boleto de ornato son canalizados regularmente hacia iniciativas como la plantación y mantenimiento de áreas verdes, la instalación y conservación de mobiliario urbano, la limpieza y embellecimiento de espacios públicos, entre otras acciones.</w:t>
       </w:r>
       <w:sdt>
@@ -2666,7 +3339,6 @@
           <w:id w:val="-1454086259"/>
           <w:citation/>
         </w:sdtPr>
-        <w:sdtEndPr/>
         <w:sdtContent>
           <w:r>
             <w:rPr>
@@ -2788,7 +3460,6 @@
           <w:id w:val="1033310181"/>
           <w:citation/>
         </w:sdtPr>
-        <w:sdtEndPr/>
         <w:sdtContent>
           <w:r>
             <w:rPr>
@@ -3234,7 +3905,6 @@
           <w:id w:val="-1778625489"/>
           <w:citation/>
         </w:sdtPr>
-        <w:sdtEndPr/>
         <w:sdtContent>
           <w:r>
             <w:rPr>
@@ -3390,7 +4060,6 @@
           <w:id w:val="1567231016"/>
           <w:citation/>
         </w:sdtPr>
-        <w:sdtEndPr/>
         <w:sdtContent>
           <w:r>
             <w:rPr>
@@ -3475,7 +4144,18 @@
           <w:szCs w:val="24"/>
           <w:lang w:val="es-MX"/>
         </w:rPr>
-        <w:t>El pueblo no sustituye al poder público, sino que se introduce en el procedimiento consultivo en el segundo lugar. En este sentido, consultivo no es sinónimo de no vinculante, sino de no ratificador o sancionador. Lo que sí parece difícilmente discutible, más allá de cualquier regulación normativa, es que el resultado del referendo nacional siempre debería ser vinculante</w:t>
+        <w:t xml:space="preserve">El pueblo no sustituye al poder público, sino que se introduce en el procedimiento consultivo en el segundo lugar. En este sentido, consultivo no es sinónimo de no vinculante, sino de no ratificador o sancionador. Lo que sí parece difícilmente discutible, más allá de cualquier regulación normativa, es </w:t>
+      </w:r>
+      <w:r>
+        <w:rPr>
+          <w:rFonts w:ascii="Arial" w:hAnsi="Arial" w:cs="Arial"/>
+          <w:color w:val="000000" w:themeColor="text1"/>
+          <w:sz w:val="24"/>
+          <w:szCs w:val="24"/>
+          <w:lang w:val="es-MX"/>
+        </w:rPr>
+        <w:lastRenderedPageBreak/>
+        <w:t>que el resultado del referendo nacional siempre debería ser vinculante</w:t>
       </w:r>
       <w:sdt>
         <w:sdtPr>
@@ -3489,7 +4169,6 @@
           <w:id w:val="2081711345"/>
           <w:citation/>
         </w:sdtPr>
-        <w:sdtEndPr/>
         <w:sdtContent>
           <w:r>
             <w:rPr>
@@ -3588,18 +4267,7 @@
           <w:szCs w:val="24"/>
           <w:lang w:val="es-MX"/>
         </w:rPr>
-        <w:t xml:space="preserve">El sufragio cumple con el propósito de la participación política, es decir, permite que los ciudadanos jueguen algún papel en la conducción de sus Estados, a través de la elección de representantes políticos, la aprobación de medidas consultadas al pueblo, o la postulación para jugar un papel en la conducción del </w:t>
-      </w:r>
-      <w:r>
-        <w:rPr>
-          <w:rFonts w:ascii="Arial" w:hAnsi="Arial" w:cs="Arial"/>
-          <w:color w:val="000000" w:themeColor="text1"/>
-          <w:sz w:val="24"/>
-          <w:szCs w:val="24"/>
-          <w:lang w:val="es-MX"/>
-        </w:rPr>
-        <w:lastRenderedPageBreak/>
-        <w:t>Estado. Cuando existe el sufragio, las personas poseen el derecho a participar políticamente.</w:t>
+        <w:t>El sufragio cumple con el propósito de la participación política, es decir, permite que los ciudadanos jueguen algún papel en la conducción de sus Estados, a través de la elección de representantes políticos, la aprobación de medidas consultadas al pueblo, o la postulación para jugar un papel en la conducción del Estado. Cuando existe el sufragio, las personas poseen el derecho a participar políticamente.</w:t>
       </w:r>
       <w:sdt>
         <w:sdtPr>
@@ -3613,7 +4281,6 @@
           <w:id w:val="1584637817"/>
           <w:citation/>
         </w:sdtPr>
-        <w:sdtEndPr/>
         <w:sdtContent>
           <w:r>
             <w:rPr>
@@ -3751,7 +4418,6 @@
           <w:id w:val="-241185073"/>
           <w:citation/>
         </w:sdtPr>
-        <w:sdtEndPr/>
         <w:sdtContent>
           <w:r>
             <w:rPr>
@@ -4064,7 +4730,6 @@
             <w:id w:val="111145805"/>
             <w:bibliography/>
           </w:sdtPr>
-          <w:sdtEndPr/>
           <w:sdtContent>
             <w:p>
               <w:pPr>
@@ -4141,6 +4806,39 @@
                   <w:lang w:val="es-ES"/>
                 </w:rPr>
                 <w:t>. Obtenido de https://dca.gob.gt/noticias-guatemala-diario-centro-america/urgen-acciones-para-fomentar-la-educacion-vial/</w:t>
+              </w:r>
+            </w:p>
+            <w:p>
+              <w:pPr>
+                <w:pStyle w:val="Bibliografa"/>
+                <w:ind w:left="720" w:hanging="720"/>
+                <w:rPr>
+                  <w:noProof/>
+                  <w:lang w:val="es-ES"/>
+                </w:rPr>
+              </w:pPr>
+              <w:r>
+                <w:rPr>
+                  <w:noProof/>
+                  <w:lang w:val="es-ES"/>
+                </w:rPr>
+                <w:t xml:space="preserve">ecoguate. (2022). </w:t>
+              </w:r>
+              <w:r>
+                <w:rPr>
+                  <w:i/>
+                  <w:iCs/>
+                  <w:noProof/>
+                  <w:lang w:val="es-ES"/>
+                </w:rPr>
+                <w:t>marco juridico.</w:t>
+              </w:r>
+              <w:r>
+                <w:rPr>
+                  <w:noProof/>
+                  <w:lang w:val="es-ES"/>
+                </w:rPr>
+                <w:t xml:space="preserve"> https://ecoguatepn2016.wordpress.com/explicacion-fisica/juridico-marco-legal/.</w:t>
               </w:r>
             </w:p>
             <w:p>
@@ -4240,6 +4938,89 @@
                   <w:lang w:val="es-ES"/>
                 </w:rPr>
                 <w:t>. Obtenido de https://novumjus.ucatolica.edu.co/article/view/1965/1785</w:t>
+              </w:r>
+            </w:p>
+            <w:p>
+              <w:pPr>
+                <w:pStyle w:val="Bibliografa"/>
+                <w:ind w:left="720" w:hanging="720"/>
+                <w:rPr>
+                  <w:noProof/>
+                  <w:lang w:val="es-ES"/>
+                </w:rPr>
+              </w:pPr>
+              <w:r>
+                <w:rPr>
+                  <w:noProof/>
+                  <w:lang w:val="es-ES"/>
+                </w:rPr>
+                <w:t>Guatemala, C. d. (s.f.). https://www.congreso.gob.gt/.</w:t>
+              </w:r>
+            </w:p>
+            <w:p>
+              <w:pPr>
+                <w:pStyle w:val="Bibliografa"/>
+                <w:ind w:left="720" w:hanging="720"/>
+                <w:rPr>
+                  <w:noProof/>
+                  <w:lang w:val="es-ES"/>
+                </w:rPr>
+              </w:pPr>
+              <w:r>
+                <w:rPr>
+                  <w:noProof/>
+                  <w:lang w:val="es-ES"/>
+                </w:rPr>
+                <w:t xml:space="preserve">Guatemala, C. d. (s.f.). </w:t>
+              </w:r>
+              <w:r>
+                <w:rPr>
+                  <w:i/>
+                  <w:iCs/>
+                  <w:noProof/>
+                  <w:lang w:val="es-ES"/>
+                </w:rPr>
+                <w:t>Constitucion de la república de Guatemala .</w:t>
+              </w:r>
+              <w:r>
+                <w:rPr>
+                  <w:noProof/>
+                  <w:lang w:val="es-ES"/>
+                </w:rPr>
+                <w:t xml:space="preserve"> https://ecoguatepn2016.wordpress.com/explicacion-fisica/juridico-marco-legal/.</w:t>
+              </w:r>
+            </w:p>
+            <w:p>
+              <w:pPr>
+                <w:pStyle w:val="Bibliografa"/>
+                <w:ind w:left="720" w:hanging="720"/>
+                <w:rPr>
+                  <w:noProof/>
+                  <w:lang w:val="es-ES"/>
+                </w:rPr>
+              </w:pPr>
+              <w:r>
+                <w:rPr>
+                  <w:noProof/>
+                  <w:lang w:val="es-ES"/>
+                </w:rPr>
+                <w:t xml:space="preserve">Mejicanos, J. (2013). </w:t>
+              </w:r>
+              <w:r>
+                <w:rPr>
+                  <w:i/>
+                  <w:iCs/>
+                  <w:noProof/>
+                  <w:lang w:val="es-ES"/>
+                </w:rPr>
+                <w:t>Sistema Juridico y sus Principios.</w:t>
+              </w:r>
+              <w:r>
+                <w:rPr>
+                  <w:noProof/>
+                  <w:lang w:val="es-ES"/>
+                </w:rPr>
+                <w:t xml:space="preserve"> https://es.slideshare.net/juliomexicanos/juridico-marco-legal.</w:t>
               </w:r>
             </w:p>
             <w:p>
@@ -4454,6 +5235,7 @@
                   <w:noProof/>
                   <w:lang w:val="es-ES"/>
                 </w:rPr>
+                <w:lastRenderedPageBreak/>
                 <w:t xml:space="preserve">Ramos, H. (18 de junio de 2012). </w:t>
               </w:r>
               <w:r>
@@ -4476,6 +5258,10 @@
             <w:p>
               <w:pPr>
                 <w:jc w:val="both"/>
+                <w:rPr>
+                  <w:b/>
+                  <w:bCs/>
+                </w:rPr>
               </w:pPr>
               <w:r>
                 <w:rPr>
@@ -4484,6 +5270,11 @@
                 </w:rPr>
                 <w:fldChar w:fldCharType="end"/>
               </w:r>
+            </w:p>
+            <w:p>
+              <w:pPr>
+                <w:jc w:val="both"/>
+              </w:pPr>
             </w:p>
           </w:sdtContent>
         </w:sdt>
@@ -4527,7 +5318,7 @@
 </file>
 
 <file path=word/numbering.xml><?xml version="1.0" encoding="utf-8"?>
-<w:numbering xmlns:wpc="http://schemas.microsoft.com/office/word/2010/wordprocessingCanvas" xmlns:cx="http://schemas.microsoft.com/office/drawing/2014/chartex" xmlns:cx1="http://schemas.microsoft.com/office/drawing/2015/9/8/chartex" xmlns:cx2="http://schemas.microsoft.com/office/drawing/2015/10/21/chartex" xmlns:cx3="http://schemas.microsoft.com/office/drawing/2016/5/9/chartex" xmlns:cx4="http://schemas.microsoft.com/office/drawing/2016/5/10/chartex" xmlns:cx5="http://schemas.microsoft.com/office/drawing/2016/5/11/chartex" xmlns:cx6="http://schemas.microsoft.com/office/drawing/2016/5/12/chartex" xmlns:cx7="http://schemas.microsoft.com/office/drawing/2016/5/13/chartex" xmlns:cx8="http://schemas.microsoft.com/office/drawing/2016/5/14/chartex" xmlns:mc="http://schemas.openxmlformats.org/markup-compatibility/2006" xmlns:aink="http://schemas.microsoft.com/office/drawing/2016/ink" xmlns:am3d="http://schemas.microsoft.com/office/drawing/2017/model3d" xmlns:o="urn:schemas-microsoft-com:office:office" xmlns:r="http://schemas.openxmlformats.org/officeDocument/2006/relationships" xmlns:m="http://schemas.openxmlformats.org/officeDocument/2006/math" xmlns:v="urn:schemas-microsoft-com:vml" xmlns:wp14="http://schemas.microsoft.com/office/word/2010/wordprocessingDrawing" xmlns:wp="http://schemas.openxmlformats.org/drawingml/2006/wordprocessingDrawing" xmlns:w10="urn:schemas-microsoft-com:office:word" xmlns:w="http://schemas.openxmlformats.org/wordprocessingml/2006/main" xmlns:w14="http://schemas.microsoft.com/office/word/2010/wordml" xmlns:w15="http://schemas.microsoft.com/office/word/2012/wordml" xmlns:w16cex="http://schemas.microsoft.com/office/word/2018/wordml/cex" xmlns:w16cid="http://schemas.microsoft.com/office/word/2016/wordml/cid" xmlns:w16="http://schemas.microsoft.com/office/word/2018/wordml" xmlns:w16sdtdh="http://schemas.microsoft.com/office/word/2020/wordml/sdtdatahash" xmlns:w16se="http://schemas.microsoft.com/office/word/2015/wordml/symex" xmlns:wpg="http://schemas.microsoft.com/office/word/2010/wordprocessingGroup" xmlns:wpi="http://schemas.microsoft.com/office/word/2010/wordprocessingInk" xmlns:wne="http://schemas.microsoft.com/office/word/2006/wordml" xmlns:wps="http://schemas.microsoft.com/office/word/2010/wordprocessingShape" mc:Ignorable="w14 w15 w16se w16cid w16 w16cex w16sdtdh wp14">
+<w:numbering xmlns:wpc="http://schemas.microsoft.com/office/word/2010/wordprocessingCanvas" xmlns:cx="http://schemas.microsoft.com/office/drawing/2014/chartex" xmlns:cx1="http://schemas.microsoft.com/office/drawing/2015/9/8/chartex" xmlns:cx2="http://schemas.microsoft.com/office/drawing/2015/10/21/chartex" xmlns:cx3="http://schemas.microsoft.com/office/drawing/2016/5/9/chartex" xmlns:cx4="http://schemas.microsoft.com/office/drawing/2016/5/10/chartex" xmlns:cx5="http://schemas.microsoft.com/office/drawing/2016/5/11/chartex" xmlns:cx6="http://schemas.microsoft.com/office/drawing/2016/5/12/chartex" xmlns:cx7="http://schemas.microsoft.com/office/drawing/2016/5/13/chartex" xmlns:cx8="http://schemas.microsoft.com/office/drawing/2016/5/14/chartex" xmlns:mc="http://schemas.openxmlformats.org/markup-compatibility/2006" xmlns:aink="http://schemas.microsoft.com/office/drawing/2016/ink" xmlns:am3d="http://schemas.microsoft.com/office/drawing/2017/model3d" xmlns:o="urn:schemas-microsoft-com:office:office" xmlns:oel="http://schemas.microsoft.com/office/2019/extlst" xmlns:r="http://schemas.openxmlformats.org/officeDocument/2006/relationships" xmlns:m="http://schemas.openxmlformats.org/officeDocument/2006/math" xmlns:v="urn:schemas-microsoft-com:vml" xmlns:wp14="http://schemas.microsoft.com/office/word/2010/wordprocessingDrawing" xmlns:wp="http://schemas.openxmlformats.org/drawingml/2006/wordprocessingDrawing" xmlns:w10="urn:schemas-microsoft-com:office:word" xmlns:w="http://schemas.openxmlformats.org/wordprocessingml/2006/main" xmlns:w14="http://schemas.microsoft.com/office/word/2010/wordml" xmlns:w15="http://schemas.microsoft.com/office/word/2012/wordml" xmlns:w16cex="http://schemas.microsoft.com/office/word/2018/wordml/cex" xmlns:w16cid="http://schemas.microsoft.com/office/word/2016/wordml/cid" xmlns:w16="http://schemas.microsoft.com/office/word/2018/wordml" xmlns:w16du="http://schemas.microsoft.com/office/word/2023/wordml/word16du" xmlns:w16sdtdh="http://schemas.microsoft.com/office/word/2020/wordml/sdtdatahash" xmlns:w16se="http://schemas.microsoft.com/office/word/2015/wordml/symex" xmlns:wpg="http://schemas.microsoft.com/office/word/2010/wordprocessingGroup" xmlns:wpi="http://schemas.microsoft.com/office/word/2010/wordprocessingInk" xmlns:wne="http://schemas.microsoft.com/office/word/2006/wordml" xmlns:wps="http://schemas.microsoft.com/office/word/2010/wordprocessingShape" mc:Ignorable="w14 w15 w16se w16cid w16 w16cex w16sdtdh w16du wp14">
   <w:abstractNum w:abstractNumId="0" w15:restartNumberingAfterBreak="0">
     <w:nsid w:val="62047F15"/>
     <w:multiLevelType w:val="hybridMultilevel"/>
@@ -4641,14 +5432,14 @@
       </w:rPr>
     </w:lvl>
   </w:abstractNum>
-  <w:num w:numId="1">
+  <w:num w:numId="1" w16cid:durableId="1251428593">
     <w:abstractNumId w:val="0"/>
   </w:num>
 </w:numbering>
 </file>
 
 <file path=word/styles.xml><?xml version="1.0" encoding="utf-8"?>
-<w:styles xmlns:mc="http://schemas.openxmlformats.org/markup-compatibility/2006" xmlns:r="http://schemas.openxmlformats.org/officeDocument/2006/relationships" xmlns:w="http://schemas.openxmlformats.org/wordprocessingml/2006/main" xmlns:w14="http://schemas.microsoft.com/office/word/2010/wordml" xmlns:w15="http://schemas.microsoft.com/office/word/2012/wordml" xmlns:w16cex="http://schemas.microsoft.com/office/word/2018/wordml/cex" xmlns:w16cid="http://schemas.microsoft.com/office/word/2016/wordml/cid" xmlns:w16="http://schemas.microsoft.com/office/word/2018/wordml" xmlns:w16sdtdh="http://schemas.microsoft.com/office/word/2020/wordml/sdtdatahash" xmlns:w16se="http://schemas.microsoft.com/office/word/2015/wordml/symex" mc:Ignorable="w14 w15 w16se w16cid w16 w16cex w16sdtdh">
+<w:styles xmlns:mc="http://schemas.openxmlformats.org/markup-compatibility/2006" xmlns:r="http://schemas.openxmlformats.org/officeDocument/2006/relationships" xmlns:w="http://schemas.openxmlformats.org/wordprocessingml/2006/main" xmlns:w14="http://schemas.microsoft.com/office/word/2010/wordml" xmlns:w15="http://schemas.microsoft.com/office/word/2012/wordml" xmlns:w16cex="http://schemas.microsoft.com/office/word/2018/wordml/cex" xmlns:w16cid="http://schemas.microsoft.com/office/word/2016/wordml/cid" xmlns:w16="http://schemas.microsoft.com/office/word/2018/wordml" xmlns:w16du="http://schemas.microsoft.com/office/word/2023/wordml/word16du" xmlns:w16sdtdh="http://schemas.microsoft.com/office/word/2020/wordml/sdtdatahash" xmlns:w16se="http://schemas.microsoft.com/office/word/2015/wordml/symex" mc:Ignorable="w14 w15 w16se w16cid w16 w16cex w16sdtdh w16du">
   <w:docDefaults>
     <w:rPrDefault>
       <w:rPr>
@@ -5281,7 +6072,6 @@
     <w:name w:val="Hyperlink"/>
     <w:basedOn w:val="Fuentedeprrafopredeter"/>
     <w:uiPriority w:val="99"/>
-    <w:semiHidden/>
     <w:unhideWhenUsed/>
     <w:rsid w:val="002F3A54"/>
     <w:rPr>
@@ -5301,6 +6091,18 @@
       <w:sz w:val="24"/>
       <w:szCs w:val="24"/>
       <w:lang w:eastAsia="es-GT"/>
+    </w:rPr>
+  </w:style>
+  <w:style w:type="character" w:styleId="Mencinsinresolver">
+    <w:name w:val="Unresolved Mention"/>
+    <w:basedOn w:val="Fuentedeprrafopredeter"/>
+    <w:uiPriority w:val="99"/>
+    <w:semiHidden/>
+    <w:unhideWhenUsed/>
+    <w:rsid w:val="00122CB6"/>
+    <w:rPr>
+      <w:color w:val="605E5C"/>
+      <w:shd w:val="clear" w:color="auto" w:fill="E1DFDD"/>
     </w:rPr>
   </w:style>
 </w:styles>
@@ -5674,7 +6476,7 @@
     <b:Month>Febrero</b:Month>
     <b:Day>24</b:Day>
     <b:URL>https://aprende.guatemala.com/tramites/documentos-legales/para-que-sirve-el-boleto-de-ornato-en-guatemala/</b:URL>
-    <b:RefOrder>8</b:RefOrder>
+    <b:RefOrder>11</b:RefOrder>
   </b:Source>
   <b:Source>
     <b:Tag>Jer16</b:Tag>
@@ -5696,7 +6498,7 @@
     <b:Month>Febrero</b:Month>
     <b:Day>22</b:Day>
     <b:URL>https://prezi.com/8-cofuatto_y/ornato-limpieza-de-vias-y-espacios-publicos/</b:URL>
-    <b:RefOrder>7</b:RefOrder>
+    <b:RefOrder>10</b:RefOrder>
   </b:Source>
   <b:Source>
     <b:Tag>San24</b:Tag>
@@ -5718,7 +6520,7 @@
     <b:Month>Enero</b:Month>
     <b:Day>4</b:Day>
     <b:URL>https://www.prensalibre.com/guatemala/comunitario/boleto-de-ornato-2024-tabla-de-pago-como-solicitarlo-en-linea-y-para-que-sirve/</b:URL>
-    <b:RefOrder>9</b:RefOrder>
+    <b:RefOrder>12</b:RefOrder>
   </b:Source>
   <b:Source>
     <b:Tag>Jos17</b:Tag>
@@ -5740,7 +6542,7 @@
     <b:Month>8</b:Month>
     <b:Day>17</b:Day>
     <b:URL>https://novumjus.ucatolica.edu.co/article/view/1965/1785</b:URL>
-    <b:RefOrder>10</b:RefOrder>
+    <b:RefOrder>13</b:RefOrder>
   </b:Source>
   <b:Source>
     <b:Tag>Mar21</b:Tag>
@@ -5761,7 +6563,7 @@
     <b:InternetSiteTitle>SUFRAGIO: PARTICIPACIÓN A TRAVÉS DEL VOTO.</b:InternetSiteTitle>
     <b:Year>2021</b:Year>
     <b:URL>https://issuu.com/ash_jonh/docs/proyecto_de_naci_n_5to._compu_daffnne/s/12353103</b:URL>
-    <b:RefOrder>11</b:RefOrder>
+    <b:RefOrder>14</b:RefOrder>
   </b:Source>
   <b:Source>
     <b:Tag>Equ23</b:Tag>
@@ -5783,7 +6585,7 @@
     <b:Month>1</b:Month>
     <b:Day>23</b:Day>
     <b:URL>https://humanidades.com/sufragio/</b:URL>
-    <b:RefOrder>12</b:RefOrder>
+    <b:RefOrder>15</b:RefOrder>
   </b:Source>
   <b:Source>
     <b:Tag>Ort13</b:Tag>
@@ -5804,7 +6606,7 @@
         </b:NameList>
       </b:Author>
     </b:Author>
-    <b:RefOrder>4</b:RefOrder>
+    <b:RefOrder>7</b:RefOrder>
   </b:Source>
   <b:Source>
     <b:Tag>Car24</b:Tag>
@@ -5825,7 +6627,7 @@
         </b:NameList>
       </b:Author>
     </b:Author>
-    <b:RefOrder>5</b:RefOrder>
+    <b:RefOrder>8</b:RefOrder>
   </b:Source>
   <b:Source>
     <b:Tag>Mor17</b:Tag>
@@ -5846,13 +6648,87 @@
         </b:NameList>
       </b:Author>
     </b:Author>
+    <b:RefOrder>9</b:RefOrder>
+  </b:Source>
+  <b:Source>
+    <b:Tag>eco22</b:Tag>
+    <b:SourceType>Book</b:SourceType>
+    <b:Guid>{D059B644-3358-4651-A3C3-AACC0AA3CDBD}</b:Guid>
+    <b:Author>
+      <b:Author>
+        <b:NameList>
+          <b:Person>
+            <b:Last>ecoguate</b:Last>
+          </b:Person>
+        </b:NameList>
+      </b:Author>
+    </b:Author>
+    <b:Title>marco juridico</b:Title>
+    <b:Year>2022</b:Year>
+    <b:Publisher>https://ecoguatepn2016.wordpress.com/explicacion-fisica/juridico-marco-legal/</b:Publisher>
+    <b:RefOrder>16</b:RefOrder>
+  </b:Source>
+  <b:Source>
+    <b:Tag>Con</b:Tag>
+    <b:SourceType>Report</b:SourceType>
+    <b:Guid>{2075E00F-AD22-4D58-BCAE-FB3415D39B90}</b:Guid>
+    <b:Title>Constitucion de la república de Guatemala </b:Title>
+    <b:Publisher>https://ecoguatepn2016.wordpress.com/explicacion-fisica/juridico-marco-legal/</b:Publisher>
+    <b:Author>
+      <b:Author>
+        <b:NameList>
+          <b:Person>
+            <b:Last>Guatemala</b:Last>
+            <b:First>Congreso</b:First>
+            <b:Middle>de</b:Middle>
+          </b:Person>
+        </b:NameList>
+      </b:Author>
+    </b:Author>
+    <b:RefOrder>5</b:RefOrder>
+  </b:Source>
+  <b:Source>
+    <b:Tag>Con1</b:Tag>
+    <b:SourceType>Report</b:SourceType>
+    <b:Guid>{B398C41B-A356-4423-AB6B-8CEE43B62D38}</b:Guid>
+    <b:Author>
+      <b:Author>
+        <b:NameList>
+          <b:Person>
+            <b:Last>Guatemala</b:Last>
+            <b:First>Congreso</b:First>
+            <b:Middle>de</b:Middle>
+          </b:Person>
+        </b:NameList>
+      </b:Author>
+    </b:Author>
+    <b:Publisher>https://www.congreso.gob.gt/</b:Publisher>
     <b:RefOrder>6</b:RefOrder>
+  </b:Source>
+  <b:Source>
+    <b:Tag>Jul13</b:Tag>
+    <b:SourceType>Report</b:SourceType>
+    <b:Guid>{2EBC79FE-C27B-42B1-A21C-EE687FB8F0A5}</b:Guid>
+    <b:Author>
+      <b:Author>
+        <b:NameList>
+          <b:Person>
+            <b:Last>Mejicanos</b:Last>
+            <b:First>Julio</b:First>
+          </b:Person>
+        </b:NameList>
+      </b:Author>
+    </b:Author>
+    <b:Title>Sistema Juridico y sus Principios</b:Title>
+    <b:Year>2013</b:Year>
+    <b:Publisher>https://es.slideshare.net/juliomexicanos/juridico-marco-legal</b:Publisher>
+    <b:RefOrder>4</b:RefOrder>
   </b:Source>
 </b:Sources>
 </file>
 
 <file path=customXml/itemProps1.xml><?xml version="1.0" encoding="utf-8"?>
-<ds:datastoreItem xmlns:ds="http://schemas.openxmlformats.org/officeDocument/2006/customXml" ds:itemID="{B1CABF77-5D29-4F3D-9B6F-8DFC5367084B}">
+<ds:datastoreItem xmlns:ds="http://schemas.openxmlformats.org/officeDocument/2006/customXml" ds:itemID="{663FF294-8EB9-4BB6-A4CD-BA06E4615187}">
   <ds:schemaRefs>
     <ds:schemaRef ds:uri="http://schemas.openxmlformats.org/officeDocument/2006/bibliography"/>
   </ds:schemaRefs>

</xml_diff>

<commit_message>
Revision de juridico marco lega y cultura tributaria
</commit_message>
<xml_diff>
--- a/Proyecto de Nación.docx
+++ b/Proyecto de Nación.docx
@@ -1,6 +1,6 @@
 
 <file path=word/document.xml><?xml version="1.0" encoding="utf-8"?>
-<w:document xmlns:wpc="http://schemas.microsoft.com/office/word/2010/wordprocessingCanvas" xmlns:cx="http://schemas.microsoft.com/office/drawing/2014/chartex" xmlns:cx1="http://schemas.microsoft.com/office/drawing/2015/9/8/chartex" xmlns:cx2="http://schemas.microsoft.com/office/drawing/2015/10/21/chartex" xmlns:cx3="http://schemas.microsoft.com/office/drawing/2016/5/9/chartex" xmlns:cx4="http://schemas.microsoft.com/office/drawing/2016/5/10/chartex" xmlns:cx5="http://schemas.microsoft.com/office/drawing/2016/5/11/chartex" xmlns:cx6="http://schemas.microsoft.com/office/drawing/2016/5/12/chartex" xmlns:cx7="http://schemas.microsoft.com/office/drawing/2016/5/13/chartex" xmlns:cx8="http://schemas.microsoft.com/office/drawing/2016/5/14/chartex" xmlns:mc="http://schemas.openxmlformats.org/markup-compatibility/2006" xmlns:aink="http://schemas.microsoft.com/office/drawing/2016/ink" xmlns:am3d="http://schemas.microsoft.com/office/drawing/2017/model3d" xmlns:o="urn:schemas-microsoft-com:office:office" xmlns:oel="http://schemas.microsoft.com/office/2019/extlst" xmlns:r="http://schemas.openxmlformats.org/officeDocument/2006/relationships" xmlns:m="http://schemas.openxmlformats.org/officeDocument/2006/math" xmlns:v="urn:schemas-microsoft-com:vml" xmlns:wp14="http://schemas.microsoft.com/office/word/2010/wordprocessingDrawing" xmlns:wp="http://schemas.openxmlformats.org/drawingml/2006/wordprocessingDrawing" xmlns:w10="urn:schemas-microsoft-com:office:word" xmlns:w="http://schemas.openxmlformats.org/wordprocessingml/2006/main" xmlns:w14="http://schemas.microsoft.com/office/word/2010/wordml" xmlns:w15="http://schemas.microsoft.com/office/word/2012/wordml" xmlns:w16cex="http://schemas.microsoft.com/office/word/2018/wordml/cex" xmlns:w16cid="http://schemas.microsoft.com/office/word/2016/wordml/cid" xmlns:w16="http://schemas.microsoft.com/office/word/2018/wordml" xmlns:w16du="http://schemas.microsoft.com/office/word/2023/wordml/word16du" xmlns:w16sdtdh="http://schemas.microsoft.com/office/word/2020/wordml/sdtdatahash" xmlns:w16se="http://schemas.microsoft.com/office/word/2015/wordml/symex" xmlns:wpg="http://schemas.microsoft.com/office/word/2010/wordprocessingGroup" xmlns:wpi="http://schemas.microsoft.com/office/word/2010/wordprocessingInk" xmlns:wne="http://schemas.microsoft.com/office/word/2006/wordml" xmlns:wps="http://schemas.microsoft.com/office/word/2010/wordprocessingShape" mc:Ignorable="w14 w15 w16se w16cid w16 w16cex w16sdtdh w16du wp14">
+<w:document xmlns:wpc="http://schemas.microsoft.com/office/word/2010/wordprocessingCanvas" xmlns:cx="http://schemas.microsoft.com/office/drawing/2014/chartex" xmlns:cx1="http://schemas.microsoft.com/office/drawing/2015/9/8/chartex" xmlns:cx2="http://schemas.microsoft.com/office/drawing/2015/10/21/chartex" xmlns:cx3="http://schemas.microsoft.com/office/drawing/2016/5/9/chartex" xmlns:cx4="http://schemas.microsoft.com/office/drawing/2016/5/10/chartex" xmlns:cx5="http://schemas.microsoft.com/office/drawing/2016/5/11/chartex" xmlns:cx6="http://schemas.microsoft.com/office/drawing/2016/5/12/chartex" xmlns:cx7="http://schemas.microsoft.com/office/drawing/2016/5/13/chartex" xmlns:cx8="http://schemas.microsoft.com/office/drawing/2016/5/14/chartex" xmlns:mc="http://schemas.openxmlformats.org/markup-compatibility/2006" xmlns:aink="http://schemas.microsoft.com/office/drawing/2016/ink" xmlns:am3d="http://schemas.microsoft.com/office/drawing/2017/model3d" xmlns:o="urn:schemas-microsoft-com:office:office" xmlns:r="http://schemas.openxmlformats.org/officeDocument/2006/relationships" xmlns:m="http://schemas.openxmlformats.org/officeDocument/2006/math" xmlns:v="urn:schemas-microsoft-com:vml" xmlns:wp14="http://schemas.microsoft.com/office/word/2010/wordprocessingDrawing" xmlns:wp="http://schemas.openxmlformats.org/drawingml/2006/wordprocessingDrawing" xmlns:w10="urn:schemas-microsoft-com:office:word" xmlns:w="http://schemas.openxmlformats.org/wordprocessingml/2006/main" xmlns:w14="http://schemas.microsoft.com/office/word/2010/wordml" xmlns:w15="http://schemas.microsoft.com/office/word/2012/wordml" xmlns:w16cex="http://schemas.microsoft.com/office/word/2018/wordml/cex" xmlns:w16cid="http://schemas.microsoft.com/office/word/2016/wordml/cid" xmlns:w16="http://schemas.microsoft.com/office/word/2018/wordml" xmlns:w16sdtdh="http://schemas.microsoft.com/office/word/2020/wordml/sdtdatahash" xmlns:w16se="http://schemas.microsoft.com/office/word/2015/wordml/symex" xmlns:wpg="http://schemas.microsoft.com/office/word/2010/wordprocessingGroup" xmlns:wpi="http://schemas.microsoft.com/office/word/2010/wordprocessingInk" xmlns:wne="http://schemas.microsoft.com/office/word/2006/wordml" xmlns:wps="http://schemas.microsoft.com/office/word/2010/wordprocessingShape" mc:Ignorable="w14 w15 w16se w16cid w16 w16cex w16sdtdh wp14">
   <w:body>
     <w:p>
       <w:pPr>
@@ -1499,17 +1499,15 @@
         <w:lastRenderedPageBreak/>
         <w:t xml:space="preserve">El marco legal de un país es muy extenso el "marco legal" abarca variedad de leyes, reglamentos, tratados internacionales y disposiciones legales para la vida </w:t>
       </w:r>
-      <w:proofErr w:type="spellStart"/>
-      <w:r>
-        <w:rPr>
-          <w:rFonts w:ascii="Arial" w:hAnsi="Arial" w:cs="Arial"/>
-          <w:color w:val="000000" w:themeColor="text1"/>
-          <w:sz w:val="24"/>
-          <w:szCs w:val="24"/>
-        </w:rPr>
-        <w:t>publica</w:t>
-      </w:r>
-      <w:proofErr w:type="spellEnd"/>
+      <w:r>
+        <w:rPr>
+          <w:rFonts w:ascii="Arial" w:hAnsi="Arial" w:cs="Arial"/>
+          <w:color w:val="000000" w:themeColor="text1"/>
+          <w:sz w:val="24"/>
+          <w:szCs w:val="24"/>
+        </w:rPr>
+        <w:t>pública</w:t>
+      </w:r>
       <w:r>
         <w:rPr>
           <w:rFonts w:ascii="Arial" w:hAnsi="Arial" w:cs="Arial"/>
@@ -1610,7 +1608,7 @@
           <w:sz w:val="24"/>
           <w:szCs w:val="24"/>
         </w:rPr>
-        <w:t>- Constitución de la república de Guatemala: Esta es la ley suprema del país por lo tanto esta establece la estructura del gobierno, los derechos y deberes de los ciudadanos, así mismo esta tiene los principios básicos del sistema legal y político</w:t>
+        <w:t>Constitución de la república de Guatemala: Esta es la ley suprema del país por lo tanto esta establece la estructura del gobierno, los derechos y deberes de los ciudadanos, así mismo esta tiene los principios básicos del sistema legal y político</w:t>
       </w:r>
       <w:sdt>
         <w:sdtPr>
@@ -1713,22 +1711,17 @@
           <w:sz w:val="24"/>
           <w:szCs w:val="24"/>
         </w:rPr>
-        <w:t>-Código civil</w:t>
-      </w:r>
-    </w:p>
-    <w:p>
-      <w:pPr>
-        <w:pStyle w:val="Prrafodelista"/>
-        <w:spacing w:after="0" w:line="360" w:lineRule="auto"/>
-        <w:ind w:left="360"/>
-        <w:jc w:val="both"/>
-        <w:rPr>
-          <w:rFonts w:ascii="Arial" w:hAnsi="Arial" w:cs="Arial"/>
-          <w:color w:val="000000" w:themeColor="text1"/>
-          <w:sz w:val="24"/>
-          <w:szCs w:val="24"/>
-        </w:rPr>
-      </w:pPr>
+        <w:t>Código civil</w:t>
+      </w:r>
+      <w:r>
+        <w:rPr>
+          <w:rFonts w:ascii="Arial" w:hAnsi="Arial" w:cs="Arial"/>
+          <w:color w:val="000000" w:themeColor="text1"/>
+          <w:sz w:val="24"/>
+          <w:szCs w:val="24"/>
+        </w:rPr>
+        <w:t xml:space="preserve">: </w:t>
+      </w:r>
       <w:r>
         <w:rPr>
           <w:rFonts w:ascii="Arial" w:hAnsi="Arial" w:cs="Arial"/>
@@ -1853,7 +1846,7 @@
           <w:sz w:val="24"/>
           <w:szCs w:val="24"/>
         </w:rPr>
-        <w:t>-Código penal Este establece y define los delitos y las sentencias aplicables quienes cometan un dicho suceso dentro del marco legal, tiene como objetico proteger los derechos y la seguridad de los ciudadanos, para mantener el orden público. Algunos ejemplos son: Delitos contra las personas, Delitos contra la propiedad, Delitos contra la moral y el orden público, Delitos contra la administración pública, Delitos contra la seguridad pública, etc.</w:t>
+        <w:t>Código penal Este establece y define los delitos y las sentencias aplicables quienes cometan un dicho suceso dentro del marco legal, tiene como objetico proteger los derechos y la seguridad de los ciudadanos, para mantener el orden público. Algunos ejemplos son: Delitos contra las personas, Delitos contra la propiedad, Delitos contra la moral y el orden público, Delitos contra la administración pública, Delitos contra la seguridad pública, etc.</w:t>
       </w:r>
       <w:r>
         <w:rPr>
@@ -1969,7 +1962,7 @@
           <w:sz w:val="24"/>
           <w:szCs w:val="24"/>
         </w:rPr>
-        <w:t>-Código de trabajo: Este regula las relaciones laborales entre empleadores y empleados, Su objetico es proteger los derechos de los trabajadores, establece condicionas mínimas de empleo y promover un ambiente laboral justo y equitativo, suele llevar: Condiciones de Empleo, Contratos Laborales, Salarios y Beneficios, Derechos y Obligaciones de los Trabajadores, Derechos y Obligaciones de los Empleadores, Representación Laboral, Inspección y Cumplimiento, etc</w:t>
+        <w:t>Código de trabajo: Este regula las relaciones laborales entre empleadores y empleados, Su objetico es proteger los derechos de los trabajadores, establece condicionas mínimas de empleo y promover un ambiente laboral justo y equitativo, suele llevar: Condiciones de Empleo, Contratos Laborales, Salarios y Beneficios, Derechos y Obligaciones de los Trabajadores, Derechos y Obligaciones de los Empleadores, Representación Laboral, Inspección y Cumplimiento, etc</w:t>
       </w:r>
       <w:r>
         <w:rPr>
@@ -2094,8 +2087,17 @@
           <w:sz w:val="24"/>
           <w:szCs w:val="24"/>
         </w:rPr>
+        <w:t xml:space="preserve">Código procesal penal: Establece los procedimientos y normas que regulan la investigación, enjuiciamiento y juzgamiento de los delitos en un sistema legal determinado, el objetivo de este es garantizar un proceso penal justo, transparente </w:t>
+      </w:r>
+      <w:r>
+        <w:rPr>
+          <w:rFonts w:ascii="Arial" w:hAnsi="Arial" w:cs="Arial"/>
+          <w:color w:val="000000" w:themeColor="text1"/>
+          <w:sz w:val="24"/>
+          <w:szCs w:val="24"/>
+        </w:rPr>
         <w:lastRenderedPageBreak/>
-        <w:t>-Código procesal penal: Establece los procedimientos y normas que regulan la investigación, enjuiciamiento y juzgamiento de los delitos en un sistema legal determinado, el objetivo de este es garantizar un proceso penal justo, transparente y eficiente, tanto para los acusados como para las víctimas y la sociedad general</w:t>
+        <w:t>y eficiente, tanto para los acusados como para las víctimas y la sociedad general</w:t>
       </w:r>
       <w:r>
         <w:rPr>
@@ -2684,7 +2686,17 @@
           <w:sz w:val="24"/>
           <w:szCs w:val="24"/>
         </w:rPr>
-        <w:t xml:space="preserve">En el mundo mueren cada año 1.25 millones de personas a causa de accidentes de tránsito. Se trata de un número altísimo, pero que para consuelo humano se ha estabilizado desde hace una década, pues su tendencia venía siendo siempre al alza. Este es un estado de inseguridad vial, producto de una cultura vial decadente. La mayoría de los conductores conoce las normativas, pero la falta de aplicación real de la ley incentiva su constante violación. </w:t>
+        <w:t xml:space="preserve">En el mundo mueren cada año 1.25 millones de personas a causa de accidentes de tránsito. Se trata de un número altísimo, pero que para consuelo humano se </w:t>
+      </w:r>
+      <w:r>
+        <w:rPr>
+          <w:rFonts w:ascii="Arial" w:hAnsi="Arial" w:cs="Arial"/>
+          <w:color w:val="000000" w:themeColor="text1"/>
+          <w:sz w:val="24"/>
+          <w:szCs w:val="24"/>
+        </w:rPr>
+        <w:lastRenderedPageBreak/>
+        <w:t xml:space="preserve">ha estabilizado desde hace una década, pues su tendencia venía siendo siempre al alza. Este es un estado de inseguridad vial, producto de una cultura vial decadente. La mayoría de los conductores conoce las normativas, pero la falta de aplicación real de la ley incentiva su constante violación. </w:t>
       </w:r>
       <w:sdt>
         <w:sdtPr>
@@ -3006,6 +3018,7 @@
           <w:id w:val="1910347832"/>
           <w:citation/>
         </w:sdtPr>
+        <w:sdtEndPr/>
         <w:sdtContent>
           <w:r>
             <w:rPr>
@@ -3089,6 +3102,7 @@
           <w:id w:val="21672821"/>
           <w:citation/>
         </w:sdtPr>
+        <w:sdtEndPr/>
         <w:sdtContent>
           <w:r>
             <w:rPr>
@@ -3160,7 +3174,6 @@
           <w:sz w:val="24"/>
           <w:szCs w:val="24"/>
         </w:rPr>
-        <w:lastRenderedPageBreak/>
         <w:t>La obligación de este pago es algo que, instintivamente, no gusta a muchos. Por eso, el Estado se ha dotado de una serie de leyes coercitivas que castigan al que no cumple por su obligación y con unos mecanismos de cobro casi automáticos.</w:t>
       </w:r>
       <w:sdt>
@@ -3173,6 +3186,7 @@
           <w:id w:val="1927379328"/>
           <w:citation/>
         </w:sdtPr>
+        <w:sdtEndPr/>
         <w:sdtContent>
           <w:r>
             <w:rPr>
@@ -3244,63 +3258,8 @@
           <w:sz w:val="24"/>
           <w:szCs w:val="24"/>
         </w:rPr>
-        <w:t>C</w:t>
-      </w:r>
-      <w:r>
-        <w:rPr>
-          <w:rFonts w:ascii="Arial" w:hAnsi="Arial" w:cs="Arial"/>
-          <w:sz w:val="24"/>
-          <w:szCs w:val="24"/>
-        </w:rPr>
-        <w:t xml:space="preserve">ultura tributaria </w:t>
-      </w:r>
-      <w:r>
-        <w:rPr>
-          <w:rFonts w:ascii="Arial" w:hAnsi="Arial" w:cs="Arial"/>
-          <w:sz w:val="24"/>
-          <w:szCs w:val="24"/>
-        </w:rPr>
-        <w:t xml:space="preserve">es </w:t>
-      </w:r>
-      <w:r>
-        <w:rPr>
-          <w:rFonts w:ascii="Arial" w:hAnsi="Arial" w:cs="Arial"/>
-          <w:sz w:val="24"/>
-          <w:szCs w:val="24"/>
-        </w:rPr>
-        <w:t>un “Conjunto de información y el grado de conocimientos que en un determinado país se tiene sobre los impuestos, así como el conjunto de percepciones, criterios, hábitos y actitudes que la sociedad tiene respecto a la tributación”. En la mayoría de países latinoamericanos ha prevalecido una conducta social adversa al pago de impuestos, manifestándose en actitudes de rechazo, resistencia y evasión, o sea en diversas formas de incumplimiento. Dichas conductas intentan auto</w:t>
-      </w:r>
-      <w:r>
-        <w:rPr>
-          <w:rFonts w:ascii="Arial" w:hAnsi="Arial" w:cs="Arial"/>
-          <w:sz w:val="24"/>
-          <w:szCs w:val="24"/>
-        </w:rPr>
-        <w:t xml:space="preserve"> </w:t>
-      </w:r>
-      <w:r>
-        <w:rPr>
-          <w:rFonts w:ascii="Arial" w:hAnsi="Arial" w:cs="Arial"/>
-          <w:sz w:val="24"/>
-          <w:szCs w:val="24"/>
-        </w:rPr>
-        <w:t xml:space="preserve">justificar, descalificando la gestión de la administración pública por la ineficiencia o falta de transparencia en el manejo de los </w:t>
-      </w:r>
-      <w:r>
-        <w:rPr>
-          <w:rFonts w:ascii="Arial" w:hAnsi="Arial" w:cs="Arial"/>
-          <w:sz w:val="24"/>
-          <w:szCs w:val="24"/>
-        </w:rPr>
-        <w:t>recursos,</w:t>
-      </w:r>
-      <w:r>
-        <w:rPr>
-          <w:rFonts w:ascii="Arial" w:hAnsi="Arial" w:cs="Arial"/>
-          <w:sz w:val="24"/>
-          <w:szCs w:val="24"/>
-        </w:rPr>
-        <w:t xml:space="preserve"> así como por la corrupció</w:t>
+        <w:lastRenderedPageBreak/>
+        <w:t>Cultura tributaria es un “Conjunto de información y el grado de conocimientos que en un determinado país se tiene sobre los impuestos, así como el conjunto de percepciones, criterios, hábitos y actitudes que la sociedad tiene respecto a la tributación”. En la mayoría de países latinoamericanos ha prevalecido una conducta social adversa al pago de impuestos, manifestándose en actitudes de rechazo, resistencia y evasión, o sea en diversas formas de incumplimiento. Dichas conductas intentan auto justificar, descalificando la gestión de la administración pública por la ineficiencia o falta de transparencia en el manejo de los recursos, así como por la corrupció</w:t>
       </w:r>
       <w:r>
         <w:rPr>
@@ -3320,6 +3279,7 @@
           <w:id w:val="1550029909"/>
           <w:citation/>
         </w:sdtPr>
+        <w:sdtEndPr/>
         <w:sdtContent>
           <w:r>
             <w:rPr>
@@ -3418,6 +3378,7 @@
           <w:id w:val="1137831589"/>
           <w:citation/>
         </w:sdtPr>
+        <w:sdtEndPr/>
         <w:sdtContent>
           <w:r>
             <w:rPr>
@@ -3492,6 +3453,7 @@
           <w:id w:val="1177002389"/>
           <w:citation/>
         </w:sdtPr>
+        <w:sdtEndPr/>
         <w:sdtContent>
           <w:r>
             <w:rPr>
@@ -3572,7 +3534,6 @@
           <w:sz w:val="24"/>
           <w:szCs w:val="24"/>
         </w:rPr>
-        <w:lastRenderedPageBreak/>
         <w:t>Ornato: Limpieza de Vías y Espacios Públicos</w:t>
       </w:r>
     </w:p>
@@ -3697,6 +3658,7 @@
           <w:szCs w:val="24"/>
           <w:lang w:val="es-MX"/>
         </w:rPr>
+        <w:lastRenderedPageBreak/>
         <w:t>El boleto de ornato es uno de los documentos legales que todo guatemalteco debe pagar como uno de los trámites a principios de año. Se trata de un de una manera de apoyar a las municipalidades del país con la recaudación de dicho documento.</w:t>
       </w:r>
       <w:sdt>
@@ -4620,7 +4582,7 @@
           <w:szCs w:val="24"/>
           <w:lang w:val="es-MX"/>
         </w:rPr>
-        <w:t xml:space="preserve">l sufragio es un elemento esencial en los Estados democráticos, aunque tiene las restricciones de las leyes o normas que lo garantizan. En la actualidad, el sufragio es equiparable al significado de elecciones. Es, sin duda, una garantía </w:t>
+        <w:t xml:space="preserve">l sufragio es un elemento esencial en los Estados democráticos, aunque tiene las restricciones de las leyes o normas que lo garantizan. En la actualidad, el sufragio es equiparable al significado de elecciones. Es, sin duda, una garantía para la elección de los gobernantes, en igualdad de condiciones. Ha de tenerse muy presente que la consulta al pueblo no supone la delegación en el mismo de la competencia que, en realidad, tiene el órgano decisorio del Estado que </w:t>
       </w:r>
       <w:r>
         <w:rPr>
@@ -4631,7 +4593,7 @@
           <w:lang w:val="es-MX"/>
         </w:rPr>
         <w:lastRenderedPageBreak/>
-        <w:t>para la elección de los gobernantes, en igualdad de condiciones. Ha de tenerse muy presente que la consulta al pueblo no supone la delegación en el mismo de la competencia que, en realidad, tiene el órgano decisorio del Estado que corresponda; prueba de ello es el carácter facultativo de la propia convocatoria de la consulta.</w:t>
+        <w:t>corresponda; prueba de ello es el carácter facultativo de la propia convocatoria de la consulta.</w:t>
       </w:r>
       <w:sdt>
         <w:sdtPr>
@@ -6013,7 +5975,7 @@
 </file>
 
 <file path=word/numbering.xml><?xml version="1.0" encoding="utf-8"?>
-<w:numbering xmlns:wpc="http://schemas.microsoft.com/office/word/2010/wordprocessingCanvas" xmlns:cx="http://schemas.microsoft.com/office/drawing/2014/chartex" xmlns:cx1="http://schemas.microsoft.com/office/drawing/2015/9/8/chartex" xmlns:cx2="http://schemas.microsoft.com/office/drawing/2015/10/21/chartex" xmlns:cx3="http://schemas.microsoft.com/office/drawing/2016/5/9/chartex" xmlns:cx4="http://schemas.microsoft.com/office/drawing/2016/5/10/chartex" xmlns:cx5="http://schemas.microsoft.com/office/drawing/2016/5/11/chartex" xmlns:cx6="http://schemas.microsoft.com/office/drawing/2016/5/12/chartex" xmlns:cx7="http://schemas.microsoft.com/office/drawing/2016/5/13/chartex" xmlns:cx8="http://schemas.microsoft.com/office/drawing/2016/5/14/chartex" xmlns:mc="http://schemas.openxmlformats.org/markup-compatibility/2006" xmlns:aink="http://schemas.microsoft.com/office/drawing/2016/ink" xmlns:am3d="http://schemas.microsoft.com/office/drawing/2017/model3d" xmlns:o="urn:schemas-microsoft-com:office:office" xmlns:oel="http://schemas.microsoft.com/office/2019/extlst" xmlns:r="http://schemas.openxmlformats.org/officeDocument/2006/relationships" xmlns:m="http://schemas.openxmlformats.org/officeDocument/2006/math" xmlns:v="urn:schemas-microsoft-com:vml" xmlns:wp14="http://schemas.microsoft.com/office/word/2010/wordprocessingDrawing" xmlns:wp="http://schemas.openxmlformats.org/drawingml/2006/wordprocessingDrawing" xmlns:w10="urn:schemas-microsoft-com:office:word" xmlns:w="http://schemas.openxmlformats.org/wordprocessingml/2006/main" xmlns:w14="http://schemas.microsoft.com/office/word/2010/wordml" xmlns:w15="http://schemas.microsoft.com/office/word/2012/wordml" xmlns:w16cex="http://schemas.microsoft.com/office/word/2018/wordml/cex" xmlns:w16cid="http://schemas.microsoft.com/office/word/2016/wordml/cid" xmlns:w16="http://schemas.microsoft.com/office/word/2018/wordml" xmlns:w16du="http://schemas.microsoft.com/office/word/2023/wordml/word16du" xmlns:w16sdtdh="http://schemas.microsoft.com/office/word/2020/wordml/sdtdatahash" xmlns:w16se="http://schemas.microsoft.com/office/word/2015/wordml/symex" xmlns:wpg="http://schemas.microsoft.com/office/word/2010/wordprocessingGroup" xmlns:wpi="http://schemas.microsoft.com/office/word/2010/wordprocessingInk" xmlns:wne="http://schemas.microsoft.com/office/word/2006/wordml" xmlns:wps="http://schemas.microsoft.com/office/word/2010/wordprocessingShape" mc:Ignorable="w14 w15 w16se w16cid w16 w16cex w16sdtdh w16du wp14">
+<w:numbering xmlns:wpc="http://schemas.microsoft.com/office/word/2010/wordprocessingCanvas" xmlns:cx="http://schemas.microsoft.com/office/drawing/2014/chartex" xmlns:cx1="http://schemas.microsoft.com/office/drawing/2015/9/8/chartex" xmlns:cx2="http://schemas.microsoft.com/office/drawing/2015/10/21/chartex" xmlns:cx3="http://schemas.microsoft.com/office/drawing/2016/5/9/chartex" xmlns:cx4="http://schemas.microsoft.com/office/drawing/2016/5/10/chartex" xmlns:cx5="http://schemas.microsoft.com/office/drawing/2016/5/11/chartex" xmlns:cx6="http://schemas.microsoft.com/office/drawing/2016/5/12/chartex" xmlns:cx7="http://schemas.microsoft.com/office/drawing/2016/5/13/chartex" xmlns:cx8="http://schemas.microsoft.com/office/drawing/2016/5/14/chartex" xmlns:mc="http://schemas.openxmlformats.org/markup-compatibility/2006" xmlns:aink="http://schemas.microsoft.com/office/drawing/2016/ink" xmlns:am3d="http://schemas.microsoft.com/office/drawing/2017/model3d" xmlns:o="urn:schemas-microsoft-com:office:office" xmlns:r="http://schemas.openxmlformats.org/officeDocument/2006/relationships" xmlns:m="http://schemas.openxmlformats.org/officeDocument/2006/math" xmlns:v="urn:schemas-microsoft-com:vml" xmlns:wp14="http://schemas.microsoft.com/office/word/2010/wordprocessingDrawing" xmlns:wp="http://schemas.openxmlformats.org/drawingml/2006/wordprocessingDrawing" xmlns:w10="urn:schemas-microsoft-com:office:word" xmlns:w="http://schemas.openxmlformats.org/wordprocessingml/2006/main" xmlns:w14="http://schemas.microsoft.com/office/word/2010/wordml" xmlns:w15="http://schemas.microsoft.com/office/word/2012/wordml" xmlns:w16cex="http://schemas.microsoft.com/office/word/2018/wordml/cex" xmlns:w16cid="http://schemas.microsoft.com/office/word/2016/wordml/cid" xmlns:w16="http://schemas.microsoft.com/office/word/2018/wordml" xmlns:w16sdtdh="http://schemas.microsoft.com/office/word/2020/wordml/sdtdatahash" xmlns:w16se="http://schemas.microsoft.com/office/word/2015/wordml/symex" xmlns:wpg="http://schemas.microsoft.com/office/word/2010/wordprocessingGroup" xmlns:wpi="http://schemas.microsoft.com/office/word/2010/wordprocessingInk" xmlns:wne="http://schemas.microsoft.com/office/word/2006/wordml" xmlns:wps="http://schemas.microsoft.com/office/word/2010/wordprocessingShape" mc:Ignorable="w14 w15 w16se w16cid w16 w16cex w16sdtdh wp14">
   <w:abstractNum w:abstractNumId="0" w15:restartNumberingAfterBreak="0">
     <w:nsid w:val="62047F15"/>
     <w:multiLevelType w:val="hybridMultilevel"/>
@@ -6127,14 +6089,14 @@
       </w:rPr>
     </w:lvl>
   </w:abstractNum>
-  <w:num w:numId="1" w16cid:durableId="1251428593">
+  <w:num w:numId="1">
     <w:abstractNumId w:val="0"/>
   </w:num>
 </w:numbering>
 </file>
 
 <file path=word/styles.xml><?xml version="1.0" encoding="utf-8"?>
-<w:styles xmlns:mc="http://schemas.openxmlformats.org/markup-compatibility/2006" xmlns:r="http://schemas.openxmlformats.org/officeDocument/2006/relationships" xmlns:w="http://schemas.openxmlformats.org/wordprocessingml/2006/main" xmlns:w14="http://schemas.microsoft.com/office/word/2010/wordml" xmlns:w15="http://schemas.microsoft.com/office/word/2012/wordml" xmlns:w16cex="http://schemas.microsoft.com/office/word/2018/wordml/cex" xmlns:w16cid="http://schemas.microsoft.com/office/word/2016/wordml/cid" xmlns:w16="http://schemas.microsoft.com/office/word/2018/wordml" xmlns:w16du="http://schemas.microsoft.com/office/word/2023/wordml/word16du" xmlns:w16sdtdh="http://schemas.microsoft.com/office/word/2020/wordml/sdtdatahash" xmlns:w16se="http://schemas.microsoft.com/office/word/2015/wordml/symex" mc:Ignorable="w14 w15 w16se w16cid w16 w16cex w16sdtdh w16du">
+<w:styles xmlns:mc="http://schemas.openxmlformats.org/markup-compatibility/2006" xmlns:r="http://schemas.openxmlformats.org/officeDocument/2006/relationships" xmlns:w="http://schemas.openxmlformats.org/wordprocessingml/2006/main" xmlns:w14="http://schemas.microsoft.com/office/word/2010/wordml" xmlns:w15="http://schemas.microsoft.com/office/word/2012/wordml" xmlns:w16cex="http://schemas.microsoft.com/office/word/2018/wordml/cex" xmlns:w16cid="http://schemas.microsoft.com/office/word/2016/wordml/cid" xmlns:w16="http://schemas.microsoft.com/office/word/2018/wordml" xmlns:w16sdtdh="http://schemas.microsoft.com/office/word/2020/wordml/sdtdatahash" xmlns:w16se="http://schemas.microsoft.com/office/word/2015/wordml/symex" mc:Ignorable="w14 w15 w16se w16cid w16 w16cex w16sdtdh">
   <w:docDefaults>
     <w:rPrDefault>
       <w:rPr>

</xml_diff>

<commit_message>
Se actualizo el archivo
</commit_message>
<xml_diff>
--- a/Proyecto de Nación.docx
+++ b/Proyecto de Nación.docx
@@ -2962,6 +2962,469 @@
     <w:p>
       <w:pPr>
         <w:pStyle w:val="Prrafodelista"/>
+        <w:spacing w:after="0" w:line="276" w:lineRule="auto"/>
+        <w:ind w:left="708"/>
+        <w:jc w:val="both"/>
+        <w:rPr>
+          <w:rFonts w:ascii="Arial" w:hAnsi="Arial" w:cs="Arial"/>
+          <w:color w:val="000000" w:themeColor="text1"/>
+          <w:sz w:val="24"/>
+          <w:szCs w:val="24"/>
+        </w:rPr>
+      </w:pPr>
+      <w:r>
+        <w:rPr>
+          <w:rFonts w:ascii="Arial" w:hAnsi="Arial" w:cs="Arial"/>
+          <w:color w:val="000000" w:themeColor="text1"/>
+          <w:sz w:val="24"/>
+          <w:szCs w:val="24"/>
+        </w:rPr>
+        <w:t>La prevención, educación y seguridad vial es una instrucción cuyo aprendizaje debe iniciar desde las escuelas y colegios, en donde a temprana edad los niños sean enseñados en el autocuidado y cuidado por el otro en las vías públicas, que les permita desarrollar una cultura de seguridad vial en las calles</w:t>
+      </w:r>
+      <w:r>
+        <w:rPr>
+          <w:rFonts w:ascii="Arial" w:hAnsi="Arial" w:cs="Arial"/>
+          <w:color w:val="000000" w:themeColor="text1"/>
+          <w:sz w:val="24"/>
+          <w:szCs w:val="24"/>
+        </w:rPr>
+        <w:t xml:space="preserve">. </w:t>
+      </w:r>
+      <w:sdt>
+        <w:sdtPr>
+          <w:rPr>
+            <w:rFonts w:ascii="Arial" w:hAnsi="Arial" w:cs="Arial"/>
+            <w:color w:val="000000" w:themeColor="text1"/>
+            <w:sz w:val="24"/>
+            <w:szCs w:val="24"/>
+          </w:rPr>
+          <w:id w:val="-1693295180"/>
+          <w:citation/>
+        </w:sdtPr>
+        <w:sdtContent>
+          <w:r>
+            <w:rPr>
+              <w:rFonts w:ascii="Arial" w:hAnsi="Arial" w:cs="Arial"/>
+              <w:color w:val="000000" w:themeColor="text1"/>
+              <w:sz w:val="24"/>
+              <w:szCs w:val="24"/>
+            </w:rPr>
+            <w:fldChar w:fldCharType="begin"/>
+          </w:r>
+          <w:r>
+            <w:rPr>
+              <w:rFonts w:ascii="Arial" w:hAnsi="Arial" w:cs="Arial"/>
+              <w:color w:val="000000" w:themeColor="text1"/>
+              <w:sz w:val="24"/>
+              <w:szCs w:val="24"/>
+            </w:rPr>
+            <w:instrText xml:space="preserve"> CITATION PRO21 \l 4106 </w:instrText>
+          </w:r>
+          <w:r>
+            <w:rPr>
+              <w:rFonts w:ascii="Arial" w:hAnsi="Arial" w:cs="Arial"/>
+              <w:color w:val="000000" w:themeColor="text1"/>
+              <w:sz w:val="24"/>
+              <w:szCs w:val="24"/>
+            </w:rPr>
+            <w:fldChar w:fldCharType="separate"/>
+          </w:r>
+          <w:r>
+            <w:rPr>
+              <w:rFonts w:ascii="Arial" w:hAnsi="Arial" w:cs="Arial"/>
+              <w:noProof/>
+              <w:color w:val="000000" w:themeColor="text1"/>
+              <w:sz w:val="24"/>
+              <w:szCs w:val="24"/>
+            </w:rPr>
+            <w:t>(PROVIAL, 2021)</w:t>
+          </w:r>
+          <w:r>
+            <w:rPr>
+              <w:rFonts w:ascii="Arial" w:hAnsi="Arial" w:cs="Arial"/>
+              <w:color w:val="000000" w:themeColor="text1"/>
+              <w:sz w:val="24"/>
+              <w:szCs w:val="24"/>
+            </w:rPr>
+            <w:fldChar w:fldCharType="end"/>
+          </w:r>
+        </w:sdtContent>
+      </w:sdt>
+    </w:p>
+    <w:p>
+      <w:pPr>
+        <w:pStyle w:val="Prrafodelista"/>
+        <w:spacing w:after="0" w:line="276" w:lineRule="auto"/>
+        <w:ind w:left="708"/>
+        <w:jc w:val="both"/>
+        <w:rPr>
+          <w:rFonts w:ascii="Arial" w:hAnsi="Arial" w:cs="Arial"/>
+          <w:color w:val="000000" w:themeColor="text1"/>
+          <w:sz w:val="24"/>
+          <w:szCs w:val="24"/>
+        </w:rPr>
+      </w:pPr>
+    </w:p>
+    <w:p>
+      <w:pPr>
+        <w:pStyle w:val="Prrafodelista"/>
+        <w:spacing w:after="0" w:line="276" w:lineRule="auto"/>
+        <w:ind w:left="708"/>
+        <w:jc w:val="both"/>
+        <w:rPr>
+          <w:rFonts w:ascii="Arial" w:hAnsi="Arial" w:cs="Arial"/>
+          <w:color w:val="000000" w:themeColor="text1"/>
+          <w:sz w:val="24"/>
+          <w:szCs w:val="24"/>
+        </w:rPr>
+      </w:pPr>
+      <w:r>
+        <w:rPr>
+          <w:rFonts w:ascii="Arial" w:hAnsi="Arial" w:cs="Arial"/>
+          <w:color w:val="000000" w:themeColor="text1"/>
+          <w:sz w:val="24"/>
+          <w:szCs w:val="24"/>
+        </w:rPr>
+        <w:t>Fundación MAPFRE ha elaborado varios estudios que indagan sobre la importancia de la educación vial para los niños y el papel de los padres en la misma.</w:t>
+      </w:r>
+    </w:p>
+    <w:p>
+      <w:pPr>
+        <w:pStyle w:val="Prrafodelista"/>
+        <w:spacing w:after="0" w:line="276" w:lineRule="auto"/>
+        <w:ind w:left="708"/>
+        <w:jc w:val="both"/>
+        <w:rPr>
+          <w:rFonts w:ascii="Arial" w:hAnsi="Arial" w:cs="Arial"/>
+          <w:color w:val="000000" w:themeColor="text1"/>
+          <w:sz w:val="24"/>
+          <w:szCs w:val="24"/>
+        </w:rPr>
+      </w:pPr>
+    </w:p>
+    <w:p>
+      <w:pPr>
+        <w:pStyle w:val="Prrafodelista"/>
+        <w:numPr>
+          <w:ilvl w:val="0"/>
+          <w:numId w:val="2"/>
+        </w:numPr>
+        <w:spacing w:after="0" w:line="276" w:lineRule="auto"/>
+        <w:jc w:val="both"/>
+        <w:rPr>
+          <w:rFonts w:ascii="Arial" w:hAnsi="Arial" w:cs="Arial"/>
+          <w:color w:val="000000" w:themeColor="text1"/>
+          <w:sz w:val="24"/>
+          <w:szCs w:val="24"/>
+        </w:rPr>
+      </w:pPr>
+      <w:r>
+        <w:rPr>
+          <w:rFonts w:ascii="Arial" w:hAnsi="Arial" w:cs="Arial"/>
+          <w:color w:val="000000" w:themeColor="text1"/>
+          <w:sz w:val="24"/>
+          <w:szCs w:val="24"/>
+        </w:rPr>
+        <w:t>Educación en valores para la seguridad vial – Entorno escolar</w:t>
+      </w:r>
+    </w:p>
+    <w:p>
+      <w:pPr>
+        <w:pStyle w:val="Prrafodelista"/>
+        <w:numPr>
+          <w:ilvl w:val="0"/>
+          <w:numId w:val="2"/>
+        </w:numPr>
+        <w:spacing w:after="0" w:line="276" w:lineRule="auto"/>
+        <w:jc w:val="both"/>
+        <w:rPr>
+          <w:rFonts w:ascii="Arial" w:hAnsi="Arial" w:cs="Arial"/>
+          <w:color w:val="000000" w:themeColor="text1"/>
+          <w:sz w:val="24"/>
+          <w:szCs w:val="24"/>
+        </w:rPr>
+      </w:pPr>
+      <w:r>
+        <w:rPr>
+          <w:rFonts w:ascii="Arial" w:hAnsi="Arial" w:cs="Arial"/>
+          <w:color w:val="000000" w:themeColor="text1"/>
+          <w:sz w:val="24"/>
+          <w:szCs w:val="24"/>
+        </w:rPr>
+        <w:t>La seguridad vial en los niños: cuestión de familia</w:t>
+      </w:r>
+    </w:p>
+    <w:p>
+      <w:pPr>
+        <w:pStyle w:val="Prrafodelista"/>
+        <w:numPr>
+          <w:ilvl w:val="0"/>
+          <w:numId w:val="2"/>
+        </w:numPr>
+        <w:spacing w:after="0" w:line="276" w:lineRule="auto"/>
+        <w:jc w:val="both"/>
+        <w:rPr>
+          <w:rFonts w:ascii="Arial" w:hAnsi="Arial" w:cs="Arial"/>
+          <w:color w:val="000000" w:themeColor="text1"/>
+          <w:sz w:val="24"/>
+          <w:szCs w:val="24"/>
+        </w:rPr>
+      </w:pPr>
+      <w:r>
+        <w:rPr>
+          <w:rFonts w:ascii="Arial" w:hAnsi="Arial" w:cs="Arial"/>
+          <w:color w:val="000000" w:themeColor="text1"/>
+          <w:sz w:val="24"/>
+          <w:szCs w:val="24"/>
+        </w:rPr>
+        <w:t>Diagnóstico de la educación vial</w:t>
+      </w:r>
+    </w:p>
+    <w:p>
+      <w:pPr>
+        <w:pStyle w:val="Prrafodelista"/>
+        <w:spacing w:after="0" w:line="276" w:lineRule="auto"/>
+        <w:ind w:left="1428"/>
+        <w:jc w:val="both"/>
+        <w:rPr>
+          <w:rFonts w:ascii="Arial" w:hAnsi="Arial" w:cs="Arial"/>
+          <w:color w:val="000000" w:themeColor="text1"/>
+          <w:sz w:val="24"/>
+          <w:szCs w:val="24"/>
+        </w:rPr>
+      </w:pPr>
+    </w:p>
+    <w:p>
+      <w:pPr>
+        <w:pStyle w:val="Prrafodelista"/>
+        <w:spacing w:after="0" w:line="276" w:lineRule="auto"/>
+        <w:ind w:left="708"/>
+        <w:jc w:val="both"/>
+        <w:rPr>
+          <w:rFonts w:ascii="Arial" w:hAnsi="Arial" w:cs="Arial"/>
+          <w:color w:val="000000" w:themeColor="text1"/>
+          <w:sz w:val="24"/>
+          <w:szCs w:val="24"/>
+        </w:rPr>
+      </w:pPr>
+      <w:r>
+        <w:rPr>
+          <w:rFonts w:ascii="Arial" w:hAnsi="Arial" w:cs="Arial"/>
+          <w:color w:val="000000" w:themeColor="text1"/>
+          <w:sz w:val="24"/>
+          <w:szCs w:val="24"/>
+        </w:rPr>
+        <w:t>Si tienes cualquier duda de seguridad vial, puedes escribirnos a través de la sección Los expertos responden y te la aclararemos. También te invitamos a contarnos tus experiencias en el foro El valor de tu familia, para promover entre todos la educación en valores.</w:t>
+      </w:r>
+      <w:r>
+        <w:rPr>
+          <w:rFonts w:ascii="Arial" w:hAnsi="Arial" w:cs="Arial"/>
+          <w:color w:val="000000" w:themeColor="text1"/>
+          <w:sz w:val="24"/>
+          <w:szCs w:val="24"/>
+        </w:rPr>
+        <w:t xml:space="preserve"> </w:t>
+      </w:r>
+      <w:sdt>
+        <w:sdtPr>
+          <w:rPr>
+            <w:rFonts w:ascii="Arial" w:hAnsi="Arial" w:cs="Arial"/>
+            <w:color w:val="000000" w:themeColor="text1"/>
+            <w:sz w:val="24"/>
+            <w:szCs w:val="24"/>
+          </w:rPr>
+          <w:id w:val="-2032176890"/>
+          <w:citation/>
+        </w:sdtPr>
+        <w:sdtContent>
+          <w:r>
+            <w:rPr>
+              <w:rFonts w:ascii="Arial" w:hAnsi="Arial" w:cs="Arial"/>
+              <w:color w:val="000000" w:themeColor="text1"/>
+              <w:sz w:val="24"/>
+              <w:szCs w:val="24"/>
+            </w:rPr>
+            <w:fldChar w:fldCharType="begin"/>
+          </w:r>
+          <w:r>
+            <w:rPr>
+              <w:rFonts w:ascii="Arial" w:hAnsi="Arial" w:cs="Arial"/>
+              <w:color w:val="000000" w:themeColor="text1"/>
+              <w:sz w:val="24"/>
+              <w:szCs w:val="24"/>
+            </w:rPr>
+            <w:instrText xml:space="preserve"> CITATION Fun17 \l 4106 </w:instrText>
+          </w:r>
+          <w:r>
+            <w:rPr>
+              <w:rFonts w:ascii="Arial" w:hAnsi="Arial" w:cs="Arial"/>
+              <w:color w:val="000000" w:themeColor="text1"/>
+              <w:sz w:val="24"/>
+              <w:szCs w:val="24"/>
+            </w:rPr>
+            <w:fldChar w:fldCharType="separate"/>
+          </w:r>
+          <w:r>
+            <w:rPr>
+              <w:rFonts w:ascii="Arial" w:hAnsi="Arial" w:cs="Arial"/>
+              <w:noProof/>
+              <w:color w:val="000000" w:themeColor="text1"/>
+              <w:sz w:val="24"/>
+              <w:szCs w:val="24"/>
+            </w:rPr>
+            <w:t>(MAPFRE, 2017)</w:t>
+          </w:r>
+          <w:r>
+            <w:rPr>
+              <w:rFonts w:ascii="Arial" w:hAnsi="Arial" w:cs="Arial"/>
+              <w:color w:val="000000" w:themeColor="text1"/>
+              <w:sz w:val="24"/>
+              <w:szCs w:val="24"/>
+            </w:rPr>
+            <w:fldChar w:fldCharType="end"/>
+          </w:r>
+        </w:sdtContent>
+      </w:sdt>
+    </w:p>
+    <w:p>
+      <w:pPr>
+        <w:pStyle w:val="Prrafodelista"/>
+        <w:spacing w:after="0" w:line="276" w:lineRule="auto"/>
+        <w:ind w:left="708"/>
+        <w:jc w:val="both"/>
+        <w:rPr>
+          <w:rFonts w:ascii="Arial" w:hAnsi="Arial" w:cs="Arial"/>
+          <w:color w:val="000000" w:themeColor="text1"/>
+          <w:sz w:val="24"/>
+          <w:szCs w:val="24"/>
+        </w:rPr>
+      </w:pPr>
+    </w:p>
+    <w:p>
+      <w:pPr>
+        <w:pStyle w:val="Prrafodelista"/>
+        <w:spacing w:after="0" w:line="276" w:lineRule="auto"/>
+        <w:ind w:left="708"/>
+        <w:jc w:val="both"/>
+        <w:rPr>
+          <w:rFonts w:ascii="Arial" w:hAnsi="Arial" w:cs="Arial"/>
+          <w:color w:val="000000" w:themeColor="text1"/>
+          <w:sz w:val="24"/>
+          <w:szCs w:val="24"/>
+        </w:rPr>
+      </w:pPr>
+      <w:r>
+        <w:rPr>
+          <w:rFonts w:ascii="Arial" w:hAnsi="Arial" w:cs="Arial"/>
+          <w:color w:val="000000" w:themeColor="text1"/>
+          <w:sz w:val="24"/>
+          <w:szCs w:val="24"/>
+        </w:rPr>
+        <w:lastRenderedPageBreak/>
+        <w:t>Seguramente, alguna vez habrá escuchado sobre la importancia de contar con educación vial, sin embargo, pocas son las personas que conocen cuáles son sus objetivos, por ello consideramos necesario detallar para qué sirve la educación vial y por qué debe ser un tema de interés tanto para niños como adultos.</w:t>
+      </w:r>
+      <w:sdt>
+        <w:sdtPr>
+          <w:rPr>
+            <w:rFonts w:ascii="Arial" w:hAnsi="Arial" w:cs="Arial"/>
+            <w:color w:val="000000" w:themeColor="text1"/>
+            <w:sz w:val="24"/>
+            <w:szCs w:val="24"/>
+          </w:rPr>
+          <w:id w:val="1468705083"/>
+          <w:citation/>
+        </w:sdtPr>
+        <w:sdtContent>
+          <w:r>
+            <w:rPr>
+              <w:rFonts w:ascii="Arial" w:hAnsi="Arial" w:cs="Arial"/>
+              <w:color w:val="000000" w:themeColor="text1"/>
+              <w:sz w:val="24"/>
+              <w:szCs w:val="24"/>
+            </w:rPr>
+            <w:fldChar w:fldCharType="begin"/>
+          </w:r>
+          <w:r>
+            <w:rPr>
+              <w:rFonts w:ascii="Arial" w:hAnsi="Arial" w:cs="Arial"/>
+              <w:color w:val="000000" w:themeColor="text1"/>
+              <w:sz w:val="24"/>
+              <w:szCs w:val="24"/>
+            </w:rPr>
+            <w:instrText xml:space="preserve"> CITATION Tra21 \l 4106 </w:instrText>
+          </w:r>
+          <w:r>
+            <w:rPr>
+              <w:rFonts w:ascii="Arial" w:hAnsi="Arial" w:cs="Arial"/>
+              <w:color w:val="000000" w:themeColor="text1"/>
+              <w:sz w:val="24"/>
+              <w:szCs w:val="24"/>
+            </w:rPr>
+            <w:fldChar w:fldCharType="separate"/>
+          </w:r>
+          <w:r>
+            <w:rPr>
+              <w:rFonts w:ascii="Arial" w:hAnsi="Arial" w:cs="Arial"/>
+              <w:noProof/>
+              <w:color w:val="000000" w:themeColor="text1"/>
+              <w:sz w:val="24"/>
+              <w:szCs w:val="24"/>
+            </w:rPr>
+            <w:t xml:space="preserve"> </w:t>
+          </w:r>
+          <w:r>
+            <w:rPr>
+              <w:rFonts w:ascii="Arial" w:hAnsi="Arial" w:cs="Arial"/>
+              <w:noProof/>
+              <w:color w:val="000000" w:themeColor="text1"/>
+              <w:sz w:val="24"/>
+              <w:szCs w:val="24"/>
+            </w:rPr>
+            <w:t>(TrafficLogix, 2021)</w:t>
+          </w:r>
+          <w:r>
+            <w:rPr>
+              <w:rFonts w:ascii="Arial" w:hAnsi="Arial" w:cs="Arial"/>
+              <w:color w:val="000000" w:themeColor="text1"/>
+              <w:sz w:val="24"/>
+              <w:szCs w:val="24"/>
+            </w:rPr>
+            <w:fldChar w:fldCharType="end"/>
+          </w:r>
+        </w:sdtContent>
+      </w:sdt>
+    </w:p>
+    <w:p>
+      <w:pPr>
+        <w:pStyle w:val="Prrafodelista"/>
+        <w:spacing w:after="0" w:line="360" w:lineRule="auto"/>
+        <w:ind w:left="709"/>
+        <w:jc w:val="both"/>
+        <w:rPr>
+          <w:rFonts w:ascii="Arial" w:hAnsi="Arial" w:cs="Arial"/>
+          <w:color w:val="000000" w:themeColor="text1"/>
+          <w:sz w:val="24"/>
+          <w:szCs w:val="24"/>
+        </w:rPr>
+      </w:pPr>
+    </w:p>
+    <w:p>
+      <w:pPr>
+        <w:pStyle w:val="Prrafodelista"/>
+        <w:spacing w:after="0" w:line="360" w:lineRule="auto"/>
+        <w:ind w:left="709"/>
+        <w:jc w:val="both"/>
+        <w:rPr>
+          <w:rFonts w:ascii="Arial" w:hAnsi="Arial" w:cs="Arial"/>
+          <w:color w:val="000000" w:themeColor="text1"/>
+          <w:sz w:val="24"/>
+          <w:szCs w:val="24"/>
+        </w:rPr>
+      </w:pPr>
+    </w:p>
+    <w:p>
+      <w:pPr>
+        <w:pStyle w:val="Prrafodelista"/>
         <w:numPr>
           <w:ilvl w:val="0"/>
           <w:numId w:val="1"/>
@@ -3258,7 +3721,6 @@
           <w:sz w:val="24"/>
           <w:szCs w:val="24"/>
         </w:rPr>
-        <w:lastRenderedPageBreak/>
         <w:t>Cultura tributaria es un “Conjunto de información y el grado de conocimientos que en un determinado país se tiene sobre los impuestos, así como el conjunto de percepciones, criterios, hábitos y actitudes que la sociedad tiene respecto a la tributación”. En la mayoría de países latinoamericanos ha prevalecido una conducta social adversa al pago de impuestos, manifestándose en actitudes de rechazo, resistencia y evasión, o sea en diversas formas de incumplimiento. Dichas conductas intentan auto justificar, descalificando la gestión de la administración pública por la ineficiencia o falta de transparencia en el manejo de los recursos, así como por la corrupció</w:t>
       </w:r>
       <w:r>
@@ -3342,6 +3804,7 @@
           <w:sz w:val="24"/>
           <w:szCs w:val="24"/>
         </w:rPr>
+        <w:lastRenderedPageBreak/>
         <w:t>La cultura tributaria,</w:t>
       </w:r>
       <w:r>
@@ -3658,7 +4121,6 @@
           <w:szCs w:val="24"/>
           <w:lang w:val="es-MX"/>
         </w:rPr>
-        <w:lastRenderedPageBreak/>
         <w:t>El boleto de ornato es uno de los documentos legales que todo guatemalteco debe pagar como uno de los trámites a principios de año. Se trata de un de una manera de apoyar a las municipalidades del país con la recaudación de dicho documento.</w:t>
       </w:r>
       <w:sdt>
@@ -3961,6 +4423,7 @@
           <w:sz w:val="24"/>
           <w:szCs w:val="24"/>
         </w:rPr>
+        <w:lastRenderedPageBreak/>
         <w:t>Tabla de pago de boleto de ornato</w:t>
       </w:r>
     </w:p>
@@ -4582,18 +5045,7 @@
           <w:szCs w:val="24"/>
           <w:lang w:val="es-MX"/>
         </w:rPr>
-        <w:t xml:space="preserve">l sufragio es un elemento esencial en los Estados democráticos, aunque tiene las restricciones de las leyes o normas que lo garantizan. En la actualidad, el sufragio es equiparable al significado de elecciones. Es, sin duda, una garantía para la elección de los gobernantes, en igualdad de condiciones. Ha de tenerse muy presente que la consulta al pueblo no supone la delegación en el mismo de la competencia que, en realidad, tiene el órgano decisorio del Estado que </w:t>
-      </w:r>
-      <w:r>
-        <w:rPr>
-          <w:rFonts w:ascii="Arial" w:hAnsi="Arial" w:cs="Arial"/>
-          <w:color w:val="000000" w:themeColor="text1"/>
-          <w:sz w:val="24"/>
-          <w:szCs w:val="24"/>
-          <w:lang w:val="es-MX"/>
-        </w:rPr>
-        <w:lastRenderedPageBreak/>
-        <w:t>corresponda; prueba de ello es el carácter facultativo de la propia convocatoria de la consulta.</w:t>
+        <w:t>l sufragio es un elemento esencial en los Estados democráticos, aunque tiene las restricciones de las leyes o normas que lo garantizan. En la actualidad, el sufragio es equiparable al significado de elecciones. Es, sin duda, una garantía para la elección de los gobernantes, en igualdad de condiciones. Ha de tenerse muy presente que la consulta al pueblo no supone la delegación en el mismo de la competencia que, en realidad, tiene el órgano decisorio del Estado que corresponda; prueba de ello es el carácter facultativo de la propia convocatoria de la consulta.</w:t>
       </w:r>
       <w:sdt>
         <w:sdtPr>
@@ -4805,6 +5257,7 @@
           <w:szCs w:val="24"/>
           <w:lang w:val="es-MX"/>
         </w:rPr>
+        <w:lastRenderedPageBreak/>
         <w:t>El sufragio cumple con el propósito de la participación política, es decir, permite que los ciudadanos jueguen algún papel en la conducción de sus Estados, a través de la elección de representantes políticos, la aprobación de medidas consultadas al pueblo, o la postulación para jugar un papel en la conducción del Estado. Cuando existe el sufragio, las personas poseen el derecho a participar políticamente.</w:t>
       </w:r>
       <w:sdt>
@@ -5280,7 +5733,6 @@
                   <w:noProof/>
                   <w:sz w:val="24"/>
                   <w:szCs w:val="24"/>
-                  <w:lang w:val="es-ES"/>
                 </w:rPr>
               </w:pPr>
               <w:r>
@@ -5295,7 +5747,6 @@
               <w:r>
                 <w:rPr>
                   <w:noProof/>
-                  <w:lang w:val="es-ES"/>
                 </w:rPr>
                 <w:t xml:space="preserve">Aroche, K. (24 de Febrero de 2023). </w:t>
               </w:r>
@@ -5304,14 +5755,12 @@
                   <w:i/>
                   <w:iCs/>
                   <w:noProof/>
-                  <w:lang w:val="es-ES"/>
                 </w:rPr>
                 <w:t>Guatemala.com</w:t>
               </w:r>
               <w:r>
                 <w:rPr>
                   <w:noProof/>
-                  <w:lang w:val="es-ES"/>
                 </w:rPr>
                 <w:t>. Obtenido de Guatemala.com: https://aprende.guatemala.com/tramites/documentos-legales/para-que-sirve-el-boleto-de-ornato-en-guatemala/</w:t>
               </w:r>
@@ -5322,13 +5771,11 @@
                 <w:ind w:left="720" w:hanging="720"/>
                 <w:rPr>
                   <w:noProof/>
-                  <w:lang w:val="es-ES"/>
                 </w:rPr>
               </w:pPr>
               <w:r>
                 <w:rPr>
                   <w:noProof/>
-                  <w:lang w:val="es-ES"/>
                 </w:rPr>
                 <w:t xml:space="preserve">Bonilla, E. (2014). </w:t>
               </w:r>
@@ -5337,14 +5784,12 @@
                   <w:i/>
                   <w:iCs/>
                   <w:noProof/>
-                  <w:lang w:val="es-ES"/>
                 </w:rPr>
                 <w:t>La cultura tributaria como herramienta de política fiscal</w:t>
               </w:r>
               <w:r>
                 <w:rPr>
                   <w:noProof/>
-                  <w:lang w:val="es-ES"/>
                 </w:rPr>
                 <w:t>. Obtenido de https://revistas.unal.edu.co/index.php/revcep/article/view/44456/45744</w:t>
               </w:r>
@@ -5355,13 +5800,11 @@
                 <w:ind w:left="720" w:hanging="720"/>
                 <w:rPr>
                   <w:noProof/>
-                  <w:lang w:val="es-ES"/>
                 </w:rPr>
               </w:pPr>
               <w:r>
                 <w:rPr>
                   <w:noProof/>
-                  <w:lang w:val="es-ES"/>
                 </w:rPr>
                 <w:t xml:space="preserve">Carrillo, L. (5 de marzo de 2024). </w:t>
               </w:r>
@@ -5370,14 +5813,12 @@
                   <w:i/>
                   <w:iCs/>
                   <w:noProof/>
-                  <w:lang w:val="es-ES"/>
                 </w:rPr>
                 <w:t>Diario de Centro América</w:t>
               </w:r>
               <w:r>
                 <w:rPr>
                   <w:noProof/>
-                  <w:lang w:val="es-ES"/>
                 </w:rPr>
                 <w:t>. Obtenido de https://dca.gob.gt/noticias-guatemala-diario-centro-america/urgen-acciones-para-fomentar-la-educacion-vial/</w:t>
               </w:r>
@@ -5388,13 +5829,11 @@
                 <w:ind w:left="720" w:hanging="720"/>
                 <w:rPr>
                   <w:noProof/>
-                  <w:lang w:val="es-ES"/>
                 </w:rPr>
               </w:pPr>
               <w:r>
                 <w:rPr>
                   <w:noProof/>
-                  <w:lang w:val="es-ES"/>
                 </w:rPr>
                 <w:t xml:space="preserve">ecoguate. (2022). </w:t>
               </w:r>
@@ -5403,14 +5842,12 @@
                   <w:i/>
                   <w:iCs/>
                   <w:noProof/>
-                  <w:lang w:val="es-ES"/>
                 </w:rPr>
                 <w:t>marco juridico.</w:t>
               </w:r>
               <w:r>
                 <w:rPr>
                   <w:noProof/>
-                  <w:lang w:val="es-ES"/>
                 </w:rPr>
                 <w:t xml:space="preserve"> https://ecoguatepn2016.wordpress.com/explicacion-fisica/juridico-marco-legal/.</w:t>
               </w:r>
@@ -5421,13 +5858,11 @@
                 <w:ind w:left="720" w:hanging="720"/>
                 <w:rPr>
                   <w:noProof/>
-                  <w:lang w:val="es-ES"/>
                 </w:rPr>
               </w:pPr>
               <w:r>
                 <w:rPr>
                   <w:noProof/>
-                  <w:lang w:val="es-ES"/>
                 </w:rPr>
                 <w:t xml:space="preserve">Equipo editorial, E. (23 de 1 de 2023). </w:t>
               </w:r>
@@ -5436,14 +5871,12 @@
                   <w:i/>
                   <w:iCs/>
                   <w:noProof/>
-                  <w:lang w:val="es-ES"/>
                 </w:rPr>
                 <w:t>sufragio participación a través del voto</w:t>
               </w:r>
               <w:r>
                 <w:rPr>
                   <w:noProof/>
-                  <w:lang w:val="es-ES"/>
                 </w:rPr>
                 <w:t>. Obtenido de Enciclopedia Humanidades: https://humanidades.com/sufragio/</w:t>
               </w:r>
@@ -5454,13 +5887,11 @@
                 <w:ind w:left="720" w:hanging="720"/>
                 <w:rPr>
                   <w:noProof/>
-                  <w:lang w:val="es-ES"/>
                 </w:rPr>
               </w:pPr>
               <w:r>
                 <w:rPr>
                   <w:noProof/>
-                  <w:lang w:val="es-ES"/>
                 </w:rPr>
                 <w:t xml:space="preserve">Gaona, T. (13 de marzo de 2024). </w:t>
               </w:r>
@@ -5469,14 +5900,12 @@
                   <w:i/>
                   <w:iCs/>
                   <w:noProof/>
-                  <w:lang w:val="es-ES"/>
                 </w:rPr>
                 <w:t>GRUPO PROFEZAC</w:t>
               </w:r>
               <w:r>
                 <w:rPr>
                   <w:noProof/>
-                  <w:lang w:val="es-ES"/>
                 </w:rPr>
                 <w:t>. Obtenido de https://grupoprofrezac.com.mx/noticias/importancia-del-ordenamiento-fiscal-en-guatemala.html</w:t>
               </w:r>
@@ -5487,13 +5916,11 @@
                 <w:ind w:left="720" w:hanging="720"/>
                 <w:rPr>
                   <w:noProof/>
-                  <w:lang w:val="es-ES"/>
                 </w:rPr>
               </w:pPr>
               <w:r>
                 <w:rPr>
                   <w:noProof/>
-                  <w:lang w:val="es-ES"/>
                 </w:rPr>
                 <w:t xml:space="preserve">González, J. L. (17 de 8 de 2017). </w:t>
               </w:r>
@@ -5502,14 +5929,12 @@
                   <w:i/>
                   <w:iCs/>
                   <w:noProof/>
-                  <w:lang w:val="es-ES"/>
                 </w:rPr>
                 <w:t>sufragio participación a través del voto</w:t>
               </w:r>
               <w:r>
                 <w:rPr>
                   <w:noProof/>
-                  <w:lang w:val="es-ES"/>
                 </w:rPr>
                 <w:t>. Obtenido de https://novumjus.ucatolica.edu.co/article/view/1965/1785</w:t>
               </w:r>
@@ -5520,13 +5945,11 @@
                 <w:ind w:left="720" w:hanging="720"/>
                 <w:rPr>
                   <w:noProof/>
-                  <w:lang w:val="es-ES"/>
                 </w:rPr>
               </w:pPr>
               <w:r>
                 <w:rPr>
                   <w:noProof/>
-                  <w:lang w:val="es-ES"/>
                 </w:rPr>
                 <w:t>Guatemala, C. d. (s.f.). https://www.congreso.gob.gt/.</w:t>
               </w:r>
@@ -5537,13 +5960,11 @@
                 <w:ind w:left="720" w:hanging="720"/>
                 <w:rPr>
                   <w:noProof/>
-                  <w:lang w:val="es-ES"/>
                 </w:rPr>
               </w:pPr>
               <w:r>
                 <w:rPr>
                   <w:noProof/>
-                  <w:lang w:val="es-ES"/>
                 </w:rPr>
                 <w:t xml:space="preserve">Guatemala, C. d. (s.f.). </w:t>
               </w:r>
@@ -5552,14 +5973,12 @@
                   <w:i/>
                   <w:iCs/>
                   <w:noProof/>
-                  <w:lang w:val="es-ES"/>
                 </w:rPr>
                 <w:t>Constitucion de la república de Guatemala .</w:t>
               </w:r>
               <w:r>
                 <w:rPr>
                   <w:noProof/>
-                  <w:lang w:val="es-ES"/>
                 </w:rPr>
                 <w:t xml:space="preserve"> https://ecoguatepn2016.wordpress.com/explicacion-fisica/juridico-marco-legal/.</w:t>
               </w:r>
@@ -5570,13 +5989,40 @@
                 <w:ind w:left="720" w:hanging="720"/>
                 <w:rPr>
                   <w:noProof/>
-                  <w:lang w:val="es-ES"/>
                 </w:rPr>
               </w:pPr>
               <w:r>
                 <w:rPr>
                   <w:noProof/>
-                  <w:lang w:val="es-ES"/>
+                </w:rPr>
+                <w:t xml:space="preserve">MAPFRE, F. (4 de Octubre de 2017). </w:t>
+              </w:r>
+              <w:r>
+                <w:rPr>
+                  <w:i/>
+                  <w:iCs/>
+                  <w:noProof/>
+                </w:rPr>
+                <w:t>La importancia de la educación vial</w:t>
+              </w:r>
+              <w:r>
+                <w:rPr>
+                  <w:noProof/>
+                </w:rPr>
+                <w:t>. Obtenido de Fundación MAPFRE: https://www.fundacionmapfre.org/educacion-divulgacion/seguridad-vial/actividades-educativas/sabias-que/importancia-educacion-vial/</w:t>
+              </w:r>
+            </w:p>
+            <w:p>
+              <w:pPr>
+                <w:pStyle w:val="Bibliografa"/>
+                <w:ind w:left="720" w:hanging="720"/>
+                <w:rPr>
+                  <w:noProof/>
+                </w:rPr>
+              </w:pPr>
+              <w:r>
+                <w:rPr>
+                  <w:noProof/>
                 </w:rPr>
                 <w:t xml:space="preserve">Mejicanos, J. (2013). </w:t>
               </w:r>
@@ -5585,14 +6031,12 @@
                   <w:i/>
                   <w:iCs/>
                   <w:noProof/>
-                  <w:lang w:val="es-ES"/>
                 </w:rPr>
                 <w:t>Sistema Juridico y sus Principios.</w:t>
               </w:r>
               <w:r>
                 <w:rPr>
                   <w:noProof/>
-                  <w:lang w:val="es-ES"/>
                 </w:rPr>
                 <w:t xml:space="preserve"> https://es.slideshare.net/juliomexicanos/juridico-marco-legal.</w:t>
               </w:r>
@@ -5603,13 +6047,11 @@
                 <w:ind w:left="720" w:hanging="720"/>
                 <w:rPr>
                   <w:noProof/>
-                  <w:lang w:val="es-ES"/>
                 </w:rPr>
               </w:pPr>
               <w:r>
                 <w:rPr>
                   <w:noProof/>
-                  <w:lang w:val="es-ES"/>
                 </w:rPr>
                 <w:t>Montano, J. (1 de June de 2021). Obtenido de Lifeder: https://www.lifeder.com/cultura-tributaria/</w:t>
               </w:r>
@@ -5620,13 +6062,11 @@
                 <w:ind w:left="720" w:hanging="720"/>
                 <w:rPr>
                   <w:noProof/>
-                  <w:lang w:val="es-ES"/>
                 </w:rPr>
               </w:pPr>
               <w:r>
                 <w:rPr>
                   <w:noProof/>
-                  <w:lang w:val="es-ES"/>
                 </w:rPr>
                 <w:t xml:space="preserve">Morales Monzón, C. (26 de julio de 2017). </w:t>
               </w:r>
@@ -5635,14 +6075,12 @@
                   <w:i/>
                   <w:iCs/>
                   <w:noProof/>
-                  <w:lang w:val="es-ES"/>
                 </w:rPr>
                 <w:t>Revista Gerencia</w:t>
               </w:r>
               <w:r>
                 <w:rPr>
                   <w:noProof/>
-                  <w:lang w:val="es-ES"/>
                 </w:rPr>
                 <w:t>. Obtenido de https://revistagerencia.com.gt/cultura-vial-normas-obsoletas-que-muy-pocos-respetan/</w:t>
               </w:r>
@@ -5653,13 +6091,11 @@
                 <w:ind w:left="720" w:hanging="720"/>
                 <w:rPr>
                   <w:noProof/>
-                  <w:lang w:val="es-ES"/>
                 </w:rPr>
               </w:pPr>
               <w:r>
                 <w:rPr>
                   <w:noProof/>
-                  <w:lang w:val="es-ES"/>
                 </w:rPr>
                 <w:t xml:space="preserve">Olguin, E. (14 de noviembre de 2022). </w:t>
               </w:r>
@@ -5668,14 +6104,12 @@
                   <w:i/>
                   <w:iCs/>
                   <w:noProof/>
-                  <w:lang w:val="es-ES"/>
                 </w:rPr>
                 <w:t>HoyHistoriaGT Hoy en la Historia de Guatemala</w:t>
               </w:r>
               <w:r>
                 <w:rPr>
                   <w:noProof/>
-                  <w:lang w:val="es-ES"/>
                 </w:rPr>
                 <w:t>. Obtenido de https://hoyhistoriagt.org/blog-de-guatemala/que-es-el-ordenamiento-fiscal-en-guatemala.html</w:t>
               </w:r>
@@ -5686,13 +6120,11 @@
                 <w:ind w:left="720" w:hanging="720"/>
                 <w:rPr>
                   <w:noProof/>
-                  <w:lang w:val="es-ES"/>
                 </w:rPr>
               </w:pPr>
               <w:r>
                 <w:rPr>
                   <w:noProof/>
-                  <w:lang w:val="es-ES"/>
                 </w:rPr>
                 <w:t xml:space="preserve">Ortiz, D. (22 de septiembre de 2013). </w:t>
               </w:r>
@@ -5701,14 +6133,12 @@
                   <w:i/>
                   <w:iCs/>
                   <w:noProof/>
-                  <w:lang w:val="es-ES"/>
                 </w:rPr>
                 <w:t>Prezi</w:t>
               </w:r>
               <w:r>
                 <w:rPr>
                   <w:noProof/>
-                  <w:lang w:val="es-ES"/>
                 </w:rPr>
                 <w:t>. Obtenido de https://prezi.com/lse8r88mqft7/educacion-vial-en-guatemala/</w:t>
               </w:r>
@@ -5719,13 +6149,11 @@
                 <w:ind w:left="720" w:hanging="720"/>
                 <w:rPr>
                   <w:noProof/>
-                  <w:lang w:val="es-ES"/>
                 </w:rPr>
               </w:pPr>
               <w:r>
                 <w:rPr>
                   <w:noProof/>
-                  <w:lang w:val="es-ES"/>
                 </w:rPr>
                 <w:t xml:space="preserve">Palacios, J. (22 de Febrero de 2016). </w:t>
               </w:r>
@@ -5734,14 +6162,12 @@
                   <w:i/>
                   <w:iCs/>
                   <w:noProof/>
-                  <w:lang w:val="es-ES"/>
                 </w:rPr>
                 <w:t>Prezi</w:t>
               </w:r>
               <w:r>
                 <w:rPr>
                   <w:noProof/>
-                  <w:lang w:val="es-ES"/>
                 </w:rPr>
                 <w:t>. Obtenido de Prezi: https://prezi.com/8-cofuatto_y/ornato-limpieza-de-vias-y-espacios-publicos/</w:t>
               </w:r>
@@ -5752,14 +6178,13 @@
                 <w:ind w:left="720" w:hanging="720"/>
                 <w:rPr>
                   <w:noProof/>
-                  <w:lang w:val="es-ES"/>
                 </w:rPr>
               </w:pPr>
               <w:r>
                 <w:rPr>
                   <w:noProof/>
-                  <w:lang w:val="es-ES"/>
-                </w:rPr>
+                </w:rPr>
+                <w:lastRenderedPageBreak/>
                 <w:t xml:space="preserve">Peña, M. M. (2004). </w:t>
               </w:r>
               <w:r>
@@ -5767,14 +6192,12 @@
                   <w:i/>
                   <w:iCs/>
                   <w:noProof/>
-                  <w:lang w:val="es-ES"/>
                 </w:rPr>
                 <w:t>Cultura Tributaria, Deberes y Derechos.</w:t>
               </w:r>
               <w:r>
                 <w:rPr>
                   <w:noProof/>
-                  <w:lang w:val="es-ES"/>
                 </w:rPr>
                 <w:t xml:space="preserve"> </w:t>
               </w:r>
@@ -5785,15 +6208,12 @@
                 <w:ind w:left="720" w:hanging="720"/>
                 <w:rPr>
                   <w:noProof/>
-                  <w:lang w:val="es-ES"/>
                 </w:rPr>
               </w:pPr>
               <w:r>
                 <w:rPr>
                   <w:noProof/>
-                  <w:lang w:val="es-ES"/>
-                </w:rPr>
-                <w:lastRenderedPageBreak/>
+                </w:rPr>
                 <w:t xml:space="preserve">Pineda, S. (4 de Enero de 2024). </w:t>
               </w:r>
               <w:r>
@@ -5801,14 +6221,12 @@
                   <w:i/>
                   <w:iCs/>
                   <w:noProof/>
-                  <w:lang w:val="es-ES"/>
                 </w:rPr>
                 <w:t>Prensa Libre</w:t>
               </w:r>
               <w:r>
                 <w:rPr>
                   <w:noProof/>
-                  <w:lang w:val="es-ES"/>
                 </w:rPr>
                 <w:t>. Obtenido de Prensa Libre: https://www.prensalibre.com/guatemala/comunitario/boleto-de-ornato-2024-tabla-de-pago-como-solicitarlo-en-linea-y-para-que-sirve/</w:t>
               </w:r>
@@ -5819,13 +6237,40 @@
                 <w:ind w:left="720" w:hanging="720"/>
                 <w:rPr>
                   <w:noProof/>
-                  <w:lang w:val="es-ES"/>
                 </w:rPr>
               </w:pPr>
               <w:r>
                 <w:rPr>
                   <w:noProof/>
-                  <w:lang w:val="es-ES"/>
+                </w:rPr>
+                <w:t xml:space="preserve">PROVIAL. (10 de Enero de 2021). </w:t>
+              </w:r>
+              <w:r>
+                <w:rPr>
+                  <w:i/>
+                  <w:iCs/>
+                  <w:noProof/>
+                </w:rPr>
+                <w:t>PROVIAL</w:t>
+              </w:r>
+              <w:r>
+                <w:rPr>
+                  <w:noProof/>
+                </w:rPr>
+                <w:t>. Obtenido de PROVIAL Guatemala: https://provial.gob.gt/institucional/educacion-vial</w:t>
+              </w:r>
+            </w:p>
+            <w:p>
+              <w:pPr>
+                <w:pStyle w:val="Bibliografa"/>
+                <w:ind w:left="720" w:hanging="720"/>
+                <w:rPr>
+                  <w:noProof/>
+                </w:rPr>
+              </w:pPr>
+              <w:r>
+                <w:rPr>
+                  <w:noProof/>
                 </w:rPr>
                 <w:t xml:space="preserve">Raffino, M. E. (2021). </w:t>
               </w:r>
@@ -5834,14 +6279,12 @@
                   <w:i/>
                   <w:iCs/>
                   <w:noProof/>
-                  <w:lang w:val="es-ES"/>
                 </w:rPr>
                 <w:t>issuu</w:t>
               </w:r>
               <w:r>
                 <w:rPr>
                   <w:noProof/>
-                  <w:lang w:val="es-ES"/>
                 </w:rPr>
                 <w:t>. Obtenido de SUFRAGIO: PARTICIPACIÓN A TRAVÉS DEL VOTO.: https://issuu.com/ash_jonh/docs/proyecto_de_naci_n_5to._compu_daffnne/s/12353103</w:t>
               </w:r>
@@ -5852,13 +6295,11 @@
                 <w:ind w:left="720" w:hanging="720"/>
                 <w:rPr>
                   <w:noProof/>
-                  <w:lang w:val="es-ES"/>
                 </w:rPr>
               </w:pPr>
               <w:r>
                 <w:rPr>
                   <w:noProof/>
-                  <w:lang w:val="es-ES"/>
                 </w:rPr>
                 <w:t xml:space="preserve">Ramos, H. (18 de junio de 2012). </w:t>
               </w:r>
@@ -5867,14 +6308,12 @@
                   <w:i/>
                   <w:iCs/>
                   <w:noProof/>
-                  <w:lang w:val="es-ES"/>
                 </w:rPr>
                 <w:t>Blogger</w:t>
               </w:r>
               <w:r>
                 <w:rPr>
                   <w:noProof/>
-                  <w:lang w:val="es-ES"/>
                 </w:rPr>
                 <w:t>. Obtenido de https://introduccionalmedioambiente.blogspot.com/2012/06/ordenamiento-fiscal-es-el-conjunto-de.html</w:t>
               </w:r>
@@ -5885,13 +6324,11 @@
                 <w:ind w:left="720" w:hanging="720"/>
                 <w:rPr>
                   <w:noProof/>
-                  <w:lang w:val="es-ES"/>
                 </w:rPr>
               </w:pPr>
               <w:r>
                 <w:rPr>
                   <w:noProof/>
-                  <w:lang w:val="es-ES"/>
                 </w:rPr>
                 <w:t xml:space="preserve">Roca, C. (s.f.). Cultura Tributaria. En D. L. Tapia, </w:t>
               </w:r>
@@ -5900,16 +6337,43 @@
                   <w:i/>
                   <w:iCs/>
                   <w:noProof/>
-                  <w:lang w:val="es-ES"/>
                 </w:rPr>
                 <w:t>La cultura tributaria, un instrumento para combatir la evasión tributaria</w:t>
               </w:r>
               <w:r>
                 <w:rPr>
                   <w:noProof/>
-                  <w:lang w:val="es-ES"/>
                 </w:rPr>
                 <w:t xml:space="preserve"> (pág. 7).</w:t>
+              </w:r>
+            </w:p>
+            <w:p>
+              <w:pPr>
+                <w:pStyle w:val="Bibliografa"/>
+                <w:ind w:left="720" w:hanging="720"/>
+                <w:rPr>
+                  <w:noProof/>
+                </w:rPr>
+              </w:pPr>
+              <w:r>
+                <w:rPr>
+                  <w:noProof/>
+                </w:rPr>
+                <w:t xml:space="preserve">TrafficLogix. (23 de Febrero de 2021). </w:t>
+              </w:r>
+              <w:r>
+                <w:rPr>
+                  <w:i/>
+                  <w:iCs/>
+                  <w:noProof/>
+                </w:rPr>
+                <w:t>TRAFFICLOGIX</w:t>
+              </w:r>
+              <w:r>
+                <w:rPr>
+                  <w:noProof/>
+                </w:rPr>
+                <w:t>. Obtenido de Educación vial, ¿para qué sirve?: https://trafficlogix.mx/para-que-sirve-la-educacion-vial/</w:t>
               </w:r>
             </w:p>
             <w:p>
@@ -5977,6 +6441,119 @@
 <file path=word/numbering.xml><?xml version="1.0" encoding="utf-8"?>
 <w:numbering xmlns:wpc="http://schemas.microsoft.com/office/word/2010/wordprocessingCanvas" xmlns:cx="http://schemas.microsoft.com/office/drawing/2014/chartex" xmlns:cx1="http://schemas.microsoft.com/office/drawing/2015/9/8/chartex" xmlns:cx2="http://schemas.microsoft.com/office/drawing/2015/10/21/chartex" xmlns:cx3="http://schemas.microsoft.com/office/drawing/2016/5/9/chartex" xmlns:cx4="http://schemas.microsoft.com/office/drawing/2016/5/10/chartex" xmlns:cx5="http://schemas.microsoft.com/office/drawing/2016/5/11/chartex" xmlns:cx6="http://schemas.microsoft.com/office/drawing/2016/5/12/chartex" xmlns:cx7="http://schemas.microsoft.com/office/drawing/2016/5/13/chartex" xmlns:cx8="http://schemas.microsoft.com/office/drawing/2016/5/14/chartex" xmlns:mc="http://schemas.openxmlformats.org/markup-compatibility/2006" xmlns:aink="http://schemas.microsoft.com/office/drawing/2016/ink" xmlns:am3d="http://schemas.microsoft.com/office/drawing/2017/model3d" xmlns:o="urn:schemas-microsoft-com:office:office" xmlns:r="http://schemas.openxmlformats.org/officeDocument/2006/relationships" xmlns:m="http://schemas.openxmlformats.org/officeDocument/2006/math" xmlns:v="urn:schemas-microsoft-com:vml" xmlns:wp14="http://schemas.microsoft.com/office/word/2010/wordprocessingDrawing" xmlns:wp="http://schemas.openxmlformats.org/drawingml/2006/wordprocessingDrawing" xmlns:w10="urn:schemas-microsoft-com:office:word" xmlns:w="http://schemas.openxmlformats.org/wordprocessingml/2006/main" xmlns:w14="http://schemas.microsoft.com/office/word/2010/wordml" xmlns:w15="http://schemas.microsoft.com/office/word/2012/wordml" xmlns:w16cex="http://schemas.microsoft.com/office/word/2018/wordml/cex" xmlns:w16cid="http://schemas.microsoft.com/office/word/2016/wordml/cid" xmlns:w16="http://schemas.microsoft.com/office/word/2018/wordml" xmlns:w16sdtdh="http://schemas.microsoft.com/office/word/2020/wordml/sdtdatahash" xmlns:w16se="http://schemas.microsoft.com/office/word/2015/wordml/symex" xmlns:wpg="http://schemas.microsoft.com/office/word/2010/wordprocessingGroup" xmlns:wpi="http://schemas.microsoft.com/office/word/2010/wordprocessingInk" xmlns:wne="http://schemas.microsoft.com/office/word/2006/wordml" xmlns:wps="http://schemas.microsoft.com/office/word/2010/wordprocessingShape" mc:Ignorable="w14 w15 w16se w16cid w16 w16cex w16sdtdh wp14">
   <w:abstractNum w:abstractNumId="0" w15:restartNumberingAfterBreak="0">
+    <w:nsid w:val="11F80E43"/>
+    <w:multiLevelType w:val="hybridMultilevel"/>
+    <w:tmpl w:val="D890A53A"/>
+    <w:lvl w:ilvl="0" w:tplc="0C0A0003">
+      <w:start w:val="1"/>
+      <w:numFmt w:val="bullet"/>
+      <w:lvlText w:val="o"/>
+      <w:lvlJc w:val="left"/>
+      <w:pPr>
+        <w:ind w:left="1428" w:hanging="360"/>
+      </w:pPr>
+      <w:rPr>
+        <w:rFonts w:ascii="Courier New" w:hAnsi="Courier New" w:cs="Courier New" w:hint="default"/>
+      </w:rPr>
+    </w:lvl>
+    <w:lvl w:ilvl="1" w:tplc="0C0A0003" w:tentative="1">
+      <w:start w:val="1"/>
+      <w:numFmt w:val="bullet"/>
+      <w:lvlText w:val="o"/>
+      <w:lvlJc w:val="left"/>
+      <w:pPr>
+        <w:ind w:left="2148" w:hanging="360"/>
+      </w:pPr>
+      <w:rPr>
+        <w:rFonts w:ascii="Courier New" w:hAnsi="Courier New" w:cs="Courier New" w:hint="default"/>
+      </w:rPr>
+    </w:lvl>
+    <w:lvl w:ilvl="2" w:tplc="0C0A0005" w:tentative="1">
+      <w:start w:val="1"/>
+      <w:numFmt w:val="bullet"/>
+      <w:lvlText w:val=""/>
+      <w:lvlJc w:val="left"/>
+      <w:pPr>
+        <w:ind w:left="2868" w:hanging="360"/>
+      </w:pPr>
+      <w:rPr>
+        <w:rFonts w:ascii="Wingdings" w:hAnsi="Wingdings" w:hint="default"/>
+      </w:rPr>
+    </w:lvl>
+    <w:lvl w:ilvl="3" w:tplc="0C0A0001" w:tentative="1">
+      <w:start w:val="1"/>
+      <w:numFmt w:val="bullet"/>
+      <w:lvlText w:val=""/>
+      <w:lvlJc w:val="left"/>
+      <w:pPr>
+        <w:ind w:left="3588" w:hanging="360"/>
+      </w:pPr>
+      <w:rPr>
+        <w:rFonts w:ascii="Symbol" w:hAnsi="Symbol" w:hint="default"/>
+      </w:rPr>
+    </w:lvl>
+    <w:lvl w:ilvl="4" w:tplc="0C0A0003" w:tentative="1">
+      <w:start w:val="1"/>
+      <w:numFmt w:val="bullet"/>
+      <w:lvlText w:val="o"/>
+      <w:lvlJc w:val="left"/>
+      <w:pPr>
+        <w:ind w:left="4308" w:hanging="360"/>
+      </w:pPr>
+      <w:rPr>
+        <w:rFonts w:ascii="Courier New" w:hAnsi="Courier New" w:cs="Courier New" w:hint="default"/>
+      </w:rPr>
+    </w:lvl>
+    <w:lvl w:ilvl="5" w:tplc="0C0A0005" w:tentative="1">
+      <w:start w:val="1"/>
+      <w:numFmt w:val="bullet"/>
+      <w:lvlText w:val=""/>
+      <w:lvlJc w:val="left"/>
+      <w:pPr>
+        <w:ind w:left="5028" w:hanging="360"/>
+      </w:pPr>
+      <w:rPr>
+        <w:rFonts w:ascii="Wingdings" w:hAnsi="Wingdings" w:hint="default"/>
+      </w:rPr>
+    </w:lvl>
+    <w:lvl w:ilvl="6" w:tplc="0C0A0001" w:tentative="1">
+      <w:start w:val="1"/>
+      <w:numFmt w:val="bullet"/>
+      <w:lvlText w:val=""/>
+      <w:lvlJc w:val="left"/>
+      <w:pPr>
+        <w:ind w:left="5748" w:hanging="360"/>
+      </w:pPr>
+      <w:rPr>
+        <w:rFonts w:ascii="Symbol" w:hAnsi="Symbol" w:hint="default"/>
+      </w:rPr>
+    </w:lvl>
+    <w:lvl w:ilvl="7" w:tplc="0C0A0003" w:tentative="1">
+      <w:start w:val="1"/>
+      <w:numFmt w:val="bullet"/>
+      <w:lvlText w:val="o"/>
+      <w:lvlJc w:val="left"/>
+      <w:pPr>
+        <w:ind w:left="6468" w:hanging="360"/>
+      </w:pPr>
+      <w:rPr>
+        <w:rFonts w:ascii="Courier New" w:hAnsi="Courier New" w:cs="Courier New" w:hint="default"/>
+      </w:rPr>
+    </w:lvl>
+    <w:lvl w:ilvl="8" w:tplc="0C0A0005" w:tentative="1">
+      <w:start w:val="1"/>
+      <w:numFmt w:val="bullet"/>
+      <w:lvlText w:val=""/>
+      <w:lvlJc w:val="left"/>
+      <w:pPr>
+        <w:ind w:left="7188" w:hanging="360"/>
+      </w:pPr>
+      <w:rPr>
+        <w:rFonts w:ascii="Wingdings" w:hAnsi="Wingdings" w:hint="default"/>
+      </w:rPr>
+    </w:lvl>
+  </w:abstractNum>
+  <w:abstractNum w:abstractNumId="1" w15:restartNumberingAfterBreak="0">
     <w:nsid w:val="62047F15"/>
     <w:multiLevelType w:val="hybridMultilevel"/>
     <w:tmpl w:val="4F6A0ADC"/>
@@ -6090,6 +6667,9 @@
     </w:lvl>
   </w:abstractNum>
   <w:num w:numId="1">
+    <w:abstractNumId w:val="1"/>
+  </w:num>
+  <w:num w:numId="2">
     <w:abstractNumId w:val="0"/>
   </w:num>
 </w:numbering>
@@ -7165,7 +7745,7 @@
     <b:Month>Febrero</b:Month>
     <b:Day>24</b:Day>
     <b:URL>https://aprende.guatemala.com/tramites/documentos-legales/para-que-sirve-el-boleto-de-ornato-en-guatemala/</b:URL>
-    <b:RefOrder>15</b:RefOrder>
+    <b:RefOrder>18</b:RefOrder>
   </b:Source>
   <b:Source>
     <b:Tag>Jer16</b:Tag>
@@ -7187,7 +7767,7 @@
     <b:Month>Febrero</b:Month>
     <b:Day>22</b:Day>
     <b:URL>https://prezi.com/8-cofuatto_y/ornato-limpieza-de-vias-y-espacios-publicos/</b:URL>
-    <b:RefOrder>14</b:RefOrder>
+    <b:RefOrder>17</b:RefOrder>
   </b:Source>
   <b:Source>
     <b:Tag>San24</b:Tag>
@@ -7209,7 +7789,7 @@
     <b:Month>Enero</b:Month>
     <b:Day>4</b:Day>
     <b:URL>https://www.prensalibre.com/guatemala/comunitario/boleto-de-ornato-2024-tabla-de-pago-como-solicitarlo-en-linea-y-para-que-sirve/</b:URL>
-    <b:RefOrder>16</b:RefOrder>
+    <b:RefOrder>19</b:RefOrder>
   </b:Source>
   <b:Source>
     <b:Tag>Jos17</b:Tag>
@@ -7231,7 +7811,7 @@
     <b:Month>8</b:Month>
     <b:Day>17</b:Day>
     <b:URL>https://novumjus.ucatolica.edu.co/article/view/1965/1785</b:URL>
-    <b:RefOrder>17</b:RefOrder>
+    <b:RefOrder>20</b:RefOrder>
   </b:Source>
   <b:Source>
     <b:Tag>Mar21</b:Tag>
@@ -7252,7 +7832,7 @@
     <b:InternetSiteTitle>SUFRAGIO: PARTICIPACIÓN A TRAVÉS DEL VOTO.</b:InternetSiteTitle>
     <b:Year>2021</b:Year>
     <b:URL>https://issuu.com/ash_jonh/docs/proyecto_de_naci_n_5to._compu_daffnne/s/12353103</b:URL>
-    <b:RefOrder>18</b:RefOrder>
+    <b:RefOrder>21</b:RefOrder>
   </b:Source>
   <b:Source>
     <b:Tag>Equ23</b:Tag>
@@ -7274,7 +7854,7 @@
     <b:Month>1</b:Month>
     <b:Day>23</b:Day>
     <b:URL>https://humanidades.com/sufragio/</b:URL>
-    <b:RefOrder>19</b:RefOrder>
+    <b:RefOrder>22</b:RefOrder>
   </b:Source>
   <b:Source>
     <b:Tag>Ort13</b:Tag>
@@ -7355,7 +7935,7 @@
     <b:Title>marco juridico</b:Title>
     <b:Year>2022</b:Year>
     <b:Publisher>https://ecoguatepn2016.wordpress.com/explicacion-fisica/juridico-marco-legal/</b:Publisher>
-    <b:RefOrder>20</b:RefOrder>
+    <b:RefOrder>23</b:RefOrder>
   </b:Source>
   <b:Source>
     <b:Tag>Con</b:Tag>
@@ -7432,7 +8012,7 @@
     <b:Month>June</b:Month>
     <b:Day>1</b:Day>
     <b:URL>https://www.lifeder.com/cultura-tributaria/</b:URL>
-    <b:RefOrder>10</b:RefOrder>
+    <b:RefOrder>13</b:RefOrder>
   </b:Source>
   <b:Source>
     <b:Tag>Roc</b:Tag>
@@ -7460,7 +8040,7 @@
     <b:Title>Cultura Tributaria</b:Title>
     <b:BookTitle>La cultura tributaria, un instrumento para combatir la evasión tributaria</b:BookTitle>
     <b:Pages>7</b:Pages>
-    <b:RefOrder>11</b:RefOrder>
+    <b:RefOrder>14</b:RefOrder>
   </b:Source>
   <b:Source>
     <b:Tag>Edn14</b:Tag>
@@ -7479,7 +8059,7 @@
     <b:Title>La cultura tributaria como herramienta de política fiscal</b:Title>
     <b:Year>2014</b:Year>
     <b:URL>https://revistas.unal.edu.co/index.php/revcep/article/view/44456/45744</b:URL>
-    <b:RefOrder>12</b:RefOrder>
+    <b:RefOrder>15</b:RefOrder>
   </b:Source>
   <b:Source>
     <b:Tag>Peñ04</b:Tag>
@@ -7498,13 +8078,77 @@
     </b:Author>
     <b:Title>Cultura Tributaria, Deberes y Derechos.</b:Title>
     <b:Year>2004</b:Year>
-    <b:RefOrder>13</b:RefOrder>
+    <b:RefOrder>16</b:RefOrder>
+  </b:Source>
+  <b:Source>
+    <b:Tag>PRO21</b:Tag>
+    <b:SourceType>InternetSite</b:SourceType>
+    <b:Guid>{8401334A-AAA2-4FDF-858D-6B96D6CAECA2}</b:Guid>
+    <b:Title>PROVIAL</b:Title>
+    <b:Year>2021</b:Year>
+    <b:Author>
+      <b:Author>
+        <b:NameList>
+          <b:Person>
+            <b:Last>PROVIAL</b:Last>
+          </b:Person>
+        </b:NameList>
+      </b:Author>
+    </b:Author>
+    <b:InternetSiteTitle>PROVIAL Guatemala</b:InternetSiteTitle>
+    <b:Month>Enero</b:Month>
+    <b:Day>10</b:Day>
+    <b:URL>https://provial.gob.gt/institucional/educacion-vial</b:URL>
+    <b:RefOrder>10</b:RefOrder>
+  </b:Source>
+  <b:Source>
+    <b:Tag>Fun17</b:Tag>
+    <b:SourceType>InternetSite</b:SourceType>
+    <b:Guid>{B29418FF-89CB-4065-B1E0-5A9A71F85EC3}</b:Guid>
+    <b:Author>
+      <b:Author>
+        <b:NameList>
+          <b:Person>
+            <b:Last>MAPFRE</b:Last>
+            <b:First>Fundación</b:First>
+          </b:Person>
+        </b:NameList>
+      </b:Author>
+    </b:Author>
+    <b:Title>La importancia de la educación vial</b:Title>
+    <b:InternetSiteTitle>Fundación MAPFRE</b:InternetSiteTitle>
+    <b:Year>2017</b:Year>
+    <b:Month>Octubre</b:Month>
+    <b:Day>4</b:Day>
+    <b:URL>https://www.fundacionmapfre.org/educacion-divulgacion/seguridad-vial/actividades-educativas/sabias-que/importancia-educacion-vial/</b:URL>
+    <b:RefOrder>11</b:RefOrder>
+  </b:Source>
+  <b:Source>
+    <b:Tag>Tra21</b:Tag>
+    <b:SourceType>InternetSite</b:SourceType>
+    <b:Guid>{69AB5AAC-D1F0-4AC4-812B-7490C01977A2}</b:Guid>
+    <b:Author>
+      <b:Author>
+        <b:NameList>
+          <b:Person>
+            <b:Last>TrafficLogix</b:Last>
+          </b:Person>
+        </b:NameList>
+      </b:Author>
+    </b:Author>
+    <b:Title>TRAFFICLOGIX</b:Title>
+    <b:InternetSiteTitle>Educación vial, ¿para qué sirve?</b:InternetSiteTitle>
+    <b:Year>2021</b:Year>
+    <b:Month>Febrero</b:Month>
+    <b:Day>23</b:Day>
+    <b:URL>https://trafficlogix.mx/para-que-sirve-la-educacion-vial/</b:URL>
+    <b:RefOrder>12</b:RefOrder>
   </b:Source>
 </b:Sources>
 </file>
 
 <file path=customXml/itemProps1.xml><?xml version="1.0" encoding="utf-8"?>
-<ds:datastoreItem xmlns:ds="http://schemas.openxmlformats.org/officeDocument/2006/customXml" ds:itemID="{470296C6-3A26-4C2E-B3C2-D87069FDCB01}">
+<ds:datastoreItem xmlns:ds="http://schemas.openxmlformats.org/officeDocument/2006/customXml" ds:itemID="{E9F31361-F12F-4917-A6B7-65F5073F5F40}">
   <ds:schemaRefs>
     <ds:schemaRef ds:uri="http://schemas.openxmlformats.org/officeDocument/2006/bibliography"/>
   </ds:schemaRefs>

</xml_diff>

<commit_message>
Equidades: Laborales, étnica, social
</commit_message>
<xml_diff>
--- a/Proyecto de Nación.docx
+++ b/Proyecto de Nación.docx
@@ -1,6 +1,6 @@
 
 <file path=word/document.xml><?xml version="1.0" encoding="utf-8"?>
-<w:document xmlns:wpc="http://schemas.microsoft.com/office/word/2010/wordprocessingCanvas" xmlns:cx="http://schemas.microsoft.com/office/drawing/2014/chartex" xmlns:cx1="http://schemas.microsoft.com/office/drawing/2015/9/8/chartex" xmlns:cx2="http://schemas.microsoft.com/office/drawing/2015/10/21/chartex" xmlns:cx3="http://schemas.microsoft.com/office/drawing/2016/5/9/chartex" xmlns:cx4="http://schemas.microsoft.com/office/drawing/2016/5/10/chartex" xmlns:cx5="http://schemas.microsoft.com/office/drawing/2016/5/11/chartex" xmlns:cx6="http://schemas.microsoft.com/office/drawing/2016/5/12/chartex" xmlns:cx7="http://schemas.microsoft.com/office/drawing/2016/5/13/chartex" xmlns:cx8="http://schemas.microsoft.com/office/drawing/2016/5/14/chartex" xmlns:mc="http://schemas.openxmlformats.org/markup-compatibility/2006" xmlns:aink="http://schemas.microsoft.com/office/drawing/2016/ink" xmlns:am3d="http://schemas.microsoft.com/office/drawing/2017/model3d" xmlns:o="urn:schemas-microsoft-com:office:office" xmlns:r="http://schemas.openxmlformats.org/officeDocument/2006/relationships" xmlns:m="http://schemas.openxmlformats.org/officeDocument/2006/math" xmlns:v="urn:schemas-microsoft-com:vml" xmlns:wp14="http://schemas.microsoft.com/office/word/2010/wordprocessingDrawing" xmlns:wp="http://schemas.openxmlformats.org/drawingml/2006/wordprocessingDrawing" xmlns:w10="urn:schemas-microsoft-com:office:word" xmlns:w="http://schemas.openxmlformats.org/wordprocessingml/2006/main" xmlns:w14="http://schemas.microsoft.com/office/word/2010/wordml" xmlns:w15="http://schemas.microsoft.com/office/word/2012/wordml" xmlns:w16cex="http://schemas.microsoft.com/office/word/2018/wordml/cex" xmlns:w16cid="http://schemas.microsoft.com/office/word/2016/wordml/cid" xmlns:w16="http://schemas.microsoft.com/office/word/2018/wordml" xmlns:w16sdtdh="http://schemas.microsoft.com/office/word/2020/wordml/sdtdatahash" xmlns:w16se="http://schemas.microsoft.com/office/word/2015/wordml/symex" xmlns:wpg="http://schemas.microsoft.com/office/word/2010/wordprocessingGroup" xmlns:wpi="http://schemas.microsoft.com/office/word/2010/wordprocessingInk" xmlns:wne="http://schemas.microsoft.com/office/word/2006/wordml" xmlns:wps="http://schemas.microsoft.com/office/word/2010/wordprocessingShape" mc:Ignorable="w14 w15 w16se w16cid w16 w16cex w16sdtdh wp14">
+<w:document xmlns:wpc="http://schemas.microsoft.com/office/word/2010/wordprocessingCanvas" xmlns:cx="http://schemas.microsoft.com/office/drawing/2014/chartex" xmlns:cx1="http://schemas.microsoft.com/office/drawing/2015/9/8/chartex" xmlns:cx2="http://schemas.microsoft.com/office/drawing/2015/10/21/chartex" xmlns:cx3="http://schemas.microsoft.com/office/drawing/2016/5/9/chartex" xmlns:cx4="http://schemas.microsoft.com/office/drawing/2016/5/10/chartex" xmlns:cx5="http://schemas.microsoft.com/office/drawing/2016/5/11/chartex" xmlns:cx6="http://schemas.microsoft.com/office/drawing/2016/5/12/chartex" xmlns:cx7="http://schemas.microsoft.com/office/drawing/2016/5/13/chartex" xmlns:cx8="http://schemas.microsoft.com/office/drawing/2016/5/14/chartex" xmlns:mc="http://schemas.openxmlformats.org/markup-compatibility/2006" xmlns:aink="http://schemas.microsoft.com/office/drawing/2016/ink" xmlns:am3d="http://schemas.microsoft.com/office/drawing/2017/model3d" xmlns:o="urn:schemas-microsoft-com:office:office" xmlns:oel="http://schemas.microsoft.com/office/2019/extlst" xmlns:r="http://schemas.openxmlformats.org/officeDocument/2006/relationships" xmlns:m="http://schemas.openxmlformats.org/officeDocument/2006/math" xmlns:v="urn:schemas-microsoft-com:vml" xmlns:wp14="http://schemas.microsoft.com/office/word/2010/wordprocessingDrawing" xmlns:wp="http://schemas.openxmlformats.org/drawingml/2006/wordprocessingDrawing" xmlns:w10="urn:schemas-microsoft-com:office:word" xmlns:w="http://schemas.openxmlformats.org/wordprocessingml/2006/main" xmlns:w14="http://schemas.microsoft.com/office/word/2010/wordml" xmlns:w15="http://schemas.microsoft.com/office/word/2012/wordml" xmlns:w16cex="http://schemas.microsoft.com/office/word/2018/wordml/cex" xmlns:w16cid="http://schemas.microsoft.com/office/word/2016/wordml/cid" xmlns:w16="http://schemas.microsoft.com/office/word/2018/wordml" xmlns:w16du="http://schemas.microsoft.com/office/word/2023/wordml/word16du" xmlns:w16sdtdh="http://schemas.microsoft.com/office/word/2020/wordml/sdtdatahash" xmlns:w16se="http://schemas.microsoft.com/office/word/2015/wordml/symex" xmlns:wpg="http://schemas.microsoft.com/office/word/2010/wordprocessingGroup" xmlns:wpi="http://schemas.microsoft.com/office/word/2010/wordprocessingInk" xmlns:wne="http://schemas.microsoft.com/office/word/2006/wordml" xmlns:wps="http://schemas.microsoft.com/office/word/2010/wordprocessingShape" mc:Ignorable="w14 w15 w16se w16cid w16 w16cex w16sdtdh w16du wp14">
   <w:body>
     <w:p>
       <w:pPr>
@@ -9,7 +9,6 @@
           <w:tab w:val="center" w:pos="4252"/>
         </w:tabs>
         <w:spacing w:after="0" w:line="240" w:lineRule="auto"/>
-        <w:ind w:firstLine="708"/>
         <w:rPr>
           <w:rFonts w:ascii="Arial" w:hAnsi="Arial" w:cs="Arial"/>
           <w:b/>
@@ -1116,7 +1115,6 @@
           <w:id w:val="-1083840804"/>
           <w:citation/>
         </w:sdtPr>
-        <w:sdtEndPr/>
         <w:sdtContent>
           <w:r>
             <w:rPr>
@@ -1238,7 +1236,6 @@
           <w:id w:val="-1518613688"/>
           <w:citation/>
         </w:sdtPr>
-        <w:sdtEndPr/>
         <w:sdtContent>
           <w:r>
             <w:rPr>
@@ -1354,7 +1351,6 @@
           <w:id w:val="-1086850330"/>
           <w:citation/>
         </w:sdtPr>
-        <w:sdtEndPr/>
         <w:sdtContent>
           <w:r>
             <w:rPr>
@@ -1537,7 +1533,6 @@
           <w:id w:val="2051255176"/>
           <w:citation/>
         </w:sdtPr>
-        <w:sdtEndPr/>
         <w:sdtContent>
           <w:r>
             <w:rPr>
@@ -1621,7 +1616,6 @@
           <w:id w:val="515958581"/>
           <w:citation/>
         </w:sdtPr>
-        <w:sdtEndPr/>
         <w:sdtContent>
           <w:r>
             <w:rPr>
@@ -1742,7 +1736,6 @@
           <w:id w:val="622262970"/>
           <w:citation/>
         </w:sdtPr>
-        <w:sdtEndPr/>
         <w:sdtContent>
           <w:r>
             <w:rPr>
@@ -1868,7 +1861,6 @@
           <w:id w:val="980431777"/>
           <w:citation/>
         </w:sdtPr>
-        <w:sdtEndPr/>
         <w:sdtContent>
           <w:r>
             <w:rPr>
@@ -1993,7 +1985,6 @@
           <w:id w:val="-706494653"/>
           <w:citation/>
         </w:sdtPr>
-        <w:sdtEndPr/>
         <w:sdtContent>
           <w:r>
             <w:rPr>
@@ -2119,7 +2110,6 @@
           <w:id w:val="-1737312288"/>
           <w:citation/>
         </w:sdtPr>
-        <w:sdtEndPr/>
         <w:sdtContent>
           <w:r>
             <w:rPr>
@@ -2274,7 +2264,6 @@
           <w:id w:val="707222446"/>
           <w:citation/>
         </w:sdtPr>
-        <w:sdtEndPr/>
         <w:sdtContent>
           <w:r>
             <w:rPr>
@@ -2380,7 +2369,6 @@
           <w:id w:val="-1454702323"/>
           <w:citation/>
         </w:sdtPr>
-        <w:sdtEndPr/>
         <w:sdtContent>
           <w:r>
             <w:rPr>
@@ -2491,7 +2479,6 @@
           <w:id w:val="115644374"/>
           <w:citation/>
         </w:sdtPr>
-        <w:sdtEndPr/>
         <w:sdtContent>
           <w:r>
             <w:rPr>
@@ -2588,7 +2575,6 @@
           <w:id w:val="-1981983804"/>
           <w:citation/>
         </w:sdtPr>
-        <w:sdtEndPr/>
         <w:sdtContent>
           <w:r>
             <w:rPr>
@@ -2709,7 +2695,6 @@
           <w:id w:val="1332879600"/>
           <w:citation/>
         </w:sdtPr>
-        <w:sdtEndPr/>
         <w:sdtContent>
           <w:r>
             <w:rPr>
@@ -2795,7 +2780,6 @@
           <w:id w:val="132761911"/>
           <w:citation/>
         </w:sdtPr>
-        <w:sdtEndPr/>
         <w:sdtContent>
           <w:r>
             <w:rPr>
@@ -2881,7 +2865,6 @@
           <w:id w:val="129990178"/>
           <w:citation/>
         </w:sdtPr>
-        <w:sdtEndPr/>
         <w:sdtContent>
           <w:r>
             <w:rPr>
@@ -3481,7 +3464,6 @@
           <w:id w:val="1910347832"/>
           <w:citation/>
         </w:sdtPr>
-        <w:sdtEndPr/>
         <w:sdtContent>
           <w:r>
             <w:rPr>
@@ -3565,7 +3547,6 @@
           <w:id w:val="21672821"/>
           <w:citation/>
         </w:sdtPr>
-        <w:sdtEndPr/>
         <w:sdtContent>
           <w:r>
             <w:rPr>
@@ -3649,7 +3630,6 @@
           <w:id w:val="1927379328"/>
           <w:citation/>
         </w:sdtPr>
-        <w:sdtEndPr/>
         <w:sdtContent>
           <w:r>
             <w:rPr>
@@ -3741,7 +3721,6 @@
           <w:id w:val="1550029909"/>
           <w:citation/>
         </w:sdtPr>
-        <w:sdtEndPr/>
         <w:sdtContent>
           <w:r>
             <w:rPr>
@@ -3841,7 +3820,6 @@
           <w:id w:val="1137831589"/>
           <w:citation/>
         </w:sdtPr>
-        <w:sdtEndPr/>
         <w:sdtContent>
           <w:r>
             <w:rPr>
@@ -3916,7 +3894,6 @@
           <w:id w:val="1177002389"/>
           <w:citation/>
         </w:sdtPr>
-        <w:sdtEndPr/>
         <w:sdtContent>
           <w:r>
             <w:rPr>
@@ -4030,7 +4007,6 @@
           <w:id w:val="-1894731150"/>
           <w:citation/>
         </w:sdtPr>
-        <w:sdtEndPr/>
         <w:sdtContent>
           <w:r>
             <w:rPr>
@@ -4135,7 +4111,6 @@
           <w:id w:val="-534735388"/>
           <w:citation/>
         </w:sdtPr>
-        <w:sdtEndPr/>
         <w:sdtContent>
           <w:r>
             <w:rPr>
@@ -4243,7 +4218,6 @@
           <w:id w:val="-1514987982"/>
           <w:citation/>
         </w:sdtPr>
-        <w:sdtEndPr/>
         <w:sdtContent>
           <w:r>
             <w:rPr>
@@ -4334,7 +4308,6 @@
           <w:id w:val="-1454086259"/>
           <w:citation/>
         </w:sdtPr>
-        <w:sdtEndPr/>
         <w:sdtContent>
           <w:r>
             <w:rPr>
@@ -4457,7 +4430,6 @@
           <w:id w:val="1033310181"/>
           <w:citation/>
         </w:sdtPr>
-        <w:sdtEndPr/>
         <w:sdtContent>
           <w:r>
             <w:rPr>
@@ -4903,7 +4875,6 @@
           <w:id w:val="-1778625489"/>
           <w:citation/>
         </w:sdtPr>
-        <w:sdtEndPr/>
         <w:sdtContent>
           <w:r>
             <w:rPr>
@@ -5059,7 +5030,6 @@
           <w:id w:val="1567231016"/>
           <w:citation/>
         </w:sdtPr>
-        <w:sdtEndPr/>
         <w:sdtContent>
           <w:r>
             <w:rPr>
@@ -5158,7 +5128,6 @@
           <w:id w:val="2081711345"/>
           <w:citation/>
         </w:sdtPr>
-        <w:sdtEndPr/>
         <w:sdtContent>
           <w:r>
             <w:rPr>
@@ -5272,7 +5241,6 @@
           <w:id w:val="1584637817"/>
           <w:citation/>
         </w:sdtPr>
-        <w:sdtEndPr/>
         <w:sdtContent>
           <w:r>
             <w:rPr>
@@ -5410,7 +5378,6 @@
           <w:id w:val="-241185073"/>
           <w:citation/>
         </w:sdtPr>
-        <w:sdtEndPr/>
         <w:sdtContent>
           <w:r>
             <w:rPr>
@@ -5577,14 +5544,365 @@
     <w:p>
       <w:pPr>
         <w:pStyle w:val="Prrafodelista"/>
-        <w:spacing w:after="0" w:line="360" w:lineRule="auto"/>
-        <w:ind w:left="360"/>
+        <w:spacing w:line="360" w:lineRule="auto"/>
         <w:jc w:val="both"/>
         <w:rPr>
           <w:rFonts w:ascii="Arial" w:hAnsi="Arial" w:cs="Arial"/>
-          <w:b/>
-          <w:bCs/>
-          <w:color w:val="000000" w:themeColor="text1"/>
+          <w:sz w:val="24"/>
+          <w:szCs w:val="24"/>
+        </w:rPr>
+      </w:pPr>
+      <w:r>
+        <w:rPr>
+          <w:rFonts w:ascii="Arial" w:hAnsi="Arial" w:cs="Arial"/>
+          <w:sz w:val="24"/>
+          <w:szCs w:val="24"/>
+        </w:rPr>
+        <w:t xml:space="preserve">La equidad venía a poner en cuestión la tesis de la discrecionalidad judicial (estrechamente vinculada al «modelo de las reglas»), lo que para el positivismo </w:t>
+      </w:r>
+      <w:proofErr w:type="spellStart"/>
+      <w:r>
+        <w:rPr>
+          <w:rFonts w:ascii="Arial" w:hAnsi="Arial" w:cs="Arial"/>
+          <w:sz w:val="24"/>
+          <w:szCs w:val="24"/>
+        </w:rPr>
+        <w:t>hartiano</w:t>
+      </w:r>
+      <w:proofErr w:type="spellEnd"/>
+      <w:r>
+        <w:rPr>
+          <w:rFonts w:ascii="Arial" w:hAnsi="Arial" w:cs="Arial"/>
+          <w:sz w:val="24"/>
+          <w:szCs w:val="24"/>
+        </w:rPr>
+        <w:t xml:space="preserve"> o </w:t>
+      </w:r>
+      <w:proofErr w:type="spellStart"/>
+      <w:r>
+        <w:rPr>
+          <w:rFonts w:ascii="Arial" w:hAnsi="Arial" w:cs="Arial"/>
+          <w:sz w:val="24"/>
+          <w:szCs w:val="24"/>
+        </w:rPr>
+        <w:t>raziano</w:t>
+      </w:r>
+      <w:proofErr w:type="spellEnd"/>
+      <w:r>
+        <w:rPr>
+          <w:rFonts w:ascii="Arial" w:hAnsi="Arial" w:cs="Arial"/>
+          <w:sz w:val="24"/>
+          <w:szCs w:val="24"/>
+        </w:rPr>
+        <w:t xml:space="preserve"> la situaba más allá de los límites del derecho</w:t>
+      </w:r>
+      <w:r>
+        <w:rPr>
+          <w:rFonts w:ascii="Arial" w:hAnsi="Arial" w:cs="Arial"/>
+          <w:sz w:val="24"/>
+          <w:szCs w:val="24"/>
+        </w:rPr>
+        <w:t xml:space="preserve"> </w:t>
+      </w:r>
+      <w:sdt>
+        <w:sdtPr>
+          <w:rPr>
+            <w:rFonts w:ascii="Arial" w:hAnsi="Arial" w:cs="Arial"/>
+            <w:sz w:val="24"/>
+            <w:szCs w:val="24"/>
+          </w:rPr>
+          <w:id w:val="-573049174"/>
+          <w:citation/>
+        </w:sdtPr>
+        <w:sdtContent>
+          <w:r>
+            <w:rPr>
+              <w:rFonts w:ascii="Arial" w:hAnsi="Arial" w:cs="Arial"/>
+              <w:sz w:val="24"/>
+              <w:szCs w:val="24"/>
+            </w:rPr>
+            <w:fldChar w:fldCharType="begin"/>
+          </w:r>
+          <w:r>
+            <w:rPr>
+              <w:rFonts w:ascii="Arial" w:hAnsi="Arial" w:cs="Arial"/>
+              <w:sz w:val="24"/>
+              <w:szCs w:val="24"/>
+            </w:rPr>
+            <w:instrText xml:space="preserve"> CITATION Shi941 \l 4106 </w:instrText>
+          </w:r>
+          <w:r>
+            <w:rPr>
+              <w:rFonts w:ascii="Arial" w:hAnsi="Arial" w:cs="Arial"/>
+              <w:sz w:val="24"/>
+              <w:szCs w:val="24"/>
+            </w:rPr>
+            <w:fldChar w:fldCharType="separate"/>
+          </w:r>
+          <w:r>
+            <w:rPr>
+              <w:rFonts w:ascii="Arial" w:hAnsi="Arial" w:cs="Arial"/>
+              <w:noProof/>
+              <w:sz w:val="24"/>
+              <w:szCs w:val="24"/>
+            </w:rPr>
+            <w:t>(Shiner, 1994)</w:t>
+          </w:r>
+          <w:r>
+            <w:rPr>
+              <w:rFonts w:ascii="Arial" w:hAnsi="Arial" w:cs="Arial"/>
+              <w:sz w:val="24"/>
+              <w:szCs w:val="24"/>
+            </w:rPr>
+            <w:fldChar w:fldCharType="end"/>
+          </w:r>
+        </w:sdtContent>
+      </w:sdt>
+      <w:r>
+        <w:rPr>
+          <w:rFonts w:ascii="Arial" w:hAnsi="Arial" w:cs="Arial"/>
+          <w:sz w:val="24"/>
+          <w:szCs w:val="24"/>
+        </w:rPr>
+        <w:t xml:space="preserve"> </w:t>
+      </w:r>
+    </w:p>
+    <w:p>
+      <w:pPr>
+        <w:pStyle w:val="Prrafodelista"/>
+        <w:spacing w:line="360" w:lineRule="auto"/>
+        <w:jc w:val="both"/>
+        <w:rPr>
+          <w:rFonts w:ascii="Arial" w:hAnsi="Arial" w:cs="Arial"/>
+          <w:sz w:val="24"/>
+          <w:szCs w:val="24"/>
+        </w:rPr>
+      </w:pPr>
+    </w:p>
+    <w:p>
+      <w:pPr>
+        <w:pStyle w:val="Prrafodelista"/>
+        <w:spacing w:line="360" w:lineRule="auto"/>
+        <w:jc w:val="both"/>
+        <w:rPr>
+          <w:rFonts w:ascii="Arial" w:hAnsi="Arial" w:cs="Arial"/>
+          <w:sz w:val="24"/>
+          <w:szCs w:val="24"/>
+        </w:rPr>
+      </w:pPr>
+      <w:r>
+        <w:rPr>
+          <w:rFonts w:ascii="Arial" w:hAnsi="Arial" w:cs="Arial"/>
+          <w:sz w:val="24"/>
+          <w:szCs w:val="24"/>
+        </w:rPr>
+        <w:t xml:space="preserve">Se refiere a la capacidad de ser equitativos y justos </w:t>
+      </w:r>
+      <w:r>
+        <w:rPr>
+          <w:rFonts w:ascii="Arial" w:hAnsi="Arial" w:cs="Arial"/>
+          <w:sz w:val="24"/>
+          <w:szCs w:val="24"/>
+        </w:rPr>
+        <w:t>en relación con el</w:t>
+      </w:r>
+      <w:r>
+        <w:rPr>
+          <w:rFonts w:ascii="Arial" w:hAnsi="Arial" w:cs="Arial"/>
+          <w:sz w:val="24"/>
+          <w:szCs w:val="24"/>
+        </w:rPr>
+        <w:t xml:space="preserve"> trato de hombres y mujeres, teniendo en cuenta sus diferentes necesidades. En una situación de equidad de género, los derechos, responsabilidades y oportunidades de los individuos no se determinan por el hecho de haber nacido hombre o mujer. La discriminación de género implica que no se otorgan iguales derechos, responsabilidades y oportunidades a hombres y mujeres. Actualmente, la discriminación de géneros se puede observar en la violencia cotidiana hacia las mujeres, la discriminación laboral, la falta de acceso a ciertas posiciones laborales, a la educación, a la propiedad privada, etc. Los derechos y las concepciones relacionadas con los géneros no sólo cambian con el tiempo, </w:t>
+      </w:r>
+      <w:r>
+        <w:rPr>
+          <w:rFonts w:ascii="Arial" w:hAnsi="Arial" w:cs="Arial"/>
+          <w:sz w:val="24"/>
+          <w:szCs w:val="24"/>
+        </w:rPr>
+        <w:lastRenderedPageBreak/>
+        <w:t xml:space="preserve">sino que cambian entre las diferentes culturas. Es decir, </w:t>
+      </w:r>
+      <w:r>
+        <w:rPr>
+          <w:rFonts w:ascii="Arial" w:hAnsi="Arial" w:cs="Arial"/>
+          <w:sz w:val="24"/>
+          <w:szCs w:val="24"/>
+        </w:rPr>
+        <w:t>que,</w:t>
+      </w:r>
+      <w:r>
+        <w:rPr>
+          <w:rFonts w:ascii="Arial" w:hAnsi="Arial" w:cs="Arial"/>
+          <w:sz w:val="24"/>
+          <w:szCs w:val="24"/>
+        </w:rPr>
+        <w:t xml:space="preserve"> en un mismo momento, podemos encontrar en diferentes países, mayor o menor inequidad entre hombres y mujeres. El hecho de que las concepciones sociales cambien con el tiempo y entre las culturas, plantea el desafío de contribuir al cambio social y cultural, para lograr que se eliminen las barreras que aún existen</w:t>
+      </w:r>
+      <w:sdt>
+        <w:sdtPr>
+          <w:rPr>
+            <w:rFonts w:ascii="Arial" w:hAnsi="Arial" w:cs="Arial"/>
+            <w:sz w:val="24"/>
+            <w:szCs w:val="24"/>
+          </w:rPr>
+          <w:id w:val="-2013521321"/>
+          <w:citation/>
+        </w:sdtPr>
+        <w:sdtContent>
+          <w:r>
+            <w:rPr>
+              <w:rFonts w:ascii="Arial" w:hAnsi="Arial" w:cs="Arial"/>
+              <w:sz w:val="24"/>
+              <w:szCs w:val="24"/>
+            </w:rPr>
+            <w:fldChar w:fldCharType="begin"/>
+          </w:r>
+          <w:r>
+            <w:rPr>
+              <w:rFonts w:ascii="Arial" w:hAnsi="Arial" w:cs="Arial"/>
+              <w:sz w:val="24"/>
+              <w:szCs w:val="24"/>
+            </w:rPr>
+            <w:instrText xml:space="preserve"> CITATION Anz10 \l 4106 </w:instrText>
+          </w:r>
+          <w:r>
+            <w:rPr>
+              <w:rFonts w:ascii="Arial" w:hAnsi="Arial" w:cs="Arial"/>
+              <w:sz w:val="24"/>
+              <w:szCs w:val="24"/>
+            </w:rPr>
+            <w:fldChar w:fldCharType="separate"/>
+          </w:r>
+          <w:r>
+            <w:rPr>
+              <w:rFonts w:ascii="Arial" w:hAnsi="Arial" w:cs="Arial"/>
+              <w:noProof/>
+              <w:sz w:val="24"/>
+              <w:szCs w:val="24"/>
+            </w:rPr>
+            <w:t xml:space="preserve"> </w:t>
+          </w:r>
+          <w:r>
+            <w:rPr>
+              <w:rFonts w:ascii="Arial" w:hAnsi="Arial" w:cs="Arial"/>
+              <w:noProof/>
+              <w:sz w:val="24"/>
+              <w:szCs w:val="24"/>
+            </w:rPr>
+            <w:t>(Anzil, 2010)</w:t>
+          </w:r>
+          <w:r>
+            <w:rPr>
+              <w:rFonts w:ascii="Arial" w:hAnsi="Arial" w:cs="Arial"/>
+              <w:sz w:val="24"/>
+              <w:szCs w:val="24"/>
+            </w:rPr>
+            <w:fldChar w:fldCharType="end"/>
+          </w:r>
+        </w:sdtContent>
+      </w:sdt>
+    </w:p>
+    <w:p>
+      <w:pPr>
+        <w:pStyle w:val="Prrafodelista"/>
+        <w:spacing w:line="360" w:lineRule="auto"/>
+        <w:jc w:val="both"/>
+        <w:rPr>
+          <w:rFonts w:ascii="Arial" w:hAnsi="Arial" w:cs="Arial"/>
+          <w:sz w:val="24"/>
+          <w:szCs w:val="24"/>
+        </w:rPr>
+      </w:pPr>
+    </w:p>
+    <w:p>
+      <w:pPr>
+        <w:pStyle w:val="Prrafodelista"/>
+        <w:spacing w:line="360" w:lineRule="auto"/>
+        <w:jc w:val="both"/>
+        <w:rPr>
+          <w:rFonts w:ascii="Arial" w:hAnsi="Arial" w:cs="Arial"/>
+          <w:sz w:val="24"/>
+          <w:szCs w:val="24"/>
+        </w:rPr>
+      </w:pPr>
+      <w:r>
+        <w:rPr>
+          <w:rFonts w:ascii="Arial" w:hAnsi="Arial" w:cs="Arial"/>
+          <w:sz w:val="24"/>
+          <w:szCs w:val="24"/>
+        </w:rPr>
+        <w:t>La paradoja del carácter a la vez igual y distinto de los infinitos casos concretos subsumidos en una misma norma abstracta se deshace con sólo considerar que la igualdad de los casos se refiere a su denotación, mientras que la diferencia se refiere a su connotación; y que no se da una connotación sin denotación, ni a la inversa</w:t>
+      </w:r>
+      <w:r>
+        <w:rPr>
+          <w:rFonts w:ascii="Arial" w:hAnsi="Arial" w:cs="Arial"/>
+          <w:sz w:val="24"/>
+          <w:szCs w:val="24"/>
+        </w:rPr>
+        <w:t xml:space="preserve"> </w:t>
+      </w:r>
+      <w:sdt>
+        <w:sdtPr>
+          <w:rPr>
+            <w:rFonts w:ascii="Arial" w:hAnsi="Arial" w:cs="Arial"/>
+            <w:sz w:val="24"/>
+            <w:szCs w:val="24"/>
+          </w:rPr>
+          <w:id w:val="-1285261380"/>
+          <w:citation/>
+        </w:sdtPr>
+        <w:sdtContent>
+          <w:r>
+            <w:rPr>
+              <w:rFonts w:ascii="Arial" w:hAnsi="Arial" w:cs="Arial"/>
+              <w:sz w:val="24"/>
+              <w:szCs w:val="24"/>
+            </w:rPr>
+            <w:fldChar w:fldCharType="begin"/>
+          </w:r>
+          <w:r>
+            <w:rPr>
+              <w:rFonts w:ascii="Arial" w:hAnsi="Arial" w:cs="Arial"/>
+              <w:sz w:val="24"/>
+              <w:szCs w:val="24"/>
+            </w:rPr>
+            <w:instrText xml:space="preserve"> CITATION Fer62 \l 4106 </w:instrText>
+          </w:r>
+          <w:r>
+            <w:rPr>
+              <w:rFonts w:ascii="Arial" w:hAnsi="Arial" w:cs="Arial"/>
+              <w:sz w:val="24"/>
+              <w:szCs w:val="24"/>
+            </w:rPr>
+            <w:fldChar w:fldCharType="separate"/>
+          </w:r>
+          <w:r>
+            <w:rPr>
+              <w:rFonts w:ascii="Arial" w:hAnsi="Arial" w:cs="Arial"/>
+              <w:noProof/>
+              <w:sz w:val="24"/>
+              <w:szCs w:val="24"/>
+            </w:rPr>
+            <w:t>(Ferrajoli, 1962)</w:t>
+          </w:r>
+          <w:r>
+            <w:rPr>
+              <w:rFonts w:ascii="Arial" w:hAnsi="Arial" w:cs="Arial"/>
+              <w:sz w:val="24"/>
+              <w:szCs w:val="24"/>
+            </w:rPr>
+            <w:fldChar w:fldCharType="end"/>
+          </w:r>
+        </w:sdtContent>
+      </w:sdt>
+    </w:p>
+    <w:p>
+      <w:pPr>
+        <w:pStyle w:val="Prrafodelista"/>
+        <w:jc w:val="both"/>
+        <w:rPr>
+          <w:rFonts w:ascii="Arial" w:hAnsi="Arial" w:cs="Arial"/>
           <w:sz w:val="24"/>
           <w:szCs w:val="24"/>
         </w:rPr>
@@ -5723,7 +6041,6 @@
             <w:id w:val="111145805"/>
             <w:bibliography/>
           </w:sdtPr>
-          <w:sdtEndPr/>
           <w:sdtContent>
             <w:p>
               <w:pPr>
@@ -5733,6 +6050,7 @@
                   <w:noProof/>
                   <w:sz w:val="24"/>
                   <w:szCs w:val="24"/>
+                  <w:lang w:val="es-ES"/>
                 </w:rPr>
               </w:pPr>
               <w:r>
@@ -5747,6 +6065,40 @@
               <w:r>
                 <w:rPr>
                   <w:noProof/>
+                  <w:lang w:val="es-ES"/>
+                </w:rPr>
+                <w:t xml:space="preserve">Anzil. (2010). </w:t>
+              </w:r>
+              <w:r>
+                <w:rPr>
+                  <w:i/>
+                  <w:iCs/>
+                  <w:noProof/>
+                  <w:lang w:val="es-ES"/>
+                </w:rPr>
+                <w:t>Equidades: laborales, étnica, social</w:t>
+              </w:r>
+              <w:r>
+                <w:rPr>
+                  <w:noProof/>
+                  <w:lang w:val="es-ES"/>
+                </w:rPr>
+                <w:t>. Obtenido de https://sites.google.com/view/rafael-eduardo-magarin-/equidad-de-g%C3%A9nero-de-etnia-y-social</w:t>
+              </w:r>
+            </w:p>
+            <w:p>
+              <w:pPr>
+                <w:pStyle w:val="Bibliografa"/>
+                <w:ind w:left="720" w:hanging="720"/>
+                <w:rPr>
+                  <w:noProof/>
+                  <w:lang w:val="es-ES"/>
+                </w:rPr>
+              </w:pPr>
+              <w:r>
+                <w:rPr>
+                  <w:noProof/>
+                  <w:lang w:val="es-ES"/>
                 </w:rPr>
                 <w:t xml:space="preserve">Aroche, K. (24 de Febrero de 2023). </w:t>
               </w:r>
@@ -5755,12 +6107,14 @@
                   <w:i/>
                   <w:iCs/>
                   <w:noProof/>
+                  <w:lang w:val="es-ES"/>
                 </w:rPr>
                 <w:t>Guatemala.com</w:t>
               </w:r>
               <w:r>
                 <w:rPr>
                   <w:noProof/>
+                  <w:lang w:val="es-ES"/>
                 </w:rPr>
                 <w:t>. Obtenido de Guatemala.com: https://aprende.guatemala.com/tramites/documentos-legales/para-que-sirve-el-boleto-de-ornato-en-guatemala/</w:t>
               </w:r>
@@ -5771,11 +6125,13 @@
                 <w:ind w:left="720" w:hanging="720"/>
                 <w:rPr>
                   <w:noProof/>
+                  <w:lang w:val="es-ES"/>
                 </w:rPr>
               </w:pPr>
               <w:r>
                 <w:rPr>
                   <w:noProof/>
+                  <w:lang w:val="es-ES"/>
                 </w:rPr>
                 <w:t xml:space="preserve">Bonilla, E. (2014). </w:t>
               </w:r>
@@ -5784,12 +6140,14 @@
                   <w:i/>
                   <w:iCs/>
                   <w:noProof/>
+                  <w:lang w:val="es-ES"/>
                 </w:rPr>
                 <w:t>La cultura tributaria como herramienta de política fiscal</w:t>
               </w:r>
               <w:r>
                 <w:rPr>
                   <w:noProof/>
+                  <w:lang w:val="es-ES"/>
                 </w:rPr>
                 <w:t>. Obtenido de https://revistas.unal.edu.co/index.php/revcep/article/view/44456/45744</w:t>
               </w:r>
@@ -5800,11 +6158,13 @@
                 <w:ind w:left="720" w:hanging="720"/>
                 <w:rPr>
                   <w:noProof/>
+                  <w:lang w:val="es-ES"/>
                 </w:rPr>
               </w:pPr>
               <w:r>
                 <w:rPr>
                   <w:noProof/>
+                  <w:lang w:val="es-ES"/>
                 </w:rPr>
                 <w:t xml:space="preserve">Carrillo, L. (5 de marzo de 2024). </w:t>
               </w:r>
@@ -5813,12 +6173,14 @@
                   <w:i/>
                   <w:iCs/>
                   <w:noProof/>
+                  <w:lang w:val="es-ES"/>
                 </w:rPr>
                 <w:t>Diario de Centro América</w:t>
               </w:r>
               <w:r>
                 <w:rPr>
                   <w:noProof/>
+                  <w:lang w:val="es-ES"/>
                 </w:rPr>
                 <w:t>. Obtenido de https://dca.gob.gt/noticias-guatemala-diario-centro-america/urgen-acciones-para-fomentar-la-educacion-vial/</w:t>
               </w:r>
@@ -5829,11 +6191,13 @@
                 <w:ind w:left="720" w:hanging="720"/>
                 <w:rPr>
                   <w:noProof/>
+                  <w:lang w:val="es-ES"/>
                 </w:rPr>
               </w:pPr>
               <w:r>
                 <w:rPr>
                   <w:noProof/>
+                  <w:lang w:val="es-ES"/>
                 </w:rPr>
                 <w:t xml:space="preserve">ecoguate. (2022). </w:t>
               </w:r>
@@ -5842,12 +6206,14 @@
                   <w:i/>
                   <w:iCs/>
                   <w:noProof/>
+                  <w:lang w:val="es-ES"/>
                 </w:rPr>
                 <w:t>marco juridico.</w:t>
               </w:r>
               <w:r>
                 <w:rPr>
                   <w:noProof/>
+                  <w:lang w:val="es-ES"/>
                 </w:rPr>
                 <w:t xml:space="preserve"> https://ecoguatepn2016.wordpress.com/explicacion-fisica/juridico-marco-legal/.</w:t>
               </w:r>
@@ -5858,11 +6224,13 @@
                 <w:ind w:left="720" w:hanging="720"/>
                 <w:rPr>
                   <w:noProof/>
+                  <w:lang w:val="es-ES"/>
                 </w:rPr>
               </w:pPr>
               <w:r>
                 <w:rPr>
                   <w:noProof/>
+                  <w:lang w:val="es-ES"/>
                 </w:rPr>
                 <w:t xml:space="preserve">Equipo editorial, E. (23 de 1 de 2023). </w:t>
               </w:r>
@@ -5871,12 +6239,14 @@
                   <w:i/>
                   <w:iCs/>
                   <w:noProof/>
+                  <w:lang w:val="es-ES"/>
                 </w:rPr>
                 <w:t>sufragio participación a través del voto</w:t>
               </w:r>
               <w:r>
                 <w:rPr>
                   <w:noProof/>
+                  <w:lang w:val="es-ES"/>
                 </w:rPr>
                 <w:t>. Obtenido de Enciclopedia Humanidades: https://humanidades.com/sufragio/</w:t>
               </w:r>
@@ -5887,11 +6257,79 @@
                 <w:ind w:left="720" w:hanging="720"/>
                 <w:rPr>
                   <w:noProof/>
+                  <w:lang w:val="es-ES"/>
                 </w:rPr>
               </w:pPr>
               <w:r>
                 <w:rPr>
                   <w:noProof/>
+                  <w:lang w:val="es-ES"/>
+                </w:rPr>
+                <w:t xml:space="preserve">Ferrajoli. (1962). </w:t>
+              </w:r>
+              <w:r>
+                <w:rPr>
+                  <w:i/>
+                  <w:iCs/>
+                  <w:noProof/>
+                  <w:lang w:val="es-ES"/>
+                </w:rPr>
+                <w:t>Equidades: laborales, étnica, social</w:t>
+              </w:r>
+              <w:r>
+                <w:rPr>
+                  <w:noProof/>
+                  <w:lang w:val="es-ES"/>
+                </w:rPr>
+                <w:t>. Obtenido de https://sites.google.com/view/rafael-eduardo-magarin-/equidad-de-g%C3%A9nero-de-etnia-y-social</w:t>
+              </w:r>
+            </w:p>
+            <w:p>
+              <w:pPr>
+                <w:pStyle w:val="Bibliografa"/>
+                <w:ind w:left="720" w:hanging="720"/>
+                <w:rPr>
+                  <w:noProof/>
+                  <w:lang w:val="es-ES"/>
+                </w:rPr>
+              </w:pPr>
+              <w:r>
+                <w:rPr>
+                  <w:noProof/>
+                  <w:lang w:val="es-ES"/>
+                </w:rPr>
+                <w:t xml:space="preserve">Finley, S. y. (1994). </w:t>
+              </w:r>
+              <w:r>
+                <w:rPr>
+                  <w:i/>
+                  <w:iCs/>
+                  <w:noProof/>
+                  <w:lang w:val="es-ES"/>
+                </w:rPr>
+                <w:t>Equidades: Laborales, étnica, social</w:t>
+              </w:r>
+              <w:r>
+                <w:rPr>
+                  <w:noProof/>
+                  <w:lang w:val="es-ES"/>
+                </w:rPr>
+                <w:t>. Obtenido de https://sites.google.com/view/rafael-eduardo-magarin-/equidad-de-g%C3%A9nero-de-etnia-y-social</w:t>
+              </w:r>
+            </w:p>
+            <w:p>
+              <w:pPr>
+                <w:pStyle w:val="Bibliografa"/>
+                <w:ind w:left="720" w:hanging="720"/>
+                <w:rPr>
+                  <w:noProof/>
+                  <w:lang w:val="es-ES"/>
+                </w:rPr>
+              </w:pPr>
+              <w:r>
+                <w:rPr>
+                  <w:noProof/>
+                  <w:lang w:val="es-ES"/>
                 </w:rPr>
                 <w:t xml:space="preserve">Gaona, T. (13 de marzo de 2024). </w:t>
               </w:r>
@@ -5900,12 +6338,14 @@
                   <w:i/>
                   <w:iCs/>
                   <w:noProof/>
+                  <w:lang w:val="es-ES"/>
                 </w:rPr>
                 <w:t>GRUPO PROFEZAC</w:t>
               </w:r>
               <w:r>
                 <w:rPr>
                   <w:noProof/>
+                  <w:lang w:val="es-ES"/>
                 </w:rPr>
                 <w:t>. Obtenido de https://grupoprofrezac.com.mx/noticias/importancia-del-ordenamiento-fiscal-en-guatemala.html</w:t>
               </w:r>
@@ -5916,11 +6356,13 @@
                 <w:ind w:left="720" w:hanging="720"/>
                 <w:rPr>
                   <w:noProof/>
+                  <w:lang w:val="es-ES"/>
                 </w:rPr>
               </w:pPr>
               <w:r>
                 <w:rPr>
                   <w:noProof/>
+                  <w:lang w:val="es-ES"/>
                 </w:rPr>
                 <w:t xml:space="preserve">González, J. L. (17 de 8 de 2017). </w:t>
               </w:r>
@@ -5929,12 +6371,14 @@
                   <w:i/>
                   <w:iCs/>
                   <w:noProof/>
+                  <w:lang w:val="es-ES"/>
                 </w:rPr>
                 <w:t>sufragio participación a través del voto</w:t>
               </w:r>
               <w:r>
                 <w:rPr>
                   <w:noProof/>
+                  <w:lang w:val="es-ES"/>
                 </w:rPr>
                 <w:t>. Obtenido de https://novumjus.ucatolica.edu.co/article/view/1965/1785</w:t>
               </w:r>
@@ -5945,11 +6389,13 @@
                 <w:ind w:left="720" w:hanging="720"/>
                 <w:rPr>
                   <w:noProof/>
+                  <w:lang w:val="es-ES"/>
                 </w:rPr>
               </w:pPr>
               <w:r>
                 <w:rPr>
                   <w:noProof/>
+                  <w:lang w:val="es-ES"/>
                 </w:rPr>
                 <w:t>Guatemala, C. d. (s.f.). https://www.congreso.gob.gt/.</w:t>
               </w:r>
@@ -5960,11 +6406,13 @@
                 <w:ind w:left="720" w:hanging="720"/>
                 <w:rPr>
                   <w:noProof/>
+                  <w:lang w:val="es-ES"/>
                 </w:rPr>
               </w:pPr>
               <w:r>
                 <w:rPr>
                   <w:noProof/>
+                  <w:lang w:val="es-ES"/>
                 </w:rPr>
                 <w:t xml:space="preserve">Guatemala, C. d. (s.f.). </w:t>
               </w:r>
@@ -5973,12 +6421,14 @@
                   <w:i/>
                   <w:iCs/>
                   <w:noProof/>
+                  <w:lang w:val="es-ES"/>
                 </w:rPr>
                 <w:t>Constitucion de la república de Guatemala .</w:t>
               </w:r>
               <w:r>
                 <w:rPr>
                   <w:noProof/>
+                  <w:lang w:val="es-ES"/>
                 </w:rPr>
                 <w:t xml:space="preserve"> https://ecoguatepn2016.wordpress.com/explicacion-fisica/juridico-marco-legal/.</w:t>
               </w:r>
@@ -5989,11 +6439,13 @@
                 <w:ind w:left="720" w:hanging="720"/>
                 <w:rPr>
                   <w:noProof/>
+                  <w:lang w:val="es-ES"/>
                 </w:rPr>
               </w:pPr>
               <w:r>
                 <w:rPr>
                   <w:noProof/>
+                  <w:lang w:val="es-ES"/>
                 </w:rPr>
                 <w:t xml:space="preserve">MAPFRE, F. (4 de Octubre de 2017). </w:t>
               </w:r>
@@ -6002,12 +6454,14 @@
                   <w:i/>
                   <w:iCs/>
                   <w:noProof/>
+                  <w:lang w:val="es-ES"/>
                 </w:rPr>
                 <w:t>La importancia de la educación vial</w:t>
               </w:r>
               <w:r>
                 <w:rPr>
                   <w:noProof/>
+                  <w:lang w:val="es-ES"/>
                 </w:rPr>
                 <w:t>. Obtenido de Fundación MAPFRE: https://www.fundacionmapfre.org/educacion-divulgacion/seguridad-vial/actividades-educativas/sabias-que/importancia-educacion-vial/</w:t>
               </w:r>
@@ -6018,11 +6472,13 @@
                 <w:ind w:left="720" w:hanging="720"/>
                 <w:rPr>
                   <w:noProof/>
+                  <w:lang w:val="es-ES"/>
                 </w:rPr>
               </w:pPr>
               <w:r>
                 <w:rPr>
                   <w:noProof/>
+                  <w:lang w:val="es-ES"/>
                 </w:rPr>
                 <w:t xml:space="preserve">Mejicanos, J. (2013). </w:t>
               </w:r>
@@ -6031,12 +6487,14 @@
                   <w:i/>
                   <w:iCs/>
                   <w:noProof/>
+                  <w:lang w:val="es-ES"/>
                 </w:rPr>
                 <w:t>Sistema Juridico y sus Principios.</w:t>
               </w:r>
               <w:r>
                 <w:rPr>
                   <w:noProof/>
+                  <w:lang w:val="es-ES"/>
                 </w:rPr>
                 <w:t xml:space="preserve"> https://es.slideshare.net/juliomexicanos/juridico-marco-legal.</w:t>
               </w:r>
@@ -6047,11 +6505,13 @@
                 <w:ind w:left="720" w:hanging="720"/>
                 <w:rPr>
                   <w:noProof/>
+                  <w:lang w:val="es-ES"/>
                 </w:rPr>
               </w:pPr>
               <w:r>
                 <w:rPr>
                   <w:noProof/>
+                  <w:lang w:val="es-ES"/>
                 </w:rPr>
                 <w:t>Montano, J. (1 de June de 2021). Obtenido de Lifeder: https://www.lifeder.com/cultura-tributaria/</w:t>
               </w:r>
@@ -6062,12 +6522,15 @@
                 <w:ind w:left="720" w:hanging="720"/>
                 <w:rPr>
                   <w:noProof/>
+                  <w:lang w:val="es-ES"/>
                 </w:rPr>
               </w:pPr>
               <w:r>
                 <w:rPr>
                   <w:noProof/>
-                </w:rPr>
+                  <w:lang w:val="es-ES"/>
+                </w:rPr>
+                <w:lastRenderedPageBreak/>
                 <w:t xml:space="preserve">Morales Monzón, C. (26 de julio de 2017). </w:t>
               </w:r>
               <w:r>
@@ -6075,12 +6538,14 @@
                   <w:i/>
                   <w:iCs/>
                   <w:noProof/>
+                  <w:lang w:val="es-ES"/>
                 </w:rPr>
                 <w:t>Revista Gerencia</w:t>
               </w:r>
               <w:r>
                 <w:rPr>
                   <w:noProof/>
+                  <w:lang w:val="es-ES"/>
                 </w:rPr>
                 <w:t>. Obtenido de https://revistagerencia.com.gt/cultura-vial-normas-obsoletas-que-muy-pocos-respetan/</w:t>
               </w:r>
@@ -6091,11 +6556,13 @@
                 <w:ind w:left="720" w:hanging="720"/>
                 <w:rPr>
                   <w:noProof/>
+                  <w:lang w:val="es-ES"/>
                 </w:rPr>
               </w:pPr>
               <w:r>
                 <w:rPr>
                   <w:noProof/>
+                  <w:lang w:val="es-ES"/>
                 </w:rPr>
                 <w:t xml:space="preserve">Olguin, E. (14 de noviembre de 2022). </w:t>
               </w:r>
@@ -6104,12 +6571,14 @@
                   <w:i/>
                   <w:iCs/>
                   <w:noProof/>
+                  <w:lang w:val="es-ES"/>
                 </w:rPr>
                 <w:t>HoyHistoriaGT Hoy en la Historia de Guatemala</w:t>
               </w:r>
               <w:r>
                 <w:rPr>
                   <w:noProof/>
+                  <w:lang w:val="es-ES"/>
                 </w:rPr>
                 <w:t>. Obtenido de https://hoyhistoriagt.org/blog-de-guatemala/que-es-el-ordenamiento-fiscal-en-guatemala.html</w:t>
               </w:r>
@@ -6120,11 +6589,13 @@
                 <w:ind w:left="720" w:hanging="720"/>
                 <w:rPr>
                   <w:noProof/>
+                  <w:lang w:val="es-ES"/>
                 </w:rPr>
               </w:pPr>
               <w:r>
                 <w:rPr>
                   <w:noProof/>
+                  <w:lang w:val="es-ES"/>
                 </w:rPr>
                 <w:t xml:space="preserve">Ortiz, D. (22 de septiembre de 2013). </w:t>
               </w:r>
@@ -6133,12 +6604,14 @@
                   <w:i/>
                   <w:iCs/>
                   <w:noProof/>
+                  <w:lang w:val="es-ES"/>
                 </w:rPr>
                 <w:t>Prezi</w:t>
               </w:r>
               <w:r>
                 <w:rPr>
                   <w:noProof/>
+                  <w:lang w:val="es-ES"/>
                 </w:rPr>
                 <w:t>. Obtenido de https://prezi.com/lse8r88mqft7/educacion-vial-en-guatemala/</w:t>
               </w:r>
@@ -6149,11 +6622,13 @@
                 <w:ind w:left="720" w:hanging="720"/>
                 <w:rPr>
                   <w:noProof/>
+                  <w:lang w:val="es-ES"/>
                 </w:rPr>
               </w:pPr>
               <w:r>
                 <w:rPr>
                   <w:noProof/>
+                  <w:lang w:val="es-ES"/>
                 </w:rPr>
                 <w:t xml:space="preserve">Palacios, J. (22 de Febrero de 2016). </w:t>
               </w:r>
@@ -6162,12 +6637,14 @@
                   <w:i/>
                   <w:iCs/>
                   <w:noProof/>
+                  <w:lang w:val="es-ES"/>
                 </w:rPr>
                 <w:t>Prezi</w:t>
               </w:r>
               <w:r>
                 <w:rPr>
                   <w:noProof/>
+                  <w:lang w:val="es-ES"/>
                 </w:rPr>
                 <w:t>. Obtenido de Prezi: https://prezi.com/8-cofuatto_y/ornato-limpieza-de-vias-y-espacios-publicos/</w:t>
               </w:r>
@@ -6178,13 +6655,14 @@
                 <w:ind w:left="720" w:hanging="720"/>
                 <w:rPr>
                   <w:noProof/>
+                  <w:lang w:val="es-ES"/>
                 </w:rPr>
               </w:pPr>
               <w:r>
                 <w:rPr>
                   <w:noProof/>
-                </w:rPr>
-                <w:lastRenderedPageBreak/>
+                  <w:lang w:val="es-ES"/>
+                </w:rPr>
                 <w:t xml:space="preserve">Peña, M. M. (2004). </w:t>
               </w:r>
               <w:r>
@@ -6192,12 +6670,14 @@
                   <w:i/>
                   <w:iCs/>
                   <w:noProof/>
+                  <w:lang w:val="es-ES"/>
                 </w:rPr>
                 <w:t>Cultura Tributaria, Deberes y Derechos.</w:t>
               </w:r>
               <w:r>
                 <w:rPr>
                   <w:noProof/>
+                  <w:lang w:val="es-ES"/>
                 </w:rPr>
                 <w:t xml:space="preserve"> </w:t>
               </w:r>
@@ -6208,11 +6688,13 @@
                 <w:ind w:left="720" w:hanging="720"/>
                 <w:rPr>
                   <w:noProof/>
+                  <w:lang w:val="es-ES"/>
                 </w:rPr>
               </w:pPr>
               <w:r>
                 <w:rPr>
                   <w:noProof/>
+                  <w:lang w:val="es-ES"/>
                 </w:rPr>
                 <w:t xml:space="preserve">Pineda, S. (4 de Enero de 2024). </w:t>
               </w:r>
@@ -6221,12 +6703,14 @@
                   <w:i/>
                   <w:iCs/>
                   <w:noProof/>
+                  <w:lang w:val="es-ES"/>
                 </w:rPr>
                 <w:t>Prensa Libre</w:t>
               </w:r>
               <w:r>
                 <w:rPr>
                   <w:noProof/>
+                  <w:lang w:val="es-ES"/>
                 </w:rPr>
                 <w:t>. Obtenido de Prensa Libre: https://www.prensalibre.com/guatemala/comunitario/boleto-de-ornato-2024-tabla-de-pago-como-solicitarlo-en-linea-y-para-que-sirve/</w:t>
               </w:r>
@@ -6237,11 +6721,13 @@
                 <w:ind w:left="720" w:hanging="720"/>
                 <w:rPr>
                   <w:noProof/>
+                  <w:lang w:val="es-ES"/>
                 </w:rPr>
               </w:pPr>
               <w:r>
                 <w:rPr>
                   <w:noProof/>
+                  <w:lang w:val="es-ES"/>
                 </w:rPr>
                 <w:t xml:space="preserve">PROVIAL. (10 de Enero de 2021). </w:t>
               </w:r>
@@ -6250,12 +6736,14 @@
                   <w:i/>
                   <w:iCs/>
                   <w:noProof/>
+                  <w:lang w:val="es-ES"/>
                 </w:rPr>
                 <w:t>PROVIAL</w:t>
               </w:r>
               <w:r>
                 <w:rPr>
                   <w:noProof/>
+                  <w:lang w:val="es-ES"/>
                 </w:rPr>
                 <w:t>. Obtenido de PROVIAL Guatemala: https://provial.gob.gt/institucional/educacion-vial</w:t>
               </w:r>
@@ -6266,11 +6754,13 @@
                 <w:ind w:left="720" w:hanging="720"/>
                 <w:rPr>
                   <w:noProof/>
+                  <w:lang w:val="es-ES"/>
                 </w:rPr>
               </w:pPr>
               <w:r>
                 <w:rPr>
                   <w:noProof/>
+                  <w:lang w:val="es-ES"/>
                 </w:rPr>
                 <w:t xml:space="preserve">Raffino, M. E. (2021). </w:t>
               </w:r>
@@ -6279,12 +6769,14 @@
                   <w:i/>
                   <w:iCs/>
                   <w:noProof/>
+                  <w:lang w:val="es-ES"/>
                 </w:rPr>
                 <w:t>issuu</w:t>
               </w:r>
               <w:r>
                 <w:rPr>
                   <w:noProof/>
+                  <w:lang w:val="es-ES"/>
                 </w:rPr>
                 <w:t>. Obtenido de SUFRAGIO: PARTICIPACIÓN A TRAVÉS DEL VOTO.: https://issuu.com/ash_jonh/docs/proyecto_de_naci_n_5to._compu_daffnne/s/12353103</w:t>
               </w:r>
@@ -6295,11 +6787,13 @@
                 <w:ind w:left="720" w:hanging="720"/>
                 <w:rPr>
                   <w:noProof/>
+                  <w:lang w:val="es-ES"/>
                 </w:rPr>
               </w:pPr>
               <w:r>
                 <w:rPr>
                   <w:noProof/>
+                  <w:lang w:val="es-ES"/>
                 </w:rPr>
                 <w:t xml:space="preserve">Ramos, H. (18 de junio de 2012). </w:t>
               </w:r>
@@ -6308,12 +6802,14 @@
                   <w:i/>
                   <w:iCs/>
                   <w:noProof/>
+                  <w:lang w:val="es-ES"/>
                 </w:rPr>
                 <w:t>Blogger</w:t>
               </w:r>
               <w:r>
                 <w:rPr>
                   <w:noProof/>
+                  <w:lang w:val="es-ES"/>
                 </w:rPr>
                 <w:t>. Obtenido de https://introduccionalmedioambiente.blogspot.com/2012/06/ordenamiento-fiscal-es-el-conjunto-de.html</w:t>
               </w:r>
@@ -6324,11 +6820,13 @@
                 <w:ind w:left="720" w:hanging="720"/>
                 <w:rPr>
                   <w:noProof/>
+                  <w:lang w:val="es-ES"/>
                 </w:rPr>
               </w:pPr>
               <w:r>
                 <w:rPr>
                   <w:noProof/>
+                  <w:lang w:val="es-ES"/>
                 </w:rPr>
                 <w:t xml:space="preserve">Roca, C. (s.f.). Cultura Tributaria. En D. L. Tapia, </w:t>
               </w:r>
@@ -6337,12 +6835,14 @@
                   <w:i/>
                   <w:iCs/>
                   <w:noProof/>
+                  <w:lang w:val="es-ES"/>
                 </w:rPr>
                 <w:t>La cultura tributaria, un instrumento para combatir la evasión tributaria</w:t>
               </w:r>
               <w:r>
                 <w:rPr>
                   <w:noProof/>
+                  <w:lang w:val="es-ES"/>
                 </w:rPr>
                 <w:t xml:space="preserve"> (pág. 7).</w:t>
               </w:r>
@@ -6353,11 +6853,46 @@
                 <w:ind w:left="720" w:hanging="720"/>
                 <w:rPr>
                   <w:noProof/>
+                  <w:lang w:val="es-ES"/>
                 </w:rPr>
               </w:pPr>
               <w:r>
                 <w:rPr>
                   <w:noProof/>
+                  <w:lang w:val="es-ES"/>
+                </w:rPr>
+                <w:t xml:space="preserve">Shiner. (1994). </w:t>
+              </w:r>
+              <w:r>
+                <w:rPr>
+                  <w:i/>
+                  <w:iCs/>
+                  <w:noProof/>
+                  <w:lang w:val="es-ES"/>
+                </w:rPr>
+                <w:t>Equidades: laborales, étnica, social</w:t>
+              </w:r>
+              <w:r>
+                <w:rPr>
+                  <w:noProof/>
+                  <w:lang w:val="es-ES"/>
+                </w:rPr>
+                <w:t>. Obtenido de https://sites.google.com/view/rafael-eduardo-magarin-/equidad-de-g%C3%A9nero-de-etnia-y-social</w:t>
+              </w:r>
+            </w:p>
+            <w:p>
+              <w:pPr>
+                <w:pStyle w:val="Bibliografa"/>
+                <w:ind w:left="720" w:hanging="720"/>
+                <w:rPr>
+                  <w:noProof/>
+                  <w:lang w:val="es-ES"/>
+                </w:rPr>
+              </w:pPr>
+              <w:r>
+                <w:rPr>
+                  <w:noProof/>
+                  <w:lang w:val="es-ES"/>
                 </w:rPr>
                 <w:t xml:space="preserve">TrafficLogix. (23 de Febrero de 2021). </w:t>
               </w:r>
@@ -6366,12 +6901,14 @@
                   <w:i/>
                   <w:iCs/>
                   <w:noProof/>
+                  <w:lang w:val="es-ES"/>
                 </w:rPr>
                 <w:t>TRAFFICLOGIX</w:t>
               </w:r>
               <w:r>
                 <w:rPr>
                   <w:noProof/>
+                  <w:lang w:val="es-ES"/>
                 </w:rPr>
                 <w:t>. Obtenido de Educación vial, ¿para qué sirve?: https://trafficlogix.mx/para-que-sirve-la-educacion-vial/</w:t>
               </w:r>
@@ -6439,7 +6976,7 @@
 </file>
 
 <file path=word/numbering.xml><?xml version="1.0" encoding="utf-8"?>
-<w:numbering xmlns:wpc="http://schemas.microsoft.com/office/word/2010/wordprocessingCanvas" xmlns:cx="http://schemas.microsoft.com/office/drawing/2014/chartex" xmlns:cx1="http://schemas.microsoft.com/office/drawing/2015/9/8/chartex" xmlns:cx2="http://schemas.microsoft.com/office/drawing/2015/10/21/chartex" xmlns:cx3="http://schemas.microsoft.com/office/drawing/2016/5/9/chartex" xmlns:cx4="http://schemas.microsoft.com/office/drawing/2016/5/10/chartex" xmlns:cx5="http://schemas.microsoft.com/office/drawing/2016/5/11/chartex" xmlns:cx6="http://schemas.microsoft.com/office/drawing/2016/5/12/chartex" xmlns:cx7="http://schemas.microsoft.com/office/drawing/2016/5/13/chartex" xmlns:cx8="http://schemas.microsoft.com/office/drawing/2016/5/14/chartex" xmlns:mc="http://schemas.openxmlformats.org/markup-compatibility/2006" xmlns:aink="http://schemas.microsoft.com/office/drawing/2016/ink" xmlns:am3d="http://schemas.microsoft.com/office/drawing/2017/model3d" xmlns:o="urn:schemas-microsoft-com:office:office" xmlns:r="http://schemas.openxmlformats.org/officeDocument/2006/relationships" xmlns:m="http://schemas.openxmlformats.org/officeDocument/2006/math" xmlns:v="urn:schemas-microsoft-com:vml" xmlns:wp14="http://schemas.microsoft.com/office/word/2010/wordprocessingDrawing" xmlns:wp="http://schemas.openxmlformats.org/drawingml/2006/wordprocessingDrawing" xmlns:w10="urn:schemas-microsoft-com:office:word" xmlns:w="http://schemas.openxmlformats.org/wordprocessingml/2006/main" xmlns:w14="http://schemas.microsoft.com/office/word/2010/wordml" xmlns:w15="http://schemas.microsoft.com/office/word/2012/wordml" xmlns:w16cex="http://schemas.microsoft.com/office/word/2018/wordml/cex" xmlns:w16cid="http://schemas.microsoft.com/office/word/2016/wordml/cid" xmlns:w16="http://schemas.microsoft.com/office/word/2018/wordml" xmlns:w16sdtdh="http://schemas.microsoft.com/office/word/2020/wordml/sdtdatahash" xmlns:w16se="http://schemas.microsoft.com/office/word/2015/wordml/symex" xmlns:wpg="http://schemas.microsoft.com/office/word/2010/wordprocessingGroup" xmlns:wpi="http://schemas.microsoft.com/office/word/2010/wordprocessingInk" xmlns:wne="http://schemas.microsoft.com/office/word/2006/wordml" xmlns:wps="http://schemas.microsoft.com/office/word/2010/wordprocessingShape" mc:Ignorable="w14 w15 w16se w16cid w16 w16cex w16sdtdh wp14">
+<w:numbering xmlns:wpc="http://schemas.microsoft.com/office/word/2010/wordprocessingCanvas" xmlns:cx="http://schemas.microsoft.com/office/drawing/2014/chartex" xmlns:cx1="http://schemas.microsoft.com/office/drawing/2015/9/8/chartex" xmlns:cx2="http://schemas.microsoft.com/office/drawing/2015/10/21/chartex" xmlns:cx3="http://schemas.microsoft.com/office/drawing/2016/5/9/chartex" xmlns:cx4="http://schemas.microsoft.com/office/drawing/2016/5/10/chartex" xmlns:cx5="http://schemas.microsoft.com/office/drawing/2016/5/11/chartex" xmlns:cx6="http://schemas.microsoft.com/office/drawing/2016/5/12/chartex" xmlns:cx7="http://schemas.microsoft.com/office/drawing/2016/5/13/chartex" xmlns:cx8="http://schemas.microsoft.com/office/drawing/2016/5/14/chartex" xmlns:mc="http://schemas.openxmlformats.org/markup-compatibility/2006" xmlns:aink="http://schemas.microsoft.com/office/drawing/2016/ink" xmlns:am3d="http://schemas.microsoft.com/office/drawing/2017/model3d" xmlns:o="urn:schemas-microsoft-com:office:office" xmlns:oel="http://schemas.microsoft.com/office/2019/extlst" xmlns:r="http://schemas.openxmlformats.org/officeDocument/2006/relationships" xmlns:m="http://schemas.openxmlformats.org/officeDocument/2006/math" xmlns:v="urn:schemas-microsoft-com:vml" xmlns:wp14="http://schemas.microsoft.com/office/word/2010/wordprocessingDrawing" xmlns:wp="http://schemas.openxmlformats.org/drawingml/2006/wordprocessingDrawing" xmlns:w10="urn:schemas-microsoft-com:office:word" xmlns:w="http://schemas.openxmlformats.org/wordprocessingml/2006/main" xmlns:w14="http://schemas.microsoft.com/office/word/2010/wordml" xmlns:w15="http://schemas.microsoft.com/office/word/2012/wordml" xmlns:w16cex="http://schemas.microsoft.com/office/word/2018/wordml/cex" xmlns:w16cid="http://schemas.microsoft.com/office/word/2016/wordml/cid" xmlns:w16="http://schemas.microsoft.com/office/word/2018/wordml" xmlns:w16du="http://schemas.microsoft.com/office/word/2023/wordml/word16du" xmlns:w16sdtdh="http://schemas.microsoft.com/office/word/2020/wordml/sdtdatahash" xmlns:w16se="http://schemas.microsoft.com/office/word/2015/wordml/symex" xmlns:wpg="http://schemas.microsoft.com/office/word/2010/wordprocessingGroup" xmlns:wpi="http://schemas.microsoft.com/office/word/2010/wordprocessingInk" xmlns:wne="http://schemas.microsoft.com/office/word/2006/wordml" xmlns:wps="http://schemas.microsoft.com/office/word/2010/wordprocessingShape" mc:Ignorable="w14 w15 w16se w16cid w16 w16cex w16sdtdh w16du wp14">
   <w:abstractNum w:abstractNumId="0" w15:restartNumberingAfterBreak="0">
     <w:nsid w:val="11F80E43"/>
     <w:multiLevelType w:val="hybridMultilevel"/>
@@ -6666,17 +7203,17 @@
       </w:rPr>
     </w:lvl>
   </w:abstractNum>
-  <w:num w:numId="1">
+  <w:num w:numId="1" w16cid:durableId="1634482460">
     <w:abstractNumId w:val="1"/>
   </w:num>
-  <w:num w:numId="2">
+  <w:num w:numId="2" w16cid:durableId="1759448545">
     <w:abstractNumId w:val="0"/>
   </w:num>
 </w:numbering>
 </file>
 
 <file path=word/styles.xml><?xml version="1.0" encoding="utf-8"?>
-<w:styles xmlns:mc="http://schemas.openxmlformats.org/markup-compatibility/2006" xmlns:r="http://schemas.openxmlformats.org/officeDocument/2006/relationships" xmlns:w="http://schemas.openxmlformats.org/wordprocessingml/2006/main" xmlns:w14="http://schemas.microsoft.com/office/word/2010/wordml" xmlns:w15="http://schemas.microsoft.com/office/word/2012/wordml" xmlns:w16cex="http://schemas.microsoft.com/office/word/2018/wordml/cex" xmlns:w16cid="http://schemas.microsoft.com/office/word/2016/wordml/cid" xmlns:w16="http://schemas.microsoft.com/office/word/2018/wordml" xmlns:w16sdtdh="http://schemas.microsoft.com/office/word/2020/wordml/sdtdatahash" xmlns:w16se="http://schemas.microsoft.com/office/word/2015/wordml/symex" mc:Ignorable="w14 w15 w16se w16cid w16 w16cex w16sdtdh">
+<w:styles xmlns:mc="http://schemas.openxmlformats.org/markup-compatibility/2006" xmlns:r="http://schemas.openxmlformats.org/officeDocument/2006/relationships" xmlns:w="http://schemas.openxmlformats.org/wordprocessingml/2006/main" xmlns:w14="http://schemas.microsoft.com/office/word/2010/wordml" xmlns:w15="http://schemas.microsoft.com/office/word/2012/wordml" xmlns:w16cex="http://schemas.microsoft.com/office/word/2018/wordml/cex" xmlns:w16cid="http://schemas.microsoft.com/office/word/2016/wordml/cid" xmlns:w16="http://schemas.microsoft.com/office/word/2018/wordml" xmlns:w16du="http://schemas.microsoft.com/office/word/2023/wordml/word16du" xmlns:w16sdtdh="http://schemas.microsoft.com/office/word/2020/wordml/sdtdatahash" xmlns:w16se="http://schemas.microsoft.com/office/word/2015/wordml/symex" mc:Ignorable="w14 w15 w16se w16cid w16 w16cex w16sdtdh w16du">
   <w:docDefaults>
     <w:rPrDefault>
       <w:rPr>
@@ -7935,7 +8472,7 @@
     <b:Title>marco juridico</b:Title>
     <b:Year>2022</b:Year>
     <b:Publisher>https://ecoguatepn2016.wordpress.com/explicacion-fisica/juridico-marco-legal/</b:Publisher>
-    <b:RefOrder>23</b:RefOrder>
+    <b:RefOrder>26</b:RefOrder>
   </b:Source>
   <b:Source>
     <b:Tag>Con</b:Tag>
@@ -8144,11 +8681,85 @@
     <b:URL>https://trafficlogix.mx/para-que-sirve-la-educacion-vial/</b:URL>
     <b:RefOrder>12</b:RefOrder>
   </b:Source>
+  <b:Source>
+    <b:Tag>Shi94</b:Tag>
+    <b:SourceType>InternetSite</b:SourceType>
+    <b:Guid>{B34328EF-C208-4C91-8457-317220CBACF6}</b:Guid>
+    <b:Title>Equidades: Laborales, étnica, social</b:Title>
+    <b:Year>1994</b:Year>
+    <b:Author>
+      <b:Author>
+        <b:NameList>
+          <b:Person>
+            <b:Last>Finley</b:Last>
+            <b:First>Shiner</b:First>
+            <b:Middle>y</b:Middle>
+          </b:Person>
+        </b:NameList>
+      </b:Author>
+    </b:Author>
+    <b:URL>https://sites.google.com/view/rafael-eduardo-magarin-/equidad-de-g%C3%A9nero-de-etnia-y-social</b:URL>
+    <b:RefOrder>27</b:RefOrder>
+  </b:Source>
+  <b:Source>
+    <b:Tag>Shi941</b:Tag>
+    <b:SourceType>InternetSite</b:SourceType>
+    <b:Guid>{2BA5CF0B-99F0-46A4-9095-045842C12EEB}</b:Guid>
+    <b:Author>
+      <b:Author>
+        <b:NameList>
+          <b:Person>
+            <b:Last>Shiner</b:Last>
+          </b:Person>
+        </b:NameList>
+      </b:Author>
+    </b:Author>
+    <b:Title>Equidades: laborales, étnica, social</b:Title>
+    <b:Year>1994</b:Year>
+    <b:URL>https://sites.google.com/view/rafael-eduardo-magarin-/equidad-de-g%C3%A9nero-de-etnia-y-social</b:URL>
+    <b:RefOrder>23</b:RefOrder>
+  </b:Source>
+  <b:Source>
+    <b:Tag>Anz10</b:Tag>
+    <b:SourceType>InternetSite</b:SourceType>
+    <b:Guid>{3443D907-105C-4C4F-9A35-BFD1202F2572}</b:Guid>
+    <b:Author>
+      <b:Author>
+        <b:NameList>
+          <b:Person>
+            <b:Last>Anzil</b:Last>
+          </b:Person>
+        </b:NameList>
+      </b:Author>
+    </b:Author>
+    <b:Title>Equidades: laborales, étnica, social</b:Title>
+    <b:Year>2010</b:Year>
+    <b:URL>https://sites.google.com/view/rafael-eduardo-magarin-/equidad-de-g%C3%A9nero-de-etnia-y-social</b:URL>
+    <b:RefOrder>24</b:RefOrder>
+  </b:Source>
+  <b:Source>
+    <b:Tag>Fer62</b:Tag>
+    <b:SourceType>InternetSite</b:SourceType>
+    <b:Guid>{C392AFAE-A718-414A-90F7-CB4F1E786B25}</b:Guid>
+    <b:Author>
+      <b:Author>
+        <b:NameList>
+          <b:Person>
+            <b:Last>Ferrajoli</b:Last>
+          </b:Person>
+        </b:NameList>
+      </b:Author>
+    </b:Author>
+    <b:Title>Equidades: laborales, étnica, social</b:Title>
+    <b:Year>1962</b:Year>
+    <b:URL>https://sites.google.com/view/rafael-eduardo-magarin-/equidad-de-g%C3%A9nero-de-etnia-y-social</b:URL>
+    <b:RefOrder>25</b:RefOrder>
+  </b:Source>
 </b:Sources>
 </file>
 
 <file path=customXml/itemProps1.xml><?xml version="1.0" encoding="utf-8"?>
-<ds:datastoreItem xmlns:ds="http://schemas.openxmlformats.org/officeDocument/2006/customXml" ds:itemID="{E9F31361-F12F-4917-A6B7-65F5073F5F40}">
+<ds:datastoreItem xmlns:ds="http://schemas.openxmlformats.org/officeDocument/2006/customXml" ds:itemID="{1752CC49-4322-4EB2-894C-A9C4024CF59A}">
   <ds:schemaRefs>
     <ds:schemaRef ds:uri="http://schemas.openxmlformats.org/officeDocument/2006/bibliography"/>
   </ds:schemaRefs>

</xml_diff>

<commit_message>
agreganod de derechos y deberes
</commit_message>
<xml_diff>
--- a/Proyecto de Nación.docx
+++ b/Proyecto de Nación.docx
@@ -1,6 +1,6 @@
 
 <file path=word/document.xml><?xml version="1.0" encoding="utf-8"?>
-<w:document xmlns:wpc="http://schemas.microsoft.com/office/word/2010/wordprocessingCanvas" xmlns:cx="http://schemas.microsoft.com/office/drawing/2014/chartex" xmlns:cx1="http://schemas.microsoft.com/office/drawing/2015/9/8/chartex" xmlns:cx2="http://schemas.microsoft.com/office/drawing/2015/10/21/chartex" xmlns:cx3="http://schemas.microsoft.com/office/drawing/2016/5/9/chartex" xmlns:cx4="http://schemas.microsoft.com/office/drawing/2016/5/10/chartex" xmlns:cx5="http://schemas.microsoft.com/office/drawing/2016/5/11/chartex" xmlns:cx6="http://schemas.microsoft.com/office/drawing/2016/5/12/chartex" xmlns:cx7="http://schemas.microsoft.com/office/drawing/2016/5/13/chartex" xmlns:cx8="http://schemas.microsoft.com/office/drawing/2016/5/14/chartex" xmlns:mc="http://schemas.openxmlformats.org/markup-compatibility/2006" xmlns:aink="http://schemas.microsoft.com/office/drawing/2016/ink" xmlns:am3d="http://schemas.microsoft.com/office/drawing/2017/model3d" xmlns:o="urn:schemas-microsoft-com:office:office" xmlns:oel="http://schemas.microsoft.com/office/2019/extlst" xmlns:r="http://schemas.openxmlformats.org/officeDocument/2006/relationships" xmlns:m="http://schemas.openxmlformats.org/officeDocument/2006/math" xmlns:v="urn:schemas-microsoft-com:vml" xmlns:wp14="http://schemas.microsoft.com/office/word/2010/wordprocessingDrawing" xmlns:wp="http://schemas.openxmlformats.org/drawingml/2006/wordprocessingDrawing" xmlns:w10="urn:schemas-microsoft-com:office:word" xmlns:w="http://schemas.openxmlformats.org/wordprocessingml/2006/main" xmlns:w14="http://schemas.microsoft.com/office/word/2010/wordml" xmlns:w15="http://schemas.microsoft.com/office/word/2012/wordml" xmlns:w16cex="http://schemas.microsoft.com/office/word/2018/wordml/cex" xmlns:w16cid="http://schemas.microsoft.com/office/word/2016/wordml/cid" xmlns:w16="http://schemas.microsoft.com/office/word/2018/wordml" xmlns:w16du="http://schemas.microsoft.com/office/word/2023/wordml/word16du" xmlns:w16sdtdh="http://schemas.microsoft.com/office/word/2020/wordml/sdtdatahash" xmlns:w16se="http://schemas.microsoft.com/office/word/2015/wordml/symex" xmlns:wpg="http://schemas.microsoft.com/office/word/2010/wordprocessingGroup" xmlns:wpi="http://schemas.microsoft.com/office/word/2010/wordprocessingInk" xmlns:wne="http://schemas.microsoft.com/office/word/2006/wordml" xmlns:wps="http://schemas.microsoft.com/office/word/2010/wordprocessingShape" mc:Ignorable="w14 w15 w16se w16cid w16 w16cex w16sdtdh w16du wp14">
+<w:document xmlns:wpc="http://schemas.microsoft.com/office/word/2010/wordprocessingCanvas" xmlns:mc="http://schemas.openxmlformats.org/markup-compatibility/2006" xmlns:o="urn:schemas-microsoft-com:office:office" xmlns:r="http://schemas.openxmlformats.org/officeDocument/2006/relationships" xmlns:m="http://schemas.openxmlformats.org/officeDocument/2006/math" xmlns:v="urn:schemas-microsoft-com:vml" xmlns:wp14="http://schemas.microsoft.com/office/word/2010/wordprocessingDrawing" xmlns:wp="http://schemas.openxmlformats.org/drawingml/2006/wordprocessingDrawing" xmlns:w10="urn:schemas-microsoft-com:office:word" xmlns:w="http://schemas.openxmlformats.org/wordprocessingml/2006/main" xmlns:w14="http://schemas.microsoft.com/office/word/2010/wordml" xmlns:w15="http://schemas.microsoft.com/office/word/2012/wordml" xmlns:wpg="http://schemas.microsoft.com/office/word/2010/wordprocessingGroup" xmlns:wpi="http://schemas.microsoft.com/office/word/2010/wordprocessingInk" xmlns:wne="http://schemas.microsoft.com/office/word/2006/wordml" xmlns:wps="http://schemas.microsoft.com/office/word/2010/wordprocessingShape" mc:Ignorable="w14 w15 wp14">
   <w:body>
     <w:p>
       <w:pPr>
@@ -1115,6 +1115,7 @@
           <w:id w:val="-1083840804"/>
           <w:citation/>
         </w:sdtPr>
+        <w:sdtEndPr/>
         <w:sdtContent>
           <w:r>
             <w:rPr>
@@ -1236,6 +1237,7 @@
           <w:id w:val="-1518613688"/>
           <w:citation/>
         </w:sdtPr>
+        <w:sdtEndPr/>
         <w:sdtContent>
           <w:r>
             <w:rPr>
@@ -1351,6 +1353,7 @@
           <w:id w:val="-1086850330"/>
           <w:citation/>
         </w:sdtPr>
+        <w:sdtEndPr/>
         <w:sdtContent>
           <w:r>
             <w:rPr>
@@ -1533,6 +1536,7 @@
           <w:id w:val="2051255176"/>
           <w:citation/>
         </w:sdtPr>
+        <w:sdtEndPr/>
         <w:sdtContent>
           <w:r>
             <w:rPr>
@@ -1616,6 +1620,7 @@
           <w:id w:val="515958581"/>
           <w:citation/>
         </w:sdtPr>
+        <w:sdtEndPr/>
         <w:sdtContent>
           <w:r>
             <w:rPr>
@@ -1736,6 +1741,7 @@
           <w:id w:val="622262970"/>
           <w:citation/>
         </w:sdtPr>
+        <w:sdtEndPr/>
         <w:sdtContent>
           <w:r>
             <w:rPr>
@@ -1861,6 +1867,7 @@
           <w:id w:val="980431777"/>
           <w:citation/>
         </w:sdtPr>
+        <w:sdtEndPr/>
         <w:sdtContent>
           <w:r>
             <w:rPr>
@@ -1985,6 +1992,7 @@
           <w:id w:val="-706494653"/>
           <w:citation/>
         </w:sdtPr>
+        <w:sdtEndPr/>
         <w:sdtContent>
           <w:r>
             <w:rPr>
@@ -2110,6 +2118,7 @@
           <w:id w:val="-1737312288"/>
           <w:citation/>
         </w:sdtPr>
+        <w:sdtEndPr/>
         <w:sdtContent>
           <w:r>
             <w:rPr>
@@ -2264,6 +2273,7 @@
           <w:id w:val="707222446"/>
           <w:citation/>
         </w:sdtPr>
+        <w:sdtEndPr/>
         <w:sdtContent>
           <w:r>
             <w:rPr>
@@ -2369,6 +2379,7 @@
           <w:id w:val="-1454702323"/>
           <w:citation/>
         </w:sdtPr>
+        <w:sdtEndPr/>
         <w:sdtContent>
           <w:r>
             <w:rPr>
@@ -2479,6 +2490,7 @@
           <w:id w:val="115644374"/>
           <w:citation/>
         </w:sdtPr>
+        <w:sdtEndPr/>
         <w:sdtContent>
           <w:r>
             <w:rPr>
@@ -2575,6 +2587,7 @@
           <w:id w:val="-1981983804"/>
           <w:citation/>
         </w:sdtPr>
+        <w:sdtEndPr/>
         <w:sdtContent>
           <w:r>
             <w:rPr>
@@ -2695,6 +2708,7 @@
           <w:id w:val="1332879600"/>
           <w:citation/>
         </w:sdtPr>
+        <w:sdtEndPr/>
         <w:sdtContent>
           <w:r>
             <w:rPr>
@@ -2780,6 +2794,7 @@
           <w:id w:val="132761911"/>
           <w:citation/>
         </w:sdtPr>
+        <w:sdtEndPr/>
         <w:sdtContent>
           <w:r>
             <w:rPr>
@@ -2865,6 +2880,7 @@
           <w:id w:val="129990178"/>
           <w:citation/>
         </w:sdtPr>
+        <w:sdtEndPr/>
         <w:sdtContent>
           <w:r>
             <w:rPr>
@@ -2984,6 +3000,7 @@
           <w:id w:val="-1693295180"/>
           <w:citation/>
         </w:sdtPr>
+        <w:sdtEndPr/>
         <w:sdtContent>
           <w:r>
             <w:rPr>
@@ -3219,6 +3236,7 @@
           <w:id w:val="-2032176890"/>
           <w:citation/>
         </w:sdtPr>
+        <w:sdtEndPr/>
         <w:sdtContent>
           <w:r>
             <w:rPr>
@@ -3317,6 +3335,7 @@
           <w:id w:val="1468705083"/>
           <w:citation/>
         </w:sdtPr>
+        <w:sdtEndPr/>
         <w:sdtContent>
           <w:r>
             <w:rPr>
@@ -3464,6 +3483,7 @@
           <w:id w:val="1910347832"/>
           <w:citation/>
         </w:sdtPr>
+        <w:sdtEndPr/>
         <w:sdtContent>
           <w:r>
             <w:rPr>
@@ -3547,6 +3567,7 @@
           <w:id w:val="21672821"/>
           <w:citation/>
         </w:sdtPr>
+        <w:sdtEndPr/>
         <w:sdtContent>
           <w:r>
             <w:rPr>
@@ -3630,6 +3651,7 @@
           <w:id w:val="1927379328"/>
           <w:citation/>
         </w:sdtPr>
+        <w:sdtEndPr/>
         <w:sdtContent>
           <w:r>
             <w:rPr>
@@ -3721,6 +3743,7 @@
           <w:id w:val="1550029909"/>
           <w:citation/>
         </w:sdtPr>
+        <w:sdtEndPr/>
         <w:sdtContent>
           <w:r>
             <w:rPr>
@@ -3820,6 +3843,7 @@
           <w:id w:val="1137831589"/>
           <w:citation/>
         </w:sdtPr>
+        <w:sdtEndPr/>
         <w:sdtContent>
           <w:r>
             <w:rPr>
@@ -3894,6 +3918,7 @@
           <w:id w:val="1177002389"/>
           <w:citation/>
         </w:sdtPr>
+        <w:sdtEndPr/>
         <w:sdtContent>
           <w:r>
             <w:rPr>
@@ -4007,6 +4032,7 @@
           <w:id w:val="-1894731150"/>
           <w:citation/>
         </w:sdtPr>
+        <w:sdtEndPr/>
         <w:sdtContent>
           <w:r>
             <w:rPr>
@@ -4111,6 +4137,7 @@
           <w:id w:val="-534735388"/>
           <w:citation/>
         </w:sdtPr>
+        <w:sdtEndPr/>
         <w:sdtContent>
           <w:r>
             <w:rPr>
@@ -4218,6 +4245,7 @@
           <w:id w:val="-1514987982"/>
           <w:citation/>
         </w:sdtPr>
+        <w:sdtEndPr/>
         <w:sdtContent>
           <w:r>
             <w:rPr>
@@ -4308,6 +4336,7 @@
           <w:id w:val="-1454086259"/>
           <w:citation/>
         </w:sdtPr>
+        <w:sdtEndPr/>
         <w:sdtContent>
           <w:r>
             <w:rPr>
@@ -4430,6 +4459,7 @@
           <w:id w:val="1033310181"/>
           <w:citation/>
         </w:sdtPr>
+        <w:sdtEndPr/>
         <w:sdtContent>
           <w:r>
             <w:rPr>
@@ -4875,6 +4905,7 @@
           <w:id w:val="-1778625489"/>
           <w:citation/>
         </w:sdtPr>
+        <w:sdtEndPr/>
         <w:sdtContent>
           <w:r>
             <w:rPr>
@@ -5030,6 +5061,7 @@
           <w:id w:val="1567231016"/>
           <w:citation/>
         </w:sdtPr>
+        <w:sdtEndPr/>
         <w:sdtContent>
           <w:r>
             <w:rPr>
@@ -5128,6 +5160,7 @@
           <w:id w:val="2081711345"/>
           <w:citation/>
         </w:sdtPr>
+        <w:sdtEndPr/>
         <w:sdtContent>
           <w:r>
             <w:rPr>
@@ -5241,6 +5274,7 @@
           <w:id w:val="1584637817"/>
           <w:citation/>
         </w:sdtPr>
+        <w:sdtEndPr/>
         <w:sdtContent>
           <w:r>
             <w:rPr>
@@ -5378,6 +5412,7 @@
           <w:id w:val="-241185073"/>
           <w:citation/>
         </w:sdtPr>
+        <w:sdtEndPr/>
         <w:sdtContent>
           <w:r>
             <w:rPr>
@@ -5497,9 +5532,248 @@
     </w:p>
     <w:p>
       <w:pPr>
+        <w:pStyle w:val="NormalWeb"/>
+        <w:spacing w:before="0" w:beforeAutospacing="0" w:after="264" w:afterAutospacing="0" w:line="486" w:lineRule="atLeast"/>
+        <w:ind w:left="708"/>
+        <w:rPr>
+          <w:rFonts w:ascii="Arial" w:hAnsi="Arial" w:cs="Arial"/>
+        </w:rPr>
+      </w:pPr>
+      <w:r>
+        <w:rPr>
+          <w:rFonts w:ascii="Arial" w:hAnsi="Arial" w:cs="Arial"/>
+        </w:rPr>
+        <w:t>L</w:t>
+      </w:r>
+      <w:r>
+        <w:rPr>
+          <w:rFonts w:ascii="Arial" w:hAnsi="Arial" w:cs="Arial"/>
+        </w:rPr>
+        <w:t xml:space="preserve">os guatemaltecos tenemos adquiridos por mandato constitucional, nadie nos puede privar de ellos y no podemos renunciar a los mismos, Los derechos y deberes constitucionales (denominados también derechos y deberes fundamentales y garantías </w:t>
+      </w:r>
+      <w:proofErr w:type="gramStart"/>
+      <w:r>
+        <w:rPr>
+          <w:rFonts w:ascii="Arial" w:hAnsi="Arial" w:cs="Arial"/>
+        </w:rPr>
+        <w:t>individuales )</w:t>
+      </w:r>
+      <w:proofErr w:type="gramEnd"/>
+      <w:r>
+        <w:rPr>
+          <w:rFonts w:ascii="Arial" w:hAnsi="Arial" w:cs="Arial"/>
+        </w:rPr>
+        <w:t xml:space="preserve"> son aquellos derechos y deberes humanos garantizados con rango constitucional que se consideran como esenciales en el sistema político que la Constitución fundamental y que están especialmente vinculados a la dignidad de la persona humana. Es decir, son aquellos derechos y deberes que dentro del ordenamiento jurídico, los derechos y deberes constitucionales de Guatemala pueden ser: Derechos y deberes Cívicos y derechos y deberes políticos.</w:t>
+      </w:r>
+      <w:sdt>
+        <w:sdtPr>
+          <w:rPr>
+            <w:rFonts w:ascii="Arial" w:hAnsi="Arial" w:cs="Arial"/>
+          </w:rPr>
+          <w:id w:val="-1109739920"/>
+          <w:citation/>
+        </w:sdtPr>
+        <w:sdtContent>
+          <w:r>
+            <w:rPr>
+              <w:rFonts w:ascii="Arial" w:hAnsi="Arial" w:cs="Arial"/>
+            </w:rPr>
+            <w:fldChar w:fldCharType="begin"/>
+          </w:r>
+          <w:r>
+            <w:rPr>
+              <w:rFonts w:ascii="Arial" w:hAnsi="Arial" w:cs="Arial"/>
+            </w:rPr>
+            <w:instrText xml:space="preserve"> CITATION Jon22 \l 4106 </w:instrText>
+          </w:r>
+          <w:r>
+            <w:rPr>
+              <w:rFonts w:ascii="Arial" w:hAnsi="Arial" w:cs="Arial"/>
+            </w:rPr>
+            <w:fldChar w:fldCharType="separate"/>
+          </w:r>
+          <w:r>
+            <w:rPr>
+              <w:rFonts w:ascii="Arial" w:hAnsi="Arial" w:cs="Arial"/>
+              <w:noProof/>
+            </w:rPr>
+            <w:t xml:space="preserve"> </w:t>
+          </w:r>
+          <w:r>
+            <w:rPr>
+              <w:rFonts w:ascii="Arial" w:hAnsi="Arial" w:cs="Arial"/>
+              <w:noProof/>
+            </w:rPr>
+            <w:t>(z, 2022)</w:t>
+          </w:r>
+          <w:r>
+            <w:rPr>
+              <w:rFonts w:ascii="Arial" w:hAnsi="Arial" w:cs="Arial"/>
+            </w:rPr>
+            <w:fldChar w:fldCharType="end"/>
+          </w:r>
+        </w:sdtContent>
+      </w:sdt>
+    </w:p>
+    <w:p>
+      <w:pPr>
+        <w:pStyle w:val="NormalWeb"/>
+        <w:shd w:val="clear" w:color="auto" w:fill="FFFFFF"/>
+        <w:spacing w:before="0" w:beforeAutospacing="0" w:after="264" w:afterAutospacing="0" w:line="486" w:lineRule="atLeast"/>
+        <w:ind w:left="708"/>
+        <w:rPr>
+          <w:rFonts w:ascii="Arial" w:hAnsi="Arial" w:cs="Arial"/>
+        </w:rPr>
+      </w:pPr>
+      <w:r>
+        <w:rPr>
+          <w:rFonts w:ascii="Arial" w:hAnsi="Arial" w:cs="Arial"/>
+        </w:rPr>
+        <w:t xml:space="preserve">Quien establece los derechos y deberes constitucionales es el Organismo Legislativo, el cual está conformado por el Congreso Nacional de Guatemala, </w:t>
+      </w:r>
+      <w:r>
+        <w:rPr>
+          <w:rFonts w:ascii="Arial" w:hAnsi="Arial" w:cs="Arial"/>
+        </w:rPr>
+        <w:lastRenderedPageBreak/>
+        <w:t>diputados, la Constitución Política y las Comisiones Parlamentarias.</w:t>
+      </w:r>
+      <w:sdt>
+        <w:sdtPr>
+          <w:rPr>
+            <w:rFonts w:ascii="Arial" w:hAnsi="Arial" w:cs="Arial"/>
+          </w:rPr>
+          <w:id w:val="1331496170"/>
+          <w:citation/>
+        </w:sdtPr>
+        <w:sdtContent>
+          <w:r>
+            <w:rPr>
+              <w:rFonts w:ascii="Arial" w:hAnsi="Arial" w:cs="Arial"/>
+            </w:rPr>
+            <w:fldChar w:fldCharType="begin"/>
+          </w:r>
+          <w:r>
+            <w:rPr>
+              <w:rFonts w:ascii="Arial" w:hAnsi="Arial" w:cs="Arial"/>
+            </w:rPr>
+            <w:instrText xml:space="preserve"> CITATION FRA12 \l 4106 </w:instrText>
+          </w:r>
+          <w:r>
+            <w:rPr>
+              <w:rFonts w:ascii="Arial" w:hAnsi="Arial" w:cs="Arial"/>
+            </w:rPr>
+            <w:fldChar w:fldCharType="separate"/>
+          </w:r>
+          <w:r>
+            <w:rPr>
+              <w:rFonts w:ascii="Arial" w:hAnsi="Arial" w:cs="Arial"/>
+              <w:noProof/>
+            </w:rPr>
+            <w:t xml:space="preserve"> </w:t>
+          </w:r>
+          <w:r>
+            <w:rPr>
+              <w:rFonts w:ascii="Arial" w:hAnsi="Arial" w:cs="Arial"/>
+              <w:noProof/>
+            </w:rPr>
+            <w:t>(HUENCHUMILLA, 2012)</w:t>
+          </w:r>
+          <w:r>
+            <w:rPr>
+              <w:rFonts w:ascii="Arial" w:hAnsi="Arial" w:cs="Arial"/>
+            </w:rPr>
+            <w:fldChar w:fldCharType="end"/>
+          </w:r>
+        </w:sdtContent>
+      </w:sdt>
+    </w:p>
+    <w:p>
+      <w:pPr>
+        <w:pStyle w:val="NormalWeb"/>
+        <w:shd w:val="clear" w:color="auto" w:fill="FFFFFF"/>
+        <w:spacing w:before="0" w:beforeAutospacing="0" w:after="0" w:afterAutospacing="0" w:line="486" w:lineRule="atLeast"/>
+        <w:ind w:left="708"/>
+        <w:rPr>
+          <w:rFonts w:ascii="Arial" w:hAnsi="Arial" w:cs="Arial"/>
+        </w:rPr>
+      </w:pPr>
+      <w:r>
+        <w:rPr>
+          <w:rFonts w:ascii="Arial" w:hAnsi="Arial" w:cs="Arial"/>
+        </w:rPr>
+        <w:t>Ahora, quien vela por el cumplimiento de los mismos es el Organismo Ejecutivo, el cual está conformado por el Presidente y Vicepresidente de la República, los Ministerios del Estado, las </w:t>
+      </w:r>
+      <w:hyperlink r:id="rId8" w:history="1">
+        <w:r>
+          <w:rPr>
+            <w:rStyle w:val="Hipervnculo"/>
+            <w:rFonts w:ascii="Arial" w:hAnsi="Arial" w:cs="Arial"/>
+          </w:rPr>
+          <w:t>Secretarías de la Presidencia y Vicepresidencia</w:t>
+        </w:r>
+      </w:hyperlink>
+      <w:r>
+        <w:rPr>
+          <w:rFonts w:ascii="Arial" w:hAnsi="Arial" w:cs="Arial"/>
+        </w:rPr>
+        <w:t>, las gobernaciones departamentales, las dependencias y entidades públicas descentralizadas, autónomas y semis-autónomas correspondientes a este organismo.</w:t>
+      </w:r>
+      <w:sdt>
+        <w:sdtPr>
+          <w:rPr>
+            <w:rFonts w:ascii="Arial" w:hAnsi="Arial" w:cs="Arial"/>
+          </w:rPr>
+          <w:id w:val="1726108798"/>
+          <w:citation/>
+        </w:sdtPr>
+        <w:sdtContent>
+          <w:r>
+            <w:rPr>
+              <w:rFonts w:ascii="Arial" w:hAnsi="Arial" w:cs="Arial"/>
+            </w:rPr>
+            <w:fldChar w:fldCharType="begin"/>
+          </w:r>
+          <w:r>
+            <w:rPr>
+              <w:rFonts w:ascii="Arial" w:hAnsi="Arial" w:cs="Arial"/>
+            </w:rPr>
+            <w:instrText xml:space="preserve"> CITATION Dan05 \l 4106 </w:instrText>
+          </w:r>
+          <w:r>
+            <w:rPr>
+              <w:rFonts w:ascii="Arial" w:hAnsi="Arial" w:cs="Arial"/>
+            </w:rPr>
+            <w:fldChar w:fldCharType="separate"/>
+          </w:r>
+          <w:r>
+            <w:rPr>
+              <w:rFonts w:ascii="Arial" w:hAnsi="Arial" w:cs="Arial"/>
+              <w:noProof/>
+            </w:rPr>
+            <w:t xml:space="preserve"> </w:t>
+          </w:r>
+          <w:r>
+            <w:rPr>
+              <w:rFonts w:ascii="Arial" w:hAnsi="Arial" w:cs="Arial"/>
+              <w:noProof/>
+            </w:rPr>
+            <w:t>(Fernando, 2005)</w:t>
+          </w:r>
+          <w:r>
+            <w:rPr>
+              <w:rFonts w:ascii="Arial" w:hAnsi="Arial" w:cs="Arial"/>
+            </w:rPr>
+            <w:fldChar w:fldCharType="end"/>
+          </w:r>
+        </w:sdtContent>
+      </w:sdt>
+    </w:p>
+    <w:p>
+      <w:pPr>
         <w:pStyle w:val="Prrafodelista"/>
         <w:spacing w:after="0" w:line="360" w:lineRule="auto"/>
-        <w:ind w:left="360"/>
+        <w:ind w:left="708"/>
         <w:jc w:val="both"/>
         <w:rPr>
           <w:rFonts w:ascii="Arial" w:hAnsi="Arial" w:cs="Arial"/>
@@ -5614,6 +5888,7 @@
           <w:id w:val="-573049174"/>
           <w:citation/>
         </w:sdtPr>
+        <w:sdtEndPr/>
         <w:sdtContent>
           <w:r>
             <w:rPr>
@@ -5696,23 +5971,7 @@
           <w:sz w:val="24"/>
           <w:szCs w:val="24"/>
         </w:rPr>
-        <w:t xml:space="preserve">Se refiere a la capacidad de ser equitativos y justos </w:t>
-      </w:r>
-      <w:r>
-        <w:rPr>
-          <w:rFonts w:ascii="Arial" w:hAnsi="Arial" w:cs="Arial"/>
-          <w:sz w:val="24"/>
-          <w:szCs w:val="24"/>
-        </w:rPr>
-        <w:t>en relación con el</w:t>
-      </w:r>
-      <w:r>
-        <w:rPr>
-          <w:rFonts w:ascii="Arial" w:hAnsi="Arial" w:cs="Arial"/>
-          <w:sz w:val="24"/>
-          <w:szCs w:val="24"/>
-        </w:rPr>
-        <w:t xml:space="preserve"> trato de hombres y mujeres, teniendo en cuenta sus diferentes necesidades. En una situación de equidad de género, los derechos, responsabilidades y oportunidades de los individuos no se determinan por el hecho de haber nacido hombre o mujer. La discriminación de género implica que no se otorgan iguales derechos, responsabilidades y oportunidades a hombres y mujeres. Actualmente, la discriminación de géneros se puede observar en la violencia cotidiana hacia las mujeres, la discriminación laboral, la falta de acceso a ciertas posiciones laborales, a la educación, a la propiedad privada, etc. Los derechos y las concepciones relacionadas con los géneros no sólo cambian con el tiempo, </w:t>
+        <w:t xml:space="preserve">Se refiere a la capacidad de ser equitativos y justos en relación con el trato de hombres y mujeres, teniendo en cuenta sus diferentes necesidades. En una situación de equidad de género, los derechos, responsabilidades y oportunidades de los individuos no se determinan por el hecho de haber nacido hombre o mujer. La discriminación de género implica que no se otorgan iguales derechos, responsabilidades y oportunidades a hombres y mujeres. Actualmente, la discriminación de géneros se puede observar en la violencia cotidiana hacia las mujeres, la discriminación laboral, la falta de acceso a ciertas posiciones laborales, a la educación, a la propiedad privada, etc. Los derechos y las concepciones relacionadas con los géneros no sólo cambian con el tiempo, sino que cambian entre las diferentes culturas. Es decir, que, en un mismo momento, podemos encontrar en diferentes países, mayor o menor inequidad entre hombres y mujeres. El hecho de que las concepciones sociales cambien con el tiempo y entre las culturas, plantea el desafío de contribuir al cambio </w:t>
       </w:r>
       <w:r>
         <w:rPr>
@@ -5721,23 +5980,7 @@
           <w:szCs w:val="24"/>
         </w:rPr>
         <w:lastRenderedPageBreak/>
-        <w:t xml:space="preserve">sino que cambian entre las diferentes culturas. Es decir, </w:t>
-      </w:r>
-      <w:r>
-        <w:rPr>
-          <w:rFonts w:ascii="Arial" w:hAnsi="Arial" w:cs="Arial"/>
-          <w:sz w:val="24"/>
-          <w:szCs w:val="24"/>
-        </w:rPr>
-        <w:t>que,</w:t>
-      </w:r>
-      <w:r>
-        <w:rPr>
-          <w:rFonts w:ascii="Arial" w:hAnsi="Arial" w:cs="Arial"/>
-          <w:sz w:val="24"/>
-          <w:szCs w:val="24"/>
-        </w:rPr>
-        <w:t xml:space="preserve"> en un mismo momento, podemos encontrar en diferentes países, mayor o menor inequidad entre hombres y mujeres. El hecho de que las concepciones sociales cambien con el tiempo y entre las culturas, plantea el desafío de contribuir al cambio social y cultural, para lograr que se eliminen las barreras que aún existen</w:t>
+        <w:t>social y cultural, para lograr que se eliminen las barreras que aún existen</w:t>
       </w:r>
       <w:sdt>
         <w:sdtPr>
@@ -5749,6 +5992,7 @@
           <w:id w:val="-2013521321"/>
           <w:citation/>
         </w:sdtPr>
+        <w:sdtEndPr/>
         <w:sdtContent>
           <w:r>
             <w:rPr>
@@ -5852,6 +6096,7 @@
           <w:id w:val="-1285261380"/>
           <w:citation/>
         </w:sdtPr>
+        <w:sdtEndPr/>
         <w:sdtContent>
           <w:r>
             <w:rPr>
@@ -6041,6 +6286,7 @@
             <w:id w:val="111145805"/>
             <w:bibliography/>
           </w:sdtPr>
+          <w:sdtEndPr/>
           <w:sdtContent>
             <w:p>
               <w:pPr>
@@ -6265,6 +6511,39 @@
                   <w:noProof/>
                   <w:lang w:val="es-ES"/>
                 </w:rPr>
+                <w:t xml:space="preserve">Fernando, D. (28 de 08 de 2005). </w:t>
+              </w:r>
+              <w:r>
+                <w:rPr>
+                  <w:i/>
+                  <w:iCs/>
+                  <w:noProof/>
+                  <w:lang w:val="es-ES"/>
+                </w:rPr>
+                <w:t>Derechos Y Deberes Constitucionales de Guatemala</w:t>
+              </w:r>
+              <w:r>
+                <w:rPr>
+                  <w:noProof/>
+                  <w:lang w:val="es-ES"/>
+                </w:rPr>
+                <w:t>. Obtenido de Derechos Y Deberes Constitucionales: https://es.scribd.com/doc/314325622/Derechos-Y-Deberes-Constitucionales-de-Guatemala</w:t>
+              </w:r>
+            </w:p>
+            <w:p>
+              <w:pPr>
+                <w:pStyle w:val="Bibliografa"/>
+                <w:ind w:left="720" w:hanging="720"/>
+                <w:rPr>
+                  <w:noProof/>
+                  <w:lang w:val="es-ES"/>
+                </w:rPr>
+              </w:pPr>
+              <w:r>
+                <w:rPr>
+                  <w:noProof/>
+                  <w:lang w:val="es-ES"/>
+                </w:rPr>
                 <w:t xml:space="preserve">Ferrajoli. (1962). </w:t>
               </w:r>
               <w:r>
@@ -6447,6 +6726,39 @@
                   <w:noProof/>
                   <w:lang w:val="es-ES"/>
                 </w:rPr>
+                <w:t xml:space="preserve">HUENCHUMILLA, F. (16 de 01 de 2012). </w:t>
+              </w:r>
+              <w:r>
+                <w:rPr>
+                  <w:i/>
+                  <w:iCs/>
+                  <w:noProof/>
+                  <w:lang w:val="es-ES"/>
+                </w:rPr>
+                <w:t>Funciones del Senado</w:t>
+              </w:r>
+              <w:r>
+                <w:rPr>
+                  <w:noProof/>
+                  <w:lang w:val="es-ES"/>
+                </w:rPr>
+                <w:t>. Obtenido de Funciones del Senado: https://www.senado.cl/capitulo-iii-de-los-derechos-y-deberes-constitucionales</w:t>
+              </w:r>
+            </w:p>
+            <w:p>
+              <w:pPr>
+                <w:pStyle w:val="Bibliografa"/>
+                <w:ind w:left="720" w:hanging="720"/>
+                <w:rPr>
+                  <w:noProof/>
+                  <w:lang w:val="es-ES"/>
+                </w:rPr>
+              </w:pPr>
+              <w:r>
+                <w:rPr>
+                  <w:noProof/>
+                  <w:lang w:val="es-ES"/>
+                </w:rPr>
                 <w:t xml:space="preserve">MAPFRE, F. (4 de Octubre de 2017). </w:t>
               </w:r>
               <w:r>
@@ -6480,6 +6792,7 @@
                   <w:noProof/>
                   <w:lang w:val="es-ES"/>
                 </w:rPr>
+                <w:lastRenderedPageBreak/>
                 <w:t xml:space="preserve">Mejicanos, J. (2013). </w:t>
               </w:r>
               <w:r>
@@ -6530,7 +6843,6 @@
                   <w:noProof/>
                   <w:lang w:val="es-ES"/>
                 </w:rPr>
-                <w:lastRenderedPageBreak/>
                 <w:t xml:space="preserve">Morales Monzón, C. (26 de julio de 2017). </w:t>
               </w:r>
               <w:r>
@@ -6915,23 +7227,56 @@
             </w:p>
             <w:p>
               <w:pPr>
-                <w:jc w:val="both"/>
+                <w:pStyle w:val="Bibliografa"/>
+                <w:ind w:left="720" w:hanging="720"/>
+                <w:rPr>
+                  <w:noProof/>
+                  <w:lang w:val="es-ES"/>
+                </w:rPr>
+              </w:pPr>
+              <w:r>
+                <w:rPr>
+                  <w:noProof/>
+                  <w:lang w:val="es-ES"/>
+                </w:rPr>
+                <w:t xml:space="preserve">z, J. (23 de 01 de 2022). </w:t>
+              </w:r>
+              <w:r>
+                <w:rPr>
+                  <w:i/>
+                  <w:iCs/>
+                  <w:noProof/>
+                  <w:lang w:val="es-ES"/>
+                </w:rPr>
+                <w:t>EcoGuate</w:t>
+              </w:r>
+              <w:r>
+                <w:rPr>
+                  <w:noProof/>
+                  <w:lang w:val="es-ES"/>
+                </w:rPr>
+                <w:t>. Obtenido de proyectoNacion: https://ecoguatepn2016.wordpress.com/explicacion-fisica/derechos-y-deberes-constitucionales/</w:t>
+              </w:r>
+            </w:p>
+            <w:p>
+              <w:r>
                 <w:rPr>
                   <w:b/>
                   <w:bCs/>
                 </w:rPr>
-              </w:pPr>
+                <w:fldChar w:fldCharType="end"/>
+              </w:r>
               <w:r>
-                <w:rPr>
-                  <w:b/>
-                  <w:bCs/>
-                </w:rPr>
-                <w:fldChar w:fldCharType="end"/>
+                <w:t xml:space="preserve"> </w:t>
               </w:r>
             </w:p>
             <w:p>
               <w:pPr>
                 <w:jc w:val="both"/>
+                <w:rPr>
+                  <w:b/>
+                  <w:bCs/>
+                </w:rPr>
               </w:pPr>
             </w:p>
           </w:sdtContent>
@@ -6952,6 +7297,8 @@
           <w:szCs w:val="24"/>
         </w:rPr>
       </w:pPr>
+      <w:bookmarkStart w:id="0" w:name="_GoBack"/>
+      <w:bookmarkEnd w:id="0"/>
     </w:p>
     <w:sectPr>
       <w:pgSz w:w="12240" w:h="15840"/>
@@ -6976,7 +7323,7 @@
 </file>
 
 <file path=word/numbering.xml><?xml version="1.0" encoding="utf-8"?>
-<w:numbering xmlns:wpc="http://schemas.microsoft.com/office/word/2010/wordprocessingCanvas" xmlns:cx="http://schemas.microsoft.com/office/drawing/2014/chartex" xmlns:cx1="http://schemas.microsoft.com/office/drawing/2015/9/8/chartex" xmlns:cx2="http://schemas.microsoft.com/office/drawing/2015/10/21/chartex" xmlns:cx3="http://schemas.microsoft.com/office/drawing/2016/5/9/chartex" xmlns:cx4="http://schemas.microsoft.com/office/drawing/2016/5/10/chartex" xmlns:cx5="http://schemas.microsoft.com/office/drawing/2016/5/11/chartex" xmlns:cx6="http://schemas.microsoft.com/office/drawing/2016/5/12/chartex" xmlns:cx7="http://schemas.microsoft.com/office/drawing/2016/5/13/chartex" xmlns:cx8="http://schemas.microsoft.com/office/drawing/2016/5/14/chartex" xmlns:mc="http://schemas.openxmlformats.org/markup-compatibility/2006" xmlns:aink="http://schemas.microsoft.com/office/drawing/2016/ink" xmlns:am3d="http://schemas.microsoft.com/office/drawing/2017/model3d" xmlns:o="urn:schemas-microsoft-com:office:office" xmlns:oel="http://schemas.microsoft.com/office/2019/extlst" xmlns:r="http://schemas.openxmlformats.org/officeDocument/2006/relationships" xmlns:m="http://schemas.openxmlformats.org/officeDocument/2006/math" xmlns:v="urn:schemas-microsoft-com:vml" xmlns:wp14="http://schemas.microsoft.com/office/word/2010/wordprocessingDrawing" xmlns:wp="http://schemas.openxmlformats.org/drawingml/2006/wordprocessingDrawing" xmlns:w10="urn:schemas-microsoft-com:office:word" xmlns:w="http://schemas.openxmlformats.org/wordprocessingml/2006/main" xmlns:w14="http://schemas.microsoft.com/office/word/2010/wordml" xmlns:w15="http://schemas.microsoft.com/office/word/2012/wordml" xmlns:w16cex="http://schemas.microsoft.com/office/word/2018/wordml/cex" xmlns:w16cid="http://schemas.microsoft.com/office/word/2016/wordml/cid" xmlns:w16="http://schemas.microsoft.com/office/word/2018/wordml" xmlns:w16du="http://schemas.microsoft.com/office/word/2023/wordml/word16du" xmlns:w16sdtdh="http://schemas.microsoft.com/office/word/2020/wordml/sdtdatahash" xmlns:w16se="http://schemas.microsoft.com/office/word/2015/wordml/symex" xmlns:wpg="http://schemas.microsoft.com/office/word/2010/wordprocessingGroup" xmlns:wpi="http://schemas.microsoft.com/office/word/2010/wordprocessingInk" xmlns:wne="http://schemas.microsoft.com/office/word/2006/wordml" xmlns:wps="http://schemas.microsoft.com/office/word/2010/wordprocessingShape" mc:Ignorable="w14 w15 w16se w16cid w16 w16cex w16sdtdh w16du wp14">
+<w:numbering xmlns:wpc="http://schemas.microsoft.com/office/word/2010/wordprocessingCanvas" xmlns:mc="http://schemas.openxmlformats.org/markup-compatibility/2006" xmlns:o="urn:schemas-microsoft-com:office:office" xmlns:r="http://schemas.openxmlformats.org/officeDocument/2006/relationships" xmlns:m="http://schemas.openxmlformats.org/officeDocument/2006/math" xmlns:v="urn:schemas-microsoft-com:vml" xmlns:wp14="http://schemas.microsoft.com/office/word/2010/wordprocessingDrawing" xmlns:wp="http://schemas.openxmlformats.org/drawingml/2006/wordprocessingDrawing" xmlns:w10="urn:schemas-microsoft-com:office:word" xmlns:w="http://schemas.openxmlformats.org/wordprocessingml/2006/main" xmlns:w14="http://schemas.microsoft.com/office/word/2010/wordml" xmlns:w15="http://schemas.microsoft.com/office/word/2012/wordml" xmlns:wpg="http://schemas.microsoft.com/office/word/2010/wordprocessingGroup" xmlns:wpi="http://schemas.microsoft.com/office/word/2010/wordprocessingInk" xmlns:wne="http://schemas.microsoft.com/office/word/2006/wordml" xmlns:wps="http://schemas.microsoft.com/office/word/2010/wordprocessingShape" mc:Ignorable="w14 w15 wp14">
   <w:abstractNum w:abstractNumId="0" w15:restartNumberingAfterBreak="0">
     <w:nsid w:val="11F80E43"/>
     <w:multiLevelType w:val="hybridMultilevel"/>
@@ -7203,17 +7550,17 @@
       </w:rPr>
     </w:lvl>
   </w:abstractNum>
-  <w:num w:numId="1" w16cid:durableId="1634482460">
+  <w:num w:numId="1">
     <w:abstractNumId w:val="1"/>
   </w:num>
-  <w:num w:numId="2" w16cid:durableId="1759448545">
+  <w:num w:numId="2">
     <w:abstractNumId w:val="0"/>
   </w:num>
 </w:numbering>
 </file>
 
 <file path=word/styles.xml><?xml version="1.0" encoding="utf-8"?>
-<w:styles xmlns:mc="http://schemas.openxmlformats.org/markup-compatibility/2006" xmlns:r="http://schemas.openxmlformats.org/officeDocument/2006/relationships" xmlns:w="http://schemas.openxmlformats.org/wordprocessingml/2006/main" xmlns:w14="http://schemas.microsoft.com/office/word/2010/wordml" xmlns:w15="http://schemas.microsoft.com/office/word/2012/wordml" xmlns:w16cex="http://schemas.microsoft.com/office/word/2018/wordml/cex" xmlns:w16cid="http://schemas.microsoft.com/office/word/2016/wordml/cid" xmlns:w16="http://schemas.microsoft.com/office/word/2018/wordml" xmlns:w16du="http://schemas.microsoft.com/office/word/2023/wordml/word16du" xmlns:w16sdtdh="http://schemas.microsoft.com/office/word/2020/wordml/sdtdatahash" xmlns:w16se="http://schemas.microsoft.com/office/word/2015/wordml/symex" mc:Ignorable="w14 w15 w16se w16cid w16 w16cex w16sdtdh w16du">
+<w:styles xmlns:mc="http://schemas.openxmlformats.org/markup-compatibility/2006" xmlns:r="http://schemas.openxmlformats.org/officeDocument/2006/relationships" xmlns:w="http://schemas.openxmlformats.org/wordprocessingml/2006/main" xmlns:w14="http://schemas.microsoft.com/office/word/2010/wordml" xmlns:w15="http://schemas.microsoft.com/office/word/2012/wordml" mc:Ignorable="w14 w15">
   <w:docDefaults>
     <w:rPrDefault>
       <w:rPr>
@@ -7223,7 +7570,7 @@
     </w:rPrDefault>
     <w:pPrDefault/>
   </w:docDefaults>
-  <w:latentStyles w:defLockedState="0" w:defUIPriority="99" w:defSemiHidden="0" w:defUnhideWhenUsed="0" w:defQFormat="0" w:count="376">
+  <w:latentStyles w:defLockedState="0" w:defUIPriority="99" w:defSemiHidden="0" w:defUnhideWhenUsed="0" w:defQFormat="0" w:count="371">
     <w:lsdException w:name="Normal" w:locked="1" w:uiPriority="0" w:qFormat="1"/>
     <w:lsdException w:name="heading 1" w:locked="1" w:uiPriority="9" w:qFormat="1"/>
     <w:lsdException w:name="heading 2" w:locked="1" w:semiHidden="1" w:uiPriority="0" w:unhideWhenUsed="1" w:qFormat="1"/>
@@ -7595,11 +7942,6 @@
     <w:lsdException w:name="List Table 5 Dark Accent 6" w:uiPriority="50"/>
     <w:lsdException w:name="List Table 6 Colorful Accent 6" w:uiPriority="51"/>
     <w:lsdException w:name="List Table 7 Colorful Accent 6" w:uiPriority="52"/>
-    <w:lsdException w:name="Mention" w:semiHidden="1" w:unhideWhenUsed="1"/>
-    <w:lsdException w:name="Smart Hyperlink" w:semiHidden="1" w:unhideWhenUsed="1"/>
-    <w:lsdException w:name="Hashtag" w:semiHidden="1" w:unhideWhenUsed="1"/>
-    <w:lsdException w:name="Unresolved Mention" w:semiHidden="1" w:unhideWhenUsed="1"/>
-    <w:lsdException w:name="Smart Link" w:semiHidden="1" w:unhideWhenUsed="1"/>
   </w:latentStyles>
   <w:style w:type="paragraph" w:default="1" w:styleId="Normal">
     <w:name w:val="Normal"/>
@@ -7867,7 +8209,7 @@
       <w:lang w:eastAsia="es-GT"/>
     </w:rPr>
   </w:style>
-  <w:style w:type="character" w:styleId="Mencinsinresolver">
+  <w:style w:type="character" w:customStyle="1" w:styleId="UnresolvedMention">
     <w:name w:val="Unresolved Mention"/>
     <w:basedOn w:val="Fuentedeprrafopredeter"/>
     <w:uiPriority w:val="99"/>
@@ -8472,7 +8814,7 @@
     <b:Title>marco juridico</b:Title>
     <b:Year>2022</b:Year>
     <b:Publisher>https://ecoguatepn2016.wordpress.com/explicacion-fisica/juridico-marco-legal/</b:Publisher>
-    <b:RefOrder>26</b:RefOrder>
+    <b:RefOrder>29</b:RefOrder>
   </b:Source>
   <b:Source>
     <b:Tag>Con</b:Tag>
@@ -8699,7 +9041,7 @@
       </b:Author>
     </b:Author>
     <b:URL>https://sites.google.com/view/rafael-eduardo-magarin-/equidad-de-g%C3%A9nero-de-etnia-y-social</b:URL>
-    <b:RefOrder>27</b:RefOrder>
+    <b:RefOrder>30</b:RefOrder>
   </b:Source>
   <b:Source>
     <b:Tag>Shi941</b:Tag>
@@ -8717,7 +9059,7 @@
     <b:Title>Equidades: laborales, étnica, social</b:Title>
     <b:Year>1994</b:Year>
     <b:URL>https://sites.google.com/view/rafael-eduardo-magarin-/equidad-de-g%C3%A9nero-de-etnia-y-social</b:URL>
-    <b:RefOrder>23</b:RefOrder>
+    <b:RefOrder>26</b:RefOrder>
   </b:Source>
   <b:Source>
     <b:Tag>Anz10</b:Tag>
@@ -8735,7 +9077,7 @@
     <b:Title>Equidades: laborales, étnica, social</b:Title>
     <b:Year>2010</b:Year>
     <b:URL>https://sites.google.com/view/rafael-eduardo-magarin-/equidad-de-g%C3%A9nero-de-etnia-y-social</b:URL>
-    <b:RefOrder>24</b:RefOrder>
+    <b:RefOrder>27</b:RefOrder>
   </b:Source>
   <b:Source>
     <b:Tag>Fer62</b:Tag>
@@ -8753,13 +9095,79 @@
     <b:Title>Equidades: laborales, étnica, social</b:Title>
     <b:Year>1962</b:Year>
     <b:URL>https://sites.google.com/view/rafael-eduardo-magarin-/equidad-de-g%C3%A9nero-de-etnia-y-social</b:URL>
+    <b:RefOrder>28</b:RefOrder>
+  </b:Source>
+  <b:Source>
+    <b:Tag>Jon22</b:Tag>
+    <b:SourceType>InternetSite</b:SourceType>
+    <b:Guid>{9CF5AA9A-FA62-43F9-B7E1-E83CD009B439}</b:Guid>
+    <b:Title>EcoGuate</b:Title>
+    <b:Year>2022</b:Year>
+    <b:Author>
+      <b:Author>
+        <b:NameList>
+          <b:Person>
+            <b:Last>z</b:Last>
+            <b:First>Jon</b:First>
+          </b:Person>
+        </b:NameList>
+      </b:Author>
+    </b:Author>
+    <b:InternetSiteTitle>proyectoNacion</b:InternetSiteTitle>
+    <b:Month>01</b:Month>
+    <b:Day>23</b:Day>
+    <b:URL>https://ecoguatepn2016.wordpress.com/explicacion-fisica/derechos-y-deberes-constitucionales/</b:URL>
+    <b:RefOrder>23</b:RefOrder>
+  </b:Source>
+  <b:Source>
+    <b:Tag>FRA12</b:Tag>
+    <b:SourceType>InternetSite</b:SourceType>
+    <b:Guid>{5EBC89E0-9D81-44DD-B194-402E489F1F86}</b:Guid>
+    <b:Author>
+      <b:Author>
+        <b:NameList>
+          <b:Person>
+            <b:Last>HUENCHUMILLA</b:Last>
+            <b:First>FRANCISCO</b:First>
+          </b:Person>
+        </b:NameList>
+      </b:Author>
+    </b:Author>
+    <b:Title>Funciones del Senado</b:Title>
+    <b:InternetSiteTitle>Funciones del Senado</b:InternetSiteTitle>
+    <b:Year>2012</b:Year>
+    <b:Month>01</b:Month>
+    <b:Day>16</b:Day>
+    <b:URL>https://www.senado.cl/capitulo-iii-de-los-derechos-y-deberes-constitucionales</b:URL>
+    <b:RefOrder>24</b:RefOrder>
+  </b:Source>
+  <b:Source>
+    <b:Tag>Dan05</b:Tag>
+    <b:SourceType>InternetSite</b:SourceType>
+    <b:Guid>{075F8185-2255-4293-BE46-9F03F2F79F1F}</b:Guid>
+    <b:Author>
+      <b:Author>
+        <b:NameList>
+          <b:Person>
+            <b:Last>Fernando</b:Last>
+            <b:First>Daniel</b:First>
+          </b:Person>
+        </b:NameList>
+      </b:Author>
+    </b:Author>
+    <b:Title>Derechos Y Deberes Constitucionales de Guatemala</b:Title>
+    <b:InternetSiteTitle>Derechos Y Deberes Constitucionales</b:InternetSiteTitle>
+    <b:Year>2005</b:Year>
+    <b:Month>08</b:Month>
+    <b:Day>28</b:Day>
+    <b:URL>https://es.scribd.com/doc/314325622/Derechos-Y-Deberes-Constitucionales-de-Guatemala</b:URL>
     <b:RefOrder>25</b:RefOrder>
   </b:Source>
 </b:Sources>
 </file>
 
 <file path=customXml/itemProps1.xml><?xml version="1.0" encoding="utf-8"?>
-<ds:datastoreItem xmlns:ds="http://schemas.openxmlformats.org/officeDocument/2006/customXml" ds:itemID="{1752CC49-4322-4EB2-894C-A9C4024CF59A}">
+<ds:datastoreItem xmlns:ds="http://schemas.openxmlformats.org/officeDocument/2006/customXml" ds:itemID="{10942458-7C12-4FB5-8DF2-0930F2FCA3A6}">
   <ds:schemaRefs>
     <ds:schemaRef ds:uri="http://schemas.openxmlformats.org/officeDocument/2006/bibliography"/>
   </ds:schemaRefs>

</xml_diff>

<commit_message>
se reviso derechos y deberes constitucionales
</commit_message>
<xml_diff>
--- a/Proyecto de Nación.docx
+++ b/Proyecto de Nación.docx
@@ -1,6 +1,6 @@
 
 <file path=word/document.xml><?xml version="1.0" encoding="utf-8"?>
-<w:document xmlns:wpc="http://schemas.microsoft.com/office/word/2010/wordprocessingCanvas" xmlns:mc="http://schemas.openxmlformats.org/markup-compatibility/2006" xmlns:o="urn:schemas-microsoft-com:office:office" xmlns:r="http://schemas.openxmlformats.org/officeDocument/2006/relationships" xmlns:m="http://schemas.openxmlformats.org/officeDocument/2006/math" xmlns:v="urn:schemas-microsoft-com:vml" xmlns:wp14="http://schemas.microsoft.com/office/word/2010/wordprocessingDrawing" xmlns:wp="http://schemas.openxmlformats.org/drawingml/2006/wordprocessingDrawing" xmlns:w10="urn:schemas-microsoft-com:office:word" xmlns:w="http://schemas.openxmlformats.org/wordprocessingml/2006/main" xmlns:w14="http://schemas.microsoft.com/office/word/2010/wordml" xmlns:w15="http://schemas.microsoft.com/office/word/2012/wordml" xmlns:wpg="http://schemas.microsoft.com/office/word/2010/wordprocessingGroup" xmlns:wpi="http://schemas.microsoft.com/office/word/2010/wordprocessingInk" xmlns:wne="http://schemas.microsoft.com/office/word/2006/wordml" xmlns:wps="http://schemas.microsoft.com/office/word/2010/wordprocessingShape" mc:Ignorable="w14 w15 wp14">
+<w:document xmlns:wpc="http://schemas.microsoft.com/office/word/2010/wordprocessingCanvas" xmlns:cx="http://schemas.microsoft.com/office/drawing/2014/chartex" xmlns:cx1="http://schemas.microsoft.com/office/drawing/2015/9/8/chartex" xmlns:cx2="http://schemas.microsoft.com/office/drawing/2015/10/21/chartex" xmlns:cx3="http://schemas.microsoft.com/office/drawing/2016/5/9/chartex" xmlns:cx4="http://schemas.microsoft.com/office/drawing/2016/5/10/chartex" xmlns:cx5="http://schemas.microsoft.com/office/drawing/2016/5/11/chartex" xmlns:cx6="http://schemas.microsoft.com/office/drawing/2016/5/12/chartex" xmlns:cx7="http://schemas.microsoft.com/office/drawing/2016/5/13/chartex" xmlns:cx8="http://schemas.microsoft.com/office/drawing/2016/5/14/chartex" xmlns:mc="http://schemas.openxmlformats.org/markup-compatibility/2006" xmlns:aink="http://schemas.microsoft.com/office/drawing/2016/ink" xmlns:am3d="http://schemas.microsoft.com/office/drawing/2017/model3d" xmlns:o="urn:schemas-microsoft-com:office:office" xmlns:r="http://schemas.openxmlformats.org/officeDocument/2006/relationships" xmlns:m="http://schemas.openxmlformats.org/officeDocument/2006/math" xmlns:v="urn:schemas-microsoft-com:vml" xmlns:wp14="http://schemas.microsoft.com/office/word/2010/wordprocessingDrawing" xmlns:wp="http://schemas.openxmlformats.org/drawingml/2006/wordprocessingDrawing" xmlns:w10="urn:schemas-microsoft-com:office:word" xmlns:w="http://schemas.openxmlformats.org/wordprocessingml/2006/main" xmlns:w14="http://schemas.microsoft.com/office/word/2010/wordml" xmlns:w15="http://schemas.microsoft.com/office/word/2012/wordml" xmlns:w16cex="http://schemas.microsoft.com/office/word/2018/wordml/cex" xmlns:w16cid="http://schemas.microsoft.com/office/word/2016/wordml/cid" xmlns:w16="http://schemas.microsoft.com/office/word/2018/wordml" xmlns:w16sdtdh="http://schemas.microsoft.com/office/word/2020/wordml/sdtdatahash" xmlns:w16se="http://schemas.microsoft.com/office/word/2015/wordml/symex" xmlns:wpg="http://schemas.microsoft.com/office/word/2010/wordprocessingGroup" xmlns:wpi="http://schemas.microsoft.com/office/word/2010/wordprocessingInk" xmlns:wne="http://schemas.microsoft.com/office/word/2006/wordml" xmlns:wps="http://schemas.microsoft.com/office/word/2010/wordprocessingShape" mc:Ignorable="w14 w15 w16se w16cid w16 w16cex w16sdtdh wp14">
   <w:body>
     <w:p>
       <w:pPr>
@@ -195,8 +195,23 @@
           <w:sz w:val="24"/>
           <w:szCs w:val="24"/>
         </w:rPr>
-        <w:t xml:space="preserve"> Rafael Waldemar Gutierrez</w:t>
-      </w:r>
+        <w:t xml:space="preserve"> Rafael Waldemar </w:t>
+      </w:r>
+      <w:proofErr w:type="spellStart"/>
+      <w:r>
+        <w:rPr>
+          <w:rFonts w:ascii="Arial" w:hAnsi="Arial" w:cs="Arial"/>
+          <w:b/>
+          <w:bCs/>
+          <w:i/>
+          <w:iCs/>
+          <w:color w:val="000000" w:themeColor="text1"/>
+          <w:sz w:val="24"/>
+          <w:szCs w:val="24"/>
+        </w:rPr>
+        <w:t>Gutierrez</w:t>
+      </w:r>
+      <w:proofErr w:type="spellEnd"/>
     </w:p>
     <w:p>
       <w:pPr>
@@ -1012,7 +1027,7 @@
     <w:p>
       <w:pPr>
         <w:spacing w:after="0" w:line="360" w:lineRule="auto"/>
-        <w:jc w:val="both"/>
+        <w:jc w:val="center"/>
         <w:rPr>
           <w:rFonts w:ascii="Arial" w:hAnsi="Arial" w:cs="Arial"/>
           <w:b/>
@@ -1479,7 +1494,7 @@
       <w:pPr>
         <w:pStyle w:val="Prrafodelista"/>
         <w:spacing w:after="0" w:line="360" w:lineRule="auto"/>
-        <w:ind w:left="360"/>
+        <w:ind w:left="709"/>
         <w:jc w:val="both"/>
         <w:rPr>
           <w:rFonts w:ascii="Arial" w:hAnsi="Arial" w:cs="Arial"/>
@@ -1591,7 +1606,7 @@
       <w:pPr>
         <w:pStyle w:val="Prrafodelista"/>
         <w:spacing w:after="0" w:line="360" w:lineRule="auto"/>
-        <w:ind w:left="360"/>
+        <w:ind w:left="709"/>
         <w:jc w:val="both"/>
         <w:rPr>
           <w:rFonts w:ascii="Arial" w:hAnsi="Arial" w:cs="Arial"/>
@@ -1694,7 +1709,7 @@
       <w:pPr>
         <w:pStyle w:val="Prrafodelista"/>
         <w:spacing w:after="0" w:line="360" w:lineRule="auto"/>
-        <w:ind w:left="360"/>
+        <w:ind w:left="709"/>
         <w:jc w:val="both"/>
         <w:rPr>
           <w:rFonts w:ascii="Arial" w:hAnsi="Arial" w:cs="Arial"/>
@@ -1829,7 +1844,7 @@
       <w:pPr>
         <w:pStyle w:val="Prrafodelista"/>
         <w:spacing w:after="0" w:line="360" w:lineRule="auto"/>
-        <w:ind w:left="360"/>
+        <w:ind w:left="709"/>
         <w:jc w:val="both"/>
         <w:rPr>
           <w:rFonts w:ascii="Arial" w:hAnsi="Arial" w:cs="Arial"/>
@@ -1945,7 +1960,7 @@
       <w:pPr>
         <w:pStyle w:val="Prrafodelista"/>
         <w:spacing w:after="0" w:line="360" w:lineRule="auto"/>
-        <w:ind w:left="360"/>
+        <w:ind w:left="709"/>
         <w:jc w:val="both"/>
         <w:rPr>
           <w:rFonts w:ascii="Arial" w:hAnsi="Arial" w:cs="Arial"/>
@@ -2070,24 +2085,15 @@
       <w:pPr>
         <w:pStyle w:val="Prrafodelista"/>
         <w:spacing w:after="0" w:line="360" w:lineRule="auto"/>
-        <w:ind w:left="360"/>
-        <w:jc w:val="both"/>
-        <w:rPr>
-          <w:rFonts w:ascii="Arial" w:hAnsi="Arial" w:cs="Arial"/>
-          <w:color w:val="000000" w:themeColor="text1"/>
-          <w:sz w:val="24"/>
-          <w:szCs w:val="24"/>
-        </w:rPr>
-      </w:pPr>
-      <w:r>
-        <w:rPr>
-          <w:rFonts w:ascii="Arial" w:hAnsi="Arial" w:cs="Arial"/>
-          <w:color w:val="000000" w:themeColor="text1"/>
-          <w:sz w:val="24"/>
-          <w:szCs w:val="24"/>
-        </w:rPr>
-        <w:t xml:space="preserve">Código procesal penal: Establece los procedimientos y normas que regulan la investigación, enjuiciamiento y juzgamiento de los delitos en un sistema legal determinado, el objetivo de este es garantizar un proceso penal justo, transparente </w:t>
-      </w:r>
+        <w:ind w:left="709"/>
+        <w:jc w:val="both"/>
+        <w:rPr>
+          <w:rFonts w:ascii="Arial" w:hAnsi="Arial" w:cs="Arial"/>
+          <w:color w:val="000000" w:themeColor="text1"/>
+          <w:sz w:val="24"/>
+          <w:szCs w:val="24"/>
+        </w:rPr>
+      </w:pPr>
       <w:r>
         <w:rPr>
           <w:rFonts w:ascii="Arial" w:hAnsi="Arial" w:cs="Arial"/>
@@ -2096,7 +2102,7 @@
           <w:szCs w:val="24"/>
         </w:rPr>
         <w:lastRenderedPageBreak/>
-        <w:t>y eficiente, tanto para los acusados como para las víctimas y la sociedad general</w:t>
+        <w:t>Código procesal penal: Establece los procedimientos y normas que regulan la investigación, enjuiciamiento y juzgamiento de los delitos en un sistema legal determinado, el objetivo de este es garantizar un proceso penal justo, transparente y eficiente, tanto para los acusados como para las víctimas y la sociedad general</w:t>
       </w:r>
       <w:r>
         <w:rPr>
@@ -2574,7 +2580,27 @@
           <w:sz w:val="24"/>
           <w:szCs w:val="24"/>
         </w:rPr>
-        <w:t>Según el Observatorio Nacional de Seguridad del Tránsito (Onset), durante 2023 se contabilizaron 12 mil 163 hechos, que cobraron la vida de 2 mil 273 personas, mientras que otras 8 mil 914 resultaron heridas. Al respecto, Oscar Hugo López, exministro de Educación y experto en formación, enfatizó la necesidad de entidades fiscalizadoras que cumplan con una normativa estricta, así como de academias que promuevan el conocimiento y la responsabilidad entre los conductores.</w:t>
+        <w:t>Según el Observatorio Nacional de Seguridad del Tránsito (</w:t>
+      </w:r>
+      <w:proofErr w:type="spellStart"/>
+      <w:r>
+        <w:rPr>
+          <w:rFonts w:ascii="Arial" w:hAnsi="Arial" w:cs="Arial"/>
+          <w:color w:val="000000" w:themeColor="text1"/>
+          <w:sz w:val="24"/>
+          <w:szCs w:val="24"/>
+        </w:rPr>
+        <w:t>Onset</w:t>
+      </w:r>
+      <w:proofErr w:type="spellEnd"/>
+      <w:r>
+        <w:rPr>
+          <w:rFonts w:ascii="Arial" w:hAnsi="Arial" w:cs="Arial"/>
+          <w:color w:val="000000" w:themeColor="text1"/>
+          <w:sz w:val="24"/>
+          <w:szCs w:val="24"/>
+        </w:rPr>
+        <w:t>), durante 2023 se contabilizaron 12 mil 163 hechos, que cobraron la vida de 2 mil 273 personas, mientras que otras 8 mil 914 resultaron heridas. Al respecto, Oscar Hugo López, exministro de Educación y experto en formación, enfatizó la necesidad de entidades fiscalizadoras que cumplan con una normativa estricta, así como de academias que promuevan el conocimiento y la responsabilidad entre los conductores.</w:t>
       </w:r>
       <w:sdt>
         <w:sdtPr>
@@ -2685,17 +2711,7 @@
           <w:sz w:val="24"/>
           <w:szCs w:val="24"/>
         </w:rPr>
-        <w:t xml:space="preserve">En el mundo mueren cada año 1.25 millones de personas a causa de accidentes de tránsito. Se trata de un número altísimo, pero que para consuelo humano se </w:t>
-      </w:r>
-      <w:r>
-        <w:rPr>
-          <w:rFonts w:ascii="Arial" w:hAnsi="Arial" w:cs="Arial"/>
-          <w:color w:val="000000" w:themeColor="text1"/>
-          <w:sz w:val="24"/>
-          <w:szCs w:val="24"/>
-        </w:rPr>
-        <w:lastRenderedPageBreak/>
-        <w:t xml:space="preserve">ha estabilizado desde hace una década, pues su tendencia venía siendo siempre al alza. Este es un estado de inseguridad vial, producto de una cultura vial decadente. La mayoría de los conductores conoce las normativas, pero la falta de aplicación real de la ley incentiva su constante violación. </w:t>
+        <w:t xml:space="preserve">En el mundo mueren cada año 1.25 millones de personas a causa de accidentes de tránsito. Se trata de un número altísimo, pero que para consuelo humano se ha estabilizado desde hace una década, pues su tendencia venía siendo siempre al alza. Este es un estado de inseguridad vial, producto de una cultura vial decadente. La mayoría de los conductores conoce las normativas, pero la falta de aplicación real de la ley incentiva su constante violación. </w:t>
       </w:r>
       <w:sdt>
         <w:sdtPr>
@@ -2961,7 +2977,7 @@
     <w:p>
       <w:pPr>
         <w:pStyle w:val="Prrafodelista"/>
-        <w:spacing w:after="0" w:line="276" w:lineRule="auto"/>
+        <w:spacing w:after="0" w:line="360" w:lineRule="auto"/>
         <w:ind w:left="708"/>
         <w:jc w:val="both"/>
         <w:rPr>
@@ -3054,7 +3070,7 @@
     <w:p>
       <w:pPr>
         <w:pStyle w:val="Prrafodelista"/>
-        <w:spacing w:after="0" w:line="276" w:lineRule="auto"/>
+        <w:spacing w:after="0" w:line="360" w:lineRule="auto"/>
         <w:ind w:left="708"/>
         <w:jc w:val="both"/>
         <w:rPr>
@@ -3068,7 +3084,7 @@
     <w:p>
       <w:pPr>
         <w:pStyle w:val="Prrafodelista"/>
-        <w:spacing w:after="0" w:line="276" w:lineRule="auto"/>
+        <w:spacing w:after="0" w:line="360" w:lineRule="auto"/>
         <w:ind w:left="708"/>
         <w:jc w:val="both"/>
         <w:rPr>
@@ -3091,7 +3107,7 @@
     <w:p>
       <w:pPr>
         <w:pStyle w:val="Prrafodelista"/>
-        <w:spacing w:after="0" w:line="276" w:lineRule="auto"/>
+        <w:spacing w:after="0" w:line="360" w:lineRule="auto"/>
         <w:ind w:left="708"/>
         <w:jc w:val="both"/>
         <w:rPr>
@@ -3109,7 +3125,7 @@
           <w:ilvl w:val="0"/>
           <w:numId w:val="2"/>
         </w:numPr>
-        <w:spacing w:after="0" w:line="276" w:lineRule="auto"/>
+        <w:spacing w:after="0" w:line="360" w:lineRule="auto"/>
         <w:jc w:val="both"/>
         <w:rPr>
           <w:rFonts w:ascii="Arial" w:hAnsi="Arial" w:cs="Arial"/>
@@ -3135,7 +3151,7 @@
           <w:ilvl w:val="0"/>
           <w:numId w:val="2"/>
         </w:numPr>
-        <w:spacing w:after="0" w:line="276" w:lineRule="auto"/>
+        <w:spacing w:after="0" w:line="360" w:lineRule="auto"/>
         <w:jc w:val="both"/>
         <w:rPr>
           <w:rFonts w:ascii="Arial" w:hAnsi="Arial" w:cs="Arial"/>
@@ -3161,29 +3177,30 @@
           <w:ilvl w:val="0"/>
           <w:numId w:val="2"/>
         </w:numPr>
-        <w:spacing w:after="0" w:line="276" w:lineRule="auto"/>
-        <w:jc w:val="both"/>
-        <w:rPr>
-          <w:rFonts w:ascii="Arial" w:hAnsi="Arial" w:cs="Arial"/>
-          <w:color w:val="000000" w:themeColor="text1"/>
-          <w:sz w:val="24"/>
-          <w:szCs w:val="24"/>
-        </w:rPr>
-      </w:pPr>
-      <w:r>
-        <w:rPr>
-          <w:rFonts w:ascii="Arial" w:hAnsi="Arial" w:cs="Arial"/>
-          <w:color w:val="000000" w:themeColor="text1"/>
-          <w:sz w:val="24"/>
-          <w:szCs w:val="24"/>
-        </w:rPr>
+        <w:spacing w:after="0" w:line="360" w:lineRule="auto"/>
+        <w:jc w:val="both"/>
+        <w:rPr>
+          <w:rFonts w:ascii="Arial" w:hAnsi="Arial" w:cs="Arial"/>
+          <w:color w:val="000000" w:themeColor="text1"/>
+          <w:sz w:val="24"/>
+          <w:szCs w:val="24"/>
+        </w:rPr>
+      </w:pPr>
+      <w:r>
+        <w:rPr>
+          <w:rFonts w:ascii="Arial" w:hAnsi="Arial" w:cs="Arial"/>
+          <w:color w:val="000000" w:themeColor="text1"/>
+          <w:sz w:val="24"/>
+          <w:szCs w:val="24"/>
+        </w:rPr>
+        <w:lastRenderedPageBreak/>
         <w:t>Diagnóstico de la educación vial</w:t>
       </w:r>
     </w:p>
     <w:p>
       <w:pPr>
         <w:pStyle w:val="Prrafodelista"/>
-        <w:spacing w:after="0" w:line="276" w:lineRule="auto"/>
+        <w:spacing w:after="0" w:line="360" w:lineRule="auto"/>
         <w:ind w:left="1428"/>
         <w:jc w:val="both"/>
         <w:rPr>
@@ -3197,7 +3214,7 @@
     <w:p>
       <w:pPr>
         <w:pStyle w:val="Prrafodelista"/>
-        <w:spacing w:after="0" w:line="276" w:lineRule="auto"/>
+        <w:spacing w:after="0" w:line="360" w:lineRule="auto"/>
         <w:ind w:left="708"/>
         <w:jc w:val="both"/>
         <w:rPr>
@@ -3290,7 +3307,7 @@
     <w:p>
       <w:pPr>
         <w:pStyle w:val="Prrafodelista"/>
-        <w:spacing w:after="0" w:line="276" w:lineRule="auto"/>
+        <w:spacing w:after="0" w:line="360" w:lineRule="auto"/>
         <w:ind w:left="708"/>
         <w:jc w:val="both"/>
         <w:rPr>
@@ -3304,7 +3321,7 @@
     <w:p>
       <w:pPr>
         <w:pStyle w:val="Prrafodelista"/>
-        <w:spacing w:after="0" w:line="276" w:lineRule="auto"/>
+        <w:spacing w:after="0" w:line="360" w:lineRule="auto"/>
         <w:ind w:left="708"/>
         <w:jc w:val="both"/>
         <w:rPr>
@@ -3321,7 +3338,6 @@
           <w:sz w:val="24"/>
           <w:szCs w:val="24"/>
         </w:rPr>
-        <w:lastRenderedPageBreak/>
         <w:t>Seguramente, alguna vez habrá escuchado sobre la importancia de contar con educación vial, sin embargo, pocas son las personas que conocen cuáles son sus objetivos, por ello consideramos necesario detallar para qué sirve la educación vial y por qué debe ser un tema de interés tanto para niños como adultos.</w:t>
       </w:r>
       <w:sdt>
@@ -3723,7 +3739,16 @@
           <w:sz w:val="24"/>
           <w:szCs w:val="24"/>
         </w:rPr>
-        <w:t>Cultura tributaria es un “Conjunto de información y el grado de conocimientos que en un determinado país se tiene sobre los impuestos, así como el conjunto de percepciones, criterios, hábitos y actitudes que la sociedad tiene respecto a la tributación”. En la mayoría de países latinoamericanos ha prevalecido una conducta social adversa al pago de impuestos, manifestándose en actitudes de rechazo, resistencia y evasión, o sea en diversas formas de incumplimiento. Dichas conductas intentan auto justificar, descalificando la gestión de la administración pública por la ineficiencia o falta de transparencia en el manejo de los recursos, así como por la corrupció</w:t>
+        <w:t xml:space="preserve">Cultura tributaria es un “Conjunto de información y el grado de conocimientos que en un determinado país se tiene sobre los impuestos, así como el conjunto </w:t>
+      </w:r>
+      <w:r>
+        <w:rPr>
+          <w:rFonts w:ascii="Arial" w:hAnsi="Arial" w:cs="Arial"/>
+          <w:sz w:val="24"/>
+          <w:szCs w:val="24"/>
+        </w:rPr>
+        <w:lastRenderedPageBreak/>
+        <w:t>de percepciones, criterios, hábitos y actitudes que la sociedad tiene respecto a la tributación”. En la mayoría de países latinoamericanos ha prevalecido una conducta social adversa al pago de impuestos, manifestándose en actitudes de rechazo, resistencia y evasión, o sea en diversas formas de incumplimiento. Dichas conductas intentan auto justificar, descalificando la gestión de la administración pública por la ineficiencia o falta de transparencia en el manejo de los recursos, así como por la corrupció</w:t>
       </w:r>
       <w:r>
         <w:rPr>
@@ -3806,7 +3831,6 @@
           <w:sz w:val="24"/>
           <w:szCs w:val="24"/>
         </w:rPr>
-        <w:lastRenderedPageBreak/>
         <w:t>La cultura tributaria,</w:t>
       </w:r>
       <w:r>
@@ -4005,6 +4029,8 @@
     <w:p>
       <w:pPr>
         <w:pStyle w:val="Prrafodelista"/>
+        <w:spacing w:line="360" w:lineRule="auto"/>
+        <w:jc w:val="both"/>
         <w:rPr>
           <w:rFonts w:ascii="Arial" w:hAnsi="Arial" w:cs="Arial"/>
           <w:color w:val="000000" w:themeColor="text1"/>
@@ -4096,6 +4122,8 @@
     <w:p>
       <w:pPr>
         <w:pStyle w:val="Prrafodelista"/>
+        <w:spacing w:line="360" w:lineRule="auto"/>
+        <w:jc w:val="both"/>
         <w:rPr>
           <w:rFonts w:ascii="Arial" w:hAnsi="Arial" w:cs="Arial"/>
           <w:color w:val="000000" w:themeColor="text1"/>
@@ -4107,6 +4135,8 @@
     <w:p>
       <w:pPr>
         <w:pStyle w:val="Prrafodelista"/>
+        <w:spacing w:line="360" w:lineRule="auto"/>
+        <w:jc w:val="both"/>
         <w:rPr>
           <w:rFonts w:ascii="Arial" w:hAnsi="Arial" w:cs="Arial"/>
           <w:color w:val="000000" w:themeColor="text1"/>
@@ -4123,6 +4153,7 @@
           <w:szCs w:val="24"/>
           <w:lang w:val="es-MX"/>
         </w:rPr>
+        <w:lastRenderedPageBreak/>
         <w:t>El boleto de ornato es uno de los documentos legales que todo guatemalteco debe pagar como uno de los trámites a principios de año. Se trata de un de una manera de apoyar a las municipalidades del país con la recaudación de dicho documento.</w:t>
       </w:r>
       <w:sdt>
@@ -4207,6 +4238,8 @@
     <w:p>
       <w:pPr>
         <w:pStyle w:val="Prrafodelista"/>
+        <w:spacing w:line="360" w:lineRule="auto"/>
+        <w:jc w:val="both"/>
         <w:rPr>
           <w:rFonts w:ascii="Arial" w:hAnsi="Arial" w:cs="Arial"/>
           <w:color w:val="000000" w:themeColor="text1"/>
@@ -4218,6 +4251,8 @@
     <w:p>
       <w:pPr>
         <w:pStyle w:val="Prrafodelista"/>
+        <w:spacing w:line="360" w:lineRule="auto"/>
+        <w:jc w:val="both"/>
         <w:rPr>
           <w:rFonts w:ascii="Arial" w:hAnsi="Arial" w:cs="Arial"/>
           <w:color w:val="000000" w:themeColor="text1"/>
@@ -4309,6 +4344,8 @@
     <w:p>
       <w:pPr>
         <w:pStyle w:val="Prrafodelista"/>
+        <w:spacing w:line="360" w:lineRule="auto"/>
+        <w:jc w:val="both"/>
         <w:rPr>
           <w:rFonts w:ascii="Arial" w:hAnsi="Arial" w:cs="Arial"/>
           <w:color w:val="000000" w:themeColor="text1"/>
@@ -4400,6 +4437,8 @@
     <w:p>
       <w:pPr>
         <w:pStyle w:val="Prrafodelista"/>
+        <w:spacing w:line="360" w:lineRule="auto"/>
+        <w:jc w:val="both"/>
         <w:rPr>
           <w:rFonts w:ascii="Arial" w:hAnsi="Arial" w:cs="Arial"/>
           <w:color w:val="000000" w:themeColor="text1"/>
@@ -4411,27 +4450,30 @@
     <w:p>
       <w:pPr>
         <w:pStyle w:val="Prrafodelista"/>
-        <w:rPr>
-          <w:rFonts w:ascii="Arial" w:hAnsi="Arial" w:cs="Arial"/>
-          <w:color w:val="000000" w:themeColor="text1"/>
-          <w:sz w:val="24"/>
-          <w:szCs w:val="24"/>
-        </w:rPr>
-      </w:pPr>
-      <w:r>
-        <w:rPr>
-          <w:rFonts w:ascii="Arial" w:hAnsi="Arial" w:cs="Arial"/>
-          <w:color w:val="000000" w:themeColor="text1"/>
-          <w:sz w:val="24"/>
-          <w:szCs w:val="24"/>
-        </w:rPr>
-        <w:lastRenderedPageBreak/>
+        <w:spacing w:line="360" w:lineRule="auto"/>
+        <w:jc w:val="both"/>
+        <w:rPr>
+          <w:rFonts w:ascii="Arial" w:hAnsi="Arial" w:cs="Arial"/>
+          <w:color w:val="000000" w:themeColor="text1"/>
+          <w:sz w:val="24"/>
+          <w:szCs w:val="24"/>
+        </w:rPr>
+      </w:pPr>
+      <w:r>
+        <w:rPr>
+          <w:rFonts w:ascii="Arial" w:hAnsi="Arial" w:cs="Arial"/>
+          <w:color w:val="000000" w:themeColor="text1"/>
+          <w:sz w:val="24"/>
+          <w:szCs w:val="24"/>
+        </w:rPr>
         <w:t>Tabla de pago de boleto de ornato</w:t>
       </w:r>
     </w:p>
     <w:p>
       <w:pPr>
         <w:pStyle w:val="Prrafodelista"/>
+        <w:spacing w:line="360" w:lineRule="auto"/>
+        <w:jc w:val="both"/>
         <w:rPr>
           <w:rFonts w:ascii="Arial" w:hAnsi="Arial" w:cs="Arial"/>
           <w:color w:val="000000" w:themeColor="text1"/>
@@ -4523,6 +4565,8 @@
     <w:p>
       <w:pPr>
         <w:pStyle w:val="Prrafodelista"/>
+        <w:spacing w:line="360" w:lineRule="auto"/>
+        <w:jc w:val="both"/>
         <w:rPr>
           <w:rFonts w:ascii="Arial" w:hAnsi="Arial" w:cs="Arial"/>
           <w:color w:val="000000" w:themeColor="text1"/>
@@ -4534,6 +4578,8 @@
     <w:p>
       <w:pPr>
         <w:pStyle w:val="Prrafodelista"/>
+        <w:spacing w:line="360" w:lineRule="auto"/>
+        <w:jc w:val="both"/>
         <w:rPr>
           <w:rFonts w:ascii="Arial" w:hAnsi="Arial" w:cs="Arial"/>
           <w:color w:val="000000" w:themeColor="text1"/>
@@ -4554,6 +4600,8 @@
     <w:p>
       <w:pPr>
         <w:pStyle w:val="Prrafodelista"/>
+        <w:spacing w:line="360" w:lineRule="auto"/>
+        <w:jc w:val="both"/>
         <w:rPr>
           <w:rFonts w:ascii="Arial" w:hAnsi="Arial" w:cs="Arial"/>
           <w:color w:val="000000" w:themeColor="text1"/>
@@ -4565,6 +4613,8 @@
     <w:p>
       <w:pPr>
         <w:pStyle w:val="Prrafodelista"/>
+        <w:spacing w:line="360" w:lineRule="auto"/>
+        <w:jc w:val="both"/>
         <w:rPr>
           <w:rFonts w:ascii="Arial" w:hAnsi="Arial" w:cs="Arial"/>
           <w:color w:val="000000" w:themeColor="text1"/>
@@ -4605,6 +4655,8 @@
     <w:p>
       <w:pPr>
         <w:pStyle w:val="Prrafodelista"/>
+        <w:spacing w:line="360" w:lineRule="auto"/>
+        <w:jc w:val="both"/>
         <w:rPr>
           <w:rFonts w:ascii="Arial" w:hAnsi="Arial" w:cs="Arial"/>
           <w:color w:val="000000" w:themeColor="text1"/>
@@ -4645,6 +4697,8 @@
     <w:p>
       <w:pPr>
         <w:pStyle w:val="Prrafodelista"/>
+        <w:spacing w:line="360" w:lineRule="auto"/>
+        <w:jc w:val="both"/>
         <w:rPr>
           <w:rFonts w:ascii="Arial" w:hAnsi="Arial" w:cs="Arial"/>
           <w:color w:val="000000" w:themeColor="text1"/>
@@ -4685,6 +4739,8 @@
     <w:p>
       <w:pPr>
         <w:pStyle w:val="Prrafodelista"/>
+        <w:spacing w:line="360" w:lineRule="auto"/>
+        <w:jc w:val="both"/>
         <w:rPr>
           <w:rFonts w:ascii="Arial" w:hAnsi="Arial" w:cs="Arial"/>
           <w:color w:val="000000" w:themeColor="text1"/>
@@ -4725,6 +4781,8 @@
     <w:p>
       <w:pPr>
         <w:pStyle w:val="Prrafodelista"/>
+        <w:spacing w:line="360" w:lineRule="auto"/>
+        <w:jc w:val="both"/>
         <w:rPr>
           <w:rFonts w:ascii="Arial" w:hAnsi="Arial" w:cs="Arial"/>
           <w:color w:val="000000" w:themeColor="text1"/>
@@ -4765,6 +4823,8 @@
     <w:p>
       <w:pPr>
         <w:pStyle w:val="Prrafodelista"/>
+        <w:spacing w:line="360" w:lineRule="auto"/>
+        <w:jc w:val="both"/>
         <w:rPr>
           <w:rFonts w:ascii="Arial" w:hAnsi="Arial" w:cs="Arial"/>
           <w:color w:val="000000" w:themeColor="text1"/>
@@ -4805,6 +4865,8 @@
     <w:p>
       <w:pPr>
         <w:pStyle w:val="Prrafodelista"/>
+        <w:spacing w:line="360" w:lineRule="auto"/>
+        <w:jc w:val="both"/>
         <w:rPr>
           <w:rFonts w:ascii="Arial" w:hAnsi="Arial" w:cs="Arial"/>
           <w:color w:val="000000" w:themeColor="text1"/>
@@ -4845,6 +4907,8 @@
     <w:p>
       <w:pPr>
         <w:pStyle w:val="Prrafodelista"/>
+        <w:spacing w:line="360" w:lineRule="auto"/>
+        <w:jc w:val="both"/>
         <w:rPr>
           <w:rFonts w:ascii="Arial" w:hAnsi="Arial" w:cs="Arial"/>
           <w:color w:val="000000" w:themeColor="text1"/>
@@ -4885,6 +4949,8 @@
     <w:p>
       <w:pPr>
         <w:pStyle w:val="Prrafodelista"/>
+        <w:spacing w:line="360" w:lineRule="auto"/>
+        <w:jc w:val="both"/>
         <w:rPr>
           <w:rFonts w:ascii="Arial" w:hAnsi="Arial" w:cs="Arial"/>
           <w:color w:val="000000" w:themeColor="text1"/>
@@ -5259,7 +5325,6 @@
           <w:szCs w:val="24"/>
           <w:lang w:val="es-MX"/>
         </w:rPr>
-        <w:lastRenderedPageBreak/>
         <w:t>El sufragio cumple con el propósito de la participación política, es decir, permite que los ciudadanos jueguen algún papel en la conducción de sus Estados, a través de la elección de representantes políticos, la aprobación de medidas consultadas al pueblo, o la postulación para jugar un papel en la conducción del Estado. Cuando existe el sufragio, las personas poseen el derecho a participar políticamente.</w:t>
       </w:r>
       <w:sdt>
@@ -5527,43 +5592,25 @@
           <w:sz w:val="24"/>
           <w:szCs w:val="24"/>
         </w:rPr>
+        <w:lastRenderedPageBreak/>
         <w:t>Derechos y Deberes constitucionales</w:t>
       </w:r>
     </w:p>
     <w:p>
       <w:pPr>
         <w:pStyle w:val="NormalWeb"/>
-        <w:spacing w:before="0" w:beforeAutospacing="0" w:after="264" w:afterAutospacing="0" w:line="486" w:lineRule="atLeast"/>
+        <w:spacing w:before="0" w:beforeAutospacing="0" w:after="264" w:afterAutospacing="0" w:line="360" w:lineRule="auto"/>
         <w:ind w:left="708"/>
-        <w:rPr>
-          <w:rFonts w:ascii="Arial" w:hAnsi="Arial" w:cs="Arial"/>
-        </w:rPr>
-      </w:pPr>
-      <w:r>
-        <w:rPr>
-          <w:rFonts w:ascii="Arial" w:hAnsi="Arial" w:cs="Arial"/>
-        </w:rPr>
-        <w:t>L</w:t>
-      </w:r>
-      <w:r>
-        <w:rPr>
-          <w:rFonts w:ascii="Arial" w:hAnsi="Arial" w:cs="Arial"/>
-        </w:rPr>
-        <w:t xml:space="preserve">os guatemaltecos tenemos adquiridos por mandato constitucional, nadie nos puede privar de ellos y no podemos renunciar a los mismos, Los derechos y deberes constitucionales (denominados también derechos y deberes fundamentales y garantías </w:t>
-      </w:r>
-      <w:proofErr w:type="gramStart"/>
-      <w:r>
-        <w:rPr>
-          <w:rFonts w:ascii="Arial" w:hAnsi="Arial" w:cs="Arial"/>
-        </w:rPr>
-        <w:t>individuales )</w:t>
-      </w:r>
-      <w:proofErr w:type="gramEnd"/>
-      <w:r>
-        <w:rPr>
-          <w:rFonts w:ascii="Arial" w:hAnsi="Arial" w:cs="Arial"/>
-        </w:rPr>
-        <w:t xml:space="preserve"> son aquellos derechos y deberes humanos garantizados con rango constitucional que se consideran como esenciales en el sistema político que la Constitución fundamental y que están especialmente vinculados a la dignidad de la persona humana. Es decir, son aquellos derechos y deberes que dentro del ordenamiento jurídico, los derechos y deberes constitucionales de Guatemala pueden ser: Derechos y deberes Cívicos y derechos y deberes políticos.</w:t>
+        <w:jc w:val="both"/>
+        <w:rPr>
+          <w:rFonts w:ascii="Arial" w:hAnsi="Arial" w:cs="Arial"/>
+        </w:rPr>
+      </w:pPr>
+      <w:r>
+        <w:rPr>
+          <w:rFonts w:ascii="Arial" w:hAnsi="Arial" w:cs="Arial"/>
+        </w:rPr>
+        <w:t>Los guatemaltecos tenemos adquiridos por mandato constitucional, nadie nos puede privar de ellos y no podemos renunciar a los mismos, Los derechos y deberes constitucionales (denominados también derechos y deberes fundamentales y garantías individuales ) son aquellos derechos y deberes humanos garantizados con rango constitucional que se consideran como esenciales en el sistema político que la Constitución fundamental y que están especialmente vinculados a la dignidad de la persona humana.</w:t>
       </w:r>
       <w:sdt>
         <w:sdtPr>
@@ -5573,6 +5620,7 @@
           <w:id w:val="-1109739920"/>
           <w:citation/>
         </w:sdtPr>
+        <w:sdtEndPr/>
         <w:sdtContent>
           <w:r>
             <w:rPr>
@@ -5597,14 +5645,7 @@
               <w:rFonts w:ascii="Arial" w:hAnsi="Arial" w:cs="Arial"/>
               <w:noProof/>
             </w:rPr>
-            <w:t xml:space="preserve"> </w:t>
-          </w:r>
-          <w:r>
-            <w:rPr>
-              <w:rFonts w:ascii="Arial" w:hAnsi="Arial" w:cs="Arial"/>
-              <w:noProof/>
-            </w:rPr>
-            <w:t>(z, 2022)</w:t>
+            <w:t xml:space="preserve"> (z, 2022)</w:t>
           </w:r>
           <w:r>
             <w:rPr>
@@ -5619,24 +5660,50 @@
       <w:pPr>
         <w:pStyle w:val="NormalWeb"/>
         <w:shd w:val="clear" w:color="auto" w:fill="FFFFFF"/>
-        <w:spacing w:before="0" w:beforeAutospacing="0" w:after="264" w:afterAutospacing="0" w:line="486" w:lineRule="atLeast"/>
+        <w:spacing w:before="0" w:beforeAutospacing="0" w:after="264" w:afterAutospacing="0" w:line="360" w:lineRule="auto"/>
         <w:ind w:left="708"/>
-        <w:rPr>
-          <w:rFonts w:ascii="Arial" w:hAnsi="Arial" w:cs="Arial"/>
-        </w:rPr>
-      </w:pPr>
-      <w:r>
-        <w:rPr>
-          <w:rFonts w:ascii="Arial" w:hAnsi="Arial" w:cs="Arial"/>
-        </w:rPr>
-        <w:t xml:space="preserve">Quien establece los derechos y deberes constitucionales es el Organismo Legislativo, el cual está conformado por el Congreso Nacional de Guatemala, </w:t>
-      </w:r>
-      <w:r>
-        <w:rPr>
-          <w:rFonts w:ascii="Arial" w:hAnsi="Arial" w:cs="Arial"/>
-        </w:rPr>
-        <w:lastRenderedPageBreak/>
-        <w:t>diputados, la Constitución Política y las Comisiones Parlamentarias.</w:t>
+        <w:jc w:val="both"/>
+        <w:rPr>
+          <w:rFonts w:ascii="Arial" w:hAnsi="Arial" w:cs="Arial"/>
+        </w:rPr>
+      </w:pPr>
+      <w:r>
+        <w:rPr>
+          <w:rFonts w:ascii="Arial" w:hAnsi="Arial" w:cs="Arial"/>
+        </w:rPr>
+        <w:t>S</w:t>
+      </w:r>
+      <w:r>
+        <w:rPr>
+          <w:rFonts w:ascii="Arial" w:hAnsi="Arial" w:cs="Arial"/>
+        </w:rPr>
+        <w:t xml:space="preserve">on aquellos derechos y deberes </w:t>
+      </w:r>
+      <w:proofErr w:type="gramStart"/>
+      <w:r>
+        <w:rPr>
+          <w:rFonts w:ascii="Arial" w:hAnsi="Arial" w:cs="Arial"/>
+        </w:rPr>
+        <w:t>que</w:t>
+      </w:r>
+      <w:proofErr w:type="gramEnd"/>
+      <w:r>
+        <w:rPr>
+          <w:rFonts w:ascii="Arial" w:hAnsi="Arial" w:cs="Arial"/>
+        </w:rPr>
+        <w:t xml:space="preserve"> dentro del ordenamiento jurídico, los derechos y deberes constitucionales de Guatemala pueden ser: Derechos y deberes Cívicos y derechos y deberes políticos</w:t>
+      </w:r>
+      <w:r>
+        <w:rPr>
+          <w:rFonts w:ascii="Arial" w:hAnsi="Arial" w:cs="Arial"/>
+        </w:rPr>
+        <w:t>. Quien</w:t>
+      </w:r>
+      <w:r>
+        <w:rPr>
+          <w:rFonts w:ascii="Arial" w:hAnsi="Arial" w:cs="Arial"/>
+        </w:rPr>
+        <w:t xml:space="preserve"> establece los derechos y deberes constitucionales es el Organismo Legislativo, el cual está conformado por el Congreso Nacional de Guatemala, diputados, la Constitución Política y las Comisiones Parlamentarias.</w:t>
       </w:r>
       <w:sdt>
         <w:sdtPr>
@@ -5646,6 +5713,7 @@
           <w:id w:val="1331496170"/>
           <w:citation/>
         </w:sdtPr>
+        <w:sdtEndPr/>
         <w:sdtContent>
           <w:r>
             <w:rPr>
@@ -5670,14 +5738,7 @@
               <w:rFonts w:ascii="Arial" w:hAnsi="Arial" w:cs="Arial"/>
               <w:noProof/>
             </w:rPr>
-            <w:t xml:space="preserve"> </w:t>
-          </w:r>
-          <w:r>
-            <w:rPr>
-              <w:rFonts w:ascii="Arial" w:hAnsi="Arial" w:cs="Arial"/>
-              <w:noProof/>
-            </w:rPr>
-            <w:t>(HUENCHUMILLA, 2012)</w:t>
+            <w:t xml:space="preserve"> (HUENCHUMILLA, 2012)</w:t>
           </w:r>
           <w:r>
             <w:rPr>
@@ -5692,8 +5753,9 @@
       <w:pPr>
         <w:pStyle w:val="NormalWeb"/>
         <w:shd w:val="clear" w:color="auto" w:fill="FFFFFF"/>
-        <w:spacing w:before="0" w:beforeAutospacing="0" w:after="0" w:afterAutospacing="0" w:line="486" w:lineRule="atLeast"/>
+        <w:spacing w:before="0" w:beforeAutospacing="0" w:after="0" w:afterAutospacing="0" w:line="360" w:lineRule="auto"/>
         <w:ind w:left="708"/>
+        <w:jc w:val="both"/>
         <w:rPr>
           <w:rFonts w:ascii="Arial" w:hAnsi="Arial" w:cs="Arial"/>
         </w:rPr>
@@ -5709,6 +5771,8 @@
           <w:rPr>
             <w:rStyle w:val="Hipervnculo"/>
             <w:rFonts w:ascii="Arial" w:hAnsi="Arial" w:cs="Arial"/>
+            <w:color w:val="000000" w:themeColor="text1"/>
+            <w:u w:val="none"/>
           </w:rPr>
           <w:t>Secretarías de la Presidencia y Vicepresidencia</w:t>
         </w:r>
@@ -5727,6 +5791,7 @@
           <w:id w:val="1726108798"/>
           <w:citation/>
         </w:sdtPr>
+        <w:sdtEndPr/>
         <w:sdtContent>
           <w:r>
             <w:rPr>
@@ -5751,14 +5816,7 @@
               <w:rFonts w:ascii="Arial" w:hAnsi="Arial" w:cs="Arial"/>
               <w:noProof/>
             </w:rPr>
-            <w:t xml:space="preserve"> </w:t>
-          </w:r>
-          <w:r>
-            <w:rPr>
-              <w:rFonts w:ascii="Arial" w:hAnsi="Arial" w:cs="Arial"/>
-              <w:noProof/>
-            </w:rPr>
-            <w:t>(Fernando, 2005)</w:t>
+            <w:t xml:space="preserve"> (Fernando, 2005)</w:t>
           </w:r>
           <w:r>
             <w:rPr>
@@ -5971,7 +6029,7 @@
           <w:sz w:val="24"/>
           <w:szCs w:val="24"/>
         </w:rPr>
-        <w:t xml:space="preserve">Se refiere a la capacidad de ser equitativos y justos en relación con el trato de hombres y mujeres, teniendo en cuenta sus diferentes necesidades. En una situación de equidad de género, los derechos, responsabilidades y oportunidades de los individuos no se determinan por el hecho de haber nacido hombre o mujer. La discriminación de género implica que no se otorgan iguales derechos, responsabilidades y oportunidades a hombres y mujeres. Actualmente, la discriminación de géneros se puede observar en la violencia cotidiana hacia las mujeres, la discriminación laboral, la falta de acceso a ciertas posiciones laborales, a la educación, a la propiedad privada, etc. Los derechos y las concepciones relacionadas con los géneros no sólo cambian con el tiempo, sino que cambian entre las diferentes culturas. Es decir, que, en un mismo momento, podemos encontrar en diferentes países, mayor o menor inequidad entre hombres y mujeres. El hecho de que las concepciones sociales cambien con el tiempo y entre las culturas, plantea el desafío de contribuir al cambio </w:t>
+        <w:t xml:space="preserve">Se refiere a la capacidad de ser equitativos y justos en relación con el trato de hombres y mujeres, teniendo en cuenta sus diferentes necesidades. En una situación de equidad de género, los derechos, responsabilidades y oportunidades de los individuos no se determinan por el hecho de haber nacido </w:t>
       </w:r>
       <w:r>
         <w:rPr>
@@ -5980,7 +6038,7 @@
           <w:szCs w:val="24"/>
         </w:rPr>
         <w:lastRenderedPageBreak/>
-        <w:t>social y cultural, para lograr que se eliminen las barreras que aún existen</w:t>
+        <w:t>hombre o mujer. La discriminación de género implica que no se otorgan iguales derechos, responsabilidades y oportunidades a hombres y mujeres. Actualmente, la discriminación de géneros se puede observar en la violencia cotidiana hacia las mujeres, la discriminación laboral, la falta de acceso a ciertas posiciones laborales, a la educación, a la propiedad privada, etc. Los derechos y las concepciones relacionadas con los géneros no sólo cambian con el tiempo, sino que cambian entre las diferentes culturas. Es decir, que, en un mismo momento, podemos encontrar en diferentes países, mayor o menor inequidad entre hombres y mujeres. El hecho de que las concepciones sociales cambien con el tiempo y entre las culturas, plantea el desafío de contribuir al cambio social y cultural, para lograr que se eliminen las barreras que aún existen</w:t>
       </w:r>
       <w:sdt>
         <w:sdtPr>
@@ -6145,6 +6203,7 @@
     <w:p>
       <w:pPr>
         <w:pStyle w:val="Prrafodelista"/>
+        <w:spacing w:line="360" w:lineRule="auto"/>
         <w:jc w:val="both"/>
         <w:rPr>
           <w:rFonts w:ascii="Arial" w:hAnsi="Arial" w:cs="Arial"/>
@@ -6258,7 +6317,7 @@
         <w:p>
           <w:pPr>
             <w:pStyle w:val="Ttulo1"/>
-            <w:jc w:val="both"/>
+            <w:jc w:val="center"/>
             <w:rPr>
               <w:rFonts w:ascii="Arial" w:hAnsi="Arial" w:cs="Arial"/>
               <w:b/>
@@ -7297,8 +7356,6 @@
           <w:szCs w:val="24"/>
         </w:rPr>
       </w:pPr>
-      <w:bookmarkStart w:id="0" w:name="_GoBack"/>
-      <w:bookmarkEnd w:id="0"/>
     </w:p>
     <w:sectPr>
       <w:pgSz w:w="12240" w:h="15840"/>
@@ -7323,7 +7380,7 @@
 </file>
 
 <file path=word/numbering.xml><?xml version="1.0" encoding="utf-8"?>
-<w:numbering xmlns:wpc="http://schemas.microsoft.com/office/word/2010/wordprocessingCanvas" xmlns:mc="http://schemas.openxmlformats.org/markup-compatibility/2006" xmlns:o="urn:schemas-microsoft-com:office:office" xmlns:r="http://schemas.openxmlformats.org/officeDocument/2006/relationships" xmlns:m="http://schemas.openxmlformats.org/officeDocument/2006/math" xmlns:v="urn:schemas-microsoft-com:vml" xmlns:wp14="http://schemas.microsoft.com/office/word/2010/wordprocessingDrawing" xmlns:wp="http://schemas.openxmlformats.org/drawingml/2006/wordprocessingDrawing" xmlns:w10="urn:schemas-microsoft-com:office:word" xmlns:w="http://schemas.openxmlformats.org/wordprocessingml/2006/main" xmlns:w14="http://schemas.microsoft.com/office/word/2010/wordml" xmlns:w15="http://schemas.microsoft.com/office/word/2012/wordml" xmlns:wpg="http://schemas.microsoft.com/office/word/2010/wordprocessingGroup" xmlns:wpi="http://schemas.microsoft.com/office/word/2010/wordprocessingInk" xmlns:wne="http://schemas.microsoft.com/office/word/2006/wordml" xmlns:wps="http://schemas.microsoft.com/office/word/2010/wordprocessingShape" mc:Ignorable="w14 w15 wp14">
+<w:numbering xmlns:wpc="http://schemas.microsoft.com/office/word/2010/wordprocessingCanvas" xmlns:cx="http://schemas.microsoft.com/office/drawing/2014/chartex" xmlns:cx1="http://schemas.microsoft.com/office/drawing/2015/9/8/chartex" xmlns:cx2="http://schemas.microsoft.com/office/drawing/2015/10/21/chartex" xmlns:cx3="http://schemas.microsoft.com/office/drawing/2016/5/9/chartex" xmlns:cx4="http://schemas.microsoft.com/office/drawing/2016/5/10/chartex" xmlns:cx5="http://schemas.microsoft.com/office/drawing/2016/5/11/chartex" xmlns:cx6="http://schemas.microsoft.com/office/drawing/2016/5/12/chartex" xmlns:cx7="http://schemas.microsoft.com/office/drawing/2016/5/13/chartex" xmlns:cx8="http://schemas.microsoft.com/office/drawing/2016/5/14/chartex" xmlns:mc="http://schemas.openxmlformats.org/markup-compatibility/2006" xmlns:aink="http://schemas.microsoft.com/office/drawing/2016/ink" xmlns:am3d="http://schemas.microsoft.com/office/drawing/2017/model3d" xmlns:o="urn:schemas-microsoft-com:office:office" xmlns:r="http://schemas.openxmlformats.org/officeDocument/2006/relationships" xmlns:m="http://schemas.openxmlformats.org/officeDocument/2006/math" xmlns:v="urn:schemas-microsoft-com:vml" xmlns:wp14="http://schemas.microsoft.com/office/word/2010/wordprocessingDrawing" xmlns:wp="http://schemas.openxmlformats.org/drawingml/2006/wordprocessingDrawing" xmlns:w10="urn:schemas-microsoft-com:office:word" xmlns:w="http://schemas.openxmlformats.org/wordprocessingml/2006/main" xmlns:w14="http://schemas.microsoft.com/office/word/2010/wordml" xmlns:w15="http://schemas.microsoft.com/office/word/2012/wordml" xmlns:w16cex="http://schemas.microsoft.com/office/word/2018/wordml/cex" xmlns:w16cid="http://schemas.microsoft.com/office/word/2016/wordml/cid" xmlns:w16="http://schemas.microsoft.com/office/word/2018/wordml" xmlns:w16sdtdh="http://schemas.microsoft.com/office/word/2020/wordml/sdtdatahash" xmlns:w16se="http://schemas.microsoft.com/office/word/2015/wordml/symex" xmlns:wpg="http://schemas.microsoft.com/office/word/2010/wordprocessingGroup" xmlns:wpi="http://schemas.microsoft.com/office/word/2010/wordprocessingInk" xmlns:wne="http://schemas.microsoft.com/office/word/2006/wordml" xmlns:wps="http://schemas.microsoft.com/office/word/2010/wordprocessingShape" mc:Ignorable="w14 w15 w16se w16cid w16 w16cex w16sdtdh wp14">
   <w:abstractNum w:abstractNumId="0" w15:restartNumberingAfterBreak="0">
     <w:nsid w:val="11F80E43"/>
     <w:multiLevelType w:val="hybridMultilevel"/>
@@ -7560,7 +7617,7 @@
 </file>
 
 <file path=word/styles.xml><?xml version="1.0" encoding="utf-8"?>
-<w:styles xmlns:mc="http://schemas.openxmlformats.org/markup-compatibility/2006" xmlns:r="http://schemas.openxmlformats.org/officeDocument/2006/relationships" xmlns:w="http://schemas.openxmlformats.org/wordprocessingml/2006/main" xmlns:w14="http://schemas.microsoft.com/office/word/2010/wordml" xmlns:w15="http://schemas.microsoft.com/office/word/2012/wordml" mc:Ignorable="w14 w15">
+<w:styles xmlns:mc="http://schemas.openxmlformats.org/markup-compatibility/2006" xmlns:r="http://schemas.openxmlformats.org/officeDocument/2006/relationships" xmlns:w="http://schemas.openxmlformats.org/wordprocessingml/2006/main" xmlns:w14="http://schemas.microsoft.com/office/word/2010/wordml" xmlns:w15="http://schemas.microsoft.com/office/word/2012/wordml" xmlns:w16cex="http://schemas.microsoft.com/office/word/2018/wordml/cex" xmlns:w16cid="http://schemas.microsoft.com/office/word/2016/wordml/cid" xmlns:w16="http://schemas.microsoft.com/office/word/2018/wordml" xmlns:w16sdtdh="http://schemas.microsoft.com/office/word/2020/wordml/sdtdatahash" xmlns:w16se="http://schemas.microsoft.com/office/word/2015/wordml/symex" mc:Ignorable="w14 w15 w16se w16cid w16 w16cex w16sdtdh">
   <w:docDefaults>
     <w:rPrDefault>
       <w:rPr>
@@ -7570,7 +7627,7 @@
     </w:rPrDefault>
     <w:pPrDefault/>
   </w:docDefaults>
-  <w:latentStyles w:defLockedState="0" w:defUIPriority="99" w:defSemiHidden="0" w:defUnhideWhenUsed="0" w:defQFormat="0" w:count="371">
+  <w:latentStyles w:defLockedState="0" w:defUIPriority="99" w:defSemiHidden="0" w:defUnhideWhenUsed="0" w:defQFormat="0" w:count="376">
     <w:lsdException w:name="Normal" w:locked="1" w:uiPriority="0" w:qFormat="1"/>
     <w:lsdException w:name="heading 1" w:locked="1" w:uiPriority="9" w:qFormat="1"/>
     <w:lsdException w:name="heading 2" w:locked="1" w:semiHidden="1" w:uiPriority="0" w:unhideWhenUsed="1" w:qFormat="1"/>
@@ -7942,6 +7999,11 @@
     <w:lsdException w:name="List Table 5 Dark Accent 6" w:uiPriority="50"/>
     <w:lsdException w:name="List Table 6 Colorful Accent 6" w:uiPriority="51"/>
     <w:lsdException w:name="List Table 7 Colorful Accent 6" w:uiPriority="52"/>
+    <w:lsdException w:name="Mention" w:semiHidden="1" w:unhideWhenUsed="1"/>
+    <w:lsdException w:name="Smart Hyperlink" w:semiHidden="1" w:unhideWhenUsed="1"/>
+    <w:lsdException w:name="Hashtag" w:semiHidden="1" w:unhideWhenUsed="1"/>
+    <w:lsdException w:name="Unresolved Mention" w:semiHidden="1" w:unhideWhenUsed="1"/>
+    <w:lsdException w:name="Smart Link" w:semiHidden="1" w:unhideWhenUsed="1"/>
   </w:latentStyles>
   <w:style w:type="paragraph" w:default="1" w:styleId="Normal">
     <w:name w:val="Normal"/>
@@ -8209,8 +8271,8 @@
       <w:lang w:eastAsia="es-GT"/>
     </w:rPr>
   </w:style>
-  <w:style w:type="character" w:customStyle="1" w:styleId="UnresolvedMention">
-    <w:name w:val="Unresolved Mention"/>
+  <w:style w:type="character" w:customStyle="1" w:styleId="Mencinsinresolver1">
+    <w:name w:val="Mención sin resolver1"/>
     <w:basedOn w:val="Fuentedeprrafopredeter"/>
     <w:uiPriority w:val="99"/>
     <w:semiHidden/>

</xml_diff>

<commit_message>
Respeto a las diferencias: Pluriculturales y multilingües
</commit_message>
<xml_diff>
--- a/Proyecto de Nación.docx
+++ b/Proyecto de Nación.docx
@@ -1,6 +1,6 @@
 
 <file path=word/document.xml><?xml version="1.0" encoding="utf-8"?>
-<w:document xmlns:wpc="http://schemas.microsoft.com/office/word/2010/wordprocessingCanvas" xmlns:cx="http://schemas.microsoft.com/office/drawing/2014/chartex" xmlns:cx1="http://schemas.microsoft.com/office/drawing/2015/9/8/chartex" xmlns:cx2="http://schemas.microsoft.com/office/drawing/2015/10/21/chartex" xmlns:cx3="http://schemas.microsoft.com/office/drawing/2016/5/9/chartex" xmlns:cx4="http://schemas.microsoft.com/office/drawing/2016/5/10/chartex" xmlns:cx5="http://schemas.microsoft.com/office/drawing/2016/5/11/chartex" xmlns:cx6="http://schemas.microsoft.com/office/drawing/2016/5/12/chartex" xmlns:cx7="http://schemas.microsoft.com/office/drawing/2016/5/13/chartex" xmlns:cx8="http://schemas.microsoft.com/office/drawing/2016/5/14/chartex" xmlns:mc="http://schemas.openxmlformats.org/markup-compatibility/2006" xmlns:aink="http://schemas.microsoft.com/office/drawing/2016/ink" xmlns:am3d="http://schemas.microsoft.com/office/drawing/2017/model3d" xmlns:o="urn:schemas-microsoft-com:office:office" xmlns:r="http://schemas.openxmlformats.org/officeDocument/2006/relationships" xmlns:m="http://schemas.openxmlformats.org/officeDocument/2006/math" xmlns:v="urn:schemas-microsoft-com:vml" xmlns:wp14="http://schemas.microsoft.com/office/word/2010/wordprocessingDrawing" xmlns:wp="http://schemas.openxmlformats.org/drawingml/2006/wordprocessingDrawing" xmlns:w10="urn:schemas-microsoft-com:office:word" xmlns:w="http://schemas.openxmlformats.org/wordprocessingml/2006/main" xmlns:w14="http://schemas.microsoft.com/office/word/2010/wordml" xmlns:w15="http://schemas.microsoft.com/office/word/2012/wordml" xmlns:w16cex="http://schemas.microsoft.com/office/word/2018/wordml/cex" xmlns:w16cid="http://schemas.microsoft.com/office/word/2016/wordml/cid" xmlns:w16="http://schemas.microsoft.com/office/word/2018/wordml" xmlns:w16sdtdh="http://schemas.microsoft.com/office/word/2020/wordml/sdtdatahash" xmlns:w16se="http://schemas.microsoft.com/office/word/2015/wordml/symex" xmlns:wpg="http://schemas.microsoft.com/office/word/2010/wordprocessingGroup" xmlns:wpi="http://schemas.microsoft.com/office/word/2010/wordprocessingInk" xmlns:wne="http://schemas.microsoft.com/office/word/2006/wordml" xmlns:wps="http://schemas.microsoft.com/office/word/2010/wordprocessingShape" mc:Ignorable="w14 w15 w16se w16cid w16 w16cex w16sdtdh wp14">
+<w:document xmlns:wpc="http://schemas.microsoft.com/office/word/2010/wordprocessingCanvas" xmlns:cx="http://schemas.microsoft.com/office/drawing/2014/chartex" xmlns:cx1="http://schemas.microsoft.com/office/drawing/2015/9/8/chartex" xmlns:cx2="http://schemas.microsoft.com/office/drawing/2015/10/21/chartex" xmlns:cx3="http://schemas.microsoft.com/office/drawing/2016/5/9/chartex" xmlns:cx4="http://schemas.microsoft.com/office/drawing/2016/5/10/chartex" xmlns:cx5="http://schemas.microsoft.com/office/drawing/2016/5/11/chartex" xmlns:cx6="http://schemas.microsoft.com/office/drawing/2016/5/12/chartex" xmlns:cx7="http://schemas.microsoft.com/office/drawing/2016/5/13/chartex" xmlns:cx8="http://schemas.microsoft.com/office/drawing/2016/5/14/chartex" xmlns:mc="http://schemas.openxmlformats.org/markup-compatibility/2006" xmlns:aink="http://schemas.microsoft.com/office/drawing/2016/ink" xmlns:am3d="http://schemas.microsoft.com/office/drawing/2017/model3d" xmlns:o="urn:schemas-microsoft-com:office:office" xmlns:oel="http://schemas.microsoft.com/office/2019/extlst" xmlns:r="http://schemas.openxmlformats.org/officeDocument/2006/relationships" xmlns:m="http://schemas.openxmlformats.org/officeDocument/2006/math" xmlns:v="urn:schemas-microsoft-com:vml" xmlns:wp14="http://schemas.microsoft.com/office/word/2010/wordprocessingDrawing" xmlns:wp="http://schemas.openxmlformats.org/drawingml/2006/wordprocessingDrawing" xmlns:w10="urn:schemas-microsoft-com:office:word" xmlns:w="http://schemas.openxmlformats.org/wordprocessingml/2006/main" xmlns:w14="http://schemas.microsoft.com/office/word/2010/wordml" xmlns:w15="http://schemas.microsoft.com/office/word/2012/wordml" xmlns:w16cex="http://schemas.microsoft.com/office/word/2018/wordml/cex" xmlns:w16cid="http://schemas.microsoft.com/office/word/2016/wordml/cid" xmlns:w16="http://schemas.microsoft.com/office/word/2018/wordml" xmlns:w16du="http://schemas.microsoft.com/office/word/2023/wordml/word16du" xmlns:w16sdtdh="http://schemas.microsoft.com/office/word/2020/wordml/sdtdatahash" xmlns:w16se="http://schemas.microsoft.com/office/word/2015/wordml/symex" xmlns:wpg="http://schemas.microsoft.com/office/word/2010/wordprocessingGroup" xmlns:wpi="http://schemas.microsoft.com/office/word/2010/wordprocessingInk" xmlns:wne="http://schemas.microsoft.com/office/word/2006/wordml" xmlns:wps="http://schemas.microsoft.com/office/word/2010/wordprocessingShape" mc:Ignorable="w14 w15 w16se w16cid w16 w16cex w16sdtdh w16du wp14">
   <w:body>
     <w:p>
       <w:pPr>
@@ -1123,7 +1123,6 @@
           <w:id w:val="-1083840804"/>
           <w:citation/>
         </w:sdtPr>
-        <w:sdtEndPr/>
         <w:sdtContent>
           <w:r>
             <w:rPr>
@@ -1245,7 +1244,6 @@
           <w:id w:val="-1518613688"/>
           <w:citation/>
         </w:sdtPr>
-        <w:sdtEndPr/>
         <w:sdtContent>
           <w:r>
             <w:rPr>
@@ -1361,7 +1359,6 @@
           <w:id w:val="-1086850330"/>
           <w:citation/>
         </w:sdtPr>
-        <w:sdtEndPr/>
         <w:sdtContent>
           <w:r>
             <w:rPr>
@@ -1544,7 +1541,6 @@
           <w:id w:val="2051255176"/>
           <w:citation/>
         </w:sdtPr>
-        <w:sdtEndPr/>
         <w:sdtContent>
           <w:r>
             <w:rPr>
@@ -1628,7 +1624,6 @@
           <w:id w:val="515958581"/>
           <w:citation/>
         </w:sdtPr>
-        <w:sdtEndPr/>
         <w:sdtContent>
           <w:r>
             <w:rPr>
@@ -1749,7 +1744,6 @@
           <w:id w:val="622262970"/>
           <w:citation/>
         </w:sdtPr>
-        <w:sdtEndPr/>
         <w:sdtContent>
           <w:r>
             <w:rPr>
@@ -1875,7 +1869,6 @@
           <w:id w:val="980431777"/>
           <w:citation/>
         </w:sdtPr>
-        <w:sdtEndPr/>
         <w:sdtContent>
           <w:r>
             <w:rPr>
@@ -2000,7 +1993,6 @@
           <w:id w:val="-706494653"/>
           <w:citation/>
         </w:sdtPr>
-        <w:sdtEndPr/>
         <w:sdtContent>
           <w:r>
             <w:rPr>
@@ -2117,7 +2109,6 @@
           <w:id w:val="-1737312288"/>
           <w:citation/>
         </w:sdtPr>
-        <w:sdtEndPr/>
         <w:sdtContent>
           <w:r>
             <w:rPr>
@@ -2272,7 +2263,6 @@
           <w:id w:val="707222446"/>
           <w:citation/>
         </w:sdtPr>
-        <w:sdtEndPr/>
         <w:sdtContent>
           <w:r>
             <w:rPr>
@@ -2378,7 +2368,6 @@
           <w:id w:val="-1454702323"/>
           <w:citation/>
         </w:sdtPr>
-        <w:sdtEndPr/>
         <w:sdtContent>
           <w:r>
             <w:rPr>
@@ -2489,7 +2478,6 @@
           <w:id w:val="115644374"/>
           <w:citation/>
         </w:sdtPr>
-        <w:sdtEndPr/>
         <w:sdtContent>
           <w:r>
             <w:rPr>
@@ -2606,7 +2594,6 @@
           <w:id w:val="-1981983804"/>
           <w:citation/>
         </w:sdtPr>
-        <w:sdtEndPr/>
         <w:sdtContent>
           <w:r>
             <w:rPr>
@@ -2717,7 +2704,6 @@
           <w:id w:val="1332879600"/>
           <w:citation/>
         </w:sdtPr>
-        <w:sdtEndPr/>
         <w:sdtContent>
           <w:r>
             <w:rPr>
@@ -2803,7 +2789,6 @@
           <w:id w:val="132761911"/>
           <w:citation/>
         </w:sdtPr>
-        <w:sdtEndPr/>
         <w:sdtContent>
           <w:r>
             <w:rPr>
@@ -2889,7 +2874,6 @@
           <w:id w:val="129990178"/>
           <w:citation/>
         </w:sdtPr>
-        <w:sdtEndPr/>
         <w:sdtContent>
           <w:r>
             <w:rPr>
@@ -3009,7 +2993,6 @@
           <w:id w:val="-1693295180"/>
           <w:citation/>
         </w:sdtPr>
-        <w:sdtEndPr/>
         <w:sdtContent>
           <w:r>
             <w:rPr>
@@ -3246,7 +3229,6 @@
           <w:id w:val="-2032176890"/>
           <w:citation/>
         </w:sdtPr>
-        <w:sdtEndPr/>
         <w:sdtContent>
           <w:r>
             <w:rPr>
@@ -3344,7 +3326,6 @@
           <w:id w:val="1468705083"/>
           <w:citation/>
         </w:sdtPr>
-        <w:sdtEndPr/>
         <w:sdtContent>
           <w:r>
             <w:rPr>
@@ -3492,7 +3473,6 @@
           <w:id w:val="1910347832"/>
           <w:citation/>
         </w:sdtPr>
-        <w:sdtEndPr/>
         <w:sdtContent>
           <w:r>
             <w:rPr>
@@ -3576,7 +3556,6 @@
           <w:id w:val="21672821"/>
           <w:citation/>
         </w:sdtPr>
-        <w:sdtEndPr/>
         <w:sdtContent>
           <w:r>
             <w:rPr>
@@ -3660,7 +3639,6 @@
           <w:id w:val="1927379328"/>
           <w:citation/>
         </w:sdtPr>
-        <w:sdtEndPr/>
         <w:sdtContent>
           <w:r>
             <w:rPr>
@@ -3761,7 +3739,6 @@
           <w:id w:val="1550029909"/>
           <w:citation/>
         </w:sdtPr>
-        <w:sdtEndPr/>
         <w:sdtContent>
           <w:r>
             <w:rPr>
@@ -3860,7 +3837,6 @@
           <w:id w:val="1137831589"/>
           <w:citation/>
         </w:sdtPr>
-        <w:sdtEndPr/>
         <w:sdtContent>
           <w:r>
             <w:rPr>
@@ -3935,7 +3911,6 @@
           <w:id w:val="1177002389"/>
           <w:citation/>
         </w:sdtPr>
-        <w:sdtEndPr/>
         <w:sdtContent>
           <w:r>
             <w:rPr>
@@ -4051,7 +4026,6 @@
           <w:id w:val="-1894731150"/>
           <w:citation/>
         </w:sdtPr>
-        <w:sdtEndPr/>
         <w:sdtContent>
           <w:r>
             <w:rPr>
@@ -4161,7 +4135,6 @@
           <w:id w:val="-534735388"/>
           <w:citation/>
         </w:sdtPr>
-        <w:sdtEndPr/>
         <w:sdtContent>
           <w:r>
             <w:rPr>
@@ -4273,7 +4246,6 @@
           <w:id w:val="-1514987982"/>
           <w:citation/>
         </w:sdtPr>
-        <w:sdtEndPr/>
         <w:sdtContent>
           <w:r>
             <w:rPr>
@@ -4366,7 +4338,6 @@
           <w:id w:val="-1454086259"/>
           <w:citation/>
         </w:sdtPr>
-        <w:sdtEndPr/>
         <w:sdtContent>
           <w:r>
             <w:rPr>
@@ -4494,7 +4465,6 @@
           <w:id w:val="1033310181"/>
           <w:citation/>
         </w:sdtPr>
-        <w:sdtEndPr/>
         <w:sdtContent>
           <w:r>
             <w:rPr>
@@ -4964,7 +4934,6 @@
           <w:id w:val="-1778625489"/>
           <w:citation/>
         </w:sdtPr>
-        <w:sdtEndPr/>
         <w:sdtContent>
           <w:r>
             <w:rPr>
@@ -5120,7 +5089,6 @@
           <w:id w:val="1567231016"/>
           <w:citation/>
         </w:sdtPr>
-        <w:sdtEndPr/>
         <w:sdtContent>
           <w:r>
             <w:rPr>
@@ -5219,7 +5187,6 @@
           <w:id w:val="2081711345"/>
           <w:citation/>
         </w:sdtPr>
-        <w:sdtEndPr/>
         <w:sdtContent>
           <w:r>
             <w:rPr>
@@ -5332,7 +5299,6 @@
           <w:id w:val="1584637817"/>
           <w:citation/>
         </w:sdtPr>
-        <w:sdtEndPr/>
         <w:sdtContent>
           <w:r>
             <w:rPr>
@@ -5470,7 +5436,6 @@
           <w:id w:val="-241185073"/>
           <w:citation/>
         </w:sdtPr>
-        <w:sdtEndPr/>
         <w:sdtContent>
           <w:r>
             <w:rPr>
@@ -5613,7 +5578,6 @@
           <w:id w:val="-1109739920"/>
           <w:citation/>
         </w:sdtPr>
-        <w:sdtEndPr/>
         <w:sdtContent>
           <w:r>
             <w:rPr>
@@ -5638,7 +5602,14 @@
               <w:rFonts w:ascii="Arial" w:hAnsi="Arial" w:cs="Arial"/>
               <w:noProof/>
             </w:rPr>
-            <w:t xml:space="preserve"> (z, 2022)</w:t>
+            <w:t xml:space="preserve"> </w:t>
+          </w:r>
+          <w:r>
+            <w:rPr>
+              <w:rFonts w:ascii="Arial" w:hAnsi="Arial" w:cs="Arial"/>
+              <w:noProof/>
+            </w:rPr>
+            <w:t>(z, 2022)</w:t>
           </w:r>
           <w:r>
             <w:rPr>
@@ -5706,7 +5677,6 @@
           <w:id w:val="1331496170"/>
           <w:citation/>
         </w:sdtPr>
-        <w:sdtEndPr/>
         <w:sdtContent>
           <w:r>
             <w:rPr>
@@ -5731,7 +5701,14 @@
               <w:rFonts w:ascii="Arial" w:hAnsi="Arial" w:cs="Arial"/>
               <w:noProof/>
             </w:rPr>
-            <w:t xml:space="preserve"> (HUENCHUMILLA, 2012)</w:t>
+            <w:t xml:space="preserve"> </w:t>
+          </w:r>
+          <w:r>
+            <w:rPr>
+              <w:rFonts w:ascii="Arial" w:hAnsi="Arial" w:cs="Arial"/>
+              <w:noProof/>
+            </w:rPr>
+            <w:t>(HUENCHUMILLA, 2012)</w:t>
           </w:r>
           <w:r>
             <w:rPr>
@@ -5784,7 +5761,6 @@
           <w:id w:val="1726108798"/>
           <w:citation/>
         </w:sdtPr>
-        <w:sdtEndPr/>
         <w:sdtContent>
           <w:r>
             <w:rPr>
@@ -5809,7 +5785,14 @@
               <w:rFonts w:ascii="Arial" w:hAnsi="Arial" w:cs="Arial"/>
               <w:noProof/>
             </w:rPr>
-            <w:t xml:space="preserve"> (Fernando, 2005)</w:t>
+            <w:t xml:space="preserve"> </w:t>
+          </w:r>
+          <w:r>
+            <w:rPr>
+              <w:rFonts w:ascii="Arial" w:hAnsi="Arial" w:cs="Arial"/>
+              <w:noProof/>
+            </w:rPr>
+            <w:t>(Fernando, 2005)</w:t>
           </w:r>
           <w:r>
             <w:rPr>
@@ -5939,7 +5922,6 @@
           <w:id w:val="-573049174"/>
           <w:citation/>
         </w:sdtPr>
-        <w:sdtEndPr/>
         <w:sdtContent>
           <w:r>
             <w:rPr>
@@ -6043,7 +6025,6 @@
           <w:id w:val="-2013521321"/>
           <w:citation/>
         </w:sdtPr>
-        <w:sdtEndPr/>
         <w:sdtContent>
           <w:r>
             <w:rPr>
@@ -6147,7 +6128,6 @@
           <w:id w:val="-1285261380"/>
           <w:citation/>
         </w:sdtPr>
-        <w:sdtEndPr/>
         <w:sdtContent>
           <w:r>
             <w:rPr>
@@ -6234,6 +6214,339 @@
         </w:rPr>
         <w:t>Respeto a las diferencias: Pluriculturales y multilingües</w:t>
       </w:r>
+    </w:p>
+    <w:p>
+      <w:pPr>
+        <w:pStyle w:val="Prrafodelista"/>
+        <w:spacing w:after="0" w:line="360" w:lineRule="auto"/>
+        <w:ind w:left="708"/>
+        <w:jc w:val="both"/>
+        <w:rPr>
+          <w:rFonts w:ascii="Arial" w:hAnsi="Arial" w:cs="Arial"/>
+          <w:color w:val="000000" w:themeColor="text1"/>
+          <w:sz w:val="24"/>
+          <w:szCs w:val="24"/>
+        </w:rPr>
+      </w:pPr>
+      <w:r>
+        <w:rPr>
+          <w:rFonts w:ascii="Arial" w:hAnsi="Arial" w:cs="Arial"/>
+          <w:color w:val="000000" w:themeColor="text1"/>
+          <w:sz w:val="24"/>
+          <w:szCs w:val="24"/>
+        </w:rPr>
+        <w:t xml:space="preserve">"Fomentar el respeto hacia las diferencias culturales es la base para una vida humana armónica. El respeto a las diferencias pluriculturales y </w:t>
+      </w:r>
+      <w:proofErr w:type="spellStart"/>
+      <w:r>
+        <w:rPr>
+          <w:rFonts w:ascii="Arial" w:hAnsi="Arial" w:cs="Arial"/>
+          <w:color w:val="000000" w:themeColor="text1"/>
+          <w:sz w:val="24"/>
+          <w:szCs w:val="24"/>
+        </w:rPr>
+        <w:t>multilingüísticas</w:t>
+      </w:r>
+      <w:proofErr w:type="spellEnd"/>
+      <w:r>
+        <w:rPr>
+          <w:rFonts w:ascii="Arial" w:hAnsi="Arial" w:cs="Arial"/>
+          <w:color w:val="000000" w:themeColor="text1"/>
+          <w:sz w:val="24"/>
+          <w:szCs w:val="24"/>
+        </w:rPr>
+        <w:t xml:space="preserve"> es una de las tendencias a nivel mundial más importantes para promover el conocimiento de otras costumbres y lenguas, y la integración e igualdad de las distintas culturas en los países. Casi la totalidad de los países latinoamericanos cuentan dentro de su territorio con pueblos que presentan diferencias lingüísticas, físicas y culturales. Este fenómeno es inherente a la cultura humana, pues las sociedades y civilizaciones se han basado, a lo largo de la historia, en los movimientos migratorios."</w:t>
+      </w:r>
+      <w:r>
+        <w:rPr>
+          <w:rFonts w:ascii="Arial" w:hAnsi="Arial" w:cs="Arial"/>
+          <w:color w:val="000000" w:themeColor="text1"/>
+          <w:sz w:val="24"/>
+          <w:szCs w:val="24"/>
+        </w:rPr>
+        <w:t xml:space="preserve"> </w:t>
+      </w:r>
+      <w:sdt>
+        <w:sdtPr>
+          <w:rPr>
+            <w:rFonts w:ascii="Arial" w:hAnsi="Arial" w:cs="Arial"/>
+            <w:color w:val="000000" w:themeColor="text1"/>
+            <w:sz w:val="24"/>
+            <w:szCs w:val="24"/>
+          </w:rPr>
+          <w:id w:val="1858769022"/>
+          <w:citation/>
+        </w:sdtPr>
+        <w:sdtContent>
+          <w:r>
+            <w:rPr>
+              <w:rFonts w:ascii="Arial" w:hAnsi="Arial" w:cs="Arial"/>
+              <w:color w:val="000000" w:themeColor="text1"/>
+              <w:sz w:val="24"/>
+              <w:szCs w:val="24"/>
+            </w:rPr>
+            <w:fldChar w:fldCharType="begin"/>
+          </w:r>
+          <w:r>
+            <w:rPr>
+              <w:rFonts w:ascii="Arial" w:hAnsi="Arial" w:cs="Arial"/>
+              <w:color w:val="000000" w:themeColor="text1"/>
+              <w:sz w:val="24"/>
+              <w:szCs w:val="24"/>
+              <w:lang w:val="es-MX"/>
+            </w:rPr>
+            <w:instrText xml:space="preserve"> CITATION Naí231 \l 2058 </w:instrText>
+          </w:r>
+          <w:r>
+            <w:rPr>
+              <w:rFonts w:ascii="Arial" w:hAnsi="Arial" w:cs="Arial"/>
+              <w:color w:val="000000" w:themeColor="text1"/>
+              <w:sz w:val="24"/>
+              <w:szCs w:val="24"/>
+            </w:rPr>
+            <w:fldChar w:fldCharType="separate"/>
+          </w:r>
+          <w:r>
+            <w:rPr>
+              <w:rFonts w:ascii="Arial" w:hAnsi="Arial" w:cs="Arial"/>
+              <w:noProof/>
+              <w:color w:val="000000" w:themeColor="text1"/>
+              <w:sz w:val="24"/>
+              <w:szCs w:val="24"/>
+              <w:lang w:val="es-MX"/>
+            </w:rPr>
+            <w:t>(Botello, 2023)</w:t>
+          </w:r>
+          <w:r>
+            <w:rPr>
+              <w:rFonts w:ascii="Arial" w:hAnsi="Arial" w:cs="Arial"/>
+              <w:color w:val="000000" w:themeColor="text1"/>
+              <w:sz w:val="24"/>
+              <w:szCs w:val="24"/>
+            </w:rPr>
+            <w:fldChar w:fldCharType="end"/>
+          </w:r>
+        </w:sdtContent>
+      </w:sdt>
+    </w:p>
+    <w:p>
+      <w:pPr>
+        <w:pStyle w:val="Prrafodelista"/>
+        <w:spacing w:after="0" w:line="360" w:lineRule="auto"/>
+        <w:ind w:left="708"/>
+        <w:jc w:val="both"/>
+        <w:rPr>
+          <w:rFonts w:ascii="Arial" w:hAnsi="Arial" w:cs="Arial"/>
+          <w:color w:val="000000" w:themeColor="text1"/>
+          <w:sz w:val="24"/>
+          <w:szCs w:val="24"/>
+        </w:rPr>
+      </w:pPr>
+    </w:p>
+    <w:p>
+      <w:pPr>
+        <w:pStyle w:val="Prrafodelista"/>
+        <w:spacing w:after="0" w:line="360" w:lineRule="auto"/>
+        <w:ind w:left="708"/>
+        <w:jc w:val="both"/>
+        <w:rPr>
+          <w:rFonts w:ascii="Arial" w:hAnsi="Arial" w:cs="Arial"/>
+          <w:color w:val="000000" w:themeColor="text1"/>
+          <w:sz w:val="24"/>
+          <w:szCs w:val="24"/>
+        </w:rPr>
+      </w:pPr>
+      <w:r>
+        <w:rPr>
+          <w:rFonts w:ascii="Arial" w:hAnsi="Arial" w:cs="Arial"/>
+          <w:color w:val="000000" w:themeColor="text1"/>
+          <w:sz w:val="24"/>
+          <w:szCs w:val="24"/>
+        </w:rPr>
+        <w:lastRenderedPageBreak/>
+        <w:t>"Guatemala es un país pluricultural y multilingüe con la más alta tasa de población indígena del continente, Históricamente, tal realidad fue negada en la ley como parte de un modelo excluyente de Estado y juridicidad. Sin embargo, a partir de la Constitución de 1985 se abre el marco legal para el reconocimiento de los idiomas indígenas y derechos específicos de los mayas hablantes de la justicia. El imperativo constitucional de respetar, proteger y promover el uso de los idiomas indígenas obliga al Estado a promover un modelo de justicia multilingüe."</w:t>
+      </w:r>
+      <w:r>
+        <w:rPr>
+          <w:rFonts w:ascii="Arial" w:hAnsi="Arial" w:cs="Arial"/>
+          <w:color w:val="000000" w:themeColor="text1"/>
+          <w:sz w:val="24"/>
+          <w:szCs w:val="24"/>
+        </w:rPr>
+        <w:t xml:space="preserve"> </w:t>
+      </w:r>
+      <w:sdt>
+        <w:sdtPr>
+          <w:rPr>
+            <w:rFonts w:ascii="Arial" w:hAnsi="Arial" w:cs="Arial"/>
+            <w:color w:val="000000" w:themeColor="text1"/>
+            <w:sz w:val="24"/>
+            <w:szCs w:val="24"/>
+          </w:rPr>
+          <w:id w:val="929472470"/>
+          <w:citation/>
+        </w:sdtPr>
+        <w:sdtContent>
+          <w:r>
+            <w:rPr>
+              <w:rFonts w:ascii="Arial" w:hAnsi="Arial" w:cs="Arial"/>
+              <w:color w:val="000000" w:themeColor="text1"/>
+              <w:sz w:val="24"/>
+              <w:szCs w:val="24"/>
+            </w:rPr>
+            <w:fldChar w:fldCharType="begin"/>
+          </w:r>
+          <w:r>
+            <w:rPr>
+              <w:rFonts w:ascii="Arial" w:hAnsi="Arial" w:cs="Arial"/>
+              <w:color w:val="000000" w:themeColor="text1"/>
+              <w:sz w:val="24"/>
+              <w:szCs w:val="24"/>
+              <w:lang w:val="es-MX"/>
+            </w:rPr>
+            <w:instrText xml:space="preserve"> CITATION Jua201 \l 2058 </w:instrText>
+          </w:r>
+          <w:r>
+            <w:rPr>
+              <w:rFonts w:ascii="Arial" w:hAnsi="Arial" w:cs="Arial"/>
+              <w:color w:val="000000" w:themeColor="text1"/>
+              <w:sz w:val="24"/>
+              <w:szCs w:val="24"/>
+            </w:rPr>
+            <w:fldChar w:fldCharType="separate"/>
+          </w:r>
+          <w:r>
+            <w:rPr>
+              <w:rFonts w:ascii="Arial" w:hAnsi="Arial" w:cs="Arial"/>
+              <w:noProof/>
+              <w:color w:val="000000" w:themeColor="text1"/>
+              <w:sz w:val="24"/>
+              <w:szCs w:val="24"/>
+              <w:lang w:val="es-MX"/>
+            </w:rPr>
+            <w:t>(Marroquín, 2020)</w:t>
+          </w:r>
+          <w:r>
+            <w:rPr>
+              <w:rFonts w:ascii="Arial" w:hAnsi="Arial" w:cs="Arial"/>
+              <w:color w:val="000000" w:themeColor="text1"/>
+              <w:sz w:val="24"/>
+              <w:szCs w:val="24"/>
+            </w:rPr>
+            <w:fldChar w:fldCharType="end"/>
+          </w:r>
+        </w:sdtContent>
+      </w:sdt>
+    </w:p>
+    <w:p>
+      <w:pPr>
+        <w:pStyle w:val="Prrafodelista"/>
+        <w:spacing w:after="0" w:line="360" w:lineRule="auto"/>
+        <w:ind w:left="708"/>
+        <w:jc w:val="both"/>
+        <w:rPr>
+          <w:rFonts w:ascii="Arial" w:hAnsi="Arial" w:cs="Arial"/>
+          <w:color w:val="000000" w:themeColor="text1"/>
+          <w:sz w:val="24"/>
+          <w:szCs w:val="24"/>
+        </w:rPr>
+      </w:pPr>
+    </w:p>
+    <w:p>
+      <w:pPr>
+        <w:pStyle w:val="Prrafodelista"/>
+        <w:spacing w:after="0" w:line="360" w:lineRule="auto"/>
+        <w:ind w:left="708"/>
+        <w:jc w:val="both"/>
+        <w:rPr>
+          <w:rFonts w:ascii="Arial" w:hAnsi="Arial" w:cs="Arial"/>
+          <w:color w:val="000000" w:themeColor="text1"/>
+          <w:sz w:val="24"/>
+          <w:szCs w:val="24"/>
+        </w:rPr>
+      </w:pPr>
+      <w:r>
+        <w:rPr>
+          <w:rFonts w:ascii="Arial" w:hAnsi="Arial" w:cs="Arial"/>
+          <w:color w:val="000000" w:themeColor="text1"/>
+          <w:sz w:val="24"/>
+          <w:szCs w:val="24"/>
+        </w:rPr>
+        <w:t>"El respeto a la diversidad cultural es un principio ético y social que reconoce y valora la multiplicidad de expresiones culturales presentes en una sociedad. Implica aceptar y apreciar las diferencias culturales en términos de creencias, tradiciones, valores, idiomas y formas de vida de los diversos grupos humanos."</w:t>
+      </w:r>
+      <w:sdt>
+        <w:sdtPr>
+          <w:rPr>
+            <w:rFonts w:ascii="Arial" w:hAnsi="Arial" w:cs="Arial"/>
+            <w:color w:val="000000" w:themeColor="text1"/>
+            <w:sz w:val="24"/>
+            <w:szCs w:val="24"/>
+          </w:rPr>
+          <w:id w:val="-73591749"/>
+          <w:citation/>
+        </w:sdtPr>
+        <w:sdtContent>
+          <w:r>
+            <w:rPr>
+              <w:rFonts w:ascii="Arial" w:hAnsi="Arial" w:cs="Arial"/>
+              <w:color w:val="000000" w:themeColor="text1"/>
+              <w:sz w:val="24"/>
+              <w:szCs w:val="24"/>
+            </w:rPr>
+            <w:fldChar w:fldCharType="begin"/>
+          </w:r>
+          <w:r>
+            <w:rPr>
+              <w:rFonts w:ascii="Arial" w:hAnsi="Arial" w:cs="Arial"/>
+              <w:color w:val="000000" w:themeColor="text1"/>
+              <w:sz w:val="24"/>
+              <w:szCs w:val="24"/>
+              <w:lang w:val="es-MX"/>
+            </w:rPr>
+            <w:instrText xml:space="preserve"> CITATION Mar231 \l 2058 </w:instrText>
+          </w:r>
+          <w:r>
+            <w:rPr>
+              <w:rFonts w:ascii="Arial" w:hAnsi="Arial" w:cs="Arial"/>
+              <w:color w:val="000000" w:themeColor="text1"/>
+              <w:sz w:val="24"/>
+              <w:szCs w:val="24"/>
+            </w:rPr>
+            <w:fldChar w:fldCharType="separate"/>
+          </w:r>
+          <w:r>
+            <w:rPr>
+              <w:rFonts w:ascii="Arial" w:hAnsi="Arial" w:cs="Arial"/>
+              <w:noProof/>
+              <w:color w:val="000000" w:themeColor="text1"/>
+              <w:sz w:val="24"/>
+              <w:szCs w:val="24"/>
+              <w:lang w:val="es-MX"/>
+            </w:rPr>
+            <w:t xml:space="preserve"> </w:t>
+          </w:r>
+          <w:r>
+            <w:rPr>
+              <w:rFonts w:ascii="Arial" w:hAnsi="Arial" w:cs="Arial"/>
+              <w:noProof/>
+              <w:color w:val="000000" w:themeColor="text1"/>
+              <w:sz w:val="24"/>
+              <w:szCs w:val="24"/>
+              <w:lang w:val="es-MX"/>
+            </w:rPr>
+            <w:t>(Reyes, 2023)</w:t>
+          </w:r>
+          <w:r>
+            <w:rPr>
+              <w:rFonts w:ascii="Arial" w:hAnsi="Arial" w:cs="Arial"/>
+              <w:color w:val="000000" w:themeColor="text1"/>
+              <w:sz w:val="24"/>
+              <w:szCs w:val="24"/>
+            </w:rPr>
+            <w:fldChar w:fldCharType="end"/>
+          </w:r>
+        </w:sdtContent>
+      </w:sdt>
     </w:p>
     <w:p>
       <w:pPr>
@@ -6338,7 +6651,6 @@
             <w:id w:val="111145805"/>
             <w:bibliography/>
           </w:sdtPr>
-          <w:sdtEndPr/>
           <w:sdtContent>
             <w:p>
               <w:pPr>
@@ -6464,7 +6776,7 @@
                   <w:noProof/>
                   <w:lang w:val="es-ES"/>
                 </w:rPr>
-                <w:t xml:space="preserve">Carrillo, L. (5 de marzo de 2024). </w:t>
+                <w:t xml:space="preserve">Botello, N. (3 de Marzo de 2023). </w:t>
               </w:r>
               <w:r>
                 <w:rPr>
@@ -6473,14 +6785,14 @@
                   <w:noProof/>
                   <w:lang w:val="es-ES"/>
                 </w:rPr>
-                <w:t>Diario de Centro América</w:t>
-              </w:r>
-              <w:r>
-                <w:rPr>
-                  <w:noProof/>
-                  <w:lang w:val="es-ES"/>
-                </w:rPr>
-                <w:t>. Obtenido de https://dca.gob.gt/noticias-guatemala-diario-centro-america/urgen-acciones-para-fomentar-la-educacion-vial/</w:t>
+                <w:t>Respeto a las diferencias pluriculturales y multilingüisticas</w:t>
+              </w:r>
+              <w:r>
+                <w:rPr>
+                  <w:noProof/>
+                  <w:lang w:val="es-ES"/>
+                </w:rPr>
+                <w:t>. Obtenido de https://www.lifeder.com/respeto-diferencias-pluriculturales-multilinguisticas/</w:t>
               </w:r>
             </w:p>
             <w:p>
@@ -6497,7 +6809,7 @@
                   <w:noProof/>
                   <w:lang w:val="es-ES"/>
                 </w:rPr>
-                <w:t xml:space="preserve">ecoguate. (2022). </w:t>
+                <w:t xml:space="preserve">Carrillo, L. (5 de marzo de 2024). </w:t>
               </w:r>
               <w:r>
                 <w:rPr>
@@ -6506,14 +6818,14 @@
                   <w:noProof/>
                   <w:lang w:val="es-ES"/>
                 </w:rPr>
-                <w:t>marco juridico.</w:t>
-              </w:r>
-              <w:r>
-                <w:rPr>
-                  <w:noProof/>
-                  <w:lang w:val="es-ES"/>
-                </w:rPr>
-                <w:t xml:space="preserve"> https://ecoguatepn2016.wordpress.com/explicacion-fisica/juridico-marco-legal/.</w:t>
+                <w:t>Diario de Centro América</w:t>
+              </w:r>
+              <w:r>
+                <w:rPr>
+                  <w:noProof/>
+                  <w:lang w:val="es-ES"/>
+                </w:rPr>
+                <w:t>. Obtenido de https://dca.gob.gt/noticias-guatemala-diario-centro-america/urgen-acciones-para-fomentar-la-educacion-vial/</w:t>
               </w:r>
             </w:p>
             <w:p>
@@ -6530,7 +6842,7 @@
                   <w:noProof/>
                   <w:lang w:val="es-ES"/>
                 </w:rPr>
-                <w:t xml:space="preserve">Equipo editorial, E. (23 de 1 de 2023). </w:t>
+                <w:t xml:space="preserve">ecoguate. (2022). </w:t>
               </w:r>
               <w:r>
                 <w:rPr>
@@ -6539,14 +6851,14 @@
                   <w:noProof/>
                   <w:lang w:val="es-ES"/>
                 </w:rPr>
-                <w:t>sufragio participación a través del voto</w:t>
-              </w:r>
-              <w:r>
-                <w:rPr>
-                  <w:noProof/>
-                  <w:lang w:val="es-ES"/>
-                </w:rPr>
-                <w:t>. Obtenido de Enciclopedia Humanidades: https://humanidades.com/sufragio/</w:t>
+                <w:t>marco juridico.</w:t>
+              </w:r>
+              <w:r>
+                <w:rPr>
+                  <w:noProof/>
+                  <w:lang w:val="es-ES"/>
+                </w:rPr>
+                <w:t xml:space="preserve"> https://ecoguatepn2016.wordpress.com/explicacion-fisica/juridico-marco-legal/.</w:t>
               </w:r>
             </w:p>
             <w:p>
@@ -6563,7 +6875,7 @@
                   <w:noProof/>
                   <w:lang w:val="es-ES"/>
                 </w:rPr>
-                <w:t xml:space="preserve">Fernando, D. (28 de 08 de 2005). </w:t>
+                <w:t xml:space="preserve">Equipo editorial, E. (23 de 1 de 2023). </w:t>
               </w:r>
               <w:r>
                 <w:rPr>
@@ -6572,14 +6884,14 @@
                   <w:noProof/>
                   <w:lang w:val="es-ES"/>
                 </w:rPr>
-                <w:t>Derechos Y Deberes Constitucionales de Guatemala</w:t>
-              </w:r>
-              <w:r>
-                <w:rPr>
-                  <w:noProof/>
-                  <w:lang w:val="es-ES"/>
-                </w:rPr>
-                <w:t>. Obtenido de Derechos Y Deberes Constitucionales: https://es.scribd.com/doc/314325622/Derechos-Y-Deberes-Constitucionales-de-Guatemala</w:t>
+                <w:t>sufragio participación a través del voto</w:t>
+              </w:r>
+              <w:r>
+                <w:rPr>
+                  <w:noProof/>
+                  <w:lang w:val="es-ES"/>
+                </w:rPr>
+                <w:t>. Obtenido de Enciclopedia Humanidades: https://humanidades.com/sufragio/</w:t>
               </w:r>
             </w:p>
             <w:p>
@@ -6596,7 +6908,7 @@
                   <w:noProof/>
                   <w:lang w:val="es-ES"/>
                 </w:rPr>
-                <w:t xml:space="preserve">Ferrajoli. (1962). </w:t>
+                <w:t xml:space="preserve">Fernando, D. (28 de 08 de 2005). </w:t>
               </w:r>
               <w:r>
                 <w:rPr>
@@ -6605,14 +6917,14 @@
                   <w:noProof/>
                   <w:lang w:val="es-ES"/>
                 </w:rPr>
-                <w:t>Equidades: laborales, étnica, social</w:t>
-              </w:r>
-              <w:r>
-                <w:rPr>
-                  <w:noProof/>
-                  <w:lang w:val="es-ES"/>
-                </w:rPr>
-                <w:t>. Obtenido de https://sites.google.com/view/rafael-eduardo-magarin-/equidad-de-g%C3%A9nero-de-etnia-y-social</w:t>
+                <w:t>Derechos Y Deberes Constitucionales de Guatemala</w:t>
+              </w:r>
+              <w:r>
+                <w:rPr>
+                  <w:noProof/>
+                  <w:lang w:val="es-ES"/>
+                </w:rPr>
+                <w:t>. Obtenido de Derechos Y Deberes Constitucionales: https://es.scribd.com/doc/314325622/Derechos-Y-Deberes-Constitucionales-de-Guatemala</w:t>
               </w:r>
             </w:p>
             <w:p>
@@ -6629,7 +6941,7 @@
                   <w:noProof/>
                   <w:lang w:val="es-ES"/>
                 </w:rPr>
-                <w:t xml:space="preserve">Finley, S. y. (1994). </w:t>
+                <w:t xml:space="preserve">Ferrajoli. (1962). </w:t>
               </w:r>
               <w:r>
                 <w:rPr>
@@ -6638,7 +6950,7 @@
                   <w:noProof/>
                   <w:lang w:val="es-ES"/>
                 </w:rPr>
-                <w:t>Equidades: Laborales, étnica, social</w:t>
+                <w:t>Equidades: laborales, étnica, social</w:t>
               </w:r>
               <w:r>
                 <w:rPr>
@@ -6662,7 +6974,7 @@
                   <w:noProof/>
                   <w:lang w:val="es-ES"/>
                 </w:rPr>
-                <w:t xml:space="preserve">Gaona, T. (13 de marzo de 2024). </w:t>
+                <w:t xml:space="preserve">Finley, S. y. (1994). </w:t>
               </w:r>
               <w:r>
                 <w:rPr>
@@ -6671,14 +6983,14 @@
                   <w:noProof/>
                   <w:lang w:val="es-ES"/>
                 </w:rPr>
-                <w:t>GRUPO PROFEZAC</w:t>
-              </w:r>
-              <w:r>
-                <w:rPr>
-                  <w:noProof/>
-                  <w:lang w:val="es-ES"/>
-                </w:rPr>
-                <w:t>. Obtenido de https://grupoprofrezac.com.mx/noticias/importancia-del-ordenamiento-fiscal-en-guatemala.html</w:t>
+                <w:t>Equidades: Laborales, étnica, social</w:t>
+              </w:r>
+              <w:r>
+                <w:rPr>
+                  <w:noProof/>
+                  <w:lang w:val="es-ES"/>
+                </w:rPr>
+                <w:t>. Obtenido de https://sites.google.com/view/rafael-eduardo-magarin-/equidad-de-g%C3%A9nero-de-etnia-y-social</w:t>
               </w:r>
             </w:p>
             <w:p>
@@ -6695,7 +7007,7 @@
                   <w:noProof/>
                   <w:lang w:val="es-ES"/>
                 </w:rPr>
-                <w:t xml:space="preserve">González, J. L. (17 de 8 de 2017). </w:t>
+                <w:t xml:space="preserve">Gaona, T. (13 de marzo de 2024). </w:t>
               </w:r>
               <w:r>
                 <w:rPr>
@@ -6704,14 +7016,14 @@
                   <w:noProof/>
                   <w:lang w:val="es-ES"/>
                 </w:rPr>
-                <w:t>sufragio participación a través del voto</w:t>
-              </w:r>
-              <w:r>
-                <w:rPr>
-                  <w:noProof/>
-                  <w:lang w:val="es-ES"/>
-                </w:rPr>
-                <w:t>. Obtenido de https://novumjus.ucatolica.edu.co/article/view/1965/1785</w:t>
+                <w:t>GRUPO PROFEZAC</w:t>
+              </w:r>
+              <w:r>
+                <w:rPr>
+                  <w:noProof/>
+                  <w:lang w:val="es-ES"/>
+                </w:rPr>
+                <w:t>. Obtenido de https://grupoprofrezac.com.mx/noticias/importancia-del-ordenamiento-fiscal-en-guatemala.html</w:t>
               </w:r>
             </w:p>
             <w:p>
@@ -6728,7 +7040,23 @@
                   <w:noProof/>
                   <w:lang w:val="es-ES"/>
                 </w:rPr>
-                <w:t>Guatemala, C. d. (s.f.). https://www.congreso.gob.gt/.</w:t>
+                <w:t xml:space="preserve">González, J. L. (17 de 8 de 2017). </w:t>
+              </w:r>
+              <w:r>
+                <w:rPr>
+                  <w:i/>
+                  <w:iCs/>
+                  <w:noProof/>
+                  <w:lang w:val="es-ES"/>
+                </w:rPr>
+                <w:t>sufragio participación a través del voto</w:t>
+              </w:r>
+              <w:r>
+                <w:rPr>
+                  <w:noProof/>
+                  <w:lang w:val="es-ES"/>
+                </w:rPr>
+                <w:t>. Obtenido de https://novumjus.ucatolica.edu.co/article/view/1965/1785</w:t>
               </w:r>
             </w:p>
             <w:p>
@@ -6745,23 +7073,7 @@
                   <w:noProof/>
                   <w:lang w:val="es-ES"/>
                 </w:rPr>
-                <w:t xml:space="preserve">Guatemala, C. d. (s.f.). </w:t>
-              </w:r>
-              <w:r>
-                <w:rPr>
-                  <w:i/>
-                  <w:iCs/>
-                  <w:noProof/>
-                  <w:lang w:val="es-ES"/>
-                </w:rPr>
-                <w:t>Constitucion de la república de Guatemala .</w:t>
-              </w:r>
-              <w:r>
-                <w:rPr>
-                  <w:noProof/>
-                  <w:lang w:val="es-ES"/>
-                </w:rPr>
-                <w:t xml:space="preserve"> https://ecoguatepn2016.wordpress.com/explicacion-fisica/juridico-marco-legal/.</w:t>
+                <w:t>Guatemala, C. d. (s.f.). https://www.congreso.gob.gt/.</w:t>
               </w:r>
             </w:p>
             <w:p>
@@ -6778,7 +7090,7 @@
                   <w:noProof/>
                   <w:lang w:val="es-ES"/>
                 </w:rPr>
-                <w:t xml:space="preserve">HUENCHUMILLA, F. (16 de 01 de 2012). </w:t>
+                <w:t xml:space="preserve">Guatemala, C. d. (s.f.). </w:t>
               </w:r>
               <w:r>
                 <w:rPr>
@@ -6787,14 +7099,14 @@
                   <w:noProof/>
                   <w:lang w:val="es-ES"/>
                 </w:rPr>
-                <w:t>Funciones del Senado</w:t>
-              </w:r>
-              <w:r>
-                <w:rPr>
-                  <w:noProof/>
-                  <w:lang w:val="es-ES"/>
-                </w:rPr>
-                <w:t>. Obtenido de Funciones del Senado: https://www.senado.cl/capitulo-iii-de-los-derechos-y-deberes-constitucionales</w:t>
+                <w:t>Constitucion de la república de Guatemala .</w:t>
+              </w:r>
+              <w:r>
+                <w:rPr>
+                  <w:noProof/>
+                  <w:lang w:val="es-ES"/>
+                </w:rPr>
+                <w:t xml:space="preserve"> https://ecoguatepn2016.wordpress.com/explicacion-fisica/juridico-marco-legal/.</w:t>
               </w:r>
             </w:p>
             <w:p>
@@ -6811,7 +7123,7 @@
                   <w:noProof/>
                   <w:lang w:val="es-ES"/>
                 </w:rPr>
-                <w:t xml:space="preserve">MAPFRE, F. (4 de Octubre de 2017). </w:t>
+                <w:t xml:space="preserve">HUENCHUMILLA, F. (16 de 01 de 2012). </w:t>
               </w:r>
               <w:r>
                 <w:rPr>
@@ -6820,14 +7132,14 @@
                   <w:noProof/>
                   <w:lang w:val="es-ES"/>
                 </w:rPr>
-                <w:t>La importancia de la educación vial</w:t>
-              </w:r>
-              <w:r>
-                <w:rPr>
-                  <w:noProof/>
-                  <w:lang w:val="es-ES"/>
-                </w:rPr>
-                <w:t>. Obtenido de Fundación MAPFRE: https://www.fundacionmapfre.org/educacion-divulgacion/seguridad-vial/actividades-educativas/sabias-que/importancia-educacion-vial/</w:t>
+                <w:t>Funciones del Senado</w:t>
+              </w:r>
+              <w:r>
+                <w:rPr>
+                  <w:noProof/>
+                  <w:lang w:val="es-ES"/>
+                </w:rPr>
+                <w:t>. Obtenido de Funciones del Senado: https://www.senado.cl/capitulo-iii-de-los-derechos-y-deberes-constitucionales</w:t>
               </w:r>
             </w:p>
             <w:p>
@@ -6845,7 +7157,7 @@
                   <w:lang w:val="es-ES"/>
                 </w:rPr>
                 <w:lastRenderedPageBreak/>
-                <w:t xml:space="preserve">Mejicanos, J. (2013). </w:t>
+                <w:t xml:space="preserve">MAPFRE, F. (4 de Octubre de 2017). </w:t>
               </w:r>
               <w:r>
                 <w:rPr>
@@ -6854,14 +7166,14 @@
                   <w:noProof/>
                   <w:lang w:val="es-ES"/>
                 </w:rPr>
-                <w:t>Sistema Juridico y sus Principios.</w:t>
-              </w:r>
-              <w:r>
-                <w:rPr>
-                  <w:noProof/>
-                  <w:lang w:val="es-ES"/>
-                </w:rPr>
-                <w:t xml:space="preserve"> https://es.slideshare.net/juliomexicanos/juridico-marco-legal.</w:t>
+                <w:t>La importancia de la educación vial</w:t>
+              </w:r>
+              <w:r>
+                <w:rPr>
+                  <w:noProof/>
+                  <w:lang w:val="es-ES"/>
+                </w:rPr>
+                <w:t>. Obtenido de Fundación MAPFRE: https://www.fundacionmapfre.org/educacion-divulgacion/seguridad-vial/actividades-educativas/sabias-que/importancia-educacion-vial/</w:t>
               </w:r>
             </w:p>
             <w:p>
@@ -6878,7 +7190,23 @@
                   <w:noProof/>
                   <w:lang w:val="es-ES"/>
                 </w:rPr>
-                <w:t>Montano, J. (1 de June de 2021). Obtenido de Lifeder: https://www.lifeder.com/cultura-tributaria/</w:t>
+                <w:t xml:space="preserve">Marroquín, J. A. (Mayo de 2020). </w:t>
+              </w:r>
+              <w:r>
+                <w:rPr>
+                  <w:i/>
+                  <w:iCs/>
+                  <w:noProof/>
+                  <w:lang w:val="es-ES"/>
+                </w:rPr>
+                <w:t>Respeto a las diferencias pluriculturales y multilingüísticas en Guatemala</w:t>
+              </w:r>
+              <w:r>
+                <w:rPr>
+                  <w:noProof/>
+                  <w:lang w:val="es-ES"/>
+                </w:rPr>
+                <w:t>. Obtenido de https://idoc.pub/documents/respeto-a-las-diferencias-pluriculturales-y-multilinguisticas-en-guatemala-8x4em0qer8l3</w:t>
               </w:r>
             </w:p>
             <w:p>
@@ -6895,7 +7223,7 @@
                   <w:noProof/>
                   <w:lang w:val="es-ES"/>
                 </w:rPr>
-                <w:t xml:space="preserve">Morales Monzón, C. (26 de julio de 2017). </w:t>
+                <w:t xml:space="preserve">Mejicanos, J. (2013). </w:t>
               </w:r>
               <w:r>
                 <w:rPr>
@@ -6904,14 +7232,14 @@
                   <w:noProof/>
                   <w:lang w:val="es-ES"/>
                 </w:rPr>
-                <w:t>Revista Gerencia</w:t>
-              </w:r>
-              <w:r>
-                <w:rPr>
-                  <w:noProof/>
-                  <w:lang w:val="es-ES"/>
-                </w:rPr>
-                <w:t>. Obtenido de https://revistagerencia.com.gt/cultura-vial-normas-obsoletas-que-muy-pocos-respetan/</w:t>
+                <w:t>Sistema Juridico y sus Principios.</w:t>
+              </w:r>
+              <w:r>
+                <w:rPr>
+                  <w:noProof/>
+                  <w:lang w:val="es-ES"/>
+                </w:rPr>
+                <w:t xml:space="preserve"> https://es.slideshare.net/juliomexicanos/juridico-marco-legal.</w:t>
               </w:r>
             </w:p>
             <w:p>
@@ -6928,23 +7256,7 @@
                   <w:noProof/>
                   <w:lang w:val="es-ES"/>
                 </w:rPr>
-                <w:t xml:space="preserve">Olguin, E. (14 de noviembre de 2022). </w:t>
-              </w:r>
-              <w:r>
-                <w:rPr>
-                  <w:i/>
-                  <w:iCs/>
-                  <w:noProof/>
-                  <w:lang w:val="es-ES"/>
-                </w:rPr>
-                <w:t>HoyHistoriaGT Hoy en la Historia de Guatemala</w:t>
-              </w:r>
-              <w:r>
-                <w:rPr>
-                  <w:noProof/>
-                  <w:lang w:val="es-ES"/>
-                </w:rPr>
-                <w:t>. Obtenido de https://hoyhistoriagt.org/blog-de-guatemala/que-es-el-ordenamiento-fiscal-en-guatemala.html</w:t>
+                <w:t>Montano, J. (1 de June de 2021). Obtenido de Lifeder: https://www.lifeder.com/cultura-tributaria/</w:t>
               </w:r>
             </w:p>
             <w:p>
@@ -6961,7 +7273,7 @@
                   <w:noProof/>
                   <w:lang w:val="es-ES"/>
                 </w:rPr>
-                <w:t xml:space="preserve">Ortiz, D. (22 de septiembre de 2013). </w:t>
+                <w:t xml:space="preserve">Morales Monzón, C. (26 de julio de 2017). </w:t>
               </w:r>
               <w:r>
                 <w:rPr>
@@ -6970,14 +7282,14 @@
                   <w:noProof/>
                   <w:lang w:val="es-ES"/>
                 </w:rPr>
-                <w:t>Prezi</w:t>
-              </w:r>
-              <w:r>
-                <w:rPr>
-                  <w:noProof/>
-                  <w:lang w:val="es-ES"/>
-                </w:rPr>
-                <w:t>. Obtenido de https://prezi.com/lse8r88mqft7/educacion-vial-en-guatemala/</w:t>
+                <w:t>Revista Gerencia</w:t>
+              </w:r>
+              <w:r>
+                <w:rPr>
+                  <w:noProof/>
+                  <w:lang w:val="es-ES"/>
+                </w:rPr>
+                <w:t>. Obtenido de https://revistagerencia.com.gt/cultura-vial-normas-obsoletas-que-muy-pocos-respetan/</w:t>
               </w:r>
             </w:p>
             <w:p>
@@ -6994,7 +7306,7 @@
                   <w:noProof/>
                   <w:lang w:val="es-ES"/>
                 </w:rPr>
-                <w:t xml:space="preserve">Palacios, J. (22 de Febrero de 2016). </w:t>
+                <w:t xml:space="preserve">Olguin, E. (14 de noviembre de 2022). </w:t>
               </w:r>
               <w:r>
                 <w:rPr>
@@ -7003,14 +7315,14 @@
                   <w:noProof/>
                   <w:lang w:val="es-ES"/>
                 </w:rPr>
-                <w:t>Prezi</w:t>
-              </w:r>
-              <w:r>
-                <w:rPr>
-                  <w:noProof/>
-                  <w:lang w:val="es-ES"/>
-                </w:rPr>
-                <w:t>. Obtenido de Prezi: https://prezi.com/8-cofuatto_y/ornato-limpieza-de-vias-y-espacios-publicos/</w:t>
+                <w:t>HoyHistoriaGT Hoy en la Historia de Guatemala</w:t>
+              </w:r>
+              <w:r>
+                <w:rPr>
+                  <w:noProof/>
+                  <w:lang w:val="es-ES"/>
+                </w:rPr>
+                <w:t>. Obtenido de https://hoyhistoriagt.org/blog-de-guatemala/que-es-el-ordenamiento-fiscal-en-guatemala.html</w:t>
               </w:r>
             </w:p>
             <w:p>
@@ -7027,7 +7339,7 @@
                   <w:noProof/>
                   <w:lang w:val="es-ES"/>
                 </w:rPr>
-                <w:t xml:space="preserve">Peña, M. M. (2004). </w:t>
+                <w:t xml:space="preserve">Ortiz, D. (22 de septiembre de 2013). </w:t>
               </w:r>
               <w:r>
                 <w:rPr>
@@ -7036,14 +7348,14 @@
                   <w:noProof/>
                   <w:lang w:val="es-ES"/>
                 </w:rPr>
-                <w:t>Cultura Tributaria, Deberes y Derechos.</w:t>
-              </w:r>
-              <w:r>
-                <w:rPr>
-                  <w:noProof/>
-                  <w:lang w:val="es-ES"/>
-                </w:rPr>
-                <w:t xml:space="preserve"> </w:t>
+                <w:t>Prezi</w:t>
+              </w:r>
+              <w:r>
+                <w:rPr>
+                  <w:noProof/>
+                  <w:lang w:val="es-ES"/>
+                </w:rPr>
+                <w:t>. Obtenido de https://prezi.com/lse8r88mqft7/educacion-vial-en-guatemala/</w:t>
               </w:r>
             </w:p>
             <w:p>
@@ -7060,7 +7372,7 @@
                   <w:noProof/>
                   <w:lang w:val="es-ES"/>
                 </w:rPr>
-                <w:t xml:space="preserve">Pineda, S. (4 de Enero de 2024). </w:t>
+                <w:t xml:space="preserve">Palacios, J. (22 de Febrero de 2016). </w:t>
               </w:r>
               <w:r>
                 <w:rPr>
@@ -7069,14 +7381,14 @@
                   <w:noProof/>
                   <w:lang w:val="es-ES"/>
                 </w:rPr>
-                <w:t>Prensa Libre</w:t>
-              </w:r>
-              <w:r>
-                <w:rPr>
-                  <w:noProof/>
-                  <w:lang w:val="es-ES"/>
-                </w:rPr>
-                <w:t>. Obtenido de Prensa Libre: https://www.prensalibre.com/guatemala/comunitario/boleto-de-ornato-2024-tabla-de-pago-como-solicitarlo-en-linea-y-para-que-sirve/</w:t>
+                <w:t>Prezi</w:t>
+              </w:r>
+              <w:r>
+                <w:rPr>
+                  <w:noProof/>
+                  <w:lang w:val="es-ES"/>
+                </w:rPr>
+                <w:t>. Obtenido de Prezi: https://prezi.com/8-cofuatto_y/ornato-limpieza-de-vias-y-espacios-publicos/</w:t>
               </w:r>
             </w:p>
             <w:p>
@@ -7093,7 +7405,7 @@
                   <w:noProof/>
                   <w:lang w:val="es-ES"/>
                 </w:rPr>
-                <w:t xml:space="preserve">PROVIAL. (10 de Enero de 2021). </w:t>
+                <w:t xml:space="preserve">Peña, M. M. (2004). </w:t>
               </w:r>
               <w:r>
                 <w:rPr>
@@ -7102,14 +7414,14 @@
                   <w:noProof/>
                   <w:lang w:val="es-ES"/>
                 </w:rPr>
-                <w:t>PROVIAL</w:t>
-              </w:r>
-              <w:r>
-                <w:rPr>
-                  <w:noProof/>
-                  <w:lang w:val="es-ES"/>
-                </w:rPr>
-                <w:t>. Obtenido de PROVIAL Guatemala: https://provial.gob.gt/institucional/educacion-vial</w:t>
+                <w:t>Cultura Tributaria, Deberes y Derechos.</w:t>
+              </w:r>
+              <w:r>
+                <w:rPr>
+                  <w:noProof/>
+                  <w:lang w:val="es-ES"/>
+                </w:rPr>
+                <w:t xml:space="preserve"> </w:t>
               </w:r>
             </w:p>
             <w:p>
@@ -7126,7 +7438,7 @@
                   <w:noProof/>
                   <w:lang w:val="es-ES"/>
                 </w:rPr>
-                <w:t xml:space="preserve">Raffino, M. E. (2021). </w:t>
+                <w:t xml:space="preserve">Pineda, S. (4 de Enero de 2024). </w:t>
               </w:r>
               <w:r>
                 <w:rPr>
@@ -7135,14 +7447,14 @@
                   <w:noProof/>
                   <w:lang w:val="es-ES"/>
                 </w:rPr>
-                <w:t>issuu</w:t>
-              </w:r>
-              <w:r>
-                <w:rPr>
-                  <w:noProof/>
-                  <w:lang w:val="es-ES"/>
-                </w:rPr>
-                <w:t>. Obtenido de SUFRAGIO: PARTICIPACIÓN A TRAVÉS DEL VOTO.: https://issuu.com/ash_jonh/docs/proyecto_de_naci_n_5to._compu_daffnne/s/12353103</w:t>
+                <w:t>Prensa Libre</w:t>
+              </w:r>
+              <w:r>
+                <w:rPr>
+                  <w:noProof/>
+                  <w:lang w:val="es-ES"/>
+                </w:rPr>
+                <w:t>. Obtenido de Prensa Libre: https://www.prensalibre.com/guatemala/comunitario/boleto-de-ornato-2024-tabla-de-pago-como-solicitarlo-en-linea-y-para-que-sirve/</w:t>
               </w:r>
             </w:p>
             <w:p>
@@ -7159,7 +7471,7 @@
                   <w:noProof/>
                   <w:lang w:val="es-ES"/>
                 </w:rPr>
-                <w:t xml:space="preserve">Ramos, H. (18 de junio de 2012). </w:t>
+                <w:t xml:space="preserve">PROVIAL. (10 de Enero de 2021). </w:t>
               </w:r>
               <w:r>
                 <w:rPr>
@@ -7168,14 +7480,14 @@
                   <w:noProof/>
                   <w:lang w:val="es-ES"/>
                 </w:rPr>
-                <w:t>Blogger</w:t>
-              </w:r>
-              <w:r>
-                <w:rPr>
-                  <w:noProof/>
-                  <w:lang w:val="es-ES"/>
-                </w:rPr>
-                <w:t>. Obtenido de https://introduccionalmedioambiente.blogspot.com/2012/06/ordenamiento-fiscal-es-el-conjunto-de.html</w:t>
+                <w:t>PROVIAL</w:t>
+              </w:r>
+              <w:r>
+                <w:rPr>
+                  <w:noProof/>
+                  <w:lang w:val="es-ES"/>
+                </w:rPr>
+                <w:t>. Obtenido de PROVIAL Guatemala: https://provial.gob.gt/institucional/educacion-vial</w:t>
               </w:r>
             </w:p>
             <w:p>
@@ -7192,7 +7504,7 @@
                   <w:noProof/>
                   <w:lang w:val="es-ES"/>
                 </w:rPr>
-                <w:t xml:space="preserve">Roca, C. (s.f.). Cultura Tributaria. En D. L. Tapia, </w:t>
+                <w:t xml:space="preserve">Raffino, M. E. (2021). </w:t>
               </w:r>
               <w:r>
                 <w:rPr>
@@ -7201,14 +7513,14 @@
                   <w:noProof/>
                   <w:lang w:val="es-ES"/>
                 </w:rPr>
-                <w:t>La cultura tributaria, un instrumento para combatir la evasión tributaria</w:t>
-              </w:r>
-              <w:r>
-                <w:rPr>
-                  <w:noProof/>
-                  <w:lang w:val="es-ES"/>
-                </w:rPr>
-                <w:t xml:space="preserve"> (pág. 7).</w:t>
+                <w:t>issuu</w:t>
+              </w:r>
+              <w:r>
+                <w:rPr>
+                  <w:noProof/>
+                  <w:lang w:val="es-ES"/>
+                </w:rPr>
+                <w:t>. Obtenido de SUFRAGIO: PARTICIPACIÓN A TRAVÉS DEL VOTO.: https://issuu.com/ash_jonh/docs/proyecto_de_naci_n_5to._compu_daffnne/s/12353103</w:t>
               </w:r>
             </w:p>
             <w:p>
@@ -7225,7 +7537,7 @@
                   <w:noProof/>
                   <w:lang w:val="es-ES"/>
                 </w:rPr>
-                <w:t xml:space="preserve">Shiner. (1994). </w:t>
+                <w:t xml:space="preserve">Ramos, H. (18 de junio de 2012). </w:t>
               </w:r>
               <w:r>
                 <w:rPr>
@@ -7234,14 +7546,14 @@
                   <w:noProof/>
                   <w:lang w:val="es-ES"/>
                 </w:rPr>
-                <w:t>Equidades: laborales, étnica, social</w:t>
-              </w:r>
-              <w:r>
-                <w:rPr>
-                  <w:noProof/>
-                  <w:lang w:val="es-ES"/>
-                </w:rPr>
-                <w:t>. Obtenido de https://sites.google.com/view/rafael-eduardo-magarin-/equidad-de-g%C3%A9nero-de-etnia-y-social</w:t>
+                <w:t>Blogger</w:t>
+              </w:r>
+              <w:r>
+                <w:rPr>
+                  <w:noProof/>
+                  <w:lang w:val="es-ES"/>
+                </w:rPr>
+                <w:t>. Obtenido de https://introduccionalmedioambiente.blogspot.com/2012/06/ordenamiento-fiscal-es-el-conjunto-de.html</w:t>
               </w:r>
             </w:p>
             <w:p>
@@ -7258,6 +7570,106 @@
                   <w:noProof/>
                   <w:lang w:val="es-ES"/>
                 </w:rPr>
+                <w:t xml:space="preserve">Reyes, M. F. (2023). </w:t>
+              </w:r>
+              <w:r>
+                <w:rPr>
+                  <w:i/>
+                  <w:iCs/>
+                  <w:noProof/>
+                  <w:lang w:val="es-ES"/>
+                </w:rPr>
+                <w:t>Respeto a las diferencias: pluriculturales y multilingüísticas</w:t>
+              </w:r>
+              <w:r>
+                <w:rPr>
+                  <w:noProof/>
+                  <w:lang w:val="es-ES"/>
+                </w:rPr>
+                <w:t>. Obtenido de zhttps://issuu.com/marysabelflores/docs/proyecto_de_naci_n_grupo_1_1_/19</w:t>
+              </w:r>
+            </w:p>
+            <w:p>
+              <w:pPr>
+                <w:pStyle w:val="Bibliografa"/>
+                <w:ind w:left="720" w:hanging="720"/>
+                <w:rPr>
+                  <w:noProof/>
+                  <w:lang w:val="es-ES"/>
+                </w:rPr>
+              </w:pPr>
+              <w:r>
+                <w:rPr>
+                  <w:noProof/>
+                  <w:lang w:val="es-ES"/>
+                </w:rPr>
+                <w:t xml:space="preserve">Roca, C. (s.f.). Cultura Tributaria. En D. L. Tapia, </w:t>
+              </w:r>
+              <w:r>
+                <w:rPr>
+                  <w:i/>
+                  <w:iCs/>
+                  <w:noProof/>
+                  <w:lang w:val="es-ES"/>
+                </w:rPr>
+                <w:t>La cultura tributaria, un instrumento para combatir la evasión tributaria</w:t>
+              </w:r>
+              <w:r>
+                <w:rPr>
+                  <w:noProof/>
+                  <w:lang w:val="es-ES"/>
+                </w:rPr>
+                <w:t xml:space="preserve"> (pág. 7).</w:t>
+              </w:r>
+            </w:p>
+            <w:p>
+              <w:pPr>
+                <w:pStyle w:val="Bibliografa"/>
+                <w:ind w:left="720" w:hanging="720"/>
+                <w:rPr>
+                  <w:noProof/>
+                  <w:lang w:val="es-ES"/>
+                </w:rPr>
+              </w:pPr>
+              <w:r>
+                <w:rPr>
+                  <w:noProof/>
+                  <w:lang w:val="es-ES"/>
+                </w:rPr>
+                <w:t xml:space="preserve">Shiner. (1994). </w:t>
+              </w:r>
+              <w:r>
+                <w:rPr>
+                  <w:i/>
+                  <w:iCs/>
+                  <w:noProof/>
+                  <w:lang w:val="es-ES"/>
+                </w:rPr>
+                <w:t>Equidades: laborales, étnica, social</w:t>
+              </w:r>
+              <w:r>
+                <w:rPr>
+                  <w:noProof/>
+                  <w:lang w:val="es-ES"/>
+                </w:rPr>
+                <w:t>. Obtenido de https://sites.google.com/view/rafael-eduardo-magarin-/equidad-de-g%C3%A9nero-de-etnia-y-social</w:t>
+              </w:r>
+            </w:p>
+            <w:p>
+              <w:pPr>
+                <w:pStyle w:val="Bibliografa"/>
+                <w:ind w:left="720" w:hanging="720"/>
+                <w:rPr>
+                  <w:noProof/>
+                  <w:lang w:val="es-ES"/>
+                </w:rPr>
+              </w:pPr>
+              <w:r>
+                <w:rPr>
+                  <w:noProof/>
+                  <w:lang w:val="es-ES"/>
+                </w:rPr>
+                <w:lastRenderedPageBreak/>
                 <w:t xml:space="preserve">TrafficLogix. (23 de Febrero de 2021). </w:t>
               </w:r>
               <w:r>
@@ -7367,7 +7779,7 @@
 </file>
 
 <file path=word/numbering.xml><?xml version="1.0" encoding="utf-8"?>
-<w:numbering xmlns:wpc="http://schemas.microsoft.com/office/word/2010/wordprocessingCanvas" xmlns:cx="http://schemas.microsoft.com/office/drawing/2014/chartex" xmlns:cx1="http://schemas.microsoft.com/office/drawing/2015/9/8/chartex" xmlns:cx2="http://schemas.microsoft.com/office/drawing/2015/10/21/chartex" xmlns:cx3="http://schemas.microsoft.com/office/drawing/2016/5/9/chartex" xmlns:cx4="http://schemas.microsoft.com/office/drawing/2016/5/10/chartex" xmlns:cx5="http://schemas.microsoft.com/office/drawing/2016/5/11/chartex" xmlns:cx6="http://schemas.microsoft.com/office/drawing/2016/5/12/chartex" xmlns:cx7="http://schemas.microsoft.com/office/drawing/2016/5/13/chartex" xmlns:cx8="http://schemas.microsoft.com/office/drawing/2016/5/14/chartex" xmlns:mc="http://schemas.openxmlformats.org/markup-compatibility/2006" xmlns:aink="http://schemas.microsoft.com/office/drawing/2016/ink" xmlns:am3d="http://schemas.microsoft.com/office/drawing/2017/model3d" xmlns:o="urn:schemas-microsoft-com:office:office" xmlns:r="http://schemas.openxmlformats.org/officeDocument/2006/relationships" xmlns:m="http://schemas.openxmlformats.org/officeDocument/2006/math" xmlns:v="urn:schemas-microsoft-com:vml" xmlns:wp14="http://schemas.microsoft.com/office/word/2010/wordprocessingDrawing" xmlns:wp="http://schemas.openxmlformats.org/drawingml/2006/wordprocessingDrawing" xmlns:w10="urn:schemas-microsoft-com:office:word" xmlns:w="http://schemas.openxmlformats.org/wordprocessingml/2006/main" xmlns:w14="http://schemas.microsoft.com/office/word/2010/wordml" xmlns:w15="http://schemas.microsoft.com/office/word/2012/wordml" xmlns:w16cex="http://schemas.microsoft.com/office/word/2018/wordml/cex" xmlns:w16cid="http://schemas.microsoft.com/office/word/2016/wordml/cid" xmlns:w16="http://schemas.microsoft.com/office/word/2018/wordml" xmlns:w16sdtdh="http://schemas.microsoft.com/office/word/2020/wordml/sdtdatahash" xmlns:w16se="http://schemas.microsoft.com/office/word/2015/wordml/symex" xmlns:wpg="http://schemas.microsoft.com/office/word/2010/wordprocessingGroup" xmlns:wpi="http://schemas.microsoft.com/office/word/2010/wordprocessingInk" xmlns:wne="http://schemas.microsoft.com/office/word/2006/wordml" xmlns:wps="http://schemas.microsoft.com/office/word/2010/wordprocessingShape" mc:Ignorable="w14 w15 w16se w16cid w16 w16cex w16sdtdh wp14">
+<w:numbering xmlns:wpc="http://schemas.microsoft.com/office/word/2010/wordprocessingCanvas" xmlns:cx="http://schemas.microsoft.com/office/drawing/2014/chartex" xmlns:cx1="http://schemas.microsoft.com/office/drawing/2015/9/8/chartex" xmlns:cx2="http://schemas.microsoft.com/office/drawing/2015/10/21/chartex" xmlns:cx3="http://schemas.microsoft.com/office/drawing/2016/5/9/chartex" xmlns:cx4="http://schemas.microsoft.com/office/drawing/2016/5/10/chartex" xmlns:cx5="http://schemas.microsoft.com/office/drawing/2016/5/11/chartex" xmlns:cx6="http://schemas.microsoft.com/office/drawing/2016/5/12/chartex" xmlns:cx7="http://schemas.microsoft.com/office/drawing/2016/5/13/chartex" xmlns:cx8="http://schemas.microsoft.com/office/drawing/2016/5/14/chartex" xmlns:mc="http://schemas.openxmlformats.org/markup-compatibility/2006" xmlns:aink="http://schemas.microsoft.com/office/drawing/2016/ink" xmlns:am3d="http://schemas.microsoft.com/office/drawing/2017/model3d" xmlns:o="urn:schemas-microsoft-com:office:office" xmlns:oel="http://schemas.microsoft.com/office/2019/extlst" xmlns:r="http://schemas.openxmlformats.org/officeDocument/2006/relationships" xmlns:m="http://schemas.openxmlformats.org/officeDocument/2006/math" xmlns:v="urn:schemas-microsoft-com:vml" xmlns:wp14="http://schemas.microsoft.com/office/word/2010/wordprocessingDrawing" xmlns:wp="http://schemas.openxmlformats.org/drawingml/2006/wordprocessingDrawing" xmlns:w10="urn:schemas-microsoft-com:office:word" xmlns:w="http://schemas.openxmlformats.org/wordprocessingml/2006/main" xmlns:w14="http://schemas.microsoft.com/office/word/2010/wordml" xmlns:w15="http://schemas.microsoft.com/office/word/2012/wordml" xmlns:w16cex="http://schemas.microsoft.com/office/word/2018/wordml/cex" xmlns:w16cid="http://schemas.microsoft.com/office/word/2016/wordml/cid" xmlns:w16="http://schemas.microsoft.com/office/word/2018/wordml" xmlns:w16du="http://schemas.microsoft.com/office/word/2023/wordml/word16du" xmlns:w16sdtdh="http://schemas.microsoft.com/office/word/2020/wordml/sdtdatahash" xmlns:w16se="http://schemas.microsoft.com/office/word/2015/wordml/symex" xmlns:wpg="http://schemas.microsoft.com/office/word/2010/wordprocessingGroup" xmlns:wpi="http://schemas.microsoft.com/office/word/2010/wordprocessingInk" xmlns:wne="http://schemas.microsoft.com/office/word/2006/wordml" xmlns:wps="http://schemas.microsoft.com/office/word/2010/wordprocessingShape" mc:Ignorable="w14 w15 w16se w16cid w16 w16cex w16sdtdh w16du wp14">
   <w:abstractNum w:abstractNumId="0" w15:restartNumberingAfterBreak="0">
     <w:nsid w:val="11F80E43"/>
     <w:multiLevelType w:val="hybridMultilevel"/>
@@ -7594,17 +8006,17 @@
       </w:rPr>
     </w:lvl>
   </w:abstractNum>
-  <w:num w:numId="1">
+  <w:num w:numId="1" w16cid:durableId="1720593122">
     <w:abstractNumId w:val="1"/>
   </w:num>
-  <w:num w:numId="2">
+  <w:num w:numId="2" w16cid:durableId="397940289">
     <w:abstractNumId w:val="0"/>
   </w:num>
 </w:numbering>
 </file>
 
 <file path=word/styles.xml><?xml version="1.0" encoding="utf-8"?>
-<w:styles xmlns:mc="http://schemas.openxmlformats.org/markup-compatibility/2006" xmlns:r="http://schemas.openxmlformats.org/officeDocument/2006/relationships" xmlns:w="http://schemas.openxmlformats.org/wordprocessingml/2006/main" xmlns:w14="http://schemas.microsoft.com/office/word/2010/wordml" xmlns:w15="http://schemas.microsoft.com/office/word/2012/wordml" xmlns:w16cex="http://schemas.microsoft.com/office/word/2018/wordml/cex" xmlns:w16cid="http://schemas.microsoft.com/office/word/2016/wordml/cid" xmlns:w16="http://schemas.microsoft.com/office/word/2018/wordml" xmlns:w16sdtdh="http://schemas.microsoft.com/office/word/2020/wordml/sdtdatahash" xmlns:w16se="http://schemas.microsoft.com/office/word/2015/wordml/symex" mc:Ignorable="w14 w15 w16se w16cid w16 w16cex w16sdtdh">
+<w:styles xmlns:mc="http://schemas.openxmlformats.org/markup-compatibility/2006" xmlns:r="http://schemas.openxmlformats.org/officeDocument/2006/relationships" xmlns:w="http://schemas.openxmlformats.org/wordprocessingml/2006/main" xmlns:w14="http://schemas.microsoft.com/office/word/2010/wordml" xmlns:w15="http://schemas.microsoft.com/office/word/2012/wordml" xmlns:w16cex="http://schemas.microsoft.com/office/word/2018/wordml/cex" xmlns:w16cid="http://schemas.microsoft.com/office/word/2016/wordml/cid" xmlns:w16="http://schemas.microsoft.com/office/word/2018/wordml" xmlns:w16du="http://schemas.microsoft.com/office/word/2023/wordml/word16du" xmlns:w16sdtdh="http://schemas.microsoft.com/office/word/2020/wordml/sdtdatahash" xmlns:w16se="http://schemas.microsoft.com/office/word/2015/wordml/symex" mc:Ignorable="w14 w15 w16se w16cid w16 w16cex w16sdtdh w16du">
   <w:docDefaults>
     <w:rPrDefault>
       <w:rPr>
@@ -8863,7 +9275,7 @@
     <b:Title>marco juridico</b:Title>
     <b:Year>2022</b:Year>
     <b:Publisher>https://ecoguatepn2016.wordpress.com/explicacion-fisica/juridico-marco-legal/</b:Publisher>
-    <b:RefOrder>29</b:RefOrder>
+    <b:RefOrder>32</b:RefOrder>
   </b:Source>
   <b:Source>
     <b:Tag>Con</b:Tag>
@@ -9090,7 +9502,7 @@
       </b:Author>
     </b:Author>
     <b:URL>https://sites.google.com/view/rafael-eduardo-magarin-/equidad-de-g%C3%A9nero-de-etnia-y-social</b:URL>
-    <b:RefOrder>30</b:RefOrder>
+    <b:RefOrder>33</b:RefOrder>
   </b:Source>
   <b:Source>
     <b:Tag>Shi941</b:Tag>
@@ -9212,11 +9624,73 @@
     <b:URL>https://es.scribd.com/doc/314325622/Derechos-Y-Deberes-Constitucionales-de-Guatemala</b:URL>
     <b:RefOrder>25</b:RefOrder>
   </b:Source>
+  <b:Source>
+    <b:Tag>Naí231</b:Tag>
+    <b:SourceType>InternetSite</b:SourceType>
+    <b:Guid>{230F1D34-908B-472A-9833-A0F77C3AC02D}</b:Guid>
+    <b:Author>
+      <b:Author>
+        <b:NameList>
+          <b:Person>
+            <b:Last>Botello</b:Last>
+            <b:First>Naí</b:First>
+          </b:Person>
+        </b:NameList>
+      </b:Author>
+    </b:Author>
+    <b:Title>Respeto a las diferencias pluriculturales y multilingüisticas</b:Title>
+    <b:Year>2023</b:Year>
+    <b:Month>Marzo</b:Month>
+    <b:Day>3</b:Day>
+    <b:URL>https://www.lifeder.com/respeto-diferencias-pluriculturales-multilinguisticas/</b:URL>
+    <b:RefOrder>29</b:RefOrder>
+  </b:Source>
+  <b:Source>
+    <b:Tag>Jua201</b:Tag>
+    <b:SourceType>InternetSite</b:SourceType>
+    <b:Guid>{B681810E-BC93-43D1-A848-CD329F74BCC8}</b:Guid>
+    <b:Author>
+      <b:Author>
+        <b:NameList>
+          <b:Person>
+            <b:Last>Marroquín</b:Last>
+            <b:First>Juan</b:First>
+            <b:Middle>Alfredo Alvarez</b:Middle>
+          </b:Person>
+        </b:NameList>
+      </b:Author>
+    </b:Author>
+    <b:Title>Respeto a las diferencias pluriculturales y multilingüísticas en Guatemala</b:Title>
+    <b:Year>2020</b:Year>
+    <b:Month>Mayo</b:Month>
+    <b:URL>https://idoc.pub/documents/respeto-a-las-diferencias-pluriculturales-y-multilinguisticas-en-guatemala-8x4em0qer8l3</b:URL>
+    <b:RefOrder>30</b:RefOrder>
+  </b:Source>
+  <b:Source>
+    <b:Tag>Mar231</b:Tag>
+    <b:SourceType>InternetSite</b:SourceType>
+    <b:Guid>{114C4636-DCFA-4336-BF01-6D17D6EE541B}</b:Guid>
+    <b:Author>
+      <b:Author>
+        <b:NameList>
+          <b:Person>
+            <b:Last>Reyes</b:Last>
+            <b:First>Marysabel</b:First>
+            <b:Middle>Flores</b:Middle>
+          </b:Person>
+        </b:NameList>
+      </b:Author>
+    </b:Author>
+    <b:Title>Respeto a las diferencias: pluriculturales y multilingüísticas</b:Title>
+    <b:Year>2023</b:Year>
+    <b:URL>zhttps://issuu.com/marysabelflores/docs/proyecto_de_naci_n_grupo_1_1_/19</b:URL>
+    <b:RefOrder>31</b:RefOrder>
+  </b:Source>
 </b:Sources>
 </file>
 
 <file path=customXml/itemProps1.xml><?xml version="1.0" encoding="utf-8"?>
-<ds:datastoreItem xmlns:ds="http://schemas.openxmlformats.org/officeDocument/2006/customXml" ds:itemID="{10942458-7C12-4FB5-8DF2-0930F2FCA3A6}">
+<ds:datastoreItem xmlns:ds="http://schemas.openxmlformats.org/officeDocument/2006/customXml" ds:itemID="{7F163090-DD98-4472-B65F-3FE2221BAB13}">
   <ds:schemaRefs>
     <ds:schemaRef ds:uri="http://schemas.openxmlformats.org/officeDocument/2006/bibliography"/>
   </ds:schemaRefs>

</xml_diff>

<commit_message>
revision final de la investigacion
</commit_message>
<xml_diff>
--- a/Proyecto de Nación.docx
+++ b/Proyecto de Nación.docx
@@ -1,6 +1,6 @@
 
 <file path=word/document.xml><?xml version="1.0" encoding="utf-8"?>
-<w:document xmlns:wpc="http://schemas.microsoft.com/office/word/2010/wordprocessingCanvas" xmlns:cx="http://schemas.microsoft.com/office/drawing/2014/chartex" xmlns:cx1="http://schemas.microsoft.com/office/drawing/2015/9/8/chartex" xmlns:cx2="http://schemas.microsoft.com/office/drawing/2015/10/21/chartex" xmlns:cx3="http://schemas.microsoft.com/office/drawing/2016/5/9/chartex" xmlns:cx4="http://schemas.microsoft.com/office/drawing/2016/5/10/chartex" xmlns:cx5="http://schemas.microsoft.com/office/drawing/2016/5/11/chartex" xmlns:cx6="http://schemas.microsoft.com/office/drawing/2016/5/12/chartex" xmlns:cx7="http://schemas.microsoft.com/office/drawing/2016/5/13/chartex" xmlns:cx8="http://schemas.microsoft.com/office/drawing/2016/5/14/chartex" xmlns:mc="http://schemas.openxmlformats.org/markup-compatibility/2006" xmlns:aink="http://schemas.microsoft.com/office/drawing/2016/ink" xmlns:am3d="http://schemas.microsoft.com/office/drawing/2017/model3d" xmlns:o="urn:schemas-microsoft-com:office:office" xmlns:oel="http://schemas.microsoft.com/office/2019/extlst" xmlns:r="http://schemas.openxmlformats.org/officeDocument/2006/relationships" xmlns:m="http://schemas.openxmlformats.org/officeDocument/2006/math" xmlns:v="urn:schemas-microsoft-com:vml" xmlns:wp14="http://schemas.microsoft.com/office/word/2010/wordprocessingDrawing" xmlns:wp="http://schemas.openxmlformats.org/drawingml/2006/wordprocessingDrawing" xmlns:w10="urn:schemas-microsoft-com:office:word" xmlns:w="http://schemas.openxmlformats.org/wordprocessingml/2006/main" xmlns:w14="http://schemas.microsoft.com/office/word/2010/wordml" xmlns:w15="http://schemas.microsoft.com/office/word/2012/wordml" xmlns:w16cex="http://schemas.microsoft.com/office/word/2018/wordml/cex" xmlns:w16cid="http://schemas.microsoft.com/office/word/2016/wordml/cid" xmlns:w16="http://schemas.microsoft.com/office/word/2018/wordml" xmlns:w16du="http://schemas.microsoft.com/office/word/2023/wordml/word16du" xmlns:w16sdtdh="http://schemas.microsoft.com/office/word/2020/wordml/sdtdatahash" xmlns:w16se="http://schemas.microsoft.com/office/word/2015/wordml/symex" xmlns:wpg="http://schemas.microsoft.com/office/word/2010/wordprocessingGroup" xmlns:wpi="http://schemas.microsoft.com/office/word/2010/wordprocessingInk" xmlns:wne="http://schemas.microsoft.com/office/word/2006/wordml" xmlns:wps="http://schemas.microsoft.com/office/word/2010/wordprocessingShape" mc:Ignorable="w14 w15 w16se w16cid w16 w16cex w16sdtdh w16du wp14">
+<w:document xmlns:wpc="http://schemas.microsoft.com/office/word/2010/wordprocessingCanvas" xmlns:cx="http://schemas.microsoft.com/office/drawing/2014/chartex" xmlns:cx1="http://schemas.microsoft.com/office/drawing/2015/9/8/chartex" xmlns:cx2="http://schemas.microsoft.com/office/drawing/2015/10/21/chartex" xmlns:cx3="http://schemas.microsoft.com/office/drawing/2016/5/9/chartex" xmlns:cx4="http://schemas.microsoft.com/office/drawing/2016/5/10/chartex" xmlns:cx5="http://schemas.microsoft.com/office/drawing/2016/5/11/chartex" xmlns:cx6="http://schemas.microsoft.com/office/drawing/2016/5/12/chartex" xmlns:cx7="http://schemas.microsoft.com/office/drawing/2016/5/13/chartex" xmlns:cx8="http://schemas.microsoft.com/office/drawing/2016/5/14/chartex" xmlns:mc="http://schemas.openxmlformats.org/markup-compatibility/2006" xmlns:aink="http://schemas.microsoft.com/office/drawing/2016/ink" xmlns:am3d="http://schemas.microsoft.com/office/drawing/2017/model3d" xmlns:o="urn:schemas-microsoft-com:office:office" xmlns:r="http://schemas.openxmlformats.org/officeDocument/2006/relationships" xmlns:m="http://schemas.openxmlformats.org/officeDocument/2006/math" xmlns:v="urn:schemas-microsoft-com:vml" xmlns:wp14="http://schemas.microsoft.com/office/word/2010/wordprocessingDrawing" xmlns:wp="http://schemas.openxmlformats.org/drawingml/2006/wordprocessingDrawing" xmlns:w10="urn:schemas-microsoft-com:office:word" xmlns:w="http://schemas.openxmlformats.org/wordprocessingml/2006/main" xmlns:w14="http://schemas.microsoft.com/office/word/2010/wordml" xmlns:w15="http://schemas.microsoft.com/office/word/2012/wordml" xmlns:w16cex="http://schemas.microsoft.com/office/word/2018/wordml/cex" xmlns:w16cid="http://schemas.microsoft.com/office/word/2016/wordml/cid" xmlns:w16="http://schemas.microsoft.com/office/word/2018/wordml" xmlns:w16sdtdh="http://schemas.microsoft.com/office/word/2020/wordml/sdtdatahash" xmlns:w16se="http://schemas.microsoft.com/office/word/2015/wordml/symex" xmlns:wpg="http://schemas.microsoft.com/office/word/2010/wordprocessingGroup" xmlns:wpi="http://schemas.microsoft.com/office/word/2010/wordprocessingInk" xmlns:wne="http://schemas.microsoft.com/office/word/2006/wordml" xmlns:wps="http://schemas.microsoft.com/office/word/2010/wordprocessingShape" mc:Ignorable="w14 w15 w16se w16cid w16 w16cex w16sdtdh wp14">
   <w:body>
     <w:p>
       <w:pPr>
@@ -1092,6 +1092,15 @@
           <w:sz w:val="24"/>
           <w:szCs w:val="24"/>
         </w:rPr>
+        <w:t>“</w:t>
+      </w:r>
+      <w:r>
+        <w:rPr>
+          <w:rFonts w:ascii="Arial" w:hAnsi="Arial" w:cs="Arial"/>
+          <w:color w:val="000000" w:themeColor="text1"/>
+          <w:sz w:val="24"/>
+          <w:szCs w:val="24"/>
+        </w:rPr>
         <w:t>El ordenamiento fiscal en Guatemala es una herramienta fundamental para garantizar el desarrollo económico y social del país. A través de este proceso, se busca establecer un sistema justo y equitativo de recaudación de impuestos, así como la correcta asignación y utilización de los recursos públicos.</w:t>
       </w:r>
       <w:r>
@@ -1111,6 +1120,15 @@
           <w:szCs w:val="24"/>
         </w:rPr>
         <w:t>Una de las principales finalidades del ordenamiento fiscal es combatir la evasión y elusión tributaria, que son prácticas ilegales que afectan directamente a la economía guatemalteca. Al fortalecer los mecanismos de control y supervisión, se busca asegurar que todos los contribuyentes cumplan con sus obligaciones fiscales.</w:t>
+      </w:r>
+      <w:r>
+        <w:rPr>
+          <w:rFonts w:ascii="Arial" w:hAnsi="Arial" w:cs="Arial"/>
+          <w:color w:val="000000" w:themeColor="text1"/>
+          <w:sz w:val="24"/>
+          <w:szCs w:val="24"/>
+        </w:rPr>
+        <w:t>”</w:t>
       </w:r>
       <w:sdt>
         <w:sdtPr>
@@ -1123,6 +1141,7 @@
           <w:id w:val="-1083840804"/>
           <w:citation/>
         </w:sdtPr>
+        <w:sdtEndPr/>
         <w:sdtContent>
           <w:r>
             <w:rPr>
@@ -1220,6 +1239,16 @@
           <w:szCs w:val="24"/>
           <w:lang w:val="es-MX"/>
         </w:rPr>
+        <w:t>“</w:t>
+      </w:r>
+      <w:r>
+        <w:rPr>
+          <w:rFonts w:ascii="Arial" w:hAnsi="Arial" w:cs="Arial"/>
+          <w:color w:val="000000" w:themeColor="text1"/>
+          <w:sz w:val="24"/>
+          <w:szCs w:val="24"/>
+          <w:lang w:val="es-MX"/>
+        </w:rPr>
         <w:t>Es el conjunto de leyes que regulan el ámbito fiscal, entendido como tal la rama del derecho que tiene como objeto el estudio de conjunto de normas jurídicas que de acuerdo con determinados principios comunes a todas ellas, regulan el establecimiento, recaudación y control de los ingresos de derechos públicos del estado derivado del ejercicio de su potestad tributaria, así como las relaciones entre el propio estado y las particularidades consideradas en su calidad de contribuyentes</w:t>
       </w:r>
       <w:r>
@@ -1231,6 +1260,16 @@
           <w:lang w:val="es-MX"/>
         </w:rPr>
         <w:t>.</w:t>
+      </w:r>
+      <w:r>
+        <w:rPr>
+          <w:rFonts w:ascii="Arial" w:hAnsi="Arial" w:cs="Arial"/>
+          <w:color w:val="000000" w:themeColor="text1"/>
+          <w:sz w:val="24"/>
+          <w:szCs w:val="24"/>
+          <w:lang w:val="es-MX"/>
+        </w:rPr>
+        <w:t>”</w:t>
       </w:r>
       <w:sdt>
         <w:sdtPr>
@@ -1244,6 +1283,7 @@
           <w:id w:val="-1518613688"/>
           <w:citation/>
         </w:sdtPr>
+        <w:sdtEndPr/>
         <w:sdtContent>
           <w:r>
             <w:rPr>
@@ -1345,7 +1385,27 @@
           <w:szCs w:val="24"/>
           <w:lang w:val="es-MX"/>
         </w:rPr>
+        <w:t>“</w:t>
+      </w:r>
+      <w:r>
+        <w:rPr>
+          <w:rFonts w:ascii="Arial" w:hAnsi="Arial" w:cs="Arial"/>
+          <w:color w:val="000000" w:themeColor="text1"/>
+          <w:sz w:val="24"/>
+          <w:szCs w:val="24"/>
+          <w:lang w:val="es-MX"/>
+        </w:rPr>
         <w:t>Es el conjunto de leyes que regulan el ámbito fiscal, entendiendo como tal la rama del derecho que tiene por objeto el estudio de un conjunto de normas jurídicas que, de acuerdo con determinados principios comunes a todas ellas, regulan el establecimiento, recaudación y control de los ingresos de Derecho Público del Estado derivados del ejercicio de su potestad tributaria, así como las relaciones entre el propio estado y los particulares considerados en su calidad de contribuyentes.</w:t>
+      </w:r>
+      <w:r>
+        <w:rPr>
+          <w:rFonts w:ascii="Arial" w:hAnsi="Arial" w:cs="Arial"/>
+          <w:color w:val="000000" w:themeColor="text1"/>
+          <w:sz w:val="24"/>
+          <w:szCs w:val="24"/>
+          <w:lang w:val="es-MX"/>
+        </w:rPr>
+        <w:t>”</w:t>
       </w:r>
       <w:sdt>
         <w:sdtPr>
@@ -1359,6 +1419,7 @@
           <w:id w:val="-1086850330"/>
           <w:citation/>
         </w:sdtPr>
+        <w:sdtEndPr/>
         <w:sdtContent>
           <w:r>
             <w:rPr>
@@ -1501,6 +1562,15 @@
           <w:szCs w:val="24"/>
         </w:rPr>
         <w:lastRenderedPageBreak/>
+        <w:t>“</w:t>
+      </w:r>
+      <w:r>
+        <w:rPr>
+          <w:rFonts w:ascii="Arial" w:hAnsi="Arial" w:cs="Arial"/>
+          <w:color w:val="000000" w:themeColor="text1"/>
+          <w:sz w:val="24"/>
+          <w:szCs w:val="24"/>
+        </w:rPr>
         <w:t xml:space="preserve">El marco legal de un país es muy extenso el "marco legal" abarca variedad de leyes, reglamentos, tratados internacionales y disposiciones legales para la vida </w:t>
       </w:r>
       <w:r>
@@ -1520,6 +1590,15 @@
           <w:szCs w:val="24"/>
         </w:rPr>
         <w:t xml:space="preserve"> y privada</w:t>
+      </w:r>
+      <w:r>
+        <w:rPr>
+          <w:rFonts w:ascii="Arial" w:hAnsi="Arial" w:cs="Arial"/>
+          <w:color w:val="000000" w:themeColor="text1"/>
+          <w:sz w:val="24"/>
+          <w:szCs w:val="24"/>
+        </w:rPr>
+        <w:t>.”</w:t>
       </w:r>
       <w:r>
         <w:rPr>
@@ -1541,6 +1620,7 @@
           <w:id w:val="2051255176"/>
           <w:citation/>
         </w:sdtPr>
+        <w:sdtEndPr/>
         <w:sdtContent>
           <w:r>
             <w:rPr>
@@ -1611,7 +1691,25 @@
           <w:sz w:val="24"/>
           <w:szCs w:val="24"/>
         </w:rPr>
+        <w:t>“</w:t>
+      </w:r>
+      <w:r>
+        <w:rPr>
+          <w:rFonts w:ascii="Arial" w:hAnsi="Arial" w:cs="Arial"/>
+          <w:color w:val="000000" w:themeColor="text1"/>
+          <w:sz w:val="24"/>
+          <w:szCs w:val="24"/>
+        </w:rPr>
         <w:t>Constitución de la república de Guatemala: Esta es la ley suprema del país por lo tanto esta establece la estructura del gobierno, los derechos y deberes de los ciudadanos, así mismo esta tiene los principios básicos del sistema legal y político</w:t>
+      </w:r>
+      <w:r>
+        <w:rPr>
+          <w:rFonts w:ascii="Arial" w:hAnsi="Arial" w:cs="Arial"/>
+          <w:color w:val="000000" w:themeColor="text1"/>
+          <w:sz w:val="24"/>
+          <w:szCs w:val="24"/>
+        </w:rPr>
+        <w:t>.”</w:t>
       </w:r>
       <w:sdt>
         <w:sdtPr>
@@ -1624,6 +1722,7 @@
           <w:id w:val="515958581"/>
           <w:citation/>
         </w:sdtPr>
+        <w:sdtEndPr/>
         <w:sdtContent>
           <w:r>
             <w:rPr>
@@ -1713,6 +1812,15 @@
           <w:sz w:val="24"/>
           <w:szCs w:val="24"/>
         </w:rPr>
+        <w:t>“</w:t>
+      </w:r>
+      <w:r>
+        <w:rPr>
+          <w:rFonts w:ascii="Arial" w:hAnsi="Arial" w:cs="Arial"/>
+          <w:color w:val="000000" w:themeColor="text1"/>
+          <w:sz w:val="24"/>
+          <w:szCs w:val="24"/>
+        </w:rPr>
         <w:t>Código civil</w:t>
       </w:r>
       <w:r>
@@ -1732,6 +1840,15 @@
           <w:szCs w:val="24"/>
         </w:rPr>
         <w:t>Es un cuerpo legal que establece y regula las normas que rigen las relaciones civiles. EL propósito principal es proporcionar un marco legal completo que guie as transacciones entre individuos, se centra en los derechos y responsabilidades de las personas y en la protección de sus intereses legales.</w:t>
+      </w:r>
+      <w:r>
+        <w:rPr>
+          <w:rFonts w:ascii="Arial" w:hAnsi="Arial" w:cs="Arial"/>
+          <w:color w:val="000000" w:themeColor="text1"/>
+          <w:sz w:val="24"/>
+          <w:szCs w:val="24"/>
+        </w:rPr>
+        <w:t>”</w:t>
       </w:r>
       <w:sdt>
         <w:sdtPr>
@@ -1744,6 +1861,7 @@
           <w:id w:val="622262970"/>
           <w:citation/>
         </w:sdtPr>
+        <w:sdtEndPr/>
         <w:sdtContent>
           <w:r>
             <w:rPr>
@@ -1847,7 +1965,25 @@
           <w:sz w:val="24"/>
           <w:szCs w:val="24"/>
         </w:rPr>
+        <w:t>“</w:t>
+      </w:r>
+      <w:r>
+        <w:rPr>
+          <w:rFonts w:ascii="Arial" w:hAnsi="Arial" w:cs="Arial"/>
+          <w:color w:val="000000" w:themeColor="text1"/>
+          <w:sz w:val="24"/>
+          <w:szCs w:val="24"/>
+        </w:rPr>
         <w:t>Código penal Este establece y define los delitos y las sentencias aplicables quienes cometan un dicho suceso dentro del marco legal, tiene como objetico proteger los derechos y la seguridad de los ciudadanos, para mantener el orden público. Algunos ejemplos son: Delitos contra las personas, Delitos contra la propiedad, Delitos contra la moral y el orden público, Delitos contra la administración pública, Delitos contra la seguridad pública, etc.</w:t>
+      </w:r>
+      <w:r>
+        <w:rPr>
+          <w:rFonts w:ascii="Arial" w:hAnsi="Arial" w:cs="Arial"/>
+          <w:color w:val="000000" w:themeColor="text1"/>
+          <w:sz w:val="24"/>
+          <w:szCs w:val="24"/>
+        </w:rPr>
+        <w:t>”</w:t>
       </w:r>
       <w:r>
         <w:rPr>
@@ -1869,6 +2005,7 @@
           <w:id w:val="980431777"/>
           <w:citation/>
         </w:sdtPr>
+        <w:sdtEndPr/>
         <w:sdtContent>
           <w:r>
             <w:rPr>
@@ -1962,6 +2099,15 @@
           <w:sz w:val="24"/>
           <w:szCs w:val="24"/>
         </w:rPr>
+        <w:t>“</w:t>
+      </w:r>
+      <w:r>
+        <w:rPr>
+          <w:rFonts w:ascii="Arial" w:hAnsi="Arial" w:cs="Arial"/>
+          <w:color w:val="000000" w:themeColor="text1"/>
+          <w:sz w:val="24"/>
+          <w:szCs w:val="24"/>
+        </w:rPr>
         <w:t>Código de trabajo: Este regula las relaciones laborales entre empleadores y empleados, Su objetico es proteger los derechos de los trabajadores, establece condicionas mínimas de empleo y promover un ambiente laboral justo y equitativo, suele llevar: Condiciones de Empleo, Contratos Laborales, Salarios y Beneficios, Derechos y Obligaciones de los Trabajadores, Derechos y Obligaciones de los Empleadores, Representación Laboral, Inspección y Cumplimiento, etc</w:t>
       </w:r>
       <w:r>
@@ -1972,6 +2118,15 @@
           <w:szCs w:val="24"/>
         </w:rPr>
         <w:t>.</w:t>
+      </w:r>
+      <w:r>
+        <w:rPr>
+          <w:rFonts w:ascii="Arial" w:hAnsi="Arial" w:cs="Arial"/>
+          <w:color w:val="000000" w:themeColor="text1"/>
+          <w:sz w:val="24"/>
+          <w:szCs w:val="24"/>
+        </w:rPr>
+        <w:t>”</w:t>
       </w:r>
       <w:r>
         <w:rPr>
@@ -1993,6 +2148,7 @@
           <w:id w:val="-706494653"/>
           <w:citation/>
         </w:sdtPr>
+        <w:sdtEndPr/>
         <w:sdtContent>
           <w:r>
             <w:rPr>
@@ -2054,9 +2210,7 @@
     </w:p>
     <w:p>
       <w:pPr>
-        <w:pStyle w:val="Prrafodelista"/>
         <w:spacing w:after="0" w:line="360" w:lineRule="auto"/>
-        <w:ind w:left="360"/>
         <w:jc w:val="both"/>
         <w:rPr>
           <w:rFonts w:ascii="Arial" w:hAnsi="Arial" w:cs="Arial"/>
@@ -2087,7 +2241,25 @@
           <w:szCs w:val="24"/>
         </w:rPr>
         <w:lastRenderedPageBreak/>
+        <w:t>“</w:t>
+      </w:r>
+      <w:r>
+        <w:rPr>
+          <w:rFonts w:ascii="Arial" w:hAnsi="Arial" w:cs="Arial"/>
+          <w:color w:val="000000" w:themeColor="text1"/>
+          <w:sz w:val="24"/>
+          <w:szCs w:val="24"/>
+        </w:rPr>
         <w:t>Código procesal penal: Establece los procedimientos y normas que regulan la investigación, enjuiciamiento y juzgamiento de los delitos en un sistema legal determinado, el objetivo de este es garantizar un proceso penal justo, transparente y eficiente, tanto para los acusados como para las víctimas y la sociedad general</w:t>
+      </w:r>
+      <w:r>
+        <w:rPr>
+          <w:rFonts w:ascii="Arial" w:hAnsi="Arial" w:cs="Arial"/>
+          <w:color w:val="000000" w:themeColor="text1"/>
+          <w:sz w:val="24"/>
+          <w:szCs w:val="24"/>
+        </w:rPr>
+        <w:t>.”</w:t>
       </w:r>
       <w:r>
         <w:rPr>
@@ -2109,6 +2281,7 @@
           <w:id w:val="-1737312288"/>
           <w:citation/>
         </w:sdtPr>
+        <w:sdtEndPr/>
         <w:sdtContent>
           <w:r>
             <w:rPr>
@@ -2232,6 +2405,15 @@
           <w:sz w:val="24"/>
           <w:szCs w:val="24"/>
         </w:rPr>
+        <w:t>“</w:t>
+      </w:r>
+      <w:r>
+        <w:rPr>
+          <w:rFonts w:ascii="Arial" w:hAnsi="Arial" w:cs="Arial"/>
+          <w:color w:val="000000" w:themeColor="text1"/>
+          <w:sz w:val="24"/>
+          <w:szCs w:val="24"/>
+        </w:rPr>
         <w:t>Se trata de la EDUCACIÓN VIAL, el mejor camino para la formación de una conciencia vial la Educación Vial es parte de la Educación Social, siendo una eficaz base de actuación ciudadana, dado que trata de crear hábitos y actitudes positivas de convivencia, de calidad de vida, calidad medioambiental y</w:t>
       </w:r>
       <w:r>
@@ -2251,6 +2433,15 @@
           <w:szCs w:val="24"/>
         </w:rPr>
         <w:t>SEGURIDAD VIAL.</w:t>
+      </w:r>
+      <w:r>
+        <w:rPr>
+          <w:rFonts w:ascii="Arial" w:hAnsi="Arial" w:cs="Arial"/>
+          <w:color w:val="000000" w:themeColor="text1"/>
+          <w:sz w:val="24"/>
+          <w:szCs w:val="24"/>
+        </w:rPr>
+        <w:t>”</w:t>
       </w:r>
       <w:sdt>
         <w:sdtPr>
@@ -2263,6 +2454,7 @@
           <w:id w:val="707222446"/>
           <w:citation/>
         </w:sdtPr>
+        <w:sdtEndPr/>
         <w:sdtContent>
           <w:r>
             <w:rPr>
@@ -2346,6 +2538,15 @@
           <w:sz w:val="24"/>
           <w:szCs w:val="24"/>
         </w:rPr>
+        <w:t>“</w:t>
+      </w:r>
+      <w:r>
+        <w:rPr>
+          <w:rFonts w:ascii="Arial" w:hAnsi="Arial" w:cs="Arial"/>
+          <w:color w:val="000000" w:themeColor="text1"/>
+          <w:sz w:val="24"/>
+          <w:szCs w:val="24"/>
+        </w:rPr>
         <w:t>La educación vial no solo es respetar las señales de tránsito, obedecer semáforos y como conducir un vehículo, también es parte de la educación vial la forma de conducirse de los peatones, quienes siempre tienen que ir de su lado derecho en las aceras o banquetas, cruzar en las esquinas de las cuadras. La poca educación vial</w:t>
       </w:r>
       <w:r>
@@ -2356,6 +2557,15 @@
           <w:szCs w:val="24"/>
         </w:rPr>
         <w:t>.</w:t>
+      </w:r>
+      <w:r>
+        <w:rPr>
+          <w:rFonts w:ascii="Arial" w:hAnsi="Arial" w:cs="Arial"/>
+          <w:color w:val="000000" w:themeColor="text1"/>
+          <w:sz w:val="24"/>
+          <w:szCs w:val="24"/>
+        </w:rPr>
+        <w:t>”</w:t>
       </w:r>
       <w:sdt>
         <w:sdtPr>
@@ -2368,6 +2578,7 @@
           <w:id w:val="-1454702323"/>
           <w:citation/>
         </w:sdtPr>
+        <w:sdtEndPr/>
         <w:sdtContent>
           <w:r>
             <w:rPr>
@@ -2465,7 +2676,25 @@
           <w:sz w:val="24"/>
           <w:szCs w:val="24"/>
         </w:rPr>
+        <w:t>“</w:t>
+      </w:r>
+      <w:r>
+        <w:rPr>
+          <w:rFonts w:ascii="Arial" w:hAnsi="Arial" w:cs="Arial"/>
+          <w:color w:val="000000" w:themeColor="text1"/>
+          <w:sz w:val="24"/>
+          <w:szCs w:val="24"/>
+        </w:rPr>
         <w:t>Expertos en temas educativos coinciden en que fortalecer la educación vial en el país es una medida fundamental para reducir la incidencia de accidentes de tránsito, segunda causa de muerte violenta, ya que conducir a alta velocidad, bajo efectos de alcohol o drogas, sin las mínimas medidas de seguridad y sin respeto, son algunos factores que están detrás del grave repunte de víctimas.</w:t>
+      </w:r>
+      <w:r>
+        <w:rPr>
+          <w:rFonts w:ascii="Arial" w:hAnsi="Arial" w:cs="Arial"/>
+          <w:color w:val="000000" w:themeColor="text1"/>
+          <w:sz w:val="24"/>
+          <w:szCs w:val="24"/>
+        </w:rPr>
+        <w:t>”</w:t>
       </w:r>
       <w:sdt>
         <w:sdtPr>
@@ -2478,6 +2707,7 @@
           <w:id w:val="115644374"/>
           <w:citation/>
         </w:sdtPr>
+        <w:sdtEndPr/>
         <w:sdtContent>
           <w:r>
             <w:rPr>
@@ -2561,19 +2791,26 @@
           <w:sz w:val="24"/>
           <w:szCs w:val="24"/>
         </w:rPr>
+        <w:t>“</w:t>
+      </w:r>
+      <w:r>
+        <w:rPr>
+          <w:rFonts w:ascii="Arial" w:hAnsi="Arial" w:cs="Arial"/>
+          <w:color w:val="000000" w:themeColor="text1"/>
+          <w:sz w:val="24"/>
+          <w:szCs w:val="24"/>
+        </w:rPr>
         <w:t>Según el Observatorio Nacional de Seguridad del Tránsito (</w:t>
       </w:r>
-      <w:proofErr w:type="spellStart"/>
-      <w:r>
-        <w:rPr>
-          <w:rFonts w:ascii="Arial" w:hAnsi="Arial" w:cs="Arial"/>
-          <w:color w:val="000000" w:themeColor="text1"/>
-          <w:sz w:val="24"/>
-          <w:szCs w:val="24"/>
-        </w:rPr>
-        <w:t>Onset</w:t>
-      </w:r>
-      <w:proofErr w:type="spellEnd"/>
+      <w:r>
+        <w:rPr>
+          <w:rFonts w:ascii="Arial" w:hAnsi="Arial" w:cs="Arial"/>
+          <w:color w:val="000000" w:themeColor="text1"/>
+          <w:sz w:val="24"/>
+          <w:szCs w:val="24"/>
+        </w:rPr>
+        <w:t>ONSET</w:t>
+      </w:r>
       <w:r>
         <w:rPr>
           <w:rFonts w:ascii="Arial" w:hAnsi="Arial" w:cs="Arial"/>
@@ -2582,6 +2819,15 @@
           <w:szCs w:val="24"/>
         </w:rPr>
         <w:t>), durante 2023 se contabilizaron 12 mil 163 hechos, que cobraron la vida de 2 mil 273 personas, mientras que otras 8 mil 914 resultaron heridas. Al respecto, Oscar Hugo López, exministro de Educación y experto en formación, enfatizó la necesidad de entidades fiscalizadoras que cumplan con una normativa estricta, así como de academias que promuevan el conocimiento y la responsabilidad entre los conductores.</w:t>
+      </w:r>
+      <w:r>
+        <w:rPr>
+          <w:rFonts w:ascii="Arial" w:hAnsi="Arial" w:cs="Arial"/>
+          <w:color w:val="000000" w:themeColor="text1"/>
+          <w:sz w:val="24"/>
+          <w:szCs w:val="24"/>
+        </w:rPr>
+        <w:t>”</w:t>
       </w:r>
       <w:sdt>
         <w:sdtPr>
@@ -2594,6 +2840,7 @@
           <w:id w:val="-1981983804"/>
           <w:citation/>
         </w:sdtPr>
+        <w:sdtEndPr/>
         <w:sdtContent>
           <w:r>
             <w:rPr>
@@ -2691,7 +2938,34 @@
           <w:sz w:val="24"/>
           <w:szCs w:val="24"/>
         </w:rPr>
-        <w:t xml:space="preserve">En el mundo mueren cada año 1.25 millones de personas a causa de accidentes de tránsito. Se trata de un número altísimo, pero que para consuelo humano se ha estabilizado desde hace una década, pues su tendencia venía siendo siempre al alza. Este es un estado de inseguridad vial, producto de una cultura vial decadente. La mayoría de los conductores conoce las normativas, pero la falta de aplicación real de la ley incentiva su constante violación. </w:t>
+        <w:t>“</w:t>
+      </w:r>
+      <w:r>
+        <w:rPr>
+          <w:rFonts w:ascii="Arial" w:hAnsi="Arial" w:cs="Arial"/>
+          <w:color w:val="000000" w:themeColor="text1"/>
+          <w:sz w:val="24"/>
+          <w:szCs w:val="24"/>
+        </w:rPr>
+        <w:t>En el mundo mueren cada año 1.25 millones de personas a causa de accidentes de tránsito. Se trata de un número altísimo, pero que para consuelo humano se ha estabilizado desde hace una década, pues su tendencia venía siendo siempre al alza. Este es un estado de inseguridad vial, producto de una cultura vial decadente. La mayoría de los conductores conoce las normativas, pero la falta de aplicación real de la ley incentiva su constante violación.</w:t>
+      </w:r>
+      <w:r>
+        <w:rPr>
+          <w:rFonts w:ascii="Arial" w:hAnsi="Arial" w:cs="Arial"/>
+          <w:color w:val="000000" w:themeColor="text1"/>
+          <w:sz w:val="24"/>
+          <w:szCs w:val="24"/>
+        </w:rPr>
+        <w:t>”</w:t>
+      </w:r>
+      <w:r>
+        <w:rPr>
+          <w:rFonts w:ascii="Arial" w:hAnsi="Arial" w:cs="Arial"/>
+          <w:color w:val="000000" w:themeColor="text1"/>
+          <w:sz w:val="24"/>
+          <w:szCs w:val="24"/>
+        </w:rPr>
+        <w:t xml:space="preserve"> </w:t>
       </w:r>
       <w:sdt>
         <w:sdtPr>
@@ -2704,6 +2978,7 @@
           <w:id w:val="1332879600"/>
           <w:citation/>
         </w:sdtPr>
+        <w:sdtEndPr/>
         <w:sdtContent>
           <w:r>
             <w:rPr>
@@ -2769,6 +3044,15 @@
           <w:szCs w:val="24"/>
         </w:rPr>
       </w:pPr>
+      <w:r>
+        <w:rPr>
+          <w:rFonts w:ascii="Arial" w:hAnsi="Arial" w:cs="Arial"/>
+          <w:color w:val="000000" w:themeColor="text1"/>
+          <w:sz w:val="24"/>
+          <w:szCs w:val="24"/>
+        </w:rPr>
+        <w:t>“</w:t>
+      </w:r>
       <w:r>
         <w:rPr>
           <w:rFonts w:ascii="Arial" w:hAnsi="Arial" w:cs="Arial"/>
@@ -2789,6 +3073,7 @@
           <w:id w:val="132761911"/>
           <w:citation/>
         </w:sdtPr>
+        <w:sdtEndPr/>
         <w:sdtContent>
           <w:r>
             <w:rPr>
@@ -2862,6 +3147,15 @@
           <w:szCs w:val="24"/>
         </w:rPr>
         <w:t>Algunos jefes de familia suelen llevar consigo a la esposa y hasta a tres de sus hijos en un mismo viaje. Los pilotos automovilistas no respetan los pasos peatonales conocidos como pasos de cebra. Con regularidad irrespetan las señales de alto, pero también las de no virar en U, no rebasar, no virar hacia la derecha o la izquierda y, si de los guatemaltecos se trata, con frecuencia obstaculizan el tránsito bloqueando las intersecciones de las calles, con lo que generan congestiones vehiculares.</w:t>
+      </w:r>
+      <w:r>
+        <w:rPr>
+          <w:rFonts w:ascii="Arial" w:hAnsi="Arial" w:cs="Arial"/>
+          <w:color w:val="000000" w:themeColor="text1"/>
+          <w:sz w:val="24"/>
+          <w:szCs w:val="24"/>
+        </w:rPr>
+        <w:t>”</w:t>
       </w:r>
       <w:sdt>
         <w:sdtPr>
@@ -2874,6 +3168,7 @@
           <w:id w:val="129990178"/>
           <w:citation/>
         </w:sdtPr>
+        <w:sdtEndPr/>
         <w:sdtContent>
           <w:r>
             <w:rPr>
@@ -2971,6 +3266,15 @@
           <w:sz w:val="24"/>
           <w:szCs w:val="24"/>
         </w:rPr>
+        <w:t>“</w:t>
+      </w:r>
+      <w:r>
+        <w:rPr>
+          <w:rFonts w:ascii="Arial" w:hAnsi="Arial" w:cs="Arial"/>
+          <w:color w:val="000000" w:themeColor="text1"/>
+          <w:sz w:val="24"/>
+          <w:szCs w:val="24"/>
+        </w:rPr>
         <w:t>La prevención, educación y seguridad vial es una instrucción cuyo aprendizaje debe iniciar desde las escuelas y colegios, en donde a temprana edad los niños sean enseñados en el autocuidado y cuidado por el otro en las vías públicas, que les permita desarrollar una cultura de seguridad vial en las calles</w:t>
       </w:r>
       <w:r>
@@ -2980,7 +3284,25 @@
           <w:sz w:val="24"/>
           <w:szCs w:val="24"/>
         </w:rPr>
-        <w:t xml:space="preserve">. </w:t>
+        <w:t>.</w:t>
+      </w:r>
+      <w:r>
+        <w:rPr>
+          <w:rFonts w:ascii="Arial" w:hAnsi="Arial" w:cs="Arial"/>
+          <w:color w:val="000000" w:themeColor="text1"/>
+          <w:sz w:val="24"/>
+          <w:szCs w:val="24"/>
+        </w:rPr>
+        <w:t>”</w:t>
+      </w:r>
+      <w:r>
+        <w:rPr>
+          <w:rFonts w:ascii="Arial" w:hAnsi="Arial" w:cs="Arial"/>
+          <w:color w:val="000000" w:themeColor="text1"/>
+          <w:sz w:val="24"/>
+          <w:szCs w:val="24"/>
+        </w:rPr>
+        <w:t xml:space="preserve"> </w:t>
       </w:r>
       <w:sdt>
         <w:sdtPr>
@@ -2993,6 +3315,7 @@
           <w:id w:val="-1693295180"/>
           <w:citation/>
         </w:sdtPr>
+        <w:sdtEndPr/>
         <w:sdtContent>
           <w:r>
             <w:rPr>
@@ -3070,6 +3393,15 @@
           <w:szCs w:val="24"/>
         </w:rPr>
       </w:pPr>
+      <w:r>
+        <w:rPr>
+          <w:rFonts w:ascii="Arial" w:hAnsi="Arial" w:cs="Arial"/>
+          <w:color w:val="000000" w:themeColor="text1"/>
+          <w:sz w:val="24"/>
+          <w:szCs w:val="24"/>
+        </w:rPr>
+        <w:t>“</w:t>
+      </w:r>
       <w:r>
         <w:rPr>
           <w:rFonts w:ascii="Arial" w:hAnsi="Arial" w:cs="Arial"/>
@@ -3208,6 +3540,15 @@
           <w:szCs w:val="24"/>
         </w:rPr>
         <w:t>Si tienes cualquier duda de seguridad vial, puedes escribirnos a través de la sección Los expertos responden y te la aclararemos. También te invitamos a contarnos tus experiencias en el foro El valor de tu familia, para promover entre todos la educación en valores.</w:t>
+      </w:r>
+      <w:r>
+        <w:rPr>
+          <w:rFonts w:ascii="Arial" w:hAnsi="Arial" w:cs="Arial"/>
+          <w:color w:val="000000" w:themeColor="text1"/>
+          <w:sz w:val="24"/>
+          <w:szCs w:val="24"/>
+        </w:rPr>
+        <w:t>”</w:t>
       </w:r>
       <w:r>
         <w:rPr>
@@ -3229,6 +3570,7 @@
           <w:id w:val="-2032176890"/>
           <w:citation/>
         </w:sdtPr>
+        <w:sdtEndPr/>
         <w:sdtContent>
           <w:r>
             <w:rPr>
@@ -3313,7 +3655,25 @@
           <w:sz w:val="24"/>
           <w:szCs w:val="24"/>
         </w:rPr>
+        <w:t>“</w:t>
+      </w:r>
+      <w:r>
+        <w:rPr>
+          <w:rFonts w:ascii="Arial" w:hAnsi="Arial" w:cs="Arial"/>
+          <w:color w:val="000000" w:themeColor="text1"/>
+          <w:sz w:val="24"/>
+          <w:szCs w:val="24"/>
+        </w:rPr>
         <w:t>Seguramente, alguna vez habrá escuchado sobre la importancia de contar con educación vial, sin embargo, pocas son las personas que conocen cuáles son sus objetivos, por ello consideramos necesario detallar para qué sirve la educación vial y por qué debe ser un tema de interés tanto para niños como adultos.</w:t>
+      </w:r>
+      <w:r>
+        <w:rPr>
+          <w:rFonts w:ascii="Arial" w:hAnsi="Arial" w:cs="Arial"/>
+          <w:color w:val="000000" w:themeColor="text1"/>
+          <w:sz w:val="24"/>
+          <w:szCs w:val="24"/>
+        </w:rPr>
+        <w:t>”</w:t>
       </w:r>
       <w:sdt>
         <w:sdtPr>
@@ -3326,6 +3686,7 @@
           <w:id w:val="1468705083"/>
           <w:citation/>
         </w:sdtPr>
+        <w:sdtEndPr/>
         <w:sdtContent>
           <w:r>
             <w:rPr>
@@ -3461,7 +3822,23 @@
           <w:sz w:val="24"/>
           <w:szCs w:val="24"/>
         </w:rPr>
+        <w:t>“</w:t>
+      </w:r>
+      <w:r>
+        <w:rPr>
+          <w:rFonts w:ascii="Arial" w:hAnsi="Arial" w:cs="Arial"/>
+          <w:sz w:val="24"/>
+          <w:szCs w:val="24"/>
+        </w:rPr>
         <w:t>La cultura tributaria es la conciencia de la necesidad de pagar los impuestos correspondientes en cualquier país. Frente al pago por obligación, desarrollar las estrategias necesarias para fomentar esta cultura es obligatorio para mantener la buena salud económica y democrática de cualquier sociedad.</w:t>
+      </w:r>
+      <w:r>
+        <w:rPr>
+          <w:rFonts w:ascii="Arial" w:hAnsi="Arial" w:cs="Arial"/>
+          <w:sz w:val="24"/>
+          <w:szCs w:val="24"/>
+        </w:rPr>
+        <w:t>”</w:t>
       </w:r>
       <w:sdt>
         <w:sdtPr>
@@ -3473,6 +3850,7 @@
           <w:id w:val="1910347832"/>
           <w:citation/>
         </w:sdtPr>
+        <w:sdtEndPr/>
         <w:sdtContent>
           <w:r>
             <w:rPr>
@@ -3544,7 +3922,23 @@
           <w:sz w:val="24"/>
           <w:szCs w:val="24"/>
         </w:rPr>
+        <w:t>“</w:t>
+      </w:r>
+      <w:r>
+        <w:rPr>
+          <w:rFonts w:ascii="Arial" w:hAnsi="Arial" w:cs="Arial"/>
+          <w:sz w:val="24"/>
+          <w:szCs w:val="24"/>
+        </w:rPr>
         <w:t>En todos los países, no importa el momento de la historia, ha sido fundamental recaudar impuestos para mantener las estructuras que lo componen. Sin ellos no sería posible ofrecer sanidad pública, construir infraestructura o impartir una educación de calidad y que llegue a todo.</w:t>
+      </w:r>
+      <w:r>
+        <w:rPr>
+          <w:rFonts w:ascii="Arial" w:hAnsi="Arial" w:cs="Arial"/>
+          <w:sz w:val="24"/>
+          <w:szCs w:val="24"/>
+        </w:rPr>
+        <w:t>”</w:t>
       </w:r>
       <w:sdt>
         <w:sdtPr>
@@ -3556,6 +3950,7 @@
           <w:id w:val="21672821"/>
           <w:citation/>
         </w:sdtPr>
+        <w:sdtEndPr/>
         <w:sdtContent>
           <w:r>
             <w:rPr>
@@ -3627,7 +4022,23 @@
           <w:sz w:val="24"/>
           <w:szCs w:val="24"/>
         </w:rPr>
+        <w:t>“</w:t>
+      </w:r>
+      <w:r>
+        <w:rPr>
+          <w:rFonts w:ascii="Arial" w:hAnsi="Arial" w:cs="Arial"/>
+          <w:sz w:val="24"/>
+          <w:szCs w:val="24"/>
+        </w:rPr>
         <w:t>La obligación de este pago es algo que, instintivamente, no gusta a muchos. Por eso, el Estado se ha dotado de una serie de leyes coercitivas que castigan al que no cumple por su obligación y con unos mecanismos de cobro casi automáticos.</w:t>
+      </w:r>
+      <w:r>
+        <w:rPr>
+          <w:rFonts w:ascii="Arial" w:hAnsi="Arial" w:cs="Arial"/>
+          <w:sz w:val="24"/>
+          <w:szCs w:val="24"/>
+        </w:rPr>
+        <w:t>”</w:t>
       </w:r>
       <w:sdt>
         <w:sdtPr>
@@ -3639,6 +4050,7 @@
           <w:id w:val="1927379328"/>
           <w:citation/>
         </w:sdtPr>
+        <w:sdtEndPr/>
         <w:sdtContent>
           <w:r>
             <w:rPr>
@@ -3710,6 +4122,14 @@
           <w:sz w:val="24"/>
           <w:szCs w:val="24"/>
         </w:rPr>
+        <w:t>“</w:t>
+      </w:r>
+      <w:r>
+        <w:rPr>
+          <w:rFonts w:ascii="Arial" w:hAnsi="Arial" w:cs="Arial"/>
+          <w:sz w:val="24"/>
+          <w:szCs w:val="24"/>
+        </w:rPr>
         <w:t xml:space="preserve">Cultura tributaria es un “Conjunto de información y el grado de conocimientos que en un determinado país se tiene sobre los impuestos, así como el conjunto </w:t>
       </w:r>
       <w:r>
@@ -3727,7 +4147,23 @@
           <w:sz w:val="24"/>
           <w:szCs w:val="24"/>
         </w:rPr>
-        <w:t xml:space="preserve">n. </w:t>
+        <w:t>n.</w:t>
+      </w:r>
+      <w:r>
+        <w:rPr>
+          <w:rFonts w:ascii="Arial" w:hAnsi="Arial" w:cs="Arial"/>
+          <w:sz w:val="24"/>
+          <w:szCs w:val="24"/>
+        </w:rPr>
+        <w:t>”</w:t>
+      </w:r>
+      <w:r>
+        <w:rPr>
+          <w:rFonts w:ascii="Arial" w:hAnsi="Arial" w:cs="Arial"/>
+          <w:sz w:val="24"/>
+          <w:szCs w:val="24"/>
+        </w:rPr>
+        <w:t xml:space="preserve"> </w:t>
       </w:r>
       <w:sdt>
         <w:sdtPr>
@@ -3739,6 +4175,7 @@
           <w:id w:val="1550029909"/>
           <w:citation/>
         </w:sdtPr>
+        <w:sdtEndPr/>
         <w:sdtContent>
           <w:r>
             <w:rPr>
@@ -3801,6 +4238,14 @@
           <w:sz w:val="24"/>
           <w:szCs w:val="24"/>
         </w:rPr>
+        <w:t>“</w:t>
+      </w:r>
+      <w:r>
+        <w:rPr>
+          <w:rFonts w:ascii="Arial" w:hAnsi="Arial" w:cs="Arial"/>
+          <w:sz w:val="24"/>
+          <w:szCs w:val="24"/>
+        </w:rPr>
         <w:t>La cultura tributaria,</w:t>
       </w:r>
       <w:r>
@@ -3825,7 +4270,23 @@
           <w:sz w:val="24"/>
           <w:szCs w:val="24"/>
         </w:rPr>
-        <w:t xml:space="preserve">. </w:t>
+        <w:t>.</w:t>
+      </w:r>
+      <w:r>
+        <w:rPr>
+          <w:rFonts w:ascii="Arial" w:hAnsi="Arial" w:cs="Arial"/>
+          <w:sz w:val="24"/>
+          <w:szCs w:val="24"/>
+        </w:rPr>
+        <w:t>”</w:t>
+      </w:r>
+      <w:r>
+        <w:rPr>
+          <w:rFonts w:ascii="Arial" w:hAnsi="Arial" w:cs="Arial"/>
+          <w:sz w:val="24"/>
+          <w:szCs w:val="24"/>
+        </w:rPr>
+        <w:t xml:space="preserve"> </w:t>
       </w:r>
       <w:sdt>
         <w:sdtPr>
@@ -3837,6 +4298,7 @@
           <w:id w:val="1137831589"/>
           <w:citation/>
         </w:sdtPr>
+        <w:sdtEndPr/>
         <w:sdtContent>
           <w:r>
             <w:rPr>
@@ -3911,6 +4373,7 @@
           <w:id w:val="1177002389"/>
           <w:citation/>
         </w:sdtPr>
+        <w:sdtEndPr/>
         <w:sdtContent>
           <w:r>
             <w:rPr>
@@ -3961,7 +4424,31 @@
           <w:sz w:val="24"/>
           <w:szCs w:val="24"/>
         </w:rPr>
-        <w:t>, afirma que la cultura tributaria es un campo de las representaciones sociales sobre el ambiente de la relación Estado–Sociedad que ha sido poco explorado por las ciencias sociales. En tal contexto, la cultura tributaria se mueve en medio de una tensión entre el acto penalizado de evasión y la formación de órdenes múltiples de circunstancias atenuantes.</w:t>
+        <w:t xml:space="preserve">, afirma que </w:t>
+      </w:r>
+      <w:r>
+        <w:rPr>
+          <w:rFonts w:ascii="Arial" w:hAnsi="Arial" w:cs="Arial"/>
+          <w:sz w:val="24"/>
+          <w:szCs w:val="24"/>
+        </w:rPr>
+        <w:t>“</w:t>
+      </w:r>
+      <w:r>
+        <w:rPr>
+          <w:rFonts w:ascii="Arial" w:hAnsi="Arial" w:cs="Arial"/>
+          <w:sz w:val="24"/>
+          <w:szCs w:val="24"/>
+        </w:rPr>
+        <w:t>la cultura tributaria es un campo de las representaciones sociales sobre el ambiente de la relación Estado–Sociedad que ha sido poco explorado por las ciencias sociales. En tal contexto, la cultura tributaria se mueve en medio de una tensión entre el acto penalizado de evasión y la formación de órdenes múltiples de circunstancias atenuantes.</w:t>
+      </w:r>
+      <w:r>
+        <w:rPr>
+          <w:rFonts w:ascii="Arial" w:hAnsi="Arial" w:cs="Arial"/>
+          <w:sz w:val="24"/>
+          <w:szCs w:val="24"/>
+        </w:rPr>
+        <w:t>”</w:t>
       </w:r>
     </w:p>
     <w:p>
@@ -4013,7 +4500,25 @@
           <w:sz w:val="24"/>
           <w:szCs w:val="24"/>
         </w:rPr>
+        <w:t>“</w:t>
+      </w:r>
+      <w:r>
+        <w:rPr>
+          <w:rFonts w:ascii="Arial" w:hAnsi="Arial" w:cs="Arial"/>
+          <w:color w:val="000000" w:themeColor="text1"/>
+          <w:sz w:val="24"/>
+          <w:szCs w:val="24"/>
+        </w:rPr>
         <w:t>Para mantener limpias las vías y espacios públicos de la ciudad, se paga lo que se llama Boleto de Ornato, el cual es un impuesto de obligación legal, que se utiliza para pagar el costo de servicios públicos.</w:t>
+      </w:r>
+      <w:r>
+        <w:rPr>
+          <w:rFonts w:ascii="Arial" w:hAnsi="Arial" w:cs="Arial"/>
+          <w:color w:val="000000" w:themeColor="text1"/>
+          <w:sz w:val="24"/>
+          <w:szCs w:val="24"/>
+        </w:rPr>
+        <w:t>”</w:t>
       </w:r>
       <w:sdt>
         <w:sdtPr>
@@ -4026,6 +4531,7 @@
           <w:id w:val="-1894731150"/>
           <w:citation/>
         </w:sdtPr>
+        <w:sdtEndPr/>
         <w:sdtContent>
           <w:r>
             <w:rPr>
@@ -4121,7 +4627,27 @@
           <w:lang w:val="es-MX"/>
         </w:rPr>
         <w:lastRenderedPageBreak/>
+        <w:t>“</w:t>
+      </w:r>
+      <w:r>
+        <w:rPr>
+          <w:rFonts w:ascii="Arial" w:hAnsi="Arial" w:cs="Arial"/>
+          <w:color w:val="000000" w:themeColor="text1"/>
+          <w:sz w:val="24"/>
+          <w:szCs w:val="24"/>
+          <w:lang w:val="es-MX"/>
+        </w:rPr>
         <w:t>El boleto de ornato es uno de los documentos legales que todo guatemalteco debe pagar como uno de los trámites a principios de año. Se trata de un de una manera de apoyar a las municipalidades del país con la recaudación de dicho documento.</w:t>
+      </w:r>
+      <w:r>
+        <w:rPr>
+          <w:rFonts w:ascii="Arial" w:hAnsi="Arial" w:cs="Arial"/>
+          <w:color w:val="000000" w:themeColor="text1"/>
+          <w:sz w:val="24"/>
+          <w:szCs w:val="24"/>
+          <w:lang w:val="es-MX"/>
+        </w:rPr>
+        <w:t>”</w:t>
       </w:r>
       <w:sdt>
         <w:sdtPr>
@@ -4135,6 +4661,7 @@
           <w:id w:val="-534735388"/>
           <w:citation/>
         </w:sdtPr>
+        <w:sdtEndPr/>
         <w:sdtContent>
           <w:r>
             <w:rPr>
@@ -4233,7 +4760,25 @@
           <w:sz w:val="24"/>
           <w:szCs w:val="24"/>
         </w:rPr>
+        <w:t>“</w:t>
+      </w:r>
+      <w:r>
+        <w:rPr>
+          <w:rFonts w:ascii="Arial" w:hAnsi="Arial" w:cs="Arial"/>
+          <w:color w:val="000000" w:themeColor="text1"/>
+          <w:sz w:val="24"/>
+          <w:szCs w:val="24"/>
+        </w:rPr>
         <w:t>La gestión de estos fondos tiene como objetivo dar mantenimiento a los espacios públicos de una ciudad o comunidad a nivel de cada municipio.</w:t>
+      </w:r>
+      <w:r>
+        <w:rPr>
+          <w:rFonts w:ascii="Arial" w:hAnsi="Arial" w:cs="Arial"/>
+          <w:color w:val="000000" w:themeColor="text1"/>
+          <w:sz w:val="24"/>
+          <w:szCs w:val="24"/>
+        </w:rPr>
+        <w:t>”</w:t>
       </w:r>
       <w:sdt>
         <w:sdtPr>
@@ -4246,6 +4791,7 @@
           <w:id w:val="-1514987982"/>
           <w:citation/>
         </w:sdtPr>
+        <w:sdtEndPr/>
         <w:sdtContent>
           <w:r>
             <w:rPr>
@@ -4325,7 +4871,25 @@
           <w:sz w:val="24"/>
           <w:szCs w:val="24"/>
         </w:rPr>
+        <w:t>“</w:t>
+      </w:r>
+      <w:r>
+        <w:rPr>
+          <w:rFonts w:ascii="Arial" w:hAnsi="Arial" w:cs="Arial"/>
+          <w:color w:val="000000" w:themeColor="text1"/>
+          <w:sz w:val="24"/>
+          <w:szCs w:val="24"/>
+        </w:rPr>
         <w:t>Los recursos generados a través del boleto de ornato son canalizados regularmente hacia iniciativas como la plantación y mantenimiento de áreas verdes, la instalación y conservación de mobiliario urbano, la limpieza y embellecimiento de espacios públicos, entre otras acciones.</w:t>
+      </w:r>
+      <w:r>
+        <w:rPr>
+          <w:rFonts w:ascii="Arial" w:hAnsi="Arial" w:cs="Arial"/>
+          <w:color w:val="000000" w:themeColor="text1"/>
+          <w:sz w:val="24"/>
+          <w:szCs w:val="24"/>
+        </w:rPr>
+        <w:t>”</w:t>
       </w:r>
       <w:sdt>
         <w:sdtPr>
@@ -4338,6 +4902,7 @@
           <w:id w:val="-1454086259"/>
           <w:citation/>
         </w:sdtPr>
+        <w:sdtEndPr/>
         <w:sdtContent>
           <w:r>
             <w:rPr>
@@ -4430,6 +4995,15 @@
           <w:sz w:val="24"/>
           <w:szCs w:val="24"/>
         </w:rPr>
+        <w:t>“</w:t>
+      </w:r>
+      <w:r>
+        <w:rPr>
+          <w:rFonts w:ascii="Arial" w:hAnsi="Arial" w:cs="Arial"/>
+          <w:color w:val="000000" w:themeColor="text1"/>
+          <w:sz w:val="24"/>
+          <w:szCs w:val="24"/>
+        </w:rPr>
         <w:t>Tabla de pago de boleto de ornato</w:t>
       </w:r>
     </w:p>
@@ -4453,6 +5027,15 @@
           <w:szCs w:val="24"/>
         </w:rPr>
         <w:t>Para comenzar, es fundamental entender en qué categoría se encuentra según sus ingresos mensuales. Esto incluye el salario base, bonificaciones, comisiones y otros ingresos comprobables.</w:t>
+      </w:r>
+      <w:r>
+        <w:rPr>
+          <w:rFonts w:ascii="Arial" w:hAnsi="Arial" w:cs="Arial"/>
+          <w:color w:val="000000" w:themeColor="text1"/>
+          <w:sz w:val="24"/>
+          <w:szCs w:val="24"/>
+        </w:rPr>
+        <w:t>”</w:t>
       </w:r>
       <w:sdt>
         <w:sdtPr>
@@ -4465,6 +5048,7 @@
           <w:id w:val="1033310181"/>
           <w:citation/>
         </w:sdtPr>
+        <w:sdtEndPr/>
         <w:sdtContent>
           <w:r>
             <w:rPr>
@@ -4557,8 +5141,100 @@
           <w:sz w:val="24"/>
           <w:szCs w:val="24"/>
         </w:rPr>
+        <w:t>“</w:t>
+      </w:r>
+      <w:r>
+        <w:rPr>
+          <w:rFonts w:ascii="Arial" w:hAnsi="Arial" w:cs="Arial"/>
+          <w:color w:val="000000" w:themeColor="text1"/>
+          <w:sz w:val="24"/>
+          <w:szCs w:val="24"/>
+        </w:rPr>
         <w:t>Consulte la siguiente tabla detallada para identificar la categoría a la que corresponde. Esta información es esencial para determinar la cantidad que contribuirá al ornato de la ciudad.</w:t>
       </w:r>
+      <w:r>
+        <w:rPr>
+          <w:rFonts w:ascii="Arial" w:hAnsi="Arial" w:cs="Arial"/>
+          <w:color w:val="000000" w:themeColor="text1"/>
+          <w:sz w:val="24"/>
+          <w:szCs w:val="24"/>
+        </w:rPr>
+        <w:t>”</w:t>
+      </w:r>
+      <w:sdt>
+        <w:sdtPr>
+          <w:rPr>
+            <w:rFonts w:ascii="Arial" w:hAnsi="Arial" w:cs="Arial"/>
+            <w:color w:val="000000" w:themeColor="text1"/>
+            <w:sz w:val="24"/>
+            <w:szCs w:val="24"/>
+          </w:rPr>
+          <w:id w:val="940193287"/>
+          <w:citation/>
+        </w:sdtPr>
+        <w:sdtEndPr/>
+        <w:sdtContent>
+          <w:r>
+            <w:rPr>
+              <w:rFonts w:ascii="Arial" w:hAnsi="Arial" w:cs="Arial"/>
+              <w:color w:val="000000" w:themeColor="text1"/>
+              <w:sz w:val="24"/>
+              <w:szCs w:val="24"/>
+            </w:rPr>
+            <w:fldChar w:fldCharType="begin"/>
+          </w:r>
+          <w:r>
+            <w:rPr>
+              <w:rFonts w:ascii="Arial" w:hAnsi="Arial" w:cs="Arial"/>
+              <w:color w:val="000000" w:themeColor="text1"/>
+              <w:sz w:val="24"/>
+              <w:szCs w:val="24"/>
+              <w:lang w:val="es-MX"/>
+            </w:rPr>
+            <w:instrText xml:space="preserve"> CITATION San24 \l 2058 </w:instrText>
+          </w:r>
+          <w:r>
+            <w:rPr>
+              <w:rFonts w:ascii="Arial" w:hAnsi="Arial" w:cs="Arial"/>
+              <w:color w:val="000000" w:themeColor="text1"/>
+              <w:sz w:val="24"/>
+              <w:szCs w:val="24"/>
+            </w:rPr>
+            <w:fldChar w:fldCharType="separate"/>
+          </w:r>
+          <w:r>
+            <w:rPr>
+              <w:rFonts w:ascii="Arial" w:hAnsi="Arial" w:cs="Arial"/>
+              <w:noProof/>
+              <w:color w:val="000000" w:themeColor="text1"/>
+              <w:sz w:val="24"/>
+              <w:szCs w:val="24"/>
+              <w:lang w:val="es-MX"/>
+            </w:rPr>
+            <w:t xml:space="preserve"> </w:t>
+          </w:r>
+          <w:r>
+            <w:rPr>
+              <w:rFonts w:ascii="Arial" w:hAnsi="Arial" w:cs="Arial"/>
+              <w:noProof/>
+              <w:color w:val="000000" w:themeColor="text1"/>
+              <w:sz w:val="24"/>
+              <w:szCs w:val="24"/>
+              <w:lang w:val="es-MX"/>
+            </w:rPr>
+            <w:t>(Pineda, 2024)</w:t>
+          </w:r>
+          <w:r>
+            <w:rPr>
+              <w:rFonts w:ascii="Arial" w:hAnsi="Arial" w:cs="Arial"/>
+              <w:color w:val="000000" w:themeColor="text1"/>
+              <w:sz w:val="24"/>
+              <w:szCs w:val="24"/>
+            </w:rPr>
+            <w:fldChar w:fldCharType="end"/>
+          </w:r>
+        </w:sdtContent>
+      </w:sdt>
     </w:p>
     <w:p>
       <w:pPr>
@@ -4934,6 +5610,7 @@
           <w:id w:val="-1778625489"/>
           <w:citation/>
         </w:sdtPr>
+        <w:sdtEndPr/>
         <w:sdtContent>
           <w:r>
             <w:rPr>
@@ -5075,7 +5752,27 @@
           <w:szCs w:val="24"/>
           <w:lang w:val="es-MX"/>
         </w:rPr>
+        <w:t>“E</w:t>
+      </w:r>
+      <w:r>
+        <w:rPr>
+          <w:rFonts w:ascii="Arial" w:hAnsi="Arial" w:cs="Arial"/>
+          <w:color w:val="000000" w:themeColor="text1"/>
+          <w:sz w:val="24"/>
+          <w:szCs w:val="24"/>
+          <w:lang w:val="es-MX"/>
+        </w:rPr>
         <w:t>l sufragio es un elemento esencial en los Estados democráticos, aunque tiene las restricciones de las leyes o normas que lo garantizan. En la actualidad, el sufragio es equiparable al significado de elecciones. Es, sin duda, una garantía para la elección de los gobernantes, en igualdad de condiciones. Ha de tenerse muy presente que la consulta al pueblo no supone la delegación en el mismo de la competencia que, en realidad, tiene el órgano decisorio del Estado que corresponda; prueba de ello es el carácter facultativo de la propia convocatoria de la consulta.</w:t>
+      </w:r>
+      <w:r>
+        <w:rPr>
+          <w:rFonts w:ascii="Arial" w:hAnsi="Arial" w:cs="Arial"/>
+          <w:color w:val="000000" w:themeColor="text1"/>
+          <w:sz w:val="24"/>
+          <w:szCs w:val="24"/>
+          <w:lang w:val="es-MX"/>
+        </w:rPr>
+        <w:t>”</w:t>
       </w:r>
       <w:sdt>
         <w:sdtPr>
@@ -5089,6 +5786,7 @@
           <w:id w:val="1567231016"/>
           <w:citation/>
         </w:sdtPr>
+        <w:sdtEndPr/>
         <w:sdtContent>
           <w:r>
             <w:rPr>
@@ -5173,7 +5871,27 @@
           <w:szCs w:val="24"/>
           <w:lang w:val="es-MX"/>
         </w:rPr>
+        <w:t>“</w:t>
+      </w:r>
+      <w:r>
+        <w:rPr>
+          <w:rFonts w:ascii="Arial" w:hAnsi="Arial" w:cs="Arial"/>
+          <w:color w:val="000000" w:themeColor="text1"/>
+          <w:sz w:val="24"/>
+          <w:szCs w:val="24"/>
+          <w:lang w:val="es-MX"/>
+        </w:rPr>
         <w:t>El pueblo no sustituye al poder público, sino que se introduce en el procedimiento consultivo en el segundo lugar. En este sentido, consultivo no es sinónimo de no vinculante, sino de no ratificador o sancionador. Lo que sí parece difícilmente discutible, más allá de cualquier regulación normativa, es que el resultado del referendo nacional siempre debería ser vinculante</w:t>
+      </w:r>
+      <w:r>
+        <w:rPr>
+          <w:rFonts w:ascii="Arial" w:hAnsi="Arial" w:cs="Arial"/>
+          <w:color w:val="000000" w:themeColor="text1"/>
+          <w:sz w:val="24"/>
+          <w:szCs w:val="24"/>
+          <w:lang w:val="es-MX"/>
+        </w:rPr>
+        <w:t>.”</w:t>
       </w:r>
       <w:sdt>
         <w:sdtPr>
@@ -5187,6 +5905,7 @@
           <w:id w:val="2081711345"/>
           <w:citation/>
         </w:sdtPr>
+        <w:sdtEndPr/>
         <w:sdtContent>
           <w:r>
             <w:rPr>
@@ -5285,7 +6004,27 @@
           <w:szCs w:val="24"/>
           <w:lang w:val="es-MX"/>
         </w:rPr>
+        <w:t>“</w:t>
+      </w:r>
+      <w:r>
+        <w:rPr>
+          <w:rFonts w:ascii="Arial" w:hAnsi="Arial" w:cs="Arial"/>
+          <w:color w:val="000000" w:themeColor="text1"/>
+          <w:sz w:val="24"/>
+          <w:szCs w:val="24"/>
+          <w:lang w:val="es-MX"/>
+        </w:rPr>
         <w:t>El sufragio cumple con el propósito de la participación política, es decir, permite que los ciudadanos jueguen algún papel en la conducción de sus Estados, a través de la elección de representantes políticos, la aprobación de medidas consultadas al pueblo, o la postulación para jugar un papel en la conducción del Estado. Cuando existe el sufragio, las personas poseen el derecho a participar políticamente.</w:t>
+      </w:r>
+      <w:r>
+        <w:rPr>
+          <w:rFonts w:ascii="Arial" w:hAnsi="Arial" w:cs="Arial"/>
+          <w:color w:val="000000" w:themeColor="text1"/>
+          <w:sz w:val="24"/>
+          <w:szCs w:val="24"/>
+          <w:lang w:val="es-MX"/>
+        </w:rPr>
+        <w:t>”</w:t>
       </w:r>
       <w:sdt>
         <w:sdtPr>
@@ -5299,6 +6038,7 @@
           <w:id w:val="1584637817"/>
           <w:citation/>
         </w:sdtPr>
+        <w:sdtEndPr/>
         <w:sdtContent>
           <w:r>
             <w:rPr>
@@ -5392,6 +6132,16 @@
           <w:lang w:val="es-MX"/>
         </w:rPr>
       </w:pPr>
+      <w:r>
+        <w:rPr>
+          <w:rFonts w:ascii="Arial" w:hAnsi="Arial" w:cs="Arial"/>
+          <w:color w:val="000000" w:themeColor="text1"/>
+          <w:sz w:val="24"/>
+          <w:szCs w:val="24"/>
+          <w:lang w:val="es-MX"/>
+        </w:rPr>
+        <w:t>“</w:t>
+      </w:r>
       <w:r>
         <w:rPr>
           <w:rFonts w:ascii="Arial" w:hAnsi="Arial" w:cs="Arial"/>
@@ -5424,6 +6174,16 @@
         </w:rPr>
         <w:t> de votar a los cargos públicos. En términos amplios, el término sufragio abarca tanto el derecho a ejercer el voto (activo), junto a los requisitos ciudadanos indispensables para hacerlo; como el derecho a postularse para una votación (pasivo), junto a las condiciones que determinan quiénes y cómo pueden ser elegidos.</w:t>
       </w:r>
+      <w:r>
+        <w:rPr>
+          <w:rFonts w:ascii="Arial" w:hAnsi="Arial" w:cs="Arial"/>
+          <w:color w:val="000000" w:themeColor="text1"/>
+          <w:sz w:val="24"/>
+          <w:szCs w:val="24"/>
+          <w:lang w:val="es-MX"/>
+        </w:rPr>
+        <w:t>”</w:t>
+      </w:r>
       <w:sdt>
         <w:sdtPr>
           <w:rPr>
@@ -5436,6 +6196,7 @@
           <w:id w:val="-241185073"/>
           <w:citation/>
         </w:sdtPr>
+        <w:sdtEndPr/>
         <w:sdtContent>
           <w:r>
             <w:rPr>
@@ -5568,7 +6329,19 @@
         <w:rPr>
           <w:rFonts w:ascii="Arial" w:hAnsi="Arial" w:cs="Arial"/>
         </w:rPr>
+        <w:t>“</w:t>
+      </w:r>
+      <w:r>
+        <w:rPr>
+          <w:rFonts w:ascii="Arial" w:hAnsi="Arial" w:cs="Arial"/>
+        </w:rPr>
         <w:t>Los guatemaltecos tenemos adquiridos por mandato constitucional, nadie nos puede privar de ellos y no podemos renunciar a los mismos, Los derechos y deberes constitucionales (denominados también derechos y deberes fundamentales y garantías individuales ) son aquellos derechos y deberes humanos garantizados con rango constitucional que se consideran como esenciales en el sistema político que la Constitución fundamental y que están especialmente vinculados a la dignidad de la persona humana.</w:t>
+      </w:r>
+      <w:r>
+        <w:rPr>
+          <w:rFonts w:ascii="Arial" w:hAnsi="Arial" w:cs="Arial"/>
+        </w:rPr>
+        <w:t>”</w:t>
       </w:r>
       <w:sdt>
         <w:sdtPr>
@@ -5578,6 +6351,7 @@
           <w:id w:val="-1109739920"/>
           <w:citation/>
         </w:sdtPr>
+        <w:sdtEndPr/>
         <w:sdtContent>
           <w:r>
             <w:rPr>
@@ -5635,6 +6409,12 @@
         <w:rPr>
           <w:rFonts w:ascii="Arial" w:hAnsi="Arial" w:cs="Arial"/>
         </w:rPr>
+        <w:t>“</w:t>
+      </w:r>
+      <w:r>
+        <w:rPr>
+          <w:rFonts w:ascii="Arial" w:hAnsi="Arial" w:cs="Arial"/>
+        </w:rPr>
         <w:t>S</w:t>
       </w:r>
       <w:r>
@@ -5668,6 +6448,12 @@
           <w:rFonts w:ascii="Arial" w:hAnsi="Arial" w:cs="Arial"/>
         </w:rPr>
         <w:t xml:space="preserve"> establece los derechos y deberes constitucionales es el Organismo Legislativo, el cual está conformado por el Congreso Nacional de Guatemala, diputados, la Constitución Política y las Comisiones Parlamentarias.</w:t>
+      </w:r>
+      <w:r>
+        <w:rPr>
+          <w:rFonts w:ascii="Arial" w:hAnsi="Arial" w:cs="Arial"/>
+        </w:rPr>
+        <w:t>”</w:t>
       </w:r>
       <w:sdt>
         <w:sdtPr>
@@ -5677,6 +6463,7 @@
           <w:id w:val="1331496170"/>
           <w:citation/>
         </w:sdtPr>
+        <w:sdtEndPr/>
         <w:sdtContent>
           <w:r>
             <w:rPr>
@@ -5730,6 +6517,12 @@
           <w:rFonts w:ascii="Arial" w:hAnsi="Arial" w:cs="Arial"/>
         </w:rPr>
       </w:pPr>
+      <w:r>
+        <w:rPr>
+          <w:rFonts w:ascii="Arial" w:hAnsi="Arial" w:cs="Arial"/>
+        </w:rPr>
+        <w:t>“</w:t>
+      </w:r>
       <w:r>
         <w:rPr>
           <w:rFonts w:ascii="Arial" w:hAnsi="Arial" w:cs="Arial"/>
@@ -5753,6 +6546,12 @@
         </w:rPr>
         <w:t>, las gobernaciones departamentales, las dependencias y entidades públicas descentralizadas, autónomas y semis-autónomas correspondientes a este organismo.</w:t>
       </w:r>
+      <w:r>
+        <w:rPr>
+          <w:rFonts w:ascii="Arial" w:hAnsi="Arial" w:cs="Arial"/>
+        </w:rPr>
+        <w:t>”</w:t>
+      </w:r>
       <w:sdt>
         <w:sdtPr>
           <w:rPr>
@@ -5761,6 +6560,7 @@
           <w:id w:val="1726108798"/>
           <w:citation/>
         </w:sdtPr>
+        <w:sdtEndPr/>
         <w:sdtContent>
           <w:r>
             <w:rPr>
@@ -5866,6 +6666,14 @@
           <w:sz w:val="24"/>
           <w:szCs w:val="24"/>
         </w:rPr>
+        <w:t>“</w:t>
+      </w:r>
+      <w:r>
+        <w:rPr>
+          <w:rFonts w:ascii="Arial" w:hAnsi="Arial" w:cs="Arial"/>
+          <w:sz w:val="24"/>
+          <w:szCs w:val="24"/>
+        </w:rPr>
         <w:t xml:space="preserve">La equidad venía a poner en cuestión la tesis de la discrecionalidad judicial (estrechamente vinculada al «modelo de las reglas»), lo que para el positivismo </w:t>
       </w:r>
       <w:proofErr w:type="spellStart"/>
@@ -5903,6 +6711,14 @@
           <w:szCs w:val="24"/>
         </w:rPr>
         <w:t xml:space="preserve"> la situaba más allá de los límites del derecho</w:t>
+      </w:r>
+      <w:r>
+        <w:rPr>
+          <w:rFonts w:ascii="Arial" w:hAnsi="Arial" w:cs="Arial"/>
+          <w:sz w:val="24"/>
+          <w:szCs w:val="24"/>
+        </w:rPr>
+        <w:t>.”</w:t>
       </w:r>
       <w:r>
         <w:rPr>
@@ -5922,6 +6738,7 @@
           <w:id w:val="-573049174"/>
           <w:citation/>
         </w:sdtPr>
+        <w:sdtEndPr/>
         <w:sdtContent>
           <w:r>
             <w:rPr>
@@ -6004,6 +6821,14 @@
           <w:sz w:val="24"/>
           <w:szCs w:val="24"/>
         </w:rPr>
+        <w:t>“</w:t>
+      </w:r>
+      <w:r>
+        <w:rPr>
+          <w:rFonts w:ascii="Arial" w:hAnsi="Arial" w:cs="Arial"/>
+          <w:sz w:val="24"/>
+          <w:szCs w:val="24"/>
+        </w:rPr>
         <w:t xml:space="preserve">Se refiere a la capacidad de ser equitativos y justos en relación con el trato de hombres y mujeres, teniendo en cuenta sus diferentes necesidades. En una situación de equidad de género, los derechos, responsabilidades y oportunidades de los individuos no se determinan por el hecho de haber nacido </w:t>
       </w:r>
       <w:r>
@@ -6014,6 +6839,14 @@
         </w:rPr>
         <w:lastRenderedPageBreak/>
         <w:t>hombre o mujer. La discriminación de género implica que no se otorgan iguales derechos, responsabilidades y oportunidades a hombres y mujeres. Actualmente, la discriminación de géneros se puede observar en la violencia cotidiana hacia las mujeres, la discriminación laboral, la falta de acceso a ciertas posiciones laborales, a la educación, a la propiedad privada, etc. Los derechos y las concepciones relacionadas con los géneros no sólo cambian con el tiempo, sino que cambian entre las diferentes culturas. Es decir, que, en un mismo momento, podemos encontrar en diferentes países, mayor o menor inequidad entre hombres y mujeres. El hecho de que las concepciones sociales cambien con el tiempo y entre las culturas, plantea el desafío de contribuir al cambio social y cultural, para lograr que se eliminen las barreras que aún existen</w:t>
+      </w:r>
+      <w:r>
+        <w:rPr>
+          <w:rFonts w:ascii="Arial" w:hAnsi="Arial" w:cs="Arial"/>
+          <w:sz w:val="24"/>
+          <w:szCs w:val="24"/>
+        </w:rPr>
+        <w:t>.”</w:t>
       </w:r>
       <w:sdt>
         <w:sdtPr>
@@ -6025,6 +6858,7 @@
           <w:id w:val="-2013521321"/>
           <w:citation/>
         </w:sdtPr>
+        <w:sdtEndPr/>
         <w:sdtContent>
           <w:r>
             <w:rPr>
@@ -6108,7 +6942,23 @@
           <w:sz w:val="24"/>
           <w:szCs w:val="24"/>
         </w:rPr>
+        <w:t>“</w:t>
+      </w:r>
+      <w:r>
+        <w:rPr>
+          <w:rFonts w:ascii="Arial" w:hAnsi="Arial" w:cs="Arial"/>
+          <w:sz w:val="24"/>
+          <w:szCs w:val="24"/>
+        </w:rPr>
         <w:t>La paradoja del carácter a la vez igual y distinto de los infinitos casos concretos subsumidos en una misma norma abstracta se deshace con sólo considerar que la igualdad de los casos se refiere a su denotación, mientras que la diferencia se refiere a su connotación; y que no se da una connotación sin denotación, ni a la inversa</w:t>
+      </w:r>
+      <w:r>
+        <w:rPr>
+          <w:rFonts w:ascii="Arial" w:hAnsi="Arial" w:cs="Arial"/>
+          <w:sz w:val="24"/>
+          <w:szCs w:val="24"/>
+        </w:rPr>
+        <w:t>.”</w:t>
       </w:r>
       <w:r>
         <w:rPr>
@@ -6128,6 +6978,7 @@
           <w:id w:val="-1285261380"/>
           <w:citation/>
         </w:sdtPr>
+        <w:sdtEndPr/>
         <w:sdtContent>
           <w:r>
             <w:rPr>
@@ -6277,6 +7128,7 @@
           <w:id w:val="1858769022"/>
           <w:citation/>
         </w:sdtPr>
+        <w:sdtEndPr/>
         <w:sdtContent>
           <w:r>
             <w:rPr>
@@ -6386,6 +7238,7 @@
           <w:id w:val="929472470"/>
           <w:citation/>
         </w:sdtPr>
+        <w:sdtEndPr/>
         <w:sdtContent>
           <w:r>
             <w:rPr>
@@ -6485,6 +7338,7 @@
           <w:id w:val="-73591749"/>
           <w:citation/>
         </w:sdtPr>
+        <w:sdtEndPr/>
         <w:sdtContent>
           <w:r>
             <w:rPr>
@@ -6651,6 +7505,7 @@
             <w:id w:val="111145805"/>
             <w:bibliography/>
           </w:sdtPr>
+          <w:sdtEndPr/>
           <w:sdtContent>
             <w:p>
               <w:pPr>
@@ -7779,7 +8634,7 @@
 </file>
 
 <file path=word/numbering.xml><?xml version="1.0" encoding="utf-8"?>
-<w:numbering xmlns:wpc="http://schemas.microsoft.com/office/word/2010/wordprocessingCanvas" xmlns:cx="http://schemas.microsoft.com/office/drawing/2014/chartex" xmlns:cx1="http://schemas.microsoft.com/office/drawing/2015/9/8/chartex" xmlns:cx2="http://schemas.microsoft.com/office/drawing/2015/10/21/chartex" xmlns:cx3="http://schemas.microsoft.com/office/drawing/2016/5/9/chartex" xmlns:cx4="http://schemas.microsoft.com/office/drawing/2016/5/10/chartex" xmlns:cx5="http://schemas.microsoft.com/office/drawing/2016/5/11/chartex" xmlns:cx6="http://schemas.microsoft.com/office/drawing/2016/5/12/chartex" xmlns:cx7="http://schemas.microsoft.com/office/drawing/2016/5/13/chartex" xmlns:cx8="http://schemas.microsoft.com/office/drawing/2016/5/14/chartex" xmlns:mc="http://schemas.openxmlformats.org/markup-compatibility/2006" xmlns:aink="http://schemas.microsoft.com/office/drawing/2016/ink" xmlns:am3d="http://schemas.microsoft.com/office/drawing/2017/model3d" xmlns:o="urn:schemas-microsoft-com:office:office" xmlns:oel="http://schemas.microsoft.com/office/2019/extlst" xmlns:r="http://schemas.openxmlformats.org/officeDocument/2006/relationships" xmlns:m="http://schemas.openxmlformats.org/officeDocument/2006/math" xmlns:v="urn:schemas-microsoft-com:vml" xmlns:wp14="http://schemas.microsoft.com/office/word/2010/wordprocessingDrawing" xmlns:wp="http://schemas.openxmlformats.org/drawingml/2006/wordprocessingDrawing" xmlns:w10="urn:schemas-microsoft-com:office:word" xmlns:w="http://schemas.openxmlformats.org/wordprocessingml/2006/main" xmlns:w14="http://schemas.microsoft.com/office/word/2010/wordml" xmlns:w15="http://schemas.microsoft.com/office/word/2012/wordml" xmlns:w16cex="http://schemas.microsoft.com/office/word/2018/wordml/cex" xmlns:w16cid="http://schemas.microsoft.com/office/word/2016/wordml/cid" xmlns:w16="http://schemas.microsoft.com/office/word/2018/wordml" xmlns:w16du="http://schemas.microsoft.com/office/word/2023/wordml/word16du" xmlns:w16sdtdh="http://schemas.microsoft.com/office/word/2020/wordml/sdtdatahash" xmlns:w16se="http://schemas.microsoft.com/office/word/2015/wordml/symex" xmlns:wpg="http://schemas.microsoft.com/office/word/2010/wordprocessingGroup" xmlns:wpi="http://schemas.microsoft.com/office/word/2010/wordprocessingInk" xmlns:wne="http://schemas.microsoft.com/office/word/2006/wordml" xmlns:wps="http://schemas.microsoft.com/office/word/2010/wordprocessingShape" mc:Ignorable="w14 w15 w16se w16cid w16 w16cex w16sdtdh w16du wp14">
+<w:numbering xmlns:wpc="http://schemas.microsoft.com/office/word/2010/wordprocessingCanvas" xmlns:cx="http://schemas.microsoft.com/office/drawing/2014/chartex" xmlns:cx1="http://schemas.microsoft.com/office/drawing/2015/9/8/chartex" xmlns:cx2="http://schemas.microsoft.com/office/drawing/2015/10/21/chartex" xmlns:cx3="http://schemas.microsoft.com/office/drawing/2016/5/9/chartex" xmlns:cx4="http://schemas.microsoft.com/office/drawing/2016/5/10/chartex" xmlns:cx5="http://schemas.microsoft.com/office/drawing/2016/5/11/chartex" xmlns:cx6="http://schemas.microsoft.com/office/drawing/2016/5/12/chartex" xmlns:cx7="http://schemas.microsoft.com/office/drawing/2016/5/13/chartex" xmlns:cx8="http://schemas.microsoft.com/office/drawing/2016/5/14/chartex" xmlns:mc="http://schemas.openxmlformats.org/markup-compatibility/2006" xmlns:aink="http://schemas.microsoft.com/office/drawing/2016/ink" xmlns:am3d="http://schemas.microsoft.com/office/drawing/2017/model3d" xmlns:o="urn:schemas-microsoft-com:office:office" xmlns:r="http://schemas.openxmlformats.org/officeDocument/2006/relationships" xmlns:m="http://schemas.openxmlformats.org/officeDocument/2006/math" xmlns:v="urn:schemas-microsoft-com:vml" xmlns:wp14="http://schemas.microsoft.com/office/word/2010/wordprocessingDrawing" xmlns:wp="http://schemas.openxmlformats.org/drawingml/2006/wordprocessingDrawing" xmlns:w10="urn:schemas-microsoft-com:office:word" xmlns:w="http://schemas.openxmlformats.org/wordprocessingml/2006/main" xmlns:w14="http://schemas.microsoft.com/office/word/2010/wordml" xmlns:w15="http://schemas.microsoft.com/office/word/2012/wordml" xmlns:w16cex="http://schemas.microsoft.com/office/word/2018/wordml/cex" xmlns:w16cid="http://schemas.microsoft.com/office/word/2016/wordml/cid" xmlns:w16="http://schemas.microsoft.com/office/word/2018/wordml" xmlns:w16sdtdh="http://schemas.microsoft.com/office/word/2020/wordml/sdtdatahash" xmlns:w16se="http://schemas.microsoft.com/office/word/2015/wordml/symex" xmlns:wpg="http://schemas.microsoft.com/office/word/2010/wordprocessingGroup" xmlns:wpi="http://schemas.microsoft.com/office/word/2010/wordprocessingInk" xmlns:wne="http://schemas.microsoft.com/office/word/2006/wordml" xmlns:wps="http://schemas.microsoft.com/office/word/2010/wordprocessingShape" mc:Ignorable="w14 w15 w16se w16cid w16 w16cex w16sdtdh wp14">
   <w:abstractNum w:abstractNumId="0" w15:restartNumberingAfterBreak="0">
     <w:nsid w:val="11F80E43"/>
     <w:multiLevelType w:val="hybridMultilevel"/>
@@ -8006,17 +8861,17 @@
       </w:rPr>
     </w:lvl>
   </w:abstractNum>
-  <w:num w:numId="1" w16cid:durableId="1720593122">
+  <w:num w:numId="1">
     <w:abstractNumId w:val="1"/>
   </w:num>
-  <w:num w:numId="2" w16cid:durableId="397940289">
+  <w:num w:numId="2">
     <w:abstractNumId w:val="0"/>
   </w:num>
 </w:numbering>
 </file>
 
 <file path=word/styles.xml><?xml version="1.0" encoding="utf-8"?>
-<w:styles xmlns:mc="http://schemas.openxmlformats.org/markup-compatibility/2006" xmlns:r="http://schemas.openxmlformats.org/officeDocument/2006/relationships" xmlns:w="http://schemas.openxmlformats.org/wordprocessingml/2006/main" xmlns:w14="http://schemas.microsoft.com/office/word/2010/wordml" xmlns:w15="http://schemas.microsoft.com/office/word/2012/wordml" xmlns:w16cex="http://schemas.microsoft.com/office/word/2018/wordml/cex" xmlns:w16cid="http://schemas.microsoft.com/office/word/2016/wordml/cid" xmlns:w16="http://schemas.microsoft.com/office/word/2018/wordml" xmlns:w16du="http://schemas.microsoft.com/office/word/2023/wordml/word16du" xmlns:w16sdtdh="http://schemas.microsoft.com/office/word/2020/wordml/sdtdatahash" xmlns:w16se="http://schemas.microsoft.com/office/word/2015/wordml/symex" mc:Ignorable="w14 w15 w16se w16cid w16 w16cex w16sdtdh w16du">
+<w:styles xmlns:mc="http://schemas.openxmlformats.org/markup-compatibility/2006" xmlns:r="http://schemas.openxmlformats.org/officeDocument/2006/relationships" xmlns:w="http://schemas.openxmlformats.org/wordprocessingml/2006/main" xmlns:w14="http://schemas.microsoft.com/office/word/2010/wordml" xmlns:w15="http://schemas.microsoft.com/office/word/2012/wordml" xmlns:w16cex="http://schemas.microsoft.com/office/word/2018/wordml/cex" xmlns:w16cid="http://schemas.microsoft.com/office/word/2016/wordml/cid" xmlns:w16="http://schemas.microsoft.com/office/word/2018/wordml" xmlns:w16sdtdh="http://schemas.microsoft.com/office/word/2020/wordml/sdtdatahash" xmlns:w16se="http://schemas.microsoft.com/office/word/2015/wordml/symex" mc:Ignorable="w14 w15 w16se w16cid w16 w16cex w16sdtdh">
   <w:docDefaults>
     <w:rPrDefault>
       <w:rPr>

</xml_diff>

<commit_message>
Visión individual terminada - Jose Soto
</commit_message>
<xml_diff>
--- a/Proyecto de Nación.docx
+++ b/Proyecto de Nación.docx
@@ -1,6 +1,6 @@
 
 <file path=word/document.xml><?xml version="1.0" encoding="utf-8"?>
-<w:document xmlns:wpc="http://schemas.microsoft.com/office/word/2010/wordprocessingCanvas" xmlns:cx="http://schemas.microsoft.com/office/drawing/2014/chartex" xmlns:cx1="http://schemas.microsoft.com/office/drawing/2015/9/8/chartex" xmlns:cx2="http://schemas.microsoft.com/office/drawing/2015/10/21/chartex" xmlns:cx3="http://schemas.microsoft.com/office/drawing/2016/5/9/chartex" xmlns:cx4="http://schemas.microsoft.com/office/drawing/2016/5/10/chartex" xmlns:cx5="http://schemas.microsoft.com/office/drawing/2016/5/11/chartex" xmlns:cx6="http://schemas.microsoft.com/office/drawing/2016/5/12/chartex" xmlns:cx7="http://schemas.microsoft.com/office/drawing/2016/5/13/chartex" xmlns:cx8="http://schemas.microsoft.com/office/drawing/2016/5/14/chartex" xmlns:mc="http://schemas.openxmlformats.org/markup-compatibility/2006" xmlns:aink="http://schemas.microsoft.com/office/drawing/2016/ink" xmlns:am3d="http://schemas.microsoft.com/office/drawing/2017/model3d" xmlns:o="urn:schemas-microsoft-com:office:office" xmlns:r="http://schemas.openxmlformats.org/officeDocument/2006/relationships" xmlns:m="http://schemas.openxmlformats.org/officeDocument/2006/math" xmlns:v="urn:schemas-microsoft-com:vml" xmlns:wp14="http://schemas.microsoft.com/office/word/2010/wordprocessingDrawing" xmlns:wp="http://schemas.openxmlformats.org/drawingml/2006/wordprocessingDrawing" xmlns:w10="urn:schemas-microsoft-com:office:word" xmlns:w="http://schemas.openxmlformats.org/wordprocessingml/2006/main" xmlns:w14="http://schemas.microsoft.com/office/word/2010/wordml" xmlns:w15="http://schemas.microsoft.com/office/word/2012/wordml" xmlns:w16cex="http://schemas.microsoft.com/office/word/2018/wordml/cex" xmlns:w16cid="http://schemas.microsoft.com/office/word/2016/wordml/cid" xmlns:w16="http://schemas.microsoft.com/office/word/2018/wordml" xmlns:w16sdtdh="http://schemas.microsoft.com/office/word/2020/wordml/sdtdatahash" xmlns:w16se="http://schemas.microsoft.com/office/word/2015/wordml/symex" xmlns:wpg="http://schemas.microsoft.com/office/word/2010/wordprocessingGroup" xmlns:wpi="http://schemas.microsoft.com/office/word/2010/wordprocessingInk" xmlns:wne="http://schemas.microsoft.com/office/word/2006/wordml" xmlns:wps="http://schemas.microsoft.com/office/word/2010/wordprocessingShape" mc:Ignorable="w14 w15 w16se w16cid w16 w16cex w16sdtdh wp14">
+<w:document xmlns:wpc="http://schemas.microsoft.com/office/word/2010/wordprocessingCanvas" xmlns:cx="http://schemas.microsoft.com/office/drawing/2014/chartex" xmlns:cx1="http://schemas.microsoft.com/office/drawing/2015/9/8/chartex" xmlns:cx2="http://schemas.microsoft.com/office/drawing/2015/10/21/chartex" xmlns:cx3="http://schemas.microsoft.com/office/drawing/2016/5/9/chartex" xmlns:cx4="http://schemas.microsoft.com/office/drawing/2016/5/10/chartex" xmlns:cx5="http://schemas.microsoft.com/office/drawing/2016/5/11/chartex" xmlns:cx6="http://schemas.microsoft.com/office/drawing/2016/5/12/chartex" xmlns:cx7="http://schemas.microsoft.com/office/drawing/2016/5/13/chartex" xmlns:cx8="http://schemas.microsoft.com/office/drawing/2016/5/14/chartex" xmlns:mc="http://schemas.openxmlformats.org/markup-compatibility/2006" xmlns:aink="http://schemas.microsoft.com/office/drawing/2016/ink" xmlns:am3d="http://schemas.microsoft.com/office/drawing/2017/model3d" xmlns:o="urn:schemas-microsoft-com:office:office" xmlns:oel="http://schemas.microsoft.com/office/2019/extlst" xmlns:r="http://schemas.openxmlformats.org/officeDocument/2006/relationships" xmlns:m="http://schemas.openxmlformats.org/officeDocument/2006/math" xmlns:v="urn:schemas-microsoft-com:vml" xmlns:wp14="http://schemas.microsoft.com/office/word/2010/wordprocessingDrawing" xmlns:wp="http://schemas.openxmlformats.org/drawingml/2006/wordprocessingDrawing" xmlns:w10="urn:schemas-microsoft-com:office:word" xmlns:w="http://schemas.openxmlformats.org/wordprocessingml/2006/main" xmlns:w14="http://schemas.microsoft.com/office/word/2010/wordml" xmlns:w15="http://schemas.microsoft.com/office/word/2012/wordml" xmlns:w16cex="http://schemas.microsoft.com/office/word/2018/wordml/cex" xmlns:w16cid="http://schemas.microsoft.com/office/word/2016/wordml/cid" xmlns:w16="http://schemas.microsoft.com/office/word/2018/wordml" xmlns:w16sdtdh="http://schemas.microsoft.com/office/word/2020/wordml/sdtdatahash" xmlns:w16se="http://schemas.microsoft.com/office/word/2015/wordml/symex" xmlns:wpg="http://schemas.microsoft.com/office/word/2010/wordprocessingGroup" xmlns:wpi="http://schemas.microsoft.com/office/word/2010/wordprocessingInk" xmlns:wne="http://schemas.microsoft.com/office/word/2006/wordml" xmlns:wps="http://schemas.microsoft.com/office/word/2010/wordprocessingShape" mc:Ignorable="w14 w15 w16se w16cid w16 w16cex w16sdtdh wp14">
   <w:body>
     <w:p>
       <w:pPr>
@@ -616,7 +616,94 @@
           <w:szCs w:val="24"/>
           <w:lang w:val="es-MX"/>
         </w:rPr>
-        <w:t xml:space="preserve">José David Soto </w:t>
+        <w:t>José David Soto Puac</w:t>
+      </w:r>
+    </w:p>
+    <w:p>
+      <w:pPr>
+        <w:spacing w:after="0" w:line="240" w:lineRule="auto"/>
+        <w:jc w:val="right"/>
+        <w:rPr>
+          <w:rFonts w:ascii="Arial" w:hAnsi="Arial" w:cs="Arial"/>
+          <w:b/>
+          <w:bCs/>
+          <w:i/>
+          <w:color w:val="000000"/>
+          <w:sz w:val="24"/>
+          <w:szCs w:val="24"/>
+          <w:lang w:val="es-MX"/>
+        </w:rPr>
+      </w:pPr>
+      <w:r>
+        <w:rPr>
+          <w:rFonts w:ascii="Arial" w:hAnsi="Arial" w:cs="Arial"/>
+          <w:b/>
+          <w:bCs/>
+          <w:i/>
+          <w:color w:val="000000"/>
+          <w:sz w:val="24"/>
+          <w:szCs w:val="24"/>
+          <w:lang w:val="es-MX"/>
+        </w:rPr>
+        <w:t>Jonathan Gabriel Guzmán Ortiz</w:t>
+      </w:r>
+    </w:p>
+    <w:p>
+      <w:pPr>
+        <w:spacing w:after="0" w:line="240" w:lineRule="auto"/>
+        <w:jc w:val="right"/>
+        <w:rPr>
+          <w:rFonts w:ascii="Arial" w:hAnsi="Arial" w:cs="Arial"/>
+          <w:b/>
+          <w:bCs/>
+          <w:i/>
+          <w:color w:val="000000"/>
+          <w:sz w:val="24"/>
+          <w:szCs w:val="24"/>
+          <w:lang w:val="es-MX"/>
+        </w:rPr>
+      </w:pPr>
+      <w:r>
+        <w:rPr>
+          <w:rFonts w:ascii="Arial" w:hAnsi="Arial" w:cs="Arial"/>
+          <w:b/>
+          <w:bCs/>
+          <w:i/>
+          <w:color w:val="000000"/>
+          <w:sz w:val="24"/>
+          <w:szCs w:val="24"/>
+          <w:lang w:val="es-MX"/>
+        </w:rPr>
+        <w:t>Junior Marco Tulio Sánchez Melgar</w:t>
+      </w:r>
+    </w:p>
+    <w:p>
+      <w:pPr>
+        <w:spacing w:after="0" w:line="240" w:lineRule="auto"/>
+        <w:jc w:val="right"/>
+        <w:rPr>
+          <w:rFonts w:ascii="Arial" w:hAnsi="Arial" w:cs="Arial"/>
+          <w:b/>
+          <w:bCs/>
+          <w:i/>
+          <w:color w:val="000000"/>
+          <w:sz w:val="24"/>
+          <w:szCs w:val="24"/>
+          <w:lang w:val="es-MX"/>
+        </w:rPr>
+      </w:pPr>
+      <w:r>
+        <w:rPr>
+          <w:rFonts w:ascii="Arial" w:hAnsi="Arial" w:cs="Arial"/>
+          <w:b/>
+          <w:bCs/>
+          <w:i/>
+          <w:color w:val="000000"/>
+          <w:sz w:val="24"/>
+          <w:szCs w:val="24"/>
+          <w:lang w:val="es-MX"/>
+        </w:rPr>
+        <w:t xml:space="preserve">Anderson Uriel </w:t>
       </w:r>
       <w:proofErr w:type="spellStart"/>
       <w:r>
@@ -630,9 +717,37 @@
           <w:szCs w:val="24"/>
           <w:lang w:val="es-MX"/>
         </w:rPr>
-        <w:t>Puac</w:t>
+        <w:t>Sanchez</w:t>
       </w:r>
       <w:proofErr w:type="spellEnd"/>
+      <w:r>
+        <w:rPr>
+          <w:rFonts w:ascii="Arial" w:hAnsi="Arial" w:cs="Arial"/>
+          <w:b/>
+          <w:bCs/>
+          <w:i/>
+          <w:color w:val="000000"/>
+          <w:sz w:val="24"/>
+          <w:szCs w:val="24"/>
+          <w:lang w:val="es-MX"/>
+        </w:rPr>
+        <w:t xml:space="preserve"> </w:t>
+      </w:r>
+      <w:proofErr w:type="spellStart"/>
+      <w:r>
+        <w:rPr>
+          <w:rFonts w:ascii="Arial" w:hAnsi="Arial" w:cs="Arial"/>
+          <w:b/>
+          <w:bCs/>
+          <w:i/>
+          <w:color w:val="000000"/>
+          <w:sz w:val="24"/>
+          <w:szCs w:val="24"/>
+          <w:lang w:val="es-MX"/>
+        </w:rPr>
+        <w:t>Rogel</w:t>
+      </w:r>
+      <w:proofErr w:type="spellEnd"/>
     </w:p>
     <w:p>
       <w:pPr>
@@ -660,7 +775,7 @@
           <w:szCs w:val="24"/>
           <w:lang w:val="es-MX"/>
         </w:rPr>
-        <w:t>Jonathan Gabriel Guzmán Ortiz</w:t>
+        <w:t>Diego Sebastián Siney García</w:t>
       </w:r>
     </w:p>
     <w:p>
@@ -689,7 +804,35 @@
           <w:szCs w:val="24"/>
           <w:lang w:val="es-MX"/>
         </w:rPr>
-        <w:t>Junior Marco Tulio Sánchez Melgar</w:t>
+        <w:t xml:space="preserve">David Fernando </w:t>
+      </w:r>
+      <w:proofErr w:type="spellStart"/>
+      <w:r>
+        <w:rPr>
+          <w:rFonts w:ascii="Arial" w:hAnsi="Arial" w:cs="Arial"/>
+          <w:b/>
+          <w:bCs/>
+          <w:i/>
+          <w:color w:val="000000"/>
+          <w:sz w:val="24"/>
+          <w:szCs w:val="24"/>
+          <w:lang w:val="es-MX"/>
+        </w:rPr>
+        <w:t>Balcárcel</w:t>
+      </w:r>
+      <w:proofErr w:type="spellEnd"/>
+      <w:r>
+        <w:rPr>
+          <w:rFonts w:ascii="Arial" w:hAnsi="Arial" w:cs="Arial"/>
+          <w:b/>
+          <w:bCs/>
+          <w:i/>
+          <w:color w:val="000000"/>
+          <w:sz w:val="24"/>
+          <w:szCs w:val="24"/>
+          <w:lang w:val="es-MX"/>
+        </w:rPr>
+        <w:t xml:space="preserve"> Martínez</w:t>
       </w:r>
     </w:p>
     <w:p>
@@ -718,7 +861,65 @@
           <w:szCs w:val="24"/>
           <w:lang w:val="es-MX"/>
         </w:rPr>
-        <w:t xml:space="preserve">Anderson Uriel </w:t>
+        <w:t>Elmer Rodrigo Santos García</w:t>
+      </w:r>
+    </w:p>
+    <w:p>
+      <w:pPr>
+        <w:spacing w:after="0" w:line="240" w:lineRule="auto"/>
+        <w:jc w:val="right"/>
+        <w:rPr>
+          <w:rFonts w:ascii="Arial" w:hAnsi="Arial" w:cs="Arial"/>
+          <w:b/>
+          <w:bCs/>
+          <w:i/>
+          <w:color w:val="000000"/>
+          <w:sz w:val="24"/>
+          <w:szCs w:val="24"/>
+          <w:lang w:val="es-MX"/>
+        </w:rPr>
+      </w:pPr>
+      <w:r>
+        <w:rPr>
+          <w:rFonts w:ascii="Arial" w:hAnsi="Arial" w:cs="Arial"/>
+          <w:b/>
+          <w:bCs/>
+          <w:i/>
+          <w:color w:val="000000"/>
+          <w:sz w:val="24"/>
+          <w:szCs w:val="24"/>
+          <w:lang w:val="es-MX"/>
+        </w:rPr>
+        <w:t>Carlos Enrique Cifuentes Morales</w:t>
+      </w:r>
+    </w:p>
+    <w:p>
+      <w:pPr>
+        <w:spacing w:after="0" w:line="240" w:lineRule="auto"/>
+        <w:jc w:val="right"/>
+        <w:rPr>
+          <w:rFonts w:ascii="Arial" w:hAnsi="Arial" w:cs="Arial"/>
+          <w:b/>
+          <w:bCs/>
+          <w:i/>
+          <w:color w:val="000000"/>
+          <w:sz w:val="24"/>
+          <w:szCs w:val="24"/>
+          <w:lang w:val="es-MX"/>
+        </w:rPr>
+      </w:pPr>
+      <w:r>
+        <w:rPr>
+          <w:rFonts w:ascii="Arial" w:hAnsi="Arial" w:cs="Arial"/>
+          <w:b/>
+          <w:bCs/>
+          <w:i/>
+          <w:color w:val="000000"/>
+          <w:sz w:val="24"/>
+          <w:szCs w:val="24"/>
+          <w:lang w:val="es-MX"/>
+        </w:rPr>
+        <w:t xml:space="preserve">Alejandro </w:t>
       </w:r>
       <w:proofErr w:type="spellStart"/>
       <w:r>
@@ -732,7 +933,7 @@
           <w:szCs w:val="24"/>
           <w:lang w:val="es-MX"/>
         </w:rPr>
-        <w:t>Sanchez</w:t>
+        <w:t>Benjamin</w:t>
       </w:r>
       <w:proofErr w:type="spellEnd"/>
       <w:r>
@@ -746,10 +947,13 @@
           <w:szCs w:val="24"/>
           <w:lang w:val="es-MX"/>
         </w:rPr>
-        <w:t xml:space="preserve"> </w:t>
-      </w:r>
-      <w:proofErr w:type="spellStart"/>
-      <w:r>
+        <w:t xml:space="preserve"> Max López</w:t>
+      </w:r>
+    </w:p>
+    <w:p>
+      <w:pPr>
+        <w:spacing w:after="0" w:line="240" w:lineRule="auto"/>
+        <w:jc w:val="right"/>
         <w:rPr>
           <w:rFonts w:ascii="Arial" w:hAnsi="Arial" w:cs="Arial"/>
           <w:b/>
@@ -760,9 +964,20 @@
           <w:szCs w:val="24"/>
           <w:lang w:val="es-MX"/>
         </w:rPr>
-        <w:t>Rogel</w:t>
-      </w:r>
-      <w:proofErr w:type="spellEnd"/>
+      </w:pPr>
+      <w:r>
+        <w:rPr>
+          <w:rFonts w:ascii="Arial" w:hAnsi="Arial" w:cs="Arial"/>
+          <w:b/>
+          <w:bCs/>
+          <w:i/>
+          <w:color w:val="000000"/>
+          <w:sz w:val="24"/>
+          <w:szCs w:val="24"/>
+          <w:lang w:val="es-MX"/>
+        </w:rPr>
+        <w:t>Kenneth Bryan Stephan Velásquez Rodríguez</w:t>
+      </w:r>
     </w:p>
     <w:p>
       <w:pPr>
@@ -790,7 +1005,35 @@
           <w:szCs w:val="24"/>
           <w:lang w:val="es-MX"/>
         </w:rPr>
-        <w:t>Diego Sebastián Siney García</w:t>
+        <w:t xml:space="preserve">Grado </w:t>
+      </w:r>
+      <w:proofErr w:type="gramStart"/>
+      <w:r>
+        <w:rPr>
+          <w:rFonts w:ascii="Arial" w:hAnsi="Arial" w:cs="Arial"/>
+          <w:b/>
+          <w:bCs/>
+          <w:i/>
+          <w:color w:val="000000"/>
+          <w:sz w:val="24"/>
+          <w:szCs w:val="24"/>
+          <w:lang w:val="es-MX"/>
+        </w:rPr>
+        <w:t>« Sexto</w:t>
+      </w:r>
+      <w:proofErr w:type="gramEnd"/>
+      <w:r>
+        <w:rPr>
+          <w:rFonts w:ascii="Arial" w:hAnsi="Arial" w:cs="Arial"/>
+          <w:b/>
+          <w:bCs/>
+          <w:i/>
+          <w:color w:val="000000"/>
+          <w:sz w:val="24"/>
+          <w:szCs w:val="24"/>
+          <w:lang w:val="es-MX"/>
+        </w:rPr>
+        <w:t xml:space="preserve"> »</w:t>
       </w:r>
     </w:p>
     <w:p>
@@ -805,49 +1048,57 @@
           <w:color w:val="000000"/>
           <w:sz w:val="24"/>
           <w:szCs w:val="24"/>
-          <w:lang w:val="es-MX"/>
-        </w:rPr>
-      </w:pPr>
-      <w:r>
-        <w:rPr>
-          <w:rFonts w:ascii="Arial" w:hAnsi="Arial" w:cs="Arial"/>
-          <w:b/>
-          <w:bCs/>
-          <w:i/>
-          <w:color w:val="000000"/>
-          <w:sz w:val="24"/>
-          <w:szCs w:val="24"/>
-          <w:lang w:val="es-MX"/>
-        </w:rPr>
-        <w:t xml:space="preserve">David Fernando </w:t>
-      </w:r>
-      <w:proofErr w:type="spellStart"/>
-      <w:r>
-        <w:rPr>
-          <w:rFonts w:ascii="Arial" w:hAnsi="Arial" w:cs="Arial"/>
-          <w:b/>
-          <w:bCs/>
-          <w:i/>
-          <w:color w:val="000000"/>
-          <w:sz w:val="24"/>
-          <w:szCs w:val="24"/>
-          <w:lang w:val="es-MX"/>
-        </w:rPr>
-        <w:t>Balcárcel</w:t>
-      </w:r>
-      <w:proofErr w:type="spellEnd"/>
-      <w:r>
-        <w:rPr>
-          <w:rFonts w:ascii="Arial" w:hAnsi="Arial" w:cs="Arial"/>
-          <w:b/>
-          <w:bCs/>
-          <w:i/>
-          <w:color w:val="000000"/>
-          <w:sz w:val="24"/>
-          <w:szCs w:val="24"/>
-          <w:lang w:val="es-MX"/>
-        </w:rPr>
-        <w:t xml:space="preserve"> Martínez</w:t>
+        </w:rPr>
+      </w:pPr>
+      <w:r>
+        <w:rPr>
+          <w:rFonts w:ascii="Arial" w:hAnsi="Arial" w:cs="Arial"/>
+          <w:b/>
+          <w:bCs/>
+          <w:i/>
+          <w:color w:val="000000"/>
+          <w:sz w:val="24"/>
+          <w:szCs w:val="24"/>
+        </w:rPr>
+        <w:t xml:space="preserve">Sección </w:t>
+      </w:r>
+      <w:proofErr w:type="gramStart"/>
+      <w:r>
+        <w:rPr>
+          <w:rFonts w:ascii="Arial" w:hAnsi="Arial" w:cs="Arial"/>
+          <w:b/>
+          <w:bCs/>
+          <w:i/>
+          <w:color w:val="000000"/>
+          <w:sz w:val="24"/>
+          <w:szCs w:val="24"/>
+        </w:rPr>
+        <w:t xml:space="preserve">« </w:t>
+      </w:r>
+      <w:r>
+        <w:rPr>
+          <w:rFonts w:ascii="Arial" w:hAnsi="Arial" w:cs="Arial"/>
+          <w:b/>
+          <w:bCs/>
+          <w:i/>
+          <w:color w:val="000000"/>
+          <w:sz w:val="24"/>
+          <w:szCs w:val="24"/>
+        </w:rPr>
+        <w:t>D</w:t>
+      </w:r>
+      <w:proofErr w:type="gramEnd"/>
+      <w:r>
+        <w:rPr>
+          <w:rFonts w:ascii="Arial" w:hAnsi="Arial" w:cs="Arial"/>
+          <w:b/>
+          <w:bCs/>
+          <w:i/>
+          <w:color w:val="000000"/>
+          <w:sz w:val="24"/>
+          <w:szCs w:val="24"/>
+        </w:rPr>
+        <w:t xml:space="preserve"> »</w:t>
       </w:r>
     </w:p>
     <w:p>
@@ -862,230 +1113,6 @@
           <w:color w:val="000000"/>
           <w:sz w:val="24"/>
           <w:szCs w:val="24"/>
-          <w:lang w:val="es-MX"/>
-        </w:rPr>
-      </w:pPr>
-      <w:r>
-        <w:rPr>
-          <w:rFonts w:ascii="Arial" w:hAnsi="Arial" w:cs="Arial"/>
-          <w:b/>
-          <w:bCs/>
-          <w:i/>
-          <w:color w:val="000000"/>
-          <w:sz w:val="24"/>
-          <w:szCs w:val="24"/>
-          <w:lang w:val="es-MX"/>
-        </w:rPr>
-        <w:t>Elmer Rodrigo Santos García</w:t>
-      </w:r>
-    </w:p>
-    <w:p>
-      <w:pPr>
-        <w:spacing w:after="0" w:line="240" w:lineRule="auto"/>
-        <w:jc w:val="right"/>
-        <w:rPr>
-          <w:rFonts w:ascii="Arial" w:hAnsi="Arial" w:cs="Arial"/>
-          <w:b/>
-          <w:bCs/>
-          <w:i/>
-          <w:color w:val="000000"/>
-          <w:sz w:val="24"/>
-          <w:szCs w:val="24"/>
-          <w:lang w:val="es-MX"/>
-        </w:rPr>
-      </w:pPr>
-      <w:r>
-        <w:rPr>
-          <w:rFonts w:ascii="Arial" w:hAnsi="Arial" w:cs="Arial"/>
-          <w:b/>
-          <w:bCs/>
-          <w:i/>
-          <w:color w:val="000000"/>
-          <w:sz w:val="24"/>
-          <w:szCs w:val="24"/>
-          <w:lang w:val="es-MX"/>
-        </w:rPr>
-        <w:t>Carlos Enrique Cifuentes Morales</w:t>
-      </w:r>
-    </w:p>
-    <w:p>
-      <w:pPr>
-        <w:spacing w:after="0" w:line="240" w:lineRule="auto"/>
-        <w:jc w:val="right"/>
-        <w:rPr>
-          <w:rFonts w:ascii="Arial" w:hAnsi="Arial" w:cs="Arial"/>
-          <w:b/>
-          <w:bCs/>
-          <w:i/>
-          <w:color w:val="000000"/>
-          <w:sz w:val="24"/>
-          <w:szCs w:val="24"/>
-          <w:lang w:val="es-MX"/>
-        </w:rPr>
-      </w:pPr>
-      <w:r>
-        <w:rPr>
-          <w:rFonts w:ascii="Arial" w:hAnsi="Arial" w:cs="Arial"/>
-          <w:b/>
-          <w:bCs/>
-          <w:i/>
-          <w:color w:val="000000"/>
-          <w:sz w:val="24"/>
-          <w:szCs w:val="24"/>
-          <w:lang w:val="es-MX"/>
-        </w:rPr>
-        <w:t xml:space="preserve">Alejandro </w:t>
-      </w:r>
-      <w:proofErr w:type="spellStart"/>
-      <w:r>
-        <w:rPr>
-          <w:rFonts w:ascii="Arial" w:hAnsi="Arial" w:cs="Arial"/>
-          <w:b/>
-          <w:bCs/>
-          <w:i/>
-          <w:color w:val="000000"/>
-          <w:sz w:val="24"/>
-          <w:szCs w:val="24"/>
-          <w:lang w:val="es-MX"/>
-        </w:rPr>
-        <w:t>Benjamin</w:t>
-      </w:r>
-      <w:proofErr w:type="spellEnd"/>
-      <w:r>
-        <w:rPr>
-          <w:rFonts w:ascii="Arial" w:hAnsi="Arial" w:cs="Arial"/>
-          <w:b/>
-          <w:bCs/>
-          <w:i/>
-          <w:color w:val="000000"/>
-          <w:sz w:val="24"/>
-          <w:szCs w:val="24"/>
-          <w:lang w:val="es-MX"/>
-        </w:rPr>
-        <w:t xml:space="preserve"> Max López</w:t>
-      </w:r>
-    </w:p>
-    <w:p>
-      <w:pPr>
-        <w:spacing w:after="0" w:line="240" w:lineRule="auto"/>
-        <w:jc w:val="right"/>
-        <w:rPr>
-          <w:rFonts w:ascii="Arial" w:hAnsi="Arial" w:cs="Arial"/>
-          <w:b/>
-          <w:bCs/>
-          <w:i/>
-          <w:color w:val="000000"/>
-          <w:sz w:val="24"/>
-          <w:szCs w:val="24"/>
-          <w:lang w:val="es-MX"/>
-        </w:rPr>
-      </w:pPr>
-      <w:r>
-        <w:rPr>
-          <w:rFonts w:ascii="Arial" w:hAnsi="Arial" w:cs="Arial"/>
-          <w:b/>
-          <w:bCs/>
-          <w:i/>
-          <w:color w:val="000000"/>
-          <w:sz w:val="24"/>
-          <w:szCs w:val="24"/>
-          <w:lang w:val="es-MX"/>
-        </w:rPr>
-        <w:t>Kenneth Bryan Stephan Velásquez Rodríguez</w:t>
-      </w:r>
-    </w:p>
-    <w:p>
-      <w:pPr>
-        <w:spacing w:after="0" w:line="240" w:lineRule="auto"/>
-        <w:jc w:val="right"/>
-        <w:rPr>
-          <w:rFonts w:ascii="Arial" w:hAnsi="Arial" w:cs="Arial"/>
-          <w:b/>
-          <w:bCs/>
-          <w:i/>
-          <w:color w:val="000000"/>
-          <w:sz w:val="24"/>
-          <w:szCs w:val="24"/>
-          <w:lang w:val="es-MX"/>
-        </w:rPr>
-      </w:pPr>
-      <w:r>
-        <w:rPr>
-          <w:rFonts w:ascii="Arial" w:hAnsi="Arial" w:cs="Arial"/>
-          <w:b/>
-          <w:bCs/>
-          <w:i/>
-          <w:color w:val="000000"/>
-          <w:sz w:val="24"/>
-          <w:szCs w:val="24"/>
-          <w:lang w:val="es-MX"/>
-        </w:rPr>
-        <w:t>Grado « Sexto »</w:t>
-      </w:r>
-    </w:p>
-    <w:p>
-      <w:pPr>
-        <w:spacing w:after="0" w:line="240" w:lineRule="auto"/>
-        <w:jc w:val="right"/>
-        <w:rPr>
-          <w:rFonts w:ascii="Arial" w:hAnsi="Arial" w:cs="Arial"/>
-          <w:b/>
-          <w:bCs/>
-          <w:i/>
-          <w:color w:val="000000"/>
-          <w:sz w:val="24"/>
-          <w:szCs w:val="24"/>
-        </w:rPr>
-      </w:pPr>
-      <w:r>
-        <w:rPr>
-          <w:rFonts w:ascii="Arial" w:hAnsi="Arial" w:cs="Arial"/>
-          <w:b/>
-          <w:bCs/>
-          <w:i/>
-          <w:color w:val="000000"/>
-          <w:sz w:val="24"/>
-          <w:szCs w:val="24"/>
-        </w:rPr>
-        <w:t xml:space="preserve">Sección « </w:t>
-      </w:r>
-      <w:r>
-        <w:rPr>
-          <w:rFonts w:ascii="Arial" w:hAnsi="Arial" w:cs="Arial"/>
-          <w:b/>
-          <w:bCs/>
-          <w:i/>
-          <w:color w:val="000000"/>
-          <w:sz w:val="24"/>
-          <w:szCs w:val="24"/>
-        </w:rPr>
-        <w:t>D</w:t>
-      </w:r>
-      <w:r>
-        <w:rPr>
-          <w:rFonts w:ascii="Arial" w:hAnsi="Arial" w:cs="Arial"/>
-          <w:b/>
-          <w:bCs/>
-          <w:i/>
-          <w:color w:val="000000"/>
-          <w:sz w:val="24"/>
-          <w:szCs w:val="24"/>
-        </w:rPr>
-        <w:t xml:space="preserve"> »</w:t>
-      </w:r>
-    </w:p>
-    <w:p>
-      <w:pPr>
-        <w:spacing w:after="0" w:line="240" w:lineRule="auto"/>
-        <w:jc w:val="right"/>
-        <w:rPr>
-          <w:rFonts w:ascii="Arial" w:hAnsi="Arial" w:cs="Arial"/>
-          <w:b/>
-          <w:bCs/>
-          <w:i/>
-          <w:color w:val="000000"/>
-          <w:sz w:val="24"/>
-          <w:szCs w:val="24"/>
         </w:rPr>
       </w:pPr>
       <w:r>
@@ -1100,6 +1127,7 @@
         </w:rPr>
         <w:t xml:space="preserve">Jornada </w:t>
       </w:r>
+      <w:proofErr w:type="gramStart"/>
       <w:r>
         <w:rPr>
           <w:rFonts w:ascii="Arial" w:hAnsi="Arial" w:cs="Arial"/>
@@ -1124,6 +1152,7 @@
         </w:rPr>
         <w:t>Matutina</w:t>
       </w:r>
+      <w:proofErr w:type="gramEnd"/>
       <w:r>
         <w:rPr>
           <w:rFonts w:ascii="Arial" w:hAnsi="Arial" w:cs="Arial"/>
@@ -1246,35 +1275,11 @@
         <w:rPr>
           <w:rFonts w:ascii="Arial" w:hAnsi="Arial" w:cs="Arial"/>
           <w:color w:val="000000" w:themeColor="text1"/>
-          <w:sz w:val="24"/>
-          <w:szCs w:val="24"/>
-        </w:rPr>
-      </w:pPr>
-    </w:p>
-    <w:p>
-      <w:pPr>
-        <w:spacing w:after="0" w:line="240" w:lineRule="auto"/>
-        <w:rPr>
-          <w:rFonts w:ascii="Arial" w:hAnsi="Arial" w:cs="Arial"/>
-          <w:color w:val="000000" w:themeColor="text1"/>
-          <w:sz w:val="24"/>
-          <w:szCs w:val="24"/>
-        </w:rPr>
-      </w:pPr>
-      <w:r>
-        <w:rPr>
-          <w:rFonts w:ascii="Arial" w:hAnsi="Arial" w:cs="Arial"/>
-          <w:color w:val="000000" w:themeColor="text1"/>
-          <w:sz w:val="24"/>
-          <w:szCs w:val="24"/>
-        </w:rPr>
-        <w:br w:type="page"/>
-      </w:r>
-    </w:p>
-    <w:p>
-      <w:pPr>
-        <w:spacing w:after="0" w:line="360" w:lineRule="auto"/>
-        <w:jc w:val="center"/>
+          <w:sz w:val="28"/>
+          <w:szCs w:val="28"/>
+        </w:rPr>
+      </w:pPr>
+      <w:r>
         <w:rPr>
           <w:rFonts w:ascii="Arial" w:hAnsi="Arial" w:cs="Arial"/>
           <w:b/>
@@ -1283,7 +1288,8 @@
           <w:sz w:val="28"/>
           <w:szCs w:val="28"/>
         </w:rPr>
-      </w:pPr>
+        <w:t>José David Soto Puac</w:t>
+      </w:r>
       <w:r>
         <w:rPr>
           <w:rFonts w:ascii="Arial" w:hAnsi="Arial" w:cs="Arial"/>
@@ -1293,36 +1299,62 @@
           <w:sz w:val="28"/>
           <w:szCs w:val="28"/>
         </w:rPr>
-        <w:lastRenderedPageBreak/>
-        <w:t>Visión (Grupal)</w:t>
-      </w:r>
-    </w:p>
-    <w:p>
-      <w:pPr>
-        <w:spacing w:after="0" w:line="360" w:lineRule="auto"/>
-        <w:rPr>
-          <w:rFonts w:ascii="Arial" w:hAnsi="Arial" w:cs="Arial"/>
-          <w:b/>
-          <w:bCs/>
+        <w:t xml:space="preserve">: </w:t>
+      </w:r>
+      <w:r>
+        <w:rPr>
+          <w:rFonts w:ascii="Arial" w:hAnsi="Arial" w:cs="Arial"/>
           <w:color w:val="000000" w:themeColor="text1"/>
           <w:sz w:val="28"/>
           <w:szCs w:val="28"/>
         </w:rPr>
-      </w:pPr>
-    </w:p>
-    <w:p>
-      <w:pPr>
-        <w:spacing w:after="0" w:line="240" w:lineRule="auto"/>
-        <w:rPr>
-          <w:rFonts w:ascii="Arial" w:hAnsi="Arial" w:cs="Arial"/>
-          <w:b/>
-          <w:bCs/>
+        <w:t>La visión que tenemos de Guatemala en 10 años es la de un país desarrollado, el cual pueda tener más oportunidades de trabajo y buena educación para todos los ciudadanos y ciudadanas del país. Además, creemos que en este lapso de tiempo Guatemala podrá alcanzar un mejor desarrollo en temas de tecnología, salud, turismo, educación y seguridad, ya que son áreas en las cuales el país se ve muy afectada actualmente, pero confiamos que con el paso del tiempo y con una mejor educación para los ciudadanos esta situación puede cambiar llevando a Guatemala a ser un país competente a nivel internacional.</w:t>
+      </w:r>
+    </w:p>
+    <w:p>
+      <w:pPr>
+        <w:spacing w:after="0" w:line="360" w:lineRule="auto"/>
+        <w:rPr>
+          <w:rFonts w:ascii="Arial" w:hAnsi="Arial" w:cs="Arial"/>
+          <w:color w:val="000000" w:themeColor="text1"/>
+          <w:sz w:val="24"/>
+          <w:szCs w:val="24"/>
+        </w:rPr>
+      </w:pPr>
+      <w:r>
+        <w:rPr>
+          <w:rFonts w:ascii="Arial" w:hAnsi="Arial" w:cs="Arial"/>
           <w:color w:val="000000" w:themeColor="text1"/>
           <w:sz w:val="28"/>
           <w:szCs w:val="28"/>
         </w:rPr>
-      </w:pPr>
-      <w:r>
+        <w:t>Como guatemaltecos, sabemos que somos un país trabajador, alegre y muy capaz de lograr cosas mejores. Queda en nuestras manos poder hacer un cambio y llevar al país hacia un futuro de prosperidad y justicia. Con determinación, unidad y el aprovechamiento de nuestro rico patrimonio cultural y natural, podemos construir juntos una Guatemala donde cada individuo tenga la oportunidad de alcanzar sus sueños y contribuir al bienestar de nuestra sociedad.</w:t>
+      </w:r>
+    </w:p>
+    <w:p>
+      <w:pPr>
+        <w:spacing w:after="0" w:line="240" w:lineRule="auto"/>
+        <w:rPr>
+          <w:rFonts w:ascii="Arial" w:hAnsi="Arial" w:cs="Arial"/>
+          <w:color w:val="000000" w:themeColor="text1"/>
+          <w:sz w:val="24"/>
+          <w:szCs w:val="24"/>
+        </w:rPr>
+      </w:pPr>
+      <w:r>
+        <w:rPr>
+          <w:rFonts w:ascii="Arial" w:hAnsi="Arial" w:cs="Arial"/>
+          <w:color w:val="000000" w:themeColor="text1"/>
+          <w:sz w:val="24"/>
+          <w:szCs w:val="24"/>
+        </w:rPr>
+        <w:br w:type="page"/>
+      </w:r>
+    </w:p>
+    <w:p>
+      <w:pPr>
+        <w:spacing w:after="0" w:line="360" w:lineRule="auto"/>
+        <w:jc w:val="center"/>
         <w:rPr>
           <w:rFonts w:ascii="Arial" w:hAnsi="Arial" w:cs="Arial"/>
           <w:b/>
@@ -1331,13 +1363,8 @@
           <w:sz w:val="28"/>
           <w:szCs w:val="28"/>
         </w:rPr>
-        <w:br w:type="page"/>
-      </w:r>
-    </w:p>
-    <w:p>
-      <w:pPr>
-        <w:spacing w:after="0" w:line="360" w:lineRule="auto"/>
-        <w:jc w:val="center"/>
+      </w:pPr>
+      <w:r>
         <w:rPr>
           <w:rFonts w:ascii="Arial" w:hAnsi="Arial" w:cs="Arial"/>
           <w:b/>
@@ -1346,8 +1373,13 @@
           <w:sz w:val="28"/>
           <w:szCs w:val="28"/>
         </w:rPr>
-      </w:pPr>
-      <w:r>
+        <w:lastRenderedPageBreak/>
+        <w:t>Visión (Grupal)</w:t>
+      </w:r>
+    </w:p>
+    <w:p>
+      <w:pPr>
+        <w:spacing w:after="0" w:line="360" w:lineRule="auto"/>
         <w:rPr>
           <w:rFonts w:ascii="Arial" w:hAnsi="Arial" w:cs="Arial"/>
           <w:b/>
@@ -1356,13 +1388,11 @@
           <w:sz w:val="28"/>
           <w:szCs w:val="28"/>
         </w:rPr>
-        <w:lastRenderedPageBreak/>
-        <w:t>Justificación</w:t>
-      </w:r>
-    </w:p>
-    <w:p>
-      <w:pPr>
-        <w:spacing w:after="0" w:line="360" w:lineRule="auto"/>
+      </w:pPr>
+    </w:p>
+    <w:p>
+      <w:pPr>
+        <w:spacing w:after="0" w:line="240" w:lineRule="auto"/>
         <w:rPr>
           <w:rFonts w:ascii="Arial" w:hAnsi="Arial" w:cs="Arial"/>
           <w:b/>
@@ -1372,10 +1402,7 @@
           <w:szCs w:val="28"/>
         </w:rPr>
       </w:pPr>
-    </w:p>
-    <w:p>
-      <w:pPr>
-        <w:spacing w:after="0" w:line="240" w:lineRule="auto"/>
+      <w:r>
         <w:rPr>
           <w:rFonts w:ascii="Arial" w:hAnsi="Arial" w:cs="Arial"/>
           <w:b/>
@@ -1384,8 +1411,13 @@
           <w:sz w:val="28"/>
           <w:szCs w:val="28"/>
         </w:rPr>
-      </w:pPr>
-      <w:r>
+        <w:br w:type="page"/>
+      </w:r>
+    </w:p>
+    <w:p>
+      <w:pPr>
+        <w:spacing w:after="0" w:line="360" w:lineRule="auto"/>
+        <w:jc w:val="center"/>
         <w:rPr>
           <w:rFonts w:ascii="Arial" w:hAnsi="Arial" w:cs="Arial"/>
           <w:b/>
@@ -1394,13 +1426,8 @@
           <w:sz w:val="28"/>
           <w:szCs w:val="28"/>
         </w:rPr>
-        <w:br w:type="page"/>
-      </w:r>
-    </w:p>
-    <w:p>
-      <w:pPr>
-        <w:spacing w:after="0" w:line="360" w:lineRule="auto"/>
-        <w:jc w:val="center"/>
+      </w:pPr>
+      <w:r>
         <w:rPr>
           <w:rFonts w:ascii="Arial" w:hAnsi="Arial" w:cs="Arial"/>
           <w:b/>
@@ -1409,8 +1436,13 @@
           <w:sz w:val="28"/>
           <w:szCs w:val="28"/>
         </w:rPr>
-      </w:pPr>
-      <w:r>
+        <w:lastRenderedPageBreak/>
+        <w:t>Justificación</w:t>
+      </w:r>
+    </w:p>
+    <w:p>
+      <w:pPr>
+        <w:spacing w:after="0" w:line="360" w:lineRule="auto"/>
         <w:rPr>
           <w:rFonts w:ascii="Arial" w:hAnsi="Arial" w:cs="Arial"/>
           <w:b/>
@@ -1419,10 +1451,11 @@
           <w:sz w:val="28"/>
           <w:szCs w:val="28"/>
         </w:rPr>
-        <w:lastRenderedPageBreak/>
-        <w:t>Marco teórico</w:t>
-      </w:r>
-      <w:r>
+      </w:pPr>
+    </w:p>
+    <w:p>
+      <w:pPr>
+        <w:spacing w:after="0" w:line="240" w:lineRule="auto"/>
         <w:rPr>
           <w:rFonts w:ascii="Arial" w:hAnsi="Arial" w:cs="Arial"/>
           <w:b/>
@@ -1431,8 +1464,83 @@
           <w:sz w:val="28"/>
           <w:szCs w:val="28"/>
         </w:rPr>
-        <w:t>-Prevención de la violencia en contextos escolares</w:t>
-      </w:r>
+      </w:pPr>
+      <w:r>
+        <w:rPr>
+          <w:rFonts w:ascii="Arial" w:hAnsi="Arial" w:cs="Arial"/>
+          <w:b/>
+          <w:bCs/>
+          <w:color w:val="000000" w:themeColor="text1"/>
+          <w:sz w:val="28"/>
+          <w:szCs w:val="28"/>
+        </w:rPr>
+        <w:br w:type="page"/>
+      </w:r>
+    </w:p>
+    <w:p>
+      <w:pPr>
+        <w:spacing w:after="0" w:line="360" w:lineRule="auto"/>
+        <w:jc w:val="center"/>
+        <w:rPr>
+          <w:rFonts w:ascii="Arial" w:hAnsi="Arial" w:cs="Arial"/>
+          <w:b/>
+          <w:bCs/>
+          <w:color w:val="000000" w:themeColor="text1"/>
+          <w:sz w:val="28"/>
+          <w:szCs w:val="28"/>
+        </w:rPr>
+      </w:pPr>
+      <w:r>
+        <w:rPr>
+          <w:rFonts w:ascii="Arial" w:hAnsi="Arial" w:cs="Arial"/>
+          <w:b/>
+          <w:bCs/>
+          <w:color w:val="000000" w:themeColor="text1"/>
+          <w:sz w:val="28"/>
+          <w:szCs w:val="28"/>
+        </w:rPr>
+        <w:lastRenderedPageBreak/>
+        <w:t>Marco teórico</w:t>
+      </w:r>
+    </w:p>
+    <w:p>
+      <w:pPr>
+        <w:spacing w:after="0" w:line="360" w:lineRule="auto"/>
+        <w:jc w:val="center"/>
+        <w:rPr>
+          <w:rFonts w:ascii="Arial" w:hAnsi="Arial" w:cs="Arial"/>
+          <w:b/>
+          <w:bCs/>
+          <w:color w:val="000000" w:themeColor="text1"/>
+          <w:sz w:val="28"/>
+          <w:szCs w:val="28"/>
+        </w:rPr>
+      </w:pPr>
+      <w:r>
+        <w:rPr>
+          <w:rFonts w:ascii="Arial" w:hAnsi="Arial" w:cs="Arial"/>
+          <w:b/>
+          <w:bCs/>
+          <w:color w:val="000000" w:themeColor="text1"/>
+          <w:sz w:val="28"/>
+          <w:szCs w:val="28"/>
+        </w:rPr>
+        <w:t>Prevención de la violencia en contextos escolares</w:t>
+      </w:r>
+    </w:p>
+    <w:p>
+      <w:pPr>
+        <w:spacing w:after="0" w:line="360" w:lineRule="auto"/>
+        <w:jc w:val="center"/>
+        <w:rPr>
+          <w:rFonts w:ascii="Arial" w:hAnsi="Arial" w:cs="Arial"/>
+          <w:b/>
+          <w:bCs/>
+          <w:color w:val="000000" w:themeColor="text1"/>
+          <w:sz w:val="28"/>
+          <w:szCs w:val="28"/>
+        </w:rPr>
+      </w:pPr>
     </w:p>
     <w:p>
       <w:pPr>
@@ -1619,7 +1727,7 @@
 </file>
 
 <file path=word/numbering.xml><?xml version="1.0" encoding="utf-8"?>
-<w:numbering xmlns:wpc="http://schemas.microsoft.com/office/word/2010/wordprocessingCanvas" xmlns:cx="http://schemas.microsoft.com/office/drawing/2014/chartex" xmlns:cx1="http://schemas.microsoft.com/office/drawing/2015/9/8/chartex" xmlns:cx2="http://schemas.microsoft.com/office/drawing/2015/10/21/chartex" xmlns:cx3="http://schemas.microsoft.com/office/drawing/2016/5/9/chartex" xmlns:cx4="http://schemas.microsoft.com/office/drawing/2016/5/10/chartex" xmlns:cx5="http://schemas.microsoft.com/office/drawing/2016/5/11/chartex" xmlns:cx6="http://schemas.microsoft.com/office/drawing/2016/5/12/chartex" xmlns:cx7="http://schemas.microsoft.com/office/drawing/2016/5/13/chartex" xmlns:cx8="http://schemas.microsoft.com/office/drawing/2016/5/14/chartex" xmlns:mc="http://schemas.openxmlformats.org/markup-compatibility/2006" xmlns:aink="http://schemas.microsoft.com/office/drawing/2016/ink" xmlns:am3d="http://schemas.microsoft.com/office/drawing/2017/model3d" xmlns:o="urn:schemas-microsoft-com:office:office" xmlns:r="http://schemas.openxmlformats.org/officeDocument/2006/relationships" xmlns:m="http://schemas.openxmlformats.org/officeDocument/2006/math" xmlns:v="urn:schemas-microsoft-com:vml" xmlns:wp14="http://schemas.microsoft.com/office/word/2010/wordprocessingDrawing" xmlns:wp="http://schemas.openxmlformats.org/drawingml/2006/wordprocessingDrawing" xmlns:w10="urn:schemas-microsoft-com:office:word" xmlns:w="http://schemas.openxmlformats.org/wordprocessingml/2006/main" xmlns:w14="http://schemas.microsoft.com/office/word/2010/wordml" xmlns:w15="http://schemas.microsoft.com/office/word/2012/wordml" xmlns:w16cex="http://schemas.microsoft.com/office/word/2018/wordml/cex" xmlns:w16cid="http://schemas.microsoft.com/office/word/2016/wordml/cid" xmlns:w16="http://schemas.microsoft.com/office/word/2018/wordml" xmlns:w16sdtdh="http://schemas.microsoft.com/office/word/2020/wordml/sdtdatahash" xmlns:w16se="http://schemas.microsoft.com/office/word/2015/wordml/symex" xmlns:wpg="http://schemas.microsoft.com/office/word/2010/wordprocessingGroup" xmlns:wpi="http://schemas.microsoft.com/office/word/2010/wordprocessingInk" xmlns:wne="http://schemas.microsoft.com/office/word/2006/wordml" xmlns:wps="http://schemas.microsoft.com/office/word/2010/wordprocessingShape" mc:Ignorable="w14 w15 w16se w16cid w16 w16cex w16sdtdh wp14">
+<w:numbering xmlns:wpc="http://schemas.microsoft.com/office/word/2010/wordprocessingCanvas" xmlns:cx="http://schemas.microsoft.com/office/drawing/2014/chartex" xmlns:cx1="http://schemas.microsoft.com/office/drawing/2015/9/8/chartex" xmlns:cx2="http://schemas.microsoft.com/office/drawing/2015/10/21/chartex" xmlns:cx3="http://schemas.microsoft.com/office/drawing/2016/5/9/chartex" xmlns:cx4="http://schemas.microsoft.com/office/drawing/2016/5/10/chartex" xmlns:cx5="http://schemas.microsoft.com/office/drawing/2016/5/11/chartex" xmlns:cx6="http://schemas.microsoft.com/office/drawing/2016/5/12/chartex" xmlns:cx7="http://schemas.microsoft.com/office/drawing/2016/5/13/chartex" xmlns:cx8="http://schemas.microsoft.com/office/drawing/2016/5/14/chartex" xmlns:mc="http://schemas.openxmlformats.org/markup-compatibility/2006" xmlns:aink="http://schemas.microsoft.com/office/drawing/2016/ink" xmlns:am3d="http://schemas.microsoft.com/office/drawing/2017/model3d" xmlns:o="urn:schemas-microsoft-com:office:office" xmlns:oel="http://schemas.microsoft.com/office/2019/extlst" xmlns:r="http://schemas.openxmlformats.org/officeDocument/2006/relationships" xmlns:m="http://schemas.openxmlformats.org/officeDocument/2006/math" xmlns:v="urn:schemas-microsoft-com:vml" xmlns:wp14="http://schemas.microsoft.com/office/word/2010/wordprocessingDrawing" xmlns:wp="http://schemas.openxmlformats.org/drawingml/2006/wordprocessingDrawing" xmlns:w10="urn:schemas-microsoft-com:office:word" xmlns:w="http://schemas.openxmlformats.org/wordprocessingml/2006/main" xmlns:w14="http://schemas.microsoft.com/office/word/2010/wordml" xmlns:w15="http://schemas.microsoft.com/office/word/2012/wordml" xmlns:w16cex="http://schemas.microsoft.com/office/word/2018/wordml/cex" xmlns:w16cid="http://schemas.microsoft.com/office/word/2016/wordml/cid" xmlns:w16="http://schemas.microsoft.com/office/word/2018/wordml" xmlns:w16sdtdh="http://schemas.microsoft.com/office/word/2020/wordml/sdtdatahash" xmlns:w16se="http://schemas.microsoft.com/office/word/2015/wordml/symex" xmlns:wpg="http://schemas.microsoft.com/office/word/2010/wordprocessingGroup" xmlns:wpi="http://schemas.microsoft.com/office/word/2010/wordprocessingInk" xmlns:wne="http://schemas.microsoft.com/office/word/2006/wordml" xmlns:wps="http://schemas.microsoft.com/office/word/2010/wordprocessingShape" mc:Ignorable="w14 w15 w16se w16cid w16 w16cex w16sdtdh wp14">
   <w:abstractNum w:abstractNumId="0" w15:restartNumberingAfterBreak="0">
     <w:nsid w:val="11F80E43"/>
     <w:multiLevelType w:val="hybridMultilevel"/>
@@ -1846,10 +1954,10 @@
       </w:rPr>
     </w:lvl>
   </w:abstractNum>
-  <w:num w:numId="1">
+  <w:num w:numId="1" w16cid:durableId="1942029945">
     <w:abstractNumId w:val="1"/>
   </w:num>
-  <w:num w:numId="2">
+  <w:num w:numId="2" w16cid:durableId="179398153">
     <w:abstractNumId w:val="0"/>
   </w:num>
 </w:numbering>

</xml_diff>

<commit_message>
Marco teórico - José Soto
</commit_message>
<xml_diff>
--- a/Proyecto de Nación.docx
+++ b/Proyecto de Nación.docx
@@ -705,6 +705,32 @@
         </w:rPr>
         <w:t xml:space="preserve">Anderson Uriel </w:t>
       </w:r>
+      <w:r>
+        <w:rPr>
+          <w:rFonts w:ascii="Arial" w:hAnsi="Arial" w:cs="Arial"/>
+          <w:b/>
+          <w:bCs/>
+          <w:i/>
+          <w:color w:val="000000"/>
+          <w:sz w:val="24"/>
+          <w:szCs w:val="24"/>
+          <w:lang w:val="es-MX"/>
+        </w:rPr>
+        <w:t>Sánchez</w:t>
+      </w:r>
+      <w:r>
+        <w:rPr>
+          <w:rFonts w:ascii="Arial" w:hAnsi="Arial" w:cs="Arial"/>
+          <w:b/>
+          <w:bCs/>
+          <w:i/>
+          <w:color w:val="000000"/>
+          <w:sz w:val="24"/>
+          <w:szCs w:val="24"/>
+          <w:lang w:val="es-MX"/>
+        </w:rPr>
+        <w:t xml:space="preserve"> </w:t>
+      </w:r>
       <w:proofErr w:type="spellStart"/>
       <w:r>
         <w:rPr>
@@ -717,10 +743,14 @@
           <w:szCs w:val="24"/>
           <w:lang w:val="es-MX"/>
         </w:rPr>
-        <w:t>Sanchez</w:t>
+        <w:t>Rogel</w:t>
       </w:r>
       <w:proofErr w:type="spellEnd"/>
-      <w:r>
+    </w:p>
+    <w:p>
+      <w:pPr>
+        <w:spacing w:after="0" w:line="240" w:lineRule="auto"/>
+        <w:jc w:val="right"/>
         <w:rPr>
           <w:rFonts w:ascii="Arial" w:hAnsi="Arial" w:cs="Arial"/>
           <w:b/>
@@ -731,7 +761,48 @@
           <w:szCs w:val="24"/>
           <w:lang w:val="es-MX"/>
         </w:rPr>
-        <w:t xml:space="preserve"> </w:t>
+      </w:pPr>
+      <w:r>
+        <w:rPr>
+          <w:rFonts w:ascii="Arial" w:hAnsi="Arial" w:cs="Arial"/>
+          <w:b/>
+          <w:bCs/>
+          <w:i/>
+          <w:color w:val="000000"/>
+          <w:sz w:val="24"/>
+          <w:szCs w:val="24"/>
+          <w:lang w:val="es-MX"/>
+        </w:rPr>
+        <w:t>Diego Sebastián Siney García</w:t>
+      </w:r>
+    </w:p>
+    <w:p>
+      <w:pPr>
+        <w:spacing w:after="0" w:line="240" w:lineRule="auto"/>
+        <w:jc w:val="right"/>
+        <w:rPr>
+          <w:rFonts w:ascii="Arial" w:hAnsi="Arial" w:cs="Arial"/>
+          <w:b/>
+          <w:bCs/>
+          <w:i/>
+          <w:color w:val="000000"/>
+          <w:sz w:val="24"/>
+          <w:szCs w:val="24"/>
+          <w:lang w:val="es-MX"/>
+        </w:rPr>
+      </w:pPr>
+      <w:r>
+        <w:rPr>
+          <w:rFonts w:ascii="Arial" w:hAnsi="Arial" w:cs="Arial"/>
+          <w:b/>
+          <w:bCs/>
+          <w:i/>
+          <w:color w:val="000000"/>
+          <w:sz w:val="24"/>
+          <w:szCs w:val="24"/>
+          <w:lang w:val="es-MX"/>
+        </w:rPr>
+        <w:t xml:space="preserve">David Fernando </w:t>
       </w:r>
       <w:proofErr w:type="spellStart"/>
       <w:r>
@@ -745,9 +816,22 @@
           <w:szCs w:val="24"/>
           <w:lang w:val="es-MX"/>
         </w:rPr>
-        <w:t>Rogel</w:t>
+        <w:t>Balcárcel</w:t>
       </w:r>
       <w:proofErr w:type="spellEnd"/>
+      <w:r>
+        <w:rPr>
+          <w:rFonts w:ascii="Arial" w:hAnsi="Arial" w:cs="Arial"/>
+          <w:b/>
+          <w:bCs/>
+          <w:i/>
+          <w:color w:val="000000"/>
+          <w:sz w:val="24"/>
+          <w:szCs w:val="24"/>
+          <w:lang w:val="es-MX"/>
+        </w:rPr>
+        <w:t xml:space="preserve"> Martínez</w:t>
+      </w:r>
     </w:p>
     <w:p>
       <w:pPr>
@@ -775,7 +859,7 @@
           <w:szCs w:val="24"/>
           <w:lang w:val="es-MX"/>
         </w:rPr>
-        <w:t>Diego Sebastián Siney García</w:t>
+        <w:t>Elmer Rodrigo Santos García</w:t>
       </w:r>
     </w:p>
     <w:p>
@@ -804,10 +888,13 @@
           <w:szCs w:val="24"/>
           <w:lang w:val="es-MX"/>
         </w:rPr>
-        <w:t xml:space="preserve">David Fernando </w:t>
-      </w:r>
-      <w:proofErr w:type="spellStart"/>
-      <w:r>
+        <w:t>Carlos Enrique Cifuentes Morales</w:t>
+      </w:r>
+    </w:p>
+    <w:p>
+      <w:pPr>
+        <w:spacing w:after="0" w:line="240" w:lineRule="auto"/>
+        <w:jc w:val="right"/>
         <w:rPr>
           <w:rFonts w:ascii="Arial" w:hAnsi="Arial" w:cs="Arial"/>
           <w:b/>
@@ -818,9 +905,7 @@
           <w:szCs w:val="24"/>
           <w:lang w:val="es-MX"/>
         </w:rPr>
-        <w:t>Balcárcel</w:t>
-      </w:r>
-      <w:proofErr w:type="spellEnd"/>
+      </w:pPr>
       <w:r>
         <w:rPr>
           <w:rFonts w:ascii="Arial" w:hAnsi="Arial" w:cs="Arial"/>
@@ -832,7 +917,33 @@
           <w:szCs w:val="24"/>
           <w:lang w:val="es-MX"/>
         </w:rPr>
-        <w:t xml:space="preserve"> Martínez</w:t>
+        <w:t xml:space="preserve">Alejandro </w:t>
+      </w:r>
+      <w:r>
+        <w:rPr>
+          <w:rFonts w:ascii="Arial" w:hAnsi="Arial" w:cs="Arial"/>
+          <w:b/>
+          <w:bCs/>
+          <w:i/>
+          <w:color w:val="000000"/>
+          <w:sz w:val="24"/>
+          <w:szCs w:val="24"/>
+          <w:lang w:val="es-MX"/>
+        </w:rPr>
+        <w:t>Benjamín</w:t>
+      </w:r>
+      <w:r>
+        <w:rPr>
+          <w:rFonts w:ascii="Arial" w:hAnsi="Arial" w:cs="Arial"/>
+          <w:b/>
+          <w:bCs/>
+          <w:i/>
+          <w:color w:val="000000"/>
+          <w:sz w:val="24"/>
+          <w:szCs w:val="24"/>
+          <w:lang w:val="es-MX"/>
+        </w:rPr>
+        <w:t xml:space="preserve"> Max López</w:t>
       </w:r>
     </w:p>
     <w:p>
@@ -861,7 +972,7 @@
           <w:szCs w:val="24"/>
           <w:lang w:val="es-MX"/>
         </w:rPr>
-        <w:t>Elmer Rodrigo Santos García</w:t>
+        <w:t>Kenneth Bryan Stephan Velásquez Rodríguez</w:t>
       </w:r>
     </w:p>
     <w:p>
@@ -890,7 +1001,7 @@
           <w:szCs w:val="24"/>
           <w:lang w:val="es-MX"/>
         </w:rPr>
-        <w:t>Carlos Enrique Cifuentes Morales</w:t>
+        <w:t>Grado « Sexto »</w:t>
       </w:r>
     </w:p>
     <w:p>
@@ -905,49 +1016,43 @@
           <w:color w:val="000000"/>
           <w:sz w:val="24"/>
           <w:szCs w:val="24"/>
-          <w:lang w:val="es-MX"/>
-        </w:rPr>
-      </w:pPr>
-      <w:r>
-        <w:rPr>
-          <w:rFonts w:ascii="Arial" w:hAnsi="Arial" w:cs="Arial"/>
-          <w:b/>
-          <w:bCs/>
-          <w:i/>
-          <w:color w:val="000000"/>
-          <w:sz w:val="24"/>
-          <w:szCs w:val="24"/>
-          <w:lang w:val="es-MX"/>
-        </w:rPr>
-        <w:t xml:space="preserve">Alejandro </w:t>
-      </w:r>
-      <w:proofErr w:type="spellStart"/>
-      <w:r>
-        <w:rPr>
-          <w:rFonts w:ascii="Arial" w:hAnsi="Arial" w:cs="Arial"/>
-          <w:b/>
-          <w:bCs/>
-          <w:i/>
-          <w:color w:val="000000"/>
-          <w:sz w:val="24"/>
-          <w:szCs w:val="24"/>
-          <w:lang w:val="es-MX"/>
-        </w:rPr>
-        <w:t>Benjamin</w:t>
-      </w:r>
-      <w:proofErr w:type="spellEnd"/>
-      <w:r>
-        <w:rPr>
-          <w:rFonts w:ascii="Arial" w:hAnsi="Arial" w:cs="Arial"/>
-          <w:b/>
-          <w:bCs/>
-          <w:i/>
-          <w:color w:val="000000"/>
-          <w:sz w:val="24"/>
-          <w:szCs w:val="24"/>
-          <w:lang w:val="es-MX"/>
-        </w:rPr>
-        <w:t xml:space="preserve"> Max López</w:t>
+        </w:rPr>
+      </w:pPr>
+      <w:r>
+        <w:rPr>
+          <w:rFonts w:ascii="Arial" w:hAnsi="Arial" w:cs="Arial"/>
+          <w:b/>
+          <w:bCs/>
+          <w:i/>
+          <w:color w:val="000000"/>
+          <w:sz w:val="24"/>
+          <w:szCs w:val="24"/>
+        </w:rPr>
+        <w:t xml:space="preserve">Sección « </w:t>
+      </w:r>
+      <w:r>
+        <w:rPr>
+          <w:rFonts w:ascii="Arial" w:hAnsi="Arial" w:cs="Arial"/>
+          <w:b/>
+          <w:bCs/>
+          <w:i/>
+          <w:color w:val="000000"/>
+          <w:sz w:val="24"/>
+          <w:szCs w:val="24"/>
+        </w:rPr>
+        <w:t>D</w:t>
+      </w:r>
+      <w:r>
+        <w:rPr>
+          <w:rFonts w:ascii="Arial" w:hAnsi="Arial" w:cs="Arial"/>
+          <w:b/>
+          <w:bCs/>
+          <w:i/>
+          <w:color w:val="000000"/>
+          <w:sz w:val="24"/>
+          <w:szCs w:val="24"/>
+        </w:rPr>
+        <w:t xml:space="preserve"> »</w:t>
       </w:r>
     </w:p>
     <w:p>
@@ -962,107 +1067,20 @@
           <w:color w:val="000000"/>
           <w:sz w:val="24"/>
           <w:szCs w:val="24"/>
-          <w:lang w:val="es-MX"/>
-        </w:rPr>
-      </w:pPr>
-      <w:r>
-        <w:rPr>
-          <w:rFonts w:ascii="Arial" w:hAnsi="Arial" w:cs="Arial"/>
-          <w:b/>
-          <w:bCs/>
-          <w:i/>
-          <w:color w:val="000000"/>
-          <w:sz w:val="24"/>
-          <w:szCs w:val="24"/>
-          <w:lang w:val="es-MX"/>
-        </w:rPr>
-        <w:t>Kenneth Bryan Stephan Velásquez Rodríguez</w:t>
-      </w:r>
-    </w:p>
-    <w:p>
-      <w:pPr>
-        <w:spacing w:after="0" w:line="240" w:lineRule="auto"/>
-        <w:jc w:val="right"/>
-        <w:rPr>
-          <w:rFonts w:ascii="Arial" w:hAnsi="Arial" w:cs="Arial"/>
-          <w:b/>
-          <w:bCs/>
-          <w:i/>
-          <w:color w:val="000000"/>
-          <w:sz w:val="24"/>
-          <w:szCs w:val="24"/>
-          <w:lang w:val="es-MX"/>
-        </w:rPr>
-      </w:pPr>
-      <w:r>
-        <w:rPr>
-          <w:rFonts w:ascii="Arial" w:hAnsi="Arial" w:cs="Arial"/>
-          <w:b/>
-          <w:bCs/>
-          <w:i/>
-          <w:color w:val="000000"/>
-          <w:sz w:val="24"/>
-          <w:szCs w:val="24"/>
-          <w:lang w:val="es-MX"/>
-        </w:rPr>
-        <w:t xml:space="preserve">Grado </w:t>
-      </w:r>
-      <w:proofErr w:type="gramStart"/>
-      <w:r>
-        <w:rPr>
-          <w:rFonts w:ascii="Arial" w:hAnsi="Arial" w:cs="Arial"/>
-          <w:b/>
-          <w:bCs/>
-          <w:i/>
-          <w:color w:val="000000"/>
-          <w:sz w:val="24"/>
-          <w:szCs w:val="24"/>
-          <w:lang w:val="es-MX"/>
-        </w:rPr>
-        <w:t>« Sexto</w:t>
-      </w:r>
-      <w:proofErr w:type="gramEnd"/>
-      <w:r>
-        <w:rPr>
-          <w:rFonts w:ascii="Arial" w:hAnsi="Arial" w:cs="Arial"/>
-          <w:b/>
-          <w:bCs/>
-          <w:i/>
-          <w:color w:val="000000"/>
-          <w:sz w:val="24"/>
-          <w:szCs w:val="24"/>
-          <w:lang w:val="es-MX"/>
-        </w:rPr>
-        <w:t xml:space="preserve"> »</w:t>
-      </w:r>
-    </w:p>
-    <w:p>
-      <w:pPr>
-        <w:spacing w:after="0" w:line="240" w:lineRule="auto"/>
-        <w:jc w:val="right"/>
-        <w:rPr>
-          <w:rFonts w:ascii="Arial" w:hAnsi="Arial" w:cs="Arial"/>
-          <w:b/>
-          <w:bCs/>
-          <w:i/>
-          <w:color w:val="000000"/>
-          <w:sz w:val="24"/>
-          <w:szCs w:val="24"/>
-        </w:rPr>
-      </w:pPr>
-      <w:r>
-        <w:rPr>
-          <w:rFonts w:ascii="Arial" w:hAnsi="Arial" w:cs="Arial"/>
-          <w:b/>
-          <w:bCs/>
-          <w:i/>
-          <w:color w:val="000000"/>
-          <w:sz w:val="24"/>
-          <w:szCs w:val="24"/>
-        </w:rPr>
-        <w:t xml:space="preserve">Sección </w:t>
-      </w:r>
-      <w:proofErr w:type="gramStart"/>
+        </w:rPr>
+      </w:pPr>
+      <w:r>
+        <w:rPr>
+          <w:rFonts w:ascii="Arial" w:hAnsi="Arial" w:cs="Arial"/>
+          <w:b/>
+          <w:bCs/>
+          <w:i/>
+          <w:color w:val="000000"/>
+          <w:sz w:val="24"/>
+          <w:szCs w:val="24"/>
+        </w:rPr>
+        <w:t xml:space="preserve">Jornada </w:t>
+      </w:r>
       <w:r>
         <w:rPr>
           <w:rFonts w:ascii="Arial" w:hAnsi="Arial" w:cs="Arial"/>
@@ -1085,74 +1103,8 @@
           <w:sz w:val="24"/>
           <w:szCs w:val="24"/>
         </w:rPr>
-        <w:t>D</w:t>
-      </w:r>
-      <w:proofErr w:type="gramEnd"/>
-      <w:r>
-        <w:rPr>
-          <w:rFonts w:ascii="Arial" w:hAnsi="Arial" w:cs="Arial"/>
-          <w:b/>
-          <w:bCs/>
-          <w:i/>
-          <w:color w:val="000000"/>
-          <w:sz w:val="24"/>
-          <w:szCs w:val="24"/>
-        </w:rPr>
-        <w:t xml:space="preserve"> »</w:t>
-      </w:r>
-    </w:p>
-    <w:p>
-      <w:pPr>
-        <w:spacing w:after="0" w:line="240" w:lineRule="auto"/>
-        <w:jc w:val="right"/>
-        <w:rPr>
-          <w:rFonts w:ascii="Arial" w:hAnsi="Arial" w:cs="Arial"/>
-          <w:b/>
-          <w:bCs/>
-          <w:i/>
-          <w:color w:val="000000"/>
-          <w:sz w:val="24"/>
-          <w:szCs w:val="24"/>
-        </w:rPr>
-      </w:pPr>
-      <w:r>
-        <w:rPr>
-          <w:rFonts w:ascii="Arial" w:hAnsi="Arial" w:cs="Arial"/>
-          <w:b/>
-          <w:bCs/>
-          <w:i/>
-          <w:color w:val="000000"/>
-          <w:sz w:val="24"/>
-          <w:szCs w:val="24"/>
-        </w:rPr>
-        <w:t xml:space="preserve">Jornada </w:t>
-      </w:r>
-      <w:proofErr w:type="gramStart"/>
-      <w:r>
-        <w:rPr>
-          <w:rFonts w:ascii="Arial" w:hAnsi="Arial" w:cs="Arial"/>
-          <w:b/>
-          <w:bCs/>
-          <w:i/>
-          <w:color w:val="000000"/>
-          <w:sz w:val="24"/>
-          <w:szCs w:val="24"/>
-        </w:rPr>
-        <w:t xml:space="preserve">« </w:t>
-      </w:r>
-      <w:r>
-        <w:rPr>
-          <w:rFonts w:ascii="Arial" w:hAnsi="Arial" w:cs="Arial"/>
-          <w:b/>
-          <w:bCs/>
-          <w:i/>
-          <w:color w:val="000000"/>
-          <w:sz w:val="24"/>
-          <w:szCs w:val="24"/>
-        </w:rPr>
         <w:t>Matutina</w:t>
       </w:r>
-      <w:proofErr w:type="gramEnd"/>
       <w:r>
         <w:rPr>
           <w:rFonts w:ascii="Arial" w:hAnsi="Arial" w:cs="Arial"/>
@@ -1272,6 +1224,7 @@
     <w:p>
       <w:pPr>
         <w:spacing w:after="0" w:line="360" w:lineRule="auto"/>
+        <w:jc w:val="both"/>
         <w:rPr>
           <w:rFonts w:ascii="Arial" w:hAnsi="Arial" w:cs="Arial"/>
           <w:color w:val="000000" w:themeColor="text1"/>
@@ -1314,6 +1267,7 @@
     <w:p>
       <w:pPr>
         <w:spacing w:after="0" w:line="360" w:lineRule="auto"/>
+        <w:jc w:val="both"/>
         <w:rPr>
           <w:rFonts w:ascii="Arial" w:hAnsi="Arial" w:cs="Arial"/>
           <w:color w:val="000000" w:themeColor="text1"/>
@@ -1479,54 +1433,314 @@
     </w:p>
     <w:p>
       <w:pPr>
+        <w:pStyle w:val="Ttulo"/>
+        <w:jc w:val="center"/>
+      </w:pPr>
+      <w:r>
+        <w:lastRenderedPageBreak/>
+        <w:t>Prevención de la violencia en contextos escolares</w:t>
+      </w:r>
+    </w:p>
+    <w:p/>
+    <w:p>
+      <w:pPr>
+        <w:pStyle w:val="Ttulo2"/>
+      </w:pPr>
+    </w:p>
+    <w:p>
+      <w:pPr>
         <w:spacing w:after="0" w:line="360" w:lineRule="auto"/>
-        <w:jc w:val="center"/>
-        <w:rPr>
-          <w:rFonts w:ascii="Arial" w:hAnsi="Arial" w:cs="Arial"/>
-          <w:b/>
-          <w:bCs/>
-          <w:color w:val="000000" w:themeColor="text1"/>
-          <w:sz w:val="28"/>
-          <w:szCs w:val="28"/>
-        </w:rPr>
-      </w:pPr>
-      <w:r>
-        <w:rPr>
-          <w:rFonts w:ascii="Arial" w:hAnsi="Arial" w:cs="Arial"/>
-          <w:b/>
-          <w:bCs/>
-          <w:color w:val="000000" w:themeColor="text1"/>
-          <w:sz w:val="28"/>
-          <w:szCs w:val="28"/>
-        </w:rPr>
-        <w:lastRenderedPageBreak/>
-        <w:t>Marco teórico</w:t>
+        <w:rPr>
+          <w:rFonts w:ascii="Arial" w:hAnsi="Arial" w:cs="Arial"/>
+          <w:b/>
+          <w:bCs/>
+          <w:color w:val="000000" w:themeColor="text1"/>
+          <w:sz w:val="28"/>
+          <w:szCs w:val="28"/>
+        </w:rPr>
+      </w:pPr>
+      <w:r>
+        <w:rPr>
+          <w:rFonts w:ascii="Arial" w:hAnsi="Arial" w:cs="Arial"/>
+          <w:b/>
+          <w:bCs/>
+          <w:color w:val="000000" w:themeColor="text1"/>
+          <w:sz w:val="28"/>
+          <w:szCs w:val="28"/>
+        </w:rPr>
+        <w:t>¿Qué es la violencia escolar?</w:t>
       </w:r>
     </w:p>
     <w:p>
       <w:pPr>
         <w:spacing w:after="0" w:line="360" w:lineRule="auto"/>
-        <w:jc w:val="center"/>
-        <w:rPr>
-          <w:rFonts w:ascii="Arial" w:hAnsi="Arial" w:cs="Arial"/>
-          <w:b/>
-          <w:bCs/>
-          <w:color w:val="000000" w:themeColor="text1"/>
-          <w:sz w:val="28"/>
-          <w:szCs w:val="28"/>
-        </w:rPr>
-      </w:pPr>
-      <w:r>
-        <w:rPr>
-          <w:rFonts w:ascii="Arial" w:hAnsi="Arial" w:cs="Arial"/>
-          <w:b/>
-          <w:bCs/>
-          <w:color w:val="000000" w:themeColor="text1"/>
-          <w:sz w:val="28"/>
-          <w:szCs w:val="28"/>
-        </w:rPr>
-        <w:t>Prevención de la violencia en contextos escolares</w:t>
-      </w:r>
+        <w:jc w:val="both"/>
+        <w:rPr>
+          <w:rFonts w:ascii="Arial" w:hAnsi="Arial" w:cs="Arial"/>
+          <w:color w:val="000000" w:themeColor="text1"/>
+          <w:sz w:val="28"/>
+          <w:szCs w:val="28"/>
+        </w:rPr>
+      </w:pPr>
+      <w:r>
+        <w:rPr>
+          <w:rFonts w:ascii="Arial" w:hAnsi="Arial" w:cs="Arial"/>
+          <w:color w:val="000000" w:themeColor="text1"/>
+          <w:sz w:val="28"/>
+          <w:szCs w:val="28"/>
+        </w:rPr>
+        <w:t>La violencia escolar es un fenómeno complejo que afecta a estudiantes, maestros y personal escolar en todo el mundo. Se manifiesta de diversas formas, incluyendo el acoso físico, verbal o psicológico, la intimidación, la discriminación, la violencia sexual, entre otras formas de agresión. Este problema no solo tiene consecuencias inmediatas para las víctimas, sino que también puede tener un impacto duradero en su bienestar emocional, social y académico. En esta introducción, exploraremos en profundidad qué es la violencia escolar, sus causas subyacentes y sus consecuencias, así como las estrategias para prevenirla y abordarla de manera efectiva dentro de los entornos educativos</w:t>
+      </w:r>
+      <w:r>
+        <w:rPr>
+          <w:rFonts w:ascii="Arial" w:hAnsi="Arial" w:cs="Arial"/>
+          <w:color w:val="000000" w:themeColor="text1"/>
+          <w:sz w:val="28"/>
+          <w:szCs w:val="28"/>
+        </w:rPr>
+        <w:t>.</w:t>
+      </w:r>
+    </w:p>
+    <w:p>
+      <w:pPr>
+        <w:spacing w:after="0" w:line="360" w:lineRule="auto"/>
+        <w:jc w:val="both"/>
+        <w:rPr>
+          <w:rFonts w:ascii="Arial" w:hAnsi="Arial" w:cs="Arial"/>
+          <w:color w:val="000000" w:themeColor="text1"/>
+          <w:sz w:val="28"/>
+          <w:szCs w:val="28"/>
+        </w:rPr>
+      </w:pPr>
+    </w:p>
+    <w:p>
+      <w:pPr>
+        <w:spacing w:after="0" w:line="360" w:lineRule="auto"/>
+        <w:jc w:val="both"/>
+        <w:rPr>
+          <w:rFonts w:ascii="Arial" w:hAnsi="Arial" w:cs="Arial"/>
+          <w:color w:val="000000" w:themeColor="text1"/>
+          <w:sz w:val="28"/>
+          <w:szCs w:val="28"/>
+        </w:rPr>
+      </w:pPr>
+      <w:r>
+        <w:rPr>
+          <w:rFonts w:ascii="Arial" w:hAnsi="Arial" w:cs="Arial"/>
+          <w:color w:val="000000" w:themeColor="text1"/>
+          <w:sz w:val="28"/>
+          <w:szCs w:val="28"/>
+        </w:rPr>
+        <w:t>La violencia escolar se entiende como toda agresión realizada dentro del ambiente de las instituciones educativas, la cual puede expresarse de distintas formas por los actores que conforman la comunidad escolar. Es decir, no se reduce a la cometida entre estudiantes, también involucra otros actores como padres de familia, maestros, directivos y personal administrativo.</w:t>
+      </w:r>
+    </w:p>
+    <w:p>
+      <w:pPr>
+        <w:spacing w:after="0" w:line="360" w:lineRule="auto"/>
+        <w:jc w:val="both"/>
+        <w:rPr>
+          <w:rFonts w:ascii="Arial" w:hAnsi="Arial" w:cs="Arial"/>
+          <w:color w:val="000000" w:themeColor="text1"/>
+          <w:sz w:val="28"/>
+          <w:szCs w:val="28"/>
+        </w:rPr>
+      </w:pPr>
+    </w:p>
+    <w:p>
+      <w:pPr>
+        <w:spacing w:after="0" w:line="360" w:lineRule="auto"/>
+        <w:jc w:val="both"/>
+        <w:rPr>
+          <w:rFonts w:ascii="Arial" w:hAnsi="Arial" w:cs="Arial"/>
+          <w:color w:val="000000" w:themeColor="text1"/>
+          <w:sz w:val="28"/>
+          <w:szCs w:val="28"/>
+        </w:rPr>
+      </w:pPr>
+      <w:r>
+        <w:rPr>
+          <w:rFonts w:ascii="Arial" w:hAnsi="Arial" w:cs="Arial"/>
+          <w:color w:val="000000" w:themeColor="text1"/>
+          <w:sz w:val="28"/>
+          <w:szCs w:val="28"/>
+        </w:rPr>
+        <w:t>Las principales expresiones de violencia escolar se dan de forma verbal, física y psicológica, pero no se limita a ello, pues se observa también violencia sexual cibernética, patrimonial, económica y social.</w:t>
+      </w:r>
+    </w:p>
+    <w:p>
+      <w:pPr>
+        <w:spacing w:after="0" w:line="360" w:lineRule="auto"/>
+        <w:jc w:val="both"/>
+        <w:rPr>
+          <w:rFonts w:ascii="Arial" w:hAnsi="Arial" w:cs="Arial"/>
+          <w:color w:val="000000" w:themeColor="text1"/>
+          <w:sz w:val="28"/>
+          <w:szCs w:val="28"/>
+        </w:rPr>
+      </w:pPr>
+    </w:p>
+    <w:p>
+      <w:pPr>
+        <w:spacing w:after="0" w:line="360" w:lineRule="auto"/>
+        <w:jc w:val="both"/>
+        <w:rPr>
+          <w:rFonts w:ascii="Arial" w:hAnsi="Arial" w:cs="Arial"/>
+          <w:color w:val="000000" w:themeColor="text1"/>
+          <w:sz w:val="28"/>
+          <w:szCs w:val="28"/>
+        </w:rPr>
+      </w:pPr>
+      <w:r>
+        <w:rPr>
+          <w:rFonts w:ascii="Arial" w:hAnsi="Arial" w:cs="Arial"/>
+          <w:color w:val="000000" w:themeColor="text1"/>
+          <w:sz w:val="28"/>
+          <w:szCs w:val="28"/>
+        </w:rPr>
+        <w:t>En muchos casos, la violencia en el ambiente escolar deriva de un entorno que acepta y legitima las conductas violentas debido a la cultura arraigada de agresiones que se tiene en la sociedad, aunado a la falta de una cultura de respeto a los derechos humanos de las niñas, niños y adolescentes.</w:t>
+      </w:r>
+    </w:p>
+    <w:p>
+      <w:pPr>
+        <w:spacing w:after="0" w:line="360" w:lineRule="auto"/>
+        <w:jc w:val="both"/>
+        <w:rPr>
+          <w:rFonts w:ascii="Arial" w:hAnsi="Arial" w:cs="Arial"/>
+          <w:color w:val="000000" w:themeColor="text1"/>
+          <w:sz w:val="28"/>
+          <w:szCs w:val="28"/>
+        </w:rPr>
+      </w:pPr>
+    </w:p>
+    <w:p>
+      <w:pPr>
+        <w:spacing w:after="0" w:line="360" w:lineRule="auto"/>
+        <w:jc w:val="both"/>
+        <w:rPr>
+          <w:rFonts w:ascii="Arial" w:hAnsi="Arial" w:cs="Arial"/>
+          <w:color w:val="000000" w:themeColor="text1"/>
+          <w:sz w:val="28"/>
+          <w:szCs w:val="28"/>
+        </w:rPr>
+      </w:pPr>
+      <w:r>
+        <w:rPr>
+          <w:rFonts w:ascii="Arial" w:hAnsi="Arial" w:cs="Arial"/>
+          <w:color w:val="000000" w:themeColor="text1"/>
+          <w:sz w:val="28"/>
+          <w:szCs w:val="28"/>
+        </w:rPr>
+        <w:t xml:space="preserve">Algunas de las causas asociadas con la violencia escolar son: el predominio de la violencia entre iguales ante el desconocimiento de formas eficaces para resolver conflictos, insuficiencia de información sobre los tipos y los efectos de la violencia en la escuela la ausencia de mecanismos eficaces para prevenirla y erradicarla, políticas </w:t>
+      </w:r>
+      <w:r>
+        <w:rPr>
+          <w:rFonts w:ascii="Arial" w:hAnsi="Arial" w:cs="Arial"/>
+          <w:color w:val="000000" w:themeColor="text1"/>
+          <w:sz w:val="28"/>
+          <w:szCs w:val="28"/>
+        </w:rPr>
+        <w:t>que criminalizan</w:t>
+      </w:r>
+      <w:r>
+        <w:rPr>
+          <w:rFonts w:ascii="Arial" w:hAnsi="Arial" w:cs="Arial"/>
+          <w:color w:val="000000" w:themeColor="text1"/>
+          <w:sz w:val="28"/>
+          <w:szCs w:val="28"/>
+        </w:rPr>
+        <w:t>, falta de vinculación de la violencia escolar con el entorno personal y social, así como la inexistencia de una configuración normativa adecuada.</w:t>
+      </w:r>
+      <w:r>
+        <w:rPr>
+          <w:rFonts w:ascii="Arial" w:hAnsi="Arial" w:cs="Arial"/>
+          <w:color w:val="000000" w:themeColor="text1"/>
+          <w:sz w:val="28"/>
+          <w:szCs w:val="28"/>
+        </w:rPr>
+        <w:t xml:space="preserve"> </w:t>
+      </w:r>
+      <w:sdt>
+        <w:sdtPr>
+          <w:rPr>
+            <w:rFonts w:ascii="Arial" w:hAnsi="Arial" w:cs="Arial"/>
+            <w:color w:val="000000" w:themeColor="text1"/>
+            <w:sz w:val="28"/>
+            <w:szCs w:val="28"/>
+          </w:rPr>
+          <w:id w:val="-195467075"/>
+          <w:citation/>
+        </w:sdtPr>
+        <w:sdtContent>
+          <w:r>
+            <w:rPr>
+              <w:rFonts w:ascii="Arial" w:hAnsi="Arial" w:cs="Arial"/>
+              <w:color w:val="000000" w:themeColor="text1"/>
+              <w:sz w:val="28"/>
+              <w:szCs w:val="28"/>
+            </w:rPr>
+            <w:fldChar w:fldCharType="begin"/>
+          </w:r>
+          <w:r>
+            <w:rPr>
+              <w:rFonts w:ascii="Arial" w:hAnsi="Arial" w:cs="Arial"/>
+              <w:color w:val="000000" w:themeColor="text1"/>
+              <w:sz w:val="28"/>
+              <w:szCs w:val="28"/>
+            </w:rPr>
+            <w:instrText xml:space="preserve"> CITATION Jus16 \l 4106 </w:instrText>
+          </w:r>
+          <w:r>
+            <w:rPr>
+              <w:rFonts w:ascii="Arial" w:hAnsi="Arial" w:cs="Arial"/>
+              <w:color w:val="000000" w:themeColor="text1"/>
+              <w:sz w:val="28"/>
+              <w:szCs w:val="28"/>
+            </w:rPr>
+            <w:fldChar w:fldCharType="separate"/>
+          </w:r>
+          <w:r>
+            <w:rPr>
+              <w:rFonts w:ascii="Arial" w:hAnsi="Arial" w:cs="Arial"/>
+              <w:noProof/>
+              <w:color w:val="000000" w:themeColor="text1"/>
+              <w:sz w:val="28"/>
+              <w:szCs w:val="28"/>
+            </w:rPr>
+            <w:t>(Justicia Cotidiana, 2016)</w:t>
+          </w:r>
+          <w:r>
+            <w:rPr>
+              <w:rFonts w:ascii="Arial" w:hAnsi="Arial" w:cs="Arial"/>
+              <w:color w:val="000000" w:themeColor="text1"/>
+              <w:sz w:val="28"/>
+              <w:szCs w:val="28"/>
+            </w:rPr>
+            <w:fldChar w:fldCharType="end"/>
+          </w:r>
+        </w:sdtContent>
+      </w:sdt>
+    </w:p>
+    <w:p>
+      <w:pPr>
+        <w:spacing w:after="0" w:line="360" w:lineRule="auto"/>
+        <w:rPr>
+          <w:rFonts w:ascii="Arial" w:hAnsi="Arial" w:cs="Arial"/>
+          <w:color w:val="000000" w:themeColor="text1"/>
+          <w:sz w:val="28"/>
+          <w:szCs w:val="28"/>
+        </w:rPr>
+      </w:pPr>
+    </w:p>
+    <w:p>
+      <w:pPr>
+        <w:spacing w:after="0" w:line="360" w:lineRule="auto"/>
+        <w:rPr>
+          <w:rFonts w:ascii="Arial" w:hAnsi="Arial" w:cs="Arial"/>
+          <w:color w:val="000000" w:themeColor="text1"/>
+          <w:sz w:val="28"/>
+          <w:szCs w:val="28"/>
+        </w:rPr>
+      </w:pPr>
     </w:p>
     <w:p>
       <w:pPr>
@@ -2393,7 +2607,6 @@
     <w:basedOn w:val="Normal"/>
     <w:next w:val="Normal"/>
     <w:link w:val="Ttulo2Car"/>
-    <w:semiHidden/>
     <w:unhideWhenUsed/>
     <w:qFormat/>
     <w:locked/>
@@ -2571,7 +2784,6 @@
     <w:name w:val="Título 2 Car"/>
     <w:basedOn w:val="Fuentedeprrafopredeter"/>
     <w:link w:val="Ttulo2"/>
-    <w:semiHidden/>
     <w:rsid w:val="00653C87"/>
     <w:rPr>
       <w:rFonts w:asciiTheme="majorHAnsi" w:eastAsiaTheme="majorEastAsia" w:hAnsiTheme="majorHAnsi" w:cstheme="majorBidi"/>
@@ -2659,6 +2871,40 @@
       <w:color w:val="000000"/>
       <w:sz w:val="24"/>
       <w:szCs w:val="24"/>
+      <w:lang w:val="es-GT"/>
+    </w:rPr>
+  </w:style>
+  <w:style w:type="paragraph" w:styleId="Ttulo">
+    <w:name w:val="Title"/>
+    <w:basedOn w:val="Normal"/>
+    <w:next w:val="Normal"/>
+    <w:link w:val="TtuloCar"/>
+    <w:qFormat/>
+    <w:locked/>
+    <w:rsid w:val="004933B2"/>
+    <w:pPr>
+      <w:spacing w:after="0" w:line="240" w:lineRule="auto"/>
+      <w:contextualSpacing/>
+    </w:pPr>
+    <w:rPr>
+      <w:rFonts w:asciiTheme="majorHAnsi" w:eastAsiaTheme="majorEastAsia" w:hAnsiTheme="majorHAnsi" w:cstheme="majorBidi"/>
+      <w:spacing w:val="-10"/>
+      <w:kern w:val="28"/>
+      <w:sz w:val="56"/>
+      <w:szCs w:val="56"/>
+    </w:rPr>
+  </w:style>
+  <w:style w:type="character" w:customStyle="1" w:styleId="TtuloCar">
+    <w:name w:val="Título Car"/>
+    <w:basedOn w:val="Fuentedeprrafopredeter"/>
+    <w:link w:val="Ttulo"/>
+    <w:rsid w:val="004933B2"/>
+    <w:rPr>
+      <w:rFonts w:asciiTheme="majorHAnsi" w:eastAsiaTheme="majorEastAsia" w:hAnsiTheme="majorHAnsi" w:cstheme="majorBidi"/>
+      <w:spacing w:val="-10"/>
+      <w:kern w:val="28"/>
+      <w:sz w:val="56"/>
+      <w:szCs w:val="56"/>
       <w:lang w:val="es-GT"/>
     </w:rPr>
   </w:style>
@@ -2969,7 +3215,7 @@
     <b:Month>marzo</b:Month>
     <b:Day>13</b:Day>
     <b:URL>https://grupoprofrezac.com.mx/noticias/importancia-del-ordenamiento-fiscal-en-guatemala.html</b:URL>
-    <b:RefOrder>1</b:RefOrder>
+    <b:RefOrder>2</b:RefOrder>
   </b:Source>
   <b:Source>
     <b:Tag>Ram12</b:Tag>
@@ -2990,7 +3236,7 @@
         </b:NameList>
       </b:Author>
     </b:Author>
-    <b:RefOrder>2</b:RefOrder>
+    <b:RefOrder>3</b:RefOrder>
   </b:Source>
   <b:Source>
     <b:Tag>Olg22</b:Tag>
@@ -3011,7 +3257,7 @@
         </b:NameList>
       </b:Author>
     </b:Author>
-    <b:RefOrder>3</b:RefOrder>
+    <b:RefOrder>4</b:RefOrder>
   </b:Source>
   <b:Source>
     <b:Tag>Kar23</b:Tag>
@@ -3033,7 +3279,7 @@
     <b:Month>Febrero</b:Month>
     <b:Day>24</b:Day>
     <b:URL>https://aprende.guatemala.com/tramites/documentos-legales/para-que-sirve-el-boleto-de-ornato-en-guatemala/</b:URL>
-    <b:RefOrder>18</b:RefOrder>
+    <b:RefOrder>5</b:RefOrder>
   </b:Source>
   <b:Source>
     <b:Tag>Jer16</b:Tag>
@@ -3055,7 +3301,7 @@
     <b:Month>Febrero</b:Month>
     <b:Day>22</b:Day>
     <b:URL>https://prezi.com/8-cofuatto_y/ornato-limpieza-de-vias-y-espacios-publicos/</b:URL>
-    <b:RefOrder>17</b:RefOrder>
+    <b:RefOrder>6</b:RefOrder>
   </b:Source>
   <b:Source>
     <b:Tag>San24</b:Tag>
@@ -3077,7 +3323,7 @@
     <b:Month>Enero</b:Month>
     <b:Day>4</b:Day>
     <b:URL>https://www.prensalibre.com/guatemala/comunitario/boleto-de-ornato-2024-tabla-de-pago-como-solicitarlo-en-linea-y-para-que-sirve/</b:URL>
-    <b:RefOrder>19</b:RefOrder>
+    <b:RefOrder>7</b:RefOrder>
   </b:Source>
   <b:Source>
     <b:Tag>Jos17</b:Tag>
@@ -3099,7 +3345,7 @@
     <b:Month>8</b:Month>
     <b:Day>17</b:Day>
     <b:URL>https://novumjus.ucatolica.edu.co/article/view/1965/1785</b:URL>
-    <b:RefOrder>20</b:RefOrder>
+    <b:RefOrder>8</b:RefOrder>
   </b:Source>
   <b:Source>
     <b:Tag>Mar21</b:Tag>
@@ -3120,7 +3366,7 @@
     <b:InternetSiteTitle>SUFRAGIO: PARTICIPACIÓN A TRAVÉS DEL VOTO.</b:InternetSiteTitle>
     <b:Year>2021</b:Year>
     <b:URL>https://issuu.com/ash_jonh/docs/proyecto_de_naci_n_5to._compu_daffnne/s/12353103</b:URL>
-    <b:RefOrder>21</b:RefOrder>
+    <b:RefOrder>9</b:RefOrder>
   </b:Source>
   <b:Source>
     <b:Tag>Equ23</b:Tag>
@@ -3142,7 +3388,7 @@
     <b:Month>1</b:Month>
     <b:Day>23</b:Day>
     <b:URL>https://humanidades.com/sufragio/</b:URL>
-    <b:RefOrder>22</b:RefOrder>
+    <b:RefOrder>10</b:RefOrder>
   </b:Source>
   <b:Source>
     <b:Tag>Ort13</b:Tag>
@@ -3163,7 +3409,7 @@
         </b:NameList>
       </b:Author>
     </b:Author>
-    <b:RefOrder>7</b:RefOrder>
+    <b:RefOrder>11</b:RefOrder>
   </b:Source>
   <b:Source>
     <b:Tag>Car24</b:Tag>
@@ -3184,7 +3430,7 @@
         </b:NameList>
       </b:Author>
     </b:Author>
-    <b:RefOrder>8</b:RefOrder>
+    <b:RefOrder>12</b:RefOrder>
   </b:Source>
   <b:Source>
     <b:Tag>Mor17</b:Tag>
@@ -3205,7 +3451,7 @@
         </b:NameList>
       </b:Author>
     </b:Author>
-    <b:RefOrder>9</b:RefOrder>
+    <b:RefOrder>13</b:RefOrder>
   </b:Source>
   <b:Source>
     <b:Tag>eco22</b:Tag>
@@ -3223,7 +3469,7 @@
     <b:Title>marco juridico</b:Title>
     <b:Year>2022</b:Year>
     <b:Publisher>https://ecoguatepn2016.wordpress.com/explicacion-fisica/juridico-marco-legal/</b:Publisher>
-    <b:RefOrder>32</b:RefOrder>
+    <b:RefOrder>14</b:RefOrder>
   </b:Source>
   <b:Source>
     <b:Tag>Con</b:Tag>
@@ -3242,7 +3488,7 @@
         </b:NameList>
       </b:Author>
     </b:Author>
-    <b:RefOrder>5</b:RefOrder>
+    <b:RefOrder>15</b:RefOrder>
   </b:Source>
   <b:Source>
     <b:Tag>Con1</b:Tag>
@@ -3260,7 +3506,7 @@
       </b:Author>
     </b:Author>
     <b:Publisher>https://www.congreso.gob.gt/</b:Publisher>
-    <b:RefOrder>6</b:RefOrder>
+    <b:RefOrder>16</b:RefOrder>
   </b:Source>
   <b:Source>
     <b:Tag>Jul13</b:Tag>
@@ -3279,7 +3525,7 @@
     <b:Title>Sistema Juridico y sus Principios</b:Title>
     <b:Year>2013</b:Year>
     <b:Publisher>https://es.slideshare.net/juliomexicanos/juridico-marco-legal</b:Publisher>
-    <b:RefOrder>4</b:RefOrder>
+    <b:RefOrder>17</b:RefOrder>
   </b:Source>
   <b:Source>
     <b:Tag>Joa21</b:Tag>
@@ -3300,7 +3546,7 @@
     <b:Month>June</b:Month>
     <b:Day>1</b:Day>
     <b:URL>https://www.lifeder.com/cultura-tributaria/</b:URL>
-    <b:RefOrder>13</b:RefOrder>
+    <b:RefOrder>18</b:RefOrder>
   </b:Source>
   <b:Source>
     <b:Tag>Roc</b:Tag>
@@ -3328,7 +3574,7 @@
     <b:Title>Cultura Tributaria</b:Title>
     <b:BookTitle>La cultura tributaria, un instrumento para combatir la evasión tributaria</b:BookTitle>
     <b:Pages>7</b:Pages>
-    <b:RefOrder>14</b:RefOrder>
+    <b:RefOrder>19</b:RefOrder>
   </b:Source>
   <b:Source>
     <b:Tag>Edn14</b:Tag>
@@ -3347,7 +3593,7 @@
     <b:Title>La cultura tributaria como herramienta de política fiscal</b:Title>
     <b:Year>2014</b:Year>
     <b:URL>https://revistas.unal.edu.co/index.php/revcep/article/view/44456/45744</b:URL>
-    <b:RefOrder>15</b:RefOrder>
+    <b:RefOrder>20</b:RefOrder>
   </b:Source>
   <b:Source>
     <b:Tag>Peñ04</b:Tag>
@@ -3366,7 +3612,7 @@
     </b:Author>
     <b:Title>Cultura Tributaria, Deberes y Derechos.</b:Title>
     <b:Year>2004</b:Year>
-    <b:RefOrder>16</b:RefOrder>
+    <b:RefOrder>21</b:RefOrder>
   </b:Source>
   <b:Source>
     <b:Tag>PRO21</b:Tag>
@@ -3387,7 +3633,7 @@
     <b:Month>Enero</b:Month>
     <b:Day>10</b:Day>
     <b:URL>https://provial.gob.gt/institucional/educacion-vial</b:URL>
-    <b:RefOrder>10</b:RefOrder>
+    <b:RefOrder>22</b:RefOrder>
   </b:Source>
   <b:Source>
     <b:Tag>Fun17</b:Tag>
@@ -3409,7 +3655,7 @@
     <b:Month>Octubre</b:Month>
     <b:Day>4</b:Day>
     <b:URL>https://www.fundacionmapfre.org/educacion-divulgacion/seguridad-vial/actividades-educativas/sabias-que/importancia-educacion-vial/</b:URL>
-    <b:RefOrder>11</b:RefOrder>
+    <b:RefOrder>23</b:RefOrder>
   </b:Source>
   <b:Source>
     <b:Tag>Tra21</b:Tag>
@@ -3430,7 +3676,7 @@
     <b:Month>Febrero</b:Month>
     <b:Day>23</b:Day>
     <b:URL>https://trafficlogix.mx/para-que-sirve-la-educacion-vial/</b:URL>
-    <b:RefOrder>12</b:RefOrder>
+    <b:RefOrder>24</b:RefOrder>
   </b:Source>
   <b:Source>
     <b:Tag>Shi94</b:Tag>
@@ -3450,7 +3696,7 @@
       </b:Author>
     </b:Author>
     <b:URL>https://sites.google.com/view/rafael-eduardo-magarin-/equidad-de-g%C3%A9nero-de-etnia-y-social</b:URL>
-    <b:RefOrder>33</b:RefOrder>
+    <b:RefOrder>25</b:RefOrder>
   </b:Source>
   <b:Source>
     <b:Tag>Shi941</b:Tag>
@@ -3526,7 +3772,7 @@
     <b:Month>01</b:Month>
     <b:Day>23</b:Day>
     <b:URL>https://ecoguatepn2016.wordpress.com/explicacion-fisica/derechos-y-deberes-constitucionales/</b:URL>
-    <b:RefOrder>23</b:RefOrder>
+    <b:RefOrder>29</b:RefOrder>
   </b:Source>
   <b:Source>
     <b:Tag>FRA12</b:Tag>
@@ -3548,7 +3794,7 @@
     <b:Month>01</b:Month>
     <b:Day>16</b:Day>
     <b:URL>https://www.senado.cl/capitulo-iii-de-los-derechos-y-deberes-constitucionales</b:URL>
-    <b:RefOrder>24</b:RefOrder>
+    <b:RefOrder>30</b:RefOrder>
   </b:Source>
   <b:Source>
     <b:Tag>Dan05</b:Tag>
@@ -3570,7 +3816,7 @@
     <b:Month>08</b:Month>
     <b:Day>28</b:Day>
     <b:URL>https://es.scribd.com/doc/314325622/Derechos-Y-Deberes-Constitucionales-de-Guatemala</b:URL>
-    <b:RefOrder>25</b:RefOrder>
+    <b:RefOrder>31</b:RefOrder>
   </b:Source>
   <b:Source>
     <b:Tag>Naí231</b:Tag>
@@ -3591,7 +3837,7 @@
     <b:Month>Marzo</b:Month>
     <b:Day>3</b:Day>
     <b:URL>https://www.lifeder.com/respeto-diferencias-pluriculturales-multilinguisticas/</b:URL>
-    <b:RefOrder>29</b:RefOrder>
+    <b:RefOrder>32</b:RefOrder>
   </b:Source>
   <b:Source>
     <b:Tag>Jua201</b:Tag>
@@ -3612,7 +3858,7 @@
     <b:Year>2020</b:Year>
     <b:Month>Mayo</b:Month>
     <b:URL>https://idoc.pub/documents/respeto-a-las-diferencias-pluriculturales-y-multilinguisticas-en-guatemala-8x4em0qer8l3</b:URL>
-    <b:RefOrder>30</b:RefOrder>
+    <b:RefOrder>33</b:RefOrder>
   </b:Source>
   <b:Source>
     <b:Tag>Mar231</b:Tag>
@@ -3632,13 +3878,30 @@
     <b:Title>Respeto a las diferencias: pluriculturales y multilingüísticas</b:Title>
     <b:Year>2023</b:Year>
     <b:URL>zhttps://issuu.com/marysabelflores/docs/proyecto_de_naci_n_grupo_1_1_/19</b:URL>
-    <b:RefOrder>31</b:RefOrder>
+    <b:RefOrder>34</b:RefOrder>
+  </b:Source>
+  <b:Source>
+    <b:Tag>Jus16</b:Tag>
+    <b:SourceType>InternetSite</b:SourceType>
+    <b:Guid>{8A54BCC4-7932-47A2-B125-8486D007ADC7}</b:Guid>
+    <b:Author>
+      <b:Author>
+        <b:Corporate>Justicia Cotidiana</b:Corporate>
+      </b:Author>
+    </b:Author>
+    <b:Title>Gobierno de México</b:Title>
+    <b:InternetSiteTitle>Gobierno de México</b:InternetSiteTitle>
+    <b:Year>2016</b:Year>
+    <b:Month>Febrero</b:Month>
+    <b:Day>12</b:Day>
+    <b:URL>https://www.gob.mx/justiciacotidiana/articulos/violencia-en-las-escuelas?idiom=es </b:URL>
+    <b:RefOrder>1</b:RefOrder>
   </b:Source>
 </b:Sources>
 </file>
 
 <file path=customXml/itemProps1.xml><?xml version="1.0" encoding="utf-8"?>
-<ds:datastoreItem xmlns:ds="http://schemas.openxmlformats.org/officeDocument/2006/customXml" ds:itemID="{7F163090-DD98-4472-B65F-3FE2221BAB13}">
+<ds:datastoreItem xmlns:ds="http://schemas.openxmlformats.org/officeDocument/2006/customXml" ds:itemID="{5709952F-4373-431A-BC5C-BC3B82A152FB}">
   <ds:schemaRefs>
     <ds:schemaRef ds:uri="http://schemas.openxmlformats.org/officeDocument/2006/bibliography"/>
   </ds:schemaRefs>

</xml_diff>

<commit_message>
Metas a corto plazo - José Soto
</commit_message>
<xml_diff>
--- a/Proyecto de Nación.docx
+++ b/Proyecto de Nación.docx
@@ -182,23 +182,8 @@
           <w:sz w:val="24"/>
           <w:szCs w:val="24"/>
         </w:rPr>
-        <w:t xml:space="preserve">Asesor:  Rafael Waldemar </w:t>
-      </w:r>
-      <w:proofErr w:type="spellStart"/>
-      <w:r>
-        <w:rPr>
-          <w:rFonts w:ascii="Arial" w:hAnsi="Arial" w:cs="Arial"/>
-          <w:b/>
-          <w:bCs/>
-          <w:i/>
-          <w:iCs/>
-          <w:color w:val="000000" w:themeColor="text1"/>
-          <w:sz w:val="24"/>
-          <w:szCs w:val="24"/>
-        </w:rPr>
-        <w:t>Gutierrez</w:t>
-      </w:r>
-      <w:proofErr w:type="spellEnd"/>
+        <w:t>Asesor:  Rafael Waldemar Gutierrez</w:t>
+      </w:r>
     </w:p>
     <w:p>
       <w:pPr>
@@ -729,10 +714,13 @@
           <w:szCs w:val="24"/>
           <w:lang w:val="es-MX"/>
         </w:rPr>
-        <w:t xml:space="preserve"> </w:t>
-      </w:r>
-      <w:proofErr w:type="spellStart"/>
-      <w:r>
+        <w:t xml:space="preserve"> Rogel</w:t>
+      </w:r>
+    </w:p>
+    <w:p>
+      <w:pPr>
+        <w:spacing w:after="0" w:line="240" w:lineRule="auto"/>
+        <w:jc w:val="right"/>
         <w:rPr>
           <w:rFonts w:ascii="Arial" w:hAnsi="Arial" w:cs="Arial"/>
           <w:b/>
@@ -743,9 +731,20 @@
           <w:szCs w:val="24"/>
           <w:lang w:val="es-MX"/>
         </w:rPr>
-        <w:t>Rogel</w:t>
-      </w:r>
-      <w:proofErr w:type="spellEnd"/>
+      </w:pPr>
+      <w:r>
+        <w:rPr>
+          <w:rFonts w:ascii="Arial" w:hAnsi="Arial" w:cs="Arial"/>
+          <w:b/>
+          <w:bCs/>
+          <w:i/>
+          <w:color w:val="000000"/>
+          <w:sz w:val="24"/>
+          <w:szCs w:val="24"/>
+          <w:lang w:val="es-MX"/>
+        </w:rPr>
+        <w:t>Diego Sebastián Siney García</w:t>
+      </w:r>
     </w:p>
     <w:p>
       <w:pPr>
@@ -773,7 +772,7 @@
           <w:szCs w:val="24"/>
           <w:lang w:val="es-MX"/>
         </w:rPr>
-        <w:t>Diego Sebastián Siney García</w:t>
+        <w:t>David Fernando Balcárcel Martínez</w:t>
       </w:r>
     </w:p>
     <w:p>
@@ -802,10 +801,13 @@
           <w:szCs w:val="24"/>
           <w:lang w:val="es-MX"/>
         </w:rPr>
-        <w:t xml:space="preserve">David Fernando </w:t>
-      </w:r>
-      <w:proofErr w:type="spellStart"/>
-      <w:r>
+        <w:t>Elmer Rodrigo Santos García</w:t>
+      </w:r>
+    </w:p>
+    <w:p>
+      <w:pPr>
+        <w:spacing w:after="0" w:line="240" w:lineRule="auto"/>
+        <w:jc w:val="right"/>
         <w:rPr>
           <w:rFonts w:ascii="Arial" w:hAnsi="Arial" w:cs="Arial"/>
           <w:b/>
@@ -816,9 +818,7 @@
           <w:szCs w:val="24"/>
           <w:lang w:val="es-MX"/>
         </w:rPr>
-        <w:t>Balcárcel</w:t>
-      </w:r>
-      <w:proofErr w:type="spellEnd"/>
+      </w:pPr>
       <w:r>
         <w:rPr>
           <w:rFonts w:ascii="Arial" w:hAnsi="Arial" w:cs="Arial"/>
@@ -830,7 +830,7 @@
           <w:szCs w:val="24"/>
           <w:lang w:val="es-MX"/>
         </w:rPr>
-        <w:t xml:space="preserve"> Martínez</w:t>
+        <w:t>Carlos Enrique Cifuentes Morales</w:t>
       </w:r>
     </w:p>
     <w:p>
@@ -859,7 +859,33 @@
           <w:szCs w:val="24"/>
           <w:lang w:val="es-MX"/>
         </w:rPr>
-        <w:t>Elmer Rodrigo Santos García</w:t>
+        <w:t xml:space="preserve">Alejandro </w:t>
+      </w:r>
+      <w:r>
+        <w:rPr>
+          <w:rFonts w:ascii="Arial" w:hAnsi="Arial" w:cs="Arial"/>
+          <w:b/>
+          <w:bCs/>
+          <w:i/>
+          <w:color w:val="000000"/>
+          <w:sz w:val="24"/>
+          <w:szCs w:val="24"/>
+          <w:lang w:val="es-MX"/>
+        </w:rPr>
+        <w:t>Benjamín</w:t>
+      </w:r>
+      <w:r>
+        <w:rPr>
+          <w:rFonts w:ascii="Arial" w:hAnsi="Arial" w:cs="Arial"/>
+          <w:b/>
+          <w:bCs/>
+          <w:i/>
+          <w:color w:val="000000"/>
+          <w:sz w:val="24"/>
+          <w:szCs w:val="24"/>
+          <w:lang w:val="es-MX"/>
+        </w:rPr>
+        <w:t xml:space="preserve"> Max López</w:t>
       </w:r>
     </w:p>
     <w:p>
@@ -888,7 +914,7 @@
           <w:szCs w:val="24"/>
           <w:lang w:val="es-MX"/>
         </w:rPr>
-        <w:t>Carlos Enrique Cifuentes Morales</w:t>
+        <w:t>Kenneth Bryan Stephan Velásquez Rodríguez</w:t>
       </w:r>
     </w:p>
     <w:p>
@@ -917,8 +943,9 @@
           <w:szCs w:val="24"/>
           <w:lang w:val="es-MX"/>
         </w:rPr>
-        <w:t xml:space="preserve">Alejandro </w:t>
-      </w:r>
+        <w:t xml:space="preserve">Grado </w:t>
+      </w:r>
+      <w:proofErr w:type="gramStart"/>
       <w:r>
         <w:rPr>
           <w:rFonts w:ascii="Arial" w:hAnsi="Arial" w:cs="Arial"/>
@@ -930,8 +957,9 @@
           <w:szCs w:val="24"/>
           <w:lang w:val="es-MX"/>
         </w:rPr>
-        <w:t>Benjamín</w:t>
-      </w:r>
+        <w:t>« Sexto</w:t>
+      </w:r>
+      <w:proofErr w:type="gramEnd"/>
       <w:r>
         <w:rPr>
           <w:rFonts w:ascii="Arial" w:hAnsi="Arial" w:cs="Arial"/>
@@ -943,7 +971,7 @@
           <w:szCs w:val="24"/>
           <w:lang w:val="es-MX"/>
         </w:rPr>
-        <w:t xml:space="preserve"> Max López</w:t>
+        <w:t xml:space="preserve"> »</w:t>
       </w:r>
     </w:p>
     <w:p>
@@ -958,21 +986,57 @@
           <w:color w:val="000000"/>
           <w:sz w:val="24"/>
           <w:szCs w:val="24"/>
-          <w:lang w:val="es-MX"/>
-        </w:rPr>
-      </w:pPr>
-      <w:r>
-        <w:rPr>
-          <w:rFonts w:ascii="Arial" w:hAnsi="Arial" w:cs="Arial"/>
-          <w:b/>
-          <w:bCs/>
-          <w:i/>
-          <w:color w:val="000000"/>
-          <w:sz w:val="24"/>
-          <w:szCs w:val="24"/>
-          <w:lang w:val="es-MX"/>
-        </w:rPr>
-        <w:t>Kenneth Bryan Stephan Velásquez Rodríguez</w:t>
+        </w:rPr>
+      </w:pPr>
+      <w:r>
+        <w:rPr>
+          <w:rFonts w:ascii="Arial" w:hAnsi="Arial" w:cs="Arial"/>
+          <w:b/>
+          <w:bCs/>
+          <w:i/>
+          <w:color w:val="000000"/>
+          <w:sz w:val="24"/>
+          <w:szCs w:val="24"/>
+        </w:rPr>
+        <w:t xml:space="preserve">Sección </w:t>
+      </w:r>
+      <w:proofErr w:type="gramStart"/>
+      <w:r>
+        <w:rPr>
+          <w:rFonts w:ascii="Arial" w:hAnsi="Arial" w:cs="Arial"/>
+          <w:b/>
+          <w:bCs/>
+          <w:i/>
+          <w:color w:val="000000"/>
+          <w:sz w:val="24"/>
+          <w:szCs w:val="24"/>
+        </w:rPr>
+        <w:t xml:space="preserve">« </w:t>
+      </w:r>
+      <w:r>
+        <w:rPr>
+          <w:rFonts w:ascii="Arial" w:hAnsi="Arial" w:cs="Arial"/>
+          <w:b/>
+          <w:bCs/>
+          <w:i/>
+          <w:color w:val="000000"/>
+          <w:sz w:val="24"/>
+          <w:szCs w:val="24"/>
+        </w:rPr>
+        <w:t>D</w:t>
+      </w:r>
+      <w:proofErr w:type="gramEnd"/>
+      <w:r>
+        <w:rPr>
+          <w:rFonts w:ascii="Arial" w:hAnsi="Arial" w:cs="Arial"/>
+          <w:b/>
+          <w:bCs/>
+          <w:i/>
+          <w:color w:val="000000"/>
+          <w:sz w:val="24"/>
+          <w:szCs w:val="24"/>
+        </w:rPr>
+        <w:t xml:space="preserve"> »</w:t>
       </w:r>
     </w:p>
     <w:p>
@@ -987,86 +1051,6 @@
           <w:color w:val="000000"/>
           <w:sz w:val="24"/>
           <w:szCs w:val="24"/>
-          <w:lang w:val="es-MX"/>
-        </w:rPr>
-      </w:pPr>
-      <w:r>
-        <w:rPr>
-          <w:rFonts w:ascii="Arial" w:hAnsi="Arial" w:cs="Arial"/>
-          <w:b/>
-          <w:bCs/>
-          <w:i/>
-          <w:color w:val="000000"/>
-          <w:sz w:val="24"/>
-          <w:szCs w:val="24"/>
-          <w:lang w:val="es-MX"/>
-        </w:rPr>
-        <w:t>Grado « Sexto »</w:t>
-      </w:r>
-    </w:p>
-    <w:p>
-      <w:pPr>
-        <w:spacing w:after="0" w:line="240" w:lineRule="auto"/>
-        <w:jc w:val="right"/>
-        <w:rPr>
-          <w:rFonts w:ascii="Arial" w:hAnsi="Arial" w:cs="Arial"/>
-          <w:b/>
-          <w:bCs/>
-          <w:i/>
-          <w:color w:val="000000"/>
-          <w:sz w:val="24"/>
-          <w:szCs w:val="24"/>
-        </w:rPr>
-      </w:pPr>
-      <w:r>
-        <w:rPr>
-          <w:rFonts w:ascii="Arial" w:hAnsi="Arial" w:cs="Arial"/>
-          <w:b/>
-          <w:bCs/>
-          <w:i/>
-          <w:color w:val="000000"/>
-          <w:sz w:val="24"/>
-          <w:szCs w:val="24"/>
-        </w:rPr>
-        <w:t xml:space="preserve">Sección « </w:t>
-      </w:r>
-      <w:r>
-        <w:rPr>
-          <w:rFonts w:ascii="Arial" w:hAnsi="Arial" w:cs="Arial"/>
-          <w:b/>
-          <w:bCs/>
-          <w:i/>
-          <w:color w:val="000000"/>
-          <w:sz w:val="24"/>
-          <w:szCs w:val="24"/>
-        </w:rPr>
-        <w:t>D</w:t>
-      </w:r>
-      <w:r>
-        <w:rPr>
-          <w:rFonts w:ascii="Arial" w:hAnsi="Arial" w:cs="Arial"/>
-          <w:b/>
-          <w:bCs/>
-          <w:i/>
-          <w:color w:val="000000"/>
-          <w:sz w:val="24"/>
-          <w:szCs w:val="24"/>
-        </w:rPr>
-        <w:t xml:space="preserve"> »</w:t>
-      </w:r>
-    </w:p>
-    <w:p>
-      <w:pPr>
-        <w:spacing w:after="0" w:line="240" w:lineRule="auto"/>
-        <w:jc w:val="right"/>
-        <w:rPr>
-          <w:rFonts w:ascii="Arial" w:hAnsi="Arial" w:cs="Arial"/>
-          <w:b/>
-          <w:bCs/>
-          <w:i/>
-          <w:color w:val="000000"/>
-          <w:sz w:val="24"/>
-          <w:szCs w:val="24"/>
         </w:rPr>
       </w:pPr>
       <w:r>
@@ -1081,6 +1065,7 @@
         </w:rPr>
         <w:t xml:space="preserve">Jornada </w:t>
       </w:r>
+      <w:proofErr w:type="gramStart"/>
       <w:r>
         <w:rPr>
           <w:rFonts w:ascii="Arial" w:hAnsi="Arial" w:cs="Arial"/>
@@ -1105,6 +1090,7 @@
         </w:rPr>
         <w:t>Matutina</w:t>
       </w:r>
+      <w:proofErr w:type="gramEnd"/>
       <w:r>
         <w:rPr>
           <w:rFonts w:ascii="Arial" w:hAnsi="Arial" w:cs="Arial"/>
@@ -1396,29 +1382,138 @@
     </w:p>
     <w:p>
       <w:pPr>
-        <w:spacing w:after="0" w:line="360" w:lineRule="auto"/>
-        <w:rPr>
-          <w:rFonts w:ascii="Arial" w:hAnsi="Arial" w:cs="Arial"/>
-          <w:b/>
-          <w:bCs/>
-          <w:color w:val="000000" w:themeColor="text1"/>
-          <w:sz w:val="28"/>
-          <w:szCs w:val="28"/>
-        </w:rPr>
-      </w:pPr>
-    </w:p>
-    <w:p>
-      <w:pPr>
-        <w:spacing w:after="0" w:line="240" w:lineRule="auto"/>
-        <w:rPr>
-          <w:rFonts w:ascii="Arial" w:hAnsi="Arial" w:cs="Arial"/>
-          <w:b/>
-          <w:bCs/>
-          <w:color w:val="000000" w:themeColor="text1"/>
-          <w:sz w:val="28"/>
-          <w:szCs w:val="28"/>
-        </w:rPr>
-      </w:pPr>
+        <w:spacing w:after="0" w:line="240" w:lineRule="auto"/>
+        <w:rPr>
+          <w:rFonts w:ascii="Arial" w:hAnsi="Arial" w:cs="Arial"/>
+          <w:b/>
+          <w:bCs/>
+          <w:color w:val="000000" w:themeColor="text1"/>
+          <w:sz w:val="28"/>
+          <w:szCs w:val="28"/>
+        </w:rPr>
+      </w:pPr>
+      <w:r>
+        <w:rPr>
+          <w:rFonts w:ascii="Arial" w:hAnsi="Arial" w:cs="Arial"/>
+          <w:b/>
+          <w:bCs/>
+          <w:color w:val="000000" w:themeColor="text1"/>
+          <w:sz w:val="28"/>
+          <w:szCs w:val="28"/>
+        </w:rPr>
+        <w:t>¿Qué les impulsa a elaborar un Proyecto Nación?</w:t>
+      </w:r>
+    </w:p>
+    <w:p>
+      <w:pPr>
+        <w:spacing w:after="0" w:line="240" w:lineRule="auto"/>
+        <w:rPr>
+          <w:rFonts w:ascii="Arial" w:hAnsi="Arial" w:cs="Arial"/>
+          <w:b/>
+          <w:bCs/>
+          <w:color w:val="000000" w:themeColor="text1"/>
+          <w:sz w:val="28"/>
+          <w:szCs w:val="28"/>
+        </w:rPr>
+      </w:pPr>
+    </w:p>
+    <w:p>
+      <w:pPr>
+        <w:spacing w:after="0" w:line="240" w:lineRule="auto"/>
+        <w:rPr>
+          <w:rFonts w:ascii="Arial" w:hAnsi="Arial" w:cs="Arial"/>
+          <w:b/>
+          <w:bCs/>
+          <w:color w:val="000000" w:themeColor="text1"/>
+          <w:sz w:val="28"/>
+          <w:szCs w:val="28"/>
+        </w:rPr>
+      </w:pPr>
+      <w:r>
+        <w:rPr>
+          <w:rFonts w:ascii="Arial" w:hAnsi="Arial" w:cs="Arial"/>
+          <w:b/>
+          <w:bCs/>
+          <w:color w:val="000000" w:themeColor="text1"/>
+          <w:sz w:val="28"/>
+          <w:szCs w:val="28"/>
+        </w:rPr>
+        <w:t xml:space="preserve">¿Por qué es importante hacer un Proyecto Nación? </w:t>
+      </w:r>
+    </w:p>
+    <w:p>
+      <w:pPr>
+        <w:spacing w:after="0" w:line="240" w:lineRule="auto"/>
+        <w:rPr>
+          <w:rFonts w:ascii="Arial" w:hAnsi="Arial" w:cs="Arial"/>
+          <w:b/>
+          <w:bCs/>
+          <w:color w:val="000000" w:themeColor="text1"/>
+          <w:sz w:val="28"/>
+          <w:szCs w:val="28"/>
+        </w:rPr>
+      </w:pPr>
+    </w:p>
+    <w:p>
+      <w:pPr>
+        <w:spacing w:after="0" w:line="240" w:lineRule="auto"/>
+        <w:rPr>
+          <w:rFonts w:ascii="Arial" w:hAnsi="Arial" w:cs="Arial"/>
+          <w:b/>
+          <w:bCs/>
+          <w:color w:val="000000" w:themeColor="text1"/>
+          <w:sz w:val="28"/>
+          <w:szCs w:val="28"/>
+        </w:rPr>
+      </w:pPr>
+      <w:r>
+        <w:rPr>
+          <w:rFonts w:ascii="Arial" w:hAnsi="Arial" w:cs="Arial"/>
+          <w:b/>
+          <w:bCs/>
+          <w:color w:val="000000" w:themeColor="text1"/>
+          <w:sz w:val="28"/>
+          <w:szCs w:val="28"/>
+        </w:rPr>
+        <w:t>¿Cuáles son las razones que los motiva a planear un Proyecto Nación?</w:t>
+      </w:r>
+    </w:p>
+    <w:p>
+      <w:pPr>
+        <w:spacing w:after="0" w:line="240" w:lineRule="auto"/>
+        <w:rPr>
+          <w:rFonts w:ascii="Arial" w:hAnsi="Arial" w:cs="Arial"/>
+          <w:b/>
+          <w:bCs/>
+          <w:color w:val="000000" w:themeColor="text1"/>
+          <w:sz w:val="28"/>
+          <w:szCs w:val="28"/>
+        </w:rPr>
+      </w:pPr>
+    </w:p>
+    <w:p>
+      <w:pPr>
+        <w:spacing w:after="0" w:line="240" w:lineRule="auto"/>
+        <w:rPr>
+          <w:rFonts w:ascii="Arial" w:hAnsi="Arial" w:cs="Arial"/>
+          <w:b/>
+          <w:bCs/>
+          <w:color w:val="000000" w:themeColor="text1"/>
+          <w:sz w:val="28"/>
+          <w:szCs w:val="28"/>
+        </w:rPr>
+      </w:pPr>
+      <w:r>
+        <w:rPr>
+          <w:rFonts w:ascii="Arial" w:hAnsi="Arial" w:cs="Arial"/>
+          <w:b/>
+          <w:bCs/>
+          <w:color w:val="000000" w:themeColor="text1"/>
+          <w:sz w:val="28"/>
+          <w:szCs w:val="28"/>
+        </w:rPr>
+        <w:t>¿En qué nos beneficia a todos los guatemaltecos el tener un Proyecto Nación?</w:t>
+      </w:r>
       <w:r>
         <w:rPr>
           <w:rFonts w:ascii="Arial" w:hAnsi="Arial" w:cs="Arial"/>
@@ -1430,6 +1525,19 @@
         </w:rPr>
         <w:br w:type="page"/>
       </w:r>
+    </w:p>
+    <w:p>
+      <w:pPr>
+        <w:spacing w:after="0" w:line="240" w:lineRule="auto"/>
+        <w:rPr>
+          <w:rFonts w:ascii="Arial" w:hAnsi="Arial" w:cs="Arial"/>
+          <w:b/>
+          <w:bCs/>
+          <w:color w:val="000000" w:themeColor="text1"/>
+          <w:sz w:val="28"/>
+          <w:szCs w:val="28"/>
+        </w:rPr>
+      </w:pPr>
     </w:p>
     <w:p>
       <w:pPr>
@@ -1437,7 +1545,6 @@
         <w:jc w:val="center"/>
       </w:pPr>
       <w:r>
-        <w:lastRenderedPageBreak/>
         <w:t>Prevención de la violencia en contextos escolares</w:t>
       </w:r>
     </w:p>
@@ -1722,14 +1829,262 @@
     </w:p>
     <w:p>
       <w:pPr>
+        <w:spacing w:after="0" w:line="240" w:lineRule="auto"/>
+        <w:rPr>
+          <w:rFonts w:ascii="Arial" w:hAnsi="Arial" w:cs="Arial"/>
+          <w:color w:val="000000" w:themeColor="text1"/>
+          <w:sz w:val="28"/>
+          <w:szCs w:val="28"/>
+        </w:rPr>
+      </w:pPr>
+      <w:r>
+        <w:rPr>
+          <w:rFonts w:ascii="Arial" w:hAnsi="Arial" w:cs="Arial"/>
+          <w:color w:val="000000" w:themeColor="text1"/>
+          <w:sz w:val="28"/>
+          <w:szCs w:val="28"/>
+        </w:rPr>
+        <w:br w:type="page"/>
+      </w:r>
+    </w:p>
+    <w:p>
+      <w:pPr>
+        <w:pStyle w:val="Ttulo"/>
+        <w:jc w:val="center"/>
+      </w:pPr>
+      <w:r>
+        <w:lastRenderedPageBreak/>
+        <w:t>Metas corto, mediano y largo plazo</w:t>
+      </w:r>
+    </w:p>
+    <w:p>
+      <w:pPr>
+        <w:pStyle w:val="Ttulo2"/>
+      </w:pPr>
+    </w:p>
+    <w:p>
+      <w:pPr>
         <w:spacing w:after="0" w:line="360" w:lineRule="auto"/>
         <w:rPr>
           <w:rFonts w:ascii="Arial" w:hAnsi="Arial" w:cs="Arial"/>
-          <w:color w:val="000000" w:themeColor="text1"/>
-          <w:sz w:val="28"/>
-          <w:szCs w:val="28"/>
-        </w:rPr>
-      </w:pPr>
+          <w:b/>
+          <w:bCs/>
+          <w:color w:val="000000" w:themeColor="text1"/>
+          <w:sz w:val="28"/>
+          <w:szCs w:val="28"/>
+        </w:rPr>
+      </w:pPr>
+      <w:r>
+        <w:rPr>
+          <w:rFonts w:ascii="Arial" w:hAnsi="Arial" w:cs="Arial"/>
+          <w:b/>
+          <w:bCs/>
+          <w:color w:val="000000" w:themeColor="text1"/>
+          <w:sz w:val="28"/>
+          <w:szCs w:val="28"/>
+        </w:rPr>
+        <w:t xml:space="preserve">Metas a corto plazo: </w:t>
+      </w:r>
+    </w:p>
+    <w:p>
+      <w:pPr>
+        <w:pStyle w:val="Prrafodelista"/>
+        <w:numPr>
+          <w:ilvl w:val="0"/>
+          <w:numId w:val="3"/>
+        </w:numPr>
+        <w:jc w:val="both"/>
+        <w:rPr>
+          <w:rFonts w:ascii="Arial" w:hAnsi="Arial" w:cs="Arial"/>
+          <w:color w:val="000000" w:themeColor="text1"/>
+          <w:sz w:val="28"/>
+          <w:szCs w:val="28"/>
+        </w:rPr>
+      </w:pPr>
+      <w:r>
+        <w:rPr>
+          <w:rFonts w:ascii="Arial" w:hAnsi="Arial" w:cs="Arial"/>
+          <w:color w:val="000000" w:themeColor="text1"/>
+          <w:sz w:val="28"/>
+          <w:szCs w:val="28"/>
+        </w:rPr>
+        <w:t xml:space="preserve">Para el próximo año 2025 nos gustaría </w:t>
+      </w:r>
+      <w:r>
+        <w:rPr>
+          <w:rFonts w:ascii="Arial" w:hAnsi="Arial" w:cs="Arial"/>
+          <w:color w:val="000000" w:themeColor="text1"/>
+          <w:sz w:val="28"/>
+          <w:szCs w:val="28"/>
+        </w:rPr>
+        <w:t xml:space="preserve">que como país tuviéramos la meta de mejorar la educación que reciben los niños y niñas de nuestra nación. Para así poder empezar a impulsar un desarrollo en algo tan importante como lo es la educación. </w:t>
+      </w:r>
+      <w:r>
+        <w:rPr>
+          <w:rFonts w:ascii="Arial" w:hAnsi="Arial" w:cs="Arial"/>
+          <w:color w:val="000000" w:themeColor="text1"/>
+          <w:sz w:val="28"/>
+          <w:szCs w:val="28"/>
+        </w:rPr>
+        <w:t>Reconocemos que la educación es el pilar fundamental sobre el cual se construye el futuro de nuestra nación. Es por ello que consideramos imperativo impulsar un desarrollo sólido en este ámbito.</w:t>
+      </w:r>
+    </w:p>
+    <w:p>
+      <w:pPr>
+        <w:pStyle w:val="Prrafodelista"/>
+        <w:ind w:left="1068"/>
+        <w:jc w:val="both"/>
+        <w:rPr>
+          <w:rFonts w:ascii="Arial" w:hAnsi="Arial" w:cs="Arial"/>
+          <w:color w:val="000000" w:themeColor="text1"/>
+          <w:sz w:val="28"/>
+          <w:szCs w:val="28"/>
+        </w:rPr>
+      </w:pPr>
+      <w:r>
+        <w:rPr>
+          <w:rFonts w:ascii="Arial" w:hAnsi="Arial" w:cs="Arial"/>
+          <w:color w:val="000000" w:themeColor="text1"/>
+          <w:sz w:val="28"/>
+          <w:szCs w:val="28"/>
+        </w:rPr>
+        <w:t>Entendemos que una educación de calidad no solo implica garantizar el acceso a la instrucción, sino también asegurar que dicha instrucción sea relevante, inclusiva y equitativa para todos los estudiantes, independientemente de su origen socioeconómico, género, etnia u otras características.</w:t>
+      </w:r>
+    </w:p>
+    <w:p>
+      <w:pPr>
+        <w:pStyle w:val="Prrafodelista"/>
+        <w:ind w:left="1068"/>
+        <w:jc w:val="both"/>
+        <w:rPr>
+          <w:rFonts w:ascii="Arial" w:hAnsi="Arial" w:cs="Arial"/>
+          <w:color w:val="000000" w:themeColor="text1"/>
+          <w:sz w:val="28"/>
+          <w:szCs w:val="28"/>
+        </w:rPr>
+      </w:pPr>
+      <w:r>
+        <w:rPr>
+          <w:rFonts w:ascii="Arial" w:hAnsi="Arial" w:cs="Arial"/>
+          <w:color w:val="000000" w:themeColor="text1"/>
+          <w:sz w:val="28"/>
+          <w:szCs w:val="28"/>
+        </w:rPr>
+        <w:t>Para lograr este objetivo, nos comprometemos a implementar políticas y programas integrales que aborden los diversos desafíos que enfrenta nuestro sistema educativo. Esto incluye la mejora de la infraestructura escolar, la capacitación y apoyo continuo a docentes, la actualización de los planes de estudio para que sean más acordes con las necesidades del siglo XXI, y la promoción de prácticas pedagógicas innovadoras que fomenten el pensamiento crítico, la creatividad y la resolución de problemas</w:t>
+      </w:r>
+      <w:r>
+        <w:rPr>
+          <w:rFonts w:ascii="Arial" w:hAnsi="Arial" w:cs="Arial"/>
+          <w:color w:val="000000" w:themeColor="text1"/>
+          <w:sz w:val="28"/>
+          <w:szCs w:val="28"/>
+        </w:rPr>
+        <w:t>.</w:t>
+      </w:r>
+    </w:p>
+    <w:p>
+      <w:pPr>
+        <w:pStyle w:val="Prrafodelista"/>
+        <w:ind w:left="1068"/>
+        <w:jc w:val="both"/>
+        <w:rPr>
+          <w:rFonts w:ascii="Arial" w:hAnsi="Arial" w:cs="Arial"/>
+          <w:color w:val="000000" w:themeColor="text1"/>
+          <w:sz w:val="28"/>
+          <w:szCs w:val="28"/>
+        </w:rPr>
+      </w:pPr>
+    </w:p>
+    <w:p>
+      <w:pPr>
+        <w:pStyle w:val="Prrafodelista"/>
+        <w:numPr>
+          <w:ilvl w:val="0"/>
+          <w:numId w:val="3"/>
+        </w:numPr>
+        <w:jc w:val="both"/>
+        <w:rPr>
+          <w:rFonts w:ascii="Arial" w:hAnsi="Arial" w:cs="Arial"/>
+          <w:color w:val="000000" w:themeColor="text1"/>
+          <w:sz w:val="28"/>
+          <w:szCs w:val="28"/>
+        </w:rPr>
+      </w:pPr>
+      <w:r>
+        <w:rPr>
+          <w:rFonts w:ascii="Arial" w:hAnsi="Arial" w:cs="Arial"/>
+          <w:color w:val="000000" w:themeColor="text1"/>
+          <w:sz w:val="28"/>
+          <w:szCs w:val="28"/>
+        </w:rPr>
+        <w:t xml:space="preserve">Como otra meta que proponemos para el próximo año 2025 es impulsar las PYMES </w:t>
+      </w:r>
+      <w:r>
+        <w:rPr>
+          <w:rFonts w:ascii="Arial" w:hAnsi="Arial" w:cs="Arial"/>
+          <w:color w:val="000000" w:themeColor="text1"/>
+          <w:sz w:val="28"/>
+          <w:szCs w:val="28"/>
+        </w:rPr>
+        <w:t>las cuales formarán parte importante para el desarrollo del país, brindando más oportunidades de trabajo que ayuden a los guatemaltecos a poder contar con un salario digno.</w:t>
+      </w:r>
+      <w:r>
+        <w:t xml:space="preserve"> </w:t>
+      </w:r>
+      <w:r>
+        <w:rPr>
+          <w:rFonts w:ascii="Arial" w:hAnsi="Arial" w:cs="Arial"/>
+          <w:color w:val="000000" w:themeColor="text1"/>
+          <w:sz w:val="28"/>
+          <w:szCs w:val="28"/>
+        </w:rPr>
+        <w:t xml:space="preserve">Entendemos que las PYMES son la columna vertebral de nuestra economía, representando un gran porcentaje del tejido empresarial y contribuyendo de manera significativa al Producto Interno Bruto (PIB). Sin embargo, también reconocemos que enfrentan numerosos desafíos que limitan su crecimiento y </w:t>
+      </w:r>
+      <w:r>
+        <w:rPr>
+          <w:rFonts w:ascii="Arial" w:hAnsi="Arial" w:cs="Arial"/>
+          <w:color w:val="000000" w:themeColor="text1"/>
+          <w:sz w:val="28"/>
+          <w:szCs w:val="28"/>
+        </w:rPr>
+        <w:lastRenderedPageBreak/>
+        <w:t>desarrollo, como la falta de acceso a financiamiento, la burocracia excesiva, la falta de capacitación y la competencia desleal.</w:t>
+      </w:r>
+    </w:p>
+    <w:p>
+      <w:pPr>
+        <w:pStyle w:val="Prrafodelista"/>
+        <w:ind w:left="1068"/>
+        <w:jc w:val="both"/>
+        <w:rPr>
+          <w:rFonts w:ascii="Arial" w:hAnsi="Arial" w:cs="Arial"/>
+          <w:color w:val="000000" w:themeColor="text1"/>
+          <w:sz w:val="28"/>
+          <w:szCs w:val="28"/>
+        </w:rPr>
+      </w:pPr>
+    </w:p>
+    <w:p>
+      <w:pPr>
+        <w:pStyle w:val="Prrafodelista"/>
+        <w:ind w:left="1068"/>
+        <w:jc w:val="both"/>
+        <w:rPr>
+          <w:rFonts w:ascii="Arial" w:hAnsi="Arial" w:cs="Arial"/>
+          <w:color w:val="000000" w:themeColor="text1"/>
+          <w:sz w:val="28"/>
+          <w:szCs w:val="28"/>
+        </w:rPr>
+      </w:pPr>
+      <w:r>
+        <w:rPr>
+          <w:rFonts w:ascii="Arial" w:hAnsi="Arial" w:cs="Arial"/>
+          <w:color w:val="000000" w:themeColor="text1"/>
+          <w:sz w:val="28"/>
+          <w:szCs w:val="28"/>
+        </w:rPr>
+        <w:t>Por lo tanto, nos comprometemos a implementar políticas y programas específicos que apoyen a las PYMES en su crecimiento y fortalecimiento. Esto incluye la creación de programas de financiamiento accesibles y flexibles, la simplificación de trámites administrativos y la reducción de la carga impositiva para las PYMES.</w:t>
+      </w:r>
     </w:p>
     <w:p>
       <w:pPr>
@@ -2056,6 +2411,95 @@
     </w:lvl>
   </w:abstractNum>
   <w:abstractNum w:abstractNumId="1" w15:restartNumberingAfterBreak="0">
+    <w:nsid w:val="1D575748"/>
+    <w:multiLevelType w:val="hybridMultilevel"/>
+    <w:tmpl w:val="2200B550"/>
+    <w:lvl w:ilvl="0" w:tplc="D53045C0">
+      <w:start w:val="1"/>
+      <w:numFmt w:val="decimal"/>
+      <w:lvlText w:val="%1."/>
+      <w:lvlJc w:val="left"/>
+      <w:pPr>
+        <w:ind w:left="1068" w:hanging="360"/>
+      </w:pPr>
+      <w:rPr>
+        <w:rFonts w:hint="default"/>
+      </w:rPr>
+    </w:lvl>
+    <w:lvl w:ilvl="1" w:tplc="100A0019" w:tentative="1">
+      <w:start w:val="1"/>
+      <w:numFmt w:val="lowerLetter"/>
+      <w:lvlText w:val="%2."/>
+      <w:lvlJc w:val="left"/>
+      <w:pPr>
+        <w:ind w:left="1788" w:hanging="360"/>
+      </w:pPr>
+    </w:lvl>
+    <w:lvl w:ilvl="2" w:tplc="100A001B" w:tentative="1">
+      <w:start w:val="1"/>
+      <w:numFmt w:val="lowerRoman"/>
+      <w:lvlText w:val="%3."/>
+      <w:lvlJc w:val="right"/>
+      <w:pPr>
+        <w:ind w:left="2508" w:hanging="180"/>
+      </w:pPr>
+    </w:lvl>
+    <w:lvl w:ilvl="3" w:tplc="100A000F" w:tentative="1">
+      <w:start w:val="1"/>
+      <w:numFmt w:val="decimal"/>
+      <w:lvlText w:val="%4."/>
+      <w:lvlJc w:val="left"/>
+      <w:pPr>
+        <w:ind w:left="3228" w:hanging="360"/>
+      </w:pPr>
+    </w:lvl>
+    <w:lvl w:ilvl="4" w:tplc="100A0019" w:tentative="1">
+      <w:start w:val="1"/>
+      <w:numFmt w:val="lowerLetter"/>
+      <w:lvlText w:val="%5."/>
+      <w:lvlJc w:val="left"/>
+      <w:pPr>
+        <w:ind w:left="3948" w:hanging="360"/>
+      </w:pPr>
+    </w:lvl>
+    <w:lvl w:ilvl="5" w:tplc="100A001B" w:tentative="1">
+      <w:start w:val="1"/>
+      <w:numFmt w:val="lowerRoman"/>
+      <w:lvlText w:val="%6."/>
+      <w:lvlJc w:val="right"/>
+      <w:pPr>
+        <w:ind w:left="4668" w:hanging="180"/>
+      </w:pPr>
+    </w:lvl>
+    <w:lvl w:ilvl="6" w:tplc="100A000F" w:tentative="1">
+      <w:start w:val="1"/>
+      <w:numFmt w:val="decimal"/>
+      <w:lvlText w:val="%7."/>
+      <w:lvlJc w:val="left"/>
+      <w:pPr>
+        <w:ind w:left="5388" w:hanging="360"/>
+      </w:pPr>
+    </w:lvl>
+    <w:lvl w:ilvl="7" w:tplc="100A0019" w:tentative="1">
+      <w:start w:val="1"/>
+      <w:numFmt w:val="lowerLetter"/>
+      <w:lvlText w:val="%8."/>
+      <w:lvlJc w:val="left"/>
+      <w:pPr>
+        <w:ind w:left="6108" w:hanging="360"/>
+      </w:pPr>
+    </w:lvl>
+    <w:lvl w:ilvl="8" w:tplc="100A001B" w:tentative="1">
+      <w:start w:val="1"/>
+      <w:numFmt w:val="lowerRoman"/>
+      <w:lvlText w:val="%9."/>
+      <w:lvlJc w:val="right"/>
+      <w:pPr>
+        <w:ind w:left="6828" w:hanging="180"/>
+      </w:pPr>
+    </w:lvl>
+  </w:abstractNum>
+  <w:abstractNum w:abstractNumId="2" w15:restartNumberingAfterBreak="0">
     <w:nsid w:val="62047F15"/>
     <w:multiLevelType w:val="hybridMultilevel"/>
     <w:tmpl w:val="4F6A0ADC"/>
@@ -2169,10 +2613,13 @@
     </w:lvl>
   </w:abstractNum>
   <w:num w:numId="1" w16cid:durableId="1942029945">
-    <w:abstractNumId w:val="1"/>
+    <w:abstractNumId w:val="2"/>
   </w:num>
   <w:num w:numId="2" w16cid:durableId="179398153">
     <w:abstractNumId w:val="0"/>
+  </w:num>
+  <w:num w:numId="3" w16cid:durableId="1710958723">
+    <w:abstractNumId w:val="1"/>
   </w:num>
 </w:numbering>
 </file>

</xml_diff>

<commit_message>
Agreando Marco teorio del tema ESTRATEGIAS DE PREVENCION
</commit_message>
<xml_diff>
--- a/Proyecto de Nación.docx
+++ b/Proyecto de Nación.docx
@@ -2549,11 +2549,373 @@
     </w:p>
     <w:p>
       <w:pPr>
+        <w:jc w:val="both"/>
+        <w:rPr>
+          <w:rFonts w:ascii="Arial" w:hAnsi="Arial" w:cs="Arial"/>
+          <w:sz w:val="28"/>
+          <w:szCs w:val="28"/>
+        </w:rPr>
+      </w:pPr>
+      <w:r>
+        <w:rPr>
+          <w:rFonts w:ascii="Arial" w:hAnsi="Arial" w:cs="Arial"/>
+          <w:sz w:val="28"/>
+          <w:szCs w:val="28"/>
+        </w:rPr>
+        <w:lastRenderedPageBreak/>
+        <w:t xml:space="preserve">Junior </w:t>
+      </w:r>
+      <w:proofErr w:type="spellStart"/>
+      <w:r>
+        <w:rPr>
+          <w:rFonts w:ascii="Arial" w:hAnsi="Arial" w:cs="Arial"/>
+          <w:sz w:val="28"/>
+          <w:szCs w:val="28"/>
+        </w:rPr>
+        <w:t>sanchez</w:t>
+      </w:r>
+      <w:proofErr w:type="spellEnd"/>
+      <w:r>
+        <w:rPr>
+          <w:rFonts w:ascii="Arial" w:hAnsi="Arial" w:cs="Arial"/>
+          <w:sz w:val="28"/>
+          <w:szCs w:val="28"/>
+        </w:rPr>
+        <w:tab/>
+      </w:r>
+    </w:p>
+    <w:p>
+      <w:pPr>
+        <w:jc w:val="both"/>
+        <w:rPr>
+          <w:rFonts w:ascii="Arial" w:hAnsi="Arial" w:cs="Arial"/>
+          <w:color w:val="FF0000"/>
+          <w:sz w:val="28"/>
+          <w:szCs w:val="28"/>
+        </w:rPr>
+      </w:pPr>
+      <w:r>
+        <w:rPr>
+          <w:rFonts w:ascii="Arial" w:hAnsi="Arial" w:cs="Arial"/>
+          <w:color w:val="FF0000"/>
+          <w:sz w:val="28"/>
+          <w:szCs w:val="28"/>
+        </w:rPr>
+        <w:t xml:space="preserve">Marco </w:t>
+      </w:r>
+      <w:proofErr w:type="spellStart"/>
+      <w:r>
+        <w:rPr>
+          <w:rFonts w:ascii="Arial" w:hAnsi="Arial" w:cs="Arial"/>
+          <w:color w:val="FF0000"/>
+          <w:sz w:val="28"/>
+          <w:szCs w:val="28"/>
+        </w:rPr>
+        <w:t>teorico</w:t>
+      </w:r>
+      <w:proofErr w:type="spellEnd"/>
+      <w:r>
+        <w:rPr>
+          <w:rFonts w:ascii="Arial" w:hAnsi="Arial" w:cs="Arial"/>
+          <w:color w:val="FF0000"/>
+          <w:sz w:val="28"/>
+          <w:szCs w:val="28"/>
+        </w:rPr>
+        <w:t>:</w:t>
+      </w:r>
+    </w:p>
+    <w:p>
+      <w:pPr>
+        <w:jc w:val="both"/>
+        <w:rPr>
+          <w:rFonts w:ascii="Arial" w:hAnsi="Arial" w:cs="Arial"/>
+          <w:sz w:val="28"/>
+          <w:szCs w:val="28"/>
+        </w:rPr>
+      </w:pPr>
+      <w:r>
+        <w:rPr>
+          <w:rFonts w:ascii="Arial" w:hAnsi="Arial" w:cs="Arial"/>
+          <w:sz w:val="28"/>
+          <w:szCs w:val="28"/>
+        </w:rPr>
+        <w:t>La prevención se refiere a la adopción de medidas anticipatorias y proactivas para evitar que ocurran eventos no deseados o para reducir su impacto en caso de que sucedan. Este concepto se aplica en una amplia gama de contextos, incluida la salud pública, la seguridad nacional, la protección ambiental y la prevención de conflictos sociales. La prevención se fundamenta en la idea de que es más eficaz y rentable abordar los problemas en sus etapas iniciales antes de que se conviertan en crisis.</w:t>
+      </w:r>
+    </w:p>
+    <w:p>
+      <w:pPr>
+        <w:jc w:val="both"/>
+        <w:rPr>
+          <w:rFonts w:ascii="Arial" w:hAnsi="Arial" w:cs="Arial"/>
+          <w:color w:val="4F81BD" w:themeColor="accent1"/>
+          <w:sz w:val="28"/>
+          <w:szCs w:val="28"/>
+        </w:rPr>
+      </w:pPr>
+      <w:r>
+        <w:rPr>
+          <w:rStyle w:val="Textoennegrita"/>
+          <w:rFonts w:ascii="Arial" w:hAnsi="Arial" w:cs="Arial"/>
+          <w:color w:val="4F81BD" w:themeColor="accent1"/>
+          <w:sz w:val="28"/>
+          <w:szCs w:val="28"/>
+          <w:bdr w:val="single" w:sz="2" w:space="0" w:color="E3E3E3" w:frame="1"/>
+        </w:rPr>
+        <w:t>Teorías Fundamentales de la Prevención:</w:t>
+      </w:r>
+    </w:p>
+    <w:p>
+      <w:pPr>
+        <w:jc w:val="both"/>
+        <w:rPr>
+          <w:rFonts w:ascii="Arial" w:hAnsi="Arial" w:cs="Arial"/>
+          <w:sz w:val="28"/>
+          <w:szCs w:val="28"/>
+        </w:rPr>
+      </w:pPr>
+      <w:r>
+        <w:rPr>
+          <w:rFonts w:ascii="Arial" w:hAnsi="Arial" w:cs="Arial"/>
+          <w:sz w:val="28"/>
+          <w:szCs w:val="28"/>
+        </w:rPr>
+        <w:t>Modelo de Prevención Primaria, Secundaria y Terciaria: Esta teoría propone que la prevención se puede clasificar en tres niveles según el momento en que se intervenga en el curso de un problema. La prevención primaria se enfoca en evitar que ocurran los problemas, la secundaria en detectarlos tempranamente y la terciaria en reducir su impacto y recurrencia.</w:t>
+      </w:r>
+    </w:p>
+    <w:p>
+      <w:pPr>
+        <w:jc w:val="both"/>
+        <w:rPr>
+          <w:rFonts w:ascii="Arial" w:hAnsi="Arial" w:cs="Arial"/>
+          <w:sz w:val="28"/>
+          <w:szCs w:val="28"/>
+        </w:rPr>
+      </w:pPr>
+      <w:r>
+        <w:rPr>
+          <w:rFonts w:ascii="Arial" w:hAnsi="Arial" w:cs="Arial"/>
+          <w:sz w:val="28"/>
+          <w:szCs w:val="28"/>
+        </w:rPr>
+        <w:t>Teoría del Cambio de Comportamiento: Esta teoría se centra en entender los factores que influyen en el comportamiento humano y en cómo intervenir para promover comportamientos saludables y prevenir conductas de riesgo. Se basa en modelos psicológicos y sociológicos que examinan las motivaciones, percepciones y contextos sociales que afectan las decisiones individuales y colectivas.</w:t>
+      </w:r>
+    </w:p>
+    <w:p>
+      <w:pPr>
+        <w:jc w:val="both"/>
+        <w:rPr>
+          <w:rFonts w:ascii="Arial" w:hAnsi="Arial" w:cs="Arial"/>
+          <w:sz w:val="28"/>
+          <w:szCs w:val="28"/>
+        </w:rPr>
+      </w:pPr>
+      <w:r>
+        <w:rPr>
+          <w:rFonts w:ascii="Arial" w:hAnsi="Arial" w:cs="Arial"/>
+          <w:sz w:val="28"/>
+          <w:szCs w:val="28"/>
+        </w:rPr>
+        <w:t>Enfoque de Determinantes Sociales de la Salud: Esta perspectiva reconoce que los determinantes sociales, como el acceso a la educación, el empleo, la vivienda y los servicios de salud, tienen un impacto significativo en la salud y el bienestar de las poblaciones. Por lo tanto, aboga por intervenciones que aborden las desigualdades sociales y económicas para mejorar la salud y prevenir enfermedades.</w:t>
+      </w:r>
+    </w:p>
+    <w:p>
+      <w:pPr>
+        <w:jc w:val="both"/>
+        <w:rPr>
+          <w:rFonts w:ascii="Arial" w:hAnsi="Arial" w:cs="Arial"/>
+          <w:color w:val="4F81BD" w:themeColor="accent1"/>
+          <w:sz w:val="28"/>
+          <w:szCs w:val="28"/>
+        </w:rPr>
+      </w:pPr>
+      <w:r>
+        <w:rPr>
+          <w:rStyle w:val="Textoennegrita"/>
+          <w:rFonts w:ascii="Arial" w:hAnsi="Arial" w:cs="Arial"/>
+          <w:color w:val="4F81BD" w:themeColor="accent1"/>
+          <w:sz w:val="28"/>
+          <w:szCs w:val="28"/>
+          <w:bdr w:val="single" w:sz="2" w:space="0" w:color="E3E3E3" w:frame="1"/>
+        </w:rPr>
+        <w:t>Estrategias de Prevención:</w:t>
+      </w:r>
+    </w:p>
+    <w:p>
+      <w:pPr>
+        <w:jc w:val="both"/>
+        <w:rPr>
+          <w:rFonts w:ascii="Arial" w:hAnsi="Arial" w:cs="Arial"/>
+          <w:sz w:val="28"/>
+          <w:szCs w:val="28"/>
+        </w:rPr>
+      </w:pPr>
+      <w:r>
+        <w:rPr>
+          <w:rFonts w:ascii="Arial" w:hAnsi="Arial" w:cs="Arial"/>
+          <w:sz w:val="28"/>
+          <w:szCs w:val="28"/>
+        </w:rPr>
+        <w:t xml:space="preserve">Prevención Primaria: Se centra en evitar que ocurran los problemas mediante la promoción de factores protectores y la reducción de factores de riesgo. Esto puede incluir medidas como la educación en salud, la promoción de estilos de vida saludables, la legislación en materia de </w:t>
+      </w:r>
+      <w:r>
+        <w:rPr>
+          <w:rFonts w:ascii="Arial" w:hAnsi="Arial" w:cs="Arial"/>
+          <w:sz w:val="28"/>
+          <w:szCs w:val="28"/>
+        </w:rPr>
+        <w:lastRenderedPageBreak/>
+        <w:t>seguridad y la vigilancia epidemiológica para identificar tendencias y brotes tempranos de enfermedades.</w:t>
+      </w:r>
+    </w:p>
+    <w:p>
+      <w:pPr>
+        <w:jc w:val="both"/>
+        <w:rPr>
+          <w:rFonts w:ascii="Arial" w:hAnsi="Arial" w:cs="Arial"/>
+          <w:sz w:val="28"/>
+          <w:szCs w:val="28"/>
+        </w:rPr>
+      </w:pPr>
+      <w:r>
+        <w:rPr>
+          <w:rFonts w:ascii="Arial" w:hAnsi="Arial" w:cs="Arial"/>
+          <w:sz w:val="28"/>
+          <w:szCs w:val="28"/>
+        </w:rPr>
+        <w:t>Prevención Secundaria: Dirigida a la detección temprana y el tratamiento precoz de los problemas para evitar su progresión y complicaciones. Esto implica la realización de exámenes de detección, el seguimiento de indicadores de riesgo y la implementación de programas de intervención temprana.</w:t>
+      </w:r>
+    </w:p>
+    <w:p>
+      <w:pPr>
+        <w:jc w:val="both"/>
+        <w:rPr>
+          <w:rFonts w:ascii="Arial" w:hAnsi="Arial" w:cs="Arial"/>
+          <w:sz w:val="28"/>
+          <w:szCs w:val="28"/>
+        </w:rPr>
+      </w:pPr>
+      <w:r>
+        <w:rPr>
+          <w:rFonts w:ascii="Arial" w:hAnsi="Arial" w:cs="Arial"/>
+          <w:sz w:val="28"/>
+          <w:szCs w:val="28"/>
+        </w:rPr>
+        <w:t>Prevención Terciaria: Se enfoca en reducir el impacto y la recurrencia de los problemas una vez que han ocurrido. Esto puede implicar la rehabilitación, la atención de seguimiento y el apoyo continuo para prevenir recaídas y complicaciones.</w:t>
+      </w:r>
+    </w:p>
+    <w:p>
+      <w:pPr>
+        <w:jc w:val="both"/>
+        <w:rPr>
+          <w:rFonts w:ascii="Arial" w:hAnsi="Arial" w:cs="Arial"/>
+          <w:color w:val="4F81BD" w:themeColor="accent1"/>
+          <w:sz w:val="28"/>
+          <w:szCs w:val="28"/>
+        </w:rPr>
+      </w:pPr>
+      <w:r>
+        <w:rPr>
+          <w:rStyle w:val="Textoennegrita"/>
+          <w:rFonts w:ascii="Arial" w:hAnsi="Arial" w:cs="Arial"/>
+          <w:color w:val="4F81BD" w:themeColor="accent1"/>
+          <w:sz w:val="28"/>
+          <w:szCs w:val="28"/>
+          <w:bdr w:val="single" w:sz="2" w:space="0" w:color="E3E3E3" w:frame="1"/>
+        </w:rPr>
+        <w:t>Factores Facilitadores de la Prevención:</w:t>
+      </w:r>
+    </w:p>
+    <w:p>
+      <w:pPr>
+        <w:jc w:val="both"/>
+        <w:rPr>
+          <w:rFonts w:ascii="Arial" w:hAnsi="Arial" w:cs="Arial"/>
+          <w:sz w:val="28"/>
+          <w:szCs w:val="28"/>
+        </w:rPr>
+      </w:pPr>
+      <w:r>
+        <w:rPr>
+          <w:rFonts w:ascii="Arial" w:hAnsi="Arial" w:cs="Arial"/>
+          <w:sz w:val="28"/>
+          <w:szCs w:val="28"/>
+        </w:rPr>
+        <w:t>Cooperación Intersectorial: La prevención efectiva a menudo requiere la colaboración entre múltiples sectores, incluidos el gobierno, la sociedad civil, el sector privado y la comunidad académica. Esta cooperación facilita el intercambio de recursos, información y mejores prácticas para abordar los problemas de manera integral y sostenible.</w:t>
+      </w:r>
+    </w:p>
+    <w:p>
+      <w:pPr>
+        <w:jc w:val="both"/>
+        <w:rPr>
+          <w:rFonts w:ascii="Arial" w:hAnsi="Arial" w:cs="Arial"/>
+          <w:sz w:val="28"/>
+          <w:szCs w:val="28"/>
+        </w:rPr>
+      </w:pPr>
+      <w:r>
+        <w:rPr>
+          <w:rFonts w:ascii="Arial" w:hAnsi="Arial" w:cs="Arial"/>
+          <w:sz w:val="28"/>
+          <w:szCs w:val="28"/>
+        </w:rPr>
+        <w:t>Empoderamiento Comunitario: Involucrar a las comunidades en el diseño, implementación y evaluación de estrategias de prevención puede aumentar su efectividad y sostenibilidad a largo plazo. El empoderamiento comunitario promueve la participación activa, la apropiación local y la adaptación cultural de las intervenciones.</w:t>
+      </w:r>
+    </w:p>
+    <w:p>
+      <w:pPr>
+        <w:jc w:val="both"/>
+        <w:rPr>
+          <w:rFonts w:ascii="Arial" w:hAnsi="Arial" w:cs="Arial"/>
+          <w:sz w:val="28"/>
+          <w:szCs w:val="28"/>
+        </w:rPr>
+      </w:pPr>
+      <w:r>
+        <w:rPr>
+          <w:rFonts w:ascii="Arial" w:hAnsi="Arial" w:cs="Arial"/>
+          <w:sz w:val="28"/>
+          <w:szCs w:val="28"/>
+        </w:rPr>
+        <w:t>Enfoque de Equidad y Justicia Social: La prevención efectiva debe abordar las desigualdades sociales y económicas que contribuyen a la aparición y persistencia de problemas. Esto requiere un enfoque basado en derechos humanos, equidad de género y justicia social para garantizar que todas las personas tengan acceso a recursos y oportunidades para vivir vidas saludables y seguras.</w:t>
+      </w:r>
+    </w:p>
+    <w:p>
+      <w:pPr>
+        <w:jc w:val="both"/>
+        <w:rPr>
+          <w:rFonts w:ascii="Arial" w:hAnsi="Arial" w:cs="Arial"/>
+          <w:color w:val="FF0000"/>
+          <w:sz w:val="28"/>
+          <w:szCs w:val="28"/>
+        </w:rPr>
+      </w:pPr>
+    </w:p>
+    <w:p>
+      <w:pPr>
         <w:pStyle w:val="Puesto"/>
         <w:jc w:val="center"/>
       </w:pPr>
-      <w:r>
-        <w:lastRenderedPageBreak/>
+    </w:p>
+    <w:p>
+      <w:pPr>
+        <w:pStyle w:val="Puesto"/>
+        <w:jc w:val="center"/>
+      </w:pPr>
+    </w:p>
+    <w:p>
+      <w:pPr>
+        <w:pStyle w:val="Puesto"/>
+        <w:jc w:val="center"/>
+      </w:pPr>
+    </w:p>
+    <w:p>
+      <w:pPr>
+        <w:pStyle w:val="Puesto"/>
+        <w:jc w:val="center"/>
+      </w:pPr>
+      <w:bookmarkStart w:id="0" w:name="_GoBack"/>
+      <w:bookmarkEnd w:id="0"/>
+      <w:r>
         <w:t>Metas corto, mediano y largo plazo</w:t>
       </w:r>
     </w:p>
@@ -2729,7 +3091,7 @@
           <w:sz w:val="28"/>
           <w:szCs w:val="28"/>
         </w:rPr>
-        <w:t xml:space="preserve">Entendemos que las PYMES son la columna vertebral de nuestra economía, representando un gran porcentaje del tejido empresarial y contribuyendo de manera significativa al Producto Interno Bruto (PIB). Sin embargo, también reconocemos que enfrentan numerosos desafíos que limitan su crecimiento y </w:t>
+        <w:t xml:space="preserve">Entendemos que las PYMES son la columna vertebral de nuestra economía, representando un gran porcentaje del tejido empresarial y contribuyendo de manera significativa al Producto Interno Bruto (PIB). Sin embargo, también reconocemos que </w:t>
       </w:r>
       <w:r>
         <w:rPr>
@@ -2739,7 +3101,7 @@
           <w:szCs w:val="28"/>
         </w:rPr>
         <w:lastRenderedPageBreak/>
-        <w:t>desarrollo, como la falta de acceso a financiamiento, la burocracia excesiva, la falta de capacitación y la competencia desleal.</w:t>
+        <w:t>enfrentan numerosos desafíos que limitan su crecimiento y desarrollo, como la falta de acceso a financiamiento, la burocracia excesiva, la falta de capacitación y la competencia desleal.</w:t>
       </w:r>
     </w:p>
     <w:p>
@@ -2963,8 +3325,6 @@
           <w:szCs w:val="24"/>
         </w:rPr>
       </w:pPr>
-      <w:bookmarkStart w:id="0" w:name="_GoBack"/>
-      <w:bookmarkEnd w:id="0"/>
     </w:p>
     <w:sectPr>
       <w:pgSz w:w="12240" w:h="15840"/>
@@ -2991,6 +3351,155 @@
 <file path=word/numbering.xml><?xml version="1.0" encoding="utf-8"?>
 <w:numbering xmlns:wpc="http://schemas.microsoft.com/office/word/2010/wordprocessingCanvas" xmlns:mc="http://schemas.openxmlformats.org/markup-compatibility/2006" xmlns:o="urn:schemas-microsoft-com:office:office" xmlns:r="http://schemas.openxmlformats.org/officeDocument/2006/relationships" xmlns:m="http://schemas.openxmlformats.org/officeDocument/2006/math" xmlns:v="urn:schemas-microsoft-com:vml" xmlns:wp14="http://schemas.microsoft.com/office/word/2010/wordprocessingDrawing" xmlns:wp="http://schemas.openxmlformats.org/drawingml/2006/wordprocessingDrawing" xmlns:w10="urn:schemas-microsoft-com:office:word" xmlns:w="http://schemas.openxmlformats.org/wordprocessingml/2006/main" xmlns:w14="http://schemas.microsoft.com/office/word/2010/wordml" xmlns:w15="http://schemas.microsoft.com/office/word/2012/wordml" xmlns:wpg="http://schemas.microsoft.com/office/word/2010/wordprocessingGroup" xmlns:wpi="http://schemas.microsoft.com/office/word/2010/wordprocessingInk" xmlns:wne="http://schemas.microsoft.com/office/word/2006/wordml" xmlns:wps="http://schemas.microsoft.com/office/word/2010/wordprocessingShape" mc:Ignorable="w14 w15 wp14">
   <w:abstractNum w:abstractNumId="0" w15:restartNumberingAfterBreak="0">
+    <w:nsid w:val="0362087C"/>
+    <w:multiLevelType w:val="multilevel"/>
+    <w:tmpl w:val="5C9AE590"/>
+    <w:lvl w:ilvl="0">
+      <w:start w:val="1"/>
+      <w:numFmt w:val="bullet"/>
+      <w:lvlText w:val=""/>
+      <w:lvlJc w:val="left"/>
+      <w:pPr>
+        <w:tabs>
+          <w:tab w:val="num" w:pos="720"/>
+        </w:tabs>
+        <w:ind w:left="720" w:hanging="360"/>
+      </w:pPr>
+      <w:rPr>
+        <w:rFonts w:ascii="Symbol" w:hAnsi="Symbol" w:hint="default"/>
+        <w:sz w:val="20"/>
+      </w:rPr>
+    </w:lvl>
+    <w:lvl w:ilvl="1" w:tentative="1">
+      <w:start w:val="1"/>
+      <w:numFmt w:val="bullet"/>
+      <w:lvlText w:val=""/>
+      <w:lvlJc w:val="left"/>
+      <w:pPr>
+        <w:tabs>
+          <w:tab w:val="num" w:pos="1440"/>
+        </w:tabs>
+        <w:ind w:left="1440" w:hanging="360"/>
+      </w:pPr>
+      <w:rPr>
+        <w:rFonts w:ascii="Symbol" w:hAnsi="Symbol" w:hint="default"/>
+        <w:sz w:val="20"/>
+      </w:rPr>
+    </w:lvl>
+    <w:lvl w:ilvl="2" w:tentative="1">
+      <w:start w:val="1"/>
+      <w:numFmt w:val="bullet"/>
+      <w:lvlText w:val=""/>
+      <w:lvlJc w:val="left"/>
+      <w:pPr>
+        <w:tabs>
+          <w:tab w:val="num" w:pos="2160"/>
+        </w:tabs>
+        <w:ind w:left="2160" w:hanging="360"/>
+      </w:pPr>
+      <w:rPr>
+        <w:rFonts w:ascii="Symbol" w:hAnsi="Symbol" w:hint="default"/>
+        <w:sz w:val="20"/>
+      </w:rPr>
+    </w:lvl>
+    <w:lvl w:ilvl="3" w:tentative="1">
+      <w:start w:val="1"/>
+      <w:numFmt w:val="bullet"/>
+      <w:lvlText w:val=""/>
+      <w:lvlJc w:val="left"/>
+      <w:pPr>
+        <w:tabs>
+          <w:tab w:val="num" w:pos="2880"/>
+        </w:tabs>
+        <w:ind w:left="2880" w:hanging="360"/>
+      </w:pPr>
+      <w:rPr>
+        <w:rFonts w:ascii="Symbol" w:hAnsi="Symbol" w:hint="default"/>
+        <w:sz w:val="20"/>
+      </w:rPr>
+    </w:lvl>
+    <w:lvl w:ilvl="4" w:tentative="1">
+      <w:start w:val="1"/>
+      <w:numFmt w:val="bullet"/>
+      <w:lvlText w:val=""/>
+      <w:lvlJc w:val="left"/>
+      <w:pPr>
+        <w:tabs>
+          <w:tab w:val="num" w:pos="3600"/>
+        </w:tabs>
+        <w:ind w:left="3600" w:hanging="360"/>
+      </w:pPr>
+      <w:rPr>
+        <w:rFonts w:ascii="Symbol" w:hAnsi="Symbol" w:hint="default"/>
+        <w:sz w:val="20"/>
+      </w:rPr>
+    </w:lvl>
+    <w:lvl w:ilvl="5" w:tentative="1">
+      <w:start w:val="1"/>
+      <w:numFmt w:val="bullet"/>
+      <w:lvlText w:val=""/>
+      <w:lvlJc w:val="left"/>
+      <w:pPr>
+        <w:tabs>
+          <w:tab w:val="num" w:pos="4320"/>
+        </w:tabs>
+        <w:ind w:left="4320" w:hanging="360"/>
+      </w:pPr>
+      <w:rPr>
+        <w:rFonts w:ascii="Symbol" w:hAnsi="Symbol" w:hint="default"/>
+        <w:sz w:val="20"/>
+      </w:rPr>
+    </w:lvl>
+    <w:lvl w:ilvl="6" w:tentative="1">
+      <w:start w:val="1"/>
+      <w:numFmt w:val="bullet"/>
+      <w:lvlText w:val=""/>
+      <w:lvlJc w:val="left"/>
+      <w:pPr>
+        <w:tabs>
+          <w:tab w:val="num" w:pos="5040"/>
+        </w:tabs>
+        <w:ind w:left="5040" w:hanging="360"/>
+      </w:pPr>
+      <w:rPr>
+        <w:rFonts w:ascii="Symbol" w:hAnsi="Symbol" w:hint="default"/>
+        <w:sz w:val="20"/>
+      </w:rPr>
+    </w:lvl>
+    <w:lvl w:ilvl="7" w:tentative="1">
+      <w:start w:val="1"/>
+      <w:numFmt w:val="bullet"/>
+      <w:lvlText w:val=""/>
+      <w:lvlJc w:val="left"/>
+      <w:pPr>
+        <w:tabs>
+          <w:tab w:val="num" w:pos="5760"/>
+        </w:tabs>
+        <w:ind w:left="5760" w:hanging="360"/>
+      </w:pPr>
+      <w:rPr>
+        <w:rFonts w:ascii="Symbol" w:hAnsi="Symbol" w:hint="default"/>
+        <w:sz w:val="20"/>
+      </w:rPr>
+    </w:lvl>
+    <w:lvl w:ilvl="8" w:tentative="1">
+      <w:start w:val="1"/>
+      <w:numFmt w:val="bullet"/>
+      <w:lvlText w:val=""/>
+      <w:lvlJc w:val="left"/>
+      <w:pPr>
+        <w:tabs>
+          <w:tab w:val="num" w:pos="6480"/>
+        </w:tabs>
+        <w:ind w:left="6480" w:hanging="360"/>
+      </w:pPr>
+      <w:rPr>
+        <w:rFonts w:ascii="Symbol" w:hAnsi="Symbol" w:hint="default"/>
+        <w:sz w:val="20"/>
+      </w:rPr>
+    </w:lvl>
+  </w:abstractNum>
+  <w:abstractNum w:abstractNumId="1" w15:restartNumberingAfterBreak="0">
     <w:nsid w:val="11F80E43"/>
     <w:multiLevelType w:val="hybridMultilevel"/>
     <w:tmpl w:val="D890A53A"/>
@@ -3103,7 +3612,7 @@
       </w:rPr>
     </w:lvl>
   </w:abstractNum>
-  <w:abstractNum w:abstractNumId="1" w15:restartNumberingAfterBreak="0">
+  <w:abstractNum w:abstractNumId="2" w15:restartNumberingAfterBreak="0">
     <w:nsid w:val="1D575748"/>
     <w:multiLevelType w:val="hybridMultilevel"/>
     <w:tmpl w:val="2200B550"/>
@@ -3192,7 +3701,156 @@
       </w:pPr>
     </w:lvl>
   </w:abstractNum>
-  <w:abstractNum w:abstractNumId="2" w15:restartNumberingAfterBreak="0">
+  <w:abstractNum w:abstractNumId="3" w15:restartNumberingAfterBreak="0">
+    <w:nsid w:val="2D235362"/>
+    <w:multiLevelType w:val="multilevel"/>
+    <w:tmpl w:val="387EC6FC"/>
+    <w:lvl w:ilvl="0">
+      <w:start w:val="1"/>
+      <w:numFmt w:val="bullet"/>
+      <w:lvlText w:val=""/>
+      <w:lvlJc w:val="left"/>
+      <w:pPr>
+        <w:tabs>
+          <w:tab w:val="num" w:pos="720"/>
+        </w:tabs>
+        <w:ind w:left="720" w:hanging="360"/>
+      </w:pPr>
+      <w:rPr>
+        <w:rFonts w:ascii="Symbol" w:hAnsi="Symbol" w:hint="default"/>
+        <w:sz w:val="20"/>
+      </w:rPr>
+    </w:lvl>
+    <w:lvl w:ilvl="1" w:tentative="1">
+      <w:start w:val="1"/>
+      <w:numFmt w:val="bullet"/>
+      <w:lvlText w:val=""/>
+      <w:lvlJc w:val="left"/>
+      <w:pPr>
+        <w:tabs>
+          <w:tab w:val="num" w:pos="1440"/>
+        </w:tabs>
+        <w:ind w:left="1440" w:hanging="360"/>
+      </w:pPr>
+      <w:rPr>
+        <w:rFonts w:ascii="Symbol" w:hAnsi="Symbol" w:hint="default"/>
+        <w:sz w:val="20"/>
+      </w:rPr>
+    </w:lvl>
+    <w:lvl w:ilvl="2" w:tentative="1">
+      <w:start w:val="1"/>
+      <w:numFmt w:val="bullet"/>
+      <w:lvlText w:val=""/>
+      <w:lvlJc w:val="left"/>
+      <w:pPr>
+        <w:tabs>
+          <w:tab w:val="num" w:pos="2160"/>
+        </w:tabs>
+        <w:ind w:left="2160" w:hanging="360"/>
+      </w:pPr>
+      <w:rPr>
+        <w:rFonts w:ascii="Symbol" w:hAnsi="Symbol" w:hint="default"/>
+        <w:sz w:val="20"/>
+      </w:rPr>
+    </w:lvl>
+    <w:lvl w:ilvl="3" w:tentative="1">
+      <w:start w:val="1"/>
+      <w:numFmt w:val="bullet"/>
+      <w:lvlText w:val=""/>
+      <w:lvlJc w:val="left"/>
+      <w:pPr>
+        <w:tabs>
+          <w:tab w:val="num" w:pos="2880"/>
+        </w:tabs>
+        <w:ind w:left="2880" w:hanging="360"/>
+      </w:pPr>
+      <w:rPr>
+        <w:rFonts w:ascii="Symbol" w:hAnsi="Symbol" w:hint="default"/>
+        <w:sz w:val="20"/>
+      </w:rPr>
+    </w:lvl>
+    <w:lvl w:ilvl="4" w:tentative="1">
+      <w:start w:val="1"/>
+      <w:numFmt w:val="bullet"/>
+      <w:lvlText w:val=""/>
+      <w:lvlJc w:val="left"/>
+      <w:pPr>
+        <w:tabs>
+          <w:tab w:val="num" w:pos="3600"/>
+        </w:tabs>
+        <w:ind w:left="3600" w:hanging="360"/>
+      </w:pPr>
+      <w:rPr>
+        <w:rFonts w:ascii="Symbol" w:hAnsi="Symbol" w:hint="default"/>
+        <w:sz w:val="20"/>
+      </w:rPr>
+    </w:lvl>
+    <w:lvl w:ilvl="5" w:tentative="1">
+      <w:start w:val="1"/>
+      <w:numFmt w:val="bullet"/>
+      <w:lvlText w:val=""/>
+      <w:lvlJc w:val="left"/>
+      <w:pPr>
+        <w:tabs>
+          <w:tab w:val="num" w:pos="4320"/>
+        </w:tabs>
+        <w:ind w:left="4320" w:hanging="360"/>
+      </w:pPr>
+      <w:rPr>
+        <w:rFonts w:ascii="Symbol" w:hAnsi="Symbol" w:hint="default"/>
+        <w:sz w:val="20"/>
+      </w:rPr>
+    </w:lvl>
+    <w:lvl w:ilvl="6" w:tentative="1">
+      <w:start w:val="1"/>
+      <w:numFmt w:val="bullet"/>
+      <w:lvlText w:val=""/>
+      <w:lvlJc w:val="left"/>
+      <w:pPr>
+        <w:tabs>
+          <w:tab w:val="num" w:pos="5040"/>
+        </w:tabs>
+        <w:ind w:left="5040" w:hanging="360"/>
+      </w:pPr>
+      <w:rPr>
+        <w:rFonts w:ascii="Symbol" w:hAnsi="Symbol" w:hint="default"/>
+        <w:sz w:val="20"/>
+      </w:rPr>
+    </w:lvl>
+    <w:lvl w:ilvl="7" w:tentative="1">
+      <w:start w:val="1"/>
+      <w:numFmt w:val="bullet"/>
+      <w:lvlText w:val=""/>
+      <w:lvlJc w:val="left"/>
+      <w:pPr>
+        <w:tabs>
+          <w:tab w:val="num" w:pos="5760"/>
+        </w:tabs>
+        <w:ind w:left="5760" w:hanging="360"/>
+      </w:pPr>
+      <w:rPr>
+        <w:rFonts w:ascii="Symbol" w:hAnsi="Symbol" w:hint="default"/>
+        <w:sz w:val="20"/>
+      </w:rPr>
+    </w:lvl>
+    <w:lvl w:ilvl="8" w:tentative="1">
+      <w:start w:val="1"/>
+      <w:numFmt w:val="bullet"/>
+      <w:lvlText w:val=""/>
+      <w:lvlJc w:val="left"/>
+      <w:pPr>
+        <w:tabs>
+          <w:tab w:val="num" w:pos="6480"/>
+        </w:tabs>
+        <w:ind w:left="6480" w:hanging="360"/>
+      </w:pPr>
+      <w:rPr>
+        <w:rFonts w:ascii="Symbol" w:hAnsi="Symbol" w:hint="default"/>
+        <w:sz w:val="20"/>
+      </w:rPr>
+    </w:lvl>
+  </w:abstractNum>
+  <w:abstractNum w:abstractNumId="4" w15:restartNumberingAfterBreak="0">
     <w:nsid w:val="457024E6"/>
     <w:multiLevelType w:val="multilevel"/>
     <w:tmpl w:val="760E5EE0"/>
@@ -3305,7 +3963,156 @@
       </w:pPr>
     </w:lvl>
   </w:abstractNum>
-  <w:abstractNum w:abstractNumId="3" w15:restartNumberingAfterBreak="0">
+  <w:abstractNum w:abstractNumId="5" w15:restartNumberingAfterBreak="0">
+    <w:nsid w:val="493D65BC"/>
+    <w:multiLevelType w:val="multilevel"/>
+    <w:tmpl w:val="57663B94"/>
+    <w:lvl w:ilvl="0">
+      <w:start w:val="1"/>
+      <w:numFmt w:val="bullet"/>
+      <w:lvlText w:val=""/>
+      <w:lvlJc w:val="left"/>
+      <w:pPr>
+        <w:tabs>
+          <w:tab w:val="num" w:pos="720"/>
+        </w:tabs>
+        <w:ind w:left="720" w:hanging="360"/>
+      </w:pPr>
+      <w:rPr>
+        <w:rFonts w:ascii="Symbol" w:hAnsi="Symbol" w:hint="default"/>
+        <w:sz w:val="20"/>
+      </w:rPr>
+    </w:lvl>
+    <w:lvl w:ilvl="1" w:tentative="1">
+      <w:start w:val="1"/>
+      <w:numFmt w:val="bullet"/>
+      <w:lvlText w:val=""/>
+      <w:lvlJc w:val="left"/>
+      <w:pPr>
+        <w:tabs>
+          <w:tab w:val="num" w:pos="1440"/>
+        </w:tabs>
+        <w:ind w:left="1440" w:hanging="360"/>
+      </w:pPr>
+      <w:rPr>
+        <w:rFonts w:ascii="Symbol" w:hAnsi="Symbol" w:hint="default"/>
+        <w:sz w:val="20"/>
+      </w:rPr>
+    </w:lvl>
+    <w:lvl w:ilvl="2" w:tentative="1">
+      <w:start w:val="1"/>
+      <w:numFmt w:val="bullet"/>
+      <w:lvlText w:val=""/>
+      <w:lvlJc w:val="left"/>
+      <w:pPr>
+        <w:tabs>
+          <w:tab w:val="num" w:pos="2160"/>
+        </w:tabs>
+        <w:ind w:left="2160" w:hanging="360"/>
+      </w:pPr>
+      <w:rPr>
+        <w:rFonts w:ascii="Symbol" w:hAnsi="Symbol" w:hint="default"/>
+        <w:sz w:val="20"/>
+      </w:rPr>
+    </w:lvl>
+    <w:lvl w:ilvl="3" w:tentative="1">
+      <w:start w:val="1"/>
+      <w:numFmt w:val="bullet"/>
+      <w:lvlText w:val=""/>
+      <w:lvlJc w:val="left"/>
+      <w:pPr>
+        <w:tabs>
+          <w:tab w:val="num" w:pos="2880"/>
+        </w:tabs>
+        <w:ind w:left="2880" w:hanging="360"/>
+      </w:pPr>
+      <w:rPr>
+        <w:rFonts w:ascii="Symbol" w:hAnsi="Symbol" w:hint="default"/>
+        <w:sz w:val="20"/>
+      </w:rPr>
+    </w:lvl>
+    <w:lvl w:ilvl="4" w:tentative="1">
+      <w:start w:val="1"/>
+      <w:numFmt w:val="bullet"/>
+      <w:lvlText w:val=""/>
+      <w:lvlJc w:val="left"/>
+      <w:pPr>
+        <w:tabs>
+          <w:tab w:val="num" w:pos="3600"/>
+        </w:tabs>
+        <w:ind w:left="3600" w:hanging="360"/>
+      </w:pPr>
+      <w:rPr>
+        <w:rFonts w:ascii="Symbol" w:hAnsi="Symbol" w:hint="default"/>
+        <w:sz w:val="20"/>
+      </w:rPr>
+    </w:lvl>
+    <w:lvl w:ilvl="5" w:tentative="1">
+      <w:start w:val="1"/>
+      <w:numFmt w:val="bullet"/>
+      <w:lvlText w:val=""/>
+      <w:lvlJc w:val="left"/>
+      <w:pPr>
+        <w:tabs>
+          <w:tab w:val="num" w:pos="4320"/>
+        </w:tabs>
+        <w:ind w:left="4320" w:hanging="360"/>
+      </w:pPr>
+      <w:rPr>
+        <w:rFonts w:ascii="Symbol" w:hAnsi="Symbol" w:hint="default"/>
+        <w:sz w:val="20"/>
+      </w:rPr>
+    </w:lvl>
+    <w:lvl w:ilvl="6" w:tentative="1">
+      <w:start w:val="1"/>
+      <w:numFmt w:val="bullet"/>
+      <w:lvlText w:val=""/>
+      <w:lvlJc w:val="left"/>
+      <w:pPr>
+        <w:tabs>
+          <w:tab w:val="num" w:pos="5040"/>
+        </w:tabs>
+        <w:ind w:left="5040" w:hanging="360"/>
+      </w:pPr>
+      <w:rPr>
+        <w:rFonts w:ascii="Symbol" w:hAnsi="Symbol" w:hint="default"/>
+        <w:sz w:val="20"/>
+      </w:rPr>
+    </w:lvl>
+    <w:lvl w:ilvl="7" w:tentative="1">
+      <w:start w:val="1"/>
+      <w:numFmt w:val="bullet"/>
+      <w:lvlText w:val=""/>
+      <w:lvlJc w:val="left"/>
+      <w:pPr>
+        <w:tabs>
+          <w:tab w:val="num" w:pos="5760"/>
+        </w:tabs>
+        <w:ind w:left="5760" w:hanging="360"/>
+      </w:pPr>
+      <w:rPr>
+        <w:rFonts w:ascii="Symbol" w:hAnsi="Symbol" w:hint="default"/>
+        <w:sz w:val="20"/>
+      </w:rPr>
+    </w:lvl>
+    <w:lvl w:ilvl="8" w:tentative="1">
+      <w:start w:val="1"/>
+      <w:numFmt w:val="bullet"/>
+      <w:lvlText w:val=""/>
+      <w:lvlJc w:val="left"/>
+      <w:pPr>
+        <w:tabs>
+          <w:tab w:val="num" w:pos="6480"/>
+        </w:tabs>
+        <w:ind w:left="6480" w:hanging="360"/>
+      </w:pPr>
+      <w:rPr>
+        <w:rFonts w:ascii="Symbol" w:hAnsi="Symbol" w:hint="default"/>
+        <w:sz w:val="20"/>
+      </w:rPr>
+    </w:lvl>
+  </w:abstractNum>
+  <w:abstractNum w:abstractNumId="6" w15:restartNumberingAfterBreak="0">
     <w:nsid w:val="62047F15"/>
     <w:multiLevelType w:val="hybridMultilevel"/>
     <w:tmpl w:val="4F6A0ADC"/>
@@ -3419,16 +4226,25 @@
     </w:lvl>
   </w:abstractNum>
   <w:num w:numId="1">
-    <w:abstractNumId w:val="3"/>
+    <w:abstractNumId w:val="6"/>
   </w:num>
   <w:num w:numId="2">
+    <w:abstractNumId w:val="1"/>
+  </w:num>
+  <w:num w:numId="3">
+    <w:abstractNumId w:val="2"/>
+  </w:num>
+  <w:num w:numId="4">
+    <w:abstractNumId w:val="4"/>
+  </w:num>
+  <w:num w:numId="5">
+    <w:abstractNumId w:val="5"/>
+  </w:num>
+  <w:num w:numId="6">
     <w:abstractNumId w:val="0"/>
   </w:num>
-  <w:num w:numId="3">
-    <w:abstractNumId w:val="1"/>
-  </w:num>
-  <w:num w:numId="4">
-    <w:abstractNumId w:val="2"/>
+  <w:num w:numId="7">
+    <w:abstractNumId w:val="3"/>
   </w:num>
 </w:numbering>
 </file>
@@ -5196,7 +6012,7 @@
 </file>
 
 <file path=customXml/itemProps1.xml><?xml version="1.0" encoding="utf-8"?>
-<ds:datastoreItem xmlns:ds="http://schemas.openxmlformats.org/officeDocument/2006/customXml" ds:itemID="{D4587E44-E53D-472B-AE94-6E184ABB4F71}">
+<ds:datastoreItem xmlns:ds="http://schemas.openxmlformats.org/officeDocument/2006/customXml" ds:itemID="{D99D1B3A-C3DA-43F9-A0CE-3A6BB899E29C}">
   <ds:schemaRefs>
     <ds:schemaRef ds:uri="http://schemas.openxmlformats.org/officeDocument/2006/bibliography"/>
   </ds:schemaRefs>

</xml_diff>

<commit_message>
Agreando lo final xd
</commit_message>
<xml_diff>
--- a/Proyecto de Nación.docx
+++ b/Proyecto de Nación.docx
@@ -2878,6 +2878,69 @@
         </w:rPr>
         <w:t>Enfoque de Equidad y Justicia Social: La prevención efectiva debe abordar las desigualdades sociales y económicas que contribuyen a la aparición y persistencia de problemas. Esto requiere un enfoque basado en derechos humanos, equidad de género y justicia social para garantizar que todas las personas tengan acceso a recursos y oportunidades para vivir vidas saludables y seguras.</w:t>
       </w:r>
+      <w:sdt>
+        <w:sdtPr>
+          <w:rPr>
+            <w:rFonts w:ascii="Arial" w:hAnsi="Arial" w:cs="Arial"/>
+            <w:sz w:val="28"/>
+            <w:szCs w:val="28"/>
+          </w:rPr>
+          <w:id w:val="-827587040"/>
+          <w:citation/>
+        </w:sdtPr>
+        <w:sdtContent>
+          <w:r>
+            <w:rPr>
+              <w:rFonts w:ascii="Arial" w:hAnsi="Arial" w:cs="Arial"/>
+              <w:sz w:val="28"/>
+              <w:szCs w:val="28"/>
+            </w:rPr>
+            <w:fldChar w:fldCharType="begin"/>
+          </w:r>
+          <w:r>
+            <w:rPr>
+              <w:rFonts w:ascii="Arial" w:hAnsi="Arial" w:cs="Arial"/>
+              <w:sz w:val="28"/>
+              <w:szCs w:val="28"/>
+            </w:rPr>
+            <w:instrText xml:space="preserve"> CITATION Jor231 \l 4106 </w:instrText>
+          </w:r>
+          <w:r>
+            <w:rPr>
+              <w:rFonts w:ascii="Arial" w:hAnsi="Arial" w:cs="Arial"/>
+              <w:sz w:val="28"/>
+              <w:szCs w:val="28"/>
+            </w:rPr>
+            <w:fldChar w:fldCharType="separate"/>
+          </w:r>
+          <w:r>
+            <w:rPr>
+              <w:rFonts w:ascii="Arial" w:hAnsi="Arial" w:cs="Arial"/>
+              <w:noProof/>
+              <w:sz w:val="28"/>
+              <w:szCs w:val="28"/>
+            </w:rPr>
+            <w:t xml:space="preserve"> </w:t>
+          </w:r>
+          <w:r>
+            <w:rPr>
+              <w:rFonts w:ascii="Arial" w:hAnsi="Arial" w:cs="Arial"/>
+              <w:noProof/>
+              <w:sz w:val="28"/>
+              <w:szCs w:val="28"/>
+            </w:rPr>
+            <w:t>(Luis, Estrategias de prevencion efectivas, 2023)</w:t>
+          </w:r>
+          <w:r>
+            <w:rPr>
+              <w:rFonts w:ascii="Arial" w:hAnsi="Arial" w:cs="Arial"/>
+              <w:sz w:val="28"/>
+              <w:szCs w:val="28"/>
+            </w:rPr>
+            <w:fldChar w:fldCharType="end"/>
+          </w:r>
+        </w:sdtContent>
+      </w:sdt>
     </w:p>
     <w:p>
       <w:pPr>
@@ -2913,8 +2976,6 @@
         <w:pStyle w:val="Puesto"/>
         <w:jc w:val="center"/>
       </w:pPr>
-      <w:bookmarkStart w:id="0" w:name="_GoBack"/>
-      <w:bookmarkEnd w:id="0"/>
       <w:r>
         <w:t>Metas corto, mediano y largo plazo</w:t>
       </w:r>
@@ -3325,6 +3386,78 @@
           <w:szCs w:val="24"/>
         </w:rPr>
       </w:pPr>
+      <w:sdt>
+        <w:sdtPr>
+          <w:rPr>
+            <w:rFonts w:ascii="Arial" w:hAnsi="Arial" w:cs="Arial"/>
+            <w:b/>
+            <w:bCs/>
+            <w:color w:val="000000" w:themeColor="text1"/>
+            <w:sz w:val="24"/>
+            <w:szCs w:val="24"/>
+          </w:rPr>
+          <w:id w:val="1405878710"/>
+          <w:citation/>
+        </w:sdtPr>
+        <w:sdtContent>
+          <w:r>
+            <w:rPr>
+              <w:rFonts w:ascii="Arial" w:hAnsi="Arial" w:cs="Arial"/>
+              <w:b/>
+              <w:bCs/>
+              <w:color w:val="000000" w:themeColor="text1"/>
+              <w:sz w:val="24"/>
+              <w:szCs w:val="24"/>
+            </w:rPr>
+            <w:fldChar w:fldCharType="begin"/>
+          </w:r>
+          <w:r>
+            <w:rPr>
+              <w:rFonts w:ascii="Arial" w:hAnsi="Arial" w:cs="Arial"/>
+              <w:b/>
+              <w:bCs/>
+              <w:color w:val="000000" w:themeColor="text1"/>
+              <w:sz w:val="24"/>
+              <w:szCs w:val="24"/>
+            </w:rPr>
+            <w:instrText xml:space="preserve"> CITATION Lui23 \l 4106 </w:instrText>
+          </w:r>
+          <w:r>
+            <w:rPr>
+              <w:rFonts w:ascii="Arial" w:hAnsi="Arial" w:cs="Arial"/>
+              <w:b/>
+              <w:bCs/>
+              <w:color w:val="000000" w:themeColor="text1"/>
+              <w:sz w:val="24"/>
+              <w:szCs w:val="24"/>
+            </w:rPr>
+            <w:fldChar w:fldCharType="separate"/>
+          </w:r>
+          <w:r>
+            <w:rPr>
+              <w:rFonts w:ascii="Arial" w:hAnsi="Arial" w:cs="Arial"/>
+              <w:noProof/>
+              <w:color w:val="000000" w:themeColor="text1"/>
+              <w:sz w:val="24"/>
+              <w:szCs w:val="24"/>
+            </w:rPr>
+            <w:t>(Luis, Anticipacionycontrol, 2023)</w:t>
+          </w:r>
+          <w:r>
+            <w:rPr>
+              <w:rFonts w:ascii="Arial" w:hAnsi="Arial" w:cs="Arial"/>
+              <w:b/>
+              <w:bCs/>
+              <w:color w:val="000000" w:themeColor="text1"/>
+              <w:sz w:val="24"/>
+              <w:szCs w:val="24"/>
+            </w:rPr>
+            <w:fldChar w:fldCharType="end"/>
+          </w:r>
+        </w:sdtContent>
+      </w:sdt>
+      <w:bookmarkStart w:id="0" w:name="_GoBack"/>
+      <w:bookmarkEnd w:id="0"/>
     </w:p>
     <w:sectPr>
       <w:pgSz w:w="12240" w:h="15840"/>
@@ -5326,7 +5459,7 @@
     <b:Month>marzo</b:Month>
     <b:Day>13</b:Day>
     <b:URL>https://grupoprofrezac.com.mx/noticias/importancia-del-ordenamiento-fiscal-en-guatemala.html</b:URL>
-    <b:RefOrder>2</b:RefOrder>
+    <b:RefOrder>4</b:RefOrder>
   </b:Source>
   <b:Source>
     <b:Tag>Ram12</b:Tag>
@@ -5347,7 +5480,7 @@
         </b:NameList>
       </b:Author>
     </b:Author>
-    <b:RefOrder>3</b:RefOrder>
+    <b:RefOrder>5</b:RefOrder>
   </b:Source>
   <b:Source>
     <b:Tag>Olg22</b:Tag>
@@ -5368,7 +5501,7 @@
         </b:NameList>
       </b:Author>
     </b:Author>
-    <b:RefOrder>4</b:RefOrder>
+    <b:RefOrder>6</b:RefOrder>
   </b:Source>
   <b:Source>
     <b:Tag>Kar23</b:Tag>
@@ -5390,7 +5523,7 @@
     <b:Month>Febrero</b:Month>
     <b:Day>24</b:Day>
     <b:URL>https://aprende.guatemala.com/tramites/documentos-legales/para-que-sirve-el-boleto-de-ornato-en-guatemala/</b:URL>
-    <b:RefOrder>5</b:RefOrder>
+    <b:RefOrder>7</b:RefOrder>
   </b:Source>
   <b:Source>
     <b:Tag>Jer16</b:Tag>
@@ -5412,7 +5545,7 @@
     <b:Month>Febrero</b:Month>
     <b:Day>22</b:Day>
     <b:URL>https://prezi.com/8-cofuatto_y/ornato-limpieza-de-vias-y-espacios-publicos/</b:URL>
-    <b:RefOrder>6</b:RefOrder>
+    <b:RefOrder>8</b:RefOrder>
   </b:Source>
   <b:Source>
     <b:Tag>San24</b:Tag>
@@ -5434,7 +5567,7 @@
     <b:Month>Enero</b:Month>
     <b:Day>4</b:Day>
     <b:URL>https://www.prensalibre.com/guatemala/comunitario/boleto-de-ornato-2024-tabla-de-pago-como-solicitarlo-en-linea-y-para-que-sirve/</b:URL>
-    <b:RefOrder>7</b:RefOrder>
+    <b:RefOrder>9</b:RefOrder>
   </b:Source>
   <b:Source>
     <b:Tag>Jos17</b:Tag>
@@ -5456,7 +5589,7 @@
     <b:Month>8</b:Month>
     <b:Day>17</b:Day>
     <b:URL>https://novumjus.ucatolica.edu.co/article/view/1965/1785</b:URL>
-    <b:RefOrder>8</b:RefOrder>
+    <b:RefOrder>10</b:RefOrder>
   </b:Source>
   <b:Source>
     <b:Tag>Mar21</b:Tag>
@@ -5477,7 +5610,7 @@
     <b:InternetSiteTitle>SUFRAGIO: PARTICIPACIÓN A TRAVÉS DEL VOTO.</b:InternetSiteTitle>
     <b:Year>2021</b:Year>
     <b:URL>https://issuu.com/ash_jonh/docs/proyecto_de_naci_n_5to._compu_daffnne/s/12353103</b:URL>
-    <b:RefOrder>9</b:RefOrder>
+    <b:RefOrder>11</b:RefOrder>
   </b:Source>
   <b:Source>
     <b:Tag>Equ23</b:Tag>
@@ -5499,7 +5632,7 @@
     <b:Month>1</b:Month>
     <b:Day>23</b:Day>
     <b:URL>https://humanidades.com/sufragio/</b:URL>
-    <b:RefOrder>10</b:RefOrder>
+    <b:RefOrder>12</b:RefOrder>
   </b:Source>
   <b:Source>
     <b:Tag>Ort13</b:Tag>
@@ -5520,7 +5653,7 @@
         </b:NameList>
       </b:Author>
     </b:Author>
-    <b:RefOrder>11</b:RefOrder>
+    <b:RefOrder>13</b:RefOrder>
   </b:Source>
   <b:Source>
     <b:Tag>Car24</b:Tag>
@@ -5541,7 +5674,7 @@
         </b:NameList>
       </b:Author>
     </b:Author>
-    <b:RefOrder>12</b:RefOrder>
+    <b:RefOrder>14</b:RefOrder>
   </b:Source>
   <b:Source>
     <b:Tag>Mor17</b:Tag>
@@ -5562,7 +5695,7 @@
         </b:NameList>
       </b:Author>
     </b:Author>
-    <b:RefOrder>13</b:RefOrder>
+    <b:RefOrder>15</b:RefOrder>
   </b:Source>
   <b:Source>
     <b:Tag>eco22</b:Tag>
@@ -5580,7 +5713,7 @@
     <b:Title>marco juridico</b:Title>
     <b:Year>2022</b:Year>
     <b:Publisher>https://ecoguatepn2016.wordpress.com/explicacion-fisica/juridico-marco-legal/</b:Publisher>
-    <b:RefOrder>14</b:RefOrder>
+    <b:RefOrder>16</b:RefOrder>
   </b:Source>
   <b:Source>
     <b:Tag>Con</b:Tag>
@@ -5599,7 +5732,7 @@
         </b:NameList>
       </b:Author>
     </b:Author>
-    <b:RefOrder>15</b:RefOrder>
+    <b:RefOrder>17</b:RefOrder>
   </b:Source>
   <b:Source>
     <b:Tag>Con1</b:Tag>
@@ -5617,7 +5750,7 @@
       </b:Author>
     </b:Author>
     <b:Publisher>https://www.congreso.gob.gt/</b:Publisher>
-    <b:RefOrder>16</b:RefOrder>
+    <b:RefOrder>18</b:RefOrder>
   </b:Source>
   <b:Source>
     <b:Tag>Jul13</b:Tag>
@@ -5636,7 +5769,7 @@
     <b:Title>Sistema Juridico y sus Principios</b:Title>
     <b:Year>2013</b:Year>
     <b:Publisher>https://es.slideshare.net/juliomexicanos/juridico-marco-legal</b:Publisher>
-    <b:RefOrder>17</b:RefOrder>
+    <b:RefOrder>19</b:RefOrder>
   </b:Source>
   <b:Source>
     <b:Tag>Joa21</b:Tag>
@@ -5657,7 +5790,7 @@
     <b:Month>June</b:Month>
     <b:Day>1</b:Day>
     <b:URL>https://www.lifeder.com/cultura-tributaria/</b:URL>
-    <b:RefOrder>18</b:RefOrder>
+    <b:RefOrder>20</b:RefOrder>
   </b:Source>
   <b:Source>
     <b:Tag>Roc</b:Tag>
@@ -5685,7 +5818,7 @@
     <b:Title>Cultura Tributaria</b:Title>
     <b:BookTitle>La cultura tributaria, un instrumento para combatir la evasión tributaria</b:BookTitle>
     <b:Pages>7</b:Pages>
-    <b:RefOrder>19</b:RefOrder>
+    <b:RefOrder>21</b:RefOrder>
   </b:Source>
   <b:Source>
     <b:Tag>Edn14</b:Tag>
@@ -5704,7 +5837,7 @@
     <b:Title>La cultura tributaria como herramienta de política fiscal</b:Title>
     <b:Year>2014</b:Year>
     <b:URL>https://revistas.unal.edu.co/index.php/revcep/article/view/44456/45744</b:URL>
-    <b:RefOrder>20</b:RefOrder>
+    <b:RefOrder>22</b:RefOrder>
   </b:Source>
   <b:Source>
     <b:Tag>Peñ04</b:Tag>
@@ -5723,7 +5856,7 @@
     </b:Author>
     <b:Title>Cultura Tributaria, Deberes y Derechos.</b:Title>
     <b:Year>2004</b:Year>
-    <b:RefOrder>21</b:RefOrder>
+    <b:RefOrder>23</b:RefOrder>
   </b:Source>
   <b:Source>
     <b:Tag>PRO21</b:Tag>
@@ -5744,7 +5877,7 @@
     <b:Month>Enero</b:Month>
     <b:Day>10</b:Day>
     <b:URL>https://provial.gob.gt/institucional/educacion-vial</b:URL>
-    <b:RefOrder>22</b:RefOrder>
+    <b:RefOrder>24</b:RefOrder>
   </b:Source>
   <b:Source>
     <b:Tag>Fun17</b:Tag>
@@ -5766,7 +5899,7 @@
     <b:Month>Octubre</b:Month>
     <b:Day>4</b:Day>
     <b:URL>https://www.fundacionmapfre.org/educacion-divulgacion/seguridad-vial/actividades-educativas/sabias-que/importancia-educacion-vial/</b:URL>
-    <b:RefOrder>23</b:RefOrder>
+    <b:RefOrder>25</b:RefOrder>
   </b:Source>
   <b:Source>
     <b:Tag>Tra21</b:Tag>
@@ -5787,7 +5920,7 @@
     <b:Month>Febrero</b:Month>
     <b:Day>23</b:Day>
     <b:URL>https://trafficlogix.mx/para-que-sirve-la-educacion-vial/</b:URL>
-    <b:RefOrder>24</b:RefOrder>
+    <b:RefOrder>26</b:RefOrder>
   </b:Source>
   <b:Source>
     <b:Tag>Shi94</b:Tag>
@@ -5807,7 +5940,7 @@
       </b:Author>
     </b:Author>
     <b:URL>https://sites.google.com/view/rafael-eduardo-magarin-/equidad-de-g%C3%A9nero-de-etnia-y-social</b:URL>
-    <b:RefOrder>25</b:RefOrder>
+    <b:RefOrder>27</b:RefOrder>
   </b:Source>
   <b:Source>
     <b:Tag>Shi941</b:Tag>
@@ -5825,7 +5958,7 @@
     <b:Title>Equidades: laborales, étnica, social</b:Title>
     <b:Year>1994</b:Year>
     <b:URL>https://sites.google.com/view/rafael-eduardo-magarin-/equidad-de-g%C3%A9nero-de-etnia-y-social</b:URL>
-    <b:RefOrder>26</b:RefOrder>
+    <b:RefOrder>28</b:RefOrder>
   </b:Source>
   <b:Source>
     <b:Tag>Anz10</b:Tag>
@@ -5843,7 +5976,7 @@
     <b:Title>Equidades: laborales, étnica, social</b:Title>
     <b:Year>2010</b:Year>
     <b:URL>https://sites.google.com/view/rafael-eduardo-magarin-/equidad-de-g%C3%A9nero-de-etnia-y-social</b:URL>
-    <b:RefOrder>27</b:RefOrder>
+    <b:RefOrder>29</b:RefOrder>
   </b:Source>
   <b:Source>
     <b:Tag>Fer62</b:Tag>
@@ -5861,7 +5994,7 @@
     <b:Title>Equidades: laborales, étnica, social</b:Title>
     <b:Year>1962</b:Year>
     <b:URL>https://sites.google.com/view/rafael-eduardo-magarin-/equidad-de-g%C3%A9nero-de-etnia-y-social</b:URL>
-    <b:RefOrder>28</b:RefOrder>
+    <b:RefOrder>30</b:RefOrder>
   </b:Source>
   <b:Source>
     <b:Tag>Jon22</b:Tag>
@@ -5883,7 +6016,7 @@
     <b:Month>01</b:Month>
     <b:Day>23</b:Day>
     <b:URL>https://ecoguatepn2016.wordpress.com/explicacion-fisica/derechos-y-deberes-constitucionales/</b:URL>
-    <b:RefOrder>29</b:RefOrder>
+    <b:RefOrder>31</b:RefOrder>
   </b:Source>
   <b:Source>
     <b:Tag>FRA12</b:Tag>
@@ -5905,7 +6038,7 @@
     <b:Month>01</b:Month>
     <b:Day>16</b:Day>
     <b:URL>https://www.senado.cl/capitulo-iii-de-los-derechos-y-deberes-constitucionales</b:URL>
-    <b:RefOrder>30</b:RefOrder>
+    <b:RefOrder>32</b:RefOrder>
   </b:Source>
   <b:Source>
     <b:Tag>Dan05</b:Tag>
@@ -5927,7 +6060,7 @@
     <b:Month>08</b:Month>
     <b:Day>28</b:Day>
     <b:URL>https://es.scribd.com/doc/314325622/Derechos-Y-Deberes-Constitucionales-de-Guatemala</b:URL>
-    <b:RefOrder>31</b:RefOrder>
+    <b:RefOrder>33</b:RefOrder>
   </b:Source>
   <b:Source>
     <b:Tag>Naí231</b:Tag>
@@ -5948,7 +6081,7 @@
     <b:Month>Marzo</b:Month>
     <b:Day>3</b:Day>
     <b:URL>https://www.lifeder.com/respeto-diferencias-pluriculturales-multilinguisticas/</b:URL>
-    <b:RefOrder>32</b:RefOrder>
+    <b:RefOrder>34</b:RefOrder>
   </b:Source>
   <b:Source>
     <b:Tag>Jua201</b:Tag>
@@ -5969,7 +6102,7 @@
     <b:Year>2020</b:Year>
     <b:Month>Mayo</b:Month>
     <b:URL>https://idoc.pub/documents/respeto-a-las-diferencias-pluriculturales-y-multilinguisticas-en-guatemala-8x4em0qer8l3</b:URL>
-    <b:RefOrder>33</b:RefOrder>
+    <b:RefOrder>35</b:RefOrder>
   </b:Source>
   <b:Source>
     <b:Tag>Mar231</b:Tag>
@@ -5989,7 +6122,7 @@
     <b:Title>Respeto a las diferencias: pluriculturales y multilingüísticas</b:Title>
     <b:Year>2023</b:Year>
     <b:URL>zhttps://issuu.com/marysabelflores/docs/proyecto_de_naci_n_grupo_1_1_/19</b:URL>
-    <b:RefOrder>34</b:RefOrder>
+    <b:RefOrder>36</b:RefOrder>
   </b:Source>
   <b:Source>
     <b:Tag>Jus16</b:Tag>
@@ -6008,11 +6141,77 @@
     <b:URL>https://www.gob.mx/justiciacotidiana/articulos/violencia-en-las-escuelas?idiom=es </b:URL>
     <b:RefOrder>1</b:RefOrder>
   </b:Source>
+  <b:Source>
+    <b:Tag>Jor23</b:Tag>
+    <b:SourceType>InternetSite</b:SourceType>
+    <b:Guid>{A9EE03A0-F901-4797-8F11-6C70B3D9B926}</b:Guid>
+    <b:Author>
+      <b:Author>
+        <b:NameList>
+          <b:Person>
+            <b:Last>Luis</b:Last>
+            <b:First>Jorge</b:First>
+          </b:Person>
+        </b:NameList>
+      </b:Author>
+    </b:Author>
+    <b:Title>Estrategias de prevencion efectivas</b:Title>
+    <b:InternetSiteTitle>Anticipacionycontrol</b:InternetSiteTitle>
+    <b:Year>2023</b:Year>
+    <b:Month>08</b:Month>
+    <b:Day>23</b:Day>
+    <b:URL>https://www.anticipacionycontrol.com/estrategias-de-prevencion-empresa/</b:URL>
+    <b:RefOrder>37</b:RefOrder>
+  </b:Source>
+  <b:Source>
+    <b:Tag>Jor231</b:Tag>
+    <b:SourceType>InternetSite</b:SourceType>
+    <b:Guid>{F3DDEDC6-1A24-4FD7-9DB6-B184FFA02179}</b:Guid>
+    <b:Author>
+      <b:Author>
+        <b:NameList>
+          <b:Person>
+            <b:Last>Luis</b:Last>
+            <b:First>Jorge</b:First>
+          </b:Person>
+        </b:NameList>
+      </b:Author>
+    </b:Author>
+    <b:Title>Estrategias de prevencion efectivas</b:Title>
+    <b:InternetSiteTitle>Anticipacionycontrol</b:InternetSiteTitle>
+    <b:Year>2023</b:Year>
+    <b:Month>08</b:Month>
+    <b:Day>01</b:Day>
+    <b:URL>https://www.anticipacionycontrol.com/estrategias-de-prevencion-empresa/</b:URL>
+    <b:RefOrder>2</b:RefOrder>
+  </b:Source>
+  <b:Source>
+    <b:Tag>Lui23</b:Tag>
+    <b:SourceType>InternetSite</b:SourceType>
+    <b:Guid>{4C9D5B86-5D4C-48DE-8B22-2D5DA8F6FE57}</b:Guid>
+    <b:Author>
+      <b:Author>
+        <b:NameList>
+          <b:Person>
+            <b:Last>Luis</b:Last>
+            <b:First>Jorge</b:First>
+          </b:Person>
+        </b:NameList>
+      </b:Author>
+    </b:Author>
+    <b:Title>Anticipacionycontrol</b:Title>
+    <b:InternetSiteTitle>Estrategias de prevencion efectivas</b:InternetSiteTitle>
+    <b:Year>2023</b:Year>
+    <b:Month>08</b:Month>
+    <b:Day>01</b:Day>
+    <b:URL>https://www.anticipacionycontrol.com/estrategias-de-prevencion-empresa/</b:URL>
+    <b:RefOrder>3</b:RefOrder>
+  </b:Source>
 </b:Sources>
 </file>
 
 <file path=customXml/itemProps1.xml><?xml version="1.0" encoding="utf-8"?>
-<ds:datastoreItem xmlns:ds="http://schemas.openxmlformats.org/officeDocument/2006/customXml" ds:itemID="{D99D1B3A-C3DA-43F9-A0CE-3A6BB899E29C}">
+<ds:datastoreItem xmlns:ds="http://schemas.openxmlformats.org/officeDocument/2006/customXml" ds:itemID="{957DAEED-E977-4620-BAAE-CED44810F8FB}">
   <ds:schemaRefs>
     <ds:schemaRef ds:uri="http://schemas.openxmlformats.org/officeDocument/2006/bibliography"/>
   </ds:schemaRefs>

</xml_diff>

<commit_message>
Agregando ¿Cómo prevenir y abordar
</commit_message>
<xml_diff>
--- a/Proyecto de Nación.docx
+++ b/Proyecto de Nación.docx
@@ -2409,7 +2409,25 @@
           <w:sz w:val="28"/>
           <w:szCs w:val="28"/>
         </w:rPr>
-        <w:t xml:space="preserve">JUNIOR SANCHEZ </w:t>
+        <w:t>JUNIOR SANCHEZ</w:t>
+      </w:r>
+    </w:p>
+    <w:p>
+      <w:pPr>
+        <w:jc w:val="center"/>
+        <w:rPr>
+          <w:rFonts w:ascii="Arial" w:hAnsi="Arial" w:cs="Arial"/>
+          <w:color w:val="FF0000"/>
+          <w:sz w:val="32"/>
+        </w:rPr>
+      </w:pPr>
+      <w:r>
+        <w:rPr>
+          <w:rFonts w:ascii="Arial" w:hAnsi="Arial" w:cs="Arial"/>
+          <w:color w:val="FF0000"/>
+          <w:sz w:val="32"/>
+        </w:rPr>
+        <w:t>Estrategias de prevención de la violencia en contextos escolares</w:t>
       </w:r>
     </w:p>
     <w:p>
@@ -2423,11 +2441,31 @@
       </w:pPr>
       <w:r>
         <w:rPr>
-          <w:rFonts w:ascii="Arial" w:hAnsi="Arial" w:cs="Arial"/>
-          <w:color w:val="FF0000"/>
-          <w:sz w:val="28"/>
-        </w:rPr>
-        <w:t>ESTRATEGIAS DE PREVENCION:</w:t>
+          <w:rStyle w:val="Textoennegrita"/>
+          <w:rFonts w:ascii="Arial" w:hAnsi="Arial" w:cs="Arial"/>
+          <w:color w:val="00B0F0"/>
+          <w:sz w:val="28"/>
+          <w:szCs w:val="28"/>
+          <w:bdr w:val="single" w:sz="2" w:space="0" w:color="E3E3E3" w:frame="1"/>
+        </w:rPr>
+        <w:t>Promoción de un clima escolar seguro y acogedor:</w:t>
+      </w:r>
+      <w:r>
+        <w:rPr>
+          <w:rFonts w:ascii="Arial" w:hAnsi="Arial" w:cs="Arial"/>
+          <w:color w:val="00B0F0"/>
+          <w:sz w:val="28"/>
+          <w:szCs w:val="28"/>
+        </w:rPr>
+        <w:t xml:space="preserve"> </w:t>
+      </w:r>
+      <w:r>
+        <w:rPr>
+          <w:rFonts w:ascii="Arial" w:hAnsi="Arial" w:cs="Arial"/>
+          <w:sz w:val="28"/>
+          <w:szCs w:val="28"/>
+        </w:rPr>
+        <w:t>Fomentar un ambiente escolar positivo y seguro es fundamental para prevenir la violencia. Esto implica promover el respeto mutuo, la inclusión y la tolerancia, así como establecer normas claras de convivencia y un sistema de apoyo para estudiantes en riesgo.</w:t>
       </w:r>
     </w:p>
     <w:p>
@@ -2441,11 +2479,40 @@
       </w:pPr>
       <w:r>
         <w:rPr>
-          <w:rFonts w:ascii="Arial" w:hAnsi="Arial" w:cs="Arial"/>
-          <w:sz w:val="28"/>
-          <w:szCs w:val="28"/>
-        </w:rPr>
-        <w:t>La prevención juega un papel crucial en diversas áreas de la sociedad, desde la salud pública hasta la seguridad nacional y la protección del medio ambiente. En un sentido general, la prevención se refiere a la adopción de medidas proactivas para evitar que ocurran eventos no deseados o para reducir su impacto en caso de que sucedan. En este sentido, las estrategias de prevención abarcan una amplia gama de enfoques y técnicas diseñadas para anticipar, mitigar y prevenir posibles riesgos y amenazas.</w:t>
+          <w:rStyle w:val="Textoennegrita"/>
+          <w:rFonts w:ascii="Arial" w:hAnsi="Arial" w:cs="Arial"/>
+          <w:color w:val="00B0F0"/>
+          <w:sz w:val="28"/>
+          <w:szCs w:val="28"/>
+          <w:bdr w:val="single" w:sz="2" w:space="0" w:color="E3E3E3" w:frame="1"/>
+        </w:rPr>
+        <w:t>Educación en habilidades socioemocionales:</w:t>
+      </w:r>
+      <w:r>
+        <w:rPr>
+          <w:rFonts w:ascii="Arial" w:hAnsi="Arial" w:cs="Arial"/>
+          <w:color w:val="00B0F0"/>
+          <w:sz w:val="28"/>
+          <w:szCs w:val="28"/>
+        </w:rPr>
+        <w:t xml:space="preserve"> </w:t>
+      </w:r>
+      <w:r>
+        <w:rPr>
+          <w:rFonts w:ascii="Arial" w:hAnsi="Arial" w:cs="Arial"/>
+          <w:sz w:val="28"/>
+          <w:szCs w:val="28"/>
+        </w:rPr>
+        <w:t xml:space="preserve">Integrar programas de educación en habilidades socioemocionales en el currículo escolar puede ayudar a los estudiantes a desarrollar habilidades como la empatía, la resolución de conflictos y la auto-regulación emocional. Estas habilidades </w:t>
+      </w:r>
+      <w:r>
+        <w:rPr>
+          <w:rFonts w:ascii="Arial" w:hAnsi="Arial" w:cs="Arial"/>
+          <w:sz w:val="28"/>
+          <w:szCs w:val="28"/>
+        </w:rPr>
+        <w:lastRenderedPageBreak/>
+        <w:t>fortalecen las relaciones interpersonales y reducen la probabilidad de comportamientos violentos.</w:t>
       </w:r>
     </w:p>
     <w:p>
@@ -2459,20 +2526,55 @@
       </w:pPr>
       <w:r>
         <w:rPr>
-          <w:rFonts w:ascii="Arial" w:hAnsi="Arial" w:cs="Arial"/>
-          <w:sz w:val="28"/>
-          <w:szCs w:val="28"/>
-        </w:rPr>
-        <w:t xml:space="preserve">En el ámbito de la salud pública, las estrategias de prevención son fundamentales para evitar la propagación de enfermedades infecciosas, promover estilos de vida saludables y prevenir lesiones y discapacidades. </w:t>
-      </w:r>
-      <w:r>
-        <w:rPr>
-          <w:rFonts w:ascii="Arial" w:hAnsi="Arial" w:cs="Arial"/>
-          <w:sz w:val="28"/>
-          <w:szCs w:val="28"/>
-        </w:rPr>
-        <w:lastRenderedPageBreak/>
-        <w:t>Una de las estrategias más efectivas es la vacunación, que ayuda a prevenir la transmisión de enfermedades como el sarampión, la polio y la gripe. Además, la educación y la promoción de la salud son herramientas clave para fomentar hábitos saludables, como una dieta equilibrada, ejercicio regular y abstinencia de tabaco y alcohol.</w:t>
+          <w:rStyle w:val="Textoennegrita"/>
+          <w:rFonts w:ascii="Arial" w:hAnsi="Arial" w:cs="Arial"/>
+          <w:color w:val="00B0F0"/>
+          <w:sz w:val="28"/>
+          <w:szCs w:val="28"/>
+          <w:bdr w:val="single" w:sz="2" w:space="0" w:color="E3E3E3" w:frame="1"/>
+        </w:rPr>
+        <w:t>Prevención del acoso escolar (</w:t>
+      </w:r>
+      <w:proofErr w:type="spellStart"/>
+      <w:r>
+        <w:rPr>
+          <w:rStyle w:val="Textoennegrita"/>
+          <w:rFonts w:ascii="Arial" w:hAnsi="Arial" w:cs="Arial"/>
+          <w:color w:val="00B0F0"/>
+          <w:sz w:val="28"/>
+          <w:szCs w:val="28"/>
+          <w:bdr w:val="single" w:sz="2" w:space="0" w:color="E3E3E3" w:frame="1"/>
+        </w:rPr>
+        <w:t>bullying</w:t>
+      </w:r>
+      <w:proofErr w:type="spellEnd"/>
+      <w:r>
+        <w:rPr>
+          <w:rStyle w:val="Textoennegrita"/>
+          <w:rFonts w:ascii="Arial" w:hAnsi="Arial" w:cs="Arial"/>
+          <w:color w:val="00B0F0"/>
+          <w:sz w:val="28"/>
+          <w:szCs w:val="28"/>
+          <w:bdr w:val="single" w:sz="2" w:space="0" w:color="E3E3E3" w:frame="1"/>
+        </w:rPr>
+        <w:t>):</w:t>
+      </w:r>
+      <w:r>
+        <w:rPr>
+          <w:rFonts w:ascii="Arial" w:hAnsi="Arial" w:cs="Arial"/>
+          <w:color w:val="00B0F0"/>
+          <w:sz w:val="28"/>
+          <w:szCs w:val="28"/>
+        </w:rPr>
+        <w:t xml:space="preserve"> </w:t>
+      </w:r>
+      <w:r>
+        <w:rPr>
+          <w:rFonts w:ascii="Arial" w:hAnsi="Arial" w:cs="Arial"/>
+          <w:sz w:val="28"/>
+          <w:szCs w:val="28"/>
+        </w:rPr>
+        <w:t>El acoso escolar es una forma común de violencia en contextos escolares y puede tener efectos devastadores en la salud mental y el bienestar de los estudiantes. Implementar políticas de tolerancia cero hacia el acoso escolar, ofrecer capacitación al personal escolar y promover una cultura de denuncia son estrategias efectivas para prevenir esta forma de violencia.</w:t>
       </w:r>
     </w:p>
     <w:p>
@@ -2486,11 +2588,31 @@
       </w:pPr>
       <w:r>
         <w:rPr>
-          <w:rFonts w:ascii="Arial" w:hAnsi="Arial" w:cs="Arial"/>
-          <w:sz w:val="28"/>
-          <w:szCs w:val="28"/>
-        </w:rPr>
-        <w:t>En el ámbito de la seguridad nacional, las estrategias de prevención se centran en identificar y neutralizar amenazas potenciales antes de que se conviertan en crisis. Esto puede implicar la vigilancia de fronteras, la detección de actividades terroristas y la desactivación de redes criminales. La cooperación internacional y el intercambio de información son elementos esenciales en la prevención de amenazas transnacionales, como el terrorismo y el tráfico de drogas y armas.</w:t>
+          <w:rStyle w:val="Textoennegrita"/>
+          <w:rFonts w:ascii="Arial" w:hAnsi="Arial" w:cs="Arial"/>
+          <w:color w:val="00B0F0"/>
+          <w:sz w:val="28"/>
+          <w:szCs w:val="28"/>
+          <w:bdr w:val="single" w:sz="2" w:space="0" w:color="E3E3E3" w:frame="1"/>
+        </w:rPr>
+        <w:t>Fomento de la participación estudiantil:</w:t>
+      </w:r>
+      <w:r>
+        <w:rPr>
+          <w:rFonts w:ascii="Arial" w:hAnsi="Arial" w:cs="Arial"/>
+          <w:color w:val="00B0F0"/>
+          <w:sz w:val="28"/>
+          <w:szCs w:val="28"/>
+        </w:rPr>
+        <w:t xml:space="preserve"> </w:t>
+      </w:r>
+      <w:r>
+        <w:rPr>
+          <w:rFonts w:ascii="Arial" w:hAnsi="Arial" w:cs="Arial"/>
+          <w:sz w:val="28"/>
+          <w:szCs w:val="28"/>
+        </w:rPr>
+        <w:t>Involucrar a los estudiantes en la toma de decisiones y en la vida escolar puede contribuir a crear un sentido de pertenencia y responsabilidad en la comunidad escolar. Establecer consejos estudiantiles, clubes y actividades extracurriculares donde los estudiantes puedan expresarse y desarrollar liderazgo puede ayudar a prevenir comportamientos violentos.</w:t>
       </w:r>
     </w:p>
     <w:p>
@@ -2504,11 +2626,31 @@
       </w:pPr>
       <w:r>
         <w:rPr>
-          <w:rFonts w:ascii="Arial" w:hAnsi="Arial" w:cs="Arial"/>
-          <w:sz w:val="28"/>
-          <w:szCs w:val="28"/>
-        </w:rPr>
-        <w:t>En el contexto medioambiental, las estrategias de prevención se centran en la conservación de recursos naturales, la reducción de la contaminación y la mitigación del cambio climático. La adopción de tecnologías limpias, la promoción de energías renovables y la implementación de políticas de gestión sostenible de recursos son algunas de las medidas clave para prevenir daños ambientales y proteger la biodiversidad.</w:t>
+          <w:rStyle w:val="Textoennegrita"/>
+          <w:rFonts w:ascii="Arial" w:hAnsi="Arial" w:cs="Arial"/>
+          <w:color w:val="00B0F0"/>
+          <w:sz w:val="28"/>
+          <w:szCs w:val="28"/>
+          <w:bdr w:val="single" w:sz="2" w:space="0" w:color="E3E3E3" w:frame="1"/>
+        </w:rPr>
+        <w:t>Intervención temprana y apoyo psicosocial:</w:t>
+      </w:r>
+      <w:r>
+        <w:rPr>
+          <w:rFonts w:ascii="Arial" w:hAnsi="Arial" w:cs="Arial"/>
+          <w:color w:val="00B0F0"/>
+          <w:sz w:val="28"/>
+          <w:szCs w:val="28"/>
+        </w:rPr>
+        <w:t xml:space="preserve"> </w:t>
+      </w:r>
+      <w:r>
+        <w:rPr>
+          <w:rFonts w:ascii="Arial" w:hAnsi="Arial" w:cs="Arial"/>
+          <w:sz w:val="28"/>
+          <w:szCs w:val="28"/>
+        </w:rPr>
+        <w:t>Identificar y apoyar a los estudiantes en riesgo de comportamiento violento es esencial para prevenir incidentes graves. Ofrecer servicios de asesoramiento y apoyo psicológico, así como programas de intervención temprana para abordar factores de riesgo como el estrés, la depresión o la violencia en el hogar, puede ayudar a reducir la probabilidad de que los estudiantes recurran a la violencia.</w:t>
       </w:r>
     </w:p>
     <w:p>
@@ -2522,361 +2664,31 @@
       </w:pPr>
       <w:r>
         <w:rPr>
-          <w:rFonts w:ascii="Arial" w:hAnsi="Arial" w:cs="Arial"/>
-          <w:sz w:val="28"/>
-          <w:szCs w:val="28"/>
-        </w:rPr>
-        <w:t>En el ámbito social, las estrategias de prevención se enfocan en abordar problemas como la pobreza, la exclusión social y la violencia. La inversión en educación, empleo y programas de apoyo comunitario puede ayudar a prevenir la delincuencia y mejorar la calidad de vida de las personas en situación de vulnerabilidad. Además, la promoción de la igualdad de género y el respeto a los derechos humanos son elementos fundamentales en la prevención de conflictos sociales y violaciones de derechos.</w:t>
-      </w:r>
-    </w:p>
-    <w:p>
-      <w:pPr>
-        <w:jc w:val="both"/>
-        <w:rPr>
-          <w:rFonts w:ascii="Arial" w:hAnsi="Arial" w:cs="Arial"/>
-          <w:sz w:val="28"/>
-          <w:szCs w:val="28"/>
-        </w:rPr>
-      </w:pPr>
-      <w:r>
-        <w:rPr>
-          <w:rFonts w:ascii="Arial" w:hAnsi="Arial" w:cs="Arial"/>
-          <w:sz w:val="28"/>
-          <w:szCs w:val="28"/>
-        </w:rPr>
-        <w:t>En resumen, las estrategias de prevención son fundamentales en la construcción de sociedades más seguras, saludables y sostenibles. Desde la prevención de enfermedades hasta la protección del medio ambiente y la promoción del bienestar social, la prevención abarca una amplia gama de enfoques y técnicas diseñadas para anticipar y mitigar riesgos y amenazas. Al adoptar un enfoque proactivo y colaborativo, podemos trabajar juntos para prevenir problemas antes de que ocurran y construir un futuro más seguro y próspero para todos.</w:t>
-      </w:r>
-    </w:p>
-    <w:p>
-      <w:pPr>
-        <w:jc w:val="both"/>
-        <w:rPr>
-          <w:rFonts w:ascii="Arial" w:hAnsi="Arial" w:cs="Arial"/>
-          <w:sz w:val="28"/>
-          <w:szCs w:val="28"/>
-        </w:rPr>
-      </w:pPr>
-      <w:r>
-        <w:rPr>
-          <w:rFonts w:ascii="Arial" w:hAnsi="Arial" w:cs="Arial"/>
-          <w:sz w:val="28"/>
-          <w:szCs w:val="28"/>
-        </w:rPr>
-        <w:lastRenderedPageBreak/>
-        <w:t xml:space="preserve">Junior </w:t>
-      </w:r>
-      <w:proofErr w:type="spellStart"/>
-      <w:r>
-        <w:rPr>
-          <w:rFonts w:ascii="Arial" w:hAnsi="Arial" w:cs="Arial"/>
-          <w:sz w:val="28"/>
-          <w:szCs w:val="28"/>
-        </w:rPr>
-        <w:t>sanchez</w:t>
-      </w:r>
-      <w:proofErr w:type="spellEnd"/>
-      <w:r>
-        <w:rPr>
-          <w:rFonts w:ascii="Arial" w:hAnsi="Arial" w:cs="Arial"/>
-          <w:sz w:val="28"/>
-          <w:szCs w:val="28"/>
-        </w:rPr>
-        <w:tab/>
-      </w:r>
-    </w:p>
-    <w:p>
-      <w:pPr>
-        <w:jc w:val="both"/>
-        <w:rPr>
-          <w:rFonts w:ascii="Arial" w:hAnsi="Arial" w:cs="Arial"/>
-          <w:color w:val="FF0000"/>
-          <w:sz w:val="28"/>
-          <w:szCs w:val="28"/>
-        </w:rPr>
-      </w:pPr>
-      <w:r>
-        <w:rPr>
-          <w:rFonts w:ascii="Arial" w:hAnsi="Arial" w:cs="Arial"/>
-          <w:color w:val="FF0000"/>
-          <w:sz w:val="28"/>
-          <w:szCs w:val="28"/>
-        </w:rPr>
-        <w:t xml:space="preserve">Marco </w:t>
-      </w:r>
-      <w:proofErr w:type="spellStart"/>
-      <w:r>
-        <w:rPr>
-          <w:rFonts w:ascii="Arial" w:hAnsi="Arial" w:cs="Arial"/>
-          <w:color w:val="FF0000"/>
-          <w:sz w:val="28"/>
-          <w:szCs w:val="28"/>
-        </w:rPr>
-        <w:t>teorico</w:t>
-      </w:r>
-      <w:proofErr w:type="spellEnd"/>
-      <w:r>
-        <w:rPr>
-          <w:rFonts w:ascii="Arial" w:hAnsi="Arial" w:cs="Arial"/>
-          <w:color w:val="FF0000"/>
-          <w:sz w:val="28"/>
-          <w:szCs w:val="28"/>
-        </w:rPr>
-        <w:t>:</w:t>
-      </w:r>
-    </w:p>
-    <w:p>
-      <w:pPr>
-        <w:jc w:val="both"/>
-        <w:rPr>
-          <w:rFonts w:ascii="Arial" w:hAnsi="Arial" w:cs="Arial"/>
-          <w:sz w:val="28"/>
-          <w:szCs w:val="28"/>
-        </w:rPr>
-      </w:pPr>
-      <w:r>
-        <w:rPr>
-          <w:rFonts w:ascii="Arial" w:hAnsi="Arial" w:cs="Arial"/>
-          <w:sz w:val="28"/>
-          <w:szCs w:val="28"/>
-        </w:rPr>
-        <w:t>La prevención se refiere a la adopción de medidas anticipatorias y proactivas para evitar que ocurran eventos no deseados o para reducir su impacto en caso de que sucedan. Este concepto se aplica en una amplia gama de contextos, incluida la salud pública, la seguridad nacional, la protección ambiental y la prevención de conflictos sociales. La prevención se fundamenta en la idea de que es más eficaz y rentable abordar los problemas en sus etapas iniciales antes de que se conviertan en crisis.</w:t>
-      </w:r>
-    </w:p>
-    <w:p>
-      <w:pPr>
-        <w:jc w:val="both"/>
-        <w:rPr>
-          <w:rFonts w:ascii="Arial" w:hAnsi="Arial" w:cs="Arial"/>
-          <w:color w:val="4F81BD" w:themeColor="accent1"/>
-          <w:sz w:val="28"/>
-          <w:szCs w:val="28"/>
-        </w:rPr>
-      </w:pPr>
-      <w:r>
-        <w:rPr>
           <w:rStyle w:val="Textoennegrita"/>
           <w:rFonts w:ascii="Arial" w:hAnsi="Arial" w:cs="Arial"/>
-          <w:color w:val="4F81BD" w:themeColor="accent1"/>
+          <w:color w:val="00B0F0"/>
           <w:sz w:val="28"/>
           <w:szCs w:val="28"/>
           <w:bdr w:val="single" w:sz="2" w:space="0" w:color="E3E3E3" w:frame="1"/>
         </w:rPr>
-        <w:t>Teorías Fundamentales de la Prevención:</w:t>
-      </w:r>
-    </w:p>
-    <w:p>
-      <w:pPr>
-        <w:jc w:val="both"/>
-        <w:rPr>
-          <w:rFonts w:ascii="Arial" w:hAnsi="Arial" w:cs="Arial"/>
-          <w:sz w:val="28"/>
-          <w:szCs w:val="28"/>
-        </w:rPr>
-      </w:pPr>
-      <w:r>
-        <w:rPr>
-          <w:rFonts w:ascii="Arial" w:hAnsi="Arial" w:cs="Arial"/>
-          <w:sz w:val="28"/>
-          <w:szCs w:val="28"/>
-        </w:rPr>
-        <w:t>Modelo de Prevención Primaria, Secundaria y Terciaria: Esta teoría propone que la prevención se puede clasificar en tres niveles según el momento en que se intervenga en el curso de un problema. La prevención primaria se enfoca en evitar que ocurran los problemas, la secundaria en detectarlos tempranamente y la terciaria en reducir su impacto y recurrencia.</w:t>
-      </w:r>
-    </w:p>
-    <w:p>
-      <w:pPr>
-        <w:jc w:val="both"/>
-        <w:rPr>
-          <w:rFonts w:ascii="Arial" w:hAnsi="Arial" w:cs="Arial"/>
-          <w:sz w:val="28"/>
-          <w:szCs w:val="28"/>
-        </w:rPr>
-      </w:pPr>
-      <w:r>
-        <w:rPr>
-          <w:rFonts w:ascii="Arial" w:hAnsi="Arial" w:cs="Arial"/>
-          <w:sz w:val="28"/>
-          <w:szCs w:val="28"/>
-        </w:rPr>
-        <w:t>Teoría del Cambio de Comportamiento: Esta teoría se centra en entender los factores que influyen en el comportamiento humano y en cómo intervenir para promover comportamientos saludables y prevenir conductas de riesgo. Se basa en modelos psicológicos y sociológicos que examinan las motivaciones, percepciones y contextos sociales que afectan las decisiones individuales y colectivas.</w:t>
-      </w:r>
-    </w:p>
-    <w:p>
-      <w:pPr>
-        <w:jc w:val="both"/>
-        <w:rPr>
-          <w:rFonts w:ascii="Arial" w:hAnsi="Arial" w:cs="Arial"/>
-          <w:sz w:val="28"/>
-          <w:szCs w:val="28"/>
-        </w:rPr>
-      </w:pPr>
-      <w:r>
-        <w:rPr>
-          <w:rFonts w:ascii="Arial" w:hAnsi="Arial" w:cs="Arial"/>
-          <w:sz w:val="28"/>
-          <w:szCs w:val="28"/>
-        </w:rPr>
-        <w:t>Enfoque de Determinantes Sociales de la Salud: Esta perspectiva reconoce que los determinantes sociales, como el acceso a la educación, el empleo, la vivienda y los servicios de salud, tienen un impacto significativo en la salud y el bienestar de las poblaciones. Por lo tanto, aboga por intervenciones que aborden las desigualdades sociales y económicas para mejorar la salud y prevenir enfermedades.</w:t>
-      </w:r>
-    </w:p>
-    <w:p>
-      <w:pPr>
-        <w:jc w:val="both"/>
-        <w:rPr>
-          <w:rFonts w:ascii="Arial" w:hAnsi="Arial" w:cs="Arial"/>
-          <w:color w:val="4F81BD" w:themeColor="accent1"/>
-          <w:sz w:val="28"/>
-          <w:szCs w:val="28"/>
-        </w:rPr>
-      </w:pPr>
-      <w:r>
-        <w:rPr>
-          <w:rStyle w:val="Textoennegrita"/>
-          <w:rFonts w:ascii="Arial" w:hAnsi="Arial" w:cs="Arial"/>
-          <w:color w:val="4F81BD" w:themeColor="accent1"/>
-          <w:sz w:val="28"/>
-          <w:szCs w:val="28"/>
-          <w:bdr w:val="single" w:sz="2" w:space="0" w:color="E3E3E3" w:frame="1"/>
-        </w:rPr>
-        <w:t>Estrategias de Prevención:</w:t>
-      </w:r>
-    </w:p>
-    <w:p>
-      <w:pPr>
-        <w:jc w:val="both"/>
-        <w:rPr>
-          <w:rFonts w:ascii="Arial" w:hAnsi="Arial" w:cs="Arial"/>
-          <w:sz w:val="28"/>
-          <w:szCs w:val="28"/>
-        </w:rPr>
-      </w:pPr>
-      <w:r>
-        <w:rPr>
-          <w:rFonts w:ascii="Arial" w:hAnsi="Arial" w:cs="Arial"/>
-          <w:sz w:val="28"/>
-          <w:szCs w:val="28"/>
-        </w:rPr>
-        <w:t xml:space="preserve">Prevención Primaria: Se centra en evitar que ocurran los problemas mediante la promoción de factores protectores y la reducción de factores de riesgo. Esto puede incluir medidas como la educación en salud, la promoción de estilos de vida saludables, la legislación en materia de </w:t>
-      </w:r>
-      <w:r>
-        <w:rPr>
-          <w:rFonts w:ascii="Arial" w:hAnsi="Arial" w:cs="Arial"/>
-          <w:sz w:val="28"/>
-          <w:szCs w:val="28"/>
-        </w:rPr>
-        <w:lastRenderedPageBreak/>
-        <w:t>seguridad y la vigilancia epidemiológica para identificar tendencias y brotes tempranos de enfermedades.</w:t>
-      </w:r>
-    </w:p>
-    <w:p>
-      <w:pPr>
-        <w:jc w:val="both"/>
-        <w:rPr>
-          <w:rFonts w:ascii="Arial" w:hAnsi="Arial" w:cs="Arial"/>
-          <w:sz w:val="28"/>
-          <w:szCs w:val="28"/>
-        </w:rPr>
-      </w:pPr>
-      <w:r>
-        <w:rPr>
-          <w:rFonts w:ascii="Arial" w:hAnsi="Arial" w:cs="Arial"/>
-          <w:sz w:val="28"/>
-          <w:szCs w:val="28"/>
-        </w:rPr>
-        <w:t>Prevención Secundaria: Dirigida a la detección temprana y el tratamiento precoz de los problemas para evitar su progresión y complicaciones. Esto implica la realización de exámenes de detección, el seguimiento de indicadores de riesgo y la implementación de programas de intervención temprana.</w:t>
-      </w:r>
-    </w:p>
-    <w:p>
-      <w:pPr>
-        <w:jc w:val="both"/>
-        <w:rPr>
-          <w:rFonts w:ascii="Arial" w:hAnsi="Arial" w:cs="Arial"/>
-          <w:sz w:val="28"/>
-          <w:szCs w:val="28"/>
-        </w:rPr>
-      </w:pPr>
-      <w:r>
-        <w:rPr>
-          <w:rFonts w:ascii="Arial" w:hAnsi="Arial" w:cs="Arial"/>
-          <w:sz w:val="28"/>
-          <w:szCs w:val="28"/>
-        </w:rPr>
-        <w:t>Prevención Terciaria: Se enfoca en reducir el impacto y la recurrencia de los problemas una vez que han ocurrido. Esto puede implicar la rehabilitación, la atención de seguimiento y el apoyo continuo para prevenir recaídas y complicaciones.</w:t>
-      </w:r>
-    </w:p>
-    <w:p>
-      <w:pPr>
-        <w:jc w:val="both"/>
-        <w:rPr>
-          <w:rFonts w:ascii="Arial" w:hAnsi="Arial" w:cs="Arial"/>
-          <w:color w:val="4F81BD" w:themeColor="accent1"/>
-          <w:sz w:val="28"/>
-          <w:szCs w:val="28"/>
-        </w:rPr>
-      </w:pPr>
-      <w:r>
-        <w:rPr>
-          <w:rStyle w:val="Textoennegrita"/>
-          <w:rFonts w:ascii="Arial" w:hAnsi="Arial" w:cs="Arial"/>
-          <w:color w:val="4F81BD" w:themeColor="accent1"/>
-          <w:sz w:val="28"/>
-          <w:szCs w:val="28"/>
-          <w:bdr w:val="single" w:sz="2" w:space="0" w:color="E3E3E3" w:frame="1"/>
-        </w:rPr>
-        <w:t>Factores Facilitadores de la Prevención:</w:t>
-      </w:r>
-    </w:p>
-    <w:p>
-      <w:pPr>
-        <w:jc w:val="both"/>
-        <w:rPr>
-          <w:rFonts w:ascii="Arial" w:hAnsi="Arial" w:cs="Arial"/>
-          <w:sz w:val="28"/>
-          <w:szCs w:val="28"/>
-        </w:rPr>
-      </w:pPr>
-      <w:r>
-        <w:rPr>
-          <w:rFonts w:ascii="Arial" w:hAnsi="Arial" w:cs="Arial"/>
-          <w:sz w:val="28"/>
-          <w:szCs w:val="28"/>
-        </w:rPr>
-        <w:t>Cooperación Intersectorial: La prevención efectiva a menudo requiere la colaboración entre múltiples sectores, incluidos el gobierno, la sociedad civil, el sector privado y la comunidad académica. Esta cooperación facilita el intercambio de recursos, información y mejores prácticas para abordar los problemas de manera integral y sostenible.</w:t>
-      </w:r>
-    </w:p>
-    <w:p>
-      <w:pPr>
-        <w:jc w:val="both"/>
-        <w:rPr>
-          <w:rFonts w:ascii="Arial" w:hAnsi="Arial" w:cs="Arial"/>
-          <w:sz w:val="28"/>
-          <w:szCs w:val="28"/>
-        </w:rPr>
-      </w:pPr>
-      <w:r>
-        <w:rPr>
-          <w:rFonts w:ascii="Arial" w:hAnsi="Arial" w:cs="Arial"/>
-          <w:sz w:val="28"/>
-          <w:szCs w:val="28"/>
-        </w:rPr>
-        <w:t>Empoderamiento Comunitario: Involucrar a las comunidades en el diseño, implementación y evaluación de estrategias de prevención puede aumentar su efectividad y sostenibilidad a largo plazo. El empoderamiento comunitario promueve la participación activa, la apropiación local y la adaptación cultural de las intervenciones.</w:t>
-      </w:r>
-    </w:p>
-    <w:p>
-      <w:pPr>
-        <w:jc w:val="both"/>
-        <w:rPr>
-          <w:rFonts w:ascii="Arial" w:hAnsi="Arial" w:cs="Arial"/>
-          <w:sz w:val="28"/>
-          <w:szCs w:val="28"/>
-        </w:rPr>
-      </w:pPr>
-      <w:r>
-        <w:rPr>
-          <w:rFonts w:ascii="Arial" w:hAnsi="Arial" w:cs="Arial"/>
-          <w:sz w:val="28"/>
-          <w:szCs w:val="28"/>
-        </w:rPr>
-        <w:t>Enfoque de Equidad y Justicia Social: La prevención efectiva debe abordar las desigualdades sociales y económicas que contribuyen a la aparición y persistencia de problemas. Esto requiere un enfoque basado en derechos humanos, equidad de género y justicia social para garantizar que todas las personas tengan acceso a recursos y oportunidades para vivir vidas saludables y seguras.</w:t>
+        <w:t>Colaboración con la comunidad:</w:t>
+      </w:r>
+      <w:r>
+        <w:rPr>
+          <w:rFonts w:ascii="Arial" w:hAnsi="Arial" w:cs="Arial"/>
+          <w:color w:val="00B0F0"/>
+          <w:sz w:val="28"/>
+          <w:szCs w:val="28"/>
+        </w:rPr>
+        <w:t xml:space="preserve"> </w:t>
+      </w:r>
+      <w:r>
+        <w:rPr>
+          <w:rFonts w:ascii="Arial" w:hAnsi="Arial" w:cs="Arial"/>
+          <w:sz w:val="28"/>
+          <w:szCs w:val="28"/>
+        </w:rPr>
+        <w:t>La prevención de la violencia escolar requiere el compromiso y la colaboración de toda la comunidad, incluidos padres, autoridades locales, organizaciones sin fines de lucro y agencias gubernamentales. Establecer alianzas y programas de colaboración que aborden las causas subyacentes de la violencia y promuevan entornos seguros y saludables en la comunidad puede tener un impacto positivo duradero.</w:t>
       </w:r>
       <w:sdt>
         <w:sdtPr>
@@ -2885,7 +2697,7 @@
             <w:sz w:val="28"/>
             <w:szCs w:val="28"/>
           </w:rPr>
-          <w:id w:val="-827587040"/>
+          <w:id w:val="509806390"/>
           <w:citation/>
         </w:sdtPr>
         <w:sdtContent>
@@ -2903,7 +2715,7 @@
               <w:sz w:val="28"/>
               <w:szCs w:val="28"/>
             </w:rPr>
-            <w:instrText xml:space="preserve"> CITATION Jor231 \l 4106 </w:instrText>
+            <w:instrText xml:space="preserve"> CITATION Jor18 \l 4106 </w:instrText>
           </w:r>
           <w:r>
             <w:rPr>
@@ -2929,7 +2741,7 @@
               <w:sz w:val="28"/>
               <w:szCs w:val="28"/>
             </w:rPr>
-            <w:t>(Luis, Estrategias de prevencion efectivas, 2023)</w:t>
+            <w:t>(Cartilla, ¿Cómo prevenir y abordar, 2018)</w:t>
           </w:r>
           <w:r>
             <w:rPr>
@@ -2949,7 +2761,6 @@
           <w:rFonts w:ascii="Arial" w:hAnsi="Arial" w:cs="Arial"/>
           <w:color w:val="FF0000"/>
           <w:sz w:val="28"/>
-          <w:szCs w:val="28"/>
         </w:rPr>
       </w:pPr>
     </w:p>
@@ -2965,6 +2776,7 @@
         <w:jc w:val="center"/>
       </w:pPr>
     </w:p>
+    <w:p/>
     <w:p>
       <w:pPr>
         <w:pStyle w:val="Puesto"/>
@@ -3396,10 +3208,11 @@
             <w:sz w:val="24"/>
             <w:szCs w:val="24"/>
           </w:rPr>
-          <w:id w:val="1405878710"/>
+          <w:id w:val="-1940051574"/>
           <w:citation/>
         </w:sdtPr>
         <w:sdtContent>
+          <w:bookmarkStart w:id="0" w:name="_GoBack"/>
           <w:r>
             <w:rPr>
               <w:rFonts w:ascii="Arial" w:hAnsi="Arial" w:cs="Arial"/>
@@ -3420,7 +3233,7 @@
               <w:sz w:val="24"/>
               <w:szCs w:val="24"/>
             </w:rPr>
-            <w:instrText xml:space="preserve"> CITATION Lui23 \l 4106 </w:instrText>
+            <w:instrText xml:space="preserve"> CITATION Jor181 \l 4106 </w:instrText>
           </w:r>
           <w:r>
             <w:rPr>
@@ -3441,7 +3254,7 @@
               <w:sz w:val="24"/>
               <w:szCs w:val="24"/>
             </w:rPr>
-            <w:t>(Luis, Anticipacionycontrol, 2023)</w:t>
+            <w:t>(Cartilla, ¿Cómo prevenir y abordar, 2018)</w:t>
           </w:r>
           <w:r>
             <w:rPr>
@@ -3454,10 +3267,9 @@
             </w:rPr>
             <w:fldChar w:fldCharType="end"/>
           </w:r>
+          <w:bookmarkEnd w:id="0"/>
         </w:sdtContent>
       </w:sdt>
-      <w:bookmarkStart w:id="0" w:name="_GoBack"/>
-      <w:bookmarkEnd w:id="0"/>
     </w:p>
     <w:sectPr>
       <w:pgSz w:w="12240" w:h="15840"/>
@@ -4358,6 +4170,119 @@
       </w:rPr>
     </w:lvl>
   </w:abstractNum>
+  <w:abstractNum w:abstractNumId="7" w15:restartNumberingAfterBreak="0">
+    <w:nsid w:val="72DD59B1"/>
+    <w:multiLevelType w:val="multilevel"/>
+    <w:tmpl w:val="3F5C0B1A"/>
+    <w:lvl w:ilvl="0">
+      <w:start w:val="1"/>
+      <w:numFmt w:val="decimal"/>
+      <w:lvlText w:val="%1."/>
+      <w:lvlJc w:val="left"/>
+      <w:pPr>
+        <w:tabs>
+          <w:tab w:val="num" w:pos="720"/>
+        </w:tabs>
+        <w:ind w:left="720" w:hanging="360"/>
+      </w:pPr>
+    </w:lvl>
+    <w:lvl w:ilvl="1" w:tentative="1">
+      <w:start w:val="1"/>
+      <w:numFmt w:val="decimal"/>
+      <w:lvlText w:val="%2."/>
+      <w:lvlJc w:val="left"/>
+      <w:pPr>
+        <w:tabs>
+          <w:tab w:val="num" w:pos="1440"/>
+        </w:tabs>
+        <w:ind w:left="1440" w:hanging="360"/>
+      </w:pPr>
+    </w:lvl>
+    <w:lvl w:ilvl="2" w:tentative="1">
+      <w:start w:val="1"/>
+      <w:numFmt w:val="decimal"/>
+      <w:lvlText w:val="%3."/>
+      <w:lvlJc w:val="left"/>
+      <w:pPr>
+        <w:tabs>
+          <w:tab w:val="num" w:pos="2160"/>
+        </w:tabs>
+        <w:ind w:left="2160" w:hanging="360"/>
+      </w:pPr>
+    </w:lvl>
+    <w:lvl w:ilvl="3" w:tentative="1">
+      <w:start w:val="1"/>
+      <w:numFmt w:val="decimal"/>
+      <w:lvlText w:val="%4."/>
+      <w:lvlJc w:val="left"/>
+      <w:pPr>
+        <w:tabs>
+          <w:tab w:val="num" w:pos="2880"/>
+        </w:tabs>
+        <w:ind w:left="2880" w:hanging="360"/>
+      </w:pPr>
+    </w:lvl>
+    <w:lvl w:ilvl="4" w:tentative="1">
+      <w:start w:val="1"/>
+      <w:numFmt w:val="decimal"/>
+      <w:lvlText w:val="%5."/>
+      <w:lvlJc w:val="left"/>
+      <w:pPr>
+        <w:tabs>
+          <w:tab w:val="num" w:pos="3600"/>
+        </w:tabs>
+        <w:ind w:left="3600" w:hanging="360"/>
+      </w:pPr>
+    </w:lvl>
+    <w:lvl w:ilvl="5" w:tentative="1">
+      <w:start w:val="1"/>
+      <w:numFmt w:val="decimal"/>
+      <w:lvlText w:val="%6."/>
+      <w:lvlJc w:val="left"/>
+      <w:pPr>
+        <w:tabs>
+          <w:tab w:val="num" w:pos="4320"/>
+        </w:tabs>
+        <w:ind w:left="4320" w:hanging="360"/>
+      </w:pPr>
+    </w:lvl>
+    <w:lvl w:ilvl="6" w:tentative="1">
+      <w:start w:val="1"/>
+      <w:numFmt w:val="decimal"/>
+      <w:lvlText w:val="%7."/>
+      <w:lvlJc w:val="left"/>
+      <w:pPr>
+        <w:tabs>
+          <w:tab w:val="num" w:pos="5040"/>
+        </w:tabs>
+        <w:ind w:left="5040" w:hanging="360"/>
+      </w:pPr>
+    </w:lvl>
+    <w:lvl w:ilvl="7" w:tentative="1">
+      <w:start w:val="1"/>
+      <w:numFmt w:val="decimal"/>
+      <w:lvlText w:val="%8."/>
+      <w:lvlJc w:val="left"/>
+      <w:pPr>
+        <w:tabs>
+          <w:tab w:val="num" w:pos="5760"/>
+        </w:tabs>
+        <w:ind w:left="5760" w:hanging="360"/>
+      </w:pPr>
+    </w:lvl>
+    <w:lvl w:ilvl="8" w:tentative="1">
+      <w:start w:val="1"/>
+      <w:numFmt w:val="decimal"/>
+      <w:lvlText w:val="%9."/>
+      <w:lvlJc w:val="left"/>
+      <w:pPr>
+        <w:tabs>
+          <w:tab w:val="num" w:pos="6480"/>
+        </w:tabs>
+        <w:ind w:left="6480" w:hanging="360"/>
+      </w:pPr>
+    </w:lvl>
+  </w:abstractNum>
   <w:num w:numId="1">
     <w:abstractNumId w:val="6"/>
   </w:num>
@@ -4378,6 +4303,9 @@
   </w:num>
   <w:num w:numId="7">
     <w:abstractNumId w:val="3"/>
+  </w:num>
+  <w:num w:numId="8">
+    <w:abstractNumId w:val="7"/>
   </w:num>
 </w:numbering>
 </file>
@@ -6183,7 +6111,7 @@
     <b:Month>08</b:Month>
     <b:Day>01</b:Day>
     <b:URL>https://www.anticipacionycontrol.com/estrategias-de-prevencion-empresa/</b:URL>
-    <b:RefOrder>2</b:RefOrder>
+    <b:RefOrder>38</b:RefOrder>
   </b:Source>
   <b:Source>
     <b:Tag>Lui23</b:Tag>
@@ -6205,13 +6133,57 @@
     <b:Month>08</b:Month>
     <b:Day>01</b:Day>
     <b:URL>https://www.anticipacionycontrol.com/estrategias-de-prevencion-empresa/</b:URL>
+    <b:RefOrder>39</b:RefOrder>
+  </b:Source>
+  <b:Source>
+    <b:Tag>Jor18</b:Tag>
+    <b:SourceType>InternetSite</b:SourceType>
+    <b:Guid>{C40E598C-1ED7-462A-ACA0-16EF8D0F56D9}</b:Guid>
+    <b:Author>
+      <b:Author>
+        <b:NameList>
+          <b:Person>
+            <b:Last>Cartilla</b:Last>
+            <b:First>Jorge</b:First>
+          </b:Person>
+        </b:NameList>
+      </b:Author>
+    </b:Author>
+    <b:Title>¿Cómo prevenir y abordar</b:Title>
+    <b:InternetSiteTitle>¿Cómo prevenir y abordar </b:InternetSiteTitle>
+    <b:Year>2018</b:Year>
+    <b:Month>5</b:Month>
+    <b:Day>10</b:Day>
+    <b:URL>https://convivenciaparaciudadania.mineduc.cl/wp-content/uploads/2019/10/cartilla_10.pdf</b:URL>
+    <b:RefOrder>2</b:RefOrder>
+  </b:Source>
+  <b:Source>
+    <b:Tag>Jor181</b:Tag>
+    <b:SourceType>InternetSite</b:SourceType>
+    <b:Guid>{FF97A0D6-ADCD-4914-B548-A8F92BBA31CD}</b:Guid>
+    <b:Author>
+      <b:Author>
+        <b:NameList>
+          <b:Person>
+            <b:Last>Cartilla</b:Last>
+            <b:First>Jorge</b:First>
+          </b:Person>
+        </b:NameList>
+      </b:Author>
+    </b:Author>
+    <b:Title>¿Cómo prevenir y abordar</b:Title>
+    <b:InternetSiteTitle>¿Cómo prevenir y abordar</b:InternetSiteTitle>
+    <b:Year>2018</b:Year>
+    <b:Month>5</b:Month>
+    <b:Day>10</b:Day>
+    <b:URL>https://convivenciaparaciudadania.mineduc.cl/wp-content/uploads/2019/10/cartilla_10.pdf</b:URL>
     <b:RefOrder>3</b:RefOrder>
   </b:Source>
 </b:Sources>
 </file>
 
 <file path=customXml/itemProps1.xml><?xml version="1.0" encoding="utf-8"?>
-<ds:datastoreItem xmlns:ds="http://schemas.openxmlformats.org/officeDocument/2006/customXml" ds:itemID="{957DAEED-E977-4620-BAAE-CED44810F8FB}">
+<ds:datastoreItem xmlns:ds="http://schemas.openxmlformats.org/officeDocument/2006/customXml" ds:itemID="{428B9BA7-6E69-427F-86FB-2501A470742D}">
   <ds:schemaRefs>
     <ds:schemaRef ds:uri="http://schemas.openxmlformats.org/officeDocument/2006/bibliography"/>
   </ds:schemaRefs>

</xml_diff>

<commit_message>
se arreglo la bibliografia
</commit_message>
<xml_diff>
--- a/Proyecto de Nación.docx
+++ b/Proyecto de Nación.docx
@@ -1,6 +1,6 @@
 
 <file path=word/document.xml><?xml version="1.0" encoding="utf-8"?>
-<w:document xmlns:wpc="http://schemas.microsoft.com/office/word/2010/wordprocessingCanvas" xmlns:mc="http://schemas.openxmlformats.org/markup-compatibility/2006" xmlns:o="urn:schemas-microsoft-com:office:office" xmlns:r="http://schemas.openxmlformats.org/officeDocument/2006/relationships" xmlns:m="http://schemas.openxmlformats.org/officeDocument/2006/math" xmlns:v="urn:schemas-microsoft-com:vml" xmlns:wp14="http://schemas.microsoft.com/office/word/2010/wordprocessingDrawing" xmlns:wp="http://schemas.openxmlformats.org/drawingml/2006/wordprocessingDrawing" xmlns:w10="urn:schemas-microsoft-com:office:word" xmlns:w="http://schemas.openxmlformats.org/wordprocessingml/2006/main" xmlns:w14="http://schemas.microsoft.com/office/word/2010/wordml" xmlns:w15="http://schemas.microsoft.com/office/word/2012/wordml" xmlns:wpg="http://schemas.microsoft.com/office/word/2010/wordprocessingGroup" xmlns:wpi="http://schemas.microsoft.com/office/word/2010/wordprocessingInk" xmlns:wne="http://schemas.microsoft.com/office/word/2006/wordml" xmlns:wps="http://schemas.microsoft.com/office/word/2010/wordprocessingShape" mc:Ignorable="w14 w15 wp14">
+<w:document xmlns:wpc="http://schemas.microsoft.com/office/word/2010/wordprocessingCanvas" xmlns:cx="http://schemas.microsoft.com/office/drawing/2014/chartex" xmlns:cx1="http://schemas.microsoft.com/office/drawing/2015/9/8/chartex" xmlns:cx2="http://schemas.microsoft.com/office/drawing/2015/10/21/chartex" xmlns:cx3="http://schemas.microsoft.com/office/drawing/2016/5/9/chartex" xmlns:cx4="http://schemas.microsoft.com/office/drawing/2016/5/10/chartex" xmlns:cx5="http://schemas.microsoft.com/office/drawing/2016/5/11/chartex" xmlns:cx6="http://schemas.microsoft.com/office/drawing/2016/5/12/chartex" xmlns:cx7="http://schemas.microsoft.com/office/drawing/2016/5/13/chartex" xmlns:cx8="http://schemas.microsoft.com/office/drawing/2016/5/14/chartex" xmlns:mc="http://schemas.openxmlformats.org/markup-compatibility/2006" xmlns:aink="http://schemas.microsoft.com/office/drawing/2016/ink" xmlns:am3d="http://schemas.microsoft.com/office/drawing/2017/model3d" xmlns:o="urn:schemas-microsoft-com:office:office" xmlns:r="http://schemas.openxmlformats.org/officeDocument/2006/relationships" xmlns:m="http://schemas.openxmlformats.org/officeDocument/2006/math" xmlns:v="urn:schemas-microsoft-com:vml" xmlns:wp14="http://schemas.microsoft.com/office/word/2010/wordprocessingDrawing" xmlns:wp="http://schemas.openxmlformats.org/drawingml/2006/wordprocessingDrawing" xmlns:w10="urn:schemas-microsoft-com:office:word" xmlns:w="http://schemas.openxmlformats.org/wordprocessingml/2006/main" xmlns:w14="http://schemas.microsoft.com/office/word/2010/wordml" xmlns:w15="http://schemas.microsoft.com/office/word/2012/wordml" xmlns:w16cex="http://schemas.microsoft.com/office/word/2018/wordml/cex" xmlns:w16cid="http://schemas.microsoft.com/office/word/2016/wordml/cid" xmlns:w16="http://schemas.microsoft.com/office/word/2018/wordml" xmlns:w16sdtdh="http://schemas.microsoft.com/office/word/2020/wordml/sdtdatahash" xmlns:w16se="http://schemas.microsoft.com/office/word/2015/wordml/symex" xmlns:wpg="http://schemas.microsoft.com/office/word/2010/wordprocessingGroup" xmlns:wpi="http://schemas.microsoft.com/office/word/2010/wordprocessingInk" xmlns:wne="http://schemas.microsoft.com/office/word/2006/wordml" xmlns:wps="http://schemas.microsoft.com/office/word/2010/wordprocessingShape" mc:Ignorable="w14 w15 w16se w16cid w16 w16cex w16sdtdh wp14">
   <w:body>
     <w:p>
       <w:pPr>
@@ -98,22 +98,8 @@
           <w:sz w:val="24"/>
           <w:szCs w:val="24"/>
         </w:rPr>
-        <w:t xml:space="preserve">Centro Educativo Técnico Laboral </w:t>
-      </w:r>
-      <w:proofErr w:type="spellStart"/>
-      <w:r>
-        <w:rPr>
-          <w:rFonts w:ascii="Arial" w:hAnsi="Arial" w:cs="Arial"/>
-          <w:b/>
-          <w:bCs/>
-          <w:i/>
-          <w:color w:val="000000"/>
-          <w:sz w:val="24"/>
-          <w:szCs w:val="24"/>
-        </w:rPr>
-        <w:t>Kinal</w:t>
-      </w:r>
-      <w:proofErr w:type="spellEnd"/>
+        <w:t>Centro Educativo Técnico Laboral Kinal</w:t>
+      </w:r>
     </w:p>
     <w:p>
       <w:pPr>
@@ -196,7 +182,7 @@
           <w:sz w:val="24"/>
           <w:szCs w:val="24"/>
         </w:rPr>
-        <w:t xml:space="preserve">Asesor:  Rafael </w:t>
+        <w:t xml:space="preserve">Asesor:  Rafael Waldemar </w:t>
       </w:r>
       <w:proofErr w:type="spellStart"/>
       <w:r>
@@ -210,19 +196,553 @@
           <w:sz w:val="24"/>
           <w:szCs w:val="24"/>
         </w:rPr>
-        <w:t>Waldemar</w:t>
+        <w:t>Gutierrez</w:t>
       </w:r>
       <w:proofErr w:type="spellEnd"/>
-      <w:r>
-        <w:rPr>
-          <w:rFonts w:ascii="Arial" w:hAnsi="Arial" w:cs="Arial"/>
-          <w:b/>
-          <w:bCs/>
-          <w:i/>
-          <w:iCs/>
-          <w:color w:val="000000" w:themeColor="text1"/>
-          <w:sz w:val="24"/>
-          <w:szCs w:val="24"/>
+    </w:p>
+    <w:p>
+      <w:pPr>
+        <w:spacing w:after="0" w:line="240" w:lineRule="auto"/>
+        <w:rPr>
+          <w:rFonts w:ascii="Arial" w:hAnsi="Arial" w:cs="Arial"/>
+          <w:b/>
+          <w:bCs/>
+          <w:i/>
+          <w:color w:val="000000"/>
+          <w:sz w:val="24"/>
+          <w:szCs w:val="24"/>
+        </w:rPr>
+      </w:pPr>
+    </w:p>
+    <w:p>
+      <w:pPr>
+        <w:spacing w:after="0" w:line="240" w:lineRule="auto"/>
+        <w:rPr>
+          <w:rFonts w:ascii="Arial" w:hAnsi="Arial" w:cs="Arial"/>
+          <w:b/>
+          <w:bCs/>
+          <w:i/>
+          <w:color w:val="000000"/>
+          <w:sz w:val="24"/>
+          <w:szCs w:val="24"/>
+        </w:rPr>
+      </w:pPr>
+    </w:p>
+    <w:p>
+      <w:pPr>
+        <w:spacing w:after="0" w:line="240" w:lineRule="auto"/>
+        <w:rPr>
+          <w:rFonts w:ascii="Arial" w:hAnsi="Arial" w:cs="Arial"/>
+          <w:b/>
+          <w:bCs/>
+          <w:i/>
+          <w:color w:val="000000"/>
+          <w:sz w:val="24"/>
+          <w:szCs w:val="24"/>
+        </w:rPr>
+      </w:pPr>
+    </w:p>
+    <w:p>
+      <w:pPr>
+        <w:spacing w:after="0" w:line="240" w:lineRule="auto"/>
+        <w:rPr>
+          <w:rFonts w:ascii="Arial" w:hAnsi="Arial" w:cs="Arial"/>
+          <w:b/>
+          <w:bCs/>
+          <w:i/>
+          <w:color w:val="000000"/>
+          <w:sz w:val="24"/>
+          <w:szCs w:val="24"/>
+        </w:rPr>
+      </w:pPr>
+    </w:p>
+    <w:p>
+      <w:pPr>
+        <w:spacing w:after="0" w:line="240" w:lineRule="auto"/>
+        <w:rPr>
+          <w:rFonts w:ascii="Arial" w:hAnsi="Arial" w:cs="Arial"/>
+          <w:b/>
+          <w:bCs/>
+          <w:i/>
+          <w:color w:val="000000"/>
+          <w:sz w:val="24"/>
+          <w:szCs w:val="24"/>
+        </w:rPr>
+      </w:pPr>
+    </w:p>
+    <w:p>
+      <w:pPr>
+        <w:spacing w:after="0" w:line="240" w:lineRule="auto"/>
+        <w:rPr>
+          <w:rFonts w:ascii="Arial" w:hAnsi="Arial" w:cs="Arial"/>
+          <w:b/>
+          <w:bCs/>
+          <w:i/>
+          <w:color w:val="000000"/>
+          <w:sz w:val="24"/>
+          <w:szCs w:val="24"/>
+        </w:rPr>
+      </w:pPr>
+    </w:p>
+    <w:p>
+      <w:pPr>
+        <w:spacing w:after="0" w:line="240" w:lineRule="auto"/>
+        <w:rPr>
+          <w:rFonts w:ascii="Arial" w:hAnsi="Arial" w:cs="Arial"/>
+          <w:b/>
+          <w:bCs/>
+          <w:i/>
+          <w:color w:val="000000"/>
+          <w:sz w:val="24"/>
+          <w:szCs w:val="24"/>
+        </w:rPr>
+      </w:pPr>
+    </w:p>
+    <w:p>
+      <w:pPr>
+        <w:spacing w:after="0" w:line="240" w:lineRule="auto"/>
+        <w:rPr>
+          <w:rFonts w:ascii="Arial" w:hAnsi="Arial" w:cs="Arial"/>
+          <w:b/>
+          <w:bCs/>
+          <w:i/>
+          <w:color w:val="000000"/>
+          <w:sz w:val="24"/>
+          <w:szCs w:val="24"/>
+        </w:rPr>
+      </w:pPr>
+    </w:p>
+    <w:p>
+      <w:pPr>
+        <w:spacing w:after="0" w:line="240" w:lineRule="auto"/>
+        <w:rPr>
+          <w:rFonts w:ascii="Arial" w:hAnsi="Arial" w:cs="Arial"/>
+          <w:b/>
+          <w:bCs/>
+          <w:i/>
+          <w:color w:val="000000"/>
+          <w:sz w:val="24"/>
+          <w:szCs w:val="24"/>
+        </w:rPr>
+      </w:pPr>
+    </w:p>
+    <w:p>
+      <w:pPr>
+        <w:spacing w:after="0" w:line="240" w:lineRule="auto"/>
+        <w:rPr>
+          <w:rFonts w:ascii="Arial" w:hAnsi="Arial" w:cs="Arial"/>
+          <w:b/>
+          <w:bCs/>
+          <w:i/>
+          <w:color w:val="000000"/>
+          <w:sz w:val="24"/>
+          <w:szCs w:val="24"/>
+        </w:rPr>
+      </w:pPr>
+    </w:p>
+    <w:p>
+      <w:pPr>
+        <w:spacing w:after="0" w:line="240" w:lineRule="auto"/>
+        <w:rPr>
+          <w:rFonts w:ascii="Arial" w:hAnsi="Arial" w:cs="Arial"/>
+          <w:b/>
+          <w:bCs/>
+          <w:i/>
+          <w:color w:val="000000"/>
+          <w:sz w:val="24"/>
+          <w:szCs w:val="24"/>
+        </w:rPr>
+      </w:pPr>
+    </w:p>
+    <w:p>
+      <w:pPr>
+        <w:spacing w:after="0" w:line="240" w:lineRule="auto"/>
+        <w:rPr>
+          <w:rFonts w:ascii="Arial" w:hAnsi="Arial" w:cs="Arial"/>
+          <w:b/>
+          <w:bCs/>
+          <w:i/>
+          <w:color w:val="000000"/>
+          <w:sz w:val="24"/>
+          <w:szCs w:val="24"/>
+        </w:rPr>
+      </w:pPr>
+    </w:p>
+    <w:p>
+      <w:pPr>
+        <w:spacing w:after="0" w:line="240" w:lineRule="auto"/>
+        <w:jc w:val="center"/>
+        <w:rPr>
+          <w:rFonts w:ascii="Arial" w:hAnsi="Arial" w:cs="Arial"/>
+          <w:b/>
+          <w:bCs/>
+          <w:i/>
+          <w:color w:val="000000"/>
+          <w:sz w:val="24"/>
+          <w:szCs w:val="24"/>
+        </w:rPr>
+      </w:pPr>
+      <w:r>
+        <w:rPr>
+          <w:rFonts w:ascii="Arial" w:hAnsi="Arial" w:cs="Arial"/>
+          <w:b/>
+          <w:bCs/>
+          <w:i/>
+          <w:color w:val="000000"/>
+          <w:sz w:val="24"/>
+          <w:szCs w:val="24"/>
+        </w:rPr>
+        <w:t>Proyecto de nación</w:t>
+      </w:r>
+    </w:p>
+    <w:p>
+      <w:pPr>
+        <w:spacing w:after="0" w:line="240" w:lineRule="auto"/>
+        <w:rPr>
+          <w:rFonts w:ascii="Arial" w:hAnsi="Arial" w:cs="Arial"/>
+          <w:b/>
+          <w:bCs/>
+          <w:i/>
+          <w:color w:val="000000"/>
+          <w:sz w:val="24"/>
+          <w:szCs w:val="24"/>
+        </w:rPr>
+      </w:pPr>
+    </w:p>
+    <w:p>
+      <w:pPr>
+        <w:spacing w:after="0" w:line="240" w:lineRule="auto"/>
+        <w:rPr>
+          <w:rFonts w:ascii="Arial" w:hAnsi="Arial" w:cs="Arial"/>
+          <w:b/>
+          <w:bCs/>
+          <w:i/>
+          <w:color w:val="000000"/>
+          <w:sz w:val="24"/>
+          <w:szCs w:val="24"/>
+        </w:rPr>
+      </w:pPr>
+    </w:p>
+    <w:p>
+      <w:pPr>
+        <w:spacing w:after="0" w:line="240" w:lineRule="auto"/>
+        <w:rPr>
+          <w:rFonts w:ascii="Arial" w:hAnsi="Arial" w:cs="Arial"/>
+          <w:b/>
+          <w:bCs/>
+          <w:i/>
+          <w:color w:val="000000"/>
+          <w:sz w:val="24"/>
+          <w:szCs w:val="24"/>
+        </w:rPr>
+      </w:pPr>
+    </w:p>
+    <w:p>
+      <w:pPr>
+        <w:spacing w:after="0" w:line="240" w:lineRule="auto"/>
+        <w:rPr>
+          <w:rFonts w:ascii="Arial" w:hAnsi="Arial" w:cs="Arial"/>
+          <w:b/>
+          <w:bCs/>
+          <w:i/>
+          <w:color w:val="000000"/>
+          <w:sz w:val="24"/>
+          <w:szCs w:val="24"/>
+        </w:rPr>
+      </w:pPr>
+    </w:p>
+    <w:p>
+      <w:pPr>
+        <w:spacing w:after="0" w:line="240" w:lineRule="auto"/>
+        <w:rPr>
+          <w:rFonts w:ascii="Arial" w:hAnsi="Arial" w:cs="Arial"/>
+          <w:b/>
+          <w:bCs/>
+          <w:i/>
+          <w:color w:val="000000"/>
+          <w:sz w:val="24"/>
+          <w:szCs w:val="24"/>
+        </w:rPr>
+      </w:pPr>
+    </w:p>
+    <w:p>
+      <w:pPr>
+        <w:spacing w:after="0" w:line="240" w:lineRule="auto"/>
+        <w:rPr>
+          <w:rFonts w:ascii="Arial" w:hAnsi="Arial" w:cs="Arial"/>
+          <w:b/>
+          <w:bCs/>
+          <w:i/>
+          <w:color w:val="000000"/>
+          <w:sz w:val="24"/>
+          <w:szCs w:val="24"/>
+        </w:rPr>
+      </w:pPr>
+    </w:p>
+    <w:p>
+      <w:pPr>
+        <w:spacing w:after="0" w:line="240" w:lineRule="auto"/>
+        <w:rPr>
+          <w:rFonts w:ascii="Arial" w:hAnsi="Arial" w:cs="Arial"/>
+          <w:b/>
+          <w:bCs/>
+          <w:i/>
+          <w:color w:val="000000"/>
+          <w:sz w:val="24"/>
+          <w:szCs w:val="24"/>
+        </w:rPr>
+      </w:pPr>
+    </w:p>
+    <w:p>
+      <w:pPr>
+        <w:spacing w:after="0" w:line="240" w:lineRule="auto"/>
+        <w:rPr>
+          <w:rFonts w:ascii="Arial" w:hAnsi="Arial" w:cs="Arial"/>
+          <w:b/>
+          <w:bCs/>
+          <w:i/>
+          <w:color w:val="000000"/>
+          <w:sz w:val="24"/>
+          <w:szCs w:val="24"/>
+        </w:rPr>
+      </w:pPr>
+    </w:p>
+    <w:p>
+      <w:pPr>
+        <w:spacing w:after="0" w:line="240" w:lineRule="auto"/>
+        <w:rPr>
+          <w:rFonts w:ascii="Arial" w:hAnsi="Arial" w:cs="Arial"/>
+          <w:b/>
+          <w:bCs/>
+          <w:i/>
+          <w:color w:val="000000"/>
+          <w:sz w:val="24"/>
+          <w:szCs w:val="24"/>
+        </w:rPr>
+      </w:pPr>
+    </w:p>
+    <w:p>
+      <w:pPr>
+        <w:spacing w:after="0" w:line="240" w:lineRule="auto"/>
+        <w:rPr>
+          <w:rFonts w:ascii="Arial" w:hAnsi="Arial" w:cs="Arial"/>
+          <w:b/>
+          <w:bCs/>
+          <w:i/>
+          <w:color w:val="000000"/>
+          <w:sz w:val="24"/>
+          <w:szCs w:val="24"/>
+        </w:rPr>
+      </w:pPr>
+    </w:p>
+    <w:p>
+      <w:pPr>
+        <w:spacing w:after="0" w:line="240" w:lineRule="auto"/>
+        <w:rPr>
+          <w:rFonts w:ascii="Arial" w:hAnsi="Arial" w:cs="Arial"/>
+          <w:b/>
+          <w:bCs/>
+          <w:i/>
+          <w:color w:val="000000"/>
+          <w:sz w:val="24"/>
+          <w:szCs w:val="24"/>
+        </w:rPr>
+      </w:pPr>
+    </w:p>
+    <w:p>
+      <w:pPr>
+        <w:spacing w:after="0" w:line="240" w:lineRule="auto"/>
+        <w:rPr>
+          <w:rFonts w:ascii="Arial" w:hAnsi="Arial" w:cs="Arial"/>
+          <w:b/>
+          <w:bCs/>
+          <w:i/>
+          <w:color w:val="000000"/>
+          <w:sz w:val="24"/>
+          <w:szCs w:val="24"/>
+        </w:rPr>
+      </w:pPr>
+    </w:p>
+    <w:p>
+      <w:pPr>
+        <w:spacing w:after="0" w:line="240" w:lineRule="auto"/>
+        <w:jc w:val="right"/>
+        <w:rPr>
+          <w:rFonts w:ascii="Arial" w:hAnsi="Arial" w:cs="Arial"/>
+          <w:b/>
+          <w:bCs/>
+          <w:i/>
+          <w:color w:val="000000"/>
+          <w:sz w:val="24"/>
+          <w:szCs w:val="24"/>
+        </w:rPr>
+      </w:pPr>
+      <w:r>
+        <w:rPr>
+          <w:rFonts w:ascii="Arial" w:hAnsi="Arial" w:cs="Arial"/>
+          <w:b/>
+          <w:bCs/>
+          <w:i/>
+          <w:color w:val="000000"/>
+          <w:sz w:val="24"/>
+          <w:szCs w:val="24"/>
+        </w:rPr>
+        <w:t>Presentado Por:</w:t>
+      </w:r>
+    </w:p>
+    <w:p>
+      <w:pPr>
+        <w:spacing w:after="0" w:line="240" w:lineRule="auto"/>
+        <w:jc w:val="right"/>
+        <w:rPr>
+          <w:rFonts w:ascii="Arial" w:hAnsi="Arial" w:cs="Arial"/>
+          <w:b/>
+          <w:bCs/>
+          <w:i/>
+          <w:color w:val="000000"/>
+          <w:sz w:val="24"/>
+          <w:szCs w:val="24"/>
+          <w:lang w:val="es-MX"/>
+        </w:rPr>
+      </w:pPr>
+      <w:r>
+        <w:rPr>
+          <w:rFonts w:ascii="Arial" w:hAnsi="Arial" w:cs="Arial"/>
+          <w:b/>
+          <w:bCs/>
+          <w:i/>
+          <w:color w:val="000000"/>
+          <w:sz w:val="24"/>
+          <w:szCs w:val="24"/>
+          <w:lang w:val="es-MX"/>
+        </w:rPr>
+        <w:t xml:space="preserve">José David Soto </w:t>
+      </w:r>
+      <w:proofErr w:type="spellStart"/>
+      <w:r>
+        <w:rPr>
+          <w:rFonts w:ascii="Arial" w:hAnsi="Arial" w:cs="Arial"/>
+          <w:b/>
+          <w:bCs/>
+          <w:i/>
+          <w:color w:val="000000"/>
+          <w:sz w:val="24"/>
+          <w:szCs w:val="24"/>
+          <w:lang w:val="es-MX"/>
+        </w:rPr>
+        <w:t>Puac</w:t>
+      </w:r>
+      <w:proofErr w:type="spellEnd"/>
+    </w:p>
+    <w:p>
+      <w:pPr>
+        <w:spacing w:after="0" w:line="240" w:lineRule="auto"/>
+        <w:jc w:val="right"/>
+        <w:rPr>
+          <w:rFonts w:ascii="Arial" w:hAnsi="Arial" w:cs="Arial"/>
+          <w:b/>
+          <w:bCs/>
+          <w:i/>
+          <w:color w:val="000000"/>
+          <w:sz w:val="24"/>
+          <w:szCs w:val="24"/>
+          <w:lang w:val="es-MX"/>
+        </w:rPr>
+      </w:pPr>
+      <w:r>
+        <w:rPr>
+          <w:rFonts w:ascii="Arial" w:hAnsi="Arial" w:cs="Arial"/>
+          <w:b/>
+          <w:bCs/>
+          <w:i/>
+          <w:color w:val="000000"/>
+          <w:sz w:val="24"/>
+          <w:szCs w:val="24"/>
+          <w:lang w:val="es-MX"/>
+        </w:rPr>
+        <w:t>Jonathan Gabriel Guzmán Ortiz</w:t>
+      </w:r>
+    </w:p>
+    <w:p>
+      <w:pPr>
+        <w:spacing w:after="0" w:line="240" w:lineRule="auto"/>
+        <w:jc w:val="right"/>
+        <w:rPr>
+          <w:rFonts w:ascii="Arial" w:hAnsi="Arial" w:cs="Arial"/>
+          <w:b/>
+          <w:bCs/>
+          <w:i/>
+          <w:color w:val="000000"/>
+          <w:sz w:val="24"/>
+          <w:szCs w:val="24"/>
+          <w:lang w:val="es-MX"/>
+        </w:rPr>
+      </w:pPr>
+      <w:r>
+        <w:rPr>
+          <w:rFonts w:ascii="Arial" w:hAnsi="Arial" w:cs="Arial"/>
+          <w:b/>
+          <w:bCs/>
+          <w:i/>
+          <w:color w:val="000000"/>
+          <w:sz w:val="24"/>
+          <w:szCs w:val="24"/>
+          <w:lang w:val="es-MX"/>
+        </w:rPr>
+        <w:t>Junior Marco Tulio Sánchez Melgar</w:t>
+      </w:r>
+    </w:p>
+    <w:p>
+      <w:pPr>
+        <w:spacing w:after="0" w:line="240" w:lineRule="auto"/>
+        <w:jc w:val="right"/>
+        <w:rPr>
+          <w:rFonts w:ascii="Arial" w:hAnsi="Arial" w:cs="Arial"/>
+          <w:b/>
+          <w:bCs/>
+          <w:i/>
+          <w:color w:val="000000"/>
+          <w:sz w:val="24"/>
+          <w:szCs w:val="24"/>
+          <w:lang w:val="es-MX"/>
+        </w:rPr>
+      </w:pPr>
+      <w:r>
+        <w:rPr>
+          <w:rFonts w:ascii="Arial" w:hAnsi="Arial" w:cs="Arial"/>
+          <w:b/>
+          <w:bCs/>
+          <w:i/>
+          <w:color w:val="000000"/>
+          <w:sz w:val="24"/>
+          <w:szCs w:val="24"/>
+          <w:lang w:val="es-MX"/>
+        </w:rPr>
+        <w:t xml:space="preserve">Anderson Uriel </w:t>
+      </w:r>
+      <w:r>
+        <w:rPr>
+          <w:rFonts w:ascii="Arial" w:hAnsi="Arial" w:cs="Arial"/>
+          <w:b/>
+          <w:bCs/>
+          <w:i/>
+          <w:color w:val="000000"/>
+          <w:sz w:val="24"/>
+          <w:szCs w:val="24"/>
+          <w:lang w:val="es-MX"/>
+        </w:rPr>
+        <w:t>Sánchez</w:t>
+      </w:r>
+      <w:r>
+        <w:rPr>
+          <w:rFonts w:ascii="Arial" w:hAnsi="Arial" w:cs="Arial"/>
+          <w:b/>
+          <w:bCs/>
+          <w:i/>
+          <w:color w:val="000000"/>
+          <w:sz w:val="24"/>
+          <w:szCs w:val="24"/>
+          <w:lang w:val="es-MX"/>
         </w:rPr>
         <w:t xml:space="preserve"> </w:t>
       </w:r>
@@ -233,381 +753,18 @@
           <w:b/>
           <w:bCs/>
           <w:i/>
-          <w:iCs/>
-          <w:color w:val="000000" w:themeColor="text1"/>
-          <w:sz w:val="24"/>
-          <w:szCs w:val="24"/>
-        </w:rPr>
-        <w:t>Gutierrez</w:t>
+          <w:color w:val="000000"/>
+          <w:sz w:val="24"/>
+          <w:szCs w:val="24"/>
+          <w:lang w:val="es-MX"/>
+        </w:rPr>
+        <w:t>Rogel</w:t>
       </w:r>
       <w:proofErr w:type="spellEnd"/>
     </w:p>
     <w:p>
       <w:pPr>
         <w:spacing w:after="0" w:line="240" w:lineRule="auto"/>
-        <w:rPr>
-          <w:rFonts w:ascii="Arial" w:hAnsi="Arial" w:cs="Arial"/>
-          <w:b/>
-          <w:bCs/>
-          <w:i/>
-          <w:color w:val="000000"/>
-          <w:sz w:val="24"/>
-          <w:szCs w:val="24"/>
-        </w:rPr>
-      </w:pPr>
-    </w:p>
-    <w:p>
-      <w:pPr>
-        <w:spacing w:after="0" w:line="240" w:lineRule="auto"/>
-        <w:rPr>
-          <w:rFonts w:ascii="Arial" w:hAnsi="Arial" w:cs="Arial"/>
-          <w:b/>
-          <w:bCs/>
-          <w:i/>
-          <w:color w:val="000000"/>
-          <w:sz w:val="24"/>
-          <w:szCs w:val="24"/>
-        </w:rPr>
-      </w:pPr>
-    </w:p>
-    <w:p>
-      <w:pPr>
-        <w:spacing w:after="0" w:line="240" w:lineRule="auto"/>
-        <w:rPr>
-          <w:rFonts w:ascii="Arial" w:hAnsi="Arial" w:cs="Arial"/>
-          <w:b/>
-          <w:bCs/>
-          <w:i/>
-          <w:color w:val="000000"/>
-          <w:sz w:val="24"/>
-          <w:szCs w:val="24"/>
-        </w:rPr>
-      </w:pPr>
-    </w:p>
-    <w:p>
-      <w:pPr>
-        <w:spacing w:after="0" w:line="240" w:lineRule="auto"/>
-        <w:rPr>
-          <w:rFonts w:ascii="Arial" w:hAnsi="Arial" w:cs="Arial"/>
-          <w:b/>
-          <w:bCs/>
-          <w:i/>
-          <w:color w:val="000000"/>
-          <w:sz w:val="24"/>
-          <w:szCs w:val="24"/>
-        </w:rPr>
-      </w:pPr>
-    </w:p>
-    <w:p>
-      <w:pPr>
-        <w:spacing w:after="0" w:line="240" w:lineRule="auto"/>
-        <w:rPr>
-          <w:rFonts w:ascii="Arial" w:hAnsi="Arial" w:cs="Arial"/>
-          <w:b/>
-          <w:bCs/>
-          <w:i/>
-          <w:color w:val="000000"/>
-          <w:sz w:val="24"/>
-          <w:szCs w:val="24"/>
-        </w:rPr>
-      </w:pPr>
-    </w:p>
-    <w:p>
-      <w:pPr>
-        <w:spacing w:after="0" w:line="240" w:lineRule="auto"/>
-        <w:rPr>
-          <w:rFonts w:ascii="Arial" w:hAnsi="Arial" w:cs="Arial"/>
-          <w:b/>
-          <w:bCs/>
-          <w:i/>
-          <w:color w:val="000000"/>
-          <w:sz w:val="24"/>
-          <w:szCs w:val="24"/>
-        </w:rPr>
-      </w:pPr>
-    </w:p>
-    <w:p>
-      <w:pPr>
-        <w:spacing w:after="0" w:line="240" w:lineRule="auto"/>
-        <w:rPr>
-          <w:rFonts w:ascii="Arial" w:hAnsi="Arial" w:cs="Arial"/>
-          <w:b/>
-          <w:bCs/>
-          <w:i/>
-          <w:color w:val="000000"/>
-          <w:sz w:val="24"/>
-          <w:szCs w:val="24"/>
-        </w:rPr>
-      </w:pPr>
-    </w:p>
-    <w:p>
-      <w:pPr>
-        <w:spacing w:after="0" w:line="240" w:lineRule="auto"/>
-        <w:rPr>
-          <w:rFonts w:ascii="Arial" w:hAnsi="Arial" w:cs="Arial"/>
-          <w:b/>
-          <w:bCs/>
-          <w:i/>
-          <w:color w:val="000000"/>
-          <w:sz w:val="24"/>
-          <w:szCs w:val="24"/>
-        </w:rPr>
-      </w:pPr>
-    </w:p>
-    <w:p>
-      <w:pPr>
-        <w:spacing w:after="0" w:line="240" w:lineRule="auto"/>
-        <w:rPr>
-          <w:rFonts w:ascii="Arial" w:hAnsi="Arial" w:cs="Arial"/>
-          <w:b/>
-          <w:bCs/>
-          <w:i/>
-          <w:color w:val="000000"/>
-          <w:sz w:val="24"/>
-          <w:szCs w:val="24"/>
-        </w:rPr>
-      </w:pPr>
-    </w:p>
-    <w:p>
-      <w:pPr>
-        <w:spacing w:after="0" w:line="240" w:lineRule="auto"/>
-        <w:rPr>
-          <w:rFonts w:ascii="Arial" w:hAnsi="Arial" w:cs="Arial"/>
-          <w:b/>
-          <w:bCs/>
-          <w:i/>
-          <w:color w:val="000000"/>
-          <w:sz w:val="24"/>
-          <w:szCs w:val="24"/>
-        </w:rPr>
-      </w:pPr>
-    </w:p>
-    <w:p>
-      <w:pPr>
-        <w:spacing w:after="0" w:line="240" w:lineRule="auto"/>
-        <w:rPr>
-          <w:rFonts w:ascii="Arial" w:hAnsi="Arial" w:cs="Arial"/>
-          <w:b/>
-          <w:bCs/>
-          <w:i/>
-          <w:color w:val="000000"/>
-          <w:sz w:val="24"/>
-          <w:szCs w:val="24"/>
-        </w:rPr>
-      </w:pPr>
-    </w:p>
-    <w:p>
-      <w:pPr>
-        <w:spacing w:after="0" w:line="240" w:lineRule="auto"/>
-        <w:rPr>
-          <w:rFonts w:ascii="Arial" w:hAnsi="Arial" w:cs="Arial"/>
-          <w:b/>
-          <w:bCs/>
-          <w:i/>
-          <w:color w:val="000000"/>
-          <w:sz w:val="24"/>
-          <w:szCs w:val="24"/>
-        </w:rPr>
-      </w:pPr>
-    </w:p>
-    <w:p>
-      <w:pPr>
-        <w:spacing w:after="0" w:line="240" w:lineRule="auto"/>
-        <w:jc w:val="center"/>
-        <w:rPr>
-          <w:rFonts w:ascii="Arial" w:hAnsi="Arial" w:cs="Arial"/>
-          <w:b/>
-          <w:bCs/>
-          <w:i/>
-          <w:color w:val="000000"/>
-          <w:sz w:val="24"/>
-          <w:szCs w:val="24"/>
-        </w:rPr>
-      </w:pPr>
-      <w:r>
-        <w:rPr>
-          <w:rFonts w:ascii="Arial" w:hAnsi="Arial" w:cs="Arial"/>
-          <w:b/>
-          <w:bCs/>
-          <w:i/>
-          <w:color w:val="000000"/>
-          <w:sz w:val="24"/>
-          <w:szCs w:val="24"/>
-        </w:rPr>
-        <w:t>Proyecto de nación</w:t>
-      </w:r>
-    </w:p>
-    <w:p>
-      <w:pPr>
-        <w:spacing w:after="0" w:line="240" w:lineRule="auto"/>
-        <w:rPr>
-          <w:rFonts w:ascii="Arial" w:hAnsi="Arial" w:cs="Arial"/>
-          <w:b/>
-          <w:bCs/>
-          <w:i/>
-          <w:color w:val="000000"/>
-          <w:sz w:val="24"/>
-          <w:szCs w:val="24"/>
-        </w:rPr>
-      </w:pPr>
-    </w:p>
-    <w:p>
-      <w:pPr>
-        <w:spacing w:after="0" w:line="240" w:lineRule="auto"/>
-        <w:rPr>
-          <w:rFonts w:ascii="Arial" w:hAnsi="Arial" w:cs="Arial"/>
-          <w:b/>
-          <w:bCs/>
-          <w:i/>
-          <w:color w:val="000000"/>
-          <w:sz w:val="24"/>
-          <w:szCs w:val="24"/>
-        </w:rPr>
-      </w:pPr>
-    </w:p>
-    <w:p>
-      <w:pPr>
-        <w:spacing w:after="0" w:line="240" w:lineRule="auto"/>
-        <w:rPr>
-          <w:rFonts w:ascii="Arial" w:hAnsi="Arial" w:cs="Arial"/>
-          <w:b/>
-          <w:bCs/>
-          <w:i/>
-          <w:color w:val="000000"/>
-          <w:sz w:val="24"/>
-          <w:szCs w:val="24"/>
-        </w:rPr>
-      </w:pPr>
-    </w:p>
-    <w:p>
-      <w:pPr>
-        <w:spacing w:after="0" w:line="240" w:lineRule="auto"/>
-        <w:rPr>
-          <w:rFonts w:ascii="Arial" w:hAnsi="Arial" w:cs="Arial"/>
-          <w:b/>
-          <w:bCs/>
-          <w:i/>
-          <w:color w:val="000000"/>
-          <w:sz w:val="24"/>
-          <w:szCs w:val="24"/>
-        </w:rPr>
-      </w:pPr>
-    </w:p>
-    <w:p>
-      <w:pPr>
-        <w:spacing w:after="0" w:line="240" w:lineRule="auto"/>
-        <w:rPr>
-          <w:rFonts w:ascii="Arial" w:hAnsi="Arial" w:cs="Arial"/>
-          <w:b/>
-          <w:bCs/>
-          <w:i/>
-          <w:color w:val="000000"/>
-          <w:sz w:val="24"/>
-          <w:szCs w:val="24"/>
-        </w:rPr>
-      </w:pPr>
-    </w:p>
-    <w:p>
-      <w:pPr>
-        <w:spacing w:after="0" w:line="240" w:lineRule="auto"/>
-        <w:rPr>
-          <w:rFonts w:ascii="Arial" w:hAnsi="Arial" w:cs="Arial"/>
-          <w:b/>
-          <w:bCs/>
-          <w:i/>
-          <w:color w:val="000000"/>
-          <w:sz w:val="24"/>
-          <w:szCs w:val="24"/>
-        </w:rPr>
-      </w:pPr>
-    </w:p>
-    <w:p>
-      <w:pPr>
-        <w:spacing w:after="0" w:line="240" w:lineRule="auto"/>
-        <w:rPr>
-          <w:rFonts w:ascii="Arial" w:hAnsi="Arial" w:cs="Arial"/>
-          <w:b/>
-          <w:bCs/>
-          <w:i/>
-          <w:color w:val="000000"/>
-          <w:sz w:val="24"/>
-          <w:szCs w:val="24"/>
-        </w:rPr>
-      </w:pPr>
-    </w:p>
-    <w:p>
-      <w:pPr>
-        <w:spacing w:after="0" w:line="240" w:lineRule="auto"/>
-        <w:rPr>
-          <w:rFonts w:ascii="Arial" w:hAnsi="Arial" w:cs="Arial"/>
-          <w:b/>
-          <w:bCs/>
-          <w:i/>
-          <w:color w:val="000000"/>
-          <w:sz w:val="24"/>
-          <w:szCs w:val="24"/>
-        </w:rPr>
-      </w:pPr>
-    </w:p>
-    <w:p>
-      <w:pPr>
-        <w:spacing w:after="0" w:line="240" w:lineRule="auto"/>
-        <w:rPr>
-          <w:rFonts w:ascii="Arial" w:hAnsi="Arial" w:cs="Arial"/>
-          <w:b/>
-          <w:bCs/>
-          <w:i/>
-          <w:color w:val="000000"/>
-          <w:sz w:val="24"/>
-          <w:szCs w:val="24"/>
-        </w:rPr>
-      </w:pPr>
-    </w:p>
-    <w:p>
-      <w:pPr>
-        <w:spacing w:after="0" w:line="240" w:lineRule="auto"/>
-        <w:rPr>
-          <w:rFonts w:ascii="Arial" w:hAnsi="Arial" w:cs="Arial"/>
-          <w:b/>
-          <w:bCs/>
-          <w:i/>
-          <w:color w:val="000000"/>
-          <w:sz w:val="24"/>
-          <w:szCs w:val="24"/>
-        </w:rPr>
-      </w:pPr>
-    </w:p>
-    <w:p>
-      <w:pPr>
-        <w:spacing w:after="0" w:line="240" w:lineRule="auto"/>
-        <w:rPr>
-          <w:rFonts w:ascii="Arial" w:hAnsi="Arial" w:cs="Arial"/>
-          <w:b/>
-          <w:bCs/>
-          <w:i/>
-          <w:color w:val="000000"/>
-          <w:sz w:val="24"/>
-          <w:szCs w:val="24"/>
-        </w:rPr>
-      </w:pPr>
-    </w:p>
-    <w:p>
-      <w:pPr>
-        <w:spacing w:after="0" w:line="240" w:lineRule="auto"/>
-        <w:rPr>
-          <w:rFonts w:ascii="Arial" w:hAnsi="Arial" w:cs="Arial"/>
-          <w:b/>
-          <w:bCs/>
-          <w:i/>
-          <w:color w:val="000000"/>
-          <w:sz w:val="24"/>
-          <w:szCs w:val="24"/>
-        </w:rPr>
-      </w:pPr>
-    </w:p>
-    <w:p>
-      <w:pPr>
-        <w:spacing w:after="0" w:line="240" w:lineRule="auto"/>
         <w:jc w:val="right"/>
         <w:rPr>
           <w:rFonts w:ascii="Arial" w:hAnsi="Arial" w:cs="Arial"/>
@@ -617,33 +774,6 @@
           <w:color w:val="000000"/>
           <w:sz w:val="24"/>
           <w:szCs w:val="24"/>
-        </w:rPr>
-      </w:pPr>
-      <w:r>
-        <w:rPr>
-          <w:rFonts w:ascii="Arial" w:hAnsi="Arial" w:cs="Arial"/>
-          <w:b/>
-          <w:bCs/>
-          <w:i/>
-          <w:color w:val="000000"/>
-          <w:sz w:val="24"/>
-          <w:szCs w:val="24"/>
-        </w:rPr>
-        <w:t>Presentado Por:</w:t>
-      </w:r>
-    </w:p>
-    <w:p>
-      <w:pPr>
-        <w:spacing w:after="0" w:line="240" w:lineRule="auto"/>
-        <w:jc w:val="right"/>
-        <w:rPr>
-          <w:rFonts w:ascii="Arial" w:hAnsi="Arial" w:cs="Arial"/>
-          <w:b/>
-          <w:bCs/>
-          <w:i/>
-          <w:color w:val="000000"/>
-          <w:sz w:val="24"/>
-          <w:szCs w:val="24"/>
           <w:lang w:val="es-MX"/>
         </w:rPr>
       </w:pPr>
@@ -658,207 +788,7 @@
           <w:szCs w:val="24"/>
           <w:lang w:val="es-MX"/>
         </w:rPr>
-        <w:t xml:space="preserve">José David Soto </w:t>
-      </w:r>
-      <w:proofErr w:type="spellStart"/>
-      <w:r>
-        <w:rPr>
-          <w:rFonts w:ascii="Arial" w:hAnsi="Arial" w:cs="Arial"/>
-          <w:b/>
-          <w:bCs/>
-          <w:i/>
-          <w:color w:val="000000"/>
-          <w:sz w:val="24"/>
-          <w:szCs w:val="24"/>
-          <w:lang w:val="es-MX"/>
-        </w:rPr>
-        <w:t>Puac</w:t>
-      </w:r>
-      <w:proofErr w:type="spellEnd"/>
-    </w:p>
-    <w:p>
-      <w:pPr>
-        <w:spacing w:after="0" w:line="240" w:lineRule="auto"/>
-        <w:jc w:val="right"/>
-        <w:rPr>
-          <w:rFonts w:ascii="Arial" w:hAnsi="Arial" w:cs="Arial"/>
-          <w:b/>
-          <w:bCs/>
-          <w:i/>
-          <w:color w:val="000000"/>
-          <w:sz w:val="24"/>
-          <w:szCs w:val="24"/>
-          <w:lang w:val="es-MX"/>
-        </w:rPr>
-      </w:pPr>
-      <w:r>
-        <w:rPr>
-          <w:rFonts w:ascii="Arial" w:hAnsi="Arial" w:cs="Arial"/>
-          <w:b/>
-          <w:bCs/>
-          <w:i/>
-          <w:color w:val="000000"/>
-          <w:sz w:val="24"/>
-          <w:szCs w:val="24"/>
-          <w:lang w:val="es-MX"/>
-        </w:rPr>
-        <w:t>Jonathan Gabriel Guzmán Ortiz</w:t>
-      </w:r>
-    </w:p>
-    <w:p>
-      <w:pPr>
-        <w:spacing w:after="0" w:line="240" w:lineRule="auto"/>
-        <w:jc w:val="right"/>
-        <w:rPr>
-          <w:rFonts w:ascii="Arial" w:hAnsi="Arial" w:cs="Arial"/>
-          <w:b/>
-          <w:bCs/>
-          <w:i/>
-          <w:color w:val="000000"/>
-          <w:sz w:val="24"/>
-          <w:szCs w:val="24"/>
-          <w:lang w:val="es-MX"/>
-        </w:rPr>
-      </w:pPr>
-      <w:r>
-        <w:rPr>
-          <w:rFonts w:ascii="Arial" w:hAnsi="Arial" w:cs="Arial"/>
-          <w:b/>
-          <w:bCs/>
-          <w:i/>
-          <w:color w:val="000000"/>
-          <w:sz w:val="24"/>
-          <w:szCs w:val="24"/>
-          <w:lang w:val="es-MX"/>
-        </w:rPr>
-        <w:t>Junior Marco Tulio Sánchez Melgar</w:t>
-      </w:r>
-    </w:p>
-    <w:p>
-      <w:pPr>
-        <w:spacing w:after="0" w:line="240" w:lineRule="auto"/>
-        <w:jc w:val="right"/>
-        <w:rPr>
-          <w:rFonts w:ascii="Arial" w:hAnsi="Arial" w:cs="Arial"/>
-          <w:b/>
-          <w:bCs/>
-          <w:i/>
-          <w:color w:val="000000"/>
-          <w:sz w:val="24"/>
-          <w:szCs w:val="24"/>
-          <w:lang w:val="es-MX"/>
-        </w:rPr>
-      </w:pPr>
-      <w:r>
-        <w:rPr>
-          <w:rFonts w:ascii="Arial" w:hAnsi="Arial" w:cs="Arial"/>
-          <w:b/>
-          <w:bCs/>
-          <w:i/>
-          <w:color w:val="000000"/>
-          <w:sz w:val="24"/>
-          <w:szCs w:val="24"/>
-          <w:lang w:val="es-MX"/>
-        </w:rPr>
-        <w:t xml:space="preserve">Anderson Uriel </w:t>
-      </w:r>
-      <w:r>
-        <w:rPr>
-          <w:rFonts w:ascii="Arial" w:hAnsi="Arial" w:cs="Arial"/>
-          <w:b/>
-          <w:bCs/>
-          <w:i/>
-          <w:color w:val="000000"/>
-          <w:sz w:val="24"/>
-          <w:szCs w:val="24"/>
-          <w:lang w:val="es-MX"/>
-        </w:rPr>
-        <w:t>Sánchez</w:t>
-      </w:r>
-      <w:r>
-        <w:rPr>
-          <w:rFonts w:ascii="Arial" w:hAnsi="Arial" w:cs="Arial"/>
-          <w:b/>
-          <w:bCs/>
-          <w:i/>
-          <w:color w:val="000000"/>
-          <w:sz w:val="24"/>
-          <w:szCs w:val="24"/>
-          <w:lang w:val="es-MX"/>
-        </w:rPr>
-        <w:t xml:space="preserve"> </w:t>
-      </w:r>
-      <w:proofErr w:type="spellStart"/>
-      <w:r>
-        <w:rPr>
-          <w:rFonts w:ascii="Arial" w:hAnsi="Arial" w:cs="Arial"/>
-          <w:b/>
-          <w:bCs/>
-          <w:i/>
-          <w:color w:val="000000"/>
-          <w:sz w:val="24"/>
-          <w:szCs w:val="24"/>
-          <w:lang w:val="es-MX"/>
-        </w:rPr>
-        <w:t>Rogel</w:t>
-      </w:r>
-      <w:proofErr w:type="spellEnd"/>
-    </w:p>
-    <w:p>
-      <w:pPr>
-        <w:spacing w:after="0" w:line="240" w:lineRule="auto"/>
-        <w:jc w:val="right"/>
-        <w:rPr>
-          <w:rFonts w:ascii="Arial" w:hAnsi="Arial" w:cs="Arial"/>
-          <w:b/>
-          <w:bCs/>
-          <w:i/>
-          <w:color w:val="000000"/>
-          <w:sz w:val="24"/>
-          <w:szCs w:val="24"/>
-          <w:lang w:val="es-MX"/>
-        </w:rPr>
-      </w:pPr>
-      <w:r>
-        <w:rPr>
-          <w:rFonts w:ascii="Arial" w:hAnsi="Arial" w:cs="Arial"/>
-          <w:b/>
-          <w:bCs/>
-          <w:i/>
-          <w:color w:val="000000"/>
-          <w:sz w:val="24"/>
-          <w:szCs w:val="24"/>
-          <w:lang w:val="es-MX"/>
-        </w:rPr>
-        <w:t xml:space="preserve">Diego Sebastián </w:t>
-      </w:r>
-      <w:proofErr w:type="spellStart"/>
-      <w:r>
-        <w:rPr>
-          <w:rFonts w:ascii="Arial" w:hAnsi="Arial" w:cs="Arial"/>
-          <w:b/>
-          <w:bCs/>
-          <w:i/>
-          <w:color w:val="000000"/>
-          <w:sz w:val="24"/>
-          <w:szCs w:val="24"/>
-          <w:lang w:val="es-MX"/>
-        </w:rPr>
-        <w:t>Siney</w:t>
-      </w:r>
-      <w:proofErr w:type="spellEnd"/>
-      <w:r>
-        <w:rPr>
-          <w:rFonts w:ascii="Arial" w:hAnsi="Arial" w:cs="Arial"/>
-          <w:b/>
-          <w:bCs/>
-          <w:i/>
-          <w:color w:val="000000"/>
-          <w:sz w:val="24"/>
-          <w:szCs w:val="24"/>
-          <w:lang w:val="es-MX"/>
-        </w:rPr>
-        <w:t xml:space="preserve"> García</w:t>
+        <w:t>Diego Sebastián Siney García</w:t>
       </w:r>
     </w:p>
     <w:p>
@@ -2080,7 +2010,7 @@
     </w:p>
     <w:p>
       <w:pPr>
-        <w:pStyle w:val="Puesto"/>
+        <w:pStyle w:val="Ttulo"/>
         <w:jc w:val="center"/>
       </w:pPr>
       <w:r>
@@ -2700,6 +2630,7 @@
           <w:id w:val="509806390"/>
           <w:citation/>
         </w:sdtPr>
+        <w:sdtEndPr/>
         <w:sdtContent>
           <w:r>
             <w:rPr>
@@ -2766,26 +2697,26 @@
     </w:p>
     <w:p>
       <w:pPr>
-        <w:pStyle w:val="Puesto"/>
+        <w:pStyle w:val="Ttulo"/>
         <w:jc w:val="center"/>
       </w:pPr>
     </w:p>
     <w:p>
       <w:pPr>
-        <w:pStyle w:val="Puesto"/>
+        <w:pStyle w:val="Ttulo"/>
         <w:jc w:val="center"/>
       </w:pPr>
     </w:p>
     <w:p/>
     <w:p>
       <w:pPr>
-        <w:pStyle w:val="Puesto"/>
+        <w:pStyle w:val="Ttulo"/>
         <w:jc w:val="center"/>
       </w:pPr>
     </w:p>
     <w:p>
       <w:pPr>
-        <w:pStyle w:val="Puesto"/>
+        <w:pStyle w:val="Ttulo"/>
         <w:jc w:val="center"/>
       </w:pPr>
       <w:r>
@@ -3129,13 +3060,9 @@
     <w:sdt>
       <w:sdtPr>
         <w:rPr>
-          <w:rFonts w:ascii="Calibri" w:eastAsia="Calibri" w:hAnsi="Calibri" w:cs="Times New Roman"/>
-          <w:color w:val="auto"/>
-          <w:sz w:val="22"/>
-          <w:szCs w:val="22"/>
-          <w:lang w:val="es-ES" w:eastAsia="en-US"/>
-        </w:rPr>
-        <w:id w:val="-998114388"/>
+          <w:lang w:val="es-ES"/>
+        </w:rPr>
+        <w:id w:val="232670495"/>
         <w:docPartObj>
           <w:docPartGallery w:val="Bibliographies"/>
           <w:docPartUnique/>
@@ -3143,47 +3070,168 @@
       </w:sdtPr>
       <w:sdtEndPr>
         <w:rPr>
-          <w:lang w:val="es-GT"/>
+          <w:rFonts w:ascii="Calibri" w:eastAsia="Calibri" w:hAnsi="Calibri" w:cs="Times New Roman"/>
+          <w:color w:val="auto"/>
+          <w:sz w:val="22"/>
+          <w:szCs w:val="22"/>
+          <w:lang w:val="es-GT" w:eastAsia="en-US"/>
         </w:rPr>
       </w:sdtEndPr>
       <w:sdtContent>
         <w:p>
           <w:pPr>
             <w:pStyle w:val="Ttulo1"/>
-            <w:jc w:val="center"/>
-            <w:rPr>
-              <w:rFonts w:ascii="Arial" w:hAnsi="Arial" w:cs="Arial"/>
-              <w:b/>
-              <w:bCs/>
-              <w:color w:val="000000" w:themeColor="text1"/>
-              <w:sz w:val="28"/>
-              <w:szCs w:val="28"/>
-            </w:rPr>
           </w:pPr>
           <w:r>
             <w:rPr>
-              <w:rFonts w:ascii="Arial" w:hAnsi="Arial" w:cs="Arial"/>
-              <w:b/>
-              <w:bCs/>
-              <w:color w:val="000000" w:themeColor="text1"/>
-              <w:sz w:val="28"/>
-              <w:szCs w:val="28"/>
               <w:lang w:val="es-ES"/>
             </w:rPr>
             <w:t>Bibliografía</w:t>
           </w:r>
         </w:p>
-        <w:p>
-          <w:pPr>
-            <w:pStyle w:val="Bibliografa"/>
-            <w:rPr>
-              <w:b/>
-              <w:bCs/>
-            </w:rPr>
-          </w:pPr>
-        </w:p>
+        <w:sdt>
+          <w:sdtPr>
+            <w:id w:val="111145805"/>
+            <w:bibliography/>
+          </w:sdtPr>
+          <w:sdtContent>
+            <w:p>
+              <w:pPr>
+                <w:pStyle w:val="Bibliografa"/>
+                <w:ind w:left="720" w:hanging="720"/>
+                <w:rPr>
+                  <w:noProof/>
+                  <w:sz w:val="24"/>
+                  <w:szCs w:val="24"/>
+                  <w:lang w:val="es-ES"/>
+                </w:rPr>
+              </w:pPr>
+              <w:r>
+                <w:fldChar w:fldCharType="begin"/>
+              </w:r>
+              <w:r>
+                <w:instrText>BIBLIOGRAPHY</w:instrText>
+              </w:r>
+              <w:r>
+                <w:fldChar w:fldCharType="separate"/>
+              </w:r>
+              <w:r>
+                <w:rPr>
+                  <w:noProof/>
+                  <w:lang w:val="es-ES"/>
+                </w:rPr>
+                <w:t xml:space="preserve">Cartilla, J. (10 de 5 de 2018). </w:t>
+              </w:r>
+              <w:r>
+                <w:rPr>
+                  <w:i/>
+                  <w:iCs/>
+                  <w:noProof/>
+                  <w:lang w:val="es-ES"/>
+                </w:rPr>
+                <w:t>¿Cómo prevenir y abordar</w:t>
+              </w:r>
+              <w:r>
+                <w:rPr>
+                  <w:noProof/>
+                  <w:lang w:val="es-ES"/>
+                </w:rPr>
+                <w:t>. Obtenido de ¿Cómo prevenir y abordar : https://convivenciaparaciudadania.mineduc.cl/wp-content/uploads/2019/10/cartilla_10.pdf</w:t>
+              </w:r>
+            </w:p>
+            <w:p>
+              <w:pPr>
+                <w:pStyle w:val="Bibliografa"/>
+                <w:ind w:left="720" w:hanging="720"/>
+                <w:rPr>
+                  <w:noProof/>
+                  <w:lang w:val="es-ES"/>
+                </w:rPr>
+              </w:pPr>
+              <w:r>
+                <w:rPr>
+                  <w:noProof/>
+                  <w:lang w:val="es-ES"/>
+                </w:rPr>
+                <w:t xml:space="preserve">Cartilla, J. (10 de 5 de 2018). </w:t>
+              </w:r>
+              <w:r>
+                <w:rPr>
+                  <w:i/>
+                  <w:iCs/>
+                  <w:noProof/>
+                  <w:lang w:val="es-ES"/>
+                </w:rPr>
+                <w:t>¿Cómo prevenir y abordar</w:t>
+              </w:r>
+              <w:r>
+                <w:rPr>
+                  <w:noProof/>
+                  <w:lang w:val="es-ES"/>
+                </w:rPr>
+                <w:t>. Obtenido de ¿Cómo prevenir y abordar: https://convivenciaparaciudadania.mineduc.cl/wp-content/uploads/2019/10/cartilla_10.pdf</w:t>
+              </w:r>
+            </w:p>
+            <w:p>
+              <w:pPr>
+                <w:pStyle w:val="Bibliografa"/>
+                <w:ind w:left="720" w:hanging="720"/>
+                <w:rPr>
+                  <w:noProof/>
+                  <w:lang w:val="es-ES"/>
+                </w:rPr>
+              </w:pPr>
+              <w:r>
+                <w:rPr>
+                  <w:noProof/>
+                  <w:lang w:val="es-ES"/>
+                </w:rPr>
+                <w:t xml:space="preserve">Justicia Cotidiana. (12 de Febrero de 2016). </w:t>
+              </w:r>
+              <w:r>
+                <w:rPr>
+                  <w:i/>
+                  <w:iCs/>
+                  <w:noProof/>
+                  <w:lang w:val="es-ES"/>
+                </w:rPr>
+                <w:t>Gobierno de México</w:t>
+              </w:r>
+              <w:r>
+                <w:rPr>
+                  <w:noProof/>
+                  <w:lang w:val="es-ES"/>
+                </w:rPr>
+                <w:t xml:space="preserve">. Obtenido de Gobierno de México: https://www.gob.mx/justiciacotidiana/articulos/violencia-en-las-escuelas?idiom=es </w:t>
+              </w:r>
+            </w:p>
+            <w:p>
+              <w:r>
+                <w:rPr>
+                  <w:b/>
+                  <w:bCs/>
+                </w:rPr>
+                <w:fldChar w:fldCharType="end"/>
+              </w:r>
+            </w:p>
+          </w:sdtContent>
+        </w:sdt>
       </w:sdtContent>
     </w:sdt>
+    <w:p>
+      <w:pPr>
+        <w:spacing w:after="0" w:line="360" w:lineRule="auto"/>
+        <w:jc w:val="both"/>
+        <w:rPr>
+          <w:rFonts w:ascii="Arial" w:hAnsi="Arial" w:cs="Arial"/>
+          <w:b/>
+          <w:bCs/>
+          <w:color w:val="000000" w:themeColor="text1"/>
+          <w:sz w:val="24"/>
+          <w:szCs w:val="24"/>
+        </w:rPr>
+      </w:pPr>
+    </w:p>
     <w:p>
       <w:pPr>
         <w:spacing w:after="0" w:line="360" w:lineRule="auto"/>
@@ -3211,8 +3259,8 @@
           <w:id w:val="-1940051574"/>
           <w:citation/>
         </w:sdtPr>
+        <w:sdtEndPr/>
         <w:sdtContent>
-          <w:bookmarkStart w:id="0" w:name="_GoBack"/>
           <w:r>
             <w:rPr>
               <w:rFonts w:ascii="Arial" w:hAnsi="Arial" w:cs="Arial"/>
@@ -3267,7 +3315,6 @@
             </w:rPr>
             <w:fldChar w:fldCharType="end"/>
           </w:r>
-          <w:bookmarkEnd w:id="0"/>
         </w:sdtContent>
       </w:sdt>
     </w:p>
@@ -3294,7 +3341,7 @@
 </file>
 
 <file path=word/numbering.xml><?xml version="1.0" encoding="utf-8"?>
-<w:numbering xmlns:wpc="http://schemas.microsoft.com/office/word/2010/wordprocessingCanvas" xmlns:mc="http://schemas.openxmlformats.org/markup-compatibility/2006" xmlns:o="urn:schemas-microsoft-com:office:office" xmlns:r="http://schemas.openxmlformats.org/officeDocument/2006/relationships" xmlns:m="http://schemas.openxmlformats.org/officeDocument/2006/math" xmlns:v="urn:schemas-microsoft-com:vml" xmlns:wp14="http://schemas.microsoft.com/office/word/2010/wordprocessingDrawing" xmlns:wp="http://schemas.openxmlformats.org/drawingml/2006/wordprocessingDrawing" xmlns:w10="urn:schemas-microsoft-com:office:word" xmlns:w="http://schemas.openxmlformats.org/wordprocessingml/2006/main" xmlns:w14="http://schemas.microsoft.com/office/word/2010/wordml" xmlns:w15="http://schemas.microsoft.com/office/word/2012/wordml" xmlns:wpg="http://schemas.microsoft.com/office/word/2010/wordprocessingGroup" xmlns:wpi="http://schemas.microsoft.com/office/word/2010/wordprocessingInk" xmlns:wne="http://schemas.microsoft.com/office/word/2006/wordml" xmlns:wps="http://schemas.microsoft.com/office/word/2010/wordprocessingShape" mc:Ignorable="w14 w15 wp14">
+<w:numbering xmlns:wpc="http://schemas.microsoft.com/office/word/2010/wordprocessingCanvas" xmlns:cx="http://schemas.microsoft.com/office/drawing/2014/chartex" xmlns:cx1="http://schemas.microsoft.com/office/drawing/2015/9/8/chartex" xmlns:cx2="http://schemas.microsoft.com/office/drawing/2015/10/21/chartex" xmlns:cx3="http://schemas.microsoft.com/office/drawing/2016/5/9/chartex" xmlns:cx4="http://schemas.microsoft.com/office/drawing/2016/5/10/chartex" xmlns:cx5="http://schemas.microsoft.com/office/drawing/2016/5/11/chartex" xmlns:cx6="http://schemas.microsoft.com/office/drawing/2016/5/12/chartex" xmlns:cx7="http://schemas.microsoft.com/office/drawing/2016/5/13/chartex" xmlns:cx8="http://schemas.microsoft.com/office/drawing/2016/5/14/chartex" xmlns:mc="http://schemas.openxmlformats.org/markup-compatibility/2006" xmlns:aink="http://schemas.microsoft.com/office/drawing/2016/ink" xmlns:am3d="http://schemas.microsoft.com/office/drawing/2017/model3d" xmlns:o="urn:schemas-microsoft-com:office:office" xmlns:r="http://schemas.openxmlformats.org/officeDocument/2006/relationships" xmlns:m="http://schemas.openxmlformats.org/officeDocument/2006/math" xmlns:v="urn:schemas-microsoft-com:vml" xmlns:wp14="http://schemas.microsoft.com/office/word/2010/wordprocessingDrawing" xmlns:wp="http://schemas.openxmlformats.org/drawingml/2006/wordprocessingDrawing" xmlns:w10="urn:schemas-microsoft-com:office:word" xmlns:w="http://schemas.openxmlformats.org/wordprocessingml/2006/main" xmlns:w14="http://schemas.microsoft.com/office/word/2010/wordml" xmlns:w15="http://schemas.microsoft.com/office/word/2012/wordml" xmlns:w16cex="http://schemas.microsoft.com/office/word/2018/wordml/cex" xmlns:w16cid="http://schemas.microsoft.com/office/word/2016/wordml/cid" xmlns:w16="http://schemas.microsoft.com/office/word/2018/wordml" xmlns:w16sdtdh="http://schemas.microsoft.com/office/word/2020/wordml/sdtdatahash" xmlns:w16se="http://schemas.microsoft.com/office/word/2015/wordml/symex" xmlns:wpg="http://schemas.microsoft.com/office/word/2010/wordprocessingGroup" xmlns:wpi="http://schemas.microsoft.com/office/word/2010/wordprocessingInk" xmlns:wne="http://schemas.microsoft.com/office/word/2006/wordml" xmlns:wps="http://schemas.microsoft.com/office/word/2010/wordprocessingShape" mc:Ignorable="w14 w15 w16se w16cid w16 w16cex w16sdtdh wp14">
   <w:abstractNum w:abstractNumId="0" w15:restartNumberingAfterBreak="0">
     <w:nsid w:val="0362087C"/>
     <w:multiLevelType w:val="multilevel"/>
@@ -4311,7 +4358,7 @@
 </file>
 
 <file path=word/styles.xml><?xml version="1.0" encoding="utf-8"?>
-<w:styles xmlns:mc="http://schemas.openxmlformats.org/markup-compatibility/2006" xmlns:r="http://schemas.openxmlformats.org/officeDocument/2006/relationships" xmlns:w="http://schemas.openxmlformats.org/wordprocessingml/2006/main" xmlns:w14="http://schemas.microsoft.com/office/word/2010/wordml" xmlns:w15="http://schemas.microsoft.com/office/word/2012/wordml" mc:Ignorable="w14 w15">
+<w:styles xmlns:mc="http://schemas.openxmlformats.org/markup-compatibility/2006" xmlns:r="http://schemas.openxmlformats.org/officeDocument/2006/relationships" xmlns:w="http://schemas.openxmlformats.org/wordprocessingml/2006/main" xmlns:w14="http://schemas.microsoft.com/office/word/2010/wordml" xmlns:w15="http://schemas.microsoft.com/office/word/2012/wordml" xmlns:w16cex="http://schemas.microsoft.com/office/word/2018/wordml/cex" xmlns:w16cid="http://schemas.microsoft.com/office/word/2016/wordml/cid" xmlns:w16="http://schemas.microsoft.com/office/word/2018/wordml" xmlns:w16sdtdh="http://schemas.microsoft.com/office/word/2020/wordml/sdtdatahash" xmlns:w16se="http://schemas.microsoft.com/office/word/2015/wordml/symex" mc:Ignorable="w14 w15 w16se w16cid w16 w16cex w16sdtdh">
   <w:docDefaults>
     <w:rPrDefault>
       <w:rPr>
@@ -4321,7 +4368,7 @@
     </w:rPrDefault>
     <w:pPrDefault/>
   </w:docDefaults>
-  <w:latentStyles w:defLockedState="0" w:defUIPriority="99" w:defSemiHidden="0" w:defUnhideWhenUsed="0" w:defQFormat="0" w:count="371">
+  <w:latentStyles w:defLockedState="0" w:defUIPriority="99" w:defSemiHidden="0" w:defUnhideWhenUsed="0" w:defQFormat="0" w:count="376">
     <w:lsdException w:name="Normal" w:locked="1" w:uiPriority="0" w:qFormat="1"/>
     <w:lsdException w:name="heading 1" w:locked="1" w:uiPriority="9" w:qFormat="1"/>
     <w:lsdException w:name="heading 2" w:locked="1" w:semiHidden="1" w:uiPriority="0" w:unhideWhenUsed="1" w:qFormat="1"/>
@@ -4427,7 +4474,6 @@
     <w:lsdException w:name="HTML Sample" w:semiHidden="1" w:unhideWhenUsed="1"/>
     <w:lsdException w:name="HTML Typewriter" w:semiHidden="1" w:unhideWhenUsed="1"/>
     <w:lsdException w:name="HTML Variable" w:semiHidden="1" w:unhideWhenUsed="1"/>
-    <w:lsdException w:name="Normal Table" w:semiHidden="1" w:unhideWhenUsed="1"/>
     <w:lsdException w:name="annotation subject" w:semiHidden="1" w:unhideWhenUsed="1"/>
     <w:lsdException w:name="No List" w:semiHidden="1" w:unhideWhenUsed="1"/>
     <w:lsdException w:name="Outline List 1" w:semiHidden="1" w:unhideWhenUsed="1"/>
@@ -4470,11 +4516,8 @@
     <w:lsdException w:name="Table Contemporary" w:semiHidden="1" w:unhideWhenUsed="1"/>
     <w:lsdException w:name="Table Elegant" w:semiHidden="1" w:unhideWhenUsed="1"/>
     <w:lsdException w:name="Table Professional" w:semiHidden="1" w:unhideWhenUsed="1"/>
-    <w:lsdException w:name="Table Subtle 1" w:semiHidden="1" w:unhideWhenUsed="1"/>
     <w:lsdException w:name="Table Subtle 2" w:semiHidden="1" w:unhideWhenUsed="1"/>
     <w:lsdException w:name="Table Web 1" w:semiHidden="1" w:unhideWhenUsed="1"/>
-    <w:lsdException w:name="Table Web 2" w:semiHidden="1" w:unhideWhenUsed="1"/>
-    <w:lsdException w:name="Table Web 3" w:semiHidden="1" w:unhideWhenUsed="1"/>
     <w:lsdException w:name="Balloon Text" w:semiHidden="1" w:unhideWhenUsed="1"/>
     <w:lsdException w:name="Table Grid" w:locked="1" w:uiPriority="0"/>
     <w:lsdException w:name="Table Theme" w:semiHidden="1" w:unhideWhenUsed="1"/>
@@ -4693,6 +4736,11 @@
     <w:lsdException w:name="List Table 5 Dark Accent 6" w:uiPriority="50"/>
     <w:lsdException w:name="List Table 6 Colorful Accent 6" w:uiPriority="51"/>
     <w:lsdException w:name="List Table 7 Colorful Accent 6" w:uiPriority="52"/>
+    <w:lsdException w:name="Mention" w:semiHidden="1" w:unhideWhenUsed="1"/>
+    <w:lsdException w:name="Smart Hyperlink" w:semiHidden="1" w:unhideWhenUsed="1"/>
+    <w:lsdException w:name="Hashtag" w:semiHidden="1" w:unhideWhenUsed="1"/>
+    <w:lsdException w:name="Unresolved Mention" w:semiHidden="1" w:unhideWhenUsed="1"/>
+    <w:lsdException w:name="Smart Link" w:semiHidden="1" w:unhideWhenUsed="1"/>
   </w:latentStyles>
   <w:style w:type="paragraph" w:default="1" w:styleId="Normal">
     <w:name w:val="Normal"/>
@@ -5002,11 +5050,11 @@
       <w:lang w:val="es-GT"/>
     </w:rPr>
   </w:style>
-  <w:style w:type="paragraph" w:styleId="Puesto">
+  <w:style w:type="paragraph" w:styleId="Ttulo">
     <w:name w:val="Title"/>
     <w:basedOn w:val="Normal"/>
     <w:next w:val="Normal"/>
-    <w:link w:val="PuestoCar"/>
+    <w:link w:val="TtuloCar"/>
     <w:qFormat/>
     <w:locked/>
     <w:rsid w:val="004933B2"/>
@@ -5022,10 +5070,10 @@
       <w:szCs w:val="56"/>
     </w:rPr>
   </w:style>
-  <w:style w:type="character" w:customStyle="1" w:styleId="PuestoCar">
-    <w:name w:val="Puesto Car"/>
+  <w:style w:type="character" w:customStyle="1" w:styleId="TtuloCar">
+    <w:name w:val="Título Car"/>
     <w:basedOn w:val="Fuentedeprrafopredeter"/>
-    <w:link w:val="Puesto"/>
+    <w:link w:val="Ttulo"/>
     <w:rsid w:val="004933B2"/>
     <w:rPr>
       <w:rFonts w:asciiTheme="majorHAnsi" w:eastAsiaTheme="majorEastAsia" w:hAnsiTheme="majorHAnsi" w:cstheme="majorBidi"/>
@@ -5369,690 +5417,6 @@
 <file path=customXml/item1.xml><?xml version="1.0" encoding="utf-8"?>
 <b:Sources xmlns:b="http://schemas.openxmlformats.org/officeDocument/2006/bibliography" xmlns="http://schemas.openxmlformats.org/officeDocument/2006/bibliography" SelectedStyle="\APASixthEditionOfficeOnline.xsl" StyleName="APA" Version="6">
   <b:Source>
-    <b:Tag>Gao24</b:Tag>
-    <b:SourceType>InternetSite</b:SourceType>
-    <b:Guid>{AC7EDE59-1AA7-439C-8A9B-A8EBC528E8A4}</b:Guid>
-    <b:Author>
-      <b:Author>
-        <b:NameList>
-          <b:Person>
-            <b:Last>Gaona</b:Last>
-            <b:First>Thiago</b:First>
-          </b:Person>
-        </b:NameList>
-      </b:Author>
-    </b:Author>
-    <b:Title>GRUPO PROFEZAC</b:Title>
-    <b:Year>2024</b:Year>
-    <b:Month>marzo</b:Month>
-    <b:Day>13</b:Day>
-    <b:URL>https://grupoprofrezac.com.mx/noticias/importancia-del-ordenamiento-fiscal-en-guatemala.html</b:URL>
-    <b:RefOrder>4</b:RefOrder>
-  </b:Source>
-  <b:Source>
-    <b:Tag>Ram12</b:Tag>
-    <b:SourceType>InternetSite</b:SourceType>
-    <b:Guid>{F2823272-ED3F-47D3-A048-9985D69778E9}</b:Guid>
-    <b:Title>Blogger</b:Title>
-    <b:Year>2012</b:Year>
-    <b:Month>junio</b:Month>
-    <b:Day>18</b:Day>
-    <b:URL>https://introduccionalmedioambiente.blogspot.com/2012/06/ordenamiento-fiscal-es-el-conjunto-de.html</b:URL>
-    <b:Author>
-      <b:Author>
-        <b:NameList>
-          <b:Person>
-            <b:Last>Ramos</b:Last>
-            <b:First>Hermina</b:First>
-          </b:Person>
-        </b:NameList>
-      </b:Author>
-    </b:Author>
-    <b:RefOrder>5</b:RefOrder>
-  </b:Source>
-  <b:Source>
-    <b:Tag>Olg22</b:Tag>
-    <b:SourceType>InternetSite</b:SourceType>
-    <b:Guid>{96DFC72B-90E4-4CBA-A6DB-2F166DCB0925}</b:Guid>
-    <b:Title>HoyHistoriaGT Hoy en la Historia de Guatemala</b:Title>
-    <b:Year>2022</b:Year>
-    <b:Month>noviembre</b:Month>
-    <b:Day>14</b:Day>
-    <b:URL>https://hoyhistoriagt.org/blog-de-guatemala/que-es-el-ordenamiento-fiscal-en-guatemala.html</b:URL>
-    <b:Author>
-      <b:Author>
-        <b:NameList>
-          <b:Person>
-            <b:Last>Olguin</b:Last>
-            <b:First>Elvira</b:First>
-          </b:Person>
-        </b:NameList>
-      </b:Author>
-    </b:Author>
-    <b:RefOrder>6</b:RefOrder>
-  </b:Source>
-  <b:Source>
-    <b:Tag>Kar23</b:Tag>
-    <b:SourceType>InternetSite</b:SourceType>
-    <b:Guid>{2FD2C518-B9A8-4E4F-91D6-A2DB36CB860F}</b:Guid>
-    <b:Author>
-      <b:Author>
-        <b:NameList>
-          <b:Person>
-            <b:Last>Aroche</b:Last>
-            <b:First>Karin</b:First>
-          </b:Person>
-        </b:NameList>
-      </b:Author>
-    </b:Author>
-    <b:Title>Guatemala.com</b:Title>
-    <b:InternetSiteTitle>Guatemala.com</b:InternetSiteTitle>
-    <b:Year>2023</b:Year>
-    <b:Month>Febrero</b:Month>
-    <b:Day>24</b:Day>
-    <b:URL>https://aprende.guatemala.com/tramites/documentos-legales/para-que-sirve-el-boleto-de-ornato-en-guatemala/</b:URL>
-    <b:RefOrder>7</b:RefOrder>
-  </b:Source>
-  <b:Source>
-    <b:Tag>Jer16</b:Tag>
-    <b:SourceType>InternetSite</b:SourceType>
-    <b:Guid>{631DB300-D4DF-4AA5-8138-5A9974FF4E5B}</b:Guid>
-    <b:Author>
-      <b:Author>
-        <b:NameList>
-          <b:Person>
-            <b:Last>Palacios</b:Last>
-            <b:First>Jerry</b:First>
-          </b:Person>
-        </b:NameList>
-      </b:Author>
-    </b:Author>
-    <b:Title>Prezi</b:Title>
-    <b:InternetSiteTitle>Prezi</b:InternetSiteTitle>
-    <b:Year>2016</b:Year>
-    <b:Month>Febrero</b:Month>
-    <b:Day>22</b:Day>
-    <b:URL>https://prezi.com/8-cofuatto_y/ornato-limpieza-de-vias-y-espacios-publicos/</b:URL>
-    <b:RefOrder>8</b:RefOrder>
-  </b:Source>
-  <b:Source>
-    <b:Tag>San24</b:Tag>
-    <b:SourceType>InternetSite</b:SourceType>
-    <b:Guid>{634536E6-BC0D-4367-8457-47DB15D13005}</b:Guid>
-    <b:Author>
-      <b:Author>
-        <b:NameList>
-          <b:Person>
-            <b:Last>Pineda</b:Last>
-            <b:First>Sandy</b:First>
-          </b:Person>
-        </b:NameList>
-      </b:Author>
-    </b:Author>
-    <b:Title>Prensa Libre</b:Title>
-    <b:InternetSiteTitle>Prensa Libre</b:InternetSiteTitle>
-    <b:Year>2024</b:Year>
-    <b:Month>Enero</b:Month>
-    <b:Day>4</b:Day>
-    <b:URL>https://www.prensalibre.com/guatemala/comunitario/boleto-de-ornato-2024-tabla-de-pago-como-solicitarlo-en-linea-y-para-que-sirve/</b:URL>
-    <b:RefOrder>9</b:RefOrder>
-  </b:Source>
-  <b:Source>
-    <b:Tag>Jos17</b:Tag>
-    <b:SourceType>InternetSite</b:SourceType>
-    <b:Guid>{06B7C61F-5C69-4CB6-BF10-4EF04D15D3DE}</b:Guid>
-    <b:Author>
-      <b:Author>
-        <b:NameList>
-          <b:Person>
-            <b:Last>González</b:Last>
-            <b:First>José</b:First>
-            <b:Middle>Luis López</b:Middle>
-          </b:Person>
-        </b:NameList>
-      </b:Author>
-    </b:Author>
-    <b:Title>sufragio participación a través del voto</b:Title>
-    <b:Year>2017</b:Year>
-    <b:Month>8</b:Month>
-    <b:Day>17</b:Day>
-    <b:URL>https://novumjus.ucatolica.edu.co/article/view/1965/1785</b:URL>
-    <b:RefOrder>10</b:RefOrder>
-  </b:Source>
-  <b:Source>
-    <b:Tag>Mar21</b:Tag>
-    <b:SourceType>InternetSite</b:SourceType>
-    <b:Guid>{CD580147-A9CC-4D43-A7E4-28893449DE49}</b:Guid>
-    <b:Author>
-      <b:Author>
-        <b:NameList>
-          <b:Person>
-            <b:Last>Raffino</b:Last>
-            <b:First>María</b:First>
-            <b:Middle>Estela</b:Middle>
-          </b:Person>
-        </b:NameList>
-      </b:Author>
-    </b:Author>
-    <b:Title>issuu</b:Title>
-    <b:InternetSiteTitle>SUFRAGIO: PARTICIPACIÓN A TRAVÉS DEL VOTO.</b:InternetSiteTitle>
-    <b:Year>2021</b:Year>
-    <b:URL>https://issuu.com/ash_jonh/docs/proyecto_de_naci_n_5to._compu_daffnne/s/12353103</b:URL>
-    <b:RefOrder>11</b:RefOrder>
-  </b:Source>
-  <b:Source>
-    <b:Tag>Equ23</b:Tag>
-    <b:SourceType>InternetSite</b:SourceType>
-    <b:Guid>{9C96A19B-DD8D-43DD-95B7-4F0AE2938305}</b:Guid>
-    <b:Author>
-      <b:Author>
-        <b:NameList>
-          <b:Person>
-            <b:Last>Equipo editorial</b:Last>
-            <b:First>Etecé</b:First>
-          </b:Person>
-        </b:NameList>
-      </b:Author>
-    </b:Author>
-    <b:Title>sufragio participación a través del voto</b:Title>
-    <b:InternetSiteTitle>Enciclopedia Humanidades</b:InternetSiteTitle>
-    <b:Year>2023</b:Year>
-    <b:Month>1</b:Month>
-    <b:Day>23</b:Day>
-    <b:URL>https://humanidades.com/sufragio/</b:URL>
-    <b:RefOrder>12</b:RefOrder>
-  </b:Source>
-  <b:Source>
-    <b:Tag>Ort13</b:Tag>
-    <b:SourceType>InternetSite</b:SourceType>
-    <b:Guid>{87496FB2-86A2-4E3E-B6BB-49A2FFB7C19B}</b:Guid>
-    <b:Title>Prezi</b:Title>
-    <b:Year>2013</b:Year>
-    <b:Month>septiembre</b:Month>
-    <b:Day>22</b:Day>
-    <b:URL>https://prezi.com/lse8r88mqft7/educacion-vial-en-guatemala/</b:URL>
-    <b:Author>
-      <b:Author>
-        <b:NameList>
-          <b:Person>
-            <b:Last>Ortiz</b:Last>
-            <b:First>Daphne</b:First>
-          </b:Person>
-        </b:NameList>
-      </b:Author>
-    </b:Author>
-    <b:RefOrder>13</b:RefOrder>
-  </b:Source>
-  <b:Source>
-    <b:Tag>Car24</b:Tag>
-    <b:SourceType>InternetSite</b:SourceType>
-    <b:Guid>{ED1C74CA-F891-4683-BFB5-97E858D9C12D}</b:Guid>
-    <b:Title>Diario de Centro América</b:Title>
-    <b:Year>2024</b:Year>
-    <b:Month>marzo</b:Month>
-    <b:Day>5</b:Day>
-    <b:URL>https://dca.gob.gt/noticias-guatemala-diario-centro-america/urgen-acciones-para-fomentar-la-educacion-vial/</b:URL>
-    <b:Author>
-      <b:Author>
-        <b:NameList>
-          <b:Person>
-            <b:Last>Carrillo</b:Last>
-            <b:First>Luis</b:First>
-          </b:Person>
-        </b:NameList>
-      </b:Author>
-    </b:Author>
-    <b:RefOrder>14</b:RefOrder>
-  </b:Source>
-  <b:Source>
-    <b:Tag>Mor17</b:Tag>
-    <b:SourceType>InternetSite</b:SourceType>
-    <b:Guid>{9CD1D5DF-701D-4257-B21C-ADFBFF79C320}</b:Guid>
-    <b:Title>Revista Gerencia</b:Title>
-    <b:Year>2017</b:Year>
-    <b:Month>julio</b:Month>
-    <b:Day>26</b:Day>
-    <b:URL>https://revistagerencia.com.gt/cultura-vial-normas-obsoletas-que-muy-pocos-respetan/</b:URL>
-    <b:Author>
-      <b:Author>
-        <b:NameList>
-          <b:Person>
-            <b:Last>Morales Monzón</b:Last>
-            <b:First>Carlos</b:First>
-          </b:Person>
-        </b:NameList>
-      </b:Author>
-    </b:Author>
-    <b:RefOrder>15</b:RefOrder>
-  </b:Source>
-  <b:Source>
-    <b:Tag>eco22</b:Tag>
-    <b:SourceType>Book</b:SourceType>
-    <b:Guid>{D059B644-3358-4651-A3C3-AACC0AA3CDBD}</b:Guid>
-    <b:Author>
-      <b:Author>
-        <b:NameList>
-          <b:Person>
-            <b:Last>ecoguate</b:Last>
-          </b:Person>
-        </b:NameList>
-      </b:Author>
-    </b:Author>
-    <b:Title>marco juridico</b:Title>
-    <b:Year>2022</b:Year>
-    <b:Publisher>https://ecoguatepn2016.wordpress.com/explicacion-fisica/juridico-marco-legal/</b:Publisher>
-    <b:RefOrder>16</b:RefOrder>
-  </b:Source>
-  <b:Source>
-    <b:Tag>Con</b:Tag>
-    <b:SourceType>Report</b:SourceType>
-    <b:Guid>{2075E00F-AD22-4D58-BCAE-FB3415D39B90}</b:Guid>
-    <b:Title>Constitucion de la república de Guatemala </b:Title>
-    <b:Publisher>https://ecoguatepn2016.wordpress.com/explicacion-fisica/juridico-marco-legal/</b:Publisher>
-    <b:Author>
-      <b:Author>
-        <b:NameList>
-          <b:Person>
-            <b:Last>Guatemala</b:Last>
-            <b:First>Congreso</b:First>
-            <b:Middle>de</b:Middle>
-          </b:Person>
-        </b:NameList>
-      </b:Author>
-    </b:Author>
-    <b:RefOrder>17</b:RefOrder>
-  </b:Source>
-  <b:Source>
-    <b:Tag>Con1</b:Tag>
-    <b:SourceType>Report</b:SourceType>
-    <b:Guid>{B398C41B-A356-4423-AB6B-8CEE43B62D38}</b:Guid>
-    <b:Author>
-      <b:Author>
-        <b:NameList>
-          <b:Person>
-            <b:Last>Guatemala</b:Last>
-            <b:First>Congreso</b:First>
-            <b:Middle>de</b:Middle>
-          </b:Person>
-        </b:NameList>
-      </b:Author>
-    </b:Author>
-    <b:Publisher>https://www.congreso.gob.gt/</b:Publisher>
-    <b:RefOrder>18</b:RefOrder>
-  </b:Source>
-  <b:Source>
-    <b:Tag>Jul13</b:Tag>
-    <b:SourceType>Report</b:SourceType>
-    <b:Guid>{2EBC79FE-C27B-42B1-A21C-EE687FB8F0A5}</b:Guid>
-    <b:Author>
-      <b:Author>
-        <b:NameList>
-          <b:Person>
-            <b:Last>Mejicanos</b:Last>
-            <b:First>Julio</b:First>
-          </b:Person>
-        </b:NameList>
-      </b:Author>
-    </b:Author>
-    <b:Title>Sistema Juridico y sus Principios</b:Title>
-    <b:Year>2013</b:Year>
-    <b:Publisher>https://es.slideshare.net/juliomexicanos/juridico-marco-legal</b:Publisher>
-    <b:RefOrder>19</b:RefOrder>
-  </b:Source>
-  <b:Source>
-    <b:Tag>Joa21</b:Tag>
-    <b:SourceType>InternetSite</b:SourceType>
-    <b:Guid>{3635DD2E-85FD-413C-B981-84963BF5EB53}</b:Guid>
-    <b:Year>2021</b:Year>
-    <b:Author>
-      <b:Author>
-        <b:NameList>
-          <b:Person>
-            <b:Last>Montano</b:Last>
-            <b:First>Joaquin</b:First>
-          </b:Person>
-        </b:NameList>
-      </b:Author>
-    </b:Author>
-    <b:InternetSiteTitle>Lifeder</b:InternetSiteTitle>
-    <b:Month>June</b:Month>
-    <b:Day>1</b:Day>
-    <b:URL>https://www.lifeder.com/cultura-tributaria/</b:URL>
-    <b:RefOrder>20</b:RefOrder>
-  </b:Source>
-  <b:Source>
-    <b:Tag>Roc</b:Tag>
-    <b:SourceType>BookSection</b:SourceType>
-    <b:Guid>{6A12B0D1-39BE-467E-8B19-669AFFEB10B6}</b:Guid>
-    <b:Author>
-      <b:Author>
-        <b:NameList>
-          <b:Person>
-            <b:Last>Roca</b:Last>
-            <b:First>Carolina</b:First>
-          </b:Person>
-        </b:NameList>
-      </b:Author>
-      <b:BookAuthor>
-        <b:NameList>
-          <b:Person>
-            <b:Last>Tapia</b:Last>
-            <b:First>Dulio</b:First>
-            <b:Middle>Leonidas Solórzano</b:Middle>
-          </b:Person>
-        </b:NameList>
-      </b:BookAuthor>
-    </b:Author>
-    <b:Title>Cultura Tributaria</b:Title>
-    <b:BookTitle>La cultura tributaria, un instrumento para combatir la evasión tributaria</b:BookTitle>
-    <b:Pages>7</b:Pages>
-    <b:RefOrder>21</b:RefOrder>
-  </b:Source>
-  <b:Source>
-    <b:Tag>Edn14</b:Tag>
-    <b:SourceType>InternetSite</b:SourceType>
-    <b:Guid>{EA588BA1-986E-4998-BA92-C86DEE6A15F8}</b:Guid>
-    <b:Author>
-      <b:Author>
-        <b:NameList>
-          <b:Person>
-            <b:Last>Bonilla</b:Last>
-            <b:First>Edna</b:First>
-          </b:Person>
-        </b:NameList>
-      </b:Author>
-    </b:Author>
-    <b:Title>La cultura tributaria como herramienta de política fiscal</b:Title>
-    <b:Year>2014</b:Year>
-    <b:URL>https://revistas.unal.edu.co/index.php/revcep/article/view/44456/45744</b:URL>
-    <b:RefOrder>22</b:RefOrder>
-  </b:Source>
-  <b:Source>
-    <b:Tag>Peñ04</b:Tag>
-    <b:SourceType>Book</b:SourceType>
-    <b:Guid>{0E4B7420-043F-4916-9F8D-C10012C7CBBE}</b:Guid>
-    <b:Author>
-      <b:Author>
-        <b:NameList>
-          <b:Person>
-            <b:Last>Peña</b:Last>
-            <b:First>Maria</b:First>
-            <b:Middle>Méndez</b:Middle>
-          </b:Person>
-        </b:NameList>
-      </b:Author>
-    </b:Author>
-    <b:Title>Cultura Tributaria, Deberes y Derechos.</b:Title>
-    <b:Year>2004</b:Year>
-    <b:RefOrder>23</b:RefOrder>
-  </b:Source>
-  <b:Source>
-    <b:Tag>PRO21</b:Tag>
-    <b:SourceType>InternetSite</b:SourceType>
-    <b:Guid>{8401334A-AAA2-4FDF-858D-6B96D6CAECA2}</b:Guid>
-    <b:Title>PROVIAL</b:Title>
-    <b:Year>2021</b:Year>
-    <b:Author>
-      <b:Author>
-        <b:NameList>
-          <b:Person>
-            <b:Last>PROVIAL</b:Last>
-          </b:Person>
-        </b:NameList>
-      </b:Author>
-    </b:Author>
-    <b:InternetSiteTitle>PROVIAL Guatemala</b:InternetSiteTitle>
-    <b:Month>Enero</b:Month>
-    <b:Day>10</b:Day>
-    <b:URL>https://provial.gob.gt/institucional/educacion-vial</b:URL>
-    <b:RefOrder>24</b:RefOrder>
-  </b:Source>
-  <b:Source>
-    <b:Tag>Fun17</b:Tag>
-    <b:SourceType>InternetSite</b:SourceType>
-    <b:Guid>{B29418FF-89CB-4065-B1E0-5A9A71F85EC3}</b:Guid>
-    <b:Author>
-      <b:Author>
-        <b:NameList>
-          <b:Person>
-            <b:Last>MAPFRE</b:Last>
-            <b:First>Fundación</b:First>
-          </b:Person>
-        </b:NameList>
-      </b:Author>
-    </b:Author>
-    <b:Title>La importancia de la educación vial</b:Title>
-    <b:InternetSiteTitle>Fundación MAPFRE</b:InternetSiteTitle>
-    <b:Year>2017</b:Year>
-    <b:Month>Octubre</b:Month>
-    <b:Day>4</b:Day>
-    <b:URL>https://www.fundacionmapfre.org/educacion-divulgacion/seguridad-vial/actividades-educativas/sabias-que/importancia-educacion-vial/</b:URL>
-    <b:RefOrder>25</b:RefOrder>
-  </b:Source>
-  <b:Source>
-    <b:Tag>Tra21</b:Tag>
-    <b:SourceType>InternetSite</b:SourceType>
-    <b:Guid>{69AB5AAC-D1F0-4AC4-812B-7490C01977A2}</b:Guid>
-    <b:Author>
-      <b:Author>
-        <b:NameList>
-          <b:Person>
-            <b:Last>TrafficLogix</b:Last>
-          </b:Person>
-        </b:NameList>
-      </b:Author>
-    </b:Author>
-    <b:Title>TRAFFICLOGIX</b:Title>
-    <b:InternetSiteTitle>Educación vial, ¿para qué sirve?</b:InternetSiteTitle>
-    <b:Year>2021</b:Year>
-    <b:Month>Febrero</b:Month>
-    <b:Day>23</b:Day>
-    <b:URL>https://trafficlogix.mx/para-que-sirve-la-educacion-vial/</b:URL>
-    <b:RefOrder>26</b:RefOrder>
-  </b:Source>
-  <b:Source>
-    <b:Tag>Shi94</b:Tag>
-    <b:SourceType>InternetSite</b:SourceType>
-    <b:Guid>{B34328EF-C208-4C91-8457-317220CBACF6}</b:Guid>
-    <b:Title>Equidades: Laborales, étnica, social</b:Title>
-    <b:Year>1994</b:Year>
-    <b:Author>
-      <b:Author>
-        <b:NameList>
-          <b:Person>
-            <b:Last>Finley</b:Last>
-            <b:First>Shiner</b:First>
-            <b:Middle>y</b:Middle>
-          </b:Person>
-        </b:NameList>
-      </b:Author>
-    </b:Author>
-    <b:URL>https://sites.google.com/view/rafael-eduardo-magarin-/equidad-de-g%C3%A9nero-de-etnia-y-social</b:URL>
-    <b:RefOrder>27</b:RefOrder>
-  </b:Source>
-  <b:Source>
-    <b:Tag>Shi941</b:Tag>
-    <b:SourceType>InternetSite</b:SourceType>
-    <b:Guid>{2BA5CF0B-99F0-46A4-9095-045842C12EEB}</b:Guid>
-    <b:Author>
-      <b:Author>
-        <b:NameList>
-          <b:Person>
-            <b:Last>Shiner</b:Last>
-          </b:Person>
-        </b:NameList>
-      </b:Author>
-    </b:Author>
-    <b:Title>Equidades: laborales, étnica, social</b:Title>
-    <b:Year>1994</b:Year>
-    <b:URL>https://sites.google.com/view/rafael-eduardo-magarin-/equidad-de-g%C3%A9nero-de-etnia-y-social</b:URL>
-    <b:RefOrder>28</b:RefOrder>
-  </b:Source>
-  <b:Source>
-    <b:Tag>Anz10</b:Tag>
-    <b:SourceType>InternetSite</b:SourceType>
-    <b:Guid>{3443D907-105C-4C4F-9A35-BFD1202F2572}</b:Guid>
-    <b:Author>
-      <b:Author>
-        <b:NameList>
-          <b:Person>
-            <b:Last>Anzil</b:Last>
-          </b:Person>
-        </b:NameList>
-      </b:Author>
-    </b:Author>
-    <b:Title>Equidades: laborales, étnica, social</b:Title>
-    <b:Year>2010</b:Year>
-    <b:URL>https://sites.google.com/view/rafael-eduardo-magarin-/equidad-de-g%C3%A9nero-de-etnia-y-social</b:URL>
-    <b:RefOrder>29</b:RefOrder>
-  </b:Source>
-  <b:Source>
-    <b:Tag>Fer62</b:Tag>
-    <b:SourceType>InternetSite</b:SourceType>
-    <b:Guid>{C392AFAE-A718-414A-90F7-CB4F1E786B25}</b:Guid>
-    <b:Author>
-      <b:Author>
-        <b:NameList>
-          <b:Person>
-            <b:Last>Ferrajoli</b:Last>
-          </b:Person>
-        </b:NameList>
-      </b:Author>
-    </b:Author>
-    <b:Title>Equidades: laborales, étnica, social</b:Title>
-    <b:Year>1962</b:Year>
-    <b:URL>https://sites.google.com/view/rafael-eduardo-magarin-/equidad-de-g%C3%A9nero-de-etnia-y-social</b:URL>
-    <b:RefOrder>30</b:RefOrder>
-  </b:Source>
-  <b:Source>
-    <b:Tag>Jon22</b:Tag>
-    <b:SourceType>InternetSite</b:SourceType>
-    <b:Guid>{9CF5AA9A-FA62-43F9-B7E1-E83CD009B439}</b:Guid>
-    <b:Title>EcoGuate</b:Title>
-    <b:Year>2022</b:Year>
-    <b:Author>
-      <b:Author>
-        <b:NameList>
-          <b:Person>
-            <b:Last>z</b:Last>
-            <b:First>Jon</b:First>
-          </b:Person>
-        </b:NameList>
-      </b:Author>
-    </b:Author>
-    <b:InternetSiteTitle>proyectoNacion</b:InternetSiteTitle>
-    <b:Month>01</b:Month>
-    <b:Day>23</b:Day>
-    <b:URL>https://ecoguatepn2016.wordpress.com/explicacion-fisica/derechos-y-deberes-constitucionales/</b:URL>
-    <b:RefOrder>31</b:RefOrder>
-  </b:Source>
-  <b:Source>
-    <b:Tag>FRA12</b:Tag>
-    <b:SourceType>InternetSite</b:SourceType>
-    <b:Guid>{5EBC89E0-9D81-44DD-B194-402E489F1F86}</b:Guid>
-    <b:Author>
-      <b:Author>
-        <b:NameList>
-          <b:Person>
-            <b:Last>HUENCHUMILLA</b:Last>
-            <b:First>FRANCISCO</b:First>
-          </b:Person>
-        </b:NameList>
-      </b:Author>
-    </b:Author>
-    <b:Title>Funciones del Senado</b:Title>
-    <b:InternetSiteTitle>Funciones del Senado</b:InternetSiteTitle>
-    <b:Year>2012</b:Year>
-    <b:Month>01</b:Month>
-    <b:Day>16</b:Day>
-    <b:URL>https://www.senado.cl/capitulo-iii-de-los-derechos-y-deberes-constitucionales</b:URL>
-    <b:RefOrder>32</b:RefOrder>
-  </b:Source>
-  <b:Source>
-    <b:Tag>Dan05</b:Tag>
-    <b:SourceType>InternetSite</b:SourceType>
-    <b:Guid>{075F8185-2255-4293-BE46-9F03F2F79F1F}</b:Guid>
-    <b:Author>
-      <b:Author>
-        <b:NameList>
-          <b:Person>
-            <b:Last>Fernando</b:Last>
-            <b:First>Daniel</b:First>
-          </b:Person>
-        </b:NameList>
-      </b:Author>
-    </b:Author>
-    <b:Title>Derechos Y Deberes Constitucionales de Guatemala</b:Title>
-    <b:InternetSiteTitle>Derechos Y Deberes Constitucionales</b:InternetSiteTitle>
-    <b:Year>2005</b:Year>
-    <b:Month>08</b:Month>
-    <b:Day>28</b:Day>
-    <b:URL>https://es.scribd.com/doc/314325622/Derechos-Y-Deberes-Constitucionales-de-Guatemala</b:URL>
-    <b:RefOrder>33</b:RefOrder>
-  </b:Source>
-  <b:Source>
-    <b:Tag>Naí231</b:Tag>
-    <b:SourceType>InternetSite</b:SourceType>
-    <b:Guid>{230F1D34-908B-472A-9833-A0F77C3AC02D}</b:Guid>
-    <b:Author>
-      <b:Author>
-        <b:NameList>
-          <b:Person>
-            <b:Last>Botello</b:Last>
-            <b:First>Naí</b:First>
-          </b:Person>
-        </b:NameList>
-      </b:Author>
-    </b:Author>
-    <b:Title>Respeto a las diferencias pluriculturales y multilingüisticas</b:Title>
-    <b:Year>2023</b:Year>
-    <b:Month>Marzo</b:Month>
-    <b:Day>3</b:Day>
-    <b:URL>https://www.lifeder.com/respeto-diferencias-pluriculturales-multilinguisticas/</b:URL>
-    <b:RefOrder>34</b:RefOrder>
-  </b:Source>
-  <b:Source>
-    <b:Tag>Jua201</b:Tag>
-    <b:SourceType>InternetSite</b:SourceType>
-    <b:Guid>{B681810E-BC93-43D1-A848-CD329F74BCC8}</b:Guid>
-    <b:Author>
-      <b:Author>
-        <b:NameList>
-          <b:Person>
-            <b:Last>Marroquín</b:Last>
-            <b:First>Juan</b:First>
-            <b:Middle>Alfredo Alvarez</b:Middle>
-          </b:Person>
-        </b:NameList>
-      </b:Author>
-    </b:Author>
-    <b:Title>Respeto a las diferencias pluriculturales y multilingüísticas en Guatemala</b:Title>
-    <b:Year>2020</b:Year>
-    <b:Month>Mayo</b:Month>
-    <b:URL>https://idoc.pub/documents/respeto-a-las-diferencias-pluriculturales-y-multilinguisticas-en-guatemala-8x4em0qer8l3</b:URL>
-    <b:RefOrder>35</b:RefOrder>
-  </b:Source>
-  <b:Source>
-    <b:Tag>Mar231</b:Tag>
-    <b:SourceType>InternetSite</b:SourceType>
-    <b:Guid>{114C4636-DCFA-4336-BF01-6D17D6EE541B}</b:Guid>
-    <b:Author>
-      <b:Author>
-        <b:NameList>
-          <b:Person>
-            <b:Last>Reyes</b:Last>
-            <b:First>Marysabel</b:First>
-            <b:Middle>Flores</b:Middle>
-          </b:Person>
-        </b:NameList>
-      </b:Author>
-    </b:Author>
-    <b:Title>Respeto a las diferencias: pluriculturales y multilingüísticas</b:Title>
-    <b:Year>2023</b:Year>
-    <b:URL>zhttps://issuu.com/marysabelflores/docs/proyecto_de_naci_n_grupo_1_1_/19</b:URL>
-    <b:RefOrder>36</b:RefOrder>
-  </b:Source>
-  <b:Source>
     <b:Tag>Jus16</b:Tag>
     <b:SourceType>InternetSite</b:SourceType>
     <b:Guid>{8A54BCC4-7932-47A2-B125-8486D007ADC7}</b:Guid>
@@ -6068,72 +5432,6 @@
     <b:Day>12</b:Day>
     <b:URL>https://www.gob.mx/justiciacotidiana/articulos/violencia-en-las-escuelas?idiom=es </b:URL>
     <b:RefOrder>1</b:RefOrder>
-  </b:Source>
-  <b:Source>
-    <b:Tag>Jor23</b:Tag>
-    <b:SourceType>InternetSite</b:SourceType>
-    <b:Guid>{A9EE03A0-F901-4797-8F11-6C70B3D9B926}</b:Guid>
-    <b:Author>
-      <b:Author>
-        <b:NameList>
-          <b:Person>
-            <b:Last>Luis</b:Last>
-            <b:First>Jorge</b:First>
-          </b:Person>
-        </b:NameList>
-      </b:Author>
-    </b:Author>
-    <b:Title>Estrategias de prevencion efectivas</b:Title>
-    <b:InternetSiteTitle>Anticipacionycontrol</b:InternetSiteTitle>
-    <b:Year>2023</b:Year>
-    <b:Month>08</b:Month>
-    <b:Day>23</b:Day>
-    <b:URL>https://www.anticipacionycontrol.com/estrategias-de-prevencion-empresa/</b:URL>
-    <b:RefOrder>37</b:RefOrder>
-  </b:Source>
-  <b:Source>
-    <b:Tag>Jor231</b:Tag>
-    <b:SourceType>InternetSite</b:SourceType>
-    <b:Guid>{F3DDEDC6-1A24-4FD7-9DB6-B184FFA02179}</b:Guid>
-    <b:Author>
-      <b:Author>
-        <b:NameList>
-          <b:Person>
-            <b:Last>Luis</b:Last>
-            <b:First>Jorge</b:First>
-          </b:Person>
-        </b:NameList>
-      </b:Author>
-    </b:Author>
-    <b:Title>Estrategias de prevencion efectivas</b:Title>
-    <b:InternetSiteTitle>Anticipacionycontrol</b:InternetSiteTitle>
-    <b:Year>2023</b:Year>
-    <b:Month>08</b:Month>
-    <b:Day>01</b:Day>
-    <b:URL>https://www.anticipacionycontrol.com/estrategias-de-prevencion-empresa/</b:URL>
-    <b:RefOrder>38</b:RefOrder>
-  </b:Source>
-  <b:Source>
-    <b:Tag>Lui23</b:Tag>
-    <b:SourceType>InternetSite</b:SourceType>
-    <b:Guid>{4C9D5B86-5D4C-48DE-8B22-2D5DA8F6FE57}</b:Guid>
-    <b:Author>
-      <b:Author>
-        <b:NameList>
-          <b:Person>
-            <b:Last>Luis</b:Last>
-            <b:First>Jorge</b:First>
-          </b:Person>
-        </b:NameList>
-      </b:Author>
-    </b:Author>
-    <b:Title>Anticipacionycontrol</b:Title>
-    <b:InternetSiteTitle>Estrategias de prevencion efectivas</b:InternetSiteTitle>
-    <b:Year>2023</b:Year>
-    <b:Month>08</b:Month>
-    <b:Day>01</b:Day>
-    <b:URL>https://www.anticipacionycontrol.com/estrategias-de-prevencion-empresa/</b:URL>
-    <b:RefOrder>39</b:RefOrder>
   </b:Source>
   <b:Source>
     <b:Tag>Jor18</b:Tag>
@@ -6183,7 +5481,7 @@
 </file>
 
 <file path=customXml/itemProps1.xml><?xml version="1.0" encoding="utf-8"?>
-<ds:datastoreItem xmlns:ds="http://schemas.openxmlformats.org/officeDocument/2006/customXml" ds:itemID="{428B9BA7-6E69-427F-86FB-2501A470742D}">
+<ds:datastoreItem xmlns:ds="http://schemas.openxmlformats.org/officeDocument/2006/customXml" ds:itemID="{B5892896-9A11-4933-B7ED-7211D6A15FA4}">
   <ds:schemaRefs>
     <ds:schemaRef ds:uri="http://schemas.openxmlformats.org/officeDocument/2006/bibliography"/>
   </ds:schemaRefs>

</xml_diff>

<commit_message>
Se agrego la parte de Diego Siney
</commit_message>
<xml_diff>
--- a/Proyecto de Nación.docx
+++ b/Proyecto de Nación.docx
@@ -1,6 +1,6 @@
 
 <file path=word/document.xml><?xml version="1.0" encoding="utf-8"?>
-<w:document xmlns:wpc="http://schemas.microsoft.com/office/word/2010/wordprocessingCanvas" xmlns:cx="http://schemas.microsoft.com/office/drawing/2014/chartex" xmlns:cx1="http://schemas.microsoft.com/office/drawing/2015/9/8/chartex" xmlns:cx2="http://schemas.microsoft.com/office/drawing/2015/10/21/chartex" xmlns:cx3="http://schemas.microsoft.com/office/drawing/2016/5/9/chartex" xmlns:cx4="http://schemas.microsoft.com/office/drawing/2016/5/10/chartex" xmlns:cx5="http://schemas.microsoft.com/office/drawing/2016/5/11/chartex" xmlns:cx6="http://schemas.microsoft.com/office/drawing/2016/5/12/chartex" xmlns:cx7="http://schemas.microsoft.com/office/drawing/2016/5/13/chartex" xmlns:cx8="http://schemas.microsoft.com/office/drawing/2016/5/14/chartex" xmlns:mc="http://schemas.openxmlformats.org/markup-compatibility/2006" xmlns:aink="http://schemas.microsoft.com/office/drawing/2016/ink" xmlns:am3d="http://schemas.microsoft.com/office/drawing/2017/model3d" xmlns:o="urn:schemas-microsoft-com:office:office" xmlns:r="http://schemas.openxmlformats.org/officeDocument/2006/relationships" xmlns:m="http://schemas.openxmlformats.org/officeDocument/2006/math" xmlns:v="urn:schemas-microsoft-com:vml" xmlns:wp14="http://schemas.microsoft.com/office/word/2010/wordprocessingDrawing" xmlns:wp="http://schemas.openxmlformats.org/drawingml/2006/wordprocessingDrawing" xmlns:w10="urn:schemas-microsoft-com:office:word" xmlns:w="http://schemas.openxmlformats.org/wordprocessingml/2006/main" xmlns:w14="http://schemas.microsoft.com/office/word/2010/wordml" xmlns:w15="http://schemas.microsoft.com/office/word/2012/wordml" xmlns:w16cex="http://schemas.microsoft.com/office/word/2018/wordml/cex" xmlns:w16cid="http://schemas.microsoft.com/office/word/2016/wordml/cid" xmlns:w16="http://schemas.microsoft.com/office/word/2018/wordml" xmlns:w16sdtdh="http://schemas.microsoft.com/office/word/2020/wordml/sdtdatahash" xmlns:w16se="http://schemas.microsoft.com/office/word/2015/wordml/symex" xmlns:wpg="http://schemas.microsoft.com/office/word/2010/wordprocessingGroup" xmlns:wpi="http://schemas.microsoft.com/office/word/2010/wordprocessingInk" xmlns:wne="http://schemas.microsoft.com/office/word/2006/wordml" xmlns:wps="http://schemas.microsoft.com/office/word/2010/wordprocessingShape" mc:Ignorable="w14 w15 w16se w16cid w16 w16cex w16sdtdh wp14">
+<w:document xmlns:wpc="http://schemas.microsoft.com/office/word/2010/wordprocessingCanvas" xmlns:cx="http://schemas.microsoft.com/office/drawing/2014/chartex" xmlns:cx1="http://schemas.microsoft.com/office/drawing/2015/9/8/chartex" xmlns:cx2="http://schemas.microsoft.com/office/drawing/2015/10/21/chartex" xmlns:cx3="http://schemas.microsoft.com/office/drawing/2016/5/9/chartex" xmlns:cx4="http://schemas.microsoft.com/office/drawing/2016/5/10/chartex" xmlns:cx5="http://schemas.microsoft.com/office/drawing/2016/5/11/chartex" xmlns:cx6="http://schemas.microsoft.com/office/drawing/2016/5/12/chartex" xmlns:cx7="http://schemas.microsoft.com/office/drawing/2016/5/13/chartex" xmlns:cx8="http://schemas.microsoft.com/office/drawing/2016/5/14/chartex" xmlns:mc="http://schemas.openxmlformats.org/markup-compatibility/2006" xmlns:aink="http://schemas.microsoft.com/office/drawing/2016/ink" xmlns:am3d="http://schemas.microsoft.com/office/drawing/2017/model3d" xmlns:o="urn:schemas-microsoft-com:office:office" xmlns:oel="http://schemas.microsoft.com/office/2019/extlst" xmlns:r="http://schemas.openxmlformats.org/officeDocument/2006/relationships" xmlns:m="http://schemas.openxmlformats.org/officeDocument/2006/math" xmlns:v="urn:schemas-microsoft-com:vml" xmlns:wp14="http://schemas.microsoft.com/office/word/2010/wordprocessingDrawing" xmlns:wp="http://schemas.openxmlformats.org/drawingml/2006/wordprocessingDrawing" xmlns:w10="urn:schemas-microsoft-com:office:word" xmlns:w="http://schemas.openxmlformats.org/wordprocessingml/2006/main" xmlns:w14="http://schemas.microsoft.com/office/word/2010/wordml" xmlns:w15="http://schemas.microsoft.com/office/word/2012/wordml" xmlns:w16cex="http://schemas.microsoft.com/office/word/2018/wordml/cex" xmlns:w16cid="http://schemas.microsoft.com/office/word/2016/wordml/cid" xmlns:w16="http://schemas.microsoft.com/office/word/2018/wordml" xmlns:w16du="http://schemas.microsoft.com/office/word/2023/wordml/word16du" xmlns:w16sdtdh="http://schemas.microsoft.com/office/word/2020/wordml/sdtdatahash" xmlns:w16se="http://schemas.microsoft.com/office/word/2015/wordml/symex" xmlns:wpg="http://schemas.microsoft.com/office/word/2010/wordprocessingGroup" xmlns:wpi="http://schemas.microsoft.com/office/word/2010/wordprocessingInk" xmlns:wne="http://schemas.microsoft.com/office/word/2006/wordml" xmlns:wps="http://schemas.microsoft.com/office/word/2010/wordprocessingShape" mc:Ignorable="w14 w15 w16se w16cid w16 w16cex w16sdtdh w16du wp14">
   <w:body>
     <w:p>
       <w:pPr>
@@ -182,23 +182,8 @@
           <w:sz w:val="24"/>
           <w:szCs w:val="24"/>
         </w:rPr>
-        <w:t xml:space="preserve">Asesor:  Rafael Waldemar </w:t>
-      </w:r>
-      <w:proofErr w:type="spellStart"/>
-      <w:r>
-        <w:rPr>
-          <w:rFonts w:ascii="Arial" w:hAnsi="Arial" w:cs="Arial"/>
-          <w:b/>
-          <w:bCs/>
-          <w:i/>
-          <w:iCs/>
-          <w:color w:val="000000" w:themeColor="text1"/>
-          <w:sz w:val="24"/>
-          <w:szCs w:val="24"/>
-        </w:rPr>
-        <w:t>Gutierrez</w:t>
-      </w:r>
-      <w:proofErr w:type="spellEnd"/>
+        <w:t>Asesor:  Rafael Waldemar Gutierrez</w:t>
+      </w:r>
     </w:p>
     <w:p>
       <w:pPr>
@@ -616,10 +601,13 @@
           <w:szCs w:val="24"/>
           <w:lang w:val="es-MX"/>
         </w:rPr>
-        <w:t xml:space="preserve">José David Soto </w:t>
-      </w:r>
-      <w:proofErr w:type="spellStart"/>
-      <w:r>
+        <w:t>José David Soto Puac</w:t>
+      </w:r>
+    </w:p>
+    <w:p>
+      <w:pPr>
+        <w:spacing w:after="0" w:line="240" w:lineRule="auto"/>
+        <w:jc w:val="right"/>
         <w:rPr>
           <w:rFonts w:ascii="Arial" w:hAnsi="Arial" w:cs="Arial"/>
           <w:b/>
@@ -630,9 +618,20 @@
           <w:szCs w:val="24"/>
           <w:lang w:val="es-MX"/>
         </w:rPr>
-        <w:t>Puac</w:t>
-      </w:r>
-      <w:proofErr w:type="spellEnd"/>
+      </w:pPr>
+      <w:r>
+        <w:rPr>
+          <w:rFonts w:ascii="Arial" w:hAnsi="Arial" w:cs="Arial"/>
+          <w:b/>
+          <w:bCs/>
+          <w:i/>
+          <w:color w:val="000000"/>
+          <w:sz w:val="24"/>
+          <w:szCs w:val="24"/>
+          <w:lang w:val="es-MX"/>
+        </w:rPr>
+        <w:t>Jonathan Gabriel Guzmán Ortiz</w:t>
+      </w:r>
     </w:p>
     <w:p>
       <w:pPr>
@@ -660,7 +659,7 @@
           <w:szCs w:val="24"/>
           <w:lang w:val="es-MX"/>
         </w:rPr>
-        <w:t>Jonathan Gabriel Guzmán Ortiz</w:t>
+        <w:t>Junior Marco Tulio Sánchez Melgar</w:t>
       </w:r>
     </w:p>
     <w:p>
@@ -689,7 +688,33 @@
           <w:szCs w:val="24"/>
           <w:lang w:val="es-MX"/>
         </w:rPr>
-        <w:t>Junior Marco Tulio Sánchez Melgar</w:t>
+        <w:t xml:space="preserve">Anderson Uriel </w:t>
+      </w:r>
+      <w:r>
+        <w:rPr>
+          <w:rFonts w:ascii="Arial" w:hAnsi="Arial" w:cs="Arial"/>
+          <w:b/>
+          <w:bCs/>
+          <w:i/>
+          <w:color w:val="000000"/>
+          <w:sz w:val="24"/>
+          <w:szCs w:val="24"/>
+          <w:lang w:val="es-MX"/>
+        </w:rPr>
+        <w:t>Sánchez</w:t>
+      </w:r>
+      <w:r>
+        <w:rPr>
+          <w:rFonts w:ascii="Arial" w:hAnsi="Arial" w:cs="Arial"/>
+          <w:b/>
+          <w:bCs/>
+          <w:i/>
+          <w:color w:val="000000"/>
+          <w:sz w:val="24"/>
+          <w:szCs w:val="24"/>
+          <w:lang w:val="es-MX"/>
+        </w:rPr>
+        <w:t xml:space="preserve"> Rogel</w:t>
       </w:r>
     </w:p>
     <w:p>
@@ -718,9 +743,13 @@
           <w:szCs w:val="24"/>
           <w:lang w:val="es-MX"/>
         </w:rPr>
-        <w:t xml:space="preserve">Anderson Uriel </w:t>
-      </w:r>
-      <w:r>
+        <w:t>Diego Sebastián Siney García</w:t>
+      </w:r>
+    </w:p>
+    <w:p>
+      <w:pPr>
+        <w:spacing w:after="0" w:line="240" w:lineRule="auto"/>
+        <w:jc w:val="right"/>
         <w:rPr>
           <w:rFonts w:ascii="Arial" w:hAnsi="Arial" w:cs="Arial"/>
           <w:b/>
@@ -731,8 +760,7 @@
           <w:szCs w:val="24"/>
           <w:lang w:val="es-MX"/>
         </w:rPr>
-        <w:t>Sánchez</w:t>
-      </w:r>
+      </w:pPr>
       <w:r>
         <w:rPr>
           <w:rFonts w:ascii="Arial" w:hAnsi="Arial" w:cs="Arial"/>
@@ -744,108 +772,7 @@
           <w:szCs w:val="24"/>
           <w:lang w:val="es-MX"/>
         </w:rPr>
-        <w:t xml:space="preserve"> </w:t>
-      </w:r>
-      <w:proofErr w:type="spellStart"/>
-      <w:r>
-        <w:rPr>
-          <w:rFonts w:ascii="Arial" w:hAnsi="Arial" w:cs="Arial"/>
-          <w:b/>
-          <w:bCs/>
-          <w:i/>
-          <w:color w:val="000000"/>
-          <w:sz w:val="24"/>
-          <w:szCs w:val="24"/>
-          <w:lang w:val="es-MX"/>
-        </w:rPr>
-        <w:t>Rogel</w:t>
-      </w:r>
-      <w:proofErr w:type="spellEnd"/>
-    </w:p>
-    <w:p>
-      <w:pPr>
-        <w:spacing w:after="0" w:line="240" w:lineRule="auto"/>
-        <w:jc w:val="right"/>
-        <w:rPr>
-          <w:rFonts w:ascii="Arial" w:hAnsi="Arial" w:cs="Arial"/>
-          <w:b/>
-          <w:bCs/>
-          <w:i/>
-          <w:color w:val="000000"/>
-          <w:sz w:val="24"/>
-          <w:szCs w:val="24"/>
-          <w:lang w:val="es-MX"/>
-        </w:rPr>
-      </w:pPr>
-      <w:r>
-        <w:rPr>
-          <w:rFonts w:ascii="Arial" w:hAnsi="Arial" w:cs="Arial"/>
-          <w:b/>
-          <w:bCs/>
-          <w:i/>
-          <w:color w:val="000000"/>
-          <w:sz w:val="24"/>
-          <w:szCs w:val="24"/>
-          <w:lang w:val="es-MX"/>
-        </w:rPr>
-        <w:t>Diego Sebastián Siney García</w:t>
-      </w:r>
-    </w:p>
-    <w:p>
-      <w:pPr>
-        <w:spacing w:after="0" w:line="240" w:lineRule="auto"/>
-        <w:jc w:val="right"/>
-        <w:rPr>
-          <w:rFonts w:ascii="Arial" w:hAnsi="Arial" w:cs="Arial"/>
-          <w:b/>
-          <w:bCs/>
-          <w:i/>
-          <w:color w:val="000000"/>
-          <w:sz w:val="24"/>
-          <w:szCs w:val="24"/>
-          <w:lang w:val="es-MX"/>
-        </w:rPr>
-      </w:pPr>
-      <w:r>
-        <w:rPr>
-          <w:rFonts w:ascii="Arial" w:hAnsi="Arial" w:cs="Arial"/>
-          <w:b/>
-          <w:bCs/>
-          <w:i/>
-          <w:color w:val="000000"/>
-          <w:sz w:val="24"/>
-          <w:szCs w:val="24"/>
-          <w:lang w:val="es-MX"/>
-        </w:rPr>
-        <w:t xml:space="preserve">David Fernando </w:t>
-      </w:r>
-      <w:proofErr w:type="spellStart"/>
-      <w:r>
-        <w:rPr>
-          <w:rFonts w:ascii="Arial" w:hAnsi="Arial" w:cs="Arial"/>
-          <w:b/>
-          <w:bCs/>
-          <w:i/>
-          <w:color w:val="000000"/>
-          <w:sz w:val="24"/>
-          <w:szCs w:val="24"/>
-          <w:lang w:val="es-MX"/>
-        </w:rPr>
-        <w:t>Balcárcel</w:t>
-      </w:r>
-      <w:proofErr w:type="spellEnd"/>
-      <w:r>
-        <w:rPr>
-          <w:rFonts w:ascii="Arial" w:hAnsi="Arial" w:cs="Arial"/>
-          <w:b/>
-          <w:bCs/>
-          <w:i/>
-          <w:color w:val="000000"/>
-          <w:sz w:val="24"/>
-          <w:szCs w:val="24"/>
-          <w:lang w:val="es-MX"/>
-        </w:rPr>
-        <w:t xml:space="preserve"> Martínez</w:t>
+        <w:t>David Fernando Balcárcel Martínez</w:t>
       </w:r>
     </w:p>
     <w:p>
@@ -1256,21 +1183,8 @@
           <w:sz w:val="28"/>
           <w:szCs w:val="28"/>
         </w:rPr>
-        <w:t xml:space="preserve">José David Soto </w:t>
-      </w:r>
-      <w:proofErr w:type="spellStart"/>
-      <w:r>
-        <w:rPr>
-          <w:rFonts w:ascii="Arial" w:hAnsi="Arial" w:cs="Arial"/>
-          <w:b/>
-          <w:bCs/>
-          <w:color w:val="000000" w:themeColor="text1"/>
-          <w:sz w:val="28"/>
-          <w:szCs w:val="28"/>
-        </w:rPr>
-        <w:t>Puac</w:t>
-      </w:r>
-      <w:proofErr w:type="spellEnd"/>
+        <w:t>José David Soto Puac</w:t>
+      </w:r>
       <w:r>
         <w:rPr>
           <w:rFonts w:ascii="Arial" w:hAnsi="Arial" w:cs="Arial"/>
@@ -1432,89 +1346,198 @@
     </w:p>
     <w:p>
       <w:pPr>
-        <w:spacing w:after="0" w:line="240" w:lineRule="auto"/>
-        <w:rPr>
-          <w:rFonts w:ascii="Arial" w:hAnsi="Arial" w:cs="Arial"/>
-          <w:color w:val="000000" w:themeColor="text1"/>
-          <w:sz w:val="24"/>
-          <w:szCs w:val="24"/>
-        </w:rPr>
-      </w:pPr>
-    </w:p>
-    <w:p>
-      <w:pPr>
-        <w:spacing w:after="0" w:line="240" w:lineRule="auto"/>
-        <w:rPr>
-          <w:rFonts w:ascii="Arial" w:hAnsi="Arial" w:cs="Arial"/>
-          <w:color w:val="000000" w:themeColor="text1"/>
-          <w:sz w:val="24"/>
-          <w:szCs w:val="24"/>
-        </w:rPr>
-      </w:pPr>
-    </w:p>
-    <w:p>
-      <w:pPr>
-        <w:spacing w:after="0" w:line="240" w:lineRule="auto"/>
-        <w:rPr>
-          <w:rFonts w:ascii="Arial" w:hAnsi="Arial" w:cs="Arial"/>
-          <w:color w:val="000000" w:themeColor="text1"/>
-          <w:sz w:val="24"/>
-          <w:szCs w:val="24"/>
-        </w:rPr>
-      </w:pPr>
-    </w:p>
-    <w:p>
-      <w:pPr>
-        <w:spacing w:after="0" w:line="240" w:lineRule="auto"/>
-        <w:rPr>
-          <w:rFonts w:ascii="Arial" w:hAnsi="Arial" w:cs="Arial"/>
-          <w:color w:val="000000" w:themeColor="text1"/>
-          <w:sz w:val="24"/>
-          <w:szCs w:val="24"/>
-        </w:rPr>
-      </w:pPr>
-    </w:p>
-    <w:p>
-      <w:pPr>
-        <w:spacing w:after="0" w:line="240" w:lineRule="auto"/>
-        <w:rPr>
-          <w:rFonts w:ascii="Arial" w:hAnsi="Arial" w:cs="Arial"/>
-          <w:color w:val="000000" w:themeColor="text1"/>
-          <w:sz w:val="24"/>
-          <w:szCs w:val="24"/>
-        </w:rPr>
-      </w:pPr>
-    </w:p>
-    <w:p>
-      <w:pPr>
-        <w:spacing w:after="0" w:line="240" w:lineRule="auto"/>
-        <w:rPr>
-          <w:rFonts w:ascii="Arial" w:hAnsi="Arial" w:cs="Arial"/>
-          <w:color w:val="000000" w:themeColor="text1"/>
-          <w:sz w:val="24"/>
-          <w:szCs w:val="24"/>
-        </w:rPr>
-      </w:pPr>
-    </w:p>
-    <w:p>
-      <w:pPr>
-        <w:spacing w:after="0" w:line="240" w:lineRule="auto"/>
-        <w:rPr>
-          <w:rFonts w:ascii="Arial" w:hAnsi="Arial" w:cs="Arial"/>
-          <w:color w:val="000000" w:themeColor="text1"/>
-          <w:sz w:val="24"/>
-          <w:szCs w:val="24"/>
-        </w:rPr>
-      </w:pPr>
-      <w:r>
-        <w:rPr>
-          <w:rFonts w:ascii="Arial" w:hAnsi="Arial" w:cs="Arial"/>
-          <w:color w:val="000000" w:themeColor="text1"/>
-          <w:sz w:val="24"/>
-          <w:szCs w:val="24"/>
-        </w:rPr>
-        <w:br w:type="page"/>
-      </w:r>
+        <w:spacing w:after="0" w:line="360" w:lineRule="auto"/>
+        <w:jc w:val="both"/>
+        <w:rPr>
+          <w:rFonts w:ascii="Arial" w:hAnsi="Arial" w:cs="Arial"/>
+          <w:color w:val="0D0D0D"/>
+          <w:sz w:val="28"/>
+          <w:szCs w:val="28"/>
+          <w:shd w:val="clear" w:color="auto" w:fill="FFFFFF"/>
+        </w:rPr>
+      </w:pPr>
+      <w:r>
+        <w:rPr>
+          <w:rFonts w:ascii="Arial" w:hAnsi="Arial" w:cs="Arial"/>
+          <w:b/>
+          <w:bCs/>
+          <w:color w:val="000000" w:themeColor="text1"/>
+          <w:sz w:val="28"/>
+          <w:szCs w:val="28"/>
+        </w:rPr>
+        <w:t>Diego Sebastian Siney Garcia:</w:t>
+      </w:r>
+      <w:r>
+        <w:rPr>
+          <w:rFonts w:ascii="Arial" w:hAnsi="Arial" w:cs="Arial"/>
+          <w:b/>
+          <w:bCs/>
+          <w:color w:val="000000" w:themeColor="text1"/>
+          <w:sz w:val="28"/>
+          <w:szCs w:val="28"/>
+        </w:rPr>
+        <w:t xml:space="preserve"> </w:t>
+      </w:r>
+      <w:r>
+        <w:rPr>
+          <w:rFonts w:ascii="Arial" w:hAnsi="Arial" w:cs="Arial"/>
+          <w:b/>
+          <w:bCs/>
+          <w:color w:val="000000" w:themeColor="text1"/>
+          <w:sz w:val="36"/>
+          <w:szCs w:val="36"/>
+        </w:rPr>
+        <w:t xml:space="preserve"> </w:t>
+      </w:r>
+      <w:r>
+        <w:rPr>
+          <w:rFonts w:ascii="Arial" w:hAnsi="Arial" w:cs="Arial"/>
+          <w:color w:val="0D0D0D"/>
+          <w:sz w:val="28"/>
+          <w:szCs w:val="28"/>
+          <w:shd w:val="clear" w:color="auto" w:fill="FFFFFF"/>
+        </w:rPr>
+        <w:t>Se espera un crecimiento económico sostenido, impulsado por sectores como el turismo, la agricultura, la tecnología y la manufactura. La inversión extranjera podría aumentar, especialmente en industrias emergentes como la energía renovable.</w:t>
+      </w:r>
+      <w:r>
+        <w:rPr>
+          <w:rFonts w:ascii="Arial" w:hAnsi="Arial" w:cs="Arial"/>
+          <w:color w:val="0D0D0D"/>
+          <w:sz w:val="28"/>
+          <w:szCs w:val="28"/>
+          <w:shd w:val="clear" w:color="auto" w:fill="FFFFFF"/>
+        </w:rPr>
+        <w:t xml:space="preserve"> </w:t>
+      </w:r>
+      <w:r>
+        <w:rPr>
+          <w:rFonts w:ascii="Arial" w:hAnsi="Arial" w:cs="Arial"/>
+          <w:color w:val="0D0D0D"/>
+          <w:sz w:val="28"/>
+          <w:szCs w:val="28"/>
+          <w:shd w:val="clear" w:color="auto" w:fill="FFFFFF"/>
+        </w:rPr>
+        <w:t>Es probable que se vean mejoras significativas en la infraestructura, incluyendo carreteras, transporte público, telecomunicaciones y servicios básicos como agua y electricidad en áreas rurales.</w:t>
+      </w:r>
+      <w:r>
+        <w:rPr>
+          <w:rFonts w:ascii="Arial" w:hAnsi="Arial" w:cs="Arial"/>
+          <w:color w:val="0D0D0D"/>
+          <w:sz w:val="28"/>
+          <w:szCs w:val="28"/>
+          <w:shd w:val="clear" w:color="auto" w:fill="FFFFFF"/>
+        </w:rPr>
+        <w:t xml:space="preserve"> </w:t>
+      </w:r>
+      <w:r>
+        <w:rPr>
+          <w:rFonts w:ascii="Arial" w:hAnsi="Arial" w:cs="Arial"/>
+          <w:color w:val="0D0D0D"/>
+          <w:sz w:val="28"/>
+          <w:szCs w:val="28"/>
+          <w:shd w:val="clear" w:color="auto" w:fill="FFFFFF"/>
+        </w:rPr>
+        <w:t>Se espera una mayor inversión en educación, con enfoque en la educación técnica y vocacional, así como en programas de alfabetización y acceso a la educación superior.</w:t>
+      </w:r>
+    </w:p>
+    <w:p>
+      <w:pPr>
+        <w:spacing w:after="0" w:line="360" w:lineRule="auto"/>
+        <w:jc w:val="both"/>
+        <w:rPr>
+          <w:rFonts w:ascii="Arial" w:hAnsi="Arial" w:cs="Arial"/>
+          <w:color w:val="0D0D0D"/>
+          <w:sz w:val="28"/>
+          <w:szCs w:val="28"/>
+          <w:shd w:val="clear" w:color="auto" w:fill="FFFFFF"/>
+        </w:rPr>
+      </w:pPr>
+      <w:r>
+        <w:rPr>
+          <w:rFonts w:ascii="Arial" w:hAnsi="Arial" w:cs="Arial"/>
+          <w:color w:val="0D0D0D"/>
+          <w:sz w:val="28"/>
+          <w:szCs w:val="28"/>
+          <w:shd w:val="clear" w:color="auto" w:fill="FFFFFF"/>
+        </w:rPr>
+        <w:t>Guatemala podría experimentar avances significativos en tecnología, como la expansión de la conectividad a Internet, el desarrollo de startups tecnológicas y la implementación de soluciones digitales en diversos sectores.</w:t>
+      </w:r>
+      <w:r>
+        <w:rPr>
+          <w:rFonts w:ascii="Arial" w:hAnsi="Arial" w:cs="Arial"/>
+          <w:color w:val="0D0D0D"/>
+          <w:sz w:val="28"/>
+          <w:szCs w:val="28"/>
+          <w:shd w:val="clear" w:color="auto" w:fill="FFFFFF"/>
+        </w:rPr>
+        <w:t xml:space="preserve"> </w:t>
+      </w:r>
+      <w:r>
+        <w:rPr>
+          <w:rFonts w:ascii="Arial" w:hAnsi="Arial" w:cs="Arial"/>
+          <w:color w:val="0D0D0D"/>
+          <w:sz w:val="28"/>
+          <w:szCs w:val="28"/>
+          <w:shd w:val="clear" w:color="auto" w:fill="FFFFFF"/>
+        </w:rPr>
+        <w:t>Existe la posibilidad de un mayor enfoque en la conservación del medio ambiente y la sostenibilidad, con iniciativas para proteger los recursos naturales, reducir la contaminación y promover prácticas agrícolas y empresariales sostenibles.</w:t>
+      </w:r>
+    </w:p>
+    <w:p>
+      <w:pPr>
+        <w:spacing w:after="0" w:line="360" w:lineRule="auto"/>
+        <w:jc w:val="both"/>
+        <w:rPr>
+          <w:rFonts w:ascii="Arial" w:hAnsi="Arial" w:cs="Arial"/>
+          <w:color w:val="0D0D0D"/>
+          <w:sz w:val="28"/>
+          <w:szCs w:val="28"/>
+          <w:shd w:val="clear" w:color="auto" w:fill="FFFFFF"/>
+        </w:rPr>
+      </w:pPr>
+      <w:r>
+        <w:rPr>
+          <w:rFonts w:ascii="Arial" w:hAnsi="Arial" w:cs="Arial"/>
+          <w:color w:val="0D0D0D"/>
+          <w:sz w:val="28"/>
+          <w:szCs w:val="28"/>
+          <w:shd w:val="clear" w:color="auto" w:fill="FFFFFF"/>
+        </w:rPr>
+        <w:t>Puede haber cambios en la sociedad guatemalteca, como una mayor conciencia sobre la diversidad cultural, el fortalecimiento de la democracia y la participación ciudadana, así como avances en la igualdad de género y la inclusión social.</w:t>
+      </w:r>
+    </w:p>
+    <w:p>
+      <w:pPr>
+        <w:spacing w:after="0" w:line="240" w:lineRule="auto"/>
+        <w:rPr>
+          <w:rFonts w:ascii="Arial" w:hAnsi="Arial" w:cs="Arial"/>
+          <w:color w:val="000000" w:themeColor="text1"/>
+          <w:sz w:val="24"/>
+          <w:szCs w:val="24"/>
+        </w:rPr>
+      </w:pPr>
+    </w:p>
+    <w:p>
+      <w:pPr>
+        <w:spacing w:after="0" w:line="240" w:lineRule="auto"/>
+        <w:rPr>
+          <w:rFonts w:ascii="Arial" w:hAnsi="Arial" w:cs="Arial"/>
+          <w:color w:val="000000" w:themeColor="text1"/>
+          <w:sz w:val="24"/>
+          <w:szCs w:val="24"/>
+        </w:rPr>
+      </w:pPr>
+    </w:p>
+    <w:p>
+      <w:pPr>
+        <w:spacing w:after="0" w:line="240" w:lineRule="auto"/>
+        <w:rPr>
+          <w:rFonts w:ascii="Arial" w:hAnsi="Arial" w:cs="Arial"/>
+          <w:color w:val="000000" w:themeColor="text1"/>
+          <w:sz w:val="24"/>
+          <w:szCs w:val="24"/>
+        </w:rPr>
+      </w:pPr>
     </w:p>
     <w:p>
       <w:pPr>
@@ -1623,21 +1646,8 @@
           <w:sz w:val="28"/>
           <w:szCs w:val="28"/>
         </w:rPr>
-        <w:t xml:space="preserve">: junior </w:t>
-      </w:r>
-      <w:proofErr w:type="spellStart"/>
-      <w:r>
-        <w:rPr>
-          <w:rFonts w:ascii="Arial" w:hAnsi="Arial" w:cs="Arial"/>
-          <w:b/>
-          <w:bCs/>
-          <w:color w:val="000000" w:themeColor="text1"/>
-          <w:sz w:val="28"/>
-          <w:szCs w:val="28"/>
-        </w:rPr>
-        <w:t>sanchez</w:t>
-      </w:r>
-      <w:proofErr w:type="spellEnd"/>
+        <w:t>: junior sanchez</w:t>
+      </w:r>
     </w:p>
     <w:p>
       <w:pPr>
@@ -1956,6 +1966,90 @@
           <w:szCs w:val="28"/>
         </w:rPr>
         <w:t>Prosperidad y estabilidad: Un Proyecto Nación claro y bien ejecutado puede contribuir a la prosperidad económica y la estabilidad política del país. Genera confianza en los inversionistas nacionales e internacionales, promueve el crecimiento económico sostenible y crea un entorno propicio para la creación de empleo y el desarrollo empresarial.</w:t>
+      </w:r>
+    </w:p>
+    <w:p>
+      <w:pPr>
+        <w:jc w:val="both"/>
+        <w:rPr>
+          <w:rStyle w:val="nfasis"/>
+          <w:rFonts w:ascii="Arial" w:hAnsi="Arial" w:cs="Arial"/>
+          <w:sz w:val="28"/>
+          <w:szCs w:val="28"/>
+        </w:rPr>
+      </w:pPr>
+    </w:p>
+    <w:p>
+      <w:pPr>
+        <w:jc w:val="center"/>
+        <w:rPr>
+          <w:rStyle w:val="nfasis"/>
+          <w:rFonts w:ascii="Arial" w:hAnsi="Arial" w:cs="Arial"/>
+          <w:b/>
+          <w:bCs/>
+          <w:i w:val="0"/>
+          <w:iCs w:val="0"/>
+          <w:sz w:val="28"/>
+          <w:szCs w:val="28"/>
+        </w:rPr>
+      </w:pPr>
+      <w:r>
+        <w:rPr>
+          <w:rStyle w:val="nfasis"/>
+          <w:rFonts w:ascii="Arial" w:hAnsi="Arial" w:cs="Arial"/>
+          <w:b/>
+          <w:bCs/>
+          <w:i w:val="0"/>
+          <w:iCs w:val="0"/>
+          <w:sz w:val="28"/>
+          <w:szCs w:val="28"/>
+        </w:rPr>
+        <w:t>Justificación: Diego Siney</w:t>
+      </w:r>
+    </w:p>
+    <w:p>
+      <w:pPr>
+        <w:shd w:val="clear" w:color="auto" w:fill="FFFFFF"/>
+        <w:spacing w:after="0" w:line="360" w:lineRule="auto"/>
+        <w:rPr>
+          <w:rStyle w:val="nfasis"/>
+          <w:rFonts w:ascii="Arial" w:hAnsi="Arial" w:cs="Arial"/>
+          <w:i w:val="0"/>
+          <w:iCs w:val="0"/>
+          <w:sz w:val="28"/>
+          <w:szCs w:val="28"/>
+        </w:rPr>
+      </w:pPr>
+      <w:r>
+        <w:rPr>
+          <w:rFonts w:ascii="Segoe UI" w:eastAsia="Times New Roman" w:hAnsi="Segoe UI" w:cs="Segoe UI"/>
+          <w:color w:val="0D0D0D"/>
+          <w:sz w:val="24"/>
+          <w:szCs w:val="24"/>
+          <w:lang w:eastAsia="es-GT"/>
+        </w:rPr>
+        <w:br/>
+      </w:r>
+      <w:r>
+        <w:rPr>
+          <w:rFonts w:ascii="Arial" w:hAnsi="Arial" w:cs="Arial"/>
+          <w:color w:val="0D0D0D"/>
+          <w:sz w:val="28"/>
+          <w:szCs w:val="28"/>
+          <w:shd w:val="clear" w:color="auto" w:fill="FFFFFF"/>
+        </w:rPr>
+        <w:t xml:space="preserve">Es importante elaborar un proyecto nacional porque nos brinda una visión clara y objetivos comunes hacia los cuales dirigirnos como país. Esto nos ayuda a enfocar nuestros esfuerzos y recursos de manera eficiente para lograr un desarrollo económico sostenible. Además, un proyecto nacional nos permite reducir las desigualdades sociales y económicas, garantizando un acceso equitativo a servicios básicos y promoviendo la inclusión social. También nos ayuda a ser más sostenibles ambientalmente al proteger nuestros recursos naturales y adoptar prácticas ecoamigables. Fortalece nuestras instituciones y el Estado de derecho, fomentando la transparencia, la rendición de cuentas y la lucha contra la corrupción. Asimismo, nos brinda seguridad y resiliencia ante crisis y desafíos, promoviendo la seguridad ciudadana, la defensa nacional y la gestión de riesgos. En resumen, elaborar un </w:t>
+      </w:r>
+      <w:r>
+        <w:rPr>
+          <w:rFonts w:ascii="Arial" w:hAnsi="Arial" w:cs="Arial"/>
+          <w:color w:val="0D0D0D"/>
+          <w:sz w:val="28"/>
+          <w:szCs w:val="28"/>
+          <w:shd w:val="clear" w:color="auto" w:fill="FFFFFF"/>
+        </w:rPr>
+        <w:lastRenderedPageBreak/>
+        <w:t>proyecto nacional es fundamental para impulsar el progreso integral de nuestra nación y mejorar la calidad de vida de todos los ciudadanos.</w:t>
       </w:r>
     </w:p>
     <w:p>
@@ -2246,7 +2340,6 @@
           <w:id w:val="-195467075"/>
           <w:citation/>
         </w:sdtPr>
-        <w:sdtEndPr/>
         <w:sdtContent>
           <w:r>
             <w:rPr>
@@ -2463,31 +2556,7 @@
           <w:szCs w:val="28"/>
           <w:bdr w:val="single" w:sz="2" w:space="0" w:color="E3E3E3" w:frame="1"/>
         </w:rPr>
-        <w:t>Prevención del acoso escolar (</w:t>
-      </w:r>
-      <w:proofErr w:type="spellStart"/>
-      <w:r>
-        <w:rPr>
-          <w:rStyle w:val="Textoennegrita"/>
-          <w:rFonts w:ascii="Arial" w:hAnsi="Arial" w:cs="Arial"/>
-          <w:color w:val="00B0F0"/>
-          <w:sz w:val="28"/>
-          <w:szCs w:val="28"/>
-          <w:bdr w:val="single" w:sz="2" w:space="0" w:color="E3E3E3" w:frame="1"/>
-        </w:rPr>
-        <w:t>bullying</w:t>
-      </w:r>
-      <w:proofErr w:type="spellEnd"/>
-      <w:r>
-        <w:rPr>
-          <w:rStyle w:val="Textoennegrita"/>
-          <w:rFonts w:ascii="Arial" w:hAnsi="Arial" w:cs="Arial"/>
-          <w:color w:val="00B0F0"/>
-          <w:sz w:val="28"/>
-          <w:szCs w:val="28"/>
-          <w:bdr w:val="single" w:sz="2" w:space="0" w:color="E3E3E3" w:frame="1"/>
-        </w:rPr>
-        <w:t>):</w:t>
+        <w:t>Prevención del acoso escolar (bullying):</w:t>
       </w:r>
       <w:r>
         <w:rPr>
@@ -2630,7 +2699,6 @@
           <w:id w:val="509806390"/>
           <w:citation/>
         </w:sdtPr>
-        <w:sdtEndPr/>
         <w:sdtContent>
           <w:r>
             <w:rPr>
@@ -2687,31 +2755,213 @@
     </w:p>
     <w:p>
       <w:pPr>
-        <w:jc w:val="both"/>
-        <w:rPr>
-          <w:rFonts w:ascii="Arial" w:hAnsi="Arial" w:cs="Arial"/>
-          <w:color w:val="FF0000"/>
-          <w:sz w:val="28"/>
-        </w:rPr>
-      </w:pPr>
-    </w:p>
-    <w:p>
-      <w:pPr>
-        <w:pStyle w:val="Ttulo"/>
+        <w:spacing w:after="0" w:line="240" w:lineRule="auto"/>
+        <w:rPr>
+          <w:rFonts w:ascii="Arial" w:hAnsi="Arial" w:cs="Arial"/>
+          <w:sz w:val="28"/>
+          <w:szCs w:val="28"/>
+        </w:rPr>
+      </w:pPr>
+      <w:r>
+        <w:rPr>
+          <w:rFonts w:ascii="Arial" w:hAnsi="Arial" w:cs="Arial"/>
+          <w:sz w:val="28"/>
+          <w:szCs w:val="28"/>
+        </w:rPr>
+        <w:br w:type="page"/>
+      </w:r>
+    </w:p>
+    <w:p>
+      <w:pPr>
+        <w:spacing w:after="0" w:line="240" w:lineRule="auto"/>
         <w:jc w:val="center"/>
-      </w:pPr>
-    </w:p>
-    <w:p>
-      <w:pPr>
-        <w:pStyle w:val="Ttulo"/>
+        <w:rPr>
+          <w:rFonts w:ascii="Arial" w:hAnsi="Arial" w:cs="Arial"/>
+          <w:b/>
+          <w:bCs/>
+          <w:sz w:val="36"/>
+          <w:szCs w:val="36"/>
+        </w:rPr>
+      </w:pPr>
+      <w:r>
+        <w:rPr>
+          <w:rFonts w:ascii="Arial" w:hAnsi="Arial" w:cs="Arial"/>
+          <w:b/>
+          <w:bCs/>
+          <w:sz w:val="36"/>
+          <w:szCs w:val="36"/>
+        </w:rPr>
+        <w:lastRenderedPageBreak/>
+        <w:t>Participación estudiantil y liderazgo juvenil</w:t>
+      </w:r>
+    </w:p>
+    <w:p>
+      <w:pPr>
+        <w:spacing w:after="0" w:line="240" w:lineRule="auto"/>
         <w:jc w:val="center"/>
-      </w:pPr>
-    </w:p>
-    <w:p/>
-    <w:p>
-      <w:pPr>
-        <w:pStyle w:val="Ttulo"/>
-        <w:jc w:val="center"/>
+        <w:rPr>
+          <w:rFonts w:ascii="Arial" w:hAnsi="Arial" w:cs="Arial"/>
+          <w:b/>
+          <w:bCs/>
+          <w:sz w:val="36"/>
+          <w:szCs w:val="36"/>
+        </w:rPr>
+      </w:pPr>
+    </w:p>
+    <w:p>
+      <w:pPr>
+        <w:spacing w:after="0" w:line="360" w:lineRule="auto"/>
+        <w:rPr>
+          <w:rFonts w:ascii="Arial" w:hAnsi="Arial" w:cs="Arial"/>
+          <w:sz w:val="28"/>
+          <w:szCs w:val="28"/>
+          <w:shd w:val="clear" w:color="auto" w:fill="FFFFFF"/>
+        </w:rPr>
+      </w:pPr>
+      <w:r>
+        <w:rPr>
+          <w:rFonts w:ascii="Arial" w:hAnsi="Arial" w:cs="Arial"/>
+          <w:sz w:val="28"/>
+          <w:szCs w:val="28"/>
+          <w:shd w:val="clear" w:color="auto" w:fill="FFFFFF"/>
+        </w:rPr>
+        <w:t>En la actualidad, la participación ha cobrado fuerte relevancia en el ámbito educativo. Por tal razón, la política educativa, mediante una serie de marcos normativos ha querido fortalecer esta acción desde diferentes dimensiones. En primer lugar, desde el ámbito de la convivencia escolar para promover espacios que faciliten la construcción de identidades positivas y de buen trato dentro de la comunidad escolar</w:t>
+      </w:r>
+      <w:r>
+        <w:rPr>
+          <w:rFonts w:ascii="Arial" w:hAnsi="Arial" w:cs="Arial"/>
+          <w:sz w:val="28"/>
+          <w:szCs w:val="28"/>
+          <w:shd w:val="clear" w:color="auto" w:fill="FFFFFF"/>
+        </w:rPr>
+        <w:t xml:space="preserve"> </w:t>
+      </w:r>
+      <w:r>
+        <w:rPr>
+          <w:rFonts w:ascii="Arial" w:hAnsi="Arial" w:cs="Arial"/>
+          <w:sz w:val="28"/>
+          <w:szCs w:val="28"/>
+          <w:shd w:val="clear" w:color="auto" w:fill="FFFFFF"/>
+        </w:rPr>
+        <w:t xml:space="preserve">en segundo lugar, la importancia de la formación ciudadana a partir de la creación de un plan de acción (Ley 20.911), con el fin de desarrollar una participación cívica activa de los </w:t>
+      </w:r>
+      <w:r>
+        <w:rPr>
+          <w:rFonts w:ascii="Arial" w:hAnsi="Arial" w:cs="Arial"/>
+          <w:sz w:val="28"/>
+          <w:szCs w:val="28"/>
+          <w:shd w:val="clear" w:color="auto" w:fill="FFFFFF"/>
+        </w:rPr>
+        <w:t>estudiantes, y</w:t>
+      </w:r>
+      <w:r>
+        <w:rPr>
+          <w:rFonts w:ascii="Arial" w:hAnsi="Arial" w:cs="Arial"/>
+          <w:sz w:val="28"/>
+          <w:szCs w:val="28"/>
+          <w:shd w:val="clear" w:color="auto" w:fill="FFFFFF"/>
+        </w:rPr>
+        <w:t>, desde el liderazgo escolar a partir de la gestión pedagógica que se desarrolla en las comunidades escolares</w:t>
+      </w:r>
+    </w:p>
+    <w:p>
+      <w:pPr>
+        <w:spacing w:after="0" w:line="360" w:lineRule="auto"/>
+        <w:rPr>
+          <w:rFonts w:ascii="Arial" w:hAnsi="Arial" w:cs="Arial"/>
+          <w:sz w:val="28"/>
+          <w:szCs w:val="28"/>
+        </w:rPr>
+      </w:pPr>
+      <w:r>
+        <w:rPr>
+          <w:rFonts w:ascii="Arial" w:hAnsi="Arial" w:cs="Arial"/>
+          <w:sz w:val="28"/>
+          <w:szCs w:val="28"/>
+          <w:shd w:val="clear" w:color="auto" w:fill="FFFFFF"/>
+        </w:rPr>
+        <w:t xml:space="preserve">Desde el punto de vista conceptual, la participación puede adquirir diferentes significados dependiendo de la perspectiva o enfoque de investigación. Desde la definición más básica, se entiende la participación como la asociación del individuo con </w:t>
+      </w:r>
+      <w:r>
+        <w:rPr>
+          <w:rFonts w:ascii="Arial" w:hAnsi="Arial" w:cs="Arial"/>
+          <w:sz w:val="28"/>
+          <w:szCs w:val="28"/>
+          <w:shd w:val="clear" w:color="auto" w:fill="FFFFFF"/>
+        </w:rPr>
+        <w:t>otros, es</w:t>
+      </w:r>
+      <w:r>
+        <w:rPr>
+          <w:rFonts w:ascii="Arial" w:hAnsi="Arial" w:cs="Arial"/>
+          <w:sz w:val="28"/>
+          <w:szCs w:val="28"/>
+          <w:shd w:val="clear" w:color="auto" w:fill="FFFFFF"/>
+        </w:rPr>
+        <w:t xml:space="preserve"> decir, corresponde a un paso desde un acto individual a uno colectivo</w:t>
+      </w:r>
+      <w:r>
+        <w:rPr>
+          <w:rFonts w:ascii="Arial" w:hAnsi="Arial" w:cs="Arial"/>
+          <w:sz w:val="28"/>
+          <w:szCs w:val="28"/>
+          <w:shd w:val="clear" w:color="auto" w:fill="FFFFFF"/>
+        </w:rPr>
+        <w:t xml:space="preserve"> </w:t>
+      </w:r>
+      <w:r>
+        <w:rPr>
+          <w:rFonts w:ascii="Arial" w:hAnsi="Arial" w:cs="Arial"/>
+          <w:sz w:val="28"/>
+          <w:szCs w:val="28"/>
+          <w:shd w:val="clear" w:color="auto" w:fill="FFFFFF"/>
+        </w:rPr>
+        <w:t>Desde una perspectiva organizacional, y acorde a la orientación de este estudio, la participación se considera como una dimensión del liderazgo</w:t>
+      </w:r>
+      <w:r>
+        <w:rPr>
+          <w:rFonts w:ascii="Arial" w:hAnsi="Arial" w:cs="Arial"/>
+          <w:sz w:val="28"/>
+          <w:szCs w:val="28"/>
+          <w:shd w:val="clear" w:color="auto" w:fill="FFFFFF"/>
+        </w:rPr>
+        <w:t xml:space="preserve"> </w:t>
+      </w:r>
+      <w:r>
+        <w:rPr>
+          <w:rFonts w:ascii="Arial" w:hAnsi="Arial" w:cs="Arial"/>
+          <w:sz w:val="28"/>
+          <w:szCs w:val="28"/>
+          <w:shd w:val="clear" w:color="auto" w:fill="FFFFFF"/>
+        </w:rPr>
+        <w:t>enfatizando en un estilo democrático y distribuido de dirección. En el ámbito educativo, lo anterior se traduce en la redistribución del poder, la autoridad, y la toma de decisiones compartiendo las acciones, prácticas y responsabilidades</w:t>
+      </w:r>
+      <w:r>
+        <w:rPr>
+          <w:rFonts w:ascii="Arial" w:hAnsi="Arial" w:cs="Arial"/>
+          <w:sz w:val="28"/>
+          <w:szCs w:val="28"/>
+          <w:shd w:val="clear" w:color="auto" w:fill="FFFFFF"/>
+        </w:rPr>
+        <w:t>.</w:t>
+      </w:r>
+      <w:r>
+        <w:rPr>
+          <w:rFonts w:ascii="Arial" w:hAnsi="Arial" w:cs="Arial"/>
+          <w:sz w:val="28"/>
+          <w:szCs w:val="28"/>
+        </w:rPr>
+        <w:br w:type="page"/>
+      </w:r>
+    </w:p>
+    <w:p>
+      <w:pPr>
+        <w:spacing w:after="0" w:line="240" w:lineRule="auto"/>
+        <w:rPr>
+          <w:rFonts w:ascii="Arial" w:hAnsi="Arial" w:cs="Arial"/>
+          <w:sz w:val="28"/>
+          <w:szCs w:val="28"/>
+        </w:rPr>
       </w:pPr>
     </w:p>
     <w:p>
@@ -2895,7 +3145,7 @@
           <w:sz w:val="28"/>
           <w:szCs w:val="28"/>
         </w:rPr>
-        <w:t xml:space="preserve">Entendemos que las PYMES son la columna vertebral de nuestra economía, representando un gran porcentaje del tejido empresarial y contribuyendo de manera significativa al Producto Interno Bruto (PIB). Sin embargo, también reconocemos que </w:t>
+        <w:t xml:space="preserve">Entendemos que las PYMES son la columna vertebral de nuestra economía, representando un gran porcentaje del tejido empresarial y contribuyendo de manera significativa al Producto Interno Bruto (PIB). Sin embargo, también reconocemos que enfrentan numerosos desafíos que limitan su crecimiento y </w:t>
       </w:r>
       <w:r>
         <w:rPr>
@@ -2905,7 +3155,7 @@
           <w:szCs w:val="28"/>
         </w:rPr>
         <w:lastRenderedPageBreak/>
-        <w:t>enfrentan numerosos desafíos que limitan su crecimiento y desarrollo, como la falta de acceso a financiamiento, la burocracia excesiva, la falta de capacitación y la competencia desleal.</w:t>
+        <w:t>desarrollo, como la falta de acceso a financiamiento, la burocracia excesiva, la falta de capacitación y la competencia desleal.</w:t>
       </w:r>
     </w:p>
     <w:p>
@@ -2945,122 +3195,147 @@
     </w:p>
     <w:p>
       <w:pPr>
+        <w:pStyle w:val="Prrafodelista"/>
+        <w:ind w:left="1068"/>
+        <w:jc w:val="both"/>
+        <w:rPr>
+          <w:rFonts w:ascii="Arial" w:hAnsi="Arial" w:cs="Arial"/>
+          <w:color w:val="000000" w:themeColor="text1"/>
+          <w:sz w:val="28"/>
+          <w:szCs w:val="28"/>
+        </w:rPr>
+      </w:pPr>
+    </w:p>
+    <w:p>
+      <w:pPr>
+        <w:spacing w:after="0" w:line="240" w:lineRule="auto"/>
+        <w:rPr>
+          <w:rFonts w:ascii="Arial" w:hAnsi="Arial" w:cs="Arial"/>
+          <w:b/>
+          <w:bCs/>
+          <w:color w:val="000000" w:themeColor="text1"/>
+          <w:sz w:val="28"/>
+          <w:szCs w:val="28"/>
+        </w:rPr>
+      </w:pPr>
+    </w:p>
+    <w:p>
+      <w:pPr>
         <w:spacing w:after="0" w:line="360" w:lineRule="auto"/>
         <w:rPr>
           <w:rFonts w:ascii="Arial" w:hAnsi="Arial" w:cs="Arial"/>
-          <w:color w:val="000000" w:themeColor="text1"/>
-          <w:sz w:val="28"/>
-          <w:szCs w:val="28"/>
-        </w:rPr>
-      </w:pPr>
-    </w:p>
-    <w:p>
-      <w:pPr>
-        <w:spacing w:after="0" w:line="360" w:lineRule="auto"/>
-        <w:jc w:val="center"/>
-        <w:rPr>
-          <w:rFonts w:ascii="Arial" w:hAnsi="Arial" w:cs="Arial"/>
-          <w:b/>
-          <w:bCs/>
-          <w:color w:val="000000" w:themeColor="text1"/>
-          <w:sz w:val="28"/>
-          <w:szCs w:val="28"/>
-        </w:rPr>
-      </w:pPr>
-    </w:p>
-    <w:p>
-      <w:pPr>
-        <w:spacing w:after="0" w:line="360" w:lineRule="auto"/>
-        <w:ind w:left="708" w:hanging="708"/>
-        <w:rPr>
-          <w:rFonts w:ascii="Arial" w:hAnsi="Arial" w:cs="Arial"/>
-          <w:b/>
-          <w:bCs/>
-          <w:color w:val="000000" w:themeColor="text1"/>
-          <w:sz w:val="28"/>
-          <w:szCs w:val="28"/>
-        </w:rPr>
-      </w:pPr>
-    </w:p>
-    <w:p>
-      <w:pPr>
-        <w:spacing w:after="0" w:line="240" w:lineRule="auto"/>
-        <w:rPr>
-          <w:rFonts w:ascii="Arial" w:hAnsi="Arial" w:cs="Arial"/>
-          <w:b/>
-          <w:bCs/>
-          <w:color w:val="000000" w:themeColor="text1"/>
-          <w:sz w:val="28"/>
-          <w:szCs w:val="28"/>
-        </w:rPr>
-      </w:pPr>
-      <w:r>
-        <w:rPr>
-          <w:rFonts w:ascii="Arial" w:hAnsi="Arial" w:cs="Arial"/>
-          <w:b/>
-          <w:bCs/>
-          <w:color w:val="000000" w:themeColor="text1"/>
-          <w:sz w:val="28"/>
-          <w:szCs w:val="28"/>
-        </w:rPr>
-        <w:br w:type="page"/>
-      </w:r>
-    </w:p>
-    <w:p>
-      <w:pPr>
-        <w:spacing w:after="0" w:line="360" w:lineRule="auto"/>
-        <w:ind w:left="360"/>
+          <w:b/>
+          <w:bCs/>
+          <w:color w:val="000000" w:themeColor="text1"/>
+          <w:sz w:val="28"/>
+          <w:szCs w:val="28"/>
+        </w:rPr>
+      </w:pPr>
+      <w:r>
+        <w:rPr>
+          <w:rFonts w:ascii="Arial" w:hAnsi="Arial" w:cs="Arial"/>
+          <w:b/>
+          <w:bCs/>
+          <w:color w:val="000000" w:themeColor="text1"/>
+          <w:sz w:val="28"/>
+          <w:szCs w:val="28"/>
+        </w:rPr>
+        <w:t xml:space="preserve">Metas a </w:t>
+      </w:r>
+      <w:r>
+        <w:rPr>
+          <w:rFonts w:ascii="Arial" w:hAnsi="Arial" w:cs="Arial"/>
+          <w:b/>
+          <w:bCs/>
+          <w:color w:val="000000" w:themeColor="text1"/>
+          <w:sz w:val="28"/>
+          <w:szCs w:val="28"/>
+        </w:rPr>
+        <w:t>largo</w:t>
+      </w:r>
+      <w:r>
+        <w:rPr>
+          <w:rFonts w:ascii="Arial" w:hAnsi="Arial" w:cs="Arial"/>
+          <w:b/>
+          <w:bCs/>
+          <w:color w:val="000000" w:themeColor="text1"/>
+          <w:sz w:val="28"/>
+          <w:szCs w:val="28"/>
+        </w:rPr>
+        <w:t xml:space="preserve"> plazo: </w:t>
+      </w:r>
+    </w:p>
+    <w:p>
+      <w:pPr>
+        <w:pStyle w:val="Prrafodelista"/>
+        <w:numPr>
+          <w:ilvl w:val="0"/>
+          <w:numId w:val="10"/>
+        </w:numPr>
+        <w:spacing w:line="360" w:lineRule="auto"/>
+        <w:ind w:left="1423" w:hanging="357"/>
         <w:jc w:val="both"/>
         <w:rPr>
           <w:rFonts w:ascii="Arial" w:hAnsi="Arial" w:cs="Arial"/>
-          <w:b/>
-          <w:bCs/>
-          <w:color w:val="000000" w:themeColor="text1"/>
-          <w:sz w:val="24"/>
-          <w:szCs w:val="24"/>
-        </w:rPr>
-      </w:pPr>
-    </w:p>
-    <w:p>
-      <w:pPr>
-        <w:spacing w:after="0" w:line="360" w:lineRule="auto"/>
-        <w:ind w:left="360"/>
+          <w:color w:val="000000" w:themeColor="text1"/>
+          <w:sz w:val="36"/>
+          <w:szCs w:val="36"/>
+        </w:rPr>
+      </w:pPr>
+      <w:r>
+        <w:rPr>
+          <w:rFonts w:ascii="Arial" w:hAnsi="Arial" w:cs="Arial"/>
+          <w:color w:val="0D0D0D"/>
+          <w:sz w:val="28"/>
+          <w:szCs w:val="28"/>
+          <w:shd w:val="clear" w:color="auto" w:fill="FFFFFF"/>
+        </w:rPr>
+        <w:t>Otra meta que considero de suma importancia es la transición hacia una economía sostenible y respetuosa con el medio ambiente. Esto implica promover activamente el uso de energías renovables, reducir la huella ambiental de nuestras industrias clave, adoptar prácticas agrícolas sostenibles, proteger nuestras áreas naturales y educar a la población sobre la importancia de conservar nuestro entorno. Al lograr esta transición, no solo estaremos beneficiando al medio ambiente y asegurando un futuro más saludable para las generaciones venideras, sino que también estaremos abriendo nuevas oportunidades económicas y mejorando la calidad de vida de todos los ciudadanos.</w:t>
+      </w:r>
+    </w:p>
+    <w:p>
+      <w:pPr>
+        <w:pStyle w:val="Prrafodelista"/>
+        <w:numPr>
+          <w:ilvl w:val="0"/>
+          <w:numId w:val="10"/>
+        </w:numPr>
+        <w:spacing w:line="360" w:lineRule="auto"/>
+        <w:ind w:left="1423" w:hanging="357"/>
         <w:jc w:val="both"/>
         <w:rPr>
           <w:rFonts w:ascii="Arial" w:hAnsi="Arial" w:cs="Arial"/>
-          <w:b/>
-          <w:bCs/>
-          <w:color w:val="000000" w:themeColor="text1"/>
-          <w:sz w:val="24"/>
-          <w:szCs w:val="24"/>
-        </w:rPr>
-      </w:pPr>
-    </w:p>
-    <w:p>
-      <w:pPr>
-        <w:spacing w:after="0" w:line="360" w:lineRule="auto"/>
-        <w:ind w:left="360"/>
-        <w:jc w:val="both"/>
-        <w:rPr>
-          <w:rFonts w:ascii="Arial" w:hAnsi="Arial" w:cs="Arial"/>
-          <w:b/>
-          <w:bCs/>
-          <w:color w:val="000000" w:themeColor="text1"/>
-          <w:sz w:val="24"/>
-          <w:szCs w:val="24"/>
-        </w:rPr>
-        <w:sectPr>
-          <w:pgSz w:w="12240" w:h="15840"/>
-          <w:pgMar w:top="1418" w:right="1418" w:bottom="1418" w:left="1701" w:header="709" w:footer="709" w:gutter="0"/>
-          <w:cols w:space="708"/>
-          <w:docGrid w:linePitch="360"/>
-        </w:sectPr>
-      </w:pPr>
+          <w:sz w:val="44"/>
+          <w:szCs w:val="44"/>
+        </w:rPr>
+      </w:pPr>
+      <w:r>
+        <w:rPr>
+          <w:rFonts w:ascii="Arial" w:hAnsi="Arial" w:cs="Arial"/>
+          <w:sz w:val="28"/>
+          <w:szCs w:val="28"/>
+          <w:shd w:val="clear" w:color="auto" w:fill="FFFFFF"/>
+        </w:rPr>
+        <w:t>Me propongo a largo plazo trabajar incansablemente para reducir la pobreza extrema en nuestro país. Es una meta que me mueve profundamente, porque entiendo las dificultades que enfrentan muchas personas día a día. Quiero construir un futuro donde todos tengan oportunidades reales de prosperar, sin importar su origen o situación económic</w:t>
+      </w:r>
+      <w:r>
+        <w:rPr>
+          <w:rFonts w:ascii="Arial" w:hAnsi="Arial" w:cs="Arial"/>
+          <w:sz w:val="28"/>
+          <w:szCs w:val="28"/>
+          <w:shd w:val="clear" w:color="auto" w:fill="FFFFFF"/>
+        </w:rPr>
+        <w:t>a.</w:t>
+      </w:r>
     </w:p>
     <w:sdt>
       <w:sdtPr>
         <w:rPr>
-          <w:lang w:val="es-ES"/>
+          <w:rFonts w:ascii="Calibri" w:eastAsia="Calibri" w:hAnsi="Calibri" w:cs="Times New Roman"/>
+          <w:color w:val="auto"/>
+          <w:sz w:val="22"/>
+          <w:szCs w:val="22"/>
+          <w:lang w:val="es-ES" w:eastAsia="en-US"/>
         </w:rPr>
         <w:id w:val="232670495"/>
         <w:docPartObj>
@@ -3070,11 +3345,7 @@
       </w:sdtPr>
       <w:sdtEndPr>
         <w:rPr>
-          <w:rFonts w:ascii="Calibri" w:eastAsia="Calibri" w:hAnsi="Calibri" w:cs="Times New Roman"/>
-          <w:color w:val="auto"/>
-          <w:sz w:val="22"/>
-          <w:szCs w:val="22"/>
-          <w:lang w:val="es-GT" w:eastAsia="en-US"/>
+          <w:lang w:val="es-GT"/>
         </w:rPr>
       </w:sdtEndPr>
       <w:sdtContent>
@@ -3186,6 +3457,39 @@
                   <w:noProof/>
                   <w:lang w:val="es-ES"/>
                 </w:rPr>
+                <w:t xml:space="preserve">Cox y Castillo. (2015). </w:t>
+              </w:r>
+              <w:r>
+                <w:rPr>
+                  <w:i/>
+                  <w:iCs/>
+                  <w:noProof/>
+                  <w:lang w:val="es-ES"/>
+                </w:rPr>
+                <w:t>https://www.redalyc.org/journal/2431/243170668008/html/</w:t>
+              </w:r>
+              <w:r>
+                <w:rPr>
+                  <w:noProof/>
+                  <w:lang w:val="es-ES"/>
+                </w:rPr>
+                <w:t>. Obtenido de https://www.redalyc.org/journal/2431/243170668008/html/: https://www.redalyc.org/journal/2431/243170668008/html/</w:t>
+              </w:r>
+            </w:p>
+            <w:p>
+              <w:pPr>
+                <w:pStyle w:val="Bibliografa"/>
+                <w:ind w:left="720" w:hanging="720"/>
+                <w:rPr>
+                  <w:noProof/>
+                  <w:lang w:val="es-ES"/>
+                </w:rPr>
+              </w:pPr>
+              <w:r>
+                <w:rPr>
+                  <w:noProof/>
+                  <w:lang w:val="es-ES"/>
+                </w:rPr>
                 <w:t xml:space="preserve">Justicia Cotidiana. (12 de Febrero de 2016). </w:t>
               </w:r>
               <w:r>
@@ -3206,6 +3510,39 @@
               </w:r>
             </w:p>
             <w:p>
+              <w:pPr>
+                <w:pStyle w:val="Bibliografa"/>
+                <w:ind w:left="720" w:hanging="720"/>
+                <w:rPr>
+                  <w:noProof/>
+                  <w:lang w:val="es-ES"/>
+                </w:rPr>
+              </w:pPr>
+              <w:r>
+                <w:rPr>
+                  <w:noProof/>
+                  <w:lang w:val="es-ES"/>
+                </w:rPr>
+                <w:t xml:space="preserve">Moroto, S. F. (1992). </w:t>
+              </w:r>
+              <w:r>
+                <w:rPr>
+                  <w:i/>
+                  <w:iCs/>
+                  <w:noProof/>
+                  <w:lang w:val="es-ES"/>
+                </w:rPr>
+                <w:t>Liderazgo y participación en escuelas públicas</w:t>
+              </w:r>
+              <w:r>
+                <w:rPr>
+                  <w:noProof/>
+                  <w:lang w:val="es-ES"/>
+                </w:rPr>
+                <w:t>. Obtenido de Liderazgo y participación en escuelas públicas: https://www.redalyc.org/journal/2431/243170668008/html/</w:t>
+              </w:r>
+            </w:p>
+            <w:p>
               <w:r>
                 <w:rPr>
                   <w:b/>
@@ -3259,7 +3596,6 @@
           <w:id w:val="-1940051574"/>
           <w:citation/>
         </w:sdtPr>
-        <w:sdtEndPr/>
         <w:sdtContent>
           <w:r>
             <w:rPr>
@@ -3292,6 +3628,28 @@
               <w:sz w:val="24"/>
               <w:szCs w:val="24"/>
             </w:rPr>
+            <w:instrText xml:space="preserve"> \m Cox15</w:instrText>
+          </w:r>
+          <w:r>
+            <w:rPr>
+              <w:rFonts w:ascii="Arial" w:hAnsi="Arial" w:cs="Arial"/>
+              <w:b/>
+              <w:bCs/>
+              <w:color w:val="000000" w:themeColor="text1"/>
+              <w:sz w:val="24"/>
+              <w:szCs w:val="24"/>
+            </w:rPr>
+            <w:instrText xml:space="preserve"> \m San92</w:instrText>
+          </w:r>
+          <w:r>
+            <w:rPr>
+              <w:rFonts w:ascii="Arial" w:hAnsi="Arial" w:cs="Arial"/>
+              <w:b/>
+              <w:bCs/>
+              <w:color w:val="000000" w:themeColor="text1"/>
+              <w:sz w:val="24"/>
+              <w:szCs w:val="24"/>
+            </w:rPr>
             <w:fldChar w:fldCharType="separate"/>
           </w:r>
           <w:r>
@@ -3302,7 +3660,7 @@
               <w:sz w:val="24"/>
               <w:szCs w:val="24"/>
             </w:rPr>
-            <w:t>(Cartilla, ¿Cómo prevenir y abordar, 2018)</w:t>
+            <w:t>(Cartilla, ¿Cómo prevenir y abordar, 2018; Cox y Castillo, 2015; Moroto, 1992)</w:t>
           </w:r>
           <w:r>
             <w:rPr>
@@ -3341,7 +3699,7 @@
 </file>
 
 <file path=word/numbering.xml><?xml version="1.0" encoding="utf-8"?>
-<w:numbering xmlns:wpc="http://schemas.microsoft.com/office/word/2010/wordprocessingCanvas" xmlns:cx="http://schemas.microsoft.com/office/drawing/2014/chartex" xmlns:cx1="http://schemas.microsoft.com/office/drawing/2015/9/8/chartex" xmlns:cx2="http://schemas.microsoft.com/office/drawing/2015/10/21/chartex" xmlns:cx3="http://schemas.microsoft.com/office/drawing/2016/5/9/chartex" xmlns:cx4="http://schemas.microsoft.com/office/drawing/2016/5/10/chartex" xmlns:cx5="http://schemas.microsoft.com/office/drawing/2016/5/11/chartex" xmlns:cx6="http://schemas.microsoft.com/office/drawing/2016/5/12/chartex" xmlns:cx7="http://schemas.microsoft.com/office/drawing/2016/5/13/chartex" xmlns:cx8="http://schemas.microsoft.com/office/drawing/2016/5/14/chartex" xmlns:mc="http://schemas.openxmlformats.org/markup-compatibility/2006" xmlns:aink="http://schemas.microsoft.com/office/drawing/2016/ink" xmlns:am3d="http://schemas.microsoft.com/office/drawing/2017/model3d" xmlns:o="urn:schemas-microsoft-com:office:office" xmlns:r="http://schemas.openxmlformats.org/officeDocument/2006/relationships" xmlns:m="http://schemas.openxmlformats.org/officeDocument/2006/math" xmlns:v="urn:schemas-microsoft-com:vml" xmlns:wp14="http://schemas.microsoft.com/office/word/2010/wordprocessingDrawing" xmlns:wp="http://schemas.openxmlformats.org/drawingml/2006/wordprocessingDrawing" xmlns:w10="urn:schemas-microsoft-com:office:word" xmlns:w="http://schemas.openxmlformats.org/wordprocessingml/2006/main" xmlns:w14="http://schemas.microsoft.com/office/word/2010/wordml" xmlns:w15="http://schemas.microsoft.com/office/word/2012/wordml" xmlns:w16cex="http://schemas.microsoft.com/office/word/2018/wordml/cex" xmlns:w16cid="http://schemas.microsoft.com/office/word/2016/wordml/cid" xmlns:w16="http://schemas.microsoft.com/office/word/2018/wordml" xmlns:w16sdtdh="http://schemas.microsoft.com/office/word/2020/wordml/sdtdatahash" xmlns:w16se="http://schemas.microsoft.com/office/word/2015/wordml/symex" xmlns:wpg="http://schemas.microsoft.com/office/word/2010/wordprocessingGroup" xmlns:wpi="http://schemas.microsoft.com/office/word/2010/wordprocessingInk" xmlns:wne="http://schemas.microsoft.com/office/word/2006/wordml" xmlns:wps="http://schemas.microsoft.com/office/word/2010/wordprocessingShape" mc:Ignorable="w14 w15 w16se w16cid w16 w16cex w16sdtdh wp14">
+<w:numbering xmlns:wpc="http://schemas.microsoft.com/office/word/2010/wordprocessingCanvas" xmlns:cx="http://schemas.microsoft.com/office/drawing/2014/chartex" xmlns:cx1="http://schemas.microsoft.com/office/drawing/2015/9/8/chartex" xmlns:cx2="http://schemas.microsoft.com/office/drawing/2015/10/21/chartex" xmlns:cx3="http://schemas.microsoft.com/office/drawing/2016/5/9/chartex" xmlns:cx4="http://schemas.microsoft.com/office/drawing/2016/5/10/chartex" xmlns:cx5="http://schemas.microsoft.com/office/drawing/2016/5/11/chartex" xmlns:cx6="http://schemas.microsoft.com/office/drawing/2016/5/12/chartex" xmlns:cx7="http://schemas.microsoft.com/office/drawing/2016/5/13/chartex" xmlns:cx8="http://schemas.microsoft.com/office/drawing/2016/5/14/chartex" xmlns:mc="http://schemas.openxmlformats.org/markup-compatibility/2006" xmlns:aink="http://schemas.microsoft.com/office/drawing/2016/ink" xmlns:am3d="http://schemas.microsoft.com/office/drawing/2017/model3d" xmlns:o="urn:schemas-microsoft-com:office:office" xmlns:oel="http://schemas.microsoft.com/office/2019/extlst" xmlns:r="http://schemas.openxmlformats.org/officeDocument/2006/relationships" xmlns:m="http://schemas.openxmlformats.org/officeDocument/2006/math" xmlns:v="urn:schemas-microsoft-com:vml" xmlns:wp14="http://schemas.microsoft.com/office/word/2010/wordprocessingDrawing" xmlns:wp="http://schemas.openxmlformats.org/drawingml/2006/wordprocessingDrawing" xmlns:w10="urn:schemas-microsoft-com:office:word" xmlns:w="http://schemas.openxmlformats.org/wordprocessingml/2006/main" xmlns:w14="http://schemas.microsoft.com/office/word/2010/wordml" xmlns:w15="http://schemas.microsoft.com/office/word/2012/wordml" xmlns:w16cex="http://schemas.microsoft.com/office/word/2018/wordml/cex" xmlns:w16cid="http://schemas.microsoft.com/office/word/2016/wordml/cid" xmlns:w16="http://schemas.microsoft.com/office/word/2018/wordml" xmlns:w16du="http://schemas.microsoft.com/office/word/2023/wordml/word16du" xmlns:w16sdtdh="http://schemas.microsoft.com/office/word/2020/wordml/sdtdatahash" xmlns:w16se="http://schemas.microsoft.com/office/word/2015/wordml/symex" xmlns:wpg="http://schemas.microsoft.com/office/word/2010/wordprocessingGroup" xmlns:wpi="http://schemas.microsoft.com/office/word/2010/wordprocessingInk" xmlns:wne="http://schemas.microsoft.com/office/word/2006/wordml" xmlns:wps="http://schemas.microsoft.com/office/word/2010/wordprocessingShape" mc:Ignorable="w14 w15 w16se w16cid w16 w16cex w16sdtdh w16du wp14">
   <w:abstractNum w:abstractNumId="0" w15:restartNumberingAfterBreak="0">
     <w:nsid w:val="0362087C"/>
     <w:multiLevelType w:val="multilevel"/>
@@ -3492,6 +3850,95 @@
     </w:lvl>
   </w:abstractNum>
   <w:abstractNum w:abstractNumId="1" w15:restartNumberingAfterBreak="0">
+    <w:nsid w:val="0C832520"/>
+    <w:multiLevelType w:val="hybridMultilevel"/>
+    <w:tmpl w:val="2200B550"/>
+    <w:lvl w:ilvl="0" w:tplc="FFFFFFFF">
+      <w:start w:val="1"/>
+      <w:numFmt w:val="decimal"/>
+      <w:lvlText w:val="%1."/>
+      <w:lvlJc w:val="left"/>
+      <w:pPr>
+        <w:ind w:left="1068" w:hanging="360"/>
+      </w:pPr>
+      <w:rPr>
+        <w:rFonts w:hint="default"/>
+      </w:rPr>
+    </w:lvl>
+    <w:lvl w:ilvl="1" w:tplc="FFFFFFFF" w:tentative="1">
+      <w:start w:val="1"/>
+      <w:numFmt w:val="lowerLetter"/>
+      <w:lvlText w:val="%2."/>
+      <w:lvlJc w:val="left"/>
+      <w:pPr>
+        <w:ind w:left="1788" w:hanging="360"/>
+      </w:pPr>
+    </w:lvl>
+    <w:lvl w:ilvl="2" w:tplc="FFFFFFFF" w:tentative="1">
+      <w:start w:val="1"/>
+      <w:numFmt w:val="lowerRoman"/>
+      <w:lvlText w:val="%3."/>
+      <w:lvlJc w:val="right"/>
+      <w:pPr>
+        <w:ind w:left="2508" w:hanging="180"/>
+      </w:pPr>
+    </w:lvl>
+    <w:lvl w:ilvl="3" w:tplc="FFFFFFFF" w:tentative="1">
+      <w:start w:val="1"/>
+      <w:numFmt w:val="decimal"/>
+      <w:lvlText w:val="%4."/>
+      <w:lvlJc w:val="left"/>
+      <w:pPr>
+        <w:ind w:left="3228" w:hanging="360"/>
+      </w:pPr>
+    </w:lvl>
+    <w:lvl w:ilvl="4" w:tplc="FFFFFFFF" w:tentative="1">
+      <w:start w:val="1"/>
+      <w:numFmt w:val="lowerLetter"/>
+      <w:lvlText w:val="%5."/>
+      <w:lvlJc w:val="left"/>
+      <w:pPr>
+        <w:ind w:left="3948" w:hanging="360"/>
+      </w:pPr>
+    </w:lvl>
+    <w:lvl w:ilvl="5" w:tplc="FFFFFFFF" w:tentative="1">
+      <w:start w:val="1"/>
+      <w:numFmt w:val="lowerRoman"/>
+      <w:lvlText w:val="%6."/>
+      <w:lvlJc w:val="right"/>
+      <w:pPr>
+        <w:ind w:left="4668" w:hanging="180"/>
+      </w:pPr>
+    </w:lvl>
+    <w:lvl w:ilvl="6" w:tplc="FFFFFFFF" w:tentative="1">
+      <w:start w:val="1"/>
+      <w:numFmt w:val="decimal"/>
+      <w:lvlText w:val="%7."/>
+      <w:lvlJc w:val="left"/>
+      <w:pPr>
+        <w:ind w:left="5388" w:hanging="360"/>
+      </w:pPr>
+    </w:lvl>
+    <w:lvl w:ilvl="7" w:tplc="FFFFFFFF" w:tentative="1">
+      <w:start w:val="1"/>
+      <w:numFmt w:val="lowerLetter"/>
+      <w:lvlText w:val="%8."/>
+      <w:lvlJc w:val="left"/>
+      <w:pPr>
+        <w:ind w:left="6108" w:hanging="360"/>
+      </w:pPr>
+    </w:lvl>
+    <w:lvl w:ilvl="8" w:tplc="FFFFFFFF" w:tentative="1">
+      <w:start w:val="1"/>
+      <w:numFmt w:val="lowerRoman"/>
+      <w:lvlText w:val="%9."/>
+      <w:lvlJc w:val="right"/>
+      <w:pPr>
+        <w:ind w:left="6828" w:hanging="180"/>
+      </w:pPr>
+    </w:lvl>
+  </w:abstractNum>
+  <w:abstractNum w:abstractNumId="2" w15:restartNumberingAfterBreak="0">
     <w:nsid w:val="11F80E43"/>
     <w:multiLevelType w:val="hybridMultilevel"/>
     <w:tmpl w:val="D890A53A"/>
@@ -3604,7 +4051,7 @@
       </w:rPr>
     </w:lvl>
   </w:abstractNum>
-  <w:abstractNum w:abstractNumId="2" w15:restartNumberingAfterBreak="0">
+  <w:abstractNum w:abstractNumId="3" w15:restartNumberingAfterBreak="0">
     <w:nsid w:val="1D575748"/>
     <w:multiLevelType w:val="hybridMultilevel"/>
     <w:tmpl w:val="2200B550"/>
@@ -3693,7 +4140,7 @@
       </w:pPr>
     </w:lvl>
   </w:abstractNum>
-  <w:abstractNum w:abstractNumId="3" w15:restartNumberingAfterBreak="0">
+  <w:abstractNum w:abstractNumId="4" w15:restartNumberingAfterBreak="0">
     <w:nsid w:val="2D235362"/>
     <w:multiLevelType w:val="multilevel"/>
     <w:tmpl w:val="387EC6FC"/>
@@ -3842,7 +4289,7 @@
       </w:rPr>
     </w:lvl>
   </w:abstractNum>
-  <w:abstractNum w:abstractNumId="4" w15:restartNumberingAfterBreak="0">
+  <w:abstractNum w:abstractNumId="5" w15:restartNumberingAfterBreak="0">
     <w:nsid w:val="457024E6"/>
     <w:multiLevelType w:val="multilevel"/>
     <w:tmpl w:val="760E5EE0"/>
@@ -3955,7 +4402,7 @@
       </w:pPr>
     </w:lvl>
   </w:abstractNum>
-  <w:abstractNum w:abstractNumId="5" w15:restartNumberingAfterBreak="0">
+  <w:abstractNum w:abstractNumId="6" w15:restartNumberingAfterBreak="0">
     <w:nsid w:val="493D65BC"/>
     <w:multiLevelType w:val="multilevel"/>
     <w:tmpl w:val="57663B94"/>
@@ -4104,7 +4551,98 @@
       </w:rPr>
     </w:lvl>
   </w:abstractNum>
-  <w:abstractNum w:abstractNumId="6" w15:restartNumberingAfterBreak="0">
+  <w:abstractNum w:abstractNumId="7" w15:restartNumberingAfterBreak="0">
+    <w:nsid w:val="53FA76F7"/>
+    <w:multiLevelType w:val="hybridMultilevel"/>
+    <w:tmpl w:val="5916165A"/>
+    <w:lvl w:ilvl="0" w:tplc="F3CEA632">
+      <w:start w:val="1"/>
+      <w:numFmt w:val="decimal"/>
+      <w:lvlText w:val="%1."/>
+      <w:lvlJc w:val="left"/>
+      <w:pPr>
+        <w:ind w:left="1428" w:hanging="360"/>
+      </w:pPr>
+      <w:rPr>
+        <w:rFonts w:ascii="Segoe UI" w:hAnsi="Segoe UI" w:cs="Segoe UI" w:hint="default"/>
+        <w:color w:val="0D0D0D"/>
+        <w:sz w:val="22"/>
+      </w:rPr>
+    </w:lvl>
+    <w:lvl w:ilvl="1" w:tplc="100A0019" w:tentative="1">
+      <w:start w:val="1"/>
+      <w:numFmt w:val="lowerLetter"/>
+      <w:lvlText w:val="%2."/>
+      <w:lvlJc w:val="left"/>
+      <w:pPr>
+        <w:ind w:left="2148" w:hanging="360"/>
+      </w:pPr>
+    </w:lvl>
+    <w:lvl w:ilvl="2" w:tplc="100A001B" w:tentative="1">
+      <w:start w:val="1"/>
+      <w:numFmt w:val="lowerRoman"/>
+      <w:lvlText w:val="%3."/>
+      <w:lvlJc w:val="right"/>
+      <w:pPr>
+        <w:ind w:left="2868" w:hanging="180"/>
+      </w:pPr>
+    </w:lvl>
+    <w:lvl w:ilvl="3" w:tplc="100A000F" w:tentative="1">
+      <w:start w:val="1"/>
+      <w:numFmt w:val="decimal"/>
+      <w:lvlText w:val="%4."/>
+      <w:lvlJc w:val="left"/>
+      <w:pPr>
+        <w:ind w:left="3588" w:hanging="360"/>
+      </w:pPr>
+    </w:lvl>
+    <w:lvl w:ilvl="4" w:tplc="100A0019" w:tentative="1">
+      <w:start w:val="1"/>
+      <w:numFmt w:val="lowerLetter"/>
+      <w:lvlText w:val="%5."/>
+      <w:lvlJc w:val="left"/>
+      <w:pPr>
+        <w:ind w:left="4308" w:hanging="360"/>
+      </w:pPr>
+    </w:lvl>
+    <w:lvl w:ilvl="5" w:tplc="100A001B" w:tentative="1">
+      <w:start w:val="1"/>
+      <w:numFmt w:val="lowerRoman"/>
+      <w:lvlText w:val="%6."/>
+      <w:lvlJc w:val="right"/>
+      <w:pPr>
+        <w:ind w:left="5028" w:hanging="180"/>
+      </w:pPr>
+    </w:lvl>
+    <w:lvl w:ilvl="6" w:tplc="100A000F" w:tentative="1">
+      <w:start w:val="1"/>
+      <w:numFmt w:val="decimal"/>
+      <w:lvlText w:val="%7."/>
+      <w:lvlJc w:val="left"/>
+      <w:pPr>
+        <w:ind w:left="5748" w:hanging="360"/>
+      </w:pPr>
+    </w:lvl>
+    <w:lvl w:ilvl="7" w:tplc="100A0019" w:tentative="1">
+      <w:start w:val="1"/>
+      <w:numFmt w:val="lowerLetter"/>
+      <w:lvlText w:val="%8."/>
+      <w:lvlJc w:val="left"/>
+      <w:pPr>
+        <w:ind w:left="6468" w:hanging="360"/>
+      </w:pPr>
+    </w:lvl>
+    <w:lvl w:ilvl="8" w:tplc="100A001B" w:tentative="1">
+      <w:start w:val="1"/>
+      <w:numFmt w:val="lowerRoman"/>
+      <w:lvlText w:val="%9."/>
+      <w:lvlJc w:val="right"/>
+      <w:pPr>
+        <w:ind w:left="7188" w:hanging="180"/>
+      </w:pPr>
+    </w:lvl>
+  </w:abstractNum>
+  <w:abstractNum w:abstractNumId="8" w15:restartNumberingAfterBreak="0">
     <w:nsid w:val="62047F15"/>
     <w:multiLevelType w:val="hybridMultilevel"/>
     <w:tmpl w:val="4F6A0ADC"/>
@@ -4217,7 +4755,7 @@
       </w:rPr>
     </w:lvl>
   </w:abstractNum>
-  <w:abstractNum w:abstractNumId="7" w15:restartNumberingAfterBreak="0">
+  <w:abstractNum w:abstractNumId="9" w15:restartNumberingAfterBreak="0">
     <w:nsid w:val="72DD59B1"/>
     <w:multiLevelType w:val="multilevel"/>
     <w:tmpl w:val="3F5C0B1A"/>
@@ -4330,35 +4868,41 @@
       </w:pPr>
     </w:lvl>
   </w:abstractNum>
-  <w:num w:numId="1">
+  <w:num w:numId="1" w16cid:durableId="1570310585">
+    <w:abstractNumId w:val="8"/>
+  </w:num>
+  <w:num w:numId="2" w16cid:durableId="816384319">
+    <w:abstractNumId w:val="2"/>
+  </w:num>
+  <w:num w:numId="3" w16cid:durableId="1820266343">
+    <w:abstractNumId w:val="3"/>
+  </w:num>
+  <w:num w:numId="4" w16cid:durableId="795372836">
+    <w:abstractNumId w:val="5"/>
+  </w:num>
+  <w:num w:numId="5" w16cid:durableId="455177534">
     <w:abstractNumId w:val="6"/>
   </w:num>
-  <w:num w:numId="2">
+  <w:num w:numId="6" w16cid:durableId="2139444109">
+    <w:abstractNumId w:val="0"/>
+  </w:num>
+  <w:num w:numId="7" w16cid:durableId="1316765603">
+    <w:abstractNumId w:val="4"/>
+  </w:num>
+  <w:num w:numId="8" w16cid:durableId="637954255">
+    <w:abstractNumId w:val="9"/>
+  </w:num>
+  <w:num w:numId="9" w16cid:durableId="101075933">
     <w:abstractNumId w:val="1"/>
   </w:num>
-  <w:num w:numId="3">
-    <w:abstractNumId w:val="2"/>
-  </w:num>
-  <w:num w:numId="4">
-    <w:abstractNumId w:val="4"/>
-  </w:num>
-  <w:num w:numId="5">
-    <w:abstractNumId w:val="5"/>
-  </w:num>
-  <w:num w:numId="6">
-    <w:abstractNumId w:val="0"/>
-  </w:num>
-  <w:num w:numId="7">
-    <w:abstractNumId w:val="3"/>
-  </w:num>
-  <w:num w:numId="8">
+  <w:num w:numId="10" w16cid:durableId="1556352840">
     <w:abstractNumId w:val="7"/>
   </w:num>
 </w:numbering>
 </file>
 
 <file path=word/styles.xml><?xml version="1.0" encoding="utf-8"?>
-<w:styles xmlns:mc="http://schemas.openxmlformats.org/markup-compatibility/2006" xmlns:r="http://schemas.openxmlformats.org/officeDocument/2006/relationships" xmlns:w="http://schemas.openxmlformats.org/wordprocessingml/2006/main" xmlns:w14="http://schemas.microsoft.com/office/word/2010/wordml" xmlns:w15="http://schemas.microsoft.com/office/word/2012/wordml" xmlns:w16cex="http://schemas.microsoft.com/office/word/2018/wordml/cex" xmlns:w16cid="http://schemas.microsoft.com/office/word/2016/wordml/cid" xmlns:w16="http://schemas.microsoft.com/office/word/2018/wordml" xmlns:w16sdtdh="http://schemas.microsoft.com/office/word/2020/wordml/sdtdatahash" xmlns:w16se="http://schemas.microsoft.com/office/word/2015/wordml/symex" mc:Ignorable="w14 w15 w16se w16cid w16 w16cex w16sdtdh">
+<w:styles xmlns:mc="http://schemas.openxmlformats.org/markup-compatibility/2006" xmlns:r="http://schemas.openxmlformats.org/officeDocument/2006/relationships" xmlns:w="http://schemas.openxmlformats.org/wordprocessingml/2006/main" xmlns:w14="http://schemas.microsoft.com/office/word/2010/wordml" xmlns:w15="http://schemas.microsoft.com/office/word/2012/wordml" xmlns:w16cex="http://schemas.microsoft.com/office/word/2018/wordml/cex" xmlns:w16cid="http://schemas.microsoft.com/office/word/2016/wordml/cid" xmlns:w16="http://schemas.microsoft.com/office/word/2018/wordml" xmlns:w16du="http://schemas.microsoft.com/office/word/2023/wordml/word16du" xmlns:w16sdtdh="http://schemas.microsoft.com/office/word/2020/wordml/sdtdatahash" xmlns:w16se="http://schemas.microsoft.com/office/word/2015/wordml/symex" mc:Ignorable="w14 w15 w16se w16cid w16 w16cex w16sdtdh w16du">
   <w:docDefaults>
     <w:rPrDefault>
       <w:rPr>
@@ -4474,6 +5018,7 @@
     <w:lsdException w:name="HTML Sample" w:semiHidden="1" w:unhideWhenUsed="1"/>
     <w:lsdException w:name="HTML Typewriter" w:semiHidden="1" w:unhideWhenUsed="1"/>
     <w:lsdException w:name="HTML Variable" w:semiHidden="1" w:unhideWhenUsed="1"/>
+    <w:lsdException w:name="Normal Table" w:semiHidden="1" w:unhideWhenUsed="1"/>
     <w:lsdException w:name="annotation subject" w:semiHidden="1" w:unhideWhenUsed="1"/>
     <w:lsdException w:name="No List" w:semiHidden="1" w:unhideWhenUsed="1"/>
     <w:lsdException w:name="Outline List 1" w:semiHidden="1" w:unhideWhenUsed="1"/>
@@ -4516,8 +5061,11 @@
     <w:lsdException w:name="Table Contemporary" w:semiHidden="1" w:unhideWhenUsed="1"/>
     <w:lsdException w:name="Table Elegant" w:semiHidden="1" w:unhideWhenUsed="1"/>
     <w:lsdException w:name="Table Professional" w:semiHidden="1" w:unhideWhenUsed="1"/>
+    <w:lsdException w:name="Table Subtle 1" w:semiHidden="1" w:unhideWhenUsed="1"/>
     <w:lsdException w:name="Table Subtle 2" w:semiHidden="1" w:unhideWhenUsed="1"/>
     <w:lsdException w:name="Table Web 1" w:semiHidden="1" w:unhideWhenUsed="1"/>
+    <w:lsdException w:name="Table Web 2" w:semiHidden="1" w:unhideWhenUsed="1"/>
+    <w:lsdException w:name="Table Web 3" w:semiHidden="1" w:unhideWhenUsed="1"/>
     <w:lsdException w:name="Balloon Text" w:semiHidden="1" w:unhideWhenUsed="1"/>
     <w:lsdException w:name="Table Grid" w:locked="1" w:uiPriority="0"/>
     <w:lsdException w:name="Table Theme" w:semiHidden="1" w:unhideWhenUsed="1"/>
@@ -5477,11 +6025,47 @@
     <b:URL>https://convivenciaparaciudadania.mineduc.cl/wp-content/uploads/2019/10/cartilla_10.pdf</b:URL>
     <b:RefOrder>3</b:RefOrder>
   </b:Source>
+  <b:Source>
+    <b:Tag>Cox15</b:Tag>
+    <b:SourceType>InternetSite</b:SourceType>
+    <b:Guid>{BE936DF4-93EA-4FCB-891F-AA4A8011D0F1}</b:Guid>
+    <b:Author>
+      <b:Author>
+        <b:Corporate>Cox y Castillo</b:Corporate>
+      </b:Author>
+    </b:Author>
+    <b:Title>https://www.redalyc.org/journal/2431/243170668008/html/</b:Title>
+    <b:InternetSiteTitle>https://www.redalyc.org/journal/2431/243170668008/html/</b:InternetSiteTitle>
+    <b:Year>2015</b:Year>
+    <b:URL>https://www.redalyc.org/journal/2431/243170668008/html/</b:URL>
+    <b:RefOrder>4</b:RefOrder>
+  </b:Source>
+  <b:Source>
+    <b:Tag>San92</b:Tag>
+    <b:SourceType>InternetSite</b:SourceType>
+    <b:Guid>{8E56DF6B-A655-4D13-B2B9-E7D69720BC1F}</b:Guid>
+    <b:Author>
+      <b:Author>
+        <b:NameList>
+          <b:Person>
+            <b:Last>Moroto</b:Last>
+            <b:First>San</b:First>
+            <b:Middle>Fabian</b:Middle>
+          </b:Person>
+        </b:NameList>
+      </b:Author>
+    </b:Author>
+    <b:Title>Liderazgo y participación en escuelas públicas</b:Title>
+    <b:InternetSiteTitle>Liderazgo y participación en escuelas públicas</b:InternetSiteTitle>
+    <b:Year>1992</b:Year>
+    <b:URL>https://www.redalyc.org/journal/2431/243170668008/html/</b:URL>
+    <b:RefOrder>5</b:RefOrder>
+  </b:Source>
 </b:Sources>
 </file>
 
 <file path=customXml/itemProps1.xml><?xml version="1.0" encoding="utf-8"?>
-<ds:datastoreItem xmlns:ds="http://schemas.openxmlformats.org/officeDocument/2006/customXml" ds:itemID="{B5892896-9A11-4933-B7ED-7211D6A15FA4}">
+<ds:datastoreItem xmlns:ds="http://schemas.openxmlformats.org/officeDocument/2006/customXml" ds:itemID="{DE90DD1B-0675-4636-8A8A-5EA613D981F0}">
   <ds:schemaRefs>
     <ds:schemaRef ds:uri="http://schemas.openxmlformats.org/officeDocument/2006/bibliography"/>
   </ds:schemaRefs>

</xml_diff>

<commit_message>
se agrego vision y justificacion
</commit_message>
<xml_diff>
--- a/Proyecto de Nación.docx
+++ b/Proyecto de Nación.docx
@@ -1,6 +1,6 @@
 
 <file path=word/document.xml><?xml version="1.0" encoding="utf-8"?>
-<w:document xmlns:wpc="http://schemas.microsoft.com/office/word/2010/wordprocessingCanvas" xmlns:cx="http://schemas.microsoft.com/office/drawing/2014/chartex" xmlns:cx1="http://schemas.microsoft.com/office/drawing/2015/9/8/chartex" xmlns:cx2="http://schemas.microsoft.com/office/drawing/2015/10/21/chartex" xmlns:cx3="http://schemas.microsoft.com/office/drawing/2016/5/9/chartex" xmlns:cx4="http://schemas.microsoft.com/office/drawing/2016/5/10/chartex" xmlns:cx5="http://schemas.microsoft.com/office/drawing/2016/5/11/chartex" xmlns:cx6="http://schemas.microsoft.com/office/drawing/2016/5/12/chartex" xmlns:cx7="http://schemas.microsoft.com/office/drawing/2016/5/13/chartex" xmlns:cx8="http://schemas.microsoft.com/office/drawing/2016/5/14/chartex" xmlns:mc="http://schemas.openxmlformats.org/markup-compatibility/2006" xmlns:aink="http://schemas.microsoft.com/office/drawing/2016/ink" xmlns:am3d="http://schemas.microsoft.com/office/drawing/2017/model3d" xmlns:o="urn:schemas-microsoft-com:office:office" xmlns:oel="http://schemas.microsoft.com/office/2019/extlst" xmlns:r="http://schemas.openxmlformats.org/officeDocument/2006/relationships" xmlns:m="http://schemas.openxmlformats.org/officeDocument/2006/math" xmlns:v="urn:schemas-microsoft-com:vml" xmlns:wp14="http://schemas.microsoft.com/office/word/2010/wordprocessingDrawing" xmlns:wp="http://schemas.openxmlformats.org/drawingml/2006/wordprocessingDrawing" xmlns:w10="urn:schemas-microsoft-com:office:word" xmlns:w="http://schemas.openxmlformats.org/wordprocessingml/2006/main" xmlns:w14="http://schemas.microsoft.com/office/word/2010/wordml" xmlns:w15="http://schemas.microsoft.com/office/word/2012/wordml" xmlns:w16cex="http://schemas.microsoft.com/office/word/2018/wordml/cex" xmlns:w16cid="http://schemas.microsoft.com/office/word/2016/wordml/cid" xmlns:w16="http://schemas.microsoft.com/office/word/2018/wordml" xmlns:w16du="http://schemas.microsoft.com/office/word/2023/wordml/word16du" xmlns:w16sdtdh="http://schemas.microsoft.com/office/word/2020/wordml/sdtdatahash" xmlns:w16se="http://schemas.microsoft.com/office/word/2015/wordml/symex" xmlns:wpg="http://schemas.microsoft.com/office/word/2010/wordprocessingGroup" xmlns:wpi="http://schemas.microsoft.com/office/word/2010/wordprocessingInk" xmlns:wne="http://schemas.microsoft.com/office/word/2006/wordml" xmlns:wps="http://schemas.microsoft.com/office/word/2010/wordprocessingShape" mc:Ignorable="w14 w15 w16se w16cid w16 w16cex w16sdtdh w16du wp14">
+<w:document xmlns:wpc="http://schemas.microsoft.com/office/word/2010/wordprocessingCanvas" xmlns:cx="http://schemas.microsoft.com/office/drawing/2014/chartex" xmlns:cx1="http://schemas.microsoft.com/office/drawing/2015/9/8/chartex" xmlns:cx2="http://schemas.microsoft.com/office/drawing/2015/10/21/chartex" xmlns:cx3="http://schemas.microsoft.com/office/drawing/2016/5/9/chartex" xmlns:cx4="http://schemas.microsoft.com/office/drawing/2016/5/10/chartex" xmlns:cx5="http://schemas.microsoft.com/office/drawing/2016/5/11/chartex" xmlns:cx6="http://schemas.microsoft.com/office/drawing/2016/5/12/chartex" xmlns:cx7="http://schemas.microsoft.com/office/drawing/2016/5/13/chartex" xmlns:cx8="http://schemas.microsoft.com/office/drawing/2016/5/14/chartex" xmlns:mc="http://schemas.openxmlformats.org/markup-compatibility/2006" xmlns:aink="http://schemas.microsoft.com/office/drawing/2016/ink" xmlns:am3d="http://schemas.microsoft.com/office/drawing/2017/model3d" xmlns:o="urn:schemas-microsoft-com:office:office" xmlns:r="http://schemas.openxmlformats.org/officeDocument/2006/relationships" xmlns:m="http://schemas.openxmlformats.org/officeDocument/2006/math" xmlns:v="urn:schemas-microsoft-com:vml" xmlns:wp14="http://schemas.microsoft.com/office/word/2010/wordprocessingDrawing" xmlns:wp="http://schemas.openxmlformats.org/drawingml/2006/wordprocessingDrawing" xmlns:w10="urn:schemas-microsoft-com:office:word" xmlns:w="http://schemas.openxmlformats.org/wordprocessingml/2006/main" xmlns:w14="http://schemas.microsoft.com/office/word/2010/wordml" xmlns:w15="http://schemas.microsoft.com/office/word/2012/wordml" xmlns:w16cex="http://schemas.microsoft.com/office/word/2018/wordml/cex" xmlns:w16cid="http://schemas.microsoft.com/office/word/2016/wordml/cid" xmlns:w16="http://schemas.microsoft.com/office/word/2018/wordml" xmlns:w16sdtdh="http://schemas.microsoft.com/office/word/2020/wordml/sdtdatahash" xmlns:w16se="http://schemas.microsoft.com/office/word/2015/wordml/symex" xmlns:wpg="http://schemas.microsoft.com/office/word/2010/wordprocessingGroup" xmlns:wpi="http://schemas.microsoft.com/office/word/2010/wordprocessingInk" xmlns:wne="http://schemas.microsoft.com/office/word/2006/wordml" xmlns:wps="http://schemas.microsoft.com/office/word/2010/wordprocessingShape" mc:Ignorable="w14 w15 w16se w16cid w16 w16cex w16sdtdh wp14">
   <w:body>
     <w:p>
       <w:pPr>
@@ -182,8 +182,23 @@
           <w:sz w:val="24"/>
           <w:szCs w:val="24"/>
         </w:rPr>
-        <w:t>Asesor:  Rafael Waldemar Gutierrez</w:t>
-      </w:r>
+        <w:t xml:space="preserve">Asesor:  Rafael Waldemar </w:t>
+      </w:r>
+      <w:proofErr w:type="spellStart"/>
+      <w:r>
+        <w:rPr>
+          <w:rFonts w:ascii="Arial" w:hAnsi="Arial" w:cs="Arial"/>
+          <w:b/>
+          <w:bCs/>
+          <w:i/>
+          <w:iCs/>
+          <w:color w:val="000000" w:themeColor="text1"/>
+          <w:sz w:val="24"/>
+          <w:szCs w:val="24"/>
+        </w:rPr>
+        <w:t>Gutierrez</w:t>
+      </w:r>
+      <w:proofErr w:type="spellEnd"/>
     </w:p>
     <w:p>
       <w:pPr>
@@ -601,8 +616,23 @@
           <w:szCs w:val="24"/>
           <w:lang w:val="es-MX"/>
         </w:rPr>
-        <w:t>José David Soto Puac</w:t>
-      </w:r>
+        <w:t xml:space="preserve">José David Soto </w:t>
+      </w:r>
+      <w:proofErr w:type="spellStart"/>
+      <w:r>
+        <w:rPr>
+          <w:rFonts w:ascii="Arial" w:hAnsi="Arial" w:cs="Arial"/>
+          <w:b/>
+          <w:bCs/>
+          <w:i/>
+          <w:color w:val="000000"/>
+          <w:sz w:val="24"/>
+          <w:szCs w:val="24"/>
+          <w:lang w:val="es-MX"/>
+        </w:rPr>
+        <w:t>Puac</w:t>
+      </w:r>
+      <w:proofErr w:type="spellEnd"/>
     </w:p>
     <w:p>
       <w:pPr>
@@ -714,8 +744,23 @@
           <w:szCs w:val="24"/>
           <w:lang w:val="es-MX"/>
         </w:rPr>
-        <w:t xml:space="preserve"> Rogel</w:t>
-      </w:r>
+        <w:t xml:space="preserve"> </w:t>
+      </w:r>
+      <w:proofErr w:type="spellStart"/>
+      <w:r>
+        <w:rPr>
+          <w:rFonts w:ascii="Arial" w:hAnsi="Arial" w:cs="Arial"/>
+          <w:b/>
+          <w:bCs/>
+          <w:i/>
+          <w:color w:val="000000"/>
+          <w:sz w:val="24"/>
+          <w:szCs w:val="24"/>
+          <w:lang w:val="es-MX"/>
+        </w:rPr>
+        <w:t>Rogel</w:t>
+      </w:r>
+      <w:proofErr w:type="spellEnd"/>
     </w:p>
     <w:p>
       <w:pPr>
@@ -772,7 +817,35 @@
           <w:szCs w:val="24"/>
           <w:lang w:val="es-MX"/>
         </w:rPr>
-        <w:t>David Fernando Balcárcel Martínez</w:t>
+        <w:t xml:space="preserve">David Fernando </w:t>
+      </w:r>
+      <w:proofErr w:type="spellStart"/>
+      <w:r>
+        <w:rPr>
+          <w:rFonts w:ascii="Arial" w:hAnsi="Arial" w:cs="Arial"/>
+          <w:b/>
+          <w:bCs/>
+          <w:i/>
+          <w:color w:val="000000"/>
+          <w:sz w:val="24"/>
+          <w:szCs w:val="24"/>
+          <w:lang w:val="es-MX"/>
+        </w:rPr>
+        <w:t>Balcárcel</w:t>
+      </w:r>
+      <w:proofErr w:type="spellEnd"/>
+      <w:r>
+        <w:rPr>
+          <w:rFonts w:ascii="Arial" w:hAnsi="Arial" w:cs="Arial"/>
+          <w:b/>
+          <w:bCs/>
+          <w:i/>
+          <w:color w:val="000000"/>
+          <w:sz w:val="24"/>
+          <w:szCs w:val="24"/>
+          <w:lang w:val="es-MX"/>
+        </w:rPr>
+        <w:t xml:space="preserve"> Martínez</w:t>
       </w:r>
     </w:p>
     <w:p>
@@ -1183,8 +1256,21 @@
           <w:sz w:val="28"/>
           <w:szCs w:val="28"/>
         </w:rPr>
-        <w:t>José David Soto Puac</w:t>
-      </w:r>
+        <w:t xml:space="preserve">José David Soto </w:t>
+      </w:r>
+      <w:proofErr w:type="spellStart"/>
+      <w:r>
+        <w:rPr>
+          <w:rFonts w:ascii="Arial" w:hAnsi="Arial" w:cs="Arial"/>
+          <w:b/>
+          <w:bCs/>
+          <w:color w:val="000000" w:themeColor="text1"/>
+          <w:sz w:val="28"/>
+          <w:szCs w:val="28"/>
+        </w:rPr>
+        <w:t>Puac</w:t>
+      </w:r>
+      <w:proofErr w:type="spellEnd"/>
       <w:r>
         <w:rPr>
           <w:rFonts w:ascii="Arial" w:hAnsi="Arial" w:cs="Arial"/>
@@ -1280,6 +1366,7 @@
         </w:rPr>
         <w:t xml:space="preserve">Visión </w:t>
       </w:r>
+      <w:proofErr w:type="gramStart"/>
       <w:r>
         <w:rPr>
           <w:rFonts w:ascii="Arial" w:hAnsi="Arial" w:cs="Arial"/>
@@ -1297,7 +1384,40 @@
           <w:sz w:val="28"/>
           <w:szCs w:val="28"/>
         </w:rPr>
-        <w:t xml:space="preserve"> el horizonte de una década, visualizamos a Guatemala como un faro de progreso y oportunidades para todos sus habitantes. Nos imaginamos un país donde cada guatemalteco y guatemalteca tenga acceso a una educación de calidad que estimule su potencial y les prepare para enfrentar los desafíos del siglo XXI. Vemos un futuro donde el desarrollo tecnológico no solo es accesible, sino que también impulsa la innovación y la creación de empleos bien remunerados en todas las regiones del país.</w:t>
+        <w:t xml:space="preserve"> el</w:t>
+      </w:r>
+      <w:proofErr w:type="gramEnd"/>
+      <w:r>
+        <w:rPr>
+          <w:rStyle w:val="nfasis"/>
+          <w:rFonts w:ascii="Arial" w:hAnsi="Arial" w:cs="Arial"/>
+          <w:i w:val="0"/>
+          <w:sz w:val="28"/>
+          <w:szCs w:val="28"/>
+        </w:rPr>
+        <w:t xml:space="preserve"> horizonte de una década, visualizamos a Guatemala como un faro de progreso y oportunidades para todos sus habitantes. Nos imaginamos un país donde cada guatemalteco y guatemalteca tenga acceso a una educación de calidad que estimule su potencial y </w:t>
+      </w:r>
+      <w:proofErr w:type="gramStart"/>
+      <w:r>
+        <w:rPr>
+          <w:rStyle w:val="nfasis"/>
+          <w:rFonts w:ascii="Arial" w:hAnsi="Arial" w:cs="Arial"/>
+          <w:i w:val="0"/>
+          <w:sz w:val="28"/>
+          <w:szCs w:val="28"/>
+        </w:rPr>
+        <w:t>les</w:t>
+      </w:r>
+      <w:proofErr w:type="gramEnd"/>
+      <w:r>
+        <w:rPr>
+          <w:rStyle w:val="nfasis"/>
+          <w:rFonts w:ascii="Arial" w:hAnsi="Arial" w:cs="Arial"/>
+          <w:i w:val="0"/>
+          <w:sz w:val="28"/>
+          <w:szCs w:val="28"/>
+        </w:rPr>
+        <w:t xml:space="preserve"> prepare para enfrentar los desafíos del siglo XXI. Vemos un futuro donde el desarrollo tecnológico no solo es accesible, sino que también impulsa la innovación y la creación de empleos bien remunerados en todas las regiones del país.</w:t>
       </w:r>
     </w:p>
     <w:p>
@@ -1365,7 +1485,79 @@
           <w:sz w:val="28"/>
           <w:szCs w:val="28"/>
         </w:rPr>
-        <w:t>Diego Sebastian Siney Garcia:</w:t>
+        <w:t xml:space="preserve">Diego </w:t>
+      </w:r>
+      <w:proofErr w:type="spellStart"/>
+      <w:r>
+        <w:rPr>
+          <w:rFonts w:ascii="Arial" w:hAnsi="Arial" w:cs="Arial"/>
+          <w:b/>
+          <w:bCs/>
+          <w:color w:val="000000" w:themeColor="text1"/>
+          <w:sz w:val="28"/>
+          <w:szCs w:val="28"/>
+        </w:rPr>
+        <w:t>Sebastian</w:t>
+      </w:r>
+      <w:proofErr w:type="spellEnd"/>
+      <w:r>
+        <w:rPr>
+          <w:rFonts w:ascii="Arial" w:hAnsi="Arial" w:cs="Arial"/>
+          <w:b/>
+          <w:bCs/>
+          <w:color w:val="000000" w:themeColor="text1"/>
+          <w:sz w:val="28"/>
+          <w:szCs w:val="28"/>
+        </w:rPr>
+        <w:t xml:space="preserve"> </w:t>
+      </w:r>
+      <w:proofErr w:type="spellStart"/>
+      <w:r>
+        <w:rPr>
+          <w:rFonts w:ascii="Arial" w:hAnsi="Arial" w:cs="Arial"/>
+          <w:b/>
+          <w:bCs/>
+          <w:color w:val="000000" w:themeColor="text1"/>
+          <w:sz w:val="28"/>
+          <w:szCs w:val="28"/>
+        </w:rPr>
+        <w:t>Siney</w:t>
+      </w:r>
+      <w:proofErr w:type="spellEnd"/>
+      <w:r>
+        <w:rPr>
+          <w:rFonts w:ascii="Arial" w:hAnsi="Arial" w:cs="Arial"/>
+          <w:b/>
+          <w:bCs/>
+          <w:color w:val="000000" w:themeColor="text1"/>
+          <w:sz w:val="28"/>
+          <w:szCs w:val="28"/>
+        </w:rPr>
+        <w:t xml:space="preserve"> </w:t>
+      </w:r>
+      <w:proofErr w:type="spellStart"/>
+      <w:r>
+        <w:rPr>
+          <w:rFonts w:ascii="Arial" w:hAnsi="Arial" w:cs="Arial"/>
+          <w:b/>
+          <w:bCs/>
+          <w:color w:val="000000" w:themeColor="text1"/>
+          <w:sz w:val="28"/>
+          <w:szCs w:val="28"/>
+        </w:rPr>
+        <w:t>Garcia</w:t>
+      </w:r>
+      <w:proofErr w:type="spellEnd"/>
+      <w:r>
+        <w:rPr>
+          <w:rFonts w:ascii="Arial" w:hAnsi="Arial" w:cs="Arial"/>
+          <w:b/>
+          <w:bCs/>
+          <w:color w:val="000000" w:themeColor="text1"/>
+          <w:sz w:val="28"/>
+          <w:szCs w:val="28"/>
+        </w:rPr>
+        <w:t>:</w:t>
       </w:r>
       <w:r>
         <w:rPr>
@@ -1427,17 +1619,7 @@
           <w:szCs w:val="28"/>
           <w:shd w:val="clear" w:color="auto" w:fill="FFFFFF"/>
         </w:rPr>
-        <w:t xml:space="preserve"> </w:t>
-      </w:r>
-      <w:r>
-        <w:rPr>
-          <w:rFonts w:ascii="Arial" w:hAnsi="Arial" w:cs="Arial"/>
-          <w:color w:val="0D0D0D"/>
-          <w:sz w:val="28"/>
-          <w:szCs w:val="28"/>
-          <w:shd w:val="clear" w:color="auto" w:fill="FFFFFF"/>
-        </w:rPr>
-        <w:t>Se espera una mayor inversión en educación, con enfoque en la educación técnica y vocacional, así como en programas de alfabetización y acceso a la educación superior.</w:t>
+        <w:t xml:space="preserve"> Se espera una mayor inversión en educación, con enfoque en la educación técnica y vocacional, así como en programas de alfabetización y acceso a la educación superior.</w:t>
       </w:r>
     </w:p>
     <w:p>
@@ -1460,27 +1642,7 @@
           <w:szCs w:val="28"/>
           <w:shd w:val="clear" w:color="auto" w:fill="FFFFFF"/>
         </w:rPr>
-        <w:t>Guatemala podría experimentar avances significativos en tecnología, como la expansión de la conectividad a Internet, el desarrollo de startups tecnológicas y la implementación de soluciones digitales en diversos sectores.</w:t>
-      </w:r>
-      <w:r>
-        <w:rPr>
-          <w:rFonts w:ascii="Arial" w:hAnsi="Arial" w:cs="Arial"/>
-          <w:color w:val="0D0D0D"/>
-          <w:sz w:val="28"/>
-          <w:szCs w:val="28"/>
-          <w:shd w:val="clear" w:color="auto" w:fill="FFFFFF"/>
-        </w:rPr>
-        <w:t xml:space="preserve"> </w:t>
-      </w:r>
-      <w:r>
-        <w:rPr>
-          <w:rFonts w:ascii="Arial" w:hAnsi="Arial" w:cs="Arial"/>
-          <w:color w:val="0D0D0D"/>
-          <w:sz w:val="28"/>
-          <w:szCs w:val="28"/>
-          <w:shd w:val="clear" w:color="auto" w:fill="FFFFFF"/>
-        </w:rPr>
-        <w:t>Existe la posibilidad de un mayor enfoque en la conservación del medio ambiente y la sostenibilidad, con iniciativas para proteger los recursos naturales, reducir la contaminación y promover prácticas agrícolas y empresariales sostenibles.</w:t>
+        <w:t>Guatemala podría experimentar avances significativos en tecnología, como la expansión de la conectividad a Internet, el desarrollo de startups tecnológicas y la implementación de soluciones digitales en diversos sectores. Existe la posibilidad de un mayor enfoque en la conservación del medio ambiente y la sostenibilidad, con iniciativas para proteger los recursos naturales, reducir la contaminación y promover prácticas agrícolas y empresariales sostenibles.</w:t>
       </w:r>
     </w:p>
     <w:p>
@@ -1572,7 +1734,112 @@
           <w:sz w:val="28"/>
           <w:szCs w:val="28"/>
         </w:rPr>
-        <w:t>Visión (Grupal)</w:t>
+        <w:t>Visión</w:t>
+      </w:r>
+    </w:p>
+    <w:p>
+      <w:pPr>
+        <w:spacing w:after="0" w:line="360" w:lineRule="auto"/>
+        <w:jc w:val="both"/>
+        <w:rPr>
+          <w:rFonts w:ascii="Arial" w:hAnsi="Arial" w:cs="Arial"/>
+          <w:color w:val="000000" w:themeColor="text1"/>
+          <w:sz w:val="24"/>
+          <w:szCs w:val="24"/>
+        </w:rPr>
+      </w:pPr>
+      <w:r>
+        <w:rPr>
+          <w:rFonts w:ascii="Arial" w:hAnsi="Arial" w:cs="Arial"/>
+          <w:color w:val="000000" w:themeColor="text1"/>
+          <w:sz w:val="24"/>
+          <w:szCs w:val="24"/>
+        </w:rPr>
+        <w:t>Nosotros en por medio de este proyecto, tenemos como visión el poder mejorar nuestro país de Guatemala, comenzando por las relaciones que tenemos con los demás, ya que, a causa de estas relaciones, aprendemos a relacionarnos con las personas a nuestro alrededor. A causa de una mala relación con las personas, puede haber malentendidos, lo que causa violencia entre los mismos.</w:t>
+      </w:r>
+    </w:p>
+    <w:p>
+      <w:pPr>
+        <w:spacing w:after="0" w:line="360" w:lineRule="auto"/>
+        <w:jc w:val="both"/>
+        <w:rPr>
+          <w:rFonts w:ascii="Arial" w:hAnsi="Arial" w:cs="Arial"/>
+          <w:color w:val="000000" w:themeColor="text1"/>
+          <w:sz w:val="24"/>
+          <w:szCs w:val="24"/>
+        </w:rPr>
+      </w:pPr>
+      <w:r>
+        <w:rPr>
+          <w:rFonts w:ascii="Arial" w:hAnsi="Arial" w:cs="Arial"/>
+          <w:color w:val="000000" w:themeColor="text1"/>
+          <w:sz w:val="24"/>
+          <w:szCs w:val="24"/>
+        </w:rPr>
+        <w:t>Por eso buscamos concientizar a las personas a que puedan forjar buenas relaciones, así se va destruyendo barreras sociales, lo que resultaría en que los ambientes en cualquier lugar (como instituciones escolares o de trabajo) sean sanos. Y la educación es la que nos ayuda en este ámbito, por eso es un factor que también el país de Guatemala debe fortalecer, considerando que la forma en la que la juventud crezca es la forma en la que Guatemala será en un futuro.</w:t>
+      </w:r>
+    </w:p>
+    <w:p>
+      <w:pPr>
+        <w:spacing w:after="0" w:line="360" w:lineRule="auto"/>
+        <w:jc w:val="both"/>
+        <w:rPr>
+          <w:rFonts w:ascii="Arial" w:hAnsi="Arial" w:cs="Arial"/>
+          <w:color w:val="000000" w:themeColor="text1"/>
+          <w:sz w:val="24"/>
+          <w:szCs w:val="24"/>
+        </w:rPr>
+      </w:pPr>
+      <w:r>
+        <w:rPr>
+          <w:rFonts w:ascii="Arial" w:hAnsi="Arial" w:cs="Arial"/>
+          <w:color w:val="000000" w:themeColor="text1"/>
+          <w:sz w:val="24"/>
+          <w:szCs w:val="24"/>
+        </w:rPr>
+        <w:t>Aspiramos un ambiente en que cualquier persona de cualquier parte del mundo pueda desarrollarse en Guatemala, por lo que aumentaría la riqueza cultural de Guatemala al poder recibir personas extranjeras, poder establecer vínculos fuertes con otros países, tener amplitud tecnológica con países más desarrollados y tener conocimientos de cómo lidian con problemas como la seguridad.</w:t>
+      </w:r>
+    </w:p>
+    <w:p>
+      <w:pPr>
+        <w:spacing w:after="0" w:line="360" w:lineRule="auto"/>
+        <w:jc w:val="both"/>
+        <w:rPr>
+          <w:rFonts w:ascii="Arial" w:hAnsi="Arial" w:cs="Arial"/>
+          <w:color w:val="000000" w:themeColor="text1"/>
+          <w:sz w:val="24"/>
+          <w:szCs w:val="24"/>
+        </w:rPr>
+      </w:pPr>
+      <w:r>
+        <w:rPr>
+          <w:rFonts w:ascii="Arial" w:hAnsi="Arial" w:cs="Arial"/>
+          <w:color w:val="000000" w:themeColor="text1"/>
+          <w:sz w:val="24"/>
+          <w:szCs w:val="24"/>
+        </w:rPr>
+        <w:t>En nuestra visión de país, esperamos que dentro de 10 años podamos mejorar todos esos aspectos, para que cada guatemalteco pueda resaltar a su manera y poder desarrollarse sin ninguna dificultad, dando resultados de éxito que aumentan el reconocimiento del país internacionalmente. También es importante el estado de Guatemala internamente, poder potenciar el área de salud, que es una parte fundamental del país, para con los ciudadanos, del modo en el que los ciudadanos reciban tratamiento de calidad y ayudarlos con los padecimientos de los guatemaltecos en cualquier parte del país, haciendo la salud un privilegio para todos.</w:t>
+      </w:r>
+    </w:p>
+    <w:p>
+      <w:pPr>
+        <w:spacing w:after="0" w:line="360" w:lineRule="auto"/>
+        <w:jc w:val="both"/>
+        <w:rPr>
+          <w:rFonts w:ascii="Arial" w:hAnsi="Arial" w:cs="Arial"/>
+          <w:color w:val="000000" w:themeColor="text1"/>
+          <w:sz w:val="24"/>
+          <w:szCs w:val="24"/>
+        </w:rPr>
+      </w:pPr>
+      <w:r>
+        <w:rPr>
+          <w:rFonts w:ascii="Arial" w:hAnsi="Arial" w:cs="Arial"/>
+          <w:color w:val="000000" w:themeColor="text1"/>
+          <w:sz w:val="24"/>
+          <w:szCs w:val="24"/>
+        </w:rPr>
+        <w:t>Nos esforzamos por construir una sociedad basada en valores éticos y morales, donde la honestidad, la integridad y la solidaridad sean los pilares de nuestras acciones individuales y colectivas.</w:t>
       </w:r>
     </w:p>
     <w:p>
@@ -1635,421 +1902,92 @@
           <w:szCs w:val="28"/>
         </w:rPr>
         <w:lastRenderedPageBreak/>
-        <w:t>Justificación</w:t>
-      </w:r>
-      <w:r>
-        <w:rPr>
-          <w:rFonts w:ascii="Arial" w:hAnsi="Arial" w:cs="Arial"/>
-          <w:b/>
-          <w:bCs/>
-          <w:color w:val="000000" w:themeColor="text1"/>
-          <w:sz w:val="28"/>
-          <w:szCs w:val="28"/>
-        </w:rPr>
-        <w:t>: junior sanchez</w:t>
-      </w:r>
-    </w:p>
-    <w:p>
-      <w:pPr>
-        <w:spacing w:after="0" w:line="240" w:lineRule="auto"/>
-        <w:rPr>
-          <w:rFonts w:ascii="Arial" w:hAnsi="Arial" w:cs="Arial"/>
-          <w:b/>
-          <w:bCs/>
-          <w:color w:val="000000" w:themeColor="text1"/>
-          <w:sz w:val="28"/>
-          <w:szCs w:val="28"/>
-        </w:rPr>
-      </w:pPr>
-      <w:r>
-        <w:rPr>
-          <w:rFonts w:ascii="Arial" w:hAnsi="Arial" w:cs="Arial"/>
-          <w:b/>
-          <w:bCs/>
-          <w:color w:val="000000" w:themeColor="text1"/>
-          <w:sz w:val="28"/>
-          <w:szCs w:val="28"/>
-        </w:rPr>
-        <w:t>¿Qué les impulsa a elaborar un Proyecto Nación?</w:t>
-      </w:r>
-    </w:p>
-    <w:p>
-      <w:pPr>
+        <w:t>¿</w:t>
+      </w:r>
+      <w:r>
+        <w:rPr>
+          <w:rFonts w:ascii="Arial" w:hAnsi="Arial" w:cs="Arial"/>
+          <w:b/>
+          <w:bCs/>
+          <w:color w:val="000000" w:themeColor="text1"/>
+          <w:sz w:val="28"/>
+          <w:szCs w:val="28"/>
+        </w:rPr>
+        <w:t>Por qué</w:t>
+      </w:r>
+      <w:r>
+        <w:rPr>
+          <w:rFonts w:ascii="Arial" w:hAnsi="Arial" w:cs="Arial"/>
+          <w:b/>
+          <w:bCs/>
+          <w:color w:val="000000" w:themeColor="text1"/>
+          <w:sz w:val="28"/>
+          <w:szCs w:val="28"/>
+        </w:rPr>
+        <w:t xml:space="preserve"> es importante el proyecto de nación?</w:t>
+      </w:r>
+    </w:p>
+    <w:p>
+      <w:pPr>
+        <w:spacing w:after="0" w:line="360" w:lineRule="auto"/>
         <w:jc w:val="both"/>
         <w:rPr>
-          <w:iCs/>
-          <w:color w:val="FF0000"/>
-          <w:sz w:val="28"/>
-        </w:rPr>
-      </w:pPr>
-      <w:r>
-        <w:rPr>
-          <w:rStyle w:val="nfasis"/>
-          <w:i w:val="0"/>
-          <w:color w:val="FF0000"/>
-          <w:sz w:val="28"/>
-        </w:rPr>
-        <w:t>Identificar necesidades y desafíos</w:t>
-      </w:r>
-    </w:p>
-    <w:p>
-      <w:pPr>
-        <w:rPr>
-          <w:rFonts w:ascii="Arial" w:hAnsi="Arial" w:cs="Arial"/>
-          <w:b/>
-          <w:color w:val="000000" w:themeColor="text1"/>
-          <w:sz w:val="28"/>
-          <w:szCs w:val="28"/>
-        </w:rPr>
-      </w:pPr>
-      <w:r>
-        <w:rPr>
-          <w:rFonts w:ascii="Arial" w:hAnsi="Arial" w:cs="Arial"/>
-          <w:b/>
-          <w:color w:val="000000" w:themeColor="text1"/>
-          <w:sz w:val="28"/>
-          <w:szCs w:val="28"/>
-        </w:rPr>
-        <w:t>¿Cuáles son las razones que los motiva a planear un Proyecto Nación?</w:t>
-      </w:r>
-      <w:r>
-        <w:rPr>
-          <w:rFonts w:ascii="Arial" w:hAnsi="Arial" w:cs="Arial"/>
-          <w:b/>
-          <w:color w:val="000000" w:themeColor="text1"/>
-          <w:sz w:val="28"/>
-          <w:szCs w:val="28"/>
-        </w:rPr>
-        <w:t xml:space="preserve"> </w:t>
-      </w:r>
-    </w:p>
-    <w:p>
-      <w:pPr>
-        <w:rPr>
-          <w:rStyle w:val="nfasis"/>
-          <w:i w:val="0"/>
-          <w:color w:val="FF0000"/>
-          <w:sz w:val="28"/>
-        </w:rPr>
-      </w:pPr>
-      <w:r>
-        <w:rPr>
-          <w:rStyle w:val="nfasis"/>
-          <w:i w:val="0"/>
-          <w:color w:val="FF0000"/>
-          <w:sz w:val="28"/>
-        </w:rPr>
-        <w:t xml:space="preserve">Identificación de prioridades, Desarrollo integral, </w:t>
-      </w:r>
-      <w:r>
-        <w:rPr>
-          <w:rStyle w:val="nfasis"/>
-          <w:i w:val="0"/>
-          <w:color w:val="FF0000"/>
-          <w:sz w:val="28"/>
-        </w:rPr>
-        <w:t>Atracción de inversiones</w:t>
-      </w:r>
-    </w:p>
-    <w:p>
-      <w:pPr>
-        <w:spacing w:after="0" w:line="240" w:lineRule="auto"/>
-        <w:rPr>
-          <w:rFonts w:ascii="Arial" w:hAnsi="Arial" w:cs="Arial"/>
-          <w:b/>
-          <w:bCs/>
-          <w:color w:val="000000" w:themeColor="text1"/>
-          <w:sz w:val="28"/>
-          <w:szCs w:val="28"/>
-        </w:rPr>
-      </w:pPr>
-      <w:r>
-        <w:rPr>
-          <w:rFonts w:ascii="Arial" w:hAnsi="Arial" w:cs="Arial"/>
-          <w:b/>
-          <w:bCs/>
-          <w:color w:val="000000" w:themeColor="text1"/>
-          <w:sz w:val="28"/>
-          <w:szCs w:val="28"/>
-        </w:rPr>
-        <w:t>¿En qué nos beneficia a todos los guatemaltecos el tener un Proyecto Nación?</w:t>
-      </w:r>
-    </w:p>
-    <w:p>
-      <w:pPr>
-        <w:rPr>
-          <w:rStyle w:val="nfasis"/>
-          <w:i w:val="0"/>
-          <w:color w:val="FF0000"/>
-          <w:sz w:val="28"/>
-          <w:szCs w:val="28"/>
-        </w:rPr>
-      </w:pPr>
-      <w:r>
-        <w:rPr>
-          <w:rStyle w:val="nfasis"/>
-          <w:i w:val="0"/>
-          <w:color w:val="FF0000"/>
-          <w:sz w:val="28"/>
-          <w:szCs w:val="28"/>
-        </w:rPr>
-        <w:t>Claridad y dirección, Inclusión y participación, Equidad y justicia</w:t>
-      </w:r>
-    </w:p>
-    <w:p>
-      <w:pPr>
-        <w:spacing w:after="0" w:line="240" w:lineRule="auto"/>
-        <w:jc w:val="center"/>
-        <w:rPr>
-          <w:rFonts w:ascii="Arial" w:hAnsi="Arial" w:cs="Arial"/>
-          <w:b/>
-          <w:bCs/>
-          <w:color w:val="000000" w:themeColor="text1"/>
-          <w:sz w:val="28"/>
-          <w:szCs w:val="28"/>
-        </w:rPr>
-      </w:pPr>
-      <w:r>
-        <w:rPr>
-          <w:rFonts w:ascii="Arial" w:hAnsi="Arial" w:cs="Arial"/>
-          <w:b/>
-          <w:bCs/>
-          <w:color w:val="000000" w:themeColor="text1"/>
-          <w:sz w:val="28"/>
-          <w:szCs w:val="28"/>
-        </w:rPr>
-        <w:t>JUSITIFICACION, Junior Sanchez</w:t>
-      </w:r>
-    </w:p>
-    <w:p>
-      <w:pPr>
-        <w:spacing w:after="0" w:line="240" w:lineRule="auto"/>
-        <w:rPr>
-          <w:rFonts w:ascii="Arial" w:hAnsi="Arial" w:cs="Arial"/>
-          <w:b/>
-          <w:bCs/>
-          <w:color w:val="000000" w:themeColor="text1"/>
-          <w:sz w:val="28"/>
-          <w:szCs w:val="28"/>
-        </w:rPr>
-      </w:pPr>
-    </w:p>
-    <w:p>
-      <w:pPr>
+          <w:rFonts w:ascii="Arial" w:hAnsi="Arial" w:cs="Arial"/>
+          <w:color w:val="000000" w:themeColor="text1"/>
+          <w:sz w:val="24"/>
+          <w:szCs w:val="24"/>
+        </w:rPr>
+      </w:pPr>
+      <w:r>
+        <w:rPr>
+          <w:rFonts w:ascii="Arial" w:hAnsi="Arial" w:cs="Arial"/>
+          <w:color w:val="000000" w:themeColor="text1"/>
+          <w:sz w:val="24"/>
+          <w:szCs w:val="24"/>
+        </w:rPr>
+        <w:t>Nosotros como personas y más como guatemaltecos, nos preocupamos por nuestro país; actualmente hay diversos problemas en el país, debido a que los guatemaltecos no nos preocupamos por lo que está a nuestro alrededor. Pero nosotros queremos dar a conocer las consecuencias que afectan a nuestro país, debido a esa forma de pensar o de ver lo que nos rodea, tenemos varios problemas como la violencia, la discriminación, el mal estado de las escuelas, centros de salud e infraestructura. Así podemos demostrar que debemos de cambiar para bien y mejorar juntos a esta bella nación, apuntando a un futuro en el cual los guatemaltecos podamos gozar de los bienes fundamentales para el día a día.</w:t>
+      </w:r>
+    </w:p>
+    <w:p>
+      <w:pPr>
+        <w:spacing w:after="0" w:line="360" w:lineRule="auto"/>
         <w:jc w:val="both"/>
         <w:rPr>
-          <w:rStyle w:val="nfasis"/>
-          <w:rFonts w:ascii="Arial" w:hAnsi="Arial" w:cs="Arial"/>
-          <w:i w:val="0"/>
-          <w:sz w:val="28"/>
-          <w:szCs w:val="28"/>
-          <w:lang w:eastAsia="es-GT"/>
-        </w:rPr>
-      </w:pPr>
-      <w:r>
-        <w:rPr>
-          <w:rStyle w:val="nfasis"/>
-          <w:rFonts w:ascii="Arial" w:hAnsi="Arial" w:cs="Arial"/>
-          <w:i w:val="0"/>
-          <w:sz w:val="28"/>
-          <w:szCs w:val="28"/>
-          <w:lang w:eastAsia="es-GT"/>
-        </w:rPr>
-        <w:t>La justificación de tener un Proyecto Nación en Guatemala radica en la necesidad de establecer una dirección clara y compartida para el desarrollo del país, así como en los beneficios tangibles que este enfoque puede proporcionar a todos los guatemaltecos. A continuación, se detallan algunas razones clave que justifican la importancia de tener un Proyecto Nación:</w:t>
-      </w:r>
-    </w:p>
-    <w:p>
-      <w:pPr>
+          <w:rFonts w:ascii="Arial" w:hAnsi="Arial" w:cs="Arial"/>
+          <w:color w:val="000000" w:themeColor="text1"/>
+          <w:sz w:val="24"/>
+          <w:szCs w:val="24"/>
+        </w:rPr>
+      </w:pPr>
+      <w:r>
+        <w:rPr>
+          <w:rFonts w:ascii="Arial" w:hAnsi="Arial" w:cs="Arial"/>
+          <w:color w:val="000000" w:themeColor="text1"/>
+          <w:sz w:val="24"/>
+          <w:szCs w:val="24"/>
+        </w:rPr>
+        <w:t>Queremos mejorar al país porque, queremos que las generaciones futuras puedan disfrutar de un buen desarrollo, tanto tecnológico como intelectual. Por consiguiente, tenemos que identificar esos problemas y poder resolverlos; ya sea individualmente o junto a otras personas, como resultado podremos tener un desarrollo que será la base del cambio y llegar a más personas que quieran mejorar el futuro de Guatemala. No es un camino fácil, pero podremos mejorar en algo como la educación, la violencia y la salud, que son los factores más importantes para los guatemaltecos. Del mismo modo no solo queremos el bienestar nacional, sino también internacional porque los guatemaltecos tendremos esa capacidad de resaltar en todo el mundo y podremos obtener ayuda de otros países, así tendremos lazos sociales que nos ayuden al desarrollo.</w:t>
+      </w:r>
+    </w:p>
+    <w:p>
+      <w:pPr>
+        <w:spacing w:after="0" w:line="360" w:lineRule="auto"/>
         <w:jc w:val="both"/>
         <w:rPr>
-          <w:rStyle w:val="nfasis"/>
-          <w:rFonts w:ascii="Arial" w:hAnsi="Arial" w:cs="Arial"/>
-          <w:sz w:val="28"/>
-          <w:szCs w:val="28"/>
-        </w:rPr>
-      </w:pPr>
-      <w:r>
-        <w:rPr>
-          <w:rStyle w:val="nfasis"/>
-          <w:rFonts w:ascii="Arial" w:hAnsi="Arial" w:cs="Arial"/>
-          <w:sz w:val="28"/>
-          <w:szCs w:val="28"/>
-        </w:rPr>
-        <w:t>Coordinación y coherencia: Guatemala enfrenta una serie de desafíos complejos en áreas como la economía, la educación, la salud, la seguridad y el medio ambiente. Un Proyecto Nación proporciona un marco común de referencia que ayuda a coordinar las acciones y políticas gubernamentales en todas estas áreas, asegurando una respuesta coherente y efectiva a los desafíos del país.</w:t>
-      </w:r>
-    </w:p>
-    <w:p>
-      <w:pPr>
-        <w:jc w:val="both"/>
-        <w:rPr>
-          <w:rStyle w:val="nfasis"/>
-          <w:rFonts w:ascii="Arial" w:hAnsi="Arial" w:cs="Arial"/>
-          <w:sz w:val="28"/>
-          <w:szCs w:val="28"/>
-        </w:rPr>
-      </w:pPr>
-      <w:r>
-        <w:rPr>
-          <w:rStyle w:val="nfasis"/>
-          <w:rFonts w:ascii="Arial" w:hAnsi="Arial" w:cs="Arial"/>
-          <w:sz w:val="28"/>
-          <w:szCs w:val="28"/>
-        </w:rPr>
-        <w:t>Inclusión y participación: El proceso de elaboración de un Proyecto Nación involucra la participación activa de diversos sectores de la sociedad, incluyendo representantes del gobierno, la sociedad civil, el sector privado y la academia. Esto promueve la inclusión y la participación ciudadana en la toma de decisiones, asegurando que las necesidades y aspiraciones de todos los guatemaltecos sean tomadas en cuenta.</w:t>
-      </w:r>
-    </w:p>
-    <w:p>
-      <w:pPr>
-        <w:jc w:val="both"/>
-        <w:rPr>
-          <w:rStyle w:val="nfasis"/>
-          <w:rFonts w:ascii="Arial" w:hAnsi="Arial" w:cs="Arial"/>
-          <w:sz w:val="28"/>
-          <w:szCs w:val="28"/>
-        </w:rPr>
-      </w:pPr>
-      <w:r>
-        <w:rPr>
-          <w:rStyle w:val="nfasis"/>
-          <w:rFonts w:ascii="Arial" w:hAnsi="Arial" w:cs="Arial"/>
-          <w:sz w:val="28"/>
-          <w:szCs w:val="28"/>
-        </w:rPr>
-        <w:t xml:space="preserve">Equidad y justicia: Un Proyecto Nación bien concebido busca promover la equidad y la justicia social, asegurando que todos los guatemaltecos tengan igualdad de oportunidades para acceder a servicios básicos como educación, salud, vivienda y empleo digno. Esto es fundamental para </w:t>
-      </w:r>
-      <w:r>
-        <w:rPr>
-          <w:rStyle w:val="nfasis"/>
-          <w:rFonts w:ascii="Arial" w:hAnsi="Arial" w:cs="Arial"/>
-          <w:sz w:val="28"/>
-          <w:szCs w:val="28"/>
-        </w:rPr>
-        <w:lastRenderedPageBreak/>
-        <w:t>reducir las brechas sociales y económicas en el país y garantizar un desarrollo inclusivo y sostenible.</w:t>
-      </w:r>
-    </w:p>
-    <w:p>
-      <w:pPr>
-        <w:jc w:val="both"/>
-        <w:rPr>
-          <w:rStyle w:val="nfasis"/>
-          <w:rFonts w:ascii="Arial" w:hAnsi="Arial" w:cs="Arial"/>
-          <w:sz w:val="28"/>
-          <w:szCs w:val="28"/>
-        </w:rPr>
-      </w:pPr>
-      <w:r>
-        <w:rPr>
-          <w:rStyle w:val="nfasis"/>
-          <w:rFonts w:ascii="Arial" w:hAnsi="Arial" w:cs="Arial"/>
-          <w:sz w:val="28"/>
-          <w:szCs w:val="28"/>
-        </w:rPr>
-        <w:t>Desarrollo integral: Un Proyecto Nación aborda de manera integral los diferentes aspectos del desarrollo de un país, incluyendo la economía, la educación, la salud, la infraestructura, el medio ambiente y la seguridad. Esto garantiza un enfoque holístico que beneficie a todos los guatemaltecos y promueva su bienestar integral.</w:t>
-      </w:r>
-    </w:p>
-    <w:p>
-      <w:pPr>
-        <w:jc w:val="both"/>
-        <w:rPr>
-          <w:rStyle w:val="nfasis"/>
-          <w:rFonts w:ascii="Arial" w:hAnsi="Arial" w:cs="Arial"/>
-          <w:sz w:val="28"/>
-          <w:szCs w:val="28"/>
-        </w:rPr>
-      </w:pPr>
-      <w:r>
-        <w:rPr>
-          <w:rStyle w:val="nfasis"/>
-          <w:rFonts w:ascii="Arial" w:hAnsi="Arial" w:cs="Arial"/>
-          <w:sz w:val="28"/>
-          <w:szCs w:val="28"/>
-        </w:rPr>
-        <w:t>Prosperidad y estabilidad: Un Proyecto Nación claro y bien ejecutado puede contribuir a la prosperidad económica y la estabilidad política del país. Genera confianza en los inversionistas nacionales e internacionales, promueve el crecimiento económico sostenible y crea un entorno propicio para la creación de empleo y el desarrollo empresarial.</w:t>
-      </w:r>
-    </w:p>
-    <w:p>
-      <w:pPr>
-        <w:jc w:val="both"/>
-        <w:rPr>
-          <w:rStyle w:val="nfasis"/>
-          <w:rFonts w:ascii="Arial" w:hAnsi="Arial" w:cs="Arial"/>
-          <w:sz w:val="28"/>
-          <w:szCs w:val="28"/>
-        </w:rPr>
-      </w:pPr>
-    </w:p>
-    <w:p>
-      <w:pPr>
-        <w:jc w:val="center"/>
-        <w:rPr>
-          <w:rStyle w:val="nfasis"/>
-          <w:rFonts w:ascii="Arial" w:hAnsi="Arial" w:cs="Arial"/>
-          <w:b/>
-          <w:bCs/>
-          <w:i w:val="0"/>
-          <w:iCs w:val="0"/>
-          <w:sz w:val="28"/>
-          <w:szCs w:val="28"/>
-        </w:rPr>
-      </w:pPr>
-      <w:r>
-        <w:rPr>
-          <w:rStyle w:val="nfasis"/>
-          <w:rFonts w:ascii="Arial" w:hAnsi="Arial" w:cs="Arial"/>
-          <w:b/>
-          <w:bCs/>
-          <w:i w:val="0"/>
-          <w:iCs w:val="0"/>
-          <w:sz w:val="28"/>
-          <w:szCs w:val="28"/>
-        </w:rPr>
-        <w:t>Justificación: Diego Siney</w:t>
-      </w:r>
-    </w:p>
-    <w:p>
-      <w:pPr>
-        <w:shd w:val="clear" w:color="auto" w:fill="FFFFFF"/>
-        <w:spacing w:after="0" w:line="360" w:lineRule="auto"/>
-        <w:rPr>
-          <w:rStyle w:val="nfasis"/>
-          <w:rFonts w:ascii="Arial" w:hAnsi="Arial" w:cs="Arial"/>
-          <w:i w:val="0"/>
-          <w:iCs w:val="0"/>
-          <w:sz w:val="28"/>
-          <w:szCs w:val="28"/>
-        </w:rPr>
-      </w:pPr>
-      <w:r>
-        <w:rPr>
-          <w:rFonts w:ascii="Segoe UI" w:eastAsia="Times New Roman" w:hAnsi="Segoe UI" w:cs="Segoe UI"/>
-          <w:color w:val="0D0D0D"/>
-          <w:sz w:val="24"/>
-          <w:szCs w:val="24"/>
-          <w:lang w:eastAsia="es-GT"/>
-        </w:rPr>
-        <w:br/>
-      </w:r>
-      <w:r>
-        <w:rPr>
-          <w:rFonts w:ascii="Arial" w:hAnsi="Arial" w:cs="Arial"/>
-          <w:color w:val="0D0D0D"/>
-          <w:sz w:val="28"/>
-          <w:szCs w:val="28"/>
-          <w:shd w:val="clear" w:color="auto" w:fill="FFFFFF"/>
-        </w:rPr>
-        <w:t xml:space="preserve">Es importante elaborar un proyecto nacional porque nos brinda una visión clara y objetivos comunes hacia los cuales dirigirnos como país. Esto nos ayuda a enfocar nuestros esfuerzos y recursos de manera eficiente para lograr un desarrollo económico sostenible. Además, un proyecto nacional nos permite reducir las desigualdades sociales y económicas, garantizando un acceso equitativo a servicios básicos y promoviendo la inclusión social. También nos ayuda a ser más sostenibles ambientalmente al proteger nuestros recursos naturales y adoptar prácticas ecoamigables. Fortalece nuestras instituciones y el Estado de derecho, fomentando la transparencia, la rendición de cuentas y la lucha contra la corrupción. Asimismo, nos brinda seguridad y resiliencia ante crisis y desafíos, promoviendo la seguridad ciudadana, la defensa nacional y la gestión de riesgos. En resumen, elaborar un </w:t>
-      </w:r>
-      <w:r>
-        <w:rPr>
-          <w:rFonts w:ascii="Arial" w:hAnsi="Arial" w:cs="Arial"/>
-          <w:color w:val="0D0D0D"/>
-          <w:sz w:val="28"/>
-          <w:szCs w:val="28"/>
-          <w:shd w:val="clear" w:color="auto" w:fill="FFFFFF"/>
-        </w:rPr>
-        <w:lastRenderedPageBreak/>
-        <w:t>proyecto nacional es fundamental para impulsar el progreso integral de nuestra nación y mejorar la calidad de vida de todos los ciudadanos.</w:t>
+          <w:rFonts w:ascii="Arial" w:hAnsi="Arial" w:cs="Arial"/>
+          <w:color w:val="000000" w:themeColor="text1"/>
+          <w:sz w:val="24"/>
+          <w:szCs w:val="24"/>
+        </w:rPr>
+      </w:pPr>
+      <w:r>
+        <w:rPr>
+          <w:rFonts w:ascii="Arial" w:hAnsi="Arial" w:cs="Arial"/>
+          <w:color w:val="000000" w:themeColor="text1"/>
+          <w:sz w:val="24"/>
+          <w:szCs w:val="24"/>
+        </w:rPr>
+        <w:t>Su importancia surge para mejorar al país en el que vivimos, poder superar factores que nos limitan como sociedad, por lo que es una forma de proponer un cambio para la sociedad, no solo guatemalteca sino para cualquier país que quiera tener un desarrollo. Nosotros que somos los que vivimos el día a día podemos dar a conocer esos factores que tenemos que mejorar y poder tomar un plan de acción para poder contrarrestar esos problemas; así podremos gozar de un buen futuro en el cual no tendremos que preocuparnos por problemas tan impactantes en la sociedad.</w:t>
       </w:r>
     </w:p>
     <w:p>
@@ -2106,15 +2044,30 @@
       <w:pPr>
         <w:pStyle w:val="Ttulo"/>
         <w:jc w:val="center"/>
-      </w:pPr>
-      <w:r>
+        <w:rPr>
+          <w:rFonts w:ascii="Arial" w:hAnsi="Arial" w:cs="Arial"/>
+        </w:rPr>
+      </w:pPr>
+      <w:r>
+        <w:rPr>
+          <w:rFonts w:ascii="Arial" w:hAnsi="Arial" w:cs="Arial"/>
+        </w:rPr>
         <w:t>Prevención de la violencia en contextos escolares</w:t>
       </w:r>
     </w:p>
-    <w:p/>
+    <w:p>
+      <w:pPr>
+        <w:rPr>
+          <w:rFonts w:ascii="Arial" w:hAnsi="Arial" w:cs="Arial"/>
+        </w:rPr>
+      </w:pPr>
+    </w:p>
     <w:p>
       <w:pPr>
         <w:pStyle w:val="Ttulo2"/>
+        <w:rPr>
+          <w:rFonts w:ascii="Arial" w:hAnsi="Arial" w:cs="Arial"/>
+        </w:rPr>
       </w:pPr>
     </w:p>
     <w:p>
@@ -2159,16 +2112,7 @@
           <w:sz w:val="28"/>
           <w:szCs w:val="28"/>
         </w:rPr>
-        <w:t>La violencia escolar es un fenómeno complejo que afecta a estudiantes, maestros y personal escolar en todo el mundo. Se manifiesta de diversas formas, incluyendo el acoso físico, verbal o psicológico, la intimidación, la discriminación, la violencia sexual, entre otras formas de agresión. Este problema no solo tiene consecuencias inmediatas para las víctimas, sino que también puede tener un impacto duradero en su bienestar emocional, social y académico. En esta introducción, exploraremos en profundidad qué es la violencia escolar, sus causas subyacentes y sus consecuencias, así como las estrategias para prevenirla y abordarla de manera efectiva dentro de los entornos educativos</w:t>
-      </w:r>
-      <w:r>
-        <w:rPr>
-          <w:rFonts w:ascii="Arial" w:hAnsi="Arial" w:cs="Arial"/>
-          <w:color w:val="000000" w:themeColor="text1"/>
-          <w:sz w:val="28"/>
-          <w:szCs w:val="28"/>
-        </w:rPr>
-        <w:t>.</w:t>
+        <w:t>La violencia escolar es un fenómeno complejo que afecta a estudiantes, maestros y personal escolar en todo el mundo. Se manifiesta de diversas formas, incluyendo el acoso físico, verbal o psicológico, la intimidación, la discriminación, la violencia sexual, entre otras formas de agresión. Este problema no solo tiene consecuencias inmediatas para las víctimas, sino que también puede tener un impacto duradero en su bienestar emocional, social y académico. En esta introducción, exploraremos en profundidad qué es la violencia escolar, sus causas subyacentes y sus consecuencias, así como las estrategias para prevenirla y abordarla de manera efectiva dentro de los entornos educativos.</w:t>
       </w:r>
     </w:p>
     <w:p>
@@ -2300,34 +2244,7 @@
           <w:sz w:val="28"/>
           <w:szCs w:val="28"/>
         </w:rPr>
-        <w:t xml:space="preserve">Algunas de las causas asociadas con la violencia escolar son: el predominio de la violencia entre iguales ante el desconocimiento de formas eficaces para resolver conflictos, insuficiencia de información sobre los tipos y los efectos de la violencia en la escuela la ausencia de mecanismos eficaces para prevenirla y erradicarla, políticas </w:t>
-      </w:r>
-      <w:r>
-        <w:rPr>
-          <w:rFonts w:ascii="Arial" w:hAnsi="Arial" w:cs="Arial"/>
-          <w:color w:val="000000" w:themeColor="text1"/>
-          <w:sz w:val="28"/>
-          <w:szCs w:val="28"/>
-        </w:rPr>
-        <w:t>que criminalizan</w:t>
-      </w:r>
-      <w:r>
-        <w:rPr>
-          <w:rFonts w:ascii="Arial" w:hAnsi="Arial" w:cs="Arial"/>
-          <w:color w:val="000000" w:themeColor="text1"/>
-          <w:sz w:val="28"/>
-          <w:szCs w:val="28"/>
-        </w:rPr>
-        <w:t>, falta de vinculación de la violencia escolar con el entorno personal y social, así como la inexistencia de una configuración normativa adecuada.</w:t>
-      </w:r>
-      <w:r>
-        <w:rPr>
-          <w:rFonts w:ascii="Arial" w:hAnsi="Arial" w:cs="Arial"/>
-          <w:color w:val="000000" w:themeColor="text1"/>
-          <w:sz w:val="28"/>
-          <w:szCs w:val="28"/>
-        </w:rPr>
-        <w:t xml:space="preserve"> </w:t>
+        <w:t xml:space="preserve">Algunas de las causas asociadas con la violencia escolar son: el predominio de la violencia entre iguales ante el desconocimiento de formas eficaces para resolver conflictos, insuficiencia de información sobre los tipos y los efectos de la violencia en la escuela la ausencia de mecanismos eficaces para prevenirla y erradicarla, políticas que criminalizan, falta de vinculación de la violencia escolar con el entorno personal y social, así como la inexistencia de una configuración normativa adecuada. </w:t>
       </w:r>
       <w:sdt>
         <w:sdtPr>
@@ -2340,6 +2257,7 @@
           <w:id w:val="-195467075"/>
           <w:citation/>
         </w:sdtPr>
+        <w:sdtEndPr/>
         <w:sdtContent>
           <w:r>
             <w:rPr>
@@ -2526,7 +2444,25 @@
           <w:sz w:val="28"/>
           <w:szCs w:val="28"/>
         </w:rPr>
-        <w:t xml:space="preserve">Integrar programas de educación en habilidades socioemocionales en el currículo escolar puede ayudar a los estudiantes a desarrollar habilidades como la empatía, la resolución de conflictos y la auto-regulación emocional. Estas habilidades </w:t>
+        <w:t xml:space="preserve">Integrar programas de educación en habilidades socioemocionales en el currículo escolar puede ayudar a los estudiantes a desarrollar habilidades como la empatía, la resolución de conflictos y la </w:t>
+      </w:r>
+      <w:proofErr w:type="spellStart"/>
+      <w:r>
+        <w:rPr>
+          <w:rFonts w:ascii="Arial" w:hAnsi="Arial" w:cs="Arial"/>
+          <w:sz w:val="28"/>
+          <w:szCs w:val="28"/>
+        </w:rPr>
+        <w:t>auto-regulación</w:t>
+      </w:r>
+      <w:proofErr w:type="spellEnd"/>
+      <w:r>
+        <w:rPr>
+          <w:rFonts w:ascii="Arial" w:hAnsi="Arial" w:cs="Arial"/>
+          <w:sz w:val="28"/>
+          <w:szCs w:val="28"/>
+        </w:rPr>
+        <w:t xml:space="preserve"> emocional. Estas habilidades </w:t>
       </w:r>
       <w:r>
         <w:rPr>
@@ -2556,7 +2492,31 @@
           <w:szCs w:val="28"/>
           <w:bdr w:val="single" w:sz="2" w:space="0" w:color="E3E3E3" w:frame="1"/>
         </w:rPr>
-        <w:t>Prevención del acoso escolar (bullying):</w:t>
+        <w:t>Prevención del acoso escolar (</w:t>
+      </w:r>
+      <w:proofErr w:type="spellStart"/>
+      <w:r>
+        <w:rPr>
+          <w:rStyle w:val="Textoennegrita"/>
+          <w:rFonts w:ascii="Arial" w:hAnsi="Arial" w:cs="Arial"/>
+          <w:color w:val="00B0F0"/>
+          <w:sz w:val="28"/>
+          <w:szCs w:val="28"/>
+          <w:bdr w:val="single" w:sz="2" w:space="0" w:color="E3E3E3" w:frame="1"/>
+        </w:rPr>
+        <w:t>bullying</w:t>
+      </w:r>
+      <w:proofErr w:type="spellEnd"/>
+      <w:r>
+        <w:rPr>
+          <w:rStyle w:val="Textoennegrita"/>
+          <w:rFonts w:ascii="Arial" w:hAnsi="Arial" w:cs="Arial"/>
+          <w:color w:val="00B0F0"/>
+          <w:sz w:val="28"/>
+          <w:szCs w:val="28"/>
+          <w:bdr w:val="single" w:sz="2" w:space="0" w:color="E3E3E3" w:frame="1"/>
+        </w:rPr>
+        <w:t>):</w:t>
       </w:r>
       <w:r>
         <w:rPr>
@@ -2699,6 +2659,7 @@
           <w:id w:val="509806390"/>
           <w:citation/>
         </w:sdtPr>
+        <w:sdtEndPr/>
         <w:sdtContent>
           <w:r>
             <w:rPr>
@@ -2731,16 +2692,7 @@
               <w:sz w:val="28"/>
               <w:szCs w:val="28"/>
             </w:rPr>
-            <w:t xml:space="preserve"> </w:t>
-          </w:r>
-          <w:r>
-            <w:rPr>
-              <w:rFonts w:ascii="Arial" w:hAnsi="Arial" w:cs="Arial"/>
-              <w:noProof/>
-              <w:sz w:val="28"/>
-              <w:szCs w:val="28"/>
-            </w:rPr>
-            <w:t>(Cartilla, ¿Cómo prevenir y abordar, 2018)</w:t>
+            <w:t xml:space="preserve"> (Cartilla, ¿Cómo prevenir y abordar, 2018)</w:t>
           </w:r>
           <w:r>
             <w:rPr>
@@ -2834,17 +2786,19 @@
           <w:szCs w:val="28"/>
           <w:shd w:val="clear" w:color="auto" w:fill="FFFFFF"/>
         </w:rPr>
-        <w:t xml:space="preserve"> </w:t>
-      </w:r>
-      <w:r>
+        <w:t xml:space="preserve"> en segundo lugar, la importancia de la formación ciudadana a partir de la creación de un plan de acción (Ley 20.911), con el fin de desarrollar una participación cívica activa de los estudiantes, y, desde el liderazgo escolar a partir de la gestión pedagógica que se desarrolla en las comunidades escolares</w:t>
+      </w:r>
+    </w:p>
+    <w:p>
+      <w:pPr>
+        <w:spacing w:after="0" w:line="360" w:lineRule="auto"/>
         <w:rPr>
           <w:rFonts w:ascii="Arial" w:hAnsi="Arial" w:cs="Arial"/>
           <w:sz w:val="28"/>
           <w:szCs w:val="28"/>
           <w:shd w:val="clear" w:color="auto" w:fill="FFFFFF"/>
         </w:rPr>
-        <w:t xml:space="preserve">en segundo lugar, la importancia de la formación ciudadana a partir de la creación de un plan de acción (Ley 20.911), con el fin de desarrollar una participación cívica activa de los </w:t>
-      </w:r>
+      </w:pPr>
       <w:r>
         <w:rPr>
           <w:rFonts w:ascii="Arial" w:hAnsi="Arial" w:cs="Arial"/>
@@ -2852,7 +2806,7 @@
           <w:szCs w:val="28"/>
           <w:shd w:val="clear" w:color="auto" w:fill="FFFFFF"/>
         </w:rPr>
-        <w:t>estudiantes, y</w:t>
+        <w:t>Desde el punto de vista conceptual, la participación puede adquirir diferentes significados dependiendo de la perspectiva o enfoque de investigación. Desde la definición más básica, se entiende la participación como la asociación del individuo con otros, es decir, corresponde a un paso desde un acto individual a uno colectivo Desde una perspectiva organizacional, y acorde a la orientación de este estudio, la participación se considera como una dimensión del liderazgo</w:t>
       </w:r>
       <w:r>
         <w:rPr>
@@ -2861,7 +2815,7 @@
           <w:szCs w:val="28"/>
           <w:shd w:val="clear" w:color="auto" w:fill="FFFFFF"/>
         </w:rPr>
-        <w:t>, desde el liderazgo escolar a partir de la gestión pedagógica que se desarrolla en las comunidades escolares</w:t>
+        <w:t xml:space="preserve"> enfatizando en un estilo democrático y distribuido de dirección. En el ámbito educativo, lo anterior se traduce en la redistribución del poder, la autoridad, y la toma de decisiones compartiendo las acciones, prácticas y responsabilidades.</w:t>
       </w:r>
     </w:p>
     <w:p>
@@ -2873,78 +2827,6 @@
           <w:szCs w:val="28"/>
         </w:rPr>
       </w:pPr>
-      <w:r>
-        <w:rPr>
-          <w:rFonts w:ascii="Arial" w:hAnsi="Arial" w:cs="Arial"/>
-          <w:sz w:val="28"/>
-          <w:szCs w:val="28"/>
-          <w:shd w:val="clear" w:color="auto" w:fill="FFFFFF"/>
-        </w:rPr>
-        <w:t xml:space="preserve">Desde el punto de vista conceptual, la participación puede adquirir diferentes significados dependiendo de la perspectiva o enfoque de investigación. Desde la definición más básica, se entiende la participación como la asociación del individuo con </w:t>
-      </w:r>
-      <w:r>
-        <w:rPr>
-          <w:rFonts w:ascii="Arial" w:hAnsi="Arial" w:cs="Arial"/>
-          <w:sz w:val="28"/>
-          <w:szCs w:val="28"/>
-          <w:shd w:val="clear" w:color="auto" w:fill="FFFFFF"/>
-        </w:rPr>
-        <w:t>otros, es</w:t>
-      </w:r>
-      <w:r>
-        <w:rPr>
-          <w:rFonts w:ascii="Arial" w:hAnsi="Arial" w:cs="Arial"/>
-          <w:sz w:val="28"/>
-          <w:szCs w:val="28"/>
-          <w:shd w:val="clear" w:color="auto" w:fill="FFFFFF"/>
-        </w:rPr>
-        <w:t xml:space="preserve"> decir, corresponde a un paso desde un acto individual a uno colectivo</w:t>
-      </w:r>
-      <w:r>
-        <w:rPr>
-          <w:rFonts w:ascii="Arial" w:hAnsi="Arial" w:cs="Arial"/>
-          <w:sz w:val="28"/>
-          <w:szCs w:val="28"/>
-          <w:shd w:val="clear" w:color="auto" w:fill="FFFFFF"/>
-        </w:rPr>
-        <w:t xml:space="preserve"> </w:t>
-      </w:r>
-      <w:r>
-        <w:rPr>
-          <w:rFonts w:ascii="Arial" w:hAnsi="Arial" w:cs="Arial"/>
-          <w:sz w:val="28"/>
-          <w:szCs w:val="28"/>
-          <w:shd w:val="clear" w:color="auto" w:fill="FFFFFF"/>
-        </w:rPr>
-        <w:t>Desde una perspectiva organizacional, y acorde a la orientación de este estudio, la participación se considera como una dimensión del liderazgo</w:t>
-      </w:r>
-      <w:r>
-        <w:rPr>
-          <w:rFonts w:ascii="Arial" w:hAnsi="Arial" w:cs="Arial"/>
-          <w:sz w:val="28"/>
-          <w:szCs w:val="28"/>
-          <w:shd w:val="clear" w:color="auto" w:fill="FFFFFF"/>
-        </w:rPr>
-        <w:t xml:space="preserve"> </w:t>
-      </w:r>
-      <w:r>
-        <w:rPr>
-          <w:rFonts w:ascii="Arial" w:hAnsi="Arial" w:cs="Arial"/>
-          <w:sz w:val="28"/>
-          <w:szCs w:val="28"/>
-          <w:shd w:val="clear" w:color="auto" w:fill="FFFFFF"/>
-        </w:rPr>
-        <w:t>enfatizando en un estilo democrático y distribuido de dirección. En el ámbito educativo, lo anterior se traduce en la redistribución del poder, la autoridad, y la toma de decisiones compartiendo las acciones, prácticas y responsabilidades</w:t>
-      </w:r>
-      <w:r>
-        <w:rPr>
-          <w:rFonts w:ascii="Arial" w:hAnsi="Arial" w:cs="Arial"/>
-          <w:sz w:val="28"/>
-          <w:szCs w:val="28"/>
-          <w:shd w:val="clear" w:color="auto" w:fill="FFFFFF"/>
-        </w:rPr>
-        <w:t>.</w:t>
-      </w:r>
       <w:r>
         <w:rPr>
           <w:rFonts w:ascii="Arial" w:hAnsi="Arial" w:cs="Arial"/>
@@ -2968,14 +2850,23 @@
       <w:pPr>
         <w:pStyle w:val="Ttulo"/>
         <w:jc w:val="center"/>
-      </w:pPr>
-      <w:r>
+        <w:rPr>
+          <w:rFonts w:ascii="Arial" w:hAnsi="Arial" w:cs="Arial"/>
+        </w:rPr>
+      </w:pPr>
+      <w:r>
+        <w:rPr>
+          <w:rFonts w:ascii="Arial" w:hAnsi="Arial" w:cs="Arial"/>
+        </w:rPr>
         <w:t>Metas corto, mediano y largo plazo</w:t>
       </w:r>
     </w:p>
     <w:p>
       <w:pPr>
         <w:pStyle w:val="Ttulo2"/>
+        <w:rPr>
+          <w:rFonts w:ascii="Arial" w:hAnsi="Arial" w:cs="Arial"/>
+        </w:rPr>
       </w:pPr>
     </w:p>
     <w:p>
@@ -3136,6 +3027,9 @@
         <w:t>las cuales formarán parte importante para el desarrollo del país, brindando más oportunidades de trabajo que ayuden a los guatemaltecos a poder contar con un salario digno.</w:t>
       </w:r>
       <w:r>
+        <w:rPr>
+          <w:rFonts w:ascii="Arial" w:hAnsi="Arial" w:cs="Arial"/>
+        </w:rPr>
         <w:t xml:space="preserve"> </w:t>
       </w:r>
       <w:r>
@@ -3240,29 +3134,7 @@
           <w:sz w:val="28"/>
           <w:szCs w:val="28"/>
         </w:rPr>
-        <w:t xml:space="preserve">Metas a </w:t>
-      </w:r>
-      <w:r>
-        <w:rPr>
-          <w:rFonts w:ascii="Arial" w:hAnsi="Arial" w:cs="Arial"/>
-          <w:b/>
-          <w:bCs/>
-          <w:color w:val="000000" w:themeColor="text1"/>
-          <w:sz w:val="28"/>
-          <w:szCs w:val="28"/>
-        </w:rPr>
-        <w:t>largo</w:t>
-      </w:r>
-      <w:r>
-        <w:rPr>
-          <w:rFonts w:ascii="Arial" w:hAnsi="Arial" w:cs="Arial"/>
-          <w:b/>
-          <w:bCs/>
-          <w:color w:val="000000" w:themeColor="text1"/>
-          <w:sz w:val="28"/>
-          <w:szCs w:val="28"/>
-        </w:rPr>
-        <w:t xml:space="preserve"> plazo: </w:t>
+        <w:t xml:space="preserve">Metas a largo plazo: </w:t>
       </w:r>
     </w:p>
     <w:p>
@@ -3273,7 +3145,7 @@
           <w:numId w:val="10"/>
         </w:numPr>
         <w:spacing w:line="360" w:lineRule="auto"/>
-        <w:ind w:left="1423" w:hanging="357"/>
+        <w:ind w:left="1134" w:hanging="357"/>
         <w:jc w:val="both"/>
         <w:rPr>
           <w:rFonts w:ascii="Arial" w:hAnsi="Arial" w:cs="Arial"/>
@@ -3301,7 +3173,7 @@
           <w:numId w:val="10"/>
         </w:numPr>
         <w:spacing w:line="360" w:lineRule="auto"/>
-        <w:ind w:left="1423" w:hanging="357"/>
+        <w:ind w:left="1134" w:hanging="357"/>
         <w:jc w:val="both"/>
         <w:rPr>
           <w:rFonts w:ascii="Arial" w:hAnsi="Arial" w:cs="Arial"/>
@@ -3365,6 +3237,7 @@
             <w:id w:val="111145805"/>
             <w:bibliography/>
           </w:sdtPr>
+          <w:sdtEndPr/>
           <w:sdtContent>
             <w:p>
               <w:pPr>
@@ -3596,6 +3469,7 @@
           <w:id w:val="-1940051574"/>
           <w:citation/>
         </w:sdtPr>
+        <w:sdtEndPr/>
         <w:sdtContent>
           <w:r>
             <w:rPr>
@@ -3699,7 +3573,7 @@
 </file>
 
 <file path=word/numbering.xml><?xml version="1.0" encoding="utf-8"?>
-<w:numbering xmlns:wpc="http://schemas.microsoft.com/office/word/2010/wordprocessingCanvas" xmlns:cx="http://schemas.microsoft.com/office/drawing/2014/chartex" xmlns:cx1="http://schemas.microsoft.com/office/drawing/2015/9/8/chartex" xmlns:cx2="http://schemas.microsoft.com/office/drawing/2015/10/21/chartex" xmlns:cx3="http://schemas.microsoft.com/office/drawing/2016/5/9/chartex" xmlns:cx4="http://schemas.microsoft.com/office/drawing/2016/5/10/chartex" xmlns:cx5="http://schemas.microsoft.com/office/drawing/2016/5/11/chartex" xmlns:cx6="http://schemas.microsoft.com/office/drawing/2016/5/12/chartex" xmlns:cx7="http://schemas.microsoft.com/office/drawing/2016/5/13/chartex" xmlns:cx8="http://schemas.microsoft.com/office/drawing/2016/5/14/chartex" xmlns:mc="http://schemas.openxmlformats.org/markup-compatibility/2006" xmlns:aink="http://schemas.microsoft.com/office/drawing/2016/ink" xmlns:am3d="http://schemas.microsoft.com/office/drawing/2017/model3d" xmlns:o="urn:schemas-microsoft-com:office:office" xmlns:oel="http://schemas.microsoft.com/office/2019/extlst" xmlns:r="http://schemas.openxmlformats.org/officeDocument/2006/relationships" xmlns:m="http://schemas.openxmlformats.org/officeDocument/2006/math" xmlns:v="urn:schemas-microsoft-com:vml" xmlns:wp14="http://schemas.microsoft.com/office/word/2010/wordprocessingDrawing" xmlns:wp="http://schemas.openxmlformats.org/drawingml/2006/wordprocessingDrawing" xmlns:w10="urn:schemas-microsoft-com:office:word" xmlns:w="http://schemas.openxmlformats.org/wordprocessingml/2006/main" xmlns:w14="http://schemas.microsoft.com/office/word/2010/wordml" xmlns:w15="http://schemas.microsoft.com/office/word/2012/wordml" xmlns:w16cex="http://schemas.microsoft.com/office/word/2018/wordml/cex" xmlns:w16cid="http://schemas.microsoft.com/office/word/2016/wordml/cid" xmlns:w16="http://schemas.microsoft.com/office/word/2018/wordml" xmlns:w16du="http://schemas.microsoft.com/office/word/2023/wordml/word16du" xmlns:w16sdtdh="http://schemas.microsoft.com/office/word/2020/wordml/sdtdatahash" xmlns:w16se="http://schemas.microsoft.com/office/word/2015/wordml/symex" xmlns:wpg="http://schemas.microsoft.com/office/word/2010/wordprocessingGroup" xmlns:wpi="http://schemas.microsoft.com/office/word/2010/wordprocessingInk" xmlns:wne="http://schemas.microsoft.com/office/word/2006/wordml" xmlns:wps="http://schemas.microsoft.com/office/word/2010/wordprocessingShape" mc:Ignorable="w14 w15 w16se w16cid w16 w16cex w16sdtdh w16du wp14">
+<w:numbering xmlns:wpc="http://schemas.microsoft.com/office/word/2010/wordprocessingCanvas" xmlns:cx="http://schemas.microsoft.com/office/drawing/2014/chartex" xmlns:cx1="http://schemas.microsoft.com/office/drawing/2015/9/8/chartex" xmlns:cx2="http://schemas.microsoft.com/office/drawing/2015/10/21/chartex" xmlns:cx3="http://schemas.microsoft.com/office/drawing/2016/5/9/chartex" xmlns:cx4="http://schemas.microsoft.com/office/drawing/2016/5/10/chartex" xmlns:cx5="http://schemas.microsoft.com/office/drawing/2016/5/11/chartex" xmlns:cx6="http://schemas.microsoft.com/office/drawing/2016/5/12/chartex" xmlns:cx7="http://schemas.microsoft.com/office/drawing/2016/5/13/chartex" xmlns:cx8="http://schemas.microsoft.com/office/drawing/2016/5/14/chartex" xmlns:mc="http://schemas.openxmlformats.org/markup-compatibility/2006" xmlns:aink="http://schemas.microsoft.com/office/drawing/2016/ink" xmlns:am3d="http://schemas.microsoft.com/office/drawing/2017/model3d" xmlns:o="urn:schemas-microsoft-com:office:office" xmlns:r="http://schemas.openxmlformats.org/officeDocument/2006/relationships" xmlns:m="http://schemas.openxmlformats.org/officeDocument/2006/math" xmlns:v="urn:schemas-microsoft-com:vml" xmlns:wp14="http://schemas.microsoft.com/office/word/2010/wordprocessingDrawing" xmlns:wp="http://schemas.openxmlformats.org/drawingml/2006/wordprocessingDrawing" xmlns:w10="urn:schemas-microsoft-com:office:word" xmlns:w="http://schemas.openxmlformats.org/wordprocessingml/2006/main" xmlns:w14="http://schemas.microsoft.com/office/word/2010/wordml" xmlns:w15="http://schemas.microsoft.com/office/word/2012/wordml" xmlns:w16cex="http://schemas.microsoft.com/office/word/2018/wordml/cex" xmlns:w16cid="http://schemas.microsoft.com/office/word/2016/wordml/cid" xmlns:w16="http://schemas.microsoft.com/office/word/2018/wordml" xmlns:w16sdtdh="http://schemas.microsoft.com/office/word/2020/wordml/sdtdatahash" xmlns:w16se="http://schemas.microsoft.com/office/word/2015/wordml/symex" xmlns:wpg="http://schemas.microsoft.com/office/word/2010/wordprocessingGroup" xmlns:wpi="http://schemas.microsoft.com/office/word/2010/wordprocessingInk" xmlns:wne="http://schemas.microsoft.com/office/word/2006/wordml" xmlns:wps="http://schemas.microsoft.com/office/word/2010/wordprocessingShape" mc:Ignorable="w14 w15 w16se w16cid w16 w16cex w16sdtdh wp14">
   <w:abstractNum w:abstractNumId="0" w15:restartNumberingAfterBreak="0">
     <w:nsid w:val="0362087C"/>
     <w:multiLevelType w:val="multilevel"/>
@@ -4561,7 +4435,7 @@
       <w:lvlText w:val="%1."/>
       <w:lvlJc w:val="left"/>
       <w:pPr>
-        <w:ind w:left="1428" w:hanging="360"/>
+        <w:ind w:left="644" w:hanging="360"/>
       </w:pPr>
       <w:rPr>
         <w:rFonts w:ascii="Segoe UI" w:hAnsi="Segoe UI" w:cs="Segoe UI" w:hint="default"/>
@@ -4575,7 +4449,7 @@
       <w:lvlText w:val="%2."/>
       <w:lvlJc w:val="left"/>
       <w:pPr>
-        <w:ind w:left="2148" w:hanging="360"/>
+        <w:ind w:left="1364" w:hanging="360"/>
       </w:pPr>
     </w:lvl>
     <w:lvl w:ilvl="2" w:tplc="100A001B" w:tentative="1">
@@ -4584,7 +4458,7 @@
       <w:lvlText w:val="%3."/>
       <w:lvlJc w:val="right"/>
       <w:pPr>
-        <w:ind w:left="2868" w:hanging="180"/>
+        <w:ind w:left="2084" w:hanging="180"/>
       </w:pPr>
     </w:lvl>
     <w:lvl w:ilvl="3" w:tplc="100A000F" w:tentative="1">
@@ -4593,7 +4467,7 @@
       <w:lvlText w:val="%4."/>
       <w:lvlJc w:val="left"/>
       <w:pPr>
-        <w:ind w:left="3588" w:hanging="360"/>
+        <w:ind w:left="2804" w:hanging="360"/>
       </w:pPr>
     </w:lvl>
     <w:lvl w:ilvl="4" w:tplc="100A0019" w:tentative="1">
@@ -4602,7 +4476,7 @@
       <w:lvlText w:val="%5."/>
       <w:lvlJc w:val="left"/>
       <w:pPr>
-        <w:ind w:left="4308" w:hanging="360"/>
+        <w:ind w:left="3524" w:hanging="360"/>
       </w:pPr>
     </w:lvl>
     <w:lvl w:ilvl="5" w:tplc="100A001B" w:tentative="1">
@@ -4611,7 +4485,7 @@
       <w:lvlText w:val="%6."/>
       <w:lvlJc w:val="right"/>
       <w:pPr>
-        <w:ind w:left="5028" w:hanging="180"/>
+        <w:ind w:left="4244" w:hanging="180"/>
       </w:pPr>
     </w:lvl>
     <w:lvl w:ilvl="6" w:tplc="100A000F" w:tentative="1">
@@ -4620,7 +4494,7 @@
       <w:lvlText w:val="%7."/>
       <w:lvlJc w:val="left"/>
       <w:pPr>
-        <w:ind w:left="5748" w:hanging="360"/>
+        <w:ind w:left="4964" w:hanging="360"/>
       </w:pPr>
     </w:lvl>
     <w:lvl w:ilvl="7" w:tplc="100A0019" w:tentative="1">
@@ -4629,7 +4503,7 @@
       <w:lvlText w:val="%8."/>
       <w:lvlJc w:val="left"/>
       <w:pPr>
-        <w:ind w:left="6468" w:hanging="360"/>
+        <w:ind w:left="5684" w:hanging="360"/>
       </w:pPr>
     </w:lvl>
     <w:lvl w:ilvl="8" w:tplc="100A001B" w:tentative="1">
@@ -4638,7 +4512,7 @@
       <w:lvlText w:val="%9."/>
       <w:lvlJc w:val="right"/>
       <w:pPr>
-        <w:ind w:left="7188" w:hanging="180"/>
+        <w:ind w:left="6404" w:hanging="180"/>
       </w:pPr>
     </w:lvl>
   </w:abstractNum>
@@ -4868,41 +4742,41 @@
       </w:pPr>
     </w:lvl>
   </w:abstractNum>
-  <w:num w:numId="1" w16cid:durableId="1570310585">
+  <w:num w:numId="1">
     <w:abstractNumId w:val="8"/>
   </w:num>
-  <w:num w:numId="2" w16cid:durableId="816384319">
+  <w:num w:numId="2">
     <w:abstractNumId w:val="2"/>
   </w:num>
-  <w:num w:numId="3" w16cid:durableId="1820266343">
+  <w:num w:numId="3">
     <w:abstractNumId w:val="3"/>
   </w:num>
-  <w:num w:numId="4" w16cid:durableId="795372836">
+  <w:num w:numId="4">
     <w:abstractNumId w:val="5"/>
   </w:num>
-  <w:num w:numId="5" w16cid:durableId="455177534">
+  <w:num w:numId="5">
     <w:abstractNumId w:val="6"/>
   </w:num>
-  <w:num w:numId="6" w16cid:durableId="2139444109">
+  <w:num w:numId="6">
     <w:abstractNumId w:val="0"/>
   </w:num>
-  <w:num w:numId="7" w16cid:durableId="1316765603">
+  <w:num w:numId="7">
     <w:abstractNumId w:val="4"/>
   </w:num>
-  <w:num w:numId="8" w16cid:durableId="637954255">
+  <w:num w:numId="8">
     <w:abstractNumId w:val="9"/>
   </w:num>
-  <w:num w:numId="9" w16cid:durableId="101075933">
+  <w:num w:numId="9">
     <w:abstractNumId w:val="1"/>
   </w:num>
-  <w:num w:numId="10" w16cid:durableId="1556352840">
+  <w:num w:numId="10">
     <w:abstractNumId w:val="7"/>
   </w:num>
 </w:numbering>
 </file>
 
 <file path=word/styles.xml><?xml version="1.0" encoding="utf-8"?>
-<w:styles xmlns:mc="http://schemas.openxmlformats.org/markup-compatibility/2006" xmlns:r="http://schemas.openxmlformats.org/officeDocument/2006/relationships" xmlns:w="http://schemas.openxmlformats.org/wordprocessingml/2006/main" xmlns:w14="http://schemas.microsoft.com/office/word/2010/wordml" xmlns:w15="http://schemas.microsoft.com/office/word/2012/wordml" xmlns:w16cex="http://schemas.microsoft.com/office/word/2018/wordml/cex" xmlns:w16cid="http://schemas.microsoft.com/office/word/2016/wordml/cid" xmlns:w16="http://schemas.microsoft.com/office/word/2018/wordml" xmlns:w16du="http://schemas.microsoft.com/office/word/2023/wordml/word16du" xmlns:w16sdtdh="http://schemas.microsoft.com/office/word/2020/wordml/sdtdatahash" xmlns:w16se="http://schemas.microsoft.com/office/word/2015/wordml/symex" mc:Ignorable="w14 w15 w16se w16cid w16 w16cex w16sdtdh w16du">
+<w:styles xmlns:mc="http://schemas.openxmlformats.org/markup-compatibility/2006" xmlns:r="http://schemas.openxmlformats.org/officeDocument/2006/relationships" xmlns:w="http://schemas.openxmlformats.org/wordprocessingml/2006/main" xmlns:w14="http://schemas.microsoft.com/office/word/2010/wordml" xmlns:w15="http://schemas.microsoft.com/office/word/2012/wordml" xmlns:w16cex="http://schemas.microsoft.com/office/word/2018/wordml/cex" xmlns:w16cid="http://schemas.microsoft.com/office/word/2016/wordml/cid" xmlns:w16="http://schemas.microsoft.com/office/word/2018/wordml" xmlns:w16sdtdh="http://schemas.microsoft.com/office/word/2020/wordml/sdtdatahash" xmlns:w16se="http://schemas.microsoft.com/office/word/2015/wordml/symex" mc:Ignorable="w14 w15 w16se w16cid w16 w16cex w16sdtdh">
   <w:docDefaults>
     <w:rPrDefault>
       <w:rPr>

</xml_diff>

<commit_message>
Se termino tema violencia escolar
</commit_message>
<xml_diff>
--- a/Proyecto de Nación.docx
+++ b/Proyecto de Nación.docx
@@ -1,6 +1,6 @@
 
 <file path=word/document.xml><?xml version="1.0" encoding="utf-8"?>
-<w:document xmlns:wpc="http://schemas.microsoft.com/office/word/2010/wordprocessingCanvas" xmlns:cx="http://schemas.microsoft.com/office/drawing/2014/chartex" xmlns:cx1="http://schemas.microsoft.com/office/drawing/2015/9/8/chartex" xmlns:cx2="http://schemas.microsoft.com/office/drawing/2015/10/21/chartex" xmlns:cx3="http://schemas.microsoft.com/office/drawing/2016/5/9/chartex" xmlns:cx4="http://schemas.microsoft.com/office/drawing/2016/5/10/chartex" xmlns:cx5="http://schemas.microsoft.com/office/drawing/2016/5/11/chartex" xmlns:cx6="http://schemas.microsoft.com/office/drawing/2016/5/12/chartex" xmlns:cx7="http://schemas.microsoft.com/office/drawing/2016/5/13/chartex" xmlns:cx8="http://schemas.microsoft.com/office/drawing/2016/5/14/chartex" xmlns:mc="http://schemas.openxmlformats.org/markup-compatibility/2006" xmlns:aink="http://schemas.microsoft.com/office/drawing/2016/ink" xmlns:am3d="http://schemas.microsoft.com/office/drawing/2017/model3d" xmlns:o="urn:schemas-microsoft-com:office:office" xmlns:r="http://schemas.openxmlformats.org/officeDocument/2006/relationships" xmlns:m="http://schemas.openxmlformats.org/officeDocument/2006/math" xmlns:v="urn:schemas-microsoft-com:vml" xmlns:wp14="http://schemas.microsoft.com/office/word/2010/wordprocessingDrawing" xmlns:wp="http://schemas.openxmlformats.org/drawingml/2006/wordprocessingDrawing" xmlns:w10="urn:schemas-microsoft-com:office:word" xmlns:w="http://schemas.openxmlformats.org/wordprocessingml/2006/main" xmlns:w14="http://schemas.microsoft.com/office/word/2010/wordml" xmlns:w15="http://schemas.microsoft.com/office/word/2012/wordml" xmlns:w16cex="http://schemas.microsoft.com/office/word/2018/wordml/cex" xmlns:w16cid="http://schemas.microsoft.com/office/word/2016/wordml/cid" xmlns:w16="http://schemas.microsoft.com/office/word/2018/wordml" xmlns:w16sdtdh="http://schemas.microsoft.com/office/word/2020/wordml/sdtdatahash" xmlns:w16se="http://schemas.microsoft.com/office/word/2015/wordml/symex" xmlns:wpg="http://schemas.microsoft.com/office/word/2010/wordprocessingGroup" xmlns:wpi="http://schemas.microsoft.com/office/word/2010/wordprocessingInk" xmlns:wne="http://schemas.microsoft.com/office/word/2006/wordml" xmlns:wps="http://schemas.microsoft.com/office/word/2010/wordprocessingShape" mc:Ignorable="w14 w15 w16se w16cid w16 w16cex w16sdtdh wp14">
+<w:document xmlns:wpc="http://schemas.microsoft.com/office/word/2010/wordprocessingCanvas" xmlns:cx="http://schemas.microsoft.com/office/drawing/2014/chartex" xmlns:cx1="http://schemas.microsoft.com/office/drawing/2015/9/8/chartex" xmlns:cx2="http://schemas.microsoft.com/office/drawing/2015/10/21/chartex" xmlns:cx3="http://schemas.microsoft.com/office/drawing/2016/5/9/chartex" xmlns:cx4="http://schemas.microsoft.com/office/drawing/2016/5/10/chartex" xmlns:cx5="http://schemas.microsoft.com/office/drawing/2016/5/11/chartex" xmlns:cx6="http://schemas.microsoft.com/office/drawing/2016/5/12/chartex" xmlns:cx7="http://schemas.microsoft.com/office/drawing/2016/5/13/chartex" xmlns:cx8="http://schemas.microsoft.com/office/drawing/2016/5/14/chartex" xmlns:mc="http://schemas.openxmlformats.org/markup-compatibility/2006" xmlns:aink="http://schemas.microsoft.com/office/drawing/2016/ink" xmlns:am3d="http://schemas.microsoft.com/office/drawing/2017/model3d" xmlns:o="urn:schemas-microsoft-com:office:office" xmlns:oel="http://schemas.microsoft.com/office/2019/extlst" xmlns:r="http://schemas.openxmlformats.org/officeDocument/2006/relationships" xmlns:m="http://schemas.openxmlformats.org/officeDocument/2006/math" xmlns:v="urn:schemas-microsoft-com:vml" xmlns:wp14="http://schemas.microsoft.com/office/word/2010/wordprocessingDrawing" xmlns:wp="http://schemas.openxmlformats.org/drawingml/2006/wordprocessingDrawing" xmlns:w10="urn:schemas-microsoft-com:office:word" xmlns:w="http://schemas.openxmlformats.org/wordprocessingml/2006/main" xmlns:w14="http://schemas.microsoft.com/office/word/2010/wordml" xmlns:w15="http://schemas.microsoft.com/office/word/2012/wordml" xmlns:w16cex="http://schemas.microsoft.com/office/word/2018/wordml/cex" xmlns:w16cid="http://schemas.microsoft.com/office/word/2016/wordml/cid" xmlns:w16="http://schemas.microsoft.com/office/word/2018/wordml" xmlns:w16du="http://schemas.microsoft.com/office/word/2023/wordml/word16du" xmlns:w16sdtdh="http://schemas.microsoft.com/office/word/2020/wordml/sdtdatahash" xmlns:w16se="http://schemas.microsoft.com/office/word/2015/wordml/symex" xmlns:wpg="http://schemas.microsoft.com/office/word/2010/wordprocessingGroup" xmlns:wpi="http://schemas.microsoft.com/office/word/2010/wordprocessingInk" xmlns:wne="http://schemas.microsoft.com/office/word/2006/wordml" xmlns:wps="http://schemas.microsoft.com/office/word/2010/wordprocessingShape" mc:Ignorable="w14 w15 w16se w16cid w16 w16cex w16sdtdh w16du wp14">
   <w:body>
     <w:p>
       <w:pPr>
@@ -1366,7 +1366,6 @@
         </w:rPr>
         <w:t xml:space="preserve">Visión </w:t>
       </w:r>
-      <w:proofErr w:type="gramStart"/>
       <w:r>
         <w:rPr>
           <w:rFonts w:ascii="Arial" w:hAnsi="Arial" w:cs="Arial"/>
@@ -1384,40 +1383,7 @@
           <w:sz w:val="28"/>
           <w:szCs w:val="28"/>
         </w:rPr>
-        <w:t xml:space="preserve"> el</w:t>
-      </w:r>
-      <w:proofErr w:type="gramEnd"/>
-      <w:r>
-        <w:rPr>
-          <w:rStyle w:val="nfasis"/>
-          <w:rFonts w:ascii="Arial" w:hAnsi="Arial" w:cs="Arial"/>
-          <w:i w:val="0"/>
-          <w:sz w:val="28"/>
-          <w:szCs w:val="28"/>
-        </w:rPr>
-        <w:t xml:space="preserve"> horizonte de una década, visualizamos a Guatemala como un faro de progreso y oportunidades para todos sus habitantes. Nos imaginamos un país donde cada guatemalteco y guatemalteca tenga acceso a una educación de calidad que estimule su potencial y </w:t>
-      </w:r>
-      <w:proofErr w:type="gramStart"/>
-      <w:r>
-        <w:rPr>
-          <w:rStyle w:val="nfasis"/>
-          <w:rFonts w:ascii="Arial" w:hAnsi="Arial" w:cs="Arial"/>
-          <w:i w:val="0"/>
-          <w:sz w:val="28"/>
-          <w:szCs w:val="28"/>
-        </w:rPr>
-        <w:t>les</w:t>
-      </w:r>
-      <w:proofErr w:type="gramEnd"/>
-      <w:r>
-        <w:rPr>
-          <w:rStyle w:val="nfasis"/>
-          <w:rFonts w:ascii="Arial" w:hAnsi="Arial" w:cs="Arial"/>
-          <w:i w:val="0"/>
-          <w:sz w:val="28"/>
-          <w:szCs w:val="28"/>
-        </w:rPr>
-        <w:t xml:space="preserve"> prepare para enfrentar los desafíos del siglo XXI. Vemos un futuro donde el desarrollo tecnológico no solo es accesible, sino que también impulsa la innovación y la creación de empleos bien remunerados en todas las regiones del país.</w:t>
+        <w:t xml:space="preserve"> el horizonte de una década, visualizamos a Guatemala como un faro de progreso y oportunidades para todos sus habitantes. Nos imaginamos un país donde cada guatemalteco y guatemalteca tenga acceso a una educación de calidad que estimule su potencial y les prepare para enfrentar los desafíos del siglo XXI. Vemos un futuro donde el desarrollo tecnológico no solo es accesible, sino que también impulsa la innovación y la creación de empleos bien remunerados en todas las regiones del país.</w:t>
       </w:r>
     </w:p>
     <w:p>
@@ -1902,29 +1868,7 @@
           <w:szCs w:val="28"/>
         </w:rPr>
         <w:lastRenderedPageBreak/>
-        <w:t>¿</w:t>
-      </w:r>
-      <w:r>
-        <w:rPr>
-          <w:rFonts w:ascii="Arial" w:hAnsi="Arial" w:cs="Arial"/>
-          <w:b/>
-          <w:bCs/>
-          <w:color w:val="000000" w:themeColor="text1"/>
-          <w:sz w:val="28"/>
-          <w:szCs w:val="28"/>
-        </w:rPr>
-        <w:t>Por qué</w:t>
-      </w:r>
-      <w:r>
-        <w:rPr>
-          <w:rFonts w:ascii="Arial" w:hAnsi="Arial" w:cs="Arial"/>
-          <w:b/>
-          <w:bCs/>
-          <w:color w:val="000000" w:themeColor="text1"/>
-          <w:sz w:val="28"/>
-          <w:szCs w:val="28"/>
-        </w:rPr>
-        <w:t xml:space="preserve"> es importante el proyecto de nación?</w:t>
+        <w:t>¿Por qué es importante el proyecto de nación?</w:t>
       </w:r>
     </w:p>
     <w:p>
@@ -2257,7 +2201,6 @@
           <w:id w:val="-195467075"/>
           <w:citation/>
         </w:sdtPr>
-        <w:sdtEndPr/>
         <w:sdtContent>
           <w:r>
             <w:rPr>
@@ -2310,48 +2253,234 @@
     </w:p>
     <w:p>
       <w:pPr>
-        <w:spacing w:after="0" w:line="360" w:lineRule="auto"/>
+        <w:spacing w:after="0" w:line="240" w:lineRule="auto"/>
+        <w:rPr>
+          <w:rFonts w:ascii="Arial" w:hAnsi="Arial" w:cs="Arial"/>
+          <w:color w:val="000000" w:themeColor="text1"/>
+          <w:sz w:val="28"/>
+          <w:szCs w:val="28"/>
+        </w:rPr>
+      </w:pPr>
+      <w:r>
+        <w:rPr>
+          <w:rFonts w:ascii="Arial" w:hAnsi="Arial" w:cs="Arial"/>
+          <w:color w:val="000000" w:themeColor="text1"/>
+          <w:sz w:val="28"/>
+          <w:szCs w:val="28"/>
+        </w:rPr>
+        <w:br w:type="page"/>
+      </w:r>
+    </w:p>
+    <w:p>
+      <w:pPr>
+        <w:spacing w:line="360" w:lineRule="auto"/>
+        <w:jc w:val="center"/>
+        <w:rPr>
+          <w:rFonts w:ascii="Arial" w:hAnsi="Arial" w:cs="Arial"/>
+          <w:b/>
+          <w:bCs/>
+          <w:sz w:val="28"/>
+          <w:szCs w:val="28"/>
+        </w:rPr>
+      </w:pPr>
+      <w:r>
+        <w:rPr>
+          <w:rFonts w:ascii="Arial" w:hAnsi="Arial" w:cs="Arial"/>
+          <w:b/>
+          <w:bCs/>
+          <w:sz w:val="28"/>
+          <w:szCs w:val="28"/>
+        </w:rPr>
+        <w:lastRenderedPageBreak/>
+        <w:t>Consecuencias de la violencia escolar</w:t>
+      </w:r>
+    </w:p>
+    <w:p>
+      <w:pPr>
+        <w:spacing w:line="360" w:lineRule="auto"/>
         <w:jc w:val="both"/>
         <w:rPr>
           <w:rFonts w:ascii="Arial" w:hAnsi="Arial" w:cs="Arial"/>
-          <w:color w:val="000000" w:themeColor="text1"/>
-          <w:sz w:val="28"/>
-          <w:szCs w:val="28"/>
-        </w:rPr>
-      </w:pPr>
-    </w:p>
-    <w:p>
-      <w:pPr>
-        <w:spacing w:after="0" w:line="360" w:lineRule="auto"/>
+          <w:sz w:val="24"/>
+          <w:szCs w:val="24"/>
+        </w:rPr>
+      </w:pPr>
+      <w:r>
+        <w:rPr>
+          <w:rFonts w:ascii="Arial" w:hAnsi="Arial" w:cs="Arial"/>
+          <w:sz w:val="24"/>
+          <w:szCs w:val="24"/>
+        </w:rPr>
+        <w:t>La violencia en Guatemala es un problema que nos afecta a todos, en especial a la niñez y juventud. Los estudios realizados sobre acoso escolar nos informan que en algunos centros educativos se manifiesta con mayor intensidad que en otros, lo cual es perjudicial para la dinámica y la atmósfera en la que se desarrolla el proceso de enseñanza y, por ende, en el aprendizaje dentro del contexto educativo. Por tal razón, el clima escolar es uno de los factores que más inciden para la promoción de la convivencia pacífica y una cultura de paz. Como parte de las medidas implementadas para prevenir la violencia dentro del Sistema Educativo, el Ministerio de Educación –Mineduc- ha liderado la Estrategia de Educación Integral en Sexualidad y Prevención de Violencia, en la que se han establecido diversas acciones específicas para mitigar este fenómeno</w:t>
+      </w:r>
+      <w:r>
+        <w:rPr>
+          <w:rFonts w:ascii="Arial" w:hAnsi="Arial" w:cs="Arial"/>
+          <w:sz w:val="24"/>
+          <w:szCs w:val="24"/>
+        </w:rPr>
+        <w:t>.</w:t>
+      </w:r>
+      <w:sdt>
+        <w:sdtPr>
+          <w:rPr>
+            <w:rFonts w:ascii="Arial" w:hAnsi="Arial" w:cs="Arial"/>
+            <w:sz w:val="24"/>
+            <w:szCs w:val="24"/>
+          </w:rPr>
+          <w:id w:val="-463044776"/>
+          <w:citation/>
+        </w:sdtPr>
+        <w:sdtContent>
+          <w:r>
+            <w:rPr>
+              <w:rFonts w:ascii="Arial" w:hAnsi="Arial" w:cs="Arial"/>
+              <w:sz w:val="24"/>
+              <w:szCs w:val="24"/>
+            </w:rPr>
+            <w:fldChar w:fldCharType="begin"/>
+          </w:r>
+          <w:r>
+            <w:rPr>
+              <w:rFonts w:ascii="Arial" w:hAnsi="Arial" w:cs="Arial"/>
+              <w:sz w:val="24"/>
+              <w:szCs w:val="24"/>
+            </w:rPr>
+            <w:instrText xml:space="preserve"> CITATION Men15 \l 4106 </w:instrText>
+          </w:r>
+          <w:r>
+            <w:rPr>
+              <w:rFonts w:ascii="Arial" w:hAnsi="Arial" w:cs="Arial"/>
+              <w:sz w:val="24"/>
+              <w:szCs w:val="24"/>
+            </w:rPr>
+            <w:fldChar w:fldCharType="separate"/>
+          </w:r>
+          <w:r>
+            <w:rPr>
+              <w:rFonts w:ascii="Arial" w:hAnsi="Arial" w:cs="Arial"/>
+              <w:noProof/>
+              <w:sz w:val="24"/>
+              <w:szCs w:val="24"/>
+            </w:rPr>
+            <w:t xml:space="preserve"> </w:t>
+          </w:r>
+          <w:r>
+            <w:rPr>
+              <w:rFonts w:ascii="Arial" w:hAnsi="Arial" w:cs="Arial"/>
+              <w:noProof/>
+              <w:sz w:val="24"/>
+              <w:szCs w:val="24"/>
+            </w:rPr>
+            <w:t>(Mendizábal, 2015)</w:t>
+          </w:r>
+          <w:r>
+            <w:rPr>
+              <w:rFonts w:ascii="Arial" w:hAnsi="Arial" w:cs="Arial"/>
+              <w:sz w:val="24"/>
+              <w:szCs w:val="24"/>
+            </w:rPr>
+            <w:fldChar w:fldCharType="end"/>
+          </w:r>
+        </w:sdtContent>
+      </w:sdt>
+    </w:p>
+    <w:p>
+      <w:pPr>
+        <w:spacing w:line="360" w:lineRule="auto"/>
         <w:jc w:val="both"/>
         <w:rPr>
           <w:rFonts w:ascii="Arial" w:hAnsi="Arial" w:cs="Arial"/>
-          <w:color w:val="000000" w:themeColor="text1"/>
-          <w:sz w:val="28"/>
-          <w:szCs w:val="28"/>
-        </w:rPr>
-      </w:pPr>
-    </w:p>
-    <w:p>
-      <w:pPr>
-        <w:spacing w:after="0" w:line="360" w:lineRule="auto"/>
-        <w:jc w:val="both"/>
-        <w:rPr>
-          <w:rFonts w:ascii="Arial" w:hAnsi="Arial" w:cs="Arial"/>
-          <w:color w:val="000000" w:themeColor="text1"/>
-          <w:sz w:val="28"/>
-          <w:szCs w:val="28"/>
-        </w:rPr>
-      </w:pPr>
-      <w:r>
-        <w:rPr>
-          <w:rFonts w:ascii="Arial" w:hAnsi="Arial" w:cs="Arial"/>
-          <w:color w:val="000000" w:themeColor="text1"/>
-          <w:sz w:val="28"/>
-          <w:szCs w:val="28"/>
-        </w:rPr>
-        <w:t>JUNIOR SANCHEZ</w:t>
-      </w:r>
+          <w:sz w:val="24"/>
+          <w:szCs w:val="24"/>
+        </w:rPr>
+      </w:pPr>
+      <w:r>
+        <w:rPr>
+          <w:rFonts w:ascii="Arial" w:hAnsi="Arial" w:cs="Arial"/>
+          <w:sz w:val="24"/>
+          <w:szCs w:val="24"/>
+        </w:rPr>
+        <w:t>En Guatemala, a pesar de los avances educativos de los últimos años, pocos estudiantes son los que logran terminar su escolaridad en el tiempo estipulado y la tasa de deserción escolar continúa siendo muy alta. El contexto de conflictividad, exclusión y violencia presente en muchos centros educativos y aulas escolares, no contribuye al mejoramiento de esta situación ni al desarrollo educativo, sino, por el contrario, promueve una cultura en la cual las normas, los valores y las actitudes permiten, fomentan y justifican el autoritarismo y el uso de violencia en las relaciones interpersonales y comunitarias. Estos comportamientos contrarrestan la promoción e integración de los valores propios de una cultura de paz y reproducen normas de convivencia proclives a la confrontación y violencia escolar. La UNESCO considera que el acceso a la educación de calidad supone el fomento a la convivencia pacífica como una de las herramientas más productivas para asegurar, promover y proteger el ejercicio de la plena ciudadanía y, a largo plazo, el desarrollo de una sociedad más incluyente, democrática, pacífica y equitativa.</w:t>
+      </w:r>
+      <w:r>
+        <w:rPr>
+          <w:rFonts w:ascii="Arial" w:hAnsi="Arial" w:cs="Arial"/>
+          <w:sz w:val="24"/>
+          <w:szCs w:val="24"/>
+        </w:rPr>
+        <w:t xml:space="preserve"> </w:t>
+      </w:r>
+      <w:r>
+        <w:rPr>
+          <w:rFonts w:ascii="Arial" w:hAnsi="Arial" w:cs="Arial"/>
+          <w:sz w:val="24"/>
+          <w:szCs w:val="24"/>
+        </w:rPr>
+        <w:t>Desde esta perspectiva, las instituciones educativas deben constituirse en espacios privilegiados que fomenten relaciones sanas y armoniosas con la participación de la comunidad educativa, como ejercicio de una ciudadanía sana que favorezca la cultura de paz.</w:t>
+      </w:r>
+      <w:r>
+        <w:rPr>
+          <w:rFonts w:ascii="Arial" w:hAnsi="Arial" w:cs="Arial"/>
+          <w:sz w:val="32"/>
+          <w:szCs w:val="32"/>
+        </w:rPr>
+        <w:t xml:space="preserve"> </w:t>
+      </w:r>
+      <w:sdt>
+        <w:sdtPr>
+          <w:rPr>
+            <w:rFonts w:ascii="Arial" w:hAnsi="Arial" w:cs="Arial"/>
+            <w:sz w:val="24"/>
+            <w:szCs w:val="24"/>
+          </w:rPr>
+          <w:id w:val="1948663435"/>
+          <w:citation/>
+        </w:sdtPr>
+        <w:sdtContent>
+          <w:r>
+            <w:rPr>
+              <w:rFonts w:ascii="Arial" w:hAnsi="Arial" w:cs="Arial"/>
+              <w:sz w:val="24"/>
+              <w:szCs w:val="24"/>
+            </w:rPr>
+            <w:fldChar w:fldCharType="begin"/>
+          </w:r>
+          <w:r>
+            <w:rPr>
+              <w:rFonts w:ascii="Arial" w:hAnsi="Arial" w:cs="Arial"/>
+              <w:sz w:val="24"/>
+              <w:szCs w:val="24"/>
+            </w:rPr>
+            <w:instrText xml:space="preserve"> CITATION Jua15 \l 4106 </w:instrText>
+          </w:r>
+          <w:r>
+            <w:rPr>
+              <w:rFonts w:ascii="Arial" w:hAnsi="Arial" w:cs="Arial"/>
+              <w:sz w:val="24"/>
+              <w:szCs w:val="24"/>
+            </w:rPr>
+            <w:fldChar w:fldCharType="separate"/>
+          </w:r>
+          <w:r>
+            <w:rPr>
+              <w:rFonts w:ascii="Arial" w:hAnsi="Arial" w:cs="Arial"/>
+              <w:noProof/>
+              <w:sz w:val="24"/>
+              <w:szCs w:val="24"/>
+            </w:rPr>
+            <w:t>(Zuchini, 2015)</w:t>
+          </w:r>
+          <w:r>
+            <w:rPr>
+              <w:rFonts w:ascii="Arial" w:hAnsi="Arial" w:cs="Arial"/>
+              <w:sz w:val="24"/>
+              <w:szCs w:val="24"/>
+            </w:rPr>
+            <w:fldChar w:fldCharType="end"/>
+          </w:r>
+        </w:sdtContent>
+      </w:sdt>
     </w:p>
     <w:p>
       <w:pPr>
@@ -2368,6 +2497,7 @@
           <w:color w:val="FF0000"/>
           <w:sz w:val="32"/>
         </w:rPr>
+        <w:lastRenderedPageBreak/>
         <w:t>Estrategias de prevención de la violencia en contextos escolares</w:t>
       </w:r>
     </w:p>
@@ -2462,7 +2592,183 @@
           <w:sz w:val="28"/>
           <w:szCs w:val="28"/>
         </w:rPr>
-        <w:t xml:space="preserve"> emocional. Estas habilidades </w:t>
+        <w:t xml:space="preserve"> emocional. Estas habilidades fortalecen las relaciones interpersonales y reducen la probabilidad de comportamientos violentos.</w:t>
+      </w:r>
+    </w:p>
+    <w:p>
+      <w:pPr>
+        <w:jc w:val="both"/>
+        <w:rPr>
+          <w:rFonts w:ascii="Arial" w:hAnsi="Arial" w:cs="Arial"/>
+          <w:sz w:val="28"/>
+          <w:szCs w:val="28"/>
+        </w:rPr>
+      </w:pPr>
+      <w:r>
+        <w:rPr>
+          <w:rStyle w:val="Textoennegrita"/>
+          <w:rFonts w:ascii="Arial" w:hAnsi="Arial" w:cs="Arial"/>
+          <w:color w:val="00B0F0"/>
+          <w:sz w:val="28"/>
+          <w:szCs w:val="28"/>
+          <w:bdr w:val="single" w:sz="2" w:space="0" w:color="E3E3E3" w:frame="1"/>
+        </w:rPr>
+        <w:t>Prevención del acoso escolar (</w:t>
+      </w:r>
+      <w:proofErr w:type="spellStart"/>
+      <w:r>
+        <w:rPr>
+          <w:rStyle w:val="Textoennegrita"/>
+          <w:rFonts w:ascii="Arial" w:hAnsi="Arial" w:cs="Arial"/>
+          <w:color w:val="00B0F0"/>
+          <w:sz w:val="28"/>
+          <w:szCs w:val="28"/>
+          <w:bdr w:val="single" w:sz="2" w:space="0" w:color="E3E3E3" w:frame="1"/>
+        </w:rPr>
+        <w:t>bullying</w:t>
+      </w:r>
+      <w:proofErr w:type="spellEnd"/>
+      <w:r>
+        <w:rPr>
+          <w:rStyle w:val="Textoennegrita"/>
+          <w:rFonts w:ascii="Arial" w:hAnsi="Arial" w:cs="Arial"/>
+          <w:color w:val="00B0F0"/>
+          <w:sz w:val="28"/>
+          <w:szCs w:val="28"/>
+          <w:bdr w:val="single" w:sz="2" w:space="0" w:color="E3E3E3" w:frame="1"/>
+        </w:rPr>
+        <w:t>):</w:t>
+      </w:r>
+      <w:r>
+        <w:rPr>
+          <w:rFonts w:ascii="Arial" w:hAnsi="Arial" w:cs="Arial"/>
+          <w:color w:val="00B0F0"/>
+          <w:sz w:val="28"/>
+          <w:szCs w:val="28"/>
+        </w:rPr>
+        <w:t xml:space="preserve"> </w:t>
+      </w:r>
+      <w:r>
+        <w:rPr>
+          <w:rFonts w:ascii="Arial" w:hAnsi="Arial" w:cs="Arial"/>
+          <w:sz w:val="28"/>
+          <w:szCs w:val="28"/>
+        </w:rPr>
+        <w:t>El acoso escolar es una forma común de violencia en contextos escolares y puede tener efectos devastadores en la salud mental y el bienestar de los estudiantes. Implementar políticas de tolerancia cero hacia el acoso escolar, ofrecer capacitación al personal escolar y promover una cultura de denuncia son estrategias efectivas para prevenir esta forma de violencia.</w:t>
+      </w:r>
+    </w:p>
+    <w:p>
+      <w:pPr>
+        <w:jc w:val="both"/>
+        <w:rPr>
+          <w:rFonts w:ascii="Arial" w:hAnsi="Arial" w:cs="Arial"/>
+          <w:sz w:val="28"/>
+          <w:szCs w:val="28"/>
+        </w:rPr>
+      </w:pPr>
+      <w:r>
+        <w:rPr>
+          <w:rStyle w:val="Textoennegrita"/>
+          <w:rFonts w:ascii="Arial" w:hAnsi="Arial" w:cs="Arial"/>
+          <w:color w:val="00B0F0"/>
+          <w:sz w:val="28"/>
+          <w:szCs w:val="28"/>
+          <w:bdr w:val="single" w:sz="2" w:space="0" w:color="E3E3E3" w:frame="1"/>
+        </w:rPr>
+        <w:t>Fomento de la participación estudiantil:</w:t>
+      </w:r>
+      <w:r>
+        <w:rPr>
+          <w:rFonts w:ascii="Arial" w:hAnsi="Arial" w:cs="Arial"/>
+          <w:color w:val="00B0F0"/>
+          <w:sz w:val="28"/>
+          <w:szCs w:val="28"/>
+        </w:rPr>
+        <w:t xml:space="preserve"> </w:t>
+      </w:r>
+      <w:r>
+        <w:rPr>
+          <w:rFonts w:ascii="Arial" w:hAnsi="Arial" w:cs="Arial"/>
+          <w:sz w:val="28"/>
+          <w:szCs w:val="28"/>
+        </w:rPr>
+        <w:t>Involucrar a los estudiantes en la toma de decisiones y en la vida escolar puede contribuir a crear un sentido de pertenencia y responsabilidad en la comunidad escolar. Establecer consejos estudiantiles, clubes y actividades extracurriculares donde los estudiantes puedan expresarse y desarrollar liderazgo puede ayudar a prevenir comportamientos violentos.</w:t>
+      </w:r>
+    </w:p>
+    <w:p>
+      <w:pPr>
+        <w:jc w:val="both"/>
+        <w:rPr>
+          <w:rFonts w:ascii="Arial" w:hAnsi="Arial" w:cs="Arial"/>
+          <w:sz w:val="28"/>
+          <w:szCs w:val="28"/>
+        </w:rPr>
+      </w:pPr>
+      <w:r>
+        <w:rPr>
+          <w:rStyle w:val="Textoennegrita"/>
+          <w:rFonts w:ascii="Arial" w:hAnsi="Arial" w:cs="Arial"/>
+          <w:color w:val="00B0F0"/>
+          <w:sz w:val="28"/>
+          <w:szCs w:val="28"/>
+          <w:bdr w:val="single" w:sz="2" w:space="0" w:color="E3E3E3" w:frame="1"/>
+        </w:rPr>
+        <w:t>Intervención temprana y apoyo psicosocial:</w:t>
+      </w:r>
+      <w:r>
+        <w:rPr>
+          <w:rFonts w:ascii="Arial" w:hAnsi="Arial" w:cs="Arial"/>
+          <w:color w:val="00B0F0"/>
+          <w:sz w:val="28"/>
+          <w:szCs w:val="28"/>
+        </w:rPr>
+        <w:t xml:space="preserve"> </w:t>
+      </w:r>
+      <w:r>
+        <w:rPr>
+          <w:rFonts w:ascii="Arial" w:hAnsi="Arial" w:cs="Arial"/>
+          <w:sz w:val="28"/>
+          <w:szCs w:val="28"/>
+        </w:rPr>
+        <w:t>Identificar y apoyar a los estudiantes en riesgo de comportamiento violento es esencial para prevenir incidentes graves. Ofrecer servicios de asesoramiento y apoyo psicológico, así como programas de intervención temprana para abordar factores de riesgo como el estrés, la depresión o la violencia en el hogar, puede ayudar a reducir la probabilidad de que los estudiantes recurran a la violencia.</w:t>
+      </w:r>
+    </w:p>
+    <w:p>
+      <w:pPr>
+        <w:jc w:val="both"/>
+        <w:rPr>
+          <w:rFonts w:ascii="Arial" w:hAnsi="Arial" w:cs="Arial"/>
+          <w:sz w:val="28"/>
+          <w:szCs w:val="28"/>
+        </w:rPr>
+      </w:pPr>
+      <w:r>
+        <w:rPr>
+          <w:rStyle w:val="Textoennegrita"/>
+          <w:rFonts w:ascii="Arial" w:hAnsi="Arial" w:cs="Arial"/>
+          <w:color w:val="00B0F0"/>
+          <w:sz w:val="28"/>
+          <w:szCs w:val="28"/>
+          <w:bdr w:val="single" w:sz="2" w:space="0" w:color="E3E3E3" w:frame="1"/>
+        </w:rPr>
+        <w:t>Colaboración con la comunidad:</w:t>
+      </w:r>
+      <w:r>
+        <w:rPr>
+          <w:rFonts w:ascii="Arial" w:hAnsi="Arial" w:cs="Arial"/>
+          <w:color w:val="00B0F0"/>
+          <w:sz w:val="28"/>
+          <w:szCs w:val="28"/>
+        </w:rPr>
+        <w:t xml:space="preserve"> </w:t>
+      </w:r>
+      <w:r>
+        <w:rPr>
+          <w:rFonts w:ascii="Arial" w:hAnsi="Arial" w:cs="Arial"/>
+          <w:sz w:val="28"/>
+          <w:szCs w:val="28"/>
+        </w:rPr>
+        <w:t xml:space="preserve">La prevención de la violencia escolar requiere el compromiso y la colaboración de toda la comunidad, incluidos </w:t>
       </w:r>
       <w:r>
         <w:rPr>
@@ -2471,183 +2777,7 @@
           <w:szCs w:val="28"/>
         </w:rPr>
         <w:lastRenderedPageBreak/>
-        <w:t>fortalecen las relaciones interpersonales y reducen la probabilidad de comportamientos violentos.</w:t>
-      </w:r>
-    </w:p>
-    <w:p>
-      <w:pPr>
-        <w:jc w:val="both"/>
-        <w:rPr>
-          <w:rFonts w:ascii="Arial" w:hAnsi="Arial" w:cs="Arial"/>
-          <w:sz w:val="28"/>
-          <w:szCs w:val="28"/>
-        </w:rPr>
-      </w:pPr>
-      <w:r>
-        <w:rPr>
-          <w:rStyle w:val="Textoennegrita"/>
-          <w:rFonts w:ascii="Arial" w:hAnsi="Arial" w:cs="Arial"/>
-          <w:color w:val="00B0F0"/>
-          <w:sz w:val="28"/>
-          <w:szCs w:val="28"/>
-          <w:bdr w:val="single" w:sz="2" w:space="0" w:color="E3E3E3" w:frame="1"/>
-        </w:rPr>
-        <w:t>Prevención del acoso escolar (</w:t>
-      </w:r>
-      <w:proofErr w:type="spellStart"/>
-      <w:r>
-        <w:rPr>
-          <w:rStyle w:val="Textoennegrita"/>
-          <w:rFonts w:ascii="Arial" w:hAnsi="Arial" w:cs="Arial"/>
-          <w:color w:val="00B0F0"/>
-          <w:sz w:val="28"/>
-          <w:szCs w:val="28"/>
-          <w:bdr w:val="single" w:sz="2" w:space="0" w:color="E3E3E3" w:frame="1"/>
-        </w:rPr>
-        <w:t>bullying</w:t>
-      </w:r>
-      <w:proofErr w:type="spellEnd"/>
-      <w:r>
-        <w:rPr>
-          <w:rStyle w:val="Textoennegrita"/>
-          <w:rFonts w:ascii="Arial" w:hAnsi="Arial" w:cs="Arial"/>
-          <w:color w:val="00B0F0"/>
-          <w:sz w:val="28"/>
-          <w:szCs w:val="28"/>
-          <w:bdr w:val="single" w:sz="2" w:space="0" w:color="E3E3E3" w:frame="1"/>
-        </w:rPr>
-        <w:t>):</w:t>
-      </w:r>
-      <w:r>
-        <w:rPr>
-          <w:rFonts w:ascii="Arial" w:hAnsi="Arial" w:cs="Arial"/>
-          <w:color w:val="00B0F0"/>
-          <w:sz w:val="28"/>
-          <w:szCs w:val="28"/>
-        </w:rPr>
-        <w:t xml:space="preserve"> </w:t>
-      </w:r>
-      <w:r>
-        <w:rPr>
-          <w:rFonts w:ascii="Arial" w:hAnsi="Arial" w:cs="Arial"/>
-          <w:sz w:val="28"/>
-          <w:szCs w:val="28"/>
-        </w:rPr>
-        <w:t>El acoso escolar es una forma común de violencia en contextos escolares y puede tener efectos devastadores en la salud mental y el bienestar de los estudiantes. Implementar políticas de tolerancia cero hacia el acoso escolar, ofrecer capacitación al personal escolar y promover una cultura de denuncia son estrategias efectivas para prevenir esta forma de violencia.</w:t>
-      </w:r>
-    </w:p>
-    <w:p>
-      <w:pPr>
-        <w:jc w:val="both"/>
-        <w:rPr>
-          <w:rFonts w:ascii="Arial" w:hAnsi="Arial" w:cs="Arial"/>
-          <w:sz w:val="28"/>
-          <w:szCs w:val="28"/>
-        </w:rPr>
-      </w:pPr>
-      <w:r>
-        <w:rPr>
-          <w:rStyle w:val="Textoennegrita"/>
-          <w:rFonts w:ascii="Arial" w:hAnsi="Arial" w:cs="Arial"/>
-          <w:color w:val="00B0F0"/>
-          <w:sz w:val="28"/>
-          <w:szCs w:val="28"/>
-          <w:bdr w:val="single" w:sz="2" w:space="0" w:color="E3E3E3" w:frame="1"/>
-        </w:rPr>
-        <w:t>Fomento de la participación estudiantil:</w:t>
-      </w:r>
-      <w:r>
-        <w:rPr>
-          <w:rFonts w:ascii="Arial" w:hAnsi="Arial" w:cs="Arial"/>
-          <w:color w:val="00B0F0"/>
-          <w:sz w:val="28"/>
-          <w:szCs w:val="28"/>
-        </w:rPr>
-        <w:t xml:space="preserve"> </w:t>
-      </w:r>
-      <w:r>
-        <w:rPr>
-          <w:rFonts w:ascii="Arial" w:hAnsi="Arial" w:cs="Arial"/>
-          <w:sz w:val="28"/>
-          <w:szCs w:val="28"/>
-        </w:rPr>
-        <w:t>Involucrar a los estudiantes en la toma de decisiones y en la vida escolar puede contribuir a crear un sentido de pertenencia y responsabilidad en la comunidad escolar. Establecer consejos estudiantiles, clubes y actividades extracurriculares donde los estudiantes puedan expresarse y desarrollar liderazgo puede ayudar a prevenir comportamientos violentos.</w:t>
-      </w:r>
-    </w:p>
-    <w:p>
-      <w:pPr>
-        <w:jc w:val="both"/>
-        <w:rPr>
-          <w:rFonts w:ascii="Arial" w:hAnsi="Arial" w:cs="Arial"/>
-          <w:sz w:val="28"/>
-          <w:szCs w:val="28"/>
-        </w:rPr>
-      </w:pPr>
-      <w:r>
-        <w:rPr>
-          <w:rStyle w:val="Textoennegrita"/>
-          <w:rFonts w:ascii="Arial" w:hAnsi="Arial" w:cs="Arial"/>
-          <w:color w:val="00B0F0"/>
-          <w:sz w:val="28"/>
-          <w:szCs w:val="28"/>
-          <w:bdr w:val="single" w:sz="2" w:space="0" w:color="E3E3E3" w:frame="1"/>
-        </w:rPr>
-        <w:t>Intervención temprana y apoyo psicosocial:</w:t>
-      </w:r>
-      <w:r>
-        <w:rPr>
-          <w:rFonts w:ascii="Arial" w:hAnsi="Arial" w:cs="Arial"/>
-          <w:color w:val="00B0F0"/>
-          <w:sz w:val="28"/>
-          <w:szCs w:val="28"/>
-        </w:rPr>
-        <w:t xml:space="preserve"> </w:t>
-      </w:r>
-      <w:r>
-        <w:rPr>
-          <w:rFonts w:ascii="Arial" w:hAnsi="Arial" w:cs="Arial"/>
-          <w:sz w:val="28"/>
-          <w:szCs w:val="28"/>
-        </w:rPr>
-        <w:t>Identificar y apoyar a los estudiantes en riesgo de comportamiento violento es esencial para prevenir incidentes graves. Ofrecer servicios de asesoramiento y apoyo psicológico, así como programas de intervención temprana para abordar factores de riesgo como el estrés, la depresión o la violencia en el hogar, puede ayudar a reducir la probabilidad de que los estudiantes recurran a la violencia.</w:t>
-      </w:r>
-    </w:p>
-    <w:p>
-      <w:pPr>
-        <w:jc w:val="both"/>
-        <w:rPr>
-          <w:rFonts w:ascii="Arial" w:hAnsi="Arial" w:cs="Arial"/>
-          <w:sz w:val="28"/>
-          <w:szCs w:val="28"/>
-        </w:rPr>
-      </w:pPr>
-      <w:r>
-        <w:rPr>
-          <w:rStyle w:val="Textoennegrita"/>
-          <w:rFonts w:ascii="Arial" w:hAnsi="Arial" w:cs="Arial"/>
-          <w:color w:val="00B0F0"/>
-          <w:sz w:val="28"/>
-          <w:szCs w:val="28"/>
-          <w:bdr w:val="single" w:sz="2" w:space="0" w:color="E3E3E3" w:frame="1"/>
-        </w:rPr>
-        <w:t>Colaboración con la comunidad:</w:t>
-      </w:r>
-      <w:r>
-        <w:rPr>
-          <w:rFonts w:ascii="Arial" w:hAnsi="Arial" w:cs="Arial"/>
-          <w:color w:val="00B0F0"/>
-          <w:sz w:val="28"/>
-          <w:szCs w:val="28"/>
-        </w:rPr>
-        <w:t xml:space="preserve"> </w:t>
-      </w:r>
-      <w:r>
-        <w:rPr>
-          <w:rFonts w:ascii="Arial" w:hAnsi="Arial" w:cs="Arial"/>
-          <w:sz w:val="28"/>
-          <w:szCs w:val="28"/>
-        </w:rPr>
-        <w:t>La prevención de la violencia escolar requiere el compromiso y la colaboración de toda la comunidad, incluidos padres, autoridades locales, organizaciones sin fines de lucro y agencias gubernamentales. Establecer alianzas y programas de colaboración que aborden las causas subyacentes de la violencia y promuevan entornos seguros y saludables en la comunidad puede tener un impacto positivo duradero.</w:t>
+        <w:t>padres, autoridades locales, organizaciones sin fines de lucro y agencias gubernamentales. Establecer alianzas y programas de colaboración que aborden las causas subyacentes de la violencia y promuevan entornos seguros y saludables en la comunidad puede tener un impacto positivo duradero.</w:t>
       </w:r>
       <w:sdt>
         <w:sdtPr>
@@ -2659,7 +2789,6 @@
           <w:id w:val="509806390"/>
           <w:citation/>
         </w:sdtPr>
-        <w:sdtEndPr/>
         <w:sdtContent>
           <w:r>
             <w:rPr>
@@ -2692,7 +2821,16 @@
               <w:sz w:val="28"/>
               <w:szCs w:val="28"/>
             </w:rPr>
-            <w:t xml:space="preserve"> (Cartilla, ¿Cómo prevenir y abordar, 2018)</w:t>
+            <w:t xml:space="preserve"> </w:t>
+          </w:r>
+          <w:r>
+            <w:rPr>
+              <w:rFonts w:ascii="Arial" w:hAnsi="Arial" w:cs="Arial"/>
+              <w:noProof/>
+              <w:sz w:val="28"/>
+              <w:szCs w:val="28"/>
+            </w:rPr>
+            <w:t>(Cartilla, ¿Cómo prevenir y abordar, 2018)</w:t>
           </w:r>
           <w:r>
             <w:rPr>
@@ -3237,7 +3375,6 @@
             <w:id w:val="111145805"/>
             <w:bibliography/>
           </w:sdtPr>
-          <w:sdtEndPr/>
           <w:sdtContent>
             <w:p>
               <w:pPr>
@@ -3396,6 +3533,39 @@
                   <w:noProof/>
                   <w:lang w:val="es-ES"/>
                 </w:rPr>
+                <w:t xml:space="preserve">Mendizábal, C. C. (2015). </w:t>
+              </w:r>
+              <w:r>
+                <w:rPr>
+                  <w:i/>
+                  <w:iCs/>
+                  <w:noProof/>
+                  <w:lang w:val="es-ES"/>
+                </w:rPr>
+                <w:t>Encuesta Nacional Sobre Violencia y Clima Escolar.</w:t>
+              </w:r>
+              <w:r>
+                <w:rPr>
+                  <w:noProof/>
+                  <w:lang w:val="es-ES"/>
+                </w:rPr>
+                <w:t xml:space="preserve"> </w:t>
+              </w:r>
+            </w:p>
+            <w:p>
+              <w:pPr>
+                <w:pStyle w:val="Bibliografa"/>
+                <w:ind w:left="720" w:hanging="720"/>
+                <w:rPr>
+                  <w:noProof/>
+                  <w:lang w:val="es-ES"/>
+                </w:rPr>
+              </w:pPr>
+              <w:r>
+                <w:rPr>
+                  <w:noProof/>
+                  <w:lang w:val="es-ES"/>
+                </w:rPr>
                 <w:t xml:space="preserve">Moroto, S. F. (1992). </w:t>
               </w:r>
               <w:r>
@@ -3469,7 +3639,6 @@
           <w:id w:val="-1940051574"/>
           <w:citation/>
         </w:sdtPr>
-        <w:sdtEndPr/>
         <w:sdtContent>
           <w:r>
             <w:rPr>
@@ -3573,7 +3742,7 @@
 </file>
 
 <file path=word/numbering.xml><?xml version="1.0" encoding="utf-8"?>
-<w:numbering xmlns:wpc="http://schemas.microsoft.com/office/word/2010/wordprocessingCanvas" xmlns:cx="http://schemas.microsoft.com/office/drawing/2014/chartex" xmlns:cx1="http://schemas.microsoft.com/office/drawing/2015/9/8/chartex" xmlns:cx2="http://schemas.microsoft.com/office/drawing/2015/10/21/chartex" xmlns:cx3="http://schemas.microsoft.com/office/drawing/2016/5/9/chartex" xmlns:cx4="http://schemas.microsoft.com/office/drawing/2016/5/10/chartex" xmlns:cx5="http://schemas.microsoft.com/office/drawing/2016/5/11/chartex" xmlns:cx6="http://schemas.microsoft.com/office/drawing/2016/5/12/chartex" xmlns:cx7="http://schemas.microsoft.com/office/drawing/2016/5/13/chartex" xmlns:cx8="http://schemas.microsoft.com/office/drawing/2016/5/14/chartex" xmlns:mc="http://schemas.openxmlformats.org/markup-compatibility/2006" xmlns:aink="http://schemas.microsoft.com/office/drawing/2016/ink" xmlns:am3d="http://schemas.microsoft.com/office/drawing/2017/model3d" xmlns:o="urn:schemas-microsoft-com:office:office" xmlns:r="http://schemas.openxmlformats.org/officeDocument/2006/relationships" xmlns:m="http://schemas.openxmlformats.org/officeDocument/2006/math" xmlns:v="urn:schemas-microsoft-com:vml" xmlns:wp14="http://schemas.microsoft.com/office/word/2010/wordprocessingDrawing" xmlns:wp="http://schemas.openxmlformats.org/drawingml/2006/wordprocessingDrawing" xmlns:w10="urn:schemas-microsoft-com:office:word" xmlns:w="http://schemas.openxmlformats.org/wordprocessingml/2006/main" xmlns:w14="http://schemas.microsoft.com/office/word/2010/wordml" xmlns:w15="http://schemas.microsoft.com/office/word/2012/wordml" xmlns:w16cex="http://schemas.microsoft.com/office/word/2018/wordml/cex" xmlns:w16cid="http://schemas.microsoft.com/office/word/2016/wordml/cid" xmlns:w16="http://schemas.microsoft.com/office/word/2018/wordml" xmlns:w16sdtdh="http://schemas.microsoft.com/office/word/2020/wordml/sdtdatahash" xmlns:w16se="http://schemas.microsoft.com/office/word/2015/wordml/symex" xmlns:wpg="http://schemas.microsoft.com/office/word/2010/wordprocessingGroup" xmlns:wpi="http://schemas.microsoft.com/office/word/2010/wordprocessingInk" xmlns:wne="http://schemas.microsoft.com/office/word/2006/wordml" xmlns:wps="http://schemas.microsoft.com/office/word/2010/wordprocessingShape" mc:Ignorable="w14 w15 w16se w16cid w16 w16cex w16sdtdh wp14">
+<w:numbering xmlns:wpc="http://schemas.microsoft.com/office/word/2010/wordprocessingCanvas" xmlns:cx="http://schemas.microsoft.com/office/drawing/2014/chartex" xmlns:cx1="http://schemas.microsoft.com/office/drawing/2015/9/8/chartex" xmlns:cx2="http://schemas.microsoft.com/office/drawing/2015/10/21/chartex" xmlns:cx3="http://schemas.microsoft.com/office/drawing/2016/5/9/chartex" xmlns:cx4="http://schemas.microsoft.com/office/drawing/2016/5/10/chartex" xmlns:cx5="http://schemas.microsoft.com/office/drawing/2016/5/11/chartex" xmlns:cx6="http://schemas.microsoft.com/office/drawing/2016/5/12/chartex" xmlns:cx7="http://schemas.microsoft.com/office/drawing/2016/5/13/chartex" xmlns:cx8="http://schemas.microsoft.com/office/drawing/2016/5/14/chartex" xmlns:mc="http://schemas.openxmlformats.org/markup-compatibility/2006" xmlns:aink="http://schemas.microsoft.com/office/drawing/2016/ink" xmlns:am3d="http://schemas.microsoft.com/office/drawing/2017/model3d" xmlns:o="urn:schemas-microsoft-com:office:office" xmlns:oel="http://schemas.microsoft.com/office/2019/extlst" xmlns:r="http://schemas.openxmlformats.org/officeDocument/2006/relationships" xmlns:m="http://schemas.openxmlformats.org/officeDocument/2006/math" xmlns:v="urn:schemas-microsoft-com:vml" xmlns:wp14="http://schemas.microsoft.com/office/word/2010/wordprocessingDrawing" xmlns:wp="http://schemas.openxmlformats.org/drawingml/2006/wordprocessingDrawing" xmlns:w10="urn:schemas-microsoft-com:office:word" xmlns:w="http://schemas.openxmlformats.org/wordprocessingml/2006/main" xmlns:w14="http://schemas.microsoft.com/office/word/2010/wordml" xmlns:w15="http://schemas.microsoft.com/office/word/2012/wordml" xmlns:w16cex="http://schemas.microsoft.com/office/word/2018/wordml/cex" xmlns:w16cid="http://schemas.microsoft.com/office/word/2016/wordml/cid" xmlns:w16="http://schemas.microsoft.com/office/word/2018/wordml" xmlns:w16du="http://schemas.microsoft.com/office/word/2023/wordml/word16du" xmlns:w16sdtdh="http://schemas.microsoft.com/office/word/2020/wordml/sdtdatahash" xmlns:w16se="http://schemas.microsoft.com/office/word/2015/wordml/symex" xmlns:wpg="http://schemas.microsoft.com/office/word/2010/wordprocessingGroup" xmlns:wpi="http://schemas.microsoft.com/office/word/2010/wordprocessingInk" xmlns:wne="http://schemas.microsoft.com/office/word/2006/wordml" xmlns:wps="http://schemas.microsoft.com/office/word/2010/wordprocessingShape" mc:Ignorable="w14 w15 w16se w16cid w16 w16cex w16sdtdh w16du wp14">
   <w:abstractNum w:abstractNumId="0" w15:restartNumberingAfterBreak="0">
     <w:nsid w:val="0362087C"/>
     <w:multiLevelType w:val="multilevel"/>
@@ -4742,41 +4911,41 @@
       </w:pPr>
     </w:lvl>
   </w:abstractNum>
-  <w:num w:numId="1">
+  <w:num w:numId="1" w16cid:durableId="559289840">
     <w:abstractNumId w:val="8"/>
   </w:num>
-  <w:num w:numId="2">
+  <w:num w:numId="2" w16cid:durableId="501967792">
     <w:abstractNumId w:val="2"/>
   </w:num>
-  <w:num w:numId="3">
+  <w:num w:numId="3" w16cid:durableId="538931274">
     <w:abstractNumId w:val="3"/>
   </w:num>
-  <w:num w:numId="4">
+  <w:num w:numId="4" w16cid:durableId="1190679371">
     <w:abstractNumId w:val="5"/>
   </w:num>
-  <w:num w:numId="5">
+  <w:num w:numId="5" w16cid:durableId="1199320791">
     <w:abstractNumId w:val="6"/>
   </w:num>
-  <w:num w:numId="6">
+  <w:num w:numId="6" w16cid:durableId="564343067">
     <w:abstractNumId w:val="0"/>
   </w:num>
-  <w:num w:numId="7">
+  <w:num w:numId="7" w16cid:durableId="1108500781">
     <w:abstractNumId w:val="4"/>
   </w:num>
-  <w:num w:numId="8">
+  <w:num w:numId="8" w16cid:durableId="1790322465">
     <w:abstractNumId w:val="9"/>
   </w:num>
-  <w:num w:numId="9">
+  <w:num w:numId="9" w16cid:durableId="57020538">
     <w:abstractNumId w:val="1"/>
   </w:num>
-  <w:num w:numId="10">
+  <w:num w:numId="10" w16cid:durableId="1293292517">
     <w:abstractNumId w:val="7"/>
   </w:num>
 </w:numbering>
 </file>
 
 <file path=word/styles.xml><?xml version="1.0" encoding="utf-8"?>
-<w:styles xmlns:mc="http://schemas.openxmlformats.org/markup-compatibility/2006" xmlns:r="http://schemas.openxmlformats.org/officeDocument/2006/relationships" xmlns:w="http://schemas.openxmlformats.org/wordprocessingml/2006/main" xmlns:w14="http://schemas.microsoft.com/office/word/2010/wordml" xmlns:w15="http://schemas.microsoft.com/office/word/2012/wordml" xmlns:w16cex="http://schemas.microsoft.com/office/word/2018/wordml/cex" xmlns:w16cid="http://schemas.microsoft.com/office/word/2016/wordml/cid" xmlns:w16="http://schemas.microsoft.com/office/word/2018/wordml" xmlns:w16sdtdh="http://schemas.microsoft.com/office/word/2020/wordml/sdtdatahash" xmlns:w16se="http://schemas.microsoft.com/office/word/2015/wordml/symex" mc:Ignorable="w14 w15 w16se w16cid w16 w16cex w16sdtdh">
+<w:styles xmlns:mc="http://schemas.openxmlformats.org/markup-compatibility/2006" xmlns:r="http://schemas.openxmlformats.org/officeDocument/2006/relationships" xmlns:w="http://schemas.openxmlformats.org/wordprocessingml/2006/main" xmlns:w14="http://schemas.microsoft.com/office/word/2010/wordml" xmlns:w15="http://schemas.microsoft.com/office/word/2012/wordml" xmlns:w16cex="http://schemas.microsoft.com/office/word/2018/wordml/cex" xmlns:w16cid="http://schemas.microsoft.com/office/word/2016/wordml/cid" xmlns:w16="http://schemas.microsoft.com/office/word/2018/wordml" xmlns:w16du="http://schemas.microsoft.com/office/word/2023/wordml/word16du" xmlns:w16sdtdh="http://schemas.microsoft.com/office/word/2020/wordml/sdtdatahash" xmlns:w16se="http://schemas.microsoft.com/office/word/2015/wordml/symex" mc:Ignorable="w14 w15 w16se w16cid w16 w16cex w16sdtdh w16du">
   <w:docDefaults>
     <w:rPrDefault>
       <w:rPr>
@@ -5875,7 +6044,7 @@
     <b:Month>5</b:Month>
     <b:Day>10</b:Day>
     <b:URL>https://convivenciaparaciudadania.mineduc.cl/wp-content/uploads/2019/10/cartilla_10.pdf</b:URL>
-    <b:RefOrder>2</b:RefOrder>
+    <b:RefOrder>4</b:RefOrder>
   </b:Source>
   <b:Source>
     <b:Tag>Jor181</b:Tag>
@@ -5897,7 +6066,7 @@
     <b:Month>5</b:Month>
     <b:Day>10</b:Day>
     <b:URL>https://convivenciaparaciudadania.mineduc.cl/wp-content/uploads/2019/10/cartilla_10.pdf</b:URL>
-    <b:RefOrder>3</b:RefOrder>
+    <b:RefOrder>5</b:RefOrder>
   </b:Source>
   <b:Source>
     <b:Tag>Cox15</b:Tag>
@@ -5912,7 +6081,7 @@
     <b:InternetSiteTitle>https://www.redalyc.org/journal/2431/243170668008/html/</b:InternetSiteTitle>
     <b:Year>2015</b:Year>
     <b:URL>https://www.redalyc.org/journal/2431/243170668008/html/</b:URL>
-    <b:RefOrder>4</b:RefOrder>
+    <b:RefOrder>6</b:RefOrder>
   </b:Source>
   <b:Source>
     <b:Tag>San92</b:Tag>
@@ -5933,13 +6102,51 @@
     <b:InternetSiteTitle>Liderazgo y participación en escuelas públicas</b:InternetSiteTitle>
     <b:Year>1992</b:Year>
     <b:URL>https://www.redalyc.org/journal/2431/243170668008/html/</b:URL>
-    <b:RefOrder>5</b:RefOrder>
+    <b:RefOrder>7</b:RefOrder>
+  </b:Source>
+  <b:Source>
+    <b:Tag>Men15</b:Tag>
+    <b:SourceType>Book</b:SourceType>
+    <b:Guid>{3941302B-EF0A-4E61-98BB-9B1322408FEB}</b:Guid>
+    <b:Title>Encuesta Nacional Sobre Violencia y Clima Escolar</b:Title>
+    <b:Year>2015</b:Year>
+    <b:Author>
+      <b:Author>
+        <b:NameList>
+          <b:Person>
+            <b:Last>Mendizábal</b:Last>
+            <b:First>Cynthia</b:First>
+            <b:Middle>Carolina del Aguila</b:Middle>
+          </b:Person>
+        </b:NameList>
+      </b:Author>
+    </b:Author>
+    <b:RefOrder>2</b:RefOrder>
+  </b:Source>
+  <b:Source>
+    <b:Tag>Jua15</b:Tag>
+    <b:SourceType>Book</b:SourceType>
+    <b:Guid>{7CAD16EC-D0BD-488F-AD01-B76602932EA7}</b:Guid>
+    <b:Author>
+      <b:Author>
+        <b:NameList>
+          <b:Person>
+            <b:Last>Zuchini</b:Last>
+            <b:First>Juan</b:First>
+            <b:Middle>Fernando Díaz</b:Middle>
+          </b:Person>
+        </b:NameList>
+      </b:Author>
+    </b:Author>
+    <b:Title>Encuesta Nacional sobre Violencia y Clima Escolar</b:Title>
+    <b:Year>2015</b:Year>
+    <b:RefOrder>3</b:RefOrder>
   </b:Source>
 </b:Sources>
 </file>
 
 <file path=customXml/itemProps1.xml><?xml version="1.0" encoding="utf-8"?>
-<ds:datastoreItem xmlns:ds="http://schemas.openxmlformats.org/officeDocument/2006/customXml" ds:itemID="{DE90DD1B-0675-4636-8A8A-5EA613D981F0}">
+<ds:datastoreItem xmlns:ds="http://schemas.openxmlformats.org/officeDocument/2006/customXml" ds:itemID="{AFFB7B7A-B6C5-4BF0-80D7-11EFE6BBD139}">
   <ds:schemaRefs>
     <ds:schemaRef ds:uri="http://schemas.openxmlformats.org/officeDocument/2006/bibliography"/>
   </ds:schemaRefs>

</xml_diff>

<commit_message>
promoción de una cultura de paz
</commit_message>
<xml_diff>
--- a/Proyecto de Nación.docx
+++ b/Proyecto de Nación.docx
@@ -744,23 +744,8 @@
           <w:szCs w:val="24"/>
           <w:lang w:val="es-MX"/>
         </w:rPr>
-        <w:t xml:space="preserve"> </w:t>
-      </w:r>
-      <w:proofErr w:type="spellStart"/>
-      <w:r>
-        <w:rPr>
-          <w:rFonts w:ascii="Arial" w:hAnsi="Arial" w:cs="Arial"/>
-          <w:b/>
-          <w:bCs/>
-          <w:i/>
-          <w:color w:val="000000"/>
-          <w:sz w:val="24"/>
-          <w:szCs w:val="24"/>
-          <w:lang w:val="es-MX"/>
-        </w:rPr>
-        <w:t>Rogel</w:t>
-      </w:r>
-      <w:proofErr w:type="spellEnd"/>
+        <w:t xml:space="preserve"> Rogel</w:t>
+      </w:r>
     </w:p>
     <w:p>
       <w:pPr>
@@ -1333,7 +1318,47 @@
           <w:sz w:val="28"/>
           <w:szCs w:val="28"/>
         </w:rPr>
-        <w:t>La visión que tenemos de Guatemala en 10 años es la de un país desarrollado, el cual pueda tener más oportunidades de trabajo y buena educación para todos los ciudadanos y ciudadanas del país. Además, creemos que en este lapso de tiempo Guatemala podrá alcanzar un mejor desarrollo en temas de tecnología, salud, turismo, educación y seguridad, ya que son áreas en las cuales el país se ve muy afectada actualmente, pero confiamos que con el paso del tiempo y con una mejor educación para los ciudadanos esta situación puede cambiar llevando a Guatemala a ser un país competente a nivel internacional.</w:t>
+        <w:t xml:space="preserve">La visión que tenemos de Guatemala en 10 años es la de un país desarrollado, el cual pueda tener más oportunidades de trabajo y buena educación para todos </w:t>
+      </w:r>
+      <w:proofErr w:type="gramStart"/>
+      <w:r>
+        <w:rPr>
+          <w:rFonts w:ascii="Arial" w:hAnsi="Arial" w:cs="Arial"/>
+          <w:color w:val="000000" w:themeColor="text1"/>
+          <w:sz w:val="28"/>
+          <w:szCs w:val="28"/>
+        </w:rPr>
+        <w:t>los ciudadanos y ciudadanas</w:t>
+      </w:r>
+      <w:proofErr w:type="gramEnd"/>
+      <w:r>
+        <w:rPr>
+          <w:rFonts w:ascii="Arial" w:hAnsi="Arial" w:cs="Arial"/>
+          <w:color w:val="000000" w:themeColor="text1"/>
+          <w:sz w:val="28"/>
+          <w:szCs w:val="28"/>
+        </w:rPr>
+        <w:t xml:space="preserve"> del país. Además, creemos que en este </w:t>
+      </w:r>
+      <w:proofErr w:type="gramStart"/>
+      <w:r>
+        <w:rPr>
+          <w:rFonts w:ascii="Arial" w:hAnsi="Arial" w:cs="Arial"/>
+          <w:color w:val="000000" w:themeColor="text1"/>
+          <w:sz w:val="28"/>
+          <w:szCs w:val="28"/>
+        </w:rPr>
+        <w:t>lapso de tiempo</w:t>
+      </w:r>
+      <w:proofErr w:type="gramEnd"/>
+      <w:r>
+        <w:rPr>
+          <w:rFonts w:ascii="Arial" w:hAnsi="Arial" w:cs="Arial"/>
+          <w:color w:val="000000" w:themeColor="text1"/>
+          <w:sz w:val="28"/>
+          <w:szCs w:val="28"/>
+        </w:rPr>
+        <w:t xml:space="preserve"> Guatemala podrá alcanzar un mejor desarrollo en temas de tecnología, salud, turismo, educación y seguridad, ya que son áreas en las cuales el país se ve muy afectada actualmente, pero confiamos que con el paso del tiempo y con una mejor educación para los ciudadanos esta situación puede cambiar llevando a Guatemala a ser un país competente a nivel internacional.</w:t>
       </w:r>
     </w:p>
     <w:p>
@@ -1410,7 +1435,6 @@
         </w:rPr>
         <w:t xml:space="preserve">Visión </w:t>
       </w:r>
-      <w:proofErr w:type="gramStart"/>
       <w:r>
         <w:rPr>
           <w:rFonts w:ascii="Arial" w:hAnsi="Arial" w:cs="Arial"/>
@@ -1428,18 +1452,7 @@
           <w:sz w:val="28"/>
           <w:szCs w:val="28"/>
         </w:rPr>
-        <w:t xml:space="preserve"> el</w:t>
-      </w:r>
-      <w:proofErr w:type="gramEnd"/>
-      <w:r>
-        <w:rPr>
-          <w:rStyle w:val="nfasis"/>
-          <w:rFonts w:ascii="Arial" w:hAnsi="Arial" w:cs="Arial"/>
-          <w:i w:val="0"/>
-          <w:sz w:val="28"/>
-          <w:szCs w:val="28"/>
-        </w:rPr>
-        <w:t xml:space="preserve"> horizonte de una década, visualizamos a Guatemala como un faro de progreso y oportunidades para todos sus habitantes. Nos imaginamos un país donde cada guatemalteco y guatemalteca tenga acceso a una educación de calidad que estimule su potencial y </w:t>
+        <w:t xml:space="preserve"> el horizonte de una década, visualizamos a Guatemala como un faro de progreso y oportunidades para todos sus habitantes. Nos imaginamos un país donde cada guatemalteco y guatemalteca tenga acceso a una educación de calidad que estimule su potencial y </w:t>
       </w:r>
       <w:proofErr w:type="gramStart"/>
       <w:r>
@@ -1553,31 +1566,7 @@
           <w:sz w:val="28"/>
           <w:szCs w:val="28"/>
         </w:rPr>
-        <w:t xml:space="preserve"> </w:t>
-      </w:r>
-      <w:proofErr w:type="spellStart"/>
-      <w:r>
-        <w:rPr>
-          <w:rFonts w:ascii="Arial" w:hAnsi="Arial" w:cs="Arial"/>
-          <w:b/>
-          <w:bCs/>
-          <w:color w:val="000000" w:themeColor="text1"/>
-          <w:sz w:val="28"/>
-          <w:szCs w:val="28"/>
-        </w:rPr>
-        <w:t>Siney</w:t>
-      </w:r>
-      <w:proofErr w:type="spellEnd"/>
-      <w:r>
-        <w:rPr>
-          <w:rFonts w:ascii="Arial" w:hAnsi="Arial" w:cs="Arial"/>
-          <w:b/>
-          <w:bCs/>
-          <w:color w:val="000000" w:themeColor="text1"/>
-          <w:sz w:val="28"/>
-          <w:szCs w:val="28"/>
-        </w:rPr>
-        <w:t xml:space="preserve"> </w:t>
+        <w:t xml:space="preserve"> Siney </w:t>
       </w:r>
       <w:proofErr w:type="spellStart"/>
       <w:r>
@@ -1714,191 +1703,27 @@
     </w:p>
     <w:p>
       <w:pPr>
-        <w:spacing w:after="0" w:line="240" w:lineRule="auto"/>
-        <w:rPr>
-          <w:rFonts w:ascii="Arial" w:hAnsi="Arial" w:cs="Arial"/>
-          <w:color w:val="000000" w:themeColor="text1"/>
-          <w:sz w:val="24"/>
-          <w:szCs w:val="24"/>
-        </w:rPr>
-      </w:pPr>
-      <w:r>
-        <w:rPr>
-          <w:rFonts w:ascii="Arial" w:hAnsi="Arial" w:cs="Arial"/>
-          <w:color w:val="000000" w:themeColor="text1"/>
-          <w:sz w:val="24"/>
-          <w:szCs w:val="24"/>
-        </w:rPr>
-        <w:br w:type="page"/>
-      </w:r>
-    </w:p>
-    <w:p>
-      <w:pPr>
         <w:spacing w:after="0" w:line="360" w:lineRule="auto"/>
         <w:jc w:val="both"/>
         <w:rPr>
           <w:rFonts w:ascii="Arial" w:hAnsi="Arial" w:cs="Arial"/>
-          <w:color w:val="000000" w:themeColor="text1"/>
-          <w:sz w:val="24"/>
-          <w:szCs w:val="24"/>
-        </w:rPr>
-      </w:pPr>
-      <w:r>
-        <w:rPr>
-          <w:rFonts w:ascii="Arial" w:hAnsi="Arial" w:cs="Arial"/>
-          <w:b/>
-          <w:bCs/>
-          <w:color w:val="000000" w:themeColor="text1"/>
-          <w:sz w:val="28"/>
-          <w:szCs w:val="28"/>
-        </w:rPr>
-        <w:lastRenderedPageBreak/>
-        <w:t xml:space="preserve">Elmer Rodrigo Santos García: </w:t>
-      </w:r>
-      <w:r>
-        <w:rPr>
-          <w:rFonts w:ascii="Arial" w:hAnsi="Arial" w:cs="Arial"/>
-          <w:color w:val="000000" w:themeColor="text1"/>
-          <w:sz w:val="24"/>
-          <w:szCs w:val="24"/>
-        </w:rPr>
-        <w:t xml:space="preserve">Guatemala es un país </w:t>
-      </w:r>
-      <w:r>
-        <w:rPr>
-          <w:rFonts w:ascii="Arial" w:hAnsi="Arial" w:cs="Arial"/>
-          <w:color w:val="000000" w:themeColor="text1"/>
-          <w:sz w:val="24"/>
-          <w:szCs w:val="24"/>
-        </w:rPr>
-        <w:t>con muchas oportunidades para crecimiento siempre y cuando estas puedan ser aprovechadas al máximo, cosa que muchas veces no pasa</w:t>
-      </w:r>
-      <w:r>
-        <w:rPr>
-          <w:rFonts w:ascii="Arial" w:hAnsi="Arial" w:cs="Arial"/>
-          <w:color w:val="000000" w:themeColor="text1"/>
-          <w:sz w:val="24"/>
-          <w:szCs w:val="24"/>
-        </w:rPr>
-        <w:t xml:space="preserve">. </w:t>
-      </w:r>
-      <w:r>
-        <w:rPr>
-          <w:rFonts w:ascii="Arial" w:hAnsi="Arial" w:cs="Arial"/>
-          <w:color w:val="000000" w:themeColor="text1"/>
-          <w:sz w:val="24"/>
-          <w:szCs w:val="24"/>
-        </w:rPr>
-        <w:t xml:space="preserve">Es importante </w:t>
-      </w:r>
-      <w:r>
-        <w:rPr>
-          <w:rFonts w:ascii="Arial" w:hAnsi="Arial" w:cs="Arial"/>
-          <w:color w:val="000000" w:themeColor="text1"/>
-          <w:sz w:val="24"/>
-          <w:szCs w:val="24"/>
-        </w:rPr>
-        <w:t xml:space="preserve">el saber esto porque nosotros como guatemaltecos tenemos la responsabilidad de poder aportar </w:t>
-      </w:r>
-      <w:r>
-        <w:rPr>
-          <w:rFonts w:ascii="Arial" w:hAnsi="Arial" w:cs="Arial"/>
-          <w:color w:val="000000" w:themeColor="text1"/>
-          <w:sz w:val="24"/>
-          <w:szCs w:val="24"/>
-        </w:rPr>
-        <w:t xml:space="preserve">nuevas ideas para el progreso del país, que Guatemala finalmente pueda salir del tercer mundo </w:t>
-      </w:r>
-      <w:r>
-        <w:rPr>
-          <w:rFonts w:ascii="Arial" w:hAnsi="Arial" w:cs="Arial"/>
-          <w:color w:val="000000" w:themeColor="text1"/>
-          <w:sz w:val="24"/>
-          <w:szCs w:val="24"/>
-        </w:rPr>
-        <w:t xml:space="preserve">y pasar al segundo mundo siendo mas industrial, </w:t>
-      </w:r>
-      <w:r>
-        <w:rPr>
-          <w:rFonts w:ascii="Arial" w:hAnsi="Arial" w:cs="Arial"/>
-          <w:color w:val="000000" w:themeColor="text1"/>
-          <w:sz w:val="24"/>
-          <w:szCs w:val="24"/>
-        </w:rPr>
-        <w:t>preparando también un mejor ambiente tecnológico</w:t>
-      </w:r>
-      <w:r>
-        <w:rPr>
-          <w:rFonts w:ascii="Arial" w:hAnsi="Arial" w:cs="Arial"/>
-          <w:color w:val="000000" w:themeColor="text1"/>
-          <w:sz w:val="24"/>
-          <w:szCs w:val="24"/>
-        </w:rPr>
-        <w:t xml:space="preserve">, </w:t>
-      </w:r>
-      <w:r>
-        <w:rPr>
-          <w:rFonts w:ascii="Arial" w:hAnsi="Arial" w:cs="Arial"/>
-          <w:color w:val="000000" w:themeColor="text1"/>
-          <w:sz w:val="24"/>
-          <w:szCs w:val="24"/>
-        </w:rPr>
-        <w:t xml:space="preserve">esto implica el poder avanzar de mejor manera económicamente al país buscando la manera </w:t>
-      </w:r>
-      <w:r>
-        <w:rPr>
-          <w:rFonts w:ascii="Arial" w:hAnsi="Arial" w:cs="Arial"/>
-          <w:color w:val="000000" w:themeColor="text1"/>
-          <w:sz w:val="24"/>
-          <w:szCs w:val="24"/>
-        </w:rPr>
-        <w:t xml:space="preserve">de reducir la gran pobreza que hay en el país, buscando una mayor igualdad dando mayores oportunidades a todas aquellas personas que lo necesitan. </w:t>
-      </w:r>
-      <w:r>
-        <w:rPr>
-          <w:rFonts w:ascii="Arial" w:hAnsi="Arial" w:cs="Arial"/>
-          <w:color w:val="000000" w:themeColor="text1"/>
-          <w:sz w:val="24"/>
-          <w:szCs w:val="24"/>
-        </w:rPr>
-        <w:t xml:space="preserve">Mejorar la infraestructura del país es muy importante, </w:t>
-      </w:r>
-      <w:r>
-        <w:rPr>
-          <w:rFonts w:ascii="Arial" w:hAnsi="Arial" w:cs="Arial"/>
-          <w:color w:val="000000" w:themeColor="text1"/>
-          <w:sz w:val="24"/>
-          <w:szCs w:val="24"/>
-        </w:rPr>
-        <w:t xml:space="preserve">esto implica las carreteras entre otras construcciones que ayudan al crecimiento del país, la educación es otro de los ámbitos en los cuales hay mucho por mejorar, ya que los jóvenes son el futuro del país, los cuales </w:t>
-      </w:r>
-      <w:r>
-        <w:rPr>
-          <w:rFonts w:ascii="Arial" w:hAnsi="Arial" w:cs="Arial"/>
-          <w:color w:val="000000" w:themeColor="text1"/>
-          <w:sz w:val="24"/>
-          <w:szCs w:val="24"/>
-        </w:rPr>
-        <w:t xml:space="preserve">pueden llegar a poder hacer el cambio que tanto se busca en el país. Todas estas son las cosas por la cuales </w:t>
-      </w:r>
-      <w:r>
-        <w:rPr>
-          <w:rFonts w:ascii="Arial" w:hAnsi="Arial" w:cs="Arial"/>
-          <w:color w:val="000000" w:themeColor="text1"/>
-          <w:sz w:val="24"/>
-          <w:szCs w:val="24"/>
-        </w:rPr>
-        <w:t xml:space="preserve">Guatemala se visualiza en los próximos años </w:t>
-      </w:r>
-      <w:r>
-        <w:rPr>
-          <w:rFonts w:ascii="Arial" w:hAnsi="Arial" w:cs="Arial"/>
-          <w:color w:val="000000" w:themeColor="text1"/>
-          <w:sz w:val="24"/>
-          <w:szCs w:val="24"/>
-        </w:rPr>
-        <w:t>mejorando cada uno de los aspectos necesarios del país.</w:t>
-      </w:r>
+          <w:color w:val="0D0D0D"/>
+          <w:sz w:val="28"/>
+          <w:szCs w:val="28"/>
+          <w:shd w:val="clear" w:color="auto" w:fill="FFFFFF"/>
+        </w:rPr>
+      </w:pPr>
+    </w:p>
+    <w:p>
+      <w:pPr>
+        <w:spacing w:after="0" w:line="240" w:lineRule="auto"/>
+        <w:rPr>
+          <w:rFonts w:ascii="Arial" w:hAnsi="Arial" w:cs="Arial"/>
+          <w:color w:val="000000" w:themeColor="text1"/>
+          <w:sz w:val="24"/>
+          <w:szCs w:val="24"/>
+        </w:rPr>
+      </w:pPr>
     </w:p>
     <w:p>
       <w:pPr>
@@ -1906,11 +1731,25 @@
         <w:jc w:val="both"/>
         <w:rPr>
           <w:rFonts w:ascii="Arial" w:hAnsi="Arial" w:cs="Arial"/>
-          <w:color w:val="000000" w:themeColor="text1"/>
-          <w:sz w:val="24"/>
-          <w:szCs w:val="24"/>
-        </w:rPr>
-      </w:pPr>
+          <w:b/>
+          <w:bCs/>
+          <w:color w:val="000000" w:themeColor="text1"/>
+          <w:sz w:val="28"/>
+          <w:szCs w:val="28"/>
+        </w:rPr>
+      </w:pPr>
+      <w:r>
+        <w:rPr>
+          <w:rFonts w:ascii="Arial" w:hAnsi="Arial" w:cs="Arial"/>
+          <w:b/>
+          <w:bCs/>
+          <w:color w:val="000000" w:themeColor="text1"/>
+          <w:sz w:val="28"/>
+          <w:szCs w:val="28"/>
+        </w:rPr>
+        <w:lastRenderedPageBreak/>
+        <w:t>Anderson Uriel Sanchez Rogel:</w:t>
+      </w:r>
     </w:p>
     <w:p>
       <w:pPr>
@@ -1927,47 +1766,12 @@
       <w:r>
         <w:rPr>
           <w:rFonts w:ascii="Arial" w:hAnsi="Arial" w:cs="Arial"/>
-          <w:b/>
-          <w:bCs/>
-          <w:color w:val="000000" w:themeColor="text1"/>
-          <w:sz w:val="28"/>
-          <w:szCs w:val="28"/>
-        </w:rPr>
-        <w:t xml:space="preserve">David Fernando </w:t>
-      </w:r>
-      <w:proofErr w:type="spellStart"/>
-      <w:r>
-        <w:rPr>
-          <w:rFonts w:ascii="Arial" w:hAnsi="Arial" w:cs="Arial"/>
-          <w:b/>
-          <w:bCs/>
-          <w:color w:val="000000" w:themeColor="text1"/>
-          <w:sz w:val="28"/>
-          <w:szCs w:val="28"/>
-        </w:rPr>
-        <w:t>Balcárcel</w:t>
-      </w:r>
-      <w:proofErr w:type="spellEnd"/>
-      <w:r>
-        <w:rPr>
-          <w:rFonts w:ascii="Arial" w:hAnsi="Arial" w:cs="Arial"/>
-          <w:b/>
-          <w:bCs/>
-          <w:color w:val="000000" w:themeColor="text1"/>
-          <w:sz w:val="28"/>
-          <w:szCs w:val="28"/>
-        </w:rPr>
-        <w:t xml:space="preserve"> Martínez: </w:t>
-      </w:r>
-      <w:r>
-        <w:rPr>
-          <w:rFonts w:ascii="Arial" w:hAnsi="Arial" w:cs="Arial"/>
           <w:color w:val="0D0D0D"/>
           <w:sz w:val="28"/>
           <w:szCs w:val="28"/>
           <w:shd w:val="clear" w:color="auto" w:fill="FFFFFF"/>
         </w:rPr>
-        <w:t>Imagino</w:t>
+        <w:t xml:space="preserve">Para Guatemala es un país que llega a progresar mucho o poco dependiendo del campo, pero Guatemala </w:t>
       </w:r>
       <w:r>
         <w:rPr>
@@ -1977,7 +1781,7 @@
           <w:szCs w:val="28"/>
           <w:shd w:val="clear" w:color="auto" w:fill="FFFFFF"/>
         </w:rPr>
-        <w:t xml:space="preserve"> un futuro donde todas las escuelas son entornos seguros, inclusivos y respetuosos, donde cada estudiante pueda desarrollarse plenamente sin temor a la violencia o la intimidación. Visualiz</w:t>
+        <w:t>ha</w:t>
       </w:r>
       <w:r>
         <w:rPr>
@@ -1987,7 +1791,7 @@
           <w:szCs w:val="28"/>
           <w:shd w:val="clear" w:color="auto" w:fill="FFFFFF"/>
         </w:rPr>
-        <w:t>o</w:t>
+        <w:t xml:space="preserve"> sufrido </w:t>
       </w:r>
       <w:r>
         <w:rPr>
@@ -1997,7 +1801,7 @@
           <w:szCs w:val="28"/>
           <w:shd w:val="clear" w:color="auto" w:fill="FFFFFF"/>
         </w:rPr>
-        <w:t xml:space="preserve"> comunidades educativas donde el diálogo abierto, la empatía y la colaboración son los pilares fundamentales, donde cada voz es escuchada y valorada. </w:t>
+        <w:t>distintas</w:t>
       </w:r>
       <w:r>
         <w:rPr>
@@ -2007,7 +1811,7 @@
           <w:szCs w:val="28"/>
           <w:shd w:val="clear" w:color="auto" w:fill="FFFFFF"/>
         </w:rPr>
-        <w:t>Mi</w:t>
+        <w:t xml:space="preserve"> transformaciones significativas en diversos aspectos,</w:t>
       </w:r>
       <w:r>
         <w:rPr>
@@ -2017,7 +1821,7 @@
           <w:szCs w:val="28"/>
           <w:shd w:val="clear" w:color="auto" w:fill="FFFFFF"/>
         </w:rPr>
-        <w:t xml:space="preserve"> visión es crear un ambiente escolar donde cada alumno se sienta seguro, apoyado y empoderado para alcanzar su máximo potencial, y donde la violencia escolar sea un fenómeno del pasado, superado por una cultura de paz y respeto mutuo. Nos esforzamos por construir un mañana donde la educación sea un faro de esperanza y oportunidad, donde cada estudiante pueda florecer en un entorno que promueva su bienestar integral y su crecimiento personal</w:t>
+        <w:t xml:space="preserve"> en un futuro no lejano se podría observar que</w:t>
       </w:r>
       <w:r>
         <w:rPr>
@@ -2027,7 +1831,17 @@
           <w:szCs w:val="28"/>
           <w:shd w:val="clear" w:color="auto" w:fill="FFFFFF"/>
         </w:rPr>
-        <w:t>.</w:t>
+        <w:t xml:space="preserve"> en el ámbito económico Guatemala a aprovechado sus recursos naturales de una manera sostenible y este mismo fomentando los sectores de turismo, la industria de manufactura</w:t>
+      </w:r>
+      <w:r>
+        <w:rPr>
+          <w:rFonts w:ascii="Arial" w:hAnsi="Arial" w:cs="Arial"/>
+          <w:color w:val="0D0D0D"/>
+          <w:sz w:val="28"/>
+          <w:szCs w:val="28"/>
+          <w:shd w:val="clear" w:color="auto" w:fill="FFFFFF"/>
+        </w:rPr>
+        <w:t xml:space="preserve"> y la agricultura de alta tecnología. Esto a ayudado a contribuir en la reducción de la pobreza y a poder mejorar las condiciones de vida de muchas personas guatemaltecas.</w:t>
       </w:r>
     </w:p>
     <w:p>
@@ -2036,11 +1850,35 @@
         <w:jc w:val="both"/>
         <w:rPr>
           <w:rFonts w:ascii="Arial" w:hAnsi="Arial" w:cs="Arial"/>
-          <w:color w:val="000000" w:themeColor="text1"/>
-          <w:sz w:val="24"/>
-          <w:szCs w:val="24"/>
-        </w:rPr>
-      </w:pPr>
+          <w:color w:val="0D0D0D"/>
+          <w:sz w:val="28"/>
+          <w:szCs w:val="28"/>
+          <w:shd w:val="clear" w:color="auto" w:fill="FFFFFF"/>
+        </w:rPr>
+      </w:pPr>
+    </w:p>
+    <w:p>
+      <w:pPr>
+        <w:spacing w:after="0" w:line="360" w:lineRule="auto"/>
+        <w:jc w:val="both"/>
+        <w:rPr>
+          <w:rFonts w:ascii="Arial" w:hAnsi="Arial" w:cs="Arial"/>
+          <w:color w:val="0D0D0D"/>
+          <w:sz w:val="28"/>
+          <w:szCs w:val="28"/>
+          <w:shd w:val="clear" w:color="auto" w:fill="FFFFFF"/>
+        </w:rPr>
+      </w:pPr>
+      <w:r>
+        <w:rPr>
+          <w:rFonts w:ascii="Arial" w:hAnsi="Arial" w:cs="Arial"/>
+          <w:color w:val="0D0D0D"/>
+          <w:sz w:val="28"/>
+          <w:szCs w:val="28"/>
+          <w:shd w:val="clear" w:color="auto" w:fill="FFFFFF"/>
+        </w:rPr>
+        <w:t>Sobre la infraestructura del país llegaría a experimentar una modernización con las construcciones de nuevas carreteras, aeropuertos y puertos que estos lograran facilitar el comercio y la conectividad que tendrían a nivel nación e internacional. Y se propone que en 10 años se logre promover el respeto hacia los derechos humanos utilizando programas de educación y de salud que serian accesibles a todos los ciudadanos y la violencia y criminalidad disminuirán gracias a las políticas y estudio que se le proporcionaría a la población guatemalteca.</w:t>
+      </w:r>
     </w:p>
     <w:p>
       <w:pPr>
@@ -2052,16 +1890,28 @@
           <w:szCs w:val="24"/>
         </w:rPr>
       </w:pPr>
-      <w:r>
-        <w:rPr>
-          <w:rFonts w:ascii="Arial" w:hAnsi="Arial" w:cs="Arial"/>
-          <w:color w:val="000000" w:themeColor="text1"/>
-          <w:sz w:val="24"/>
-          <w:szCs w:val="24"/>
-        </w:rPr>
-        <w:lastRenderedPageBreak/>
-        <w:br w:type="page"/>
-      </w:r>
+    </w:p>
+    <w:p>
+      <w:pPr>
+        <w:spacing w:after="0" w:line="240" w:lineRule="auto"/>
+        <w:rPr>
+          <w:rFonts w:ascii="Arial" w:hAnsi="Arial" w:cs="Arial"/>
+          <w:color w:val="000000" w:themeColor="text1"/>
+          <w:sz w:val="24"/>
+          <w:szCs w:val="24"/>
+        </w:rPr>
+      </w:pPr>
+    </w:p>
+    <w:p>
+      <w:pPr>
+        <w:spacing w:after="0" w:line="240" w:lineRule="auto"/>
+        <w:rPr>
+          <w:rFonts w:ascii="Arial" w:hAnsi="Arial" w:cs="Arial"/>
+          <w:color w:val="000000" w:themeColor="text1"/>
+          <w:sz w:val="24"/>
+          <w:szCs w:val="24"/>
+        </w:rPr>
+      </w:pPr>
     </w:p>
     <w:p>
       <w:pPr>
@@ -2085,7 +1935,6 @@
           <w:sz w:val="28"/>
           <w:szCs w:val="28"/>
         </w:rPr>
-        <w:lastRenderedPageBreak/>
         <w:t>Visión</w:t>
       </w:r>
     </w:p>
@@ -2128,6 +1977,7 @@
           <w:sz w:val="24"/>
           <w:szCs w:val="24"/>
         </w:rPr>
+        <w:lastRenderedPageBreak/>
         <w:t>Por eso buscamos concientizar a las personas a que puedan forjar buenas relaciones, así se va destruyendo barreras sociales, lo que resultaría en que los ambientes en cualquier lugar (como instituciones escolares o de trabajo) sean sanos. Y la educación es la que nos ayuda en este ámbito, por eso es un factor que también el país de Guatemala debe fortalecer, considerando que la forma en la que la juventud crezca es la forma en la que Guatemala será en un futuro.</w:t>
       </w:r>
     </w:p>
@@ -2787,7 +2637,25 @@
           <w:sz w:val="24"/>
           <w:szCs w:val="24"/>
         </w:rPr>
-        <w:t>En Guatemala, a pesar de los avances educativos de los últimos años, pocos estudiantes son los que logran terminar su escolaridad en el tiempo estipulado y la tasa de deserción escolar continúa siendo muy alta. El contexto de conflictividad, exclusión y violencia presente en muchos centros educativos y aulas escolares, no contribuye al mejoramiento de esta situación ni al desarrollo educativo, sino, por el contrario, promueve una cultura en la cual las normas, los valores y las actitudes permiten, fomentan y justifican el autoritarismo y el uso de violencia en las relaciones interpersonales y comunitarias. Estos comportamientos contrarrestan la promoción e integración de los valores propios de una cultura de paz y reproducen normas de convivencia proclives a la confrontación y violencia escolar. La UNESCO considera que el acceso a la educación de calidad supone el fomento a la convivencia pacífica como una de las herramientas más productivas para asegurar, promover y proteger el ejercicio de la plena ciudadanía y, a largo plazo, el desarrollo de una sociedad más incluyente, democrática, pacífica y equitativa.</w:t>
+        <w:t xml:space="preserve">En Guatemala, a pesar de los avances educativos de los últimos años, pocos estudiantes son los que logran terminar su escolaridad en el tiempo estipulado y la tasa de deserción escolar continúa siendo muy alta. El contexto de conflictividad, exclusión y violencia presente en muchos centros educativos y aulas </w:t>
+      </w:r>
+      <w:proofErr w:type="gramStart"/>
+      <w:r>
+        <w:rPr>
+          <w:rFonts w:ascii="Arial" w:hAnsi="Arial" w:cs="Arial"/>
+          <w:sz w:val="24"/>
+          <w:szCs w:val="24"/>
+        </w:rPr>
+        <w:t>escolares,</w:t>
+      </w:r>
+      <w:proofErr w:type="gramEnd"/>
+      <w:r>
+        <w:rPr>
+          <w:rFonts w:ascii="Arial" w:hAnsi="Arial" w:cs="Arial"/>
+          <w:sz w:val="24"/>
+          <w:szCs w:val="24"/>
+        </w:rPr>
+        <w:t xml:space="preserve"> no contribuye al mejoramiento de esta situación ni al desarrollo educativo, sino, por el contrario, promueve una cultura en la cual las normas, los valores y las actitudes permiten, fomentan y justifican el autoritarismo y el uso de violencia en las relaciones interpersonales y comunitarias. Estos comportamientos contrarrestan la promoción e integración de los valores propios de una cultura de paz y reproducen normas de convivencia proclives a la confrontación y violencia escolar. La UNESCO considera que el acceso a la educación de calidad supone el fomento a la convivencia pacífica como una de las herramientas más productivas para asegurar, promover y proteger el ejercicio de la plena ciudadanía y, a largo plazo, el desarrollo de una sociedad más incluyente, democrática, pacífica y equitativa.</w:t>
       </w:r>
       <w:r>
         <w:rPr>
@@ -3002,6 +2870,7 @@
         <w:t>Prevención del acoso escolar (</w:t>
       </w:r>
       <w:proofErr w:type="spellStart"/>
+      <w:proofErr w:type="gramStart"/>
       <w:r>
         <w:rPr>
           <w:rStyle w:val="Textoennegrita"/>
@@ -3014,6 +2883,7 @@
         <w:t>bullying</w:t>
       </w:r>
       <w:proofErr w:type="spellEnd"/>
+      <w:proofErr w:type="gramEnd"/>
       <w:r>
         <w:rPr>
           <w:rStyle w:val="Textoennegrita"/>
@@ -3231,340 +3101,120 @@
     </w:p>
     <w:p>
       <w:pPr>
-        <w:spacing w:after="0" w:line="240" w:lineRule="auto"/>
-        <w:rPr>
-          <w:rFonts w:ascii="Arial" w:hAnsi="Arial" w:cs="Arial"/>
-          <w:sz w:val="28"/>
-          <w:szCs w:val="28"/>
-        </w:rPr>
-      </w:pPr>
-      <w:r>
-        <w:rPr>
-          <w:rFonts w:ascii="Arial" w:hAnsi="Arial" w:cs="Arial"/>
-          <w:sz w:val="28"/>
-          <w:szCs w:val="28"/>
-        </w:rPr>
-        <w:br w:type="page"/>
-      </w:r>
-    </w:p>
-    <w:p>
-      <w:pPr>
-        <w:spacing w:after="0" w:line="240" w:lineRule="auto"/>
+        <w:jc w:val="both"/>
+        <w:rPr>
+          <w:rFonts w:ascii="Arial" w:hAnsi="Arial" w:cs="Arial"/>
+          <w:sz w:val="28"/>
+          <w:szCs w:val="28"/>
+        </w:rPr>
+      </w:pPr>
+    </w:p>
+    <w:p>
+      <w:pPr>
+        <w:spacing w:line="360" w:lineRule="auto"/>
         <w:jc w:val="center"/>
         <w:rPr>
           <w:rFonts w:ascii="Arial" w:hAnsi="Arial" w:cs="Arial"/>
           <w:b/>
           <w:bCs/>
-          <w:sz w:val="36"/>
-          <w:szCs w:val="36"/>
-        </w:rPr>
-      </w:pPr>
-      <w:r>
-        <w:rPr>
-          <w:rFonts w:ascii="Arial" w:hAnsi="Arial" w:cs="Arial"/>
-          <w:b/>
-          <w:bCs/>
-          <w:sz w:val="36"/>
-          <w:szCs w:val="36"/>
-        </w:rPr>
-        <w:lastRenderedPageBreak/>
-        <w:t>Participación estudiantil y liderazgo juvenil</w:t>
-      </w:r>
-    </w:p>
-    <w:p>
-      <w:pPr>
-        <w:spacing w:after="0" w:line="240" w:lineRule="auto"/>
-        <w:jc w:val="center"/>
-        <w:rPr>
-          <w:rFonts w:ascii="Arial" w:hAnsi="Arial" w:cs="Arial"/>
-          <w:b/>
-          <w:bCs/>
-          <w:sz w:val="36"/>
-          <w:szCs w:val="36"/>
-        </w:rPr>
-      </w:pPr>
-    </w:p>
-    <w:p>
-      <w:pPr>
-        <w:spacing w:after="0" w:line="360" w:lineRule="auto"/>
-        <w:rPr>
-          <w:rFonts w:ascii="Arial" w:hAnsi="Arial" w:cs="Arial"/>
-          <w:sz w:val="28"/>
-          <w:szCs w:val="28"/>
-          <w:shd w:val="clear" w:color="auto" w:fill="FFFFFF"/>
-        </w:rPr>
-      </w:pPr>
-      <w:r>
-        <w:rPr>
-          <w:rFonts w:ascii="Arial" w:hAnsi="Arial" w:cs="Arial"/>
-          <w:sz w:val="28"/>
-          <w:szCs w:val="28"/>
-          <w:shd w:val="clear" w:color="auto" w:fill="FFFFFF"/>
-        </w:rPr>
-        <w:t>En la actualidad, la participación ha cobrado fuerte relevancia en el ámbito educativo. Por tal razón, la política educativa, mediante una serie de marcos normativos ha querido fortalecer esta acción desde diferentes dimensiones. En primer lugar, desde el ámbito de la convivencia escolar para promover espacios que faciliten la construcción de identidades positivas y de buen trato dentro de la comunidad escolar</w:t>
-      </w:r>
-      <w:r>
-        <w:rPr>
-          <w:rFonts w:ascii="Arial" w:hAnsi="Arial" w:cs="Arial"/>
-          <w:sz w:val="28"/>
-          <w:szCs w:val="28"/>
-          <w:shd w:val="clear" w:color="auto" w:fill="FFFFFF"/>
-        </w:rPr>
-        <w:t xml:space="preserve"> en segundo lugar, la importancia de la formación ciudadana a partir de la creación de un plan de acción (Ley 20.911), con el fin de desarrollar una participación cívica activa de los estudiantes, y, desde el liderazgo escolar a partir de la gestión pedagógica que se desarrolla en las comunidades escolares</w:t>
-      </w:r>
-    </w:p>
-    <w:p>
-      <w:pPr>
-        <w:spacing w:after="0" w:line="360" w:lineRule="auto"/>
-        <w:rPr>
-          <w:rFonts w:ascii="Arial" w:hAnsi="Arial" w:cs="Arial"/>
-          <w:sz w:val="28"/>
-          <w:szCs w:val="28"/>
-          <w:shd w:val="clear" w:color="auto" w:fill="FFFFFF"/>
-        </w:rPr>
-      </w:pPr>
-      <w:r>
-        <w:rPr>
-          <w:rFonts w:ascii="Arial" w:hAnsi="Arial" w:cs="Arial"/>
-          <w:sz w:val="28"/>
-          <w:szCs w:val="28"/>
-          <w:shd w:val="clear" w:color="auto" w:fill="FFFFFF"/>
-        </w:rPr>
-        <w:t>Desde el punto de vista conceptual, la participación puede adquirir diferentes significados dependiendo de la perspectiva o enfoque de investigación. Desde la definición más básica, se entiende la participación como la asociación del individuo con otros, es decir, corresponde a un paso desde un acto individual a uno colectivo Desde una perspectiva organizacional, y acorde a la orientación de este estudio, la participación se considera como una dimensión del liderazgo</w:t>
-      </w:r>
-      <w:r>
-        <w:rPr>
-          <w:rFonts w:ascii="Arial" w:hAnsi="Arial" w:cs="Arial"/>
-          <w:sz w:val="28"/>
-          <w:szCs w:val="28"/>
-          <w:shd w:val="clear" w:color="auto" w:fill="FFFFFF"/>
-        </w:rPr>
-        <w:t xml:space="preserve"> enfatizando en un estilo democrático y distribuido de dirección. En el ámbito educativo, lo anterior se traduce en la redistribución del poder, la autoridad, y la toma de decisiones compartiendo las acciones, prácticas y responsabilidades.</w:t>
-      </w:r>
-    </w:p>
-    <w:p>
-      <w:pPr>
-        <w:spacing w:after="0" w:line="360" w:lineRule="auto"/>
-        <w:rPr>
-          <w:rFonts w:ascii="Arial" w:hAnsi="Arial" w:cs="Arial"/>
-          <w:sz w:val="28"/>
-          <w:szCs w:val="28"/>
-          <w:shd w:val="clear" w:color="auto" w:fill="FFFFFF"/>
-        </w:rPr>
-      </w:pPr>
-    </w:p>
-    <w:p>
-      <w:pPr>
-        <w:spacing w:after="0" w:line="360" w:lineRule="auto"/>
-        <w:rPr>
-          <w:rFonts w:ascii="Arial" w:hAnsi="Arial" w:cs="Arial"/>
-          <w:sz w:val="28"/>
-          <w:szCs w:val="28"/>
-          <w:shd w:val="clear" w:color="auto" w:fill="FFFFFF"/>
-        </w:rPr>
-      </w:pPr>
-    </w:p>
-    <w:p>
-      <w:pPr>
-        <w:spacing w:after="0" w:line="360" w:lineRule="auto"/>
-        <w:rPr>
-          <w:rFonts w:ascii="Arial" w:hAnsi="Arial" w:cs="Arial"/>
-          <w:sz w:val="28"/>
-          <w:szCs w:val="28"/>
-          <w:shd w:val="clear" w:color="auto" w:fill="FFFFFF"/>
-        </w:rPr>
-      </w:pPr>
-    </w:p>
-    <w:p>
-      <w:pPr>
-        <w:spacing w:after="0" w:line="360" w:lineRule="auto"/>
-        <w:rPr>
-          <w:rFonts w:ascii="Arial" w:hAnsi="Arial" w:cs="Arial"/>
-          <w:sz w:val="28"/>
-          <w:szCs w:val="28"/>
-          <w:shd w:val="clear" w:color="auto" w:fill="FFFFFF"/>
-        </w:rPr>
-      </w:pPr>
-    </w:p>
-    <w:p>
-      <w:pPr>
-        <w:spacing w:after="0" w:line="240" w:lineRule="auto"/>
-        <w:jc w:val="center"/>
-        <w:rPr>
-          <w:rFonts w:ascii="Arial" w:hAnsi="Arial" w:cs="Arial"/>
-          <w:b/>
-          <w:bCs/>
-          <w:sz w:val="36"/>
-          <w:szCs w:val="36"/>
-        </w:rPr>
-      </w:pPr>
-      <w:r>
-        <w:rPr>
-          <w:rFonts w:ascii="Arial" w:hAnsi="Arial" w:cs="Arial"/>
-          <w:b/>
-          <w:bCs/>
-          <w:sz w:val="36"/>
-          <w:szCs w:val="36"/>
-        </w:rPr>
-        <w:lastRenderedPageBreak/>
-        <w:t>Evaluación y seguimiento</w:t>
-      </w:r>
-    </w:p>
-    <w:p>
-      <w:pPr>
-        <w:spacing w:after="0" w:line="240" w:lineRule="auto"/>
-        <w:jc w:val="center"/>
-        <w:rPr>
-          <w:rFonts w:ascii="Arial" w:hAnsi="Arial" w:cs="Arial"/>
-          <w:b/>
-          <w:bCs/>
-          <w:sz w:val="36"/>
-          <w:szCs w:val="36"/>
-        </w:rPr>
-      </w:pPr>
-    </w:p>
-    <w:p>
-      <w:pPr>
-        <w:spacing w:after="0" w:line="360" w:lineRule="auto"/>
-        <w:rPr>
-          <w:rFonts w:ascii="Arial" w:hAnsi="Arial" w:cs="Arial"/>
-          <w:sz w:val="24"/>
-          <w:szCs w:val="24"/>
-          <w:shd w:val="clear" w:color="auto" w:fill="FFFFFF"/>
-        </w:rPr>
-      </w:pPr>
-      <w:r>
-        <w:rPr>
-          <w:rFonts w:ascii="Arial" w:hAnsi="Arial" w:cs="Arial"/>
-          <w:b/>
-          <w:bCs/>
-          <w:sz w:val="24"/>
-          <w:szCs w:val="24"/>
-          <w:shd w:val="clear" w:color="auto" w:fill="FFFFFF"/>
-        </w:rPr>
-        <w:t>Medición y diagnóstico:</w:t>
-      </w:r>
-      <w:r>
-        <w:rPr>
-          <w:rFonts w:ascii="Arial" w:hAnsi="Arial" w:cs="Arial"/>
-          <w:sz w:val="24"/>
-          <w:szCs w:val="24"/>
-          <w:shd w:val="clear" w:color="auto" w:fill="FFFFFF"/>
-        </w:rPr>
-        <w:t xml:space="preserve"> La evaluación inicial debe incluir la identificación de los tipos de violencia presentes (física, verbal, psicológica, etc.), las áreas geográficas más afectadas y los grupos de estudiantes involucrados. Esto proporciona una base sólida para diseñar estrategias específicas.</w:t>
-      </w:r>
-    </w:p>
-    <w:p>
-      <w:pPr>
-        <w:spacing w:after="0" w:line="360" w:lineRule="auto"/>
-        <w:rPr>
-          <w:rFonts w:ascii="Arial" w:hAnsi="Arial" w:cs="Arial"/>
-          <w:sz w:val="24"/>
-          <w:szCs w:val="24"/>
-          <w:shd w:val="clear" w:color="auto" w:fill="FFFFFF"/>
-        </w:rPr>
-      </w:pPr>
-      <w:r>
-        <w:rPr>
-          <w:rFonts w:ascii="Arial" w:hAnsi="Arial" w:cs="Arial"/>
-          <w:b/>
-          <w:bCs/>
-          <w:sz w:val="24"/>
-          <w:szCs w:val="24"/>
-          <w:shd w:val="clear" w:color="auto" w:fill="FFFFFF"/>
-        </w:rPr>
-        <w:t>Indicadores de riesgo y protección:</w:t>
-      </w:r>
-      <w:r>
-        <w:rPr>
-          <w:rFonts w:ascii="Arial" w:hAnsi="Arial" w:cs="Arial"/>
-          <w:sz w:val="24"/>
-          <w:szCs w:val="24"/>
-          <w:shd w:val="clear" w:color="auto" w:fill="FFFFFF"/>
-        </w:rPr>
-        <w:t xml:space="preserve"> Es fundamental identificar los factores de riesgo y protección asociados con la violencia estudiantil. Los indicadores de riesgo pueden incluir la falta de supervisión adulta, la presencia de armas en la escuela o la discriminación. Por otro lado, los indicadores de protección pueden ser la participación en actividades extracurriculares o el apoyo social.</w:t>
-      </w:r>
-    </w:p>
-    <w:p>
-      <w:pPr>
-        <w:spacing w:after="0" w:line="360" w:lineRule="auto"/>
-        <w:rPr>
-          <w:rFonts w:ascii="Arial" w:hAnsi="Arial" w:cs="Arial"/>
-          <w:sz w:val="24"/>
-          <w:szCs w:val="24"/>
-          <w:shd w:val="clear" w:color="auto" w:fill="FFFFFF"/>
-        </w:rPr>
-      </w:pPr>
-      <w:r>
-        <w:rPr>
-          <w:rFonts w:ascii="Arial" w:hAnsi="Arial" w:cs="Arial"/>
-          <w:b/>
-          <w:bCs/>
-          <w:sz w:val="24"/>
-          <w:szCs w:val="24"/>
-          <w:shd w:val="clear" w:color="auto" w:fill="FFFFFF"/>
-        </w:rPr>
-        <w:t>Monitoreo continuo:</w:t>
-      </w:r>
-      <w:r>
-        <w:rPr>
-          <w:rFonts w:ascii="Arial" w:hAnsi="Arial" w:cs="Arial"/>
-          <w:sz w:val="24"/>
-          <w:szCs w:val="24"/>
-          <w:shd w:val="clear" w:color="auto" w:fill="FFFFFF"/>
-        </w:rPr>
-        <w:t xml:space="preserve"> La violencia escolar no es un problema estático. Se requiere un seguimiento constante para evaluar la efectividad de las intervenciones y ajustarlas según sea necesario. El monitoreo puede incluir encuestas periódicas a estudiantes, docentes y padres, así como análisis de incidentes reportados.</w:t>
-      </w:r>
-    </w:p>
-    <w:p>
-      <w:pPr>
-        <w:spacing w:after="0" w:line="360" w:lineRule="auto"/>
-        <w:rPr>
-          <w:rFonts w:ascii="Arial" w:hAnsi="Arial" w:cs="Arial"/>
-          <w:sz w:val="24"/>
-          <w:szCs w:val="24"/>
-          <w:shd w:val="clear" w:color="auto" w:fill="FFFFFF"/>
-        </w:rPr>
-      </w:pPr>
-      <w:r>
-        <w:rPr>
-          <w:rFonts w:ascii="Arial" w:hAnsi="Arial" w:cs="Arial"/>
-          <w:b/>
-          <w:bCs/>
-          <w:sz w:val="24"/>
-          <w:szCs w:val="24"/>
-          <w:shd w:val="clear" w:color="auto" w:fill="FFFFFF"/>
-        </w:rPr>
-        <w:t>Evaluación de programas y políticas:</w:t>
-      </w:r>
-      <w:r>
-        <w:rPr>
-          <w:rFonts w:ascii="Arial" w:hAnsi="Arial" w:cs="Arial"/>
-          <w:sz w:val="24"/>
-          <w:szCs w:val="24"/>
-          <w:shd w:val="clear" w:color="auto" w:fill="FFFFFF"/>
-        </w:rPr>
-        <w:t xml:space="preserve"> Las estrategias implementadas deben evaluarse rigurosamente. Esto implica medir su impacto en la reducción de la violencia, la mejora del clima escolar y el bienestar de los estudiantes. Los resultados de estas evaluaciones informarán futuras decisiones y ajustes.</w:t>
-      </w:r>
-    </w:p>
-    <w:p>
-      <w:pPr>
-        <w:spacing w:after="0" w:line="360" w:lineRule="auto"/>
-        <w:rPr>
-          <w:rFonts w:ascii="Arial" w:hAnsi="Arial" w:cs="Arial"/>
-          <w:sz w:val="28"/>
-          <w:szCs w:val="28"/>
-          <w:shd w:val="clear" w:color="auto" w:fill="FFFFFF"/>
-        </w:rPr>
-      </w:pPr>
-      <w:r>
-        <w:rPr>
-          <w:rFonts w:ascii="Arial" w:hAnsi="Arial" w:cs="Arial"/>
-          <w:sz w:val="24"/>
-          <w:szCs w:val="24"/>
-          <w:shd w:val="clear" w:color="auto" w:fill="FFFFFF"/>
-        </w:rPr>
-        <w:t>“Los estudios tratan de esclarecer los distintos tipos de manifestaciones de violencia para poder identificar sus distintas formas. Para ello se han desarrollado diversos instrumentos que tratan de evaluar e identificar las posibles variables relacionadas con la tipología de agresiones, intimidaciones y/o acosos que se produce en la escuela”</w:t>
+          <w:sz w:val="28"/>
+          <w:szCs w:val="28"/>
+        </w:rPr>
+      </w:pPr>
+      <w:r>
+        <w:rPr>
+          <w:rFonts w:ascii="Arial" w:hAnsi="Arial" w:cs="Arial"/>
+          <w:b/>
+          <w:bCs/>
+          <w:sz w:val="28"/>
+          <w:szCs w:val="28"/>
+        </w:rPr>
+        <w:t>Promoción de la cultura de paz</w:t>
+      </w:r>
+    </w:p>
+    <w:p>
+      <w:pPr>
+        <w:spacing w:line="360" w:lineRule="auto"/>
+        <w:jc w:val="both"/>
+        <w:rPr>
+          <w:rFonts w:ascii="Arial" w:hAnsi="Arial" w:cs="Arial"/>
+          <w:sz w:val="24"/>
+          <w:szCs w:val="24"/>
+        </w:rPr>
+      </w:pPr>
+      <w:r>
+        <w:rPr>
+          <w:rFonts w:ascii="Arial" w:hAnsi="Arial" w:cs="Arial"/>
+          <w:sz w:val="24"/>
+          <w:szCs w:val="24"/>
+        </w:rPr>
+        <w:t>El Movimiento por la Paz -MPDL- ha mantenido una presencia constante y activa en Guatemala desde el año 1996, tras la firma de los Acuerdos de Paz, con el objetivo primordial de defender el respeto de los Derechos Humanos y promover una Cultura de Paz en el país.</w:t>
+      </w:r>
+      <w:r>
+        <w:rPr>
+          <w:rFonts w:ascii="Arial" w:hAnsi="Arial" w:cs="Arial"/>
+          <w:sz w:val="24"/>
+          <w:szCs w:val="24"/>
+        </w:rPr>
+        <w:t xml:space="preserve"> </w:t>
+      </w:r>
+      <w:r>
+        <w:rPr>
+          <w:rFonts w:ascii="Arial" w:hAnsi="Arial" w:cs="Arial"/>
+          <w:sz w:val="24"/>
+          <w:szCs w:val="24"/>
+        </w:rPr>
+        <w:t xml:space="preserve">Tras la  emergencia provocada por el paso del Huracán Mitch en 1998 la organización centró sus esfuerzos en proyectos de reconstrucción. Una vez superada la fase de ayuda humanitaria, el Movimiento por la Paz -MPDL-, continuó con la ejecución de programas y proyectos de cooperación para el desarrollo con el común denominador de tener a las poblaciones más vulnerables y excluidas del desarrollo como sus principales beneficiarias (población indígena, </w:t>
+      </w:r>
+      <w:proofErr w:type="gramStart"/>
+      <w:r>
+        <w:rPr>
+          <w:rFonts w:ascii="Arial" w:hAnsi="Arial" w:cs="Arial"/>
+          <w:sz w:val="24"/>
+          <w:szCs w:val="24"/>
+        </w:rPr>
+        <w:t>niños y niñas</w:t>
+      </w:r>
+      <w:proofErr w:type="gramEnd"/>
+      <w:r>
+        <w:rPr>
+          <w:rFonts w:ascii="Arial" w:hAnsi="Arial" w:cs="Arial"/>
+          <w:sz w:val="24"/>
+          <w:szCs w:val="24"/>
+        </w:rPr>
+        <w:t>, mujeres y jóvenes).</w:t>
+      </w:r>
+      <w:r>
+        <w:rPr>
+          <w:rFonts w:ascii="Arial" w:hAnsi="Arial" w:cs="Arial"/>
+          <w:sz w:val="24"/>
+          <w:szCs w:val="24"/>
+        </w:rPr>
+        <w:t xml:space="preserve"> </w:t>
+      </w:r>
+      <w:r>
+        <w:rPr>
+          <w:rFonts w:ascii="Arial" w:hAnsi="Arial" w:cs="Arial"/>
+          <w:sz w:val="24"/>
+          <w:szCs w:val="24"/>
+        </w:rPr>
+        <w:t>Durante estos años se han trabajado de manera estratégica ejes transversales como el de la equidad de género, la convivencia pacífica, la interculturalidad, la comunicación para el desarrollo y el medio ambiente.</w:t>
+      </w:r>
+      <w:r>
+        <w:rPr>
+          <w:rFonts w:ascii="Arial" w:hAnsi="Arial" w:cs="Arial"/>
+          <w:sz w:val="24"/>
+          <w:szCs w:val="24"/>
+        </w:rPr>
+        <w:t xml:space="preserve"> </w:t>
+      </w:r>
+      <w:r>
+        <w:rPr>
+          <w:rFonts w:ascii="Arial" w:hAnsi="Arial" w:cs="Arial"/>
+          <w:sz w:val="24"/>
+          <w:szCs w:val="24"/>
+        </w:rPr>
+        <w:t>Actualmente, la actuación de la organización prioriza el fortalecimiento de la gobernabilidad democrática, la erradicación de la violencia contra las mujeres y la consolidación de la Paz como ejes centrales de su  estrategia de desarrollo, con la que se pretende contribuir a mejorar la grave situación de inseguridad e impunidad que afecta al país.  </w:t>
       </w:r>
       <w:sdt>
         <w:sdtPr>
@@ -3572,9 +3222,8 @@
             <w:rFonts w:ascii="Arial" w:hAnsi="Arial" w:cs="Arial"/>
             <w:sz w:val="24"/>
             <w:szCs w:val="24"/>
-            <w:shd w:val="clear" w:color="auto" w:fill="FFFFFF"/>
           </w:rPr>
-          <w:id w:val="-1046215440"/>
+          <w:id w:val="631065698"/>
           <w:citation/>
         </w:sdtPr>
         <w:sdtContent>
@@ -3583,7 +3232,6 @@
               <w:rFonts w:ascii="Arial" w:hAnsi="Arial" w:cs="Arial"/>
               <w:sz w:val="24"/>
               <w:szCs w:val="24"/>
-              <w:shd w:val="clear" w:color="auto" w:fill="FFFFFF"/>
             </w:rPr>
             <w:fldChar w:fldCharType="begin"/>
           </w:r>
@@ -3592,16 +3240,14 @@
               <w:rFonts w:ascii="Arial" w:hAnsi="Arial" w:cs="Arial"/>
               <w:sz w:val="24"/>
               <w:szCs w:val="24"/>
-              <w:shd w:val="clear" w:color="auto" w:fill="FFFFFF"/>
             </w:rPr>
-            <w:instrText xml:space="preserve"> CITATION Ire1 \l 4106 </w:instrText>
+            <w:instrText xml:space="preserve">CITATION Mov \l 4106 </w:instrText>
           </w:r>
           <w:r>
             <w:rPr>
               <w:rFonts w:ascii="Arial" w:hAnsi="Arial" w:cs="Arial"/>
               <w:sz w:val="24"/>
               <w:szCs w:val="24"/>
-              <w:shd w:val="clear" w:color="auto" w:fill="FFFFFF"/>
             </w:rPr>
             <w:fldChar w:fldCharType="separate"/>
           </w:r>
@@ -3611,7 +3257,136 @@
               <w:noProof/>
               <w:sz w:val="24"/>
               <w:szCs w:val="24"/>
-              <w:shd w:val="clear" w:color="auto" w:fill="FFFFFF"/>
+            </w:rPr>
+            <w:t>(Movimiento Por la Paz, s.f.)</w:t>
+          </w:r>
+          <w:r>
+            <w:rPr>
+              <w:rFonts w:ascii="Arial" w:hAnsi="Arial" w:cs="Arial"/>
+              <w:sz w:val="24"/>
+              <w:szCs w:val="24"/>
+            </w:rPr>
+            <w:fldChar w:fldCharType="end"/>
+          </w:r>
+        </w:sdtContent>
+      </w:sdt>
+    </w:p>
+    <w:p>
+      <w:pPr>
+        <w:spacing w:line="360" w:lineRule="auto"/>
+        <w:jc w:val="both"/>
+        <w:rPr>
+          <w:rFonts w:ascii="Arial" w:hAnsi="Arial" w:cs="Arial"/>
+          <w:sz w:val="24"/>
+          <w:szCs w:val="24"/>
+        </w:rPr>
+      </w:pPr>
+      <w:r>
+        <w:rPr>
+          <w:rFonts w:ascii="Arial" w:hAnsi="Arial" w:cs="Arial"/>
+          <w:sz w:val="24"/>
+          <w:szCs w:val="24"/>
+        </w:rPr>
+        <w:t>Durante más de 36 años, Guatemala fue afectada por un enfrentamiento armado interno que dejó más de 200 mil víctimas y aproximadamente 40 mil personas desaparecidas.  Con la firma de los Acuerdos de Paz, en 1996, se propusieron medidas para la reconciliación de la sociedad guatemalteca y el desarrollo del país, entre ellas, la promoción de garantías de no repetición a través de una política activa de educación para la paz que incluyera la enseñanza de la memoria histórica.  </w:t>
+      </w:r>
+      <w:r>
+        <w:rPr>
+          <w:rFonts w:ascii="Arial" w:hAnsi="Arial" w:cs="Arial"/>
+          <w:sz w:val="24"/>
+          <w:szCs w:val="24"/>
+        </w:rPr>
+        <w:t xml:space="preserve"> </w:t>
+      </w:r>
+      <w:r>
+        <w:rPr>
+          <w:rFonts w:ascii="Arial" w:hAnsi="Arial" w:cs="Arial"/>
+          <w:sz w:val="24"/>
+          <w:szCs w:val="24"/>
+        </w:rPr>
+        <w:t xml:space="preserve">En la </w:t>
+      </w:r>
+      <w:r>
+        <w:rPr>
+          <w:rFonts w:ascii="Arial" w:hAnsi="Arial" w:cs="Arial"/>
+          <w:sz w:val="24"/>
+          <w:szCs w:val="24"/>
+        </w:rPr>
+        <w:lastRenderedPageBreak/>
+        <w:t>actualidad se están dando pasos importantes en el cumplimiento de estas recomendaciones.</w:t>
+      </w:r>
+      <w:r>
+        <w:rPr>
+          <w:rFonts w:ascii="Arial" w:hAnsi="Arial" w:cs="Arial"/>
+          <w:sz w:val="24"/>
+          <w:szCs w:val="24"/>
+        </w:rPr>
+        <w:t xml:space="preserve"> </w:t>
+      </w:r>
+      <w:r>
+        <w:rPr>
+          <w:rFonts w:ascii="Arial" w:hAnsi="Arial" w:cs="Arial"/>
+          <w:sz w:val="24"/>
+          <w:szCs w:val="24"/>
+        </w:rPr>
+        <w:t>A partir de la implementación del plan piloto, el Ministerio de Educación emitió el Acuerdo Ministerial 3181-2017, dando un paso fundamental para integrar al sistema educativo nacional la nueva Estrategia Nacional de Formación Ciudadana. Un hito para la promoción de una cultura de paz en Guatemala.</w:t>
+      </w:r>
+      <w:r>
+        <w:rPr>
+          <w:rFonts w:ascii="Arial" w:hAnsi="Arial" w:cs="Arial"/>
+          <w:sz w:val="24"/>
+          <w:szCs w:val="24"/>
+        </w:rPr>
+        <w:t xml:space="preserve"> </w:t>
+      </w:r>
+      <w:r>
+        <w:rPr>
+          <w:rFonts w:ascii="Arial" w:hAnsi="Arial" w:cs="Arial"/>
+          <w:sz w:val="24"/>
+          <w:szCs w:val="24"/>
+        </w:rPr>
+        <w:t>El Acuerdo Ministerial establece mecanismos para implementar el área de formación ciudadana con un nuevo enfoque que permita el desarrollo de habilidades y destrezas tanto en docentes como en estudiantes, para el análisis de la historia y el entorno social y para ejercer una ciudadanía activa y responsable, sobre la base de los principios de solidaridad, tolerancia, libertad y respeto a los derechos humanos.</w:t>
+      </w:r>
+      <w:sdt>
+        <w:sdtPr>
+          <w:rPr>
+            <w:rFonts w:ascii="Arial" w:hAnsi="Arial" w:cs="Arial"/>
+            <w:sz w:val="24"/>
+            <w:szCs w:val="24"/>
+          </w:rPr>
+          <w:id w:val="759341028"/>
+          <w:citation/>
+        </w:sdtPr>
+        <w:sdtContent>
+          <w:r>
+            <w:rPr>
+              <w:rFonts w:ascii="Arial" w:hAnsi="Arial" w:cs="Arial"/>
+              <w:sz w:val="24"/>
+              <w:szCs w:val="24"/>
+            </w:rPr>
+            <w:fldChar w:fldCharType="begin"/>
+          </w:r>
+          <w:r>
+            <w:rPr>
+              <w:rFonts w:ascii="Arial" w:hAnsi="Arial" w:cs="Arial"/>
+              <w:sz w:val="24"/>
+              <w:szCs w:val="24"/>
+            </w:rPr>
+            <w:instrText xml:space="preserve"> CITATION Pro19 \l 4106 </w:instrText>
+          </w:r>
+          <w:r>
+            <w:rPr>
+              <w:rFonts w:ascii="Arial" w:hAnsi="Arial" w:cs="Arial"/>
+              <w:sz w:val="24"/>
+              <w:szCs w:val="24"/>
+            </w:rPr>
+            <w:fldChar w:fldCharType="separate"/>
+          </w:r>
+          <w:r>
+            <w:rPr>
+              <w:rFonts w:ascii="Arial" w:hAnsi="Arial" w:cs="Arial"/>
+              <w:noProof/>
+              <w:sz w:val="24"/>
+              <w:szCs w:val="24"/>
             </w:rPr>
             <w:t xml:space="preserve"> </w:t>
           </w:r>
@@ -3621,21 +3396,156 @@
               <w:noProof/>
               <w:sz w:val="24"/>
               <w:szCs w:val="24"/>
-              <w:shd w:val="clear" w:color="auto" w:fill="FFFFFF"/>
             </w:rPr>
-            <w:t>(Irené Ramón Otero, s.f.)</w:t>
+            <w:t>(Programa de las Naciones Unidas, 2019)</w:t>
           </w:r>
           <w:r>
             <w:rPr>
               <w:rFonts w:ascii="Arial" w:hAnsi="Arial" w:cs="Arial"/>
               <w:sz w:val="24"/>
               <w:szCs w:val="24"/>
-              <w:shd w:val="clear" w:color="auto" w:fill="FFFFFF"/>
             </w:rPr>
             <w:fldChar w:fldCharType="end"/>
           </w:r>
         </w:sdtContent>
       </w:sdt>
+    </w:p>
+    <w:p>
+      <w:pPr>
+        <w:spacing w:line="360" w:lineRule="auto"/>
+        <w:jc w:val="both"/>
+        <w:rPr>
+          <w:rFonts w:ascii="Arial" w:hAnsi="Arial" w:cs="Arial"/>
+          <w:sz w:val="24"/>
+          <w:szCs w:val="24"/>
+        </w:rPr>
+      </w:pPr>
+    </w:p>
+    <w:p>
+      <w:pPr>
+        <w:spacing w:line="360" w:lineRule="auto"/>
+        <w:jc w:val="center"/>
+        <w:rPr>
+          <w:rFonts w:ascii="Arial" w:hAnsi="Arial" w:cs="Arial"/>
+          <w:b/>
+          <w:bCs/>
+          <w:sz w:val="28"/>
+          <w:szCs w:val="28"/>
+        </w:rPr>
+      </w:pPr>
+    </w:p>
+    <w:p>
+      <w:pPr>
+        <w:spacing w:after="0" w:line="240" w:lineRule="auto"/>
+        <w:rPr>
+          <w:rFonts w:ascii="Arial" w:hAnsi="Arial" w:cs="Arial"/>
+          <w:sz w:val="28"/>
+          <w:szCs w:val="28"/>
+        </w:rPr>
+      </w:pPr>
+      <w:r>
+        <w:rPr>
+          <w:rFonts w:ascii="Arial" w:hAnsi="Arial" w:cs="Arial"/>
+          <w:sz w:val="28"/>
+          <w:szCs w:val="28"/>
+        </w:rPr>
+        <w:br w:type="page"/>
+      </w:r>
+    </w:p>
+    <w:p>
+      <w:pPr>
+        <w:spacing w:after="0" w:line="240" w:lineRule="auto"/>
+        <w:jc w:val="center"/>
+        <w:rPr>
+          <w:rFonts w:ascii="Arial" w:hAnsi="Arial" w:cs="Arial"/>
+          <w:b/>
+          <w:bCs/>
+          <w:sz w:val="36"/>
+          <w:szCs w:val="36"/>
+        </w:rPr>
+      </w:pPr>
+      <w:r>
+        <w:rPr>
+          <w:rFonts w:ascii="Arial" w:hAnsi="Arial" w:cs="Arial"/>
+          <w:b/>
+          <w:bCs/>
+          <w:sz w:val="36"/>
+          <w:szCs w:val="36"/>
+        </w:rPr>
+        <w:lastRenderedPageBreak/>
+        <w:t>Participación estudiantil y liderazgo juvenil</w:t>
+      </w:r>
+    </w:p>
+    <w:p>
+      <w:pPr>
+        <w:spacing w:after="0" w:line="240" w:lineRule="auto"/>
+        <w:jc w:val="center"/>
+        <w:rPr>
+          <w:rFonts w:ascii="Arial" w:hAnsi="Arial" w:cs="Arial"/>
+          <w:b/>
+          <w:bCs/>
+          <w:sz w:val="36"/>
+          <w:szCs w:val="36"/>
+        </w:rPr>
+      </w:pPr>
+    </w:p>
+    <w:p>
+      <w:pPr>
+        <w:spacing w:after="0" w:line="360" w:lineRule="auto"/>
+        <w:rPr>
+          <w:rFonts w:ascii="Arial" w:hAnsi="Arial" w:cs="Arial"/>
+          <w:sz w:val="28"/>
+          <w:szCs w:val="28"/>
+          <w:shd w:val="clear" w:color="auto" w:fill="FFFFFF"/>
+        </w:rPr>
+      </w:pPr>
+      <w:r>
+        <w:rPr>
+          <w:rFonts w:ascii="Arial" w:hAnsi="Arial" w:cs="Arial"/>
+          <w:sz w:val="28"/>
+          <w:szCs w:val="28"/>
+          <w:shd w:val="clear" w:color="auto" w:fill="FFFFFF"/>
+        </w:rPr>
+        <w:t>En la actualidad, la participación ha cobrado fuerte relevancia en el ámbito educativo. Por tal razón, la política educativa, mediante una serie de marcos normativos ha querido fortalecer esta acción desde diferentes dimensiones. En primer lugar, desde el ámbito de la convivencia escolar para promover espacios que faciliten la construcción de identidades positivas y de buen trato dentro de la comunidad escolar</w:t>
+      </w:r>
+      <w:r>
+        <w:rPr>
+          <w:rFonts w:ascii="Arial" w:hAnsi="Arial" w:cs="Arial"/>
+          <w:sz w:val="28"/>
+          <w:szCs w:val="28"/>
+          <w:shd w:val="clear" w:color="auto" w:fill="FFFFFF"/>
+        </w:rPr>
+        <w:t xml:space="preserve"> en segundo lugar, la importancia de la formación ciudadana a partir de la creación de un plan de acción (Ley 20.911), con el fin de desarrollar una participación cívica activa de los estudiantes, y, desde el liderazgo escolar a partir de la gestión pedagógica que se desarrolla en las comunidades escolares</w:t>
+      </w:r>
+    </w:p>
+    <w:p>
+      <w:pPr>
+        <w:spacing w:after="0" w:line="360" w:lineRule="auto"/>
+        <w:rPr>
+          <w:rFonts w:ascii="Arial" w:hAnsi="Arial" w:cs="Arial"/>
+          <w:sz w:val="28"/>
+          <w:szCs w:val="28"/>
+          <w:shd w:val="clear" w:color="auto" w:fill="FFFFFF"/>
+        </w:rPr>
+      </w:pPr>
+      <w:r>
+        <w:rPr>
+          <w:rFonts w:ascii="Arial" w:hAnsi="Arial" w:cs="Arial"/>
+          <w:sz w:val="28"/>
+          <w:szCs w:val="28"/>
+          <w:shd w:val="clear" w:color="auto" w:fill="FFFFFF"/>
+        </w:rPr>
+        <w:t>Desde el punto de vista conceptual, la participación puede adquirir diferentes significados dependiendo de la perspectiva o enfoque de investigación. Desde la definición más básica, se entiende la participación como la asociación del individuo con otros, es decir, corresponde a un paso desde un acto individual a uno colectivo Desde una perspectiva organizacional, y acorde a la orientación de este estudio, la participación se considera como una dimensión del liderazgo</w:t>
+      </w:r>
+      <w:r>
+        <w:rPr>
+          <w:rFonts w:ascii="Arial" w:hAnsi="Arial" w:cs="Arial"/>
+          <w:sz w:val="28"/>
+          <w:szCs w:val="28"/>
+          <w:shd w:val="clear" w:color="auto" w:fill="FFFFFF"/>
+        </w:rPr>
+        <w:t xml:space="preserve"> enfatizando en un estilo democrático y distribuido de dirección. En el ámbito educativo, lo anterior se traduce en la redistribución del poder, la autoridad, y la toma de decisiones compartiendo las acciones, prácticas y responsabilidades.</w:t>
+      </w:r>
     </w:p>
     <w:p>
       <w:pPr>
@@ -3743,7 +3653,47 @@
           <w:sz w:val="28"/>
           <w:szCs w:val="28"/>
         </w:rPr>
-        <w:t>que como país tuviéramos la meta de mejorar la educación que reciben los niños y niñas de nuestra nación. Para así poder empezar a impulsar un desarrollo en algo tan importante como lo es la educación. Reconocemos que la educación es el pilar fundamental sobre el cual se construye el futuro de nuestra nación. Es por ello que consideramos imperativo impulsar un desarrollo sólido en este ámbito.</w:t>
+        <w:t xml:space="preserve">que como país tuviéramos la meta de mejorar la educación que reciben </w:t>
+      </w:r>
+      <w:proofErr w:type="gramStart"/>
+      <w:r>
+        <w:rPr>
+          <w:rFonts w:ascii="Arial" w:hAnsi="Arial" w:cs="Arial"/>
+          <w:color w:val="000000" w:themeColor="text1"/>
+          <w:sz w:val="28"/>
+          <w:szCs w:val="28"/>
+        </w:rPr>
+        <w:t>los niños y niñas</w:t>
+      </w:r>
+      <w:proofErr w:type="gramEnd"/>
+      <w:r>
+        <w:rPr>
+          <w:rFonts w:ascii="Arial" w:hAnsi="Arial" w:cs="Arial"/>
+          <w:color w:val="000000" w:themeColor="text1"/>
+          <w:sz w:val="28"/>
+          <w:szCs w:val="28"/>
+        </w:rPr>
+        <w:t xml:space="preserve"> de nuestra nación. Para así poder empezar a impulsar un desarrollo en algo tan importante como lo es la educación. Reconocemos que la educación es el pilar fundamental sobre el cual se construye el futuro de nuestra nación. Es por ello </w:t>
+      </w:r>
+      <w:proofErr w:type="gramStart"/>
+      <w:r>
+        <w:rPr>
+          <w:rFonts w:ascii="Arial" w:hAnsi="Arial" w:cs="Arial"/>
+          <w:color w:val="000000" w:themeColor="text1"/>
+          <w:sz w:val="28"/>
+          <w:szCs w:val="28"/>
+        </w:rPr>
+        <w:t>que</w:t>
+      </w:r>
+      <w:proofErr w:type="gramEnd"/>
+      <w:r>
+        <w:rPr>
+          <w:rFonts w:ascii="Arial" w:hAnsi="Arial" w:cs="Arial"/>
+          <w:color w:val="000000" w:themeColor="text1"/>
+          <w:sz w:val="28"/>
+          <w:szCs w:val="28"/>
+        </w:rPr>
+        <w:t xml:space="preserve"> consideramos imperativo impulsar un desarrollo sólido en este ámbito.</w:t>
       </w:r>
     </w:p>
     <w:p>
@@ -4181,39 +4131,6 @@
                   <w:noProof/>
                   <w:lang w:val="es-ES"/>
                 </w:rPr>
-                <w:t xml:space="preserve">Irené Ramón Otero, M. P. (s.f.). </w:t>
-              </w:r>
-              <w:r>
-                <w:rPr>
-                  <w:i/>
-                  <w:iCs/>
-                  <w:noProof/>
-                  <w:lang w:val="es-ES"/>
-                </w:rPr>
-                <w:t>Instrumentos de evaluación de la violencia de género en contextos educativos</w:t>
-              </w:r>
-              <w:r>
-                <w:rPr>
-                  <w:noProof/>
-                  <w:lang w:val="es-ES"/>
-                </w:rPr>
-                <w:t>. Obtenido de https://2021.ciiid.org/ponencia/instrumentos-de-evaluacion-de-la-violencia-de-genero-en-contextos-educativos/</w:t>
-              </w:r>
-            </w:p>
-            <w:p>
-              <w:pPr>
-                <w:pStyle w:val="Bibliografa"/>
-                <w:ind w:left="720" w:hanging="720"/>
-                <w:rPr>
-                  <w:noProof/>
-                  <w:lang w:val="es-ES"/>
-                </w:rPr>
-              </w:pPr>
-              <w:r>
-                <w:rPr>
-                  <w:noProof/>
-                  <w:lang w:val="es-ES"/>
-                </w:rPr>
                 <w:t xml:space="preserve">Justicia Cotidiana. (12 de Febrero de 2016). </w:t>
               </w:r>
               <w:r>
@@ -4297,6 +4214,72 @@
                   <w:lang w:val="es-ES"/>
                 </w:rPr>
                 <w:t>. Obtenido de Liderazgo y participación en escuelas públicas: https://www.redalyc.org/journal/2431/243170668008/html/</w:t>
+              </w:r>
+            </w:p>
+            <w:p>
+              <w:pPr>
+                <w:pStyle w:val="Bibliografa"/>
+                <w:ind w:left="720" w:hanging="720"/>
+                <w:rPr>
+                  <w:noProof/>
+                  <w:lang w:val="es-ES"/>
+                </w:rPr>
+              </w:pPr>
+              <w:r>
+                <w:rPr>
+                  <w:noProof/>
+                  <w:lang w:val="es-ES"/>
+                </w:rPr>
+                <w:t xml:space="preserve">Movimiento Por la Paz. (s.f.). </w:t>
+              </w:r>
+              <w:r>
+                <w:rPr>
+                  <w:i/>
+                  <w:iCs/>
+                  <w:noProof/>
+                  <w:lang w:val="es-ES"/>
+                </w:rPr>
+                <w:t>Promoción de una cultura de paz</w:t>
+              </w:r>
+              <w:r>
+                <w:rPr>
+                  <w:noProof/>
+                  <w:lang w:val="es-ES"/>
+                </w:rPr>
+                <w:t>. Obtenido de MPLP: https://www.mpdl.org/nuestro-trabajo/cooperacion-desarrollo/america-latina/guatemala/lineas-trabajo</w:t>
+              </w:r>
+            </w:p>
+            <w:p>
+              <w:pPr>
+                <w:pStyle w:val="Bibliografa"/>
+                <w:ind w:left="720" w:hanging="720"/>
+                <w:rPr>
+                  <w:noProof/>
+                  <w:lang w:val="es-ES"/>
+                </w:rPr>
+              </w:pPr>
+              <w:r>
+                <w:rPr>
+                  <w:noProof/>
+                  <w:lang w:val="es-ES"/>
+                </w:rPr>
+                <w:t xml:space="preserve">Programa de las Naciones Unidas. (25 de 09 de 2019). </w:t>
+              </w:r>
+              <w:r>
+                <w:rPr>
+                  <w:i/>
+                  <w:iCs/>
+                  <w:noProof/>
+                  <w:lang w:val="es-ES"/>
+                </w:rPr>
+                <w:t>Promoción de una cultura de paz</w:t>
+              </w:r>
+              <w:r>
+                <w:rPr>
+                  <w:noProof/>
+                  <w:lang w:val="es-ES"/>
+                </w:rPr>
+                <w:t>. Obtenido de UNDP: https://www.undp.org/es/guatemala/historias/promoviendo-la-paz-traves-de-la-educacion</w:t>
               </w:r>
             </w:p>
             <w:p>
@@ -6466,6 +6449,25 @@
       <w:lang w:val="es-GT"/>
     </w:rPr>
   </w:style>
+  <w:style w:type="paragraph" w:customStyle="1" w:styleId="lead">
+    <w:name w:val="lead"/>
+    <w:basedOn w:val="Normal"/>
+    <w:rsid w:val="005559C4"/>
+    <w:pPr>
+      <w:spacing w:before="100" w:beforeAutospacing="1" w:after="100" w:afterAutospacing="1" w:line="240" w:lineRule="auto"/>
+    </w:pPr>
+    <w:rPr>
+      <w:rFonts w:ascii="Times New Roman" w:eastAsia="Times New Roman" w:hAnsi="Times New Roman"/>
+      <w:sz w:val="24"/>
+      <w:szCs w:val="24"/>
+      <w:lang w:eastAsia="es-GT"/>
+    </w:rPr>
+  </w:style>
+  <w:style w:type="character" w:customStyle="1" w:styleId="alternative-font">
+    <w:name w:val="alternative-font"/>
+    <w:basedOn w:val="Fuentedeprrafopredeter"/>
+    <w:rsid w:val="005559C4"/>
+  </w:style>
 </w:styles>
 </file>
 
@@ -6813,7 +6815,7 @@
     <b:Month>5</b:Month>
     <b:Day>10</b:Day>
     <b:URL>https://convivenciaparaciudadania.mineduc.cl/wp-content/uploads/2019/10/cartilla_10.pdf</b:URL>
-    <b:RefOrder>6</b:RefOrder>
+    <b:RefOrder>7</b:RefOrder>
   </b:Source>
   <b:Source>
     <b:Tag>Cox15</b:Tag>
@@ -6828,7 +6830,7 @@
     <b:InternetSiteTitle>https://www.redalyc.org/journal/2431/243170668008/html/</b:InternetSiteTitle>
     <b:Year>2015</b:Year>
     <b:URL>https://www.redalyc.org/journal/2431/243170668008/html/</b:URL>
-    <b:RefOrder>7</b:RefOrder>
+    <b:RefOrder>8</b:RefOrder>
   </b:Source>
   <b:Source>
     <b:Tag>San92</b:Tag>
@@ -6849,7 +6851,7 @@
     <b:InternetSiteTitle>Liderazgo y participación en escuelas públicas</b:InternetSiteTitle>
     <b:Year>1992</b:Year>
     <b:URL>https://www.redalyc.org/journal/2431/243170668008/html/</b:URL>
-    <b:RefOrder>8</b:RefOrder>
+    <b:RefOrder>9</b:RefOrder>
   </b:Source>
   <b:Source>
     <b:Tag>Men15</b:Tag>
@@ -6890,29 +6892,41 @@
     <b:RefOrder>3</b:RefOrder>
   </b:Source>
   <b:Source>
-    <b:Tag>Ire1</b:Tag>
+    <b:Tag>Mov</b:Tag>
     <b:SourceType>InternetSite</b:SourceType>
-    <b:Guid>{70EEA8E4-398C-4425-A613-904C5632AB4A}</b:Guid>
+    <b:Guid>{F09334AB-9D57-48EF-811E-EF02992963BB}</b:Guid>
     <b:Author>
       <b:Author>
-        <b:NameList>
-          <b:Person>
-            <b:Last>Irené Ramón Otero</b:Last>
-            <b:First>Miriam</b:First>
-            <b:Middle>Palomo Nieto, Elena Ramírez Rico</b:Middle>
-          </b:Person>
-        </b:NameList>
+        <b:Corporate>Movimiento Por la Paz</b:Corporate>
       </b:Author>
     </b:Author>
-    <b:Title>Instrumentos de evaluación de la violencia de género en contextos educativos</b:Title>
-    <b:URL>https://2021.ciiid.org/ponencia/instrumentos-de-evaluacion-de-la-violencia-de-genero-en-contextos-educativos/</b:URL>
+    <b:Title>Promoción de una cultura de paz</b:Title>
+    <b:InternetSiteTitle>MPLP</b:InternetSiteTitle>
+    <b:URL>https://www.mpdl.org/nuestro-trabajo/cooperacion-desarrollo/america-latina/guatemala/lineas-trabajo</b:URL>
     <b:RefOrder>5</b:RefOrder>
+  </b:Source>
+  <b:Source>
+    <b:Tag>Pro19</b:Tag>
+    <b:SourceType>InternetSite</b:SourceType>
+    <b:Guid>{0E940878-33F3-41DE-A854-439BB213EA50}</b:Guid>
+    <b:Author>
+      <b:Author>
+        <b:Corporate>Programa de las Naciones Unidas</b:Corporate>
+      </b:Author>
+    </b:Author>
+    <b:Title>Promoción de una cultura de paz</b:Title>
+    <b:InternetSiteTitle>UNDP</b:InternetSiteTitle>
+    <b:Year>2019</b:Year>
+    <b:Month>09</b:Month>
+    <b:Day>25</b:Day>
+    <b:URL>https://www.undp.org/es/guatemala/historias/promoviendo-la-paz-traves-de-la-educacion</b:URL>
+    <b:RefOrder>6</b:RefOrder>
   </b:Source>
 </b:Sources>
 </file>
 
 <file path=customXml/itemProps1.xml><?xml version="1.0" encoding="utf-8"?>
-<ds:datastoreItem xmlns:ds="http://schemas.openxmlformats.org/officeDocument/2006/customXml" ds:itemID="{94DB7C03-78D6-4D3B-A791-CCC23B8480AD}">
+<ds:datastoreItem xmlns:ds="http://schemas.openxmlformats.org/officeDocument/2006/customXml" ds:itemID="{230FF79A-2670-4A51-A2C5-8E398254BCE4}">
   <ds:schemaRefs>
     <ds:schemaRef ds:uri="http://schemas.openxmlformats.org/officeDocument/2006/bibliography"/>
   </ds:schemaRefs>

</xml_diff>

<commit_message>
Se cargo mi parte
</commit_message>
<xml_diff>
--- a/Proyecto de Nación.docx
+++ b/Proyecto de Nación.docx
@@ -1,6 +1,6 @@
 
 <file path=word/document.xml><?xml version="1.0" encoding="utf-8"?>
-<w:document xmlns:wpc="http://schemas.microsoft.com/office/word/2010/wordprocessingCanvas" xmlns:cx="http://schemas.microsoft.com/office/drawing/2014/chartex" xmlns:cx1="http://schemas.microsoft.com/office/drawing/2015/9/8/chartex" xmlns:cx2="http://schemas.microsoft.com/office/drawing/2015/10/21/chartex" xmlns:cx3="http://schemas.microsoft.com/office/drawing/2016/5/9/chartex" xmlns:cx4="http://schemas.microsoft.com/office/drawing/2016/5/10/chartex" xmlns:cx5="http://schemas.microsoft.com/office/drawing/2016/5/11/chartex" xmlns:cx6="http://schemas.microsoft.com/office/drawing/2016/5/12/chartex" xmlns:cx7="http://schemas.microsoft.com/office/drawing/2016/5/13/chartex" xmlns:cx8="http://schemas.microsoft.com/office/drawing/2016/5/14/chartex" xmlns:mc="http://schemas.openxmlformats.org/markup-compatibility/2006" xmlns:aink="http://schemas.microsoft.com/office/drawing/2016/ink" xmlns:am3d="http://schemas.microsoft.com/office/drawing/2017/model3d" xmlns:o="urn:schemas-microsoft-com:office:office" xmlns:oel="http://schemas.microsoft.com/office/2019/extlst" xmlns:r="http://schemas.openxmlformats.org/officeDocument/2006/relationships" xmlns:m="http://schemas.openxmlformats.org/officeDocument/2006/math" xmlns:v="urn:schemas-microsoft-com:vml" xmlns:wp14="http://schemas.microsoft.com/office/word/2010/wordprocessingDrawing" xmlns:wp="http://schemas.openxmlformats.org/drawingml/2006/wordprocessingDrawing" xmlns:w10="urn:schemas-microsoft-com:office:word" xmlns:w="http://schemas.openxmlformats.org/wordprocessingml/2006/main" xmlns:w14="http://schemas.microsoft.com/office/word/2010/wordml" xmlns:w15="http://schemas.microsoft.com/office/word/2012/wordml" xmlns:w16cex="http://schemas.microsoft.com/office/word/2018/wordml/cex" xmlns:w16cid="http://schemas.microsoft.com/office/word/2016/wordml/cid" xmlns:w16="http://schemas.microsoft.com/office/word/2018/wordml" xmlns:w16sdtdh="http://schemas.microsoft.com/office/word/2020/wordml/sdtdatahash" xmlns:w16se="http://schemas.microsoft.com/office/word/2015/wordml/symex" xmlns:wpg="http://schemas.microsoft.com/office/word/2010/wordprocessingGroup" xmlns:wpi="http://schemas.microsoft.com/office/word/2010/wordprocessingInk" xmlns:wne="http://schemas.microsoft.com/office/word/2006/wordml" xmlns:wps="http://schemas.microsoft.com/office/word/2010/wordprocessingShape" mc:Ignorable="w14 w15 w16se w16cid w16 w16cex w16sdtdh wp14">
+<w:document xmlns:wpc="http://schemas.microsoft.com/office/word/2010/wordprocessingCanvas" xmlns:cx="http://schemas.microsoft.com/office/drawing/2014/chartex" xmlns:cx1="http://schemas.microsoft.com/office/drawing/2015/9/8/chartex" xmlns:cx2="http://schemas.microsoft.com/office/drawing/2015/10/21/chartex" xmlns:cx3="http://schemas.microsoft.com/office/drawing/2016/5/9/chartex" xmlns:cx4="http://schemas.microsoft.com/office/drawing/2016/5/10/chartex" xmlns:cx5="http://schemas.microsoft.com/office/drawing/2016/5/11/chartex" xmlns:cx6="http://schemas.microsoft.com/office/drawing/2016/5/12/chartex" xmlns:cx7="http://schemas.microsoft.com/office/drawing/2016/5/13/chartex" xmlns:cx8="http://schemas.microsoft.com/office/drawing/2016/5/14/chartex" xmlns:mc="http://schemas.openxmlformats.org/markup-compatibility/2006" xmlns:aink="http://schemas.microsoft.com/office/drawing/2016/ink" xmlns:am3d="http://schemas.microsoft.com/office/drawing/2017/model3d" xmlns:o="urn:schemas-microsoft-com:office:office" xmlns:r="http://schemas.openxmlformats.org/officeDocument/2006/relationships" xmlns:m="http://schemas.openxmlformats.org/officeDocument/2006/math" xmlns:v="urn:schemas-microsoft-com:vml" xmlns:wp14="http://schemas.microsoft.com/office/word/2010/wordprocessingDrawing" xmlns:wp="http://schemas.openxmlformats.org/drawingml/2006/wordprocessingDrawing" xmlns:w10="urn:schemas-microsoft-com:office:word" xmlns:w="http://schemas.openxmlformats.org/wordprocessingml/2006/main" xmlns:w14="http://schemas.microsoft.com/office/word/2010/wordml" xmlns:w15="http://schemas.microsoft.com/office/word/2012/wordml" xmlns:w16cex="http://schemas.microsoft.com/office/word/2018/wordml/cex" xmlns:w16cid="http://schemas.microsoft.com/office/word/2016/wordml/cid" xmlns:w16="http://schemas.microsoft.com/office/word/2018/wordml" xmlns:w16sdtdh="http://schemas.microsoft.com/office/word/2020/wordml/sdtdatahash" xmlns:w16se="http://schemas.microsoft.com/office/word/2015/wordml/symex" xmlns:wpg="http://schemas.microsoft.com/office/word/2010/wordprocessingGroup" xmlns:wpi="http://schemas.microsoft.com/office/word/2010/wordprocessingInk" xmlns:wne="http://schemas.microsoft.com/office/word/2006/wordml" xmlns:wps="http://schemas.microsoft.com/office/word/2010/wordprocessingShape" mc:Ignorable="w14 w15 w16se w16cid w16 w16cex w16sdtdh wp14">
   <w:body>
     <w:p>
       <w:pPr>
@@ -1318,47 +1318,7 @@
           <w:sz w:val="28"/>
           <w:szCs w:val="28"/>
         </w:rPr>
-        <w:t xml:space="preserve">La visión que tenemos de Guatemala en 10 años es la de un país desarrollado, el cual pueda tener más oportunidades de trabajo y buena educación para todos </w:t>
-      </w:r>
-      <w:proofErr w:type="gramStart"/>
-      <w:r>
-        <w:rPr>
-          <w:rFonts w:ascii="Arial" w:hAnsi="Arial" w:cs="Arial"/>
-          <w:color w:val="000000" w:themeColor="text1"/>
-          <w:sz w:val="28"/>
-          <w:szCs w:val="28"/>
-        </w:rPr>
-        <w:t>los ciudadanos y ciudadanas</w:t>
-      </w:r>
-      <w:proofErr w:type="gramEnd"/>
-      <w:r>
-        <w:rPr>
-          <w:rFonts w:ascii="Arial" w:hAnsi="Arial" w:cs="Arial"/>
-          <w:color w:val="000000" w:themeColor="text1"/>
-          <w:sz w:val="28"/>
-          <w:szCs w:val="28"/>
-        </w:rPr>
-        <w:t xml:space="preserve"> del país. Además, creemos que en este </w:t>
-      </w:r>
-      <w:proofErr w:type="gramStart"/>
-      <w:r>
-        <w:rPr>
-          <w:rFonts w:ascii="Arial" w:hAnsi="Arial" w:cs="Arial"/>
-          <w:color w:val="000000" w:themeColor="text1"/>
-          <w:sz w:val="28"/>
-          <w:szCs w:val="28"/>
-        </w:rPr>
-        <w:t>lapso de tiempo</w:t>
-      </w:r>
-      <w:proofErr w:type="gramEnd"/>
-      <w:r>
-        <w:rPr>
-          <w:rFonts w:ascii="Arial" w:hAnsi="Arial" w:cs="Arial"/>
-          <w:color w:val="000000" w:themeColor="text1"/>
-          <w:sz w:val="28"/>
-          <w:szCs w:val="28"/>
-        </w:rPr>
-        <w:t xml:space="preserve"> Guatemala podrá alcanzar un mejor desarrollo en temas de tecnología, salud, turismo, educación y seguridad, ya que son áreas en las cuales el país se ve muy afectada actualmente, pero confiamos que con el paso del tiempo y con una mejor educación para los ciudadanos esta situación puede cambiar llevando a Guatemala a ser un país competente a nivel internacional.</w:t>
+        <w:t>La visión que tenemos de Guatemala en 10 años es la de un país desarrollado, el cual pueda tener más oportunidades de trabajo y buena educación para todos los ciudadanos y ciudadanas del país. Además, creemos que en este lapso de tiempo Guatemala podrá alcanzar un mejor desarrollo en temas de tecnología, salud, turismo, educación y seguridad, ya que son áreas en las cuales el país se ve muy afectada actualmente, pero confiamos que con el paso del tiempo y con una mejor educación para los ciudadanos esta situación puede cambiar llevando a Guatemala a ser un país competente a nivel internacional.</w:t>
       </w:r>
     </w:p>
     <w:p>
@@ -1388,11 +1348,57 @@
         <w:jc w:val="both"/>
         <w:rPr>
           <w:rFonts w:ascii="Arial" w:hAnsi="Arial" w:cs="Arial"/>
-          <w:color w:val="000000" w:themeColor="text1"/>
-          <w:sz w:val="28"/>
-          <w:szCs w:val="28"/>
-        </w:rPr>
-      </w:pPr>
+          <w:b/>
+          <w:bCs/>
+          <w:i/>
+          <w:iCs/>
+          <w:color w:val="000000" w:themeColor="text1"/>
+          <w:sz w:val="32"/>
+          <w:szCs w:val="32"/>
+        </w:rPr>
+      </w:pPr>
+      <w:r>
+        <w:rPr>
+          <w:rFonts w:ascii="Arial" w:hAnsi="Arial" w:cs="Arial"/>
+          <w:b/>
+          <w:bCs/>
+          <w:i/>
+          <w:iCs/>
+          <w:color w:val="000000" w:themeColor="text1"/>
+          <w:sz w:val="32"/>
+          <w:szCs w:val="32"/>
+        </w:rPr>
+        <w:t>Alejandro Benjamin Max López</w:t>
+      </w:r>
+    </w:p>
+    <w:p>
+      <w:pPr>
+        <w:jc w:val="both"/>
+        <w:rPr>
+          <w:rFonts w:ascii="Arial" w:hAnsi="Arial" w:cs="Arial"/>
+          <w:color w:val="000000" w:themeColor="text1"/>
+          <w:sz w:val="28"/>
+          <w:szCs w:val="28"/>
+        </w:rPr>
+      </w:pPr>
+      <w:r>
+        <w:rPr>
+          <w:rFonts w:ascii="Arial" w:hAnsi="Arial" w:cs="Arial"/>
+          <w:color w:val="000000" w:themeColor="text1"/>
+          <w:sz w:val="28"/>
+          <w:szCs w:val="28"/>
+        </w:rPr>
+        <w:t xml:space="preserve">Mi </w:t>
+      </w:r>
+      <w:r>
+        <w:rPr>
+          <w:rFonts w:ascii="Arial" w:hAnsi="Arial" w:cs="Arial"/>
+          <w:color w:val="000000" w:themeColor="text1"/>
+          <w:sz w:val="28"/>
+          <w:szCs w:val="28"/>
+        </w:rPr>
+        <w:t>visión es crear un futuro en Guatemala donde cada niño y joven tenga acceso a una educación segura y respetuosa, libre de violencia en todas sus formas. Buscamos cultivar un entorno escolar que fomente el aprendizaje, el desarrollo integral y el respeto mutuo, promoviendo así una sociedad donde la educación sea un vehículo de transformación positiva y no una fuente de traumatismo. Nos esforzamos por empoderar a estudiantes, maestros, padres y comunidades para que trabajen juntos en la erradicación de la violencia educativa, creando así un ambiente propicio para el crecimiento, la equidad y la justicia en el ámbito educativo guatemalteco</w:t>
+      </w:r>
     </w:p>
     <w:p>
       <w:pPr>
@@ -1400,124 +1406,9 @@
         <w:jc w:val="both"/>
         <w:rPr>
           <w:rFonts w:ascii="Arial" w:hAnsi="Arial" w:cs="Arial"/>
-          <w:color w:val="FF0000"/>
-          <w:sz w:val="28"/>
-          <w:szCs w:val="28"/>
-        </w:rPr>
-      </w:pPr>
-      <w:r>
-        <w:rPr>
-          <w:rFonts w:ascii="Arial" w:hAnsi="Arial" w:cs="Arial"/>
-          <w:color w:val="FF0000"/>
-          <w:sz w:val="28"/>
-          <w:szCs w:val="28"/>
-        </w:rPr>
-        <w:t>JUNIOR MARCO TULIO SANCHEZ MELGAR</w:t>
-      </w:r>
-    </w:p>
-    <w:p>
-      <w:pPr>
-        <w:jc w:val="both"/>
-        <w:rPr>
-          <w:rStyle w:val="nfasis"/>
-          <w:rFonts w:ascii="Arial" w:hAnsi="Arial" w:cs="Arial"/>
-          <w:i w:val="0"/>
-          <w:sz w:val="28"/>
-          <w:szCs w:val="28"/>
-        </w:rPr>
-      </w:pPr>
-      <w:r>
-        <w:rPr>
-          <w:rFonts w:ascii="Arial" w:hAnsi="Arial" w:cs="Arial"/>
-          <w:color w:val="000000" w:themeColor="text1"/>
-          <w:sz w:val="24"/>
-          <w:szCs w:val="24"/>
-        </w:rPr>
-        <w:t xml:space="preserve">Visión </w:t>
-      </w:r>
-      <w:r>
-        <w:rPr>
-          <w:rFonts w:ascii="Arial" w:hAnsi="Arial" w:cs="Arial"/>
-          <w:color w:val="000000" w:themeColor="text1"/>
-          <w:sz w:val="28"/>
-          <w:szCs w:val="28"/>
-        </w:rPr>
-        <w:t xml:space="preserve">es </w:t>
-      </w:r>
-      <w:r>
-        <w:rPr>
-          <w:rStyle w:val="nfasis"/>
-          <w:rFonts w:ascii="Arial" w:hAnsi="Arial" w:cs="Arial"/>
-          <w:i w:val="0"/>
-          <w:sz w:val="28"/>
-          <w:szCs w:val="28"/>
-        </w:rPr>
-        <w:t xml:space="preserve"> el horizonte de una década, visualizamos a Guatemala como un faro de progreso y oportunidades para todos sus habitantes. Nos imaginamos un país donde cada guatemalteco y guatemalteca tenga acceso a una educación de calidad que estimule su potencial y </w:t>
-      </w:r>
-      <w:proofErr w:type="gramStart"/>
-      <w:r>
-        <w:rPr>
-          <w:rStyle w:val="nfasis"/>
-          <w:rFonts w:ascii="Arial" w:hAnsi="Arial" w:cs="Arial"/>
-          <w:i w:val="0"/>
-          <w:sz w:val="28"/>
-          <w:szCs w:val="28"/>
-        </w:rPr>
-        <w:t>les</w:t>
-      </w:r>
-      <w:proofErr w:type="gramEnd"/>
-      <w:r>
-        <w:rPr>
-          <w:rStyle w:val="nfasis"/>
-          <w:rFonts w:ascii="Arial" w:hAnsi="Arial" w:cs="Arial"/>
-          <w:i w:val="0"/>
-          <w:sz w:val="28"/>
-          <w:szCs w:val="28"/>
-        </w:rPr>
-        <w:t xml:space="preserve"> prepare para enfrentar los desafíos del siglo XXI. Vemos un futuro donde el desarrollo tecnológico no solo es accesible, sino que también impulsa la innovación y la creación de empleos bien remunerados en todas las regiones del país.</w:t>
-      </w:r>
-    </w:p>
-    <w:p>
-      <w:pPr>
-        <w:jc w:val="both"/>
-        <w:rPr>
-          <w:rStyle w:val="nfasis"/>
-          <w:rFonts w:ascii="Arial" w:hAnsi="Arial" w:cs="Arial"/>
-          <w:i w:val="0"/>
-          <w:sz w:val="28"/>
-          <w:szCs w:val="28"/>
-        </w:rPr>
-      </w:pPr>
-      <w:r>
-        <w:rPr>
-          <w:rStyle w:val="nfasis"/>
-          <w:rFonts w:ascii="Arial" w:hAnsi="Arial" w:cs="Arial"/>
-          <w:i w:val="0"/>
-          <w:sz w:val="28"/>
-          <w:szCs w:val="28"/>
-        </w:rPr>
-        <w:t xml:space="preserve">Imaginamos un sector de salud robusto, donde la atención médica sea universal y de alta calidad, y donde la prevención y el tratamiento de </w:t>
-      </w:r>
-      <w:r>
-        <w:rPr>
-          <w:rStyle w:val="nfasis"/>
-          <w:rFonts w:ascii="Arial" w:hAnsi="Arial" w:cs="Arial"/>
-          <w:i w:val="0"/>
-          <w:sz w:val="28"/>
-          <w:szCs w:val="28"/>
-        </w:rPr>
-        <w:lastRenderedPageBreak/>
-        <w:t>enfermedades sean prioritarios. En este futuro, el turismo florece como una industria sostenible que celebra la riqueza cultural y natural de Guatemala, atrayendo a visitantes de todo el mundo y generando ingresos para las comunidades locales.</w:t>
-      </w:r>
-    </w:p>
-    <w:p>
-      <w:pPr>
-        <w:spacing w:after="0" w:line="240" w:lineRule="auto"/>
-        <w:rPr>
-          <w:rFonts w:ascii="Arial" w:hAnsi="Arial" w:cs="Arial"/>
-          <w:color w:val="000000" w:themeColor="text1"/>
-          <w:sz w:val="24"/>
-          <w:szCs w:val="24"/>
+          <w:color w:val="000000" w:themeColor="text1"/>
+          <w:sz w:val="28"/>
+          <w:szCs w:val="28"/>
         </w:rPr>
       </w:pPr>
     </w:p>
@@ -1527,6 +1418,123 @@
         <w:jc w:val="both"/>
         <w:rPr>
           <w:rFonts w:ascii="Arial" w:hAnsi="Arial" w:cs="Arial"/>
+          <w:color w:val="FF0000"/>
+          <w:sz w:val="28"/>
+          <w:szCs w:val="28"/>
+        </w:rPr>
+      </w:pPr>
+      <w:r>
+        <w:rPr>
+          <w:rFonts w:ascii="Arial" w:hAnsi="Arial" w:cs="Arial"/>
+          <w:color w:val="FF0000"/>
+          <w:sz w:val="28"/>
+          <w:szCs w:val="28"/>
+        </w:rPr>
+        <w:lastRenderedPageBreak/>
+        <w:t>JUNIOR MARCO TULIO SANCHEZ MELGAR</w:t>
+      </w:r>
+    </w:p>
+    <w:p>
+      <w:pPr>
+        <w:jc w:val="both"/>
+        <w:rPr>
+          <w:rStyle w:val="nfasis"/>
+          <w:rFonts w:ascii="Arial" w:hAnsi="Arial" w:cs="Arial"/>
+          <w:i w:val="0"/>
+          <w:sz w:val="28"/>
+          <w:szCs w:val="28"/>
+        </w:rPr>
+      </w:pPr>
+      <w:r>
+        <w:rPr>
+          <w:rFonts w:ascii="Arial" w:hAnsi="Arial" w:cs="Arial"/>
+          <w:color w:val="000000" w:themeColor="text1"/>
+          <w:sz w:val="24"/>
+          <w:szCs w:val="24"/>
+        </w:rPr>
+        <w:t xml:space="preserve">Visión </w:t>
+      </w:r>
+      <w:r>
+        <w:rPr>
+          <w:rFonts w:ascii="Arial" w:hAnsi="Arial" w:cs="Arial"/>
+          <w:color w:val="000000" w:themeColor="text1"/>
+          <w:sz w:val="28"/>
+          <w:szCs w:val="28"/>
+        </w:rPr>
+        <w:t xml:space="preserve">es </w:t>
+      </w:r>
+      <w:r>
+        <w:rPr>
+          <w:rStyle w:val="nfasis"/>
+          <w:rFonts w:ascii="Arial" w:hAnsi="Arial" w:cs="Arial"/>
+          <w:i w:val="0"/>
+          <w:sz w:val="28"/>
+          <w:szCs w:val="28"/>
+        </w:rPr>
+        <w:t xml:space="preserve"> el horizonte de una década, visualizamos a Guatemala como un faro de progreso y oportunidades para todos sus habitantes. Nos imaginamos un país donde cada guatemalteco y guatemalteca tenga acceso a una educación de calidad que estimule su potencial y </w:t>
+      </w:r>
+      <w:proofErr w:type="gramStart"/>
+      <w:r>
+        <w:rPr>
+          <w:rStyle w:val="nfasis"/>
+          <w:rFonts w:ascii="Arial" w:hAnsi="Arial" w:cs="Arial"/>
+          <w:i w:val="0"/>
+          <w:sz w:val="28"/>
+          <w:szCs w:val="28"/>
+        </w:rPr>
+        <w:t>les</w:t>
+      </w:r>
+      <w:proofErr w:type="gramEnd"/>
+      <w:r>
+        <w:rPr>
+          <w:rStyle w:val="nfasis"/>
+          <w:rFonts w:ascii="Arial" w:hAnsi="Arial" w:cs="Arial"/>
+          <w:i w:val="0"/>
+          <w:sz w:val="28"/>
+          <w:szCs w:val="28"/>
+        </w:rPr>
+        <w:t xml:space="preserve"> prepare para enfrentar los desafíos del siglo XXI. Vemos un futuro donde el desarrollo tecnológico no solo es accesible, sino que también impulsa la innovación y la creación de empleos bien remunerados en todas las regiones del país.</w:t>
+      </w:r>
+    </w:p>
+    <w:p>
+      <w:pPr>
+        <w:jc w:val="both"/>
+        <w:rPr>
+          <w:rStyle w:val="nfasis"/>
+          <w:rFonts w:ascii="Arial" w:hAnsi="Arial" w:cs="Arial"/>
+          <w:i w:val="0"/>
+          <w:sz w:val="28"/>
+          <w:szCs w:val="28"/>
+        </w:rPr>
+      </w:pPr>
+      <w:r>
+        <w:rPr>
+          <w:rStyle w:val="nfasis"/>
+          <w:rFonts w:ascii="Arial" w:hAnsi="Arial" w:cs="Arial"/>
+          <w:i w:val="0"/>
+          <w:sz w:val="28"/>
+          <w:szCs w:val="28"/>
+        </w:rPr>
+        <w:t>Imaginamos un sector de salud robusto, donde la atención médica sea universal y de alta calidad, y donde la prevención y el tratamiento de enfermedades sean prioritarios. En este futuro, el turismo florece como una industria sostenible que celebra la riqueza cultural y natural de Guatemala, atrayendo a visitantes de todo el mundo y generando ingresos para las comunidades locales.</w:t>
+      </w:r>
+    </w:p>
+    <w:p>
+      <w:pPr>
+        <w:spacing w:after="0" w:line="240" w:lineRule="auto"/>
+        <w:rPr>
+          <w:rFonts w:ascii="Arial" w:hAnsi="Arial" w:cs="Arial"/>
+          <w:color w:val="000000" w:themeColor="text1"/>
+          <w:sz w:val="24"/>
+          <w:szCs w:val="24"/>
+        </w:rPr>
+      </w:pPr>
+    </w:p>
+    <w:p>
+      <w:pPr>
+        <w:spacing w:after="0" w:line="360" w:lineRule="auto"/>
+        <w:jc w:val="both"/>
+        <w:rPr>
+          <w:rFonts w:ascii="Arial" w:hAnsi="Arial" w:cs="Arial"/>
           <w:color w:val="0D0D0D"/>
           <w:sz w:val="28"/>
           <w:szCs w:val="28"/>
@@ -1566,7 +1574,31 @@
           <w:sz w:val="28"/>
           <w:szCs w:val="28"/>
         </w:rPr>
-        <w:t xml:space="preserve"> Siney </w:t>
+        <w:t xml:space="preserve"> </w:t>
+      </w:r>
+      <w:proofErr w:type="spellStart"/>
+      <w:r>
+        <w:rPr>
+          <w:rFonts w:ascii="Arial" w:hAnsi="Arial" w:cs="Arial"/>
+          <w:b/>
+          <w:bCs/>
+          <w:color w:val="000000" w:themeColor="text1"/>
+          <w:sz w:val="28"/>
+          <w:szCs w:val="28"/>
+        </w:rPr>
+        <w:t>Siney</w:t>
+      </w:r>
+      <w:proofErr w:type="spellEnd"/>
+      <w:r>
+        <w:rPr>
+          <w:rFonts w:ascii="Arial" w:hAnsi="Arial" w:cs="Arial"/>
+          <w:b/>
+          <w:bCs/>
+          <w:color w:val="000000" w:themeColor="text1"/>
+          <w:sz w:val="28"/>
+          <w:szCs w:val="28"/>
+        </w:rPr>
+        <w:t xml:space="preserve"> </w:t>
       </w:r>
       <w:proofErr w:type="spellStart"/>
       <w:r>
@@ -1675,7 +1707,18 @@
           <w:szCs w:val="28"/>
           <w:shd w:val="clear" w:color="auto" w:fill="FFFFFF"/>
         </w:rPr>
-        <w:t>Guatemala podría experimentar avances significativos en tecnología, como la expansión de la conectividad a Internet, el desarrollo de startups tecnológicas y la implementación de soluciones digitales en diversos sectores. Existe la posibilidad de un mayor enfoque en la conservación del medio ambiente y la sostenibilidad, con iniciativas para proteger los recursos naturales, reducir la contaminación y promover prácticas agrícolas y empresariales sostenibles.</w:t>
+        <w:t xml:space="preserve">Guatemala podría experimentar avances significativos en tecnología, como la expansión de la conectividad a Internet, el desarrollo de startups tecnológicas y la implementación de soluciones digitales en diversos sectores. Existe la posibilidad de un mayor enfoque en la conservación del </w:t>
+      </w:r>
+      <w:r>
+        <w:rPr>
+          <w:rFonts w:ascii="Arial" w:hAnsi="Arial" w:cs="Arial"/>
+          <w:color w:val="0D0D0D"/>
+          <w:sz w:val="28"/>
+          <w:szCs w:val="28"/>
+          <w:shd w:val="clear" w:color="auto" w:fill="FFFFFF"/>
+        </w:rPr>
+        <w:lastRenderedPageBreak/>
+        <w:t>medio ambiente y la sostenibilidad, con iniciativas para proteger los recursos naturales, reducir la contaminación y promover prácticas agrícolas y empresariales sostenibles.</w:t>
       </w:r>
     </w:p>
     <w:p>
@@ -1747,7 +1790,6 @@
           <w:sz w:val="28"/>
           <w:szCs w:val="28"/>
         </w:rPr>
-        <w:lastRenderedPageBreak/>
         <w:t>Anderson Uriel Sanchez Rogel:</w:t>
       </w:r>
     </w:p>
@@ -1877,7 +1919,18 @@
           <w:szCs w:val="28"/>
           <w:shd w:val="clear" w:color="auto" w:fill="FFFFFF"/>
         </w:rPr>
-        <w:t>Sobre la infraestructura del país llegaría a experimentar una modernización con las construcciones de nuevas carreteras, aeropuertos y puertos que estos lograran facilitar el comercio y la conectividad que tendrían a nivel nación e internacional. Y se propone que en 10 años se logre promover el respeto hacia los derechos humanos utilizando programas de educación y de salud que serian accesibles a todos los ciudadanos y la violencia y criminalidad disminuirán gracias a las políticas y estudio que se le proporcionaría a la población guatemalteca.</w:t>
+        <w:t xml:space="preserve">Sobre la infraestructura del país llegaría a experimentar una modernización con las construcciones de nuevas carreteras, aeropuertos y puertos que estos lograran facilitar el comercio y la conectividad que tendrían a nivel nación e internacional. Y se propone que en 10 años se logre promover el respeto hacia los derechos humanos utilizando programas de educación y de salud que serian accesibles a todos los </w:t>
+      </w:r>
+      <w:r>
+        <w:rPr>
+          <w:rFonts w:ascii="Arial" w:hAnsi="Arial" w:cs="Arial"/>
+          <w:color w:val="0D0D0D"/>
+          <w:sz w:val="28"/>
+          <w:szCs w:val="28"/>
+          <w:shd w:val="clear" w:color="auto" w:fill="FFFFFF"/>
+        </w:rPr>
+        <w:lastRenderedPageBreak/>
+        <w:t>ciudadanos y la violencia y criminalidad disminuirán gracias a las políticas y estudio que se le proporcionaría a la población guatemalteca.</w:t>
       </w:r>
     </w:p>
     <w:p>
@@ -1977,7 +2030,6 @@
           <w:sz w:val="24"/>
           <w:szCs w:val="24"/>
         </w:rPr>
-        <w:lastRenderedPageBreak/>
         <w:t>Por eso buscamos concientizar a las personas a que puedan forjar buenas relaciones, así se va destruyendo barreras sociales, lo que resultaría en que los ambientes en cualquier lugar (como instituciones escolares o de trabajo) sean sanos. Y la educación es la que nos ayuda en este ámbito, por eso es un factor que también el país de Guatemala debe fortalecer, considerando que la forma en la que la juventud crezca es la forma en la que Guatemala será en un futuro.</w:t>
       </w:r>
     </w:p>
@@ -2041,6 +2093,7 @@
           <w:sz w:val="24"/>
           <w:szCs w:val="24"/>
         </w:rPr>
+        <w:lastRenderedPageBreak/>
         <w:t>Nos esforzamos por construir una sociedad basada en valores éticos y morales, donde la honestidad, la integridad y la solidaridad sean los pilares de nuestras acciones individuales y colectivas.</w:t>
       </w:r>
     </w:p>
@@ -2437,6 +2490,7 @@
           <w:id w:val="-195467075"/>
           <w:citation/>
         </w:sdtPr>
+        <w:sdtEndPr/>
         <w:sdtContent>
           <w:r>
             <w:rPr>
@@ -2528,6 +2582,860 @@
           <w:szCs w:val="28"/>
         </w:rPr>
         <w:lastRenderedPageBreak/>
+        <w:t>Factores de Riesgo</w:t>
+      </w:r>
+    </w:p>
+    <w:p>
+      <w:pPr>
+        <w:jc w:val="both"/>
+        <w:rPr>
+          <w:i/>
+          <w:iCs/>
+        </w:rPr>
+      </w:pPr>
+      <w:r>
+        <w:rPr>
+          <w:i/>
+          <w:iCs/>
+        </w:rPr>
+        <w:t>La investigación de la violencia juvenil ha aumentado nuestra comprensión de los factores que hacen que algunas poblaciones sean más vulnerables a la victimización y la perpetración. Los factores de riesgo aumentan la probabilidad de que una persona joven se vuelva violenta. Sin embargo, los factores de riesgo no son causas directas de la violencia juvenil; en cambio, estos factores contribuyen a la probabilidad de que se produzca la violencia juvenil.</w:t>
+      </w:r>
+    </w:p>
+    <w:p/>
+    <w:p>
+      <w:pPr>
+        <w:rPr>
+          <w:i/>
+          <w:iCs/>
+        </w:rPr>
+      </w:pPr>
+      <w:r>
+        <w:rPr>
+          <w:i/>
+          <w:iCs/>
+        </w:rPr>
+        <w:t>La investigación asocia los siguientes factores de riesgo con la perpetración de la violencia juvenil:</w:t>
+      </w:r>
+    </w:p>
+    <w:p/>
+    <w:p>
+      <w:pPr>
+        <w:jc w:val="center"/>
+        <w:rPr>
+          <w:b/>
+          <w:bCs/>
+          <w:i/>
+          <w:iCs/>
+        </w:rPr>
+      </w:pPr>
+      <w:r>
+        <w:rPr>
+          <w:b/>
+          <w:bCs/>
+          <w:i/>
+          <w:iCs/>
+        </w:rPr>
+        <w:t>FACTORES DE RIESGO INDIVIDUALES:</w:t>
+      </w:r>
+    </w:p>
+    <w:p>
+      <w:pPr>
+        <w:pStyle w:val="Prrafodelista"/>
+        <w:numPr>
+          <w:ilvl w:val="0"/>
+          <w:numId w:val="11"/>
+        </w:numPr>
+        <w:rPr>
+          <w:i/>
+          <w:iCs/>
+        </w:rPr>
+      </w:pPr>
+      <w:r>
+        <w:rPr>
+          <w:i/>
+          <w:iCs/>
+        </w:rPr>
+        <w:t>Antecedentes de victimización violenta.</w:t>
+      </w:r>
+    </w:p>
+    <w:p>
+      <w:pPr>
+        <w:pStyle w:val="Prrafodelista"/>
+        <w:numPr>
+          <w:ilvl w:val="0"/>
+          <w:numId w:val="11"/>
+        </w:numPr>
+        <w:rPr>
+          <w:i/>
+          <w:iCs/>
+        </w:rPr>
+      </w:pPr>
+      <w:r>
+        <w:rPr>
+          <w:i/>
+          <w:iCs/>
+        </w:rPr>
+        <w:t>Déficit de atención, hiperactividad o trastornos del aprendizaje.</w:t>
+      </w:r>
+    </w:p>
+    <w:p>
+      <w:pPr>
+        <w:pStyle w:val="Prrafodelista"/>
+        <w:numPr>
+          <w:ilvl w:val="0"/>
+          <w:numId w:val="11"/>
+        </w:numPr>
+        <w:rPr>
+          <w:i/>
+          <w:iCs/>
+        </w:rPr>
+      </w:pPr>
+      <w:r>
+        <w:rPr>
+          <w:i/>
+          <w:iCs/>
+        </w:rPr>
+        <w:t>Antecedentes de conducta agresiva temprana.</w:t>
+      </w:r>
+    </w:p>
+    <w:p>
+      <w:pPr>
+        <w:pStyle w:val="Prrafodelista"/>
+        <w:numPr>
+          <w:ilvl w:val="0"/>
+          <w:numId w:val="11"/>
+        </w:numPr>
+        <w:rPr>
+          <w:i/>
+          <w:iCs/>
+        </w:rPr>
+      </w:pPr>
+      <w:r>
+        <w:rPr>
+          <w:i/>
+          <w:iCs/>
+        </w:rPr>
+        <w:t>Involucramiento con drogas, alcohol o tabaco.</w:t>
+      </w:r>
+    </w:p>
+    <w:p>
+      <w:pPr>
+        <w:pStyle w:val="Prrafodelista"/>
+        <w:numPr>
+          <w:ilvl w:val="0"/>
+          <w:numId w:val="11"/>
+        </w:numPr>
+        <w:rPr>
+          <w:i/>
+          <w:iCs/>
+        </w:rPr>
+      </w:pPr>
+      <w:r>
+        <w:rPr>
+          <w:i/>
+          <w:iCs/>
+        </w:rPr>
+        <w:t>Bajo coeficiente intelectual.</w:t>
+      </w:r>
+    </w:p>
+    <w:p>
+      <w:pPr>
+        <w:pStyle w:val="Prrafodelista"/>
+        <w:numPr>
+          <w:ilvl w:val="0"/>
+          <w:numId w:val="11"/>
+        </w:numPr>
+        <w:rPr>
+          <w:i/>
+          <w:iCs/>
+        </w:rPr>
+      </w:pPr>
+      <w:r>
+        <w:rPr>
+          <w:i/>
+          <w:iCs/>
+        </w:rPr>
+        <w:t>Poco control de la conducta.</w:t>
+      </w:r>
+    </w:p>
+    <w:p>
+      <w:pPr>
+        <w:pStyle w:val="Prrafodelista"/>
+        <w:numPr>
+          <w:ilvl w:val="0"/>
+          <w:numId w:val="11"/>
+        </w:numPr>
+        <w:rPr>
+          <w:i/>
+          <w:iCs/>
+        </w:rPr>
+      </w:pPr>
+      <w:r>
+        <w:rPr>
+          <w:i/>
+          <w:iCs/>
+        </w:rPr>
+        <w:t>Déficits en destrezas cognitivas sociales o de procesamiento de la información.</w:t>
+      </w:r>
+    </w:p>
+    <w:p>
+      <w:pPr>
+        <w:pStyle w:val="Prrafodelista"/>
+        <w:numPr>
+          <w:ilvl w:val="0"/>
+          <w:numId w:val="11"/>
+        </w:numPr>
+        <w:rPr>
+          <w:i/>
+          <w:iCs/>
+        </w:rPr>
+      </w:pPr>
+      <w:r>
+        <w:rPr>
+          <w:i/>
+          <w:iCs/>
+        </w:rPr>
+        <w:t>Altos niveles de sufrimiento emocional.</w:t>
+      </w:r>
+    </w:p>
+    <w:p>
+      <w:pPr>
+        <w:pStyle w:val="Prrafodelista"/>
+        <w:numPr>
+          <w:ilvl w:val="0"/>
+          <w:numId w:val="11"/>
+        </w:numPr>
+        <w:rPr>
+          <w:i/>
+          <w:iCs/>
+        </w:rPr>
+      </w:pPr>
+      <w:r>
+        <w:rPr>
+          <w:i/>
+          <w:iCs/>
+        </w:rPr>
+        <w:t>Antecedentes de tratamiento por problemas emocionales.</w:t>
+      </w:r>
+    </w:p>
+    <w:p>
+      <w:pPr>
+        <w:pStyle w:val="Prrafodelista"/>
+        <w:numPr>
+          <w:ilvl w:val="0"/>
+          <w:numId w:val="11"/>
+        </w:numPr>
+        <w:rPr>
+          <w:i/>
+          <w:iCs/>
+        </w:rPr>
+      </w:pPr>
+      <w:r>
+        <w:rPr>
+          <w:i/>
+          <w:iCs/>
+        </w:rPr>
+        <w:t>Creencias y actitudes antisociales.</w:t>
+      </w:r>
+    </w:p>
+    <w:p>
+      <w:pPr>
+        <w:pStyle w:val="Prrafodelista"/>
+        <w:numPr>
+          <w:ilvl w:val="0"/>
+          <w:numId w:val="11"/>
+        </w:numPr>
+        <w:rPr>
+          <w:i/>
+          <w:iCs/>
+        </w:rPr>
+      </w:pPr>
+      <w:r>
+        <w:rPr>
+          <w:i/>
+          <w:iCs/>
+        </w:rPr>
+        <w:t>Exposición a la violencia y al conflicto en la familia.</w:t>
+      </w:r>
+    </w:p>
+    <w:p>
+      <w:pPr>
+        <w:rPr>
+          <w:i/>
+          <w:iCs/>
+        </w:rPr>
+      </w:pPr>
+    </w:p>
+    <w:p>
+      <w:pPr>
+        <w:jc w:val="center"/>
+        <w:rPr>
+          <w:b/>
+          <w:bCs/>
+          <w:i/>
+          <w:iCs/>
+        </w:rPr>
+      </w:pPr>
+      <w:r>
+        <w:rPr>
+          <w:b/>
+          <w:bCs/>
+          <w:i/>
+          <w:iCs/>
+        </w:rPr>
+        <w:t>FACTORES DE RIESGO FAMILIARES:</w:t>
+      </w:r>
+    </w:p>
+    <w:p>
+      <w:pPr>
+        <w:pStyle w:val="Prrafodelista"/>
+        <w:numPr>
+          <w:ilvl w:val="0"/>
+          <w:numId w:val="12"/>
+        </w:numPr>
+        <w:rPr>
+          <w:i/>
+          <w:iCs/>
+        </w:rPr>
+      </w:pPr>
+      <w:r>
+        <w:rPr>
+          <w:i/>
+          <w:iCs/>
+        </w:rPr>
+        <w:t>Actitudes autoritarias en la crianza de los hijos.</w:t>
+      </w:r>
+    </w:p>
+    <w:p>
+      <w:pPr>
+        <w:pStyle w:val="Prrafodelista"/>
+        <w:numPr>
+          <w:ilvl w:val="0"/>
+          <w:numId w:val="12"/>
+        </w:numPr>
+        <w:rPr>
+          <w:i/>
+          <w:iCs/>
+        </w:rPr>
+      </w:pPr>
+      <w:r>
+        <w:rPr>
+          <w:i/>
+          <w:iCs/>
+        </w:rPr>
+        <w:t>Prácticas disciplinarias severas, poco estrictas o incoherentes.</w:t>
+      </w:r>
+    </w:p>
+    <w:p>
+      <w:pPr>
+        <w:pStyle w:val="Prrafodelista"/>
+        <w:numPr>
+          <w:ilvl w:val="0"/>
+          <w:numId w:val="12"/>
+        </w:numPr>
+        <w:rPr>
+          <w:i/>
+          <w:iCs/>
+        </w:rPr>
+      </w:pPr>
+      <w:r>
+        <w:rPr>
+          <w:i/>
+          <w:iCs/>
+        </w:rPr>
+        <w:t>Baja participación de los padres.</w:t>
+      </w:r>
+    </w:p>
+    <w:p>
+      <w:pPr>
+        <w:pStyle w:val="Prrafodelista"/>
+        <w:numPr>
+          <w:ilvl w:val="0"/>
+          <w:numId w:val="12"/>
+        </w:numPr>
+        <w:rPr>
+          <w:i/>
+          <w:iCs/>
+        </w:rPr>
+      </w:pPr>
+      <w:r>
+        <w:rPr>
+          <w:i/>
+          <w:iCs/>
+        </w:rPr>
+        <w:t>Débiles lazos afectivos con los padres o los cuidadores.</w:t>
+      </w:r>
+    </w:p>
+    <w:p>
+      <w:pPr>
+        <w:pStyle w:val="Prrafodelista"/>
+        <w:numPr>
+          <w:ilvl w:val="0"/>
+          <w:numId w:val="12"/>
+        </w:numPr>
+        <w:rPr>
+          <w:i/>
+          <w:iCs/>
+        </w:rPr>
+      </w:pPr>
+      <w:r>
+        <w:rPr>
+          <w:i/>
+          <w:iCs/>
+        </w:rPr>
+        <w:t>Bajo nivel de estudios y bajos ingresos de los padres.</w:t>
+      </w:r>
+    </w:p>
+    <w:p>
+      <w:pPr>
+        <w:pStyle w:val="Prrafodelista"/>
+        <w:numPr>
+          <w:ilvl w:val="0"/>
+          <w:numId w:val="12"/>
+        </w:numPr>
+        <w:rPr>
+          <w:i/>
+          <w:iCs/>
+        </w:rPr>
+      </w:pPr>
+      <w:r>
+        <w:rPr>
+          <w:i/>
+          <w:iCs/>
+        </w:rPr>
+        <w:t>Abuso de sustancias o delincuencia de los padres.</w:t>
+      </w:r>
+    </w:p>
+    <w:p>
+      <w:pPr>
+        <w:pStyle w:val="Prrafodelista"/>
+        <w:numPr>
+          <w:ilvl w:val="0"/>
+          <w:numId w:val="12"/>
+        </w:numPr>
+        <w:rPr>
+          <w:i/>
+          <w:iCs/>
+        </w:rPr>
+      </w:pPr>
+      <w:r>
+        <w:rPr>
+          <w:i/>
+          <w:iCs/>
+        </w:rPr>
+        <w:t>Mal funcionamiento familiar.</w:t>
+      </w:r>
+    </w:p>
+    <w:p>
+      <w:pPr>
+        <w:pStyle w:val="Prrafodelista"/>
+        <w:numPr>
+          <w:ilvl w:val="0"/>
+          <w:numId w:val="12"/>
+        </w:numPr>
+        <w:rPr>
+          <w:i/>
+          <w:iCs/>
+        </w:rPr>
+      </w:pPr>
+      <w:r>
+        <w:rPr>
+          <w:i/>
+          <w:iCs/>
+        </w:rPr>
+        <w:t>Escaso control o supervisión de los niños.</w:t>
+      </w:r>
+    </w:p>
+    <w:p>
+      <w:pPr>
+        <w:rPr>
+          <w:i/>
+          <w:iCs/>
+        </w:rPr>
+      </w:pPr>
+    </w:p>
+    <w:p>
+      <w:pPr>
+        <w:rPr>
+          <w:i/>
+          <w:iCs/>
+        </w:rPr>
+      </w:pPr>
+    </w:p>
+    <w:p>
+      <w:pPr>
+        <w:rPr>
+          <w:i/>
+          <w:iCs/>
+        </w:rPr>
+      </w:pPr>
+    </w:p>
+    <w:p>
+      <w:pPr>
+        <w:rPr>
+          <w:i/>
+          <w:iCs/>
+        </w:rPr>
+      </w:pPr>
+    </w:p>
+    <w:p>
+      <w:pPr>
+        <w:jc w:val="center"/>
+        <w:rPr>
+          <w:b/>
+          <w:bCs/>
+          <w:i/>
+          <w:iCs/>
+        </w:rPr>
+      </w:pPr>
+      <w:r>
+        <w:rPr>
+          <w:b/>
+          <w:bCs/>
+          <w:i/>
+          <w:iCs/>
+        </w:rPr>
+        <w:lastRenderedPageBreak/>
+        <w:t>FACTORES DE RIESGO SOCIALES Y DE PARES:</w:t>
+      </w:r>
+    </w:p>
+    <w:p>
+      <w:pPr>
+        <w:pStyle w:val="Prrafodelista"/>
+        <w:numPr>
+          <w:ilvl w:val="0"/>
+          <w:numId w:val="13"/>
+        </w:numPr>
+        <w:rPr>
+          <w:i/>
+          <w:iCs/>
+        </w:rPr>
+      </w:pPr>
+      <w:r>
+        <w:rPr>
+          <w:i/>
+          <w:iCs/>
+        </w:rPr>
+        <w:t>Asociación con jóvenes que también son delincuentes.</w:t>
+      </w:r>
+    </w:p>
+    <w:p>
+      <w:pPr>
+        <w:pStyle w:val="Prrafodelista"/>
+        <w:numPr>
+          <w:ilvl w:val="0"/>
+          <w:numId w:val="13"/>
+        </w:numPr>
+        <w:rPr>
+          <w:i/>
+          <w:iCs/>
+        </w:rPr>
+      </w:pPr>
+      <w:r>
+        <w:rPr>
+          <w:i/>
+          <w:iCs/>
+        </w:rPr>
+        <w:t>Involucramiento en pandillas.</w:t>
+      </w:r>
+    </w:p>
+    <w:p>
+      <w:pPr>
+        <w:pStyle w:val="Prrafodelista"/>
+        <w:numPr>
+          <w:ilvl w:val="0"/>
+          <w:numId w:val="13"/>
+        </w:numPr>
+        <w:rPr>
+          <w:i/>
+          <w:iCs/>
+        </w:rPr>
+      </w:pPr>
+      <w:r>
+        <w:rPr>
+          <w:i/>
+          <w:iCs/>
+        </w:rPr>
+        <w:t>Rechazo social por parte de otros jóvenes.</w:t>
+      </w:r>
+    </w:p>
+    <w:p>
+      <w:pPr>
+        <w:pStyle w:val="Prrafodelista"/>
+        <w:numPr>
+          <w:ilvl w:val="0"/>
+          <w:numId w:val="13"/>
+        </w:numPr>
+        <w:rPr>
+          <w:i/>
+          <w:iCs/>
+        </w:rPr>
+      </w:pPr>
+      <w:r>
+        <w:rPr>
+          <w:i/>
+          <w:iCs/>
+        </w:rPr>
+        <w:t>Falta de participación en actividades tradicionales.</w:t>
+      </w:r>
+    </w:p>
+    <w:p>
+      <w:pPr>
+        <w:pStyle w:val="Prrafodelista"/>
+        <w:numPr>
+          <w:ilvl w:val="0"/>
+          <w:numId w:val="13"/>
+        </w:numPr>
+        <w:rPr>
+          <w:i/>
+          <w:iCs/>
+        </w:rPr>
+      </w:pPr>
+      <w:r>
+        <w:rPr>
+          <w:i/>
+          <w:iCs/>
+        </w:rPr>
+        <w:t>Mal rendimiento académico.</w:t>
+      </w:r>
+    </w:p>
+    <w:p>
+      <w:pPr>
+        <w:pStyle w:val="Prrafodelista"/>
+        <w:numPr>
+          <w:ilvl w:val="0"/>
+          <w:numId w:val="13"/>
+        </w:numPr>
+        <w:rPr>
+          <w:i/>
+          <w:iCs/>
+        </w:rPr>
+      </w:pPr>
+      <w:r>
+        <w:rPr>
+          <w:i/>
+          <w:iCs/>
+        </w:rPr>
+        <w:t>Poco compromiso hacia la escuela y fracaso escolar.</w:t>
+      </w:r>
+    </w:p>
+    <w:p>
+      <w:pPr>
+        <w:rPr>
+          <w:i/>
+          <w:iCs/>
+        </w:rPr>
+      </w:pPr>
+    </w:p>
+    <w:p>
+      <w:pPr>
+        <w:jc w:val="center"/>
+        <w:rPr>
+          <w:b/>
+          <w:bCs/>
+          <w:i/>
+          <w:iCs/>
+        </w:rPr>
+      </w:pPr>
+      <w:r>
+        <w:rPr>
+          <w:b/>
+          <w:bCs/>
+          <w:i/>
+          <w:iCs/>
+        </w:rPr>
+        <w:t>FACTORES DE RIESGO DE LA COMUNIDAD:</w:t>
+      </w:r>
+    </w:p>
+    <w:p>
+      <w:pPr>
+        <w:pStyle w:val="Prrafodelista"/>
+        <w:numPr>
+          <w:ilvl w:val="0"/>
+          <w:numId w:val="14"/>
+        </w:numPr>
+        <w:rPr>
+          <w:i/>
+          <w:iCs/>
+        </w:rPr>
+      </w:pPr>
+      <w:r>
+        <w:rPr>
+          <w:i/>
+          <w:iCs/>
+        </w:rPr>
+        <w:t>Menos oportunidades económicas.</w:t>
+      </w:r>
+    </w:p>
+    <w:p>
+      <w:pPr>
+        <w:pStyle w:val="Prrafodelista"/>
+        <w:numPr>
+          <w:ilvl w:val="0"/>
+          <w:numId w:val="14"/>
+        </w:numPr>
+        <w:rPr>
+          <w:i/>
+          <w:iCs/>
+        </w:rPr>
+      </w:pPr>
+      <w:r>
+        <w:rPr>
+          <w:i/>
+          <w:iCs/>
+        </w:rPr>
+        <w:t>Altas concentraciones de residentes pobres.</w:t>
+      </w:r>
+    </w:p>
+    <w:p>
+      <w:pPr>
+        <w:pStyle w:val="Prrafodelista"/>
+        <w:numPr>
+          <w:ilvl w:val="0"/>
+          <w:numId w:val="14"/>
+        </w:numPr>
+        <w:rPr>
+          <w:i/>
+          <w:iCs/>
+        </w:rPr>
+      </w:pPr>
+      <w:r>
+        <w:rPr>
+          <w:i/>
+          <w:iCs/>
+        </w:rPr>
+        <w:t>Altos niveles de transitoriedad.</w:t>
+      </w:r>
+    </w:p>
+    <w:p>
+      <w:pPr>
+        <w:pStyle w:val="Prrafodelista"/>
+        <w:numPr>
+          <w:ilvl w:val="0"/>
+          <w:numId w:val="14"/>
+        </w:numPr>
+        <w:rPr>
+          <w:i/>
+          <w:iCs/>
+        </w:rPr>
+      </w:pPr>
+      <w:r>
+        <w:rPr>
+          <w:i/>
+          <w:iCs/>
+        </w:rPr>
+        <w:t>Altos niveles de alteración familiar.</w:t>
+      </w:r>
+    </w:p>
+    <w:p>
+      <w:pPr>
+        <w:pStyle w:val="Prrafodelista"/>
+        <w:numPr>
+          <w:ilvl w:val="0"/>
+          <w:numId w:val="14"/>
+        </w:numPr>
+        <w:rPr>
+          <w:i/>
+          <w:iCs/>
+        </w:rPr>
+      </w:pPr>
+      <w:r>
+        <w:rPr>
+          <w:i/>
+          <w:iCs/>
+        </w:rPr>
+        <w:t>Bajos niveles de participación de la comunidad.</w:t>
+      </w:r>
+    </w:p>
+    <w:p>
+      <w:pPr>
+        <w:pStyle w:val="Prrafodelista"/>
+        <w:numPr>
+          <w:ilvl w:val="0"/>
+          <w:numId w:val="14"/>
+        </w:numPr>
+        <w:rPr>
+          <w:i/>
+          <w:iCs/>
+        </w:rPr>
+      </w:pPr>
+      <w:r>
+        <w:rPr>
+          <w:i/>
+          <w:iCs/>
+        </w:rPr>
+        <w:t>Vecindarios socialmente desorganizados.</w:t>
+      </w:r>
+    </w:p>
+    <w:p>
+      <w:sdt>
+        <w:sdtPr>
+          <w:id w:val="-788356445"/>
+          <w:citation/>
+        </w:sdtPr>
+        <w:sdtContent>
+          <w:r>
+            <w:fldChar w:fldCharType="begin"/>
+          </w:r>
+          <w:r>
+            <w:instrText xml:space="preserve"> CITATION Mer02 \l 4106 </w:instrText>
+          </w:r>
+          <w:r>
+            <w:fldChar w:fldCharType="separate"/>
+          </w:r>
+          <w:r>
+            <w:rPr>
+              <w:noProof/>
+            </w:rPr>
+            <w:t>(J, 2002)</w:t>
+          </w:r>
+          <w:r>
+            <w:fldChar w:fldCharType="end"/>
+          </w:r>
+        </w:sdtContent>
+      </w:sdt>
+    </w:p>
+    <w:p>
+      <w:pPr>
+        <w:spacing w:after="0" w:line="240" w:lineRule="auto"/>
+        <w:rPr>
+          <w:rFonts w:ascii="Arial" w:hAnsi="Arial" w:cs="Arial"/>
+          <w:color w:val="000000" w:themeColor="text1"/>
+          <w:sz w:val="28"/>
+          <w:szCs w:val="28"/>
+        </w:rPr>
+      </w:pPr>
+      <w:r>
+        <w:rPr>
+          <w:rFonts w:ascii="Arial" w:hAnsi="Arial" w:cs="Arial"/>
+          <w:color w:val="000000" w:themeColor="text1"/>
+          <w:sz w:val="28"/>
+          <w:szCs w:val="28"/>
+        </w:rPr>
+        <w:br w:type="page"/>
+      </w:r>
+    </w:p>
+    <w:p>
+      <w:pPr>
+        <w:spacing w:line="360" w:lineRule="auto"/>
+        <w:jc w:val="center"/>
+        <w:rPr>
+          <w:rFonts w:ascii="Arial" w:hAnsi="Arial" w:cs="Arial"/>
+          <w:b/>
+          <w:bCs/>
+          <w:sz w:val="28"/>
+          <w:szCs w:val="28"/>
+        </w:rPr>
+      </w:pPr>
+      <w:r>
+        <w:rPr>
+          <w:rFonts w:ascii="Arial" w:hAnsi="Arial" w:cs="Arial"/>
+          <w:b/>
+          <w:bCs/>
+          <w:sz w:val="28"/>
+          <w:szCs w:val="28"/>
+        </w:rPr>
+        <w:lastRenderedPageBreak/>
         <w:t>Consecuencias de la violencia escolar</w:t>
       </w:r>
     </w:p>
@@ -2567,6 +3475,7 @@
           <w:id w:val="-463044776"/>
           <w:citation/>
         </w:sdtPr>
+        <w:sdtEndPr/>
         <w:sdtContent>
           <w:r>
             <w:rPr>
@@ -2637,25 +3546,7 @@
           <w:sz w:val="24"/>
           <w:szCs w:val="24"/>
         </w:rPr>
-        <w:t xml:space="preserve">En Guatemala, a pesar de los avances educativos de los últimos años, pocos estudiantes son los que logran terminar su escolaridad en el tiempo estipulado y la tasa de deserción escolar continúa siendo muy alta. El contexto de conflictividad, exclusión y violencia presente en muchos centros educativos y aulas </w:t>
-      </w:r>
-      <w:proofErr w:type="gramStart"/>
-      <w:r>
-        <w:rPr>
-          <w:rFonts w:ascii="Arial" w:hAnsi="Arial" w:cs="Arial"/>
-          <w:sz w:val="24"/>
-          <w:szCs w:val="24"/>
-        </w:rPr>
-        <w:t>escolares,</w:t>
-      </w:r>
-      <w:proofErr w:type="gramEnd"/>
-      <w:r>
-        <w:rPr>
-          <w:rFonts w:ascii="Arial" w:hAnsi="Arial" w:cs="Arial"/>
-          <w:sz w:val="24"/>
-          <w:szCs w:val="24"/>
-        </w:rPr>
-        <w:t xml:space="preserve"> no contribuye al mejoramiento de esta situación ni al desarrollo educativo, sino, por el contrario, promueve una cultura en la cual las normas, los valores y las actitudes permiten, fomentan y justifican el autoritarismo y el uso de violencia en las relaciones interpersonales y comunitarias. Estos comportamientos contrarrestan la promoción e integración de los valores propios de una cultura de paz y reproducen normas de convivencia proclives a la confrontación y violencia escolar. La UNESCO considera que el acceso a la educación de calidad supone el fomento a la convivencia pacífica como una de las herramientas más productivas para asegurar, promover y proteger el ejercicio de la plena ciudadanía y, a largo plazo, el desarrollo de una sociedad más incluyente, democrática, pacífica y equitativa.</w:t>
+        <w:t>En Guatemala, a pesar de los avances educativos de los últimos años, pocos estudiantes son los que logran terminar su escolaridad en el tiempo estipulado y la tasa de deserción escolar continúa siendo muy alta. El contexto de conflictividad, exclusión y violencia presente en muchos centros educativos y aulas escolares, no contribuye al mejoramiento de esta situación ni al desarrollo educativo, sino, por el contrario, promueve una cultura en la cual las normas, los valores y las actitudes permiten, fomentan y justifican el autoritarismo y el uso de violencia en las relaciones interpersonales y comunitarias. Estos comportamientos contrarrestan la promoción e integración de los valores propios de una cultura de paz y reproducen normas de convivencia proclives a la confrontación y violencia escolar. La UNESCO considera que el acceso a la educación de calidad supone el fomento a la convivencia pacífica como una de las herramientas más productivas para asegurar, promover y proteger el ejercicio de la plena ciudadanía y, a largo plazo, el desarrollo de una sociedad más incluyente, democrática, pacífica y equitativa.</w:t>
       </w:r>
       <w:r>
         <w:rPr>
@@ -2691,6 +3582,7 @@
           <w:id w:val="1948663435"/>
           <w:citation/>
         </w:sdtPr>
+        <w:sdtEndPr/>
         <w:sdtContent>
           <w:r>
             <w:rPr>
@@ -2870,7 +3762,6 @@
         <w:t>Prevención del acoso escolar (</w:t>
       </w:r>
       <w:proofErr w:type="spellStart"/>
-      <w:proofErr w:type="gramStart"/>
       <w:r>
         <w:rPr>
           <w:rStyle w:val="Textoennegrita"/>
@@ -2883,7 +3774,6 @@
         <w:t>bullying</w:t>
       </w:r>
       <w:proofErr w:type="spellEnd"/>
-      <w:proofErr w:type="gramEnd"/>
       <w:r>
         <w:rPr>
           <w:rStyle w:val="Textoennegrita"/>
@@ -3045,6 +3935,7 @@
           <w:id w:val="509806390"/>
           <w:citation/>
         </w:sdtPr>
+        <w:sdtEndPr/>
         <w:sdtContent>
           <w:r>
             <w:rPr>
@@ -3164,25 +4055,7 @@
           <w:sz w:val="24"/>
           <w:szCs w:val="24"/>
         </w:rPr>
-        <w:t xml:space="preserve">Tras la  emergencia provocada por el paso del Huracán Mitch en 1998 la organización centró sus esfuerzos en proyectos de reconstrucción. Una vez superada la fase de ayuda humanitaria, el Movimiento por la Paz -MPDL-, continuó con la ejecución de programas y proyectos de cooperación para el desarrollo con el común denominador de tener a las poblaciones más vulnerables y excluidas del desarrollo como sus principales beneficiarias (población indígena, </w:t>
-      </w:r>
-      <w:proofErr w:type="gramStart"/>
-      <w:r>
-        <w:rPr>
-          <w:rFonts w:ascii="Arial" w:hAnsi="Arial" w:cs="Arial"/>
-          <w:sz w:val="24"/>
-          <w:szCs w:val="24"/>
-        </w:rPr>
-        <w:t>niños y niñas</w:t>
-      </w:r>
-      <w:proofErr w:type="gramEnd"/>
-      <w:r>
-        <w:rPr>
-          <w:rFonts w:ascii="Arial" w:hAnsi="Arial" w:cs="Arial"/>
-          <w:sz w:val="24"/>
-          <w:szCs w:val="24"/>
-        </w:rPr>
-        <w:t>, mujeres y jóvenes).</w:t>
+        <w:t>Tras la  emergencia provocada por el paso del Huracán Mitch en 1998 la organización centró sus esfuerzos en proyectos de reconstrucción. Una vez superada la fase de ayuda humanitaria, el Movimiento por la Paz -MPDL-, continuó con la ejecución de programas y proyectos de cooperación para el desarrollo con el común denominador de tener a las poblaciones más vulnerables y excluidas del desarrollo como sus principales beneficiarias (población indígena, niños y niñas, mujeres y jóvenes).</w:t>
       </w:r>
       <w:r>
         <w:rPr>
@@ -3226,6 +4099,7 @@
           <w:id w:val="631065698"/>
           <w:citation/>
         </w:sdtPr>
+        <w:sdtEndPr/>
         <w:sdtContent>
           <w:r>
             <w:rPr>
@@ -3356,6 +4230,7 @@
           <w:id w:val="759341028"/>
           <w:citation/>
         </w:sdtPr>
+        <w:sdtEndPr/>
         <w:sdtContent>
           <w:r>
             <w:rPr>
@@ -3653,47 +4528,7 @@
           <w:sz w:val="28"/>
           <w:szCs w:val="28"/>
         </w:rPr>
-        <w:t xml:space="preserve">que como país tuviéramos la meta de mejorar la educación que reciben </w:t>
-      </w:r>
-      <w:proofErr w:type="gramStart"/>
-      <w:r>
-        <w:rPr>
-          <w:rFonts w:ascii="Arial" w:hAnsi="Arial" w:cs="Arial"/>
-          <w:color w:val="000000" w:themeColor="text1"/>
-          <w:sz w:val="28"/>
-          <w:szCs w:val="28"/>
-        </w:rPr>
-        <w:t>los niños y niñas</w:t>
-      </w:r>
-      <w:proofErr w:type="gramEnd"/>
-      <w:r>
-        <w:rPr>
-          <w:rFonts w:ascii="Arial" w:hAnsi="Arial" w:cs="Arial"/>
-          <w:color w:val="000000" w:themeColor="text1"/>
-          <w:sz w:val="28"/>
-          <w:szCs w:val="28"/>
-        </w:rPr>
-        <w:t xml:space="preserve"> de nuestra nación. Para así poder empezar a impulsar un desarrollo en algo tan importante como lo es la educación. Reconocemos que la educación es el pilar fundamental sobre el cual se construye el futuro de nuestra nación. Es por ello </w:t>
-      </w:r>
-      <w:proofErr w:type="gramStart"/>
-      <w:r>
-        <w:rPr>
-          <w:rFonts w:ascii="Arial" w:hAnsi="Arial" w:cs="Arial"/>
-          <w:color w:val="000000" w:themeColor="text1"/>
-          <w:sz w:val="28"/>
-          <w:szCs w:val="28"/>
-        </w:rPr>
-        <w:t>que</w:t>
-      </w:r>
-      <w:proofErr w:type="gramEnd"/>
-      <w:r>
-        <w:rPr>
-          <w:rFonts w:ascii="Arial" w:hAnsi="Arial" w:cs="Arial"/>
-          <w:color w:val="000000" w:themeColor="text1"/>
-          <w:sz w:val="28"/>
-          <w:szCs w:val="28"/>
-        </w:rPr>
-        <w:t xml:space="preserve"> consideramos imperativo impulsar un desarrollo sólido en este ámbito.</w:t>
+        <w:t>que como país tuviéramos la meta de mejorar la educación que reciben los niños y niñas de nuestra nación. Para así poder empezar a impulsar un desarrollo en algo tan importante como lo es la educación. Reconocemos que la educación es el pilar fundamental sobre el cual se construye el futuro de nuestra nación. Es por ello que consideramos imperativo impulsar un desarrollo sólido en este ámbito.</w:t>
       </w:r>
     </w:p>
     <w:p>
@@ -4006,6 +4841,7 @@
             <w:id w:val="111145805"/>
             <w:bibliography/>
           </w:sdtPr>
+          <w:sdtEndPr/>
           <w:sdtContent>
             <w:p>
               <w:pPr>
@@ -4015,7 +4851,6 @@
                   <w:noProof/>
                   <w:sz w:val="24"/>
                   <w:szCs w:val="24"/>
-                  <w:lang w:val="es-ES"/>
                 </w:rPr>
               </w:pPr>
               <w:r>
@@ -4030,7 +4865,6 @@
               <w:r>
                 <w:rPr>
                   <w:noProof/>
-                  <w:lang w:val="es-ES"/>
                 </w:rPr>
                 <w:t xml:space="preserve">Cartilla, J. (10 de 5 de 2018). </w:t>
               </w:r>
@@ -4039,14 +4873,12 @@
                   <w:i/>
                   <w:iCs/>
                   <w:noProof/>
-                  <w:lang w:val="es-ES"/>
                 </w:rPr>
                 <w:t>¿Cómo prevenir y abordar</w:t>
               </w:r>
               <w:r>
                 <w:rPr>
                   <w:noProof/>
-                  <w:lang w:val="es-ES"/>
                 </w:rPr>
                 <w:t>. Obtenido de ¿Cómo prevenir y abordar : https://convivenciaparaciudadania.mineduc.cl/wp-content/uploads/2019/10/cartilla_10.pdf</w:t>
               </w:r>
@@ -4057,13 +4889,11 @@
                 <w:ind w:left="720" w:hanging="720"/>
                 <w:rPr>
                   <w:noProof/>
-                  <w:lang w:val="es-ES"/>
                 </w:rPr>
               </w:pPr>
               <w:r>
                 <w:rPr>
                   <w:noProof/>
-                  <w:lang w:val="es-ES"/>
                 </w:rPr>
                 <w:t xml:space="preserve">Cartilla, J. (10 de 5 de 2018). </w:t>
               </w:r>
@@ -4072,14 +4902,12 @@
                   <w:i/>
                   <w:iCs/>
                   <w:noProof/>
-                  <w:lang w:val="es-ES"/>
                 </w:rPr>
                 <w:t>¿Cómo prevenir y abordar</w:t>
               </w:r>
               <w:r>
                 <w:rPr>
                   <w:noProof/>
-                  <w:lang w:val="es-ES"/>
                 </w:rPr>
                 <w:t>. Obtenido de ¿Cómo prevenir y abordar: https://convivenciaparaciudadania.mineduc.cl/wp-content/uploads/2019/10/cartilla_10.pdf</w:t>
               </w:r>
@@ -4090,13 +4918,11 @@
                 <w:ind w:left="720" w:hanging="720"/>
                 <w:rPr>
                   <w:noProof/>
-                  <w:lang w:val="es-ES"/>
                 </w:rPr>
               </w:pPr>
               <w:r>
                 <w:rPr>
                   <w:noProof/>
-                  <w:lang w:val="es-ES"/>
                 </w:rPr>
                 <w:t xml:space="preserve">Cox y Castillo. (2015). </w:t>
               </w:r>
@@ -4105,14 +4931,12 @@
                   <w:i/>
                   <w:iCs/>
                   <w:noProof/>
-                  <w:lang w:val="es-ES"/>
                 </w:rPr>
                 <w:t>https://www.redalyc.org/journal/2431/243170668008/html/</w:t>
               </w:r>
               <w:r>
                 <w:rPr>
                   <w:noProof/>
-                  <w:lang w:val="es-ES"/>
                 </w:rPr>
                 <w:t>. Obtenido de https://www.redalyc.org/journal/2431/243170668008/html/: https://www.redalyc.org/journal/2431/243170668008/html/</w:t>
               </w:r>
@@ -4123,13 +4947,44 @@
                 <w:ind w:left="720" w:hanging="720"/>
                 <w:rPr>
                   <w:noProof/>
-                  <w:lang w:val="es-ES"/>
+                  <w:lang w:val="en-US"/>
                 </w:rPr>
               </w:pPr>
               <w:r>
                 <w:rPr>
                   <w:noProof/>
-                  <w:lang w:val="es-ES"/>
+                  <w:lang w:val="en-US"/>
+                </w:rPr>
+                <w:t xml:space="preserve">J, M. (2002). </w:t>
+              </w:r>
+              <w:r>
+                <w:rPr>
+                  <w:i/>
+                  <w:iCs/>
+                  <w:noProof/>
+                  <w:lang w:val="en-US"/>
+                </w:rPr>
+                <w:t>Youth violence</w:t>
+              </w:r>
+              <w:r>
+                <w:rPr>
+                  <w:noProof/>
+                  <w:lang w:val="en-US"/>
+                </w:rPr>
+                <w:t>. Obtenido de World report on violence and health: https://www.cdc.gov/violenceprevention/youthviolence/spanish/riskprotectivefactors.html</w:t>
+              </w:r>
+            </w:p>
+            <w:p>
+              <w:pPr>
+                <w:pStyle w:val="Bibliografa"/>
+                <w:ind w:left="720" w:hanging="720"/>
+                <w:rPr>
+                  <w:noProof/>
+                </w:rPr>
+              </w:pPr>
+              <w:r>
+                <w:rPr>
+                  <w:noProof/>
                 </w:rPr>
                 <w:t xml:space="preserve">Justicia Cotidiana. (12 de Febrero de 2016). </w:t>
               </w:r>
@@ -4138,14 +4993,12 @@
                   <w:i/>
                   <w:iCs/>
                   <w:noProof/>
-                  <w:lang w:val="es-ES"/>
                 </w:rPr>
                 <w:t>Gobierno de México</w:t>
               </w:r>
               <w:r>
                 <w:rPr>
                   <w:noProof/>
-                  <w:lang w:val="es-ES"/>
                 </w:rPr>
                 <w:t xml:space="preserve">. Obtenido de Gobierno de México: https://www.gob.mx/justiciacotidiana/articulos/violencia-en-las-escuelas?idiom=es </w:t>
               </w:r>
@@ -4156,13 +5009,11 @@
                 <w:ind w:left="720" w:hanging="720"/>
                 <w:rPr>
                   <w:noProof/>
-                  <w:lang w:val="es-ES"/>
                 </w:rPr>
               </w:pPr>
               <w:r>
                 <w:rPr>
                   <w:noProof/>
-                  <w:lang w:val="es-ES"/>
                 </w:rPr>
                 <w:t xml:space="preserve">Mendizábal, C. C. (2015). </w:t>
               </w:r>
@@ -4171,14 +5022,12 @@
                   <w:i/>
                   <w:iCs/>
                   <w:noProof/>
-                  <w:lang w:val="es-ES"/>
                 </w:rPr>
                 <w:t>Encuesta Nacional Sobre Violencia y Clima Escolar.</w:t>
               </w:r>
               <w:r>
                 <w:rPr>
                   <w:noProof/>
-                  <w:lang w:val="es-ES"/>
                 </w:rPr>
                 <w:t xml:space="preserve"> </w:t>
               </w:r>
@@ -4189,13 +5038,11 @@
                 <w:ind w:left="720" w:hanging="720"/>
                 <w:rPr>
                   <w:noProof/>
-                  <w:lang w:val="es-ES"/>
                 </w:rPr>
               </w:pPr>
               <w:r>
                 <w:rPr>
                   <w:noProof/>
-                  <w:lang w:val="es-ES"/>
                 </w:rPr>
                 <w:t xml:space="preserve">Moroto, S. F. (1992). </w:t>
               </w:r>
@@ -4204,14 +5051,12 @@
                   <w:i/>
                   <w:iCs/>
                   <w:noProof/>
-                  <w:lang w:val="es-ES"/>
                 </w:rPr>
                 <w:t>Liderazgo y participación en escuelas públicas</w:t>
               </w:r>
               <w:r>
                 <w:rPr>
                   <w:noProof/>
-                  <w:lang w:val="es-ES"/>
                 </w:rPr>
                 <w:t>. Obtenido de Liderazgo y participación en escuelas públicas: https://www.redalyc.org/journal/2431/243170668008/html/</w:t>
               </w:r>
@@ -4222,13 +5067,11 @@
                 <w:ind w:left="720" w:hanging="720"/>
                 <w:rPr>
                   <w:noProof/>
-                  <w:lang w:val="es-ES"/>
                 </w:rPr>
               </w:pPr>
               <w:r>
                 <w:rPr>
                   <w:noProof/>
-                  <w:lang w:val="es-ES"/>
                 </w:rPr>
                 <w:t xml:space="preserve">Movimiento Por la Paz. (s.f.). </w:t>
               </w:r>
@@ -4237,14 +5080,12 @@
                   <w:i/>
                   <w:iCs/>
                   <w:noProof/>
-                  <w:lang w:val="es-ES"/>
                 </w:rPr>
                 <w:t>Promoción de una cultura de paz</w:t>
               </w:r>
               <w:r>
                 <w:rPr>
                   <w:noProof/>
-                  <w:lang w:val="es-ES"/>
                 </w:rPr>
                 <w:t>. Obtenido de MPLP: https://www.mpdl.org/nuestro-trabajo/cooperacion-desarrollo/america-latina/guatemala/lineas-trabajo</w:t>
               </w:r>
@@ -4255,13 +5096,11 @@
                 <w:ind w:left="720" w:hanging="720"/>
                 <w:rPr>
                   <w:noProof/>
-                  <w:lang w:val="es-ES"/>
                 </w:rPr>
               </w:pPr>
               <w:r>
                 <w:rPr>
                   <w:noProof/>
-                  <w:lang w:val="es-ES"/>
                 </w:rPr>
                 <w:t xml:space="preserve">Programa de las Naciones Unidas. (25 de 09 de 2019). </w:t>
               </w:r>
@@ -4270,14 +5109,12 @@
                   <w:i/>
                   <w:iCs/>
                   <w:noProof/>
-                  <w:lang w:val="es-ES"/>
                 </w:rPr>
                 <w:t>Promoción de una cultura de paz</w:t>
               </w:r>
               <w:r>
                 <w:rPr>
                   <w:noProof/>
-                  <w:lang w:val="es-ES"/>
                 </w:rPr>
                 <w:t>. Obtenido de UNDP: https://www.undp.org/es/guatemala/historias/promoviendo-la-paz-traves-de-la-educacion</w:t>
               </w:r>
@@ -4288,13 +5125,11 @@
                 <w:ind w:left="720" w:hanging="720"/>
                 <w:rPr>
                   <w:noProof/>
-                  <w:lang w:val="es-ES"/>
                 </w:rPr>
               </w:pPr>
               <w:r>
                 <w:rPr>
                   <w:noProof/>
-                  <w:lang w:val="es-ES"/>
                 </w:rPr>
                 <w:t xml:space="preserve">Zuchini, J. F. (2015). </w:t>
               </w:r>
@@ -4303,14 +5138,12 @@
                   <w:i/>
                   <w:iCs/>
                   <w:noProof/>
-                  <w:lang w:val="es-ES"/>
                 </w:rPr>
                 <w:t>Encuesta Nacional sobre Violencia y Clima Escolar.</w:t>
               </w:r>
               <w:r>
                 <w:rPr>
                   <w:noProof/>
-                  <w:lang w:val="es-ES"/>
                 </w:rPr>
                 <w:t xml:space="preserve"> </w:t>
               </w:r>
@@ -4369,6 +5202,7 @@
           <w:id w:val="-1940051574"/>
           <w:citation/>
         </w:sdtPr>
+        <w:sdtEndPr/>
         <w:sdtContent>
           <w:r>
             <w:rPr>
@@ -4472,7 +5306,7 @@
 </file>
 
 <file path=word/numbering.xml><?xml version="1.0" encoding="utf-8"?>
-<w:numbering xmlns:wpc="http://schemas.microsoft.com/office/word/2010/wordprocessingCanvas" xmlns:cx="http://schemas.microsoft.com/office/drawing/2014/chartex" xmlns:cx1="http://schemas.microsoft.com/office/drawing/2015/9/8/chartex" xmlns:cx2="http://schemas.microsoft.com/office/drawing/2015/10/21/chartex" xmlns:cx3="http://schemas.microsoft.com/office/drawing/2016/5/9/chartex" xmlns:cx4="http://schemas.microsoft.com/office/drawing/2016/5/10/chartex" xmlns:cx5="http://schemas.microsoft.com/office/drawing/2016/5/11/chartex" xmlns:cx6="http://schemas.microsoft.com/office/drawing/2016/5/12/chartex" xmlns:cx7="http://schemas.microsoft.com/office/drawing/2016/5/13/chartex" xmlns:cx8="http://schemas.microsoft.com/office/drawing/2016/5/14/chartex" xmlns:mc="http://schemas.openxmlformats.org/markup-compatibility/2006" xmlns:aink="http://schemas.microsoft.com/office/drawing/2016/ink" xmlns:am3d="http://schemas.microsoft.com/office/drawing/2017/model3d" xmlns:o="urn:schemas-microsoft-com:office:office" xmlns:oel="http://schemas.microsoft.com/office/2019/extlst" xmlns:r="http://schemas.openxmlformats.org/officeDocument/2006/relationships" xmlns:m="http://schemas.openxmlformats.org/officeDocument/2006/math" xmlns:v="urn:schemas-microsoft-com:vml" xmlns:wp14="http://schemas.microsoft.com/office/word/2010/wordprocessingDrawing" xmlns:wp="http://schemas.openxmlformats.org/drawingml/2006/wordprocessingDrawing" xmlns:w10="urn:schemas-microsoft-com:office:word" xmlns:w="http://schemas.openxmlformats.org/wordprocessingml/2006/main" xmlns:w14="http://schemas.microsoft.com/office/word/2010/wordml" xmlns:w15="http://schemas.microsoft.com/office/word/2012/wordml" xmlns:w16cex="http://schemas.microsoft.com/office/word/2018/wordml/cex" xmlns:w16cid="http://schemas.microsoft.com/office/word/2016/wordml/cid" xmlns:w16="http://schemas.microsoft.com/office/word/2018/wordml" xmlns:w16sdtdh="http://schemas.microsoft.com/office/word/2020/wordml/sdtdatahash" xmlns:w16se="http://schemas.microsoft.com/office/word/2015/wordml/symex" xmlns:wpg="http://schemas.microsoft.com/office/word/2010/wordprocessingGroup" xmlns:wpi="http://schemas.microsoft.com/office/word/2010/wordprocessingInk" xmlns:wne="http://schemas.microsoft.com/office/word/2006/wordml" xmlns:wps="http://schemas.microsoft.com/office/word/2010/wordprocessingShape" mc:Ignorable="w14 w15 w16se w16cid w16 w16cex w16sdtdh wp14">
+<w:numbering xmlns:wpc="http://schemas.microsoft.com/office/word/2010/wordprocessingCanvas" xmlns:cx="http://schemas.microsoft.com/office/drawing/2014/chartex" xmlns:cx1="http://schemas.microsoft.com/office/drawing/2015/9/8/chartex" xmlns:cx2="http://schemas.microsoft.com/office/drawing/2015/10/21/chartex" xmlns:cx3="http://schemas.microsoft.com/office/drawing/2016/5/9/chartex" xmlns:cx4="http://schemas.microsoft.com/office/drawing/2016/5/10/chartex" xmlns:cx5="http://schemas.microsoft.com/office/drawing/2016/5/11/chartex" xmlns:cx6="http://schemas.microsoft.com/office/drawing/2016/5/12/chartex" xmlns:cx7="http://schemas.microsoft.com/office/drawing/2016/5/13/chartex" xmlns:cx8="http://schemas.microsoft.com/office/drawing/2016/5/14/chartex" xmlns:mc="http://schemas.openxmlformats.org/markup-compatibility/2006" xmlns:aink="http://schemas.microsoft.com/office/drawing/2016/ink" xmlns:am3d="http://schemas.microsoft.com/office/drawing/2017/model3d" xmlns:o="urn:schemas-microsoft-com:office:office" xmlns:r="http://schemas.openxmlformats.org/officeDocument/2006/relationships" xmlns:m="http://schemas.openxmlformats.org/officeDocument/2006/math" xmlns:v="urn:schemas-microsoft-com:vml" xmlns:wp14="http://schemas.microsoft.com/office/word/2010/wordprocessingDrawing" xmlns:wp="http://schemas.openxmlformats.org/drawingml/2006/wordprocessingDrawing" xmlns:w10="urn:schemas-microsoft-com:office:word" xmlns:w="http://schemas.openxmlformats.org/wordprocessingml/2006/main" xmlns:w14="http://schemas.microsoft.com/office/word/2010/wordml" xmlns:w15="http://schemas.microsoft.com/office/word/2012/wordml" xmlns:w16cex="http://schemas.microsoft.com/office/word/2018/wordml/cex" xmlns:w16cid="http://schemas.microsoft.com/office/word/2016/wordml/cid" xmlns:w16="http://schemas.microsoft.com/office/word/2018/wordml" xmlns:w16sdtdh="http://schemas.microsoft.com/office/word/2020/wordml/sdtdatahash" xmlns:w16se="http://schemas.microsoft.com/office/word/2015/wordml/symex" xmlns:wpg="http://schemas.microsoft.com/office/word/2010/wordprocessingGroup" xmlns:wpi="http://schemas.microsoft.com/office/word/2010/wordprocessingInk" xmlns:wne="http://schemas.microsoft.com/office/word/2006/wordml" xmlns:wps="http://schemas.microsoft.com/office/word/2010/wordprocessingShape" mc:Ignorable="w14 w15 w16se w16cid w16 w16cex w16sdtdh wp14">
   <w:abstractNum w:abstractNumId="0" w15:restartNumberingAfterBreak="0">
     <w:nsid w:val="0362087C"/>
     <w:multiLevelType w:val="multilevel"/>
@@ -4623,6 +5457,119 @@
     </w:lvl>
   </w:abstractNum>
   <w:abstractNum w:abstractNumId="1" w15:restartNumberingAfterBreak="0">
+    <w:nsid w:val="0A2263DF"/>
+    <w:multiLevelType w:val="hybridMultilevel"/>
+    <w:tmpl w:val="5E46319E"/>
+    <w:lvl w:ilvl="0" w:tplc="0C0A0001">
+      <w:start w:val="1"/>
+      <w:numFmt w:val="bullet"/>
+      <w:lvlText w:val=""/>
+      <w:lvlJc w:val="left"/>
+      <w:pPr>
+        <w:ind w:left="720" w:hanging="360"/>
+      </w:pPr>
+      <w:rPr>
+        <w:rFonts w:ascii="Symbol" w:hAnsi="Symbol" w:hint="default"/>
+      </w:rPr>
+    </w:lvl>
+    <w:lvl w:ilvl="1" w:tplc="0C0A0003" w:tentative="1">
+      <w:start w:val="1"/>
+      <w:numFmt w:val="bullet"/>
+      <w:lvlText w:val="o"/>
+      <w:lvlJc w:val="left"/>
+      <w:pPr>
+        <w:ind w:left="1440" w:hanging="360"/>
+      </w:pPr>
+      <w:rPr>
+        <w:rFonts w:ascii="Courier New" w:hAnsi="Courier New" w:cs="Courier New" w:hint="default"/>
+      </w:rPr>
+    </w:lvl>
+    <w:lvl w:ilvl="2" w:tplc="0C0A0005" w:tentative="1">
+      <w:start w:val="1"/>
+      <w:numFmt w:val="bullet"/>
+      <w:lvlText w:val=""/>
+      <w:lvlJc w:val="left"/>
+      <w:pPr>
+        <w:ind w:left="2160" w:hanging="360"/>
+      </w:pPr>
+      <w:rPr>
+        <w:rFonts w:ascii="Wingdings" w:hAnsi="Wingdings" w:hint="default"/>
+      </w:rPr>
+    </w:lvl>
+    <w:lvl w:ilvl="3" w:tplc="0C0A0001" w:tentative="1">
+      <w:start w:val="1"/>
+      <w:numFmt w:val="bullet"/>
+      <w:lvlText w:val=""/>
+      <w:lvlJc w:val="left"/>
+      <w:pPr>
+        <w:ind w:left="2880" w:hanging="360"/>
+      </w:pPr>
+      <w:rPr>
+        <w:rFonts w:ascii="Symbol" w:hAnsi="Symbol" w:hint="default"/>
+      </w:rPr>
+    </w:lvl>
+    <w:lvl w:ilvl="4" w:tplc="0C0A0003" w:tentative="1">
+      <w:start w:val="1"/>
+      <w:numFmt w:val="bullet"/>
+      <w:lvlText w:val="o"/>
+      <w:lvlJc w:val="left"/>
+      <w:pPr>
+        <w:ind w:left="3600" w:hanging="360"/>
+      </w:pPr>
+      <w:rPr>
+        <w:rFonts w:ascii="Courier New" w:hAnsi="Courier New" w:cs="Courier New" w:hint="default"/>
+      </w:rPr>
+    </w:lvl>
+    <w:lvl w:ilvl="5" w:tplc="0C0A0005" w:tentative="1">
+      <w:start w:val="1"/>
+      <w:numFmt w:val="bullet"/>
+      <w:lvlText w:val=""/>
+      <w:lvlJc w:val="left"/>
+      <w:pPr>
+        <w:ind w:left="4320" w:hanging="360"/>
+      </w:pPr>
+      <w:rPr>
+        <w:rFonts w:ascii="Wingdings" w:hAnsi="Wingdings" w:hint="default"/>
+      </w:rPr>
+    </w:lvl>
+    <w:lvl w:ilvl="6" w:tplc="0C0A0001" w:tentative="1">
+      <w:start w:val="1"/>
+      <w:numFmt w:val="bullet"/>
+      <w:lvlText w:val=""/>
+      <w:lvlJc w:val="left"/>
+      <w:pPr>
+        <w:ind w:left="5040" w:hanging="360"/>
+      </w:pPr>
+      <w:rPr>
+        <w:rFonts w:ascii="Symbol" w:hAnsi="Symbol" w:hint="default"/>
+      </w:rPr>
+    </w:lvl>
+    <w:lvl w:ilvl="7" w:tplc="0C0A0003" w:tentative="1">
+      <w:start w:val="1"/>
+      <w:numFmt w:val="bullet"/>
+      <w:lvlText w:val="o"/>
+      <w:lvlJc w:val="left"/>
+      <w:pPr>
+        <w:ind w:left="5760" w:hanging="360"/>
+      </w:pPr>
+      <w:rPr>
+        <w:rFonts w:ascii="Courier New" w:hAnsi="Courier New" w:cs="Courier New" w:hint="default"/>
+      </w:rPr>
+    </w:lvl>
+    <w:lvl w:ilvl="8" w:tplc="0C0A0005" w:tentative="1">
+      <w:start w:val="1"/>
+      <w:numFmt w:val="bullet"/>
+      <w:lvlText w:val=""/>
+      <w:lvlJc w:val="left"/>
+      <w:pPr>
+        <w:ind w:left="6480" w:hanging="360"/>
+      </w:pPr>
+      <w:rPr>
+        <w:rFonts w:ascii="Wingdings" w:hAnsi="Wingdings" w:hint="default"/>
+      </w:rPr>
+    </w:lvl>
+  </w:abstractNum>
+  <w:abstractNum w:abstractNumId="2" w15:restartNumberingAfterBreak="0">
     <w:nsid w:val="0C832520"/>
     <w:multiLevelType w:val="hybridMultilevel"/>
     <w:tmpl w:val="2200B550"/>
@@ -4711,7 +5658,7 @@
       </w:pPr>
     </w:lvl>
   </w:abstractNum>
-  <w:abstractNum w:abstractNumId="2" w15:restartNumberingAfterBreak="0">
+  <w:abstractNum w:abstractNumId="3" w15:restartNumberingAfterBreak="0">
     <w:nsid w:val="11F80E43"/>
     <w:multiLevelType w:val="hybridMultilevel"/>
     <w:tmpl w:val="D890A53A"/>
@@ -4824,7 +5771,346 @@
       </w:rPr>
     </w:lvl>
   </w:abstractNum>
-  <w:abstractNum w:abstractNumId="3" w15:restartNumberingAfterBreak="0">
+  <w:abstractNum w:abstractNumId="4" w15:restartNumberingAfterBreak="0">
+    <w:nsid w:val="15E52E20"/>
+    <w:multiLevelType w:val="hybridMultilevel"/>
+    <w:tmpl w:val="80142600"/>
+    <w:lvl w:ilvl="0" w:tplc="0C0A0001">
+      <w:start w:val="1"/>
+      <w:numFmt w:val="bullet"/>
+      <w:lvlText w:val=""/>
+      <w:lvlJc w:val="left"/>
+      <w:pPr>
+        <w:ind w:left="720" w:hanging="360"/>
+      </w:pPr>
+      <w:rPr>
+        <w:rFonts w:ascii="Symbol" w:hAnsi="Symbol" w:hint="default"/>
+      </w:rPr>
+    </w:lvl>
+    <w:lvl w:ilvl="1" w:tplc="0C0A0003" w:tentative="1">
+      <w:start w:val="1"/>
+      <w:numFmt w:val="bullet"/>
+      <w:lvlText w:val="o"/>
+      <w:lvlJc w:val="left"/>
+      <w:pPr>
+        <w:ind w:left="1440" w:hanging="360"/>
+      </w:pPr>
+      <w:rPr>
+        <w:rFonts w:ascii="Courier New" w:hAnsi="Courier New" w:cs="Courier New" w:hint="default"/>
+      </w:rPr>
+    </w:lvl>
+    <w:lvl w:ilvl="2" w:tplc="0C0A0005" w:tentative="1">
+      <w:start w:val="1"/>
+      <w:numFmt w:val="bullet"/>
+      <w:lvlText w:val=""/>
+      <w:lvlJc w:val="left"/>
+      <w:pPr>
+        <w:ind w:left="2160" w:hanging="360"/>
+      </w:pPr>
+      <w:rPr>
+        <w:rFonts w:ascii="Wingdings" w:hAnsi="Wingdings" w:hint="default"/>
+      </w:rPr>
+    </w:lvl>
+    <w:lvl w:ilvl="3" w:tplc="0C0A0001" w:tentative="1">
+      <w:start w:val="1"/>
+      <w:numFmt w:val="bullet"/>
+      <w:lvlText w:val=""/>
+      <w:lvlJc w:val="left"/>
+      <w:pPr>
+        <w:ind w:left="2880" w:hanging="360"/>
+      </w:pPr>
+      <w:rPr>
+        <w:rFonts w:ascii="Symbol" w:hAnsi="Symbol" w:hint="default"/>
+      </w:rPr>
+    </w:lvl>
+    <w:lvl w:ilvl="4" w:tplc="0C0A0003" w:tentative="1">
+      <w:start w:val="1"/>
+      <w:numFmt w:val="bullet"/>
+      <w:lvlText w:val="o"/>
+      <w:lvlJc w:val="left"/>
+      <w:pPr>
+        <w:ind w:left="3600" w:hanging="360"/>
+      </w:pPr>
+      <w:rPr>
+        <w:rFonts w:ascii="Courier New" w:hAnsi="Courier New" w:cs="Courier New" w:hint="default"/>
+      </w:rPr>
+    </w:lvl>
+    <w:lvl w:ilvl="5" w:tplc="0C0A0005" w:tentative="1">
+      <w:start w:val="1"/>
+      <w:numFmt w:val="bullet"/>
+      <w:lvlText w:val=""/>
+      <w:lvlJc w:val="left"/>
+      <w:pPr>
+        <w:ind w:left="4320" w:hanging="360"/>
+      </w:pPr>
+      <w:rPr>
+        <w:rFonts w:ascii="Wingdings" w:hAnsi="Wingdings" w:hint="default"/>
+      </w:rPr>
+    </w:lvl>
+    <w:lvl w:ilvl="6" w:tplc="0C0A0001" w:tentative="1">
+      <w:start w:val="1"/>
+      <w:numFmt w:val="bullet"/>
+      <w:lvlText w:val=""/>
+      <w:lvlJc w:val="left"/>
+      <w:pPr>
+        <w:ind w:left="5040" w:hanging="360"/>
+      </w:pPr>
+      <w:rPr>
+        <w:rFonts w:ascii="Symbol" w:hAnsi="Symbol" w:hint="default"/>
+      </w:rPr>
+    </w:lvl>
+    <w:lvl w:ilvl="7" w:tplc="0C0A0003" w:tentative="1">
+      <w:start w:val="1"/>
+      <w:numFmt w:val="bullet"/>
+      <w:lvlText w:val="o"/>
+      <w:lvlJc w:val="left"/>
+      <w:pPr>
+        <w:ind w:left="5760" w:hanging="360"/>
+      </w:pPr>
+      <w:rPr>
+        <w:rFonts w:ascii="Courier New" w:hAnsi="Courier New" w:cs="Courier New" w:hint="default"/>
+      </w:rPr>
+    </w:lvl>
+    <w:lvl w:ilvl="8" w:tplc="0C0A0005" w:tentative="1">
+      <w:start w:val="1"/>
+      <w:numFmt w:val="bullet"/>
+      <w:lvlText w:val=""/>
+      <w:lvlJc w:val="left"/>
+      <w:pPr>
+        <w:ind w:left="6480" w:hanging="360"/>
+      </w:pPr>
+      <w:rPr>
+        <w:rFonts w:ascii="Wingdings" w:hAnsi="Wingdings" w:hint="default"/>
+      </w:rPr>
+    </w:lvl>
+  </w:abstractNum>
+  <w:abstractNum w:abstractNumId="5" w15:restartNumberingAfterBreak="0">
+    <w:nsid w:val="168E72A9"/>
+    <w:multiLevelType w:val="hybridMultilevel"/>
+    <w:tmpl w:val="FE0E1296"/>
+    <w:lvl w:ilvl="0" w:tplc="0C0A0001">
+      <w:start w:val="1"/>
+      <w:numFmt w:val="bullet"/>
+      <w:lvlText w:val=""/>
+      <w:lvlJc w:val="left"/>
+      <w:pPr>
+        <w:ind w:left="720" w:hanging="360"/>
+      </w:pPr>
+      <w:rPr>
+        <w:rFonts w:ascii="Symbol" w:hAnsi="Symbol" w:hint="default"/>
+      </w:rPr>
+    </w:lvl>
+    <w:lvl w:ilvl="1" w:tplc="0C0A0003" w:tentative="1">
+      <w:start w:val="1"/>
+      <w:numFmt w:val="bullet"/>
+      <w:lvlText w:val="o"/>
+      <w:lvlJc w:val="left"/>
+      <w:pPr>
+        <w:ind w:left="1440" w:hanging="360"/>
+      </w:pPr>
+      <w:rPr>
+        <w:rFonts w:ascii="Courier New" w:hAnsi="Courier New" w:cs="Courier New" w:hint="default"/>
+      </w:rPr>
+    </w:lvl>
+    <w:lvl w:ilvl="2" w:tplc="0C0A0005" w:tentative="1">
+      <w:start w:val="1"/>
+      <w:numFmt w:val="bullet"/>
+      <w:lvlText w:val=""/>
+      <w:lvlJc w:val="left"/>
+      <w:pPr>
+        <w:ind w:left="2160" w:hanging="360"/>
+      </w:pPr>
+      <w:rPr>
+        <w:rFonts w:ascii="Wingdings" w:hAnsi="Wingdings" w:hint="default"/>
+      </w:rPr>
+    </w:lvl>
+    <w:lvl w:ilvl="3" w:tplc="0C0A0001" w:tentative="1">
+      <w:start w:val="1"/>
+      <w:numFmt w:val="bullet"/>
+      <w:lvlText w:val=""/>
+      <w:lvlJc w:val="left"/>
+      <w:pPr>
+        <w:ind w:left="2880" w:hanging="360"/>
+      </w:pPr>
+      <w:rPr>
+        <w:rFonts w:ascii="Symbol" w:hAnsi="Symbol" w:hint="default"/>
+      </w:rPr>
+    </w:lvl>
+    <w:lvl w:ilvl="4" w:tplc="0C0A0003" w:tentative="1">
+      <w:start w:val="1"/>
+      <w:numFmt w:val="bullet"/>
+      <w:lvlText w:val="o"/>
+      <w:lvlJc w:val="left"/>
+      <w:pPr>
+        <w:ind w:left="3600" w:hanging="360"/>
+      </w:pPr>
+      <w:rPr>
+        <w:rFonts w:ascii="Courier New" w:hAnsi="Courier New" w:cs="Courier New" w:hint="default"/>
+      </w:rPr>
+    </w:lvl>
+    <w:lvl w:ilvl="5" w:tplc="0C0A0005" w:tentative="1">
+      <w:start w:val="1"/>
+      <w:numFmt w:val="bullet"/>
+      <w:lvlText w:val=""/>
+      <w:lvlJc w:val="left"/>
+      <w:pPr>
+        <w:ind w:left="4320" w:hanging="360"/>
+      </w:pPr>
+      <w:rPr>
+        <w:rFonts w:ascii="Wingdings" w:hAnsi="Wingdings" w:hint="default"/>
+      </w:rPr>
+    </w:lvl>
+    <w:lvl w:ilvl="6" w:tplc="0C0A0001" w:tentative="1">
+      <w:start w:val="1"/>
+      <w:numFmt w:val="bullet"/>
+      <w:lvlText w:val=""/>
+      <w:lvlJc w:val="left"/>
+      <w:pPr>
+        <w:ind w:left="5040" w:hanging="360"/>
+      </w:pPr>
+      <w:rPr>
+        <w:rFonts w:ascii="Symbol" w:hAnsi="Symbol" w:hint="default"/>
+      </w:rPr>
+    </w:lvl>
+    <w:lvl w:ilvl="7" w:tplc="0C0A0003" w:tentative="1">
+      <w:start w:val="1"/>
+      <w:numFmt w:val="bullet"/>
+      <w:lvlText w:val="o"/>
+      <w:lvlJc w:val="left"/>
+      <w:pPr>
+        <w:ind w:left="5760" w:hanging="360"/>
+      </w:pPr>
+      <w:rPr>
+        <w:rFonts w:ascii="Courier New" w:hAnsi="Courier New" w:cs="Courier New" w:hint="default"/>
+      </w:rPr>
+    </w:lvl>
+    <w:lvl w:ilvl="8" w:tplc="0C0A0005" w:tentative="1">
+      <w:start w:val="1"/>
+      <w:numFmt w:val="bullet"/>
+      <w:lvlText w:val=""/>
+      <w:lvlJc w:val="left"/>
+      <w:pPr>
+        <w:ind w:left="6480" w:hanging="360"/>
+      </w:pPr>
+      <w:rPr>
+        <w:rFonts w:ascii="Wingdings" w:hAnsi="Wingdings" w:hint="default"/>
+      </w:rPr>
+    </w:lvl>
+  </w:abstractNum>
+  <w:abstractNum w:abstractNumId="6" w15:restartNumberingAfterBreak="0">
+    <w:nsid w:val="1CAF09E2"/>
+    <w:multiLevelType w:val="hybridMultilevel"/>
+    <w:tmpl w:val="AACC03A8"/>
+    <w:lvl w:ilvl="0" w:tplc="0C0A0001">
+      <w:start w:val="1"/>
+      <w:numFmt w:val="bullet"/>
+      <w:lvlText w:val=""/>
+      <w:lvlJc w:val="left"/>
+      <w:pPr>
+        <w:ind w:left="720" w:hanging="360"/>
+      </w:pPr>
+      <w:rPr>
+        <w:rFonts w:ascii="Symbol" w:hAnsi="Symbol" w:hint="default"/>
+      </w:rPr>
+    </w:lvl>
+    <w:lvl w:ilvl="1" w:tplc="0C0A0003" w:tentative="1">
+      <w:start w:val="1"/>
+      <w:numFmt w:val="bullet"/>
+      <w:lvlText w:val="o"/>
+      <w:lvlJc w:val="left"/>
+      <w:pPr>
+        <w:ind w:left="1440" w:hanging="360"/>
+      </w:pPr>
+      <w:rPr>
+        <w:rFonts w:ascii="Courier New" w:hAnsi="Courier New" w:cs="Courier New" w:hint="default"/>
+      </w:rPr>
+    </w:lvl>
+    <w:lvl w:ilvl="2" w:tplc="0C0A0005" w:tentative="1">
+      <w:start w:val="1"/>
+      <w:numFmt w:val="bullet"/>
+      <w:lvlText w:val=""/>
+      <w:lvlJc w:val="left"/>
+      <w:pPr>
+        <w:ind w:left="2160" w:hanging="360"/>
+      </w:pPr>
+      <w:rPr>
+        <w:rFonts w:ascii="Wingdings" w:hAnsi="Wingdings" w:hint="default"/>
+      </w:rPr>
+    </w:lvl>
+    <w:lvl w:ilvl="3" w:tplc="0C0A0001" w:tentative="1">
+      <w:start w:val="1"/>
+      <w:numFmt w:val="bullet"/>
+      <w:lvlText w:val=""/>
+      <w:lvlJc w:val="left"/>
+      <w:pPr>
+        <w:ind w:left="2880" w:hanging="360"/>
+      </w:pPr>
+      <w:rPr>
+        <w:rFonts w:ascii="Symbol" w:hAnsi="Symbol" w:hint="default"/>
+      </w:rPr>
+    </w:lvl>
+    <w:lvl w:ilvl="4" w:tplc="0C0A0003" w:tentative="1">
+      <w:start w:val="1"/>
+      <w:numFmt w:val="bullet"/>
+      <w:lvlText w:val="o"/>
+      <w:lvlJc w:val="left"/>
+      <w:pPr>
+        <w:ind w:left="3600" w:hanging="360"/>
+      </w:pPr>
+      <w:rPr>
+        <w:rFonts w:ascii="Courier New" w:hAnsi="Courier New" w:cs="Courier New" w:hint="default"/>
+      </w:rPr>
+    </w:lvl>
+    <w:lvl w:ilvl="5" w:tplc="0C0A0005" w:tentative="1">
+      <w:start w:val="1"/>
+      <w:numFmt w:val="bullet"/>
+      <w:lvlText w:val=""/>
+      <w:lvlJc w:val="left"/>
+      <w:pPr>
+        <w:ind w:left="4320" w:hanging="360"/>
+      </w:pPr>
+      <w:rPr>
+        <w:rFonts w:ascii="Wingdings" w:hAnsi="Wingdings" w:hint="default"/>
+      </w:rPr>
+    </w:lvl>
+    <w:lvl w:ilvl="6" w:tplc="0C0A0001" w:tentative="1">
+      <w:start w:val="1"/>
+      <w:numFmt w:val="bullet"/>
+      <w:lvlText w:val=""/>
+      <w:lvlJc w:val="left"/>
+      <w:pPr>
+        <w:ind w:left="5040" w:hanging="360"/>
+      </w:pPr>
+      <w:rPr>
+        <w:rFonts w:ascii="Symbol" w:hAnsi="Symbol" w:hint="default"/>
+      </w:rPr>
+    </w:lvl>
+    <w:lvl w:ilvl="7" w:tplc="0C0A0003" w:tentative="1">
+      <w:start w:val="1"/>
+      <w:numFmt w:val="bullet"/>
+      <w:lvlText w:val="o"/>
+      <w:lvlJc w:val="left"/>
+      <w:pPr>
+        <w:ind w:left="5760" w:hanging="360"/>
+      </w:pPr>
+      <w:rPr>
+        <w:rFonts w:ascii="Courier New" w:hAnsi="Courier New" w:cs="Courier New" w:hint="default"/>
+      </w:rPr>
+    </w:lvl>
+    <w:lvl w:ilvl="8" w:tplc="0C0A0005" w:tentative="1">
+      <w:start w:val="1"/>
+      <w:numFmt w:val="bullet"/>
+      <w:lvlText w:val=""/>
+      <w:lvlJc w:val="left"/>
+      <w:pPr>
+        <w:ind w:left="6480" w:hanging="360"/>
+      </w:pPr>
+      <w:rPr>
+        <w:rFonts w:ascii="Wingdings" w:hAnsi="Wingdings" w:hint="default"/>
+      </w:rPr>
+    </w:lvl>
+  </w:abstractNum>
+  <w:abstractNum w:abstractNumId="7" w15:restartNumberingAfterBreak="0">
     <w:nsid w:val="1D575748"/>
     <w:multiLevelType w:val="hybridMultilevel"/>
     <w:tmpl w:val="2200B550"/>
@@ -4913,7 +6199,7 @@
       </w:pPr>
     </w:lvl>
   </w:abstractNum>
-  <w:abstractNum w:abstractNumId="4" w15:restartNumberingAfterBreak="0">
+  <w:abstractNum w:abstractNumId="8" w15:restartNumberingAfterBreak="0">
     <w:nsid w:val="2D235362"/>
     <w:multiLevelType w:val="multilevel"/>
     <w:tmpl w:val="387EC6FC"/>
@@ -5062,7 +6348,7 @@
       </w:rPr>
     </w:lvl>
   </w:abstractNum>
-  <w:abstractNum w:abstractNumId="5" w15:restartNumberingAfterBreak="0">
+  <w:abstractNum w:abstractNumId="9" w15:restartNumberingAfterBreak="0">
     <w:nsid w:val="457024E6"/>
     <w:multiLevelType w:val="multilevel"/>
     <w:tmpl w:val="760E5EE0"/>
@@ -5175,7 +6461,7 @@
       </w:pPr>
     </w:lvl>
   </w:abstractNum>
-  <w:abstractNum w:abstractNumId="6" w15:restartNumberingAfterBreak="0">
+  <w:abstractNum w:abstractNumId="10" w15:restartNumberingAfterBreak="0">
     <w:nsid w:val="493D65BC"/>
     <w:multiLevelType w:val="multilevel"/>
     <w:tmpl w:val="57663B94"/>
@@ -5324,7 +6610,7 @@
       </w:rPr>
     </w:lvl>
   </w:abstractNum>
-  <w:abstractNum w:abstractNumId="7" w15:restartNumberingAfterBreak="0">
+  <w:abstractNum w:abstractNumId="11" w15:restartNumberingAfterBreak="0">
     <w:nsid w:val="53FA76F7"/>
     <w:multiLevelType w:val="hybridMultilevel"/>
     <w:tmpl w:val="5916165A"/>
@@ -5415,7 +6701,7 @@
       </w:pPr>
     </w:lvl>
   </w:abstractNum>
-  <w:abstractNum w:abstractNumId="8" w15:restartNumberingAfterBreak="0">
+  <w:abstractNum w:abstractNumId="12" w15:restartNumberingAfterBreak="0">
     <w:nsid w:val="62047F15"/>
     <w:multiLevelType w:val="hybridMultilevel"/>
     <w:tmpl w:val="4F6A0ADC"/>
@@ -5528,7 +6814,7 @@
       </w:rPr>
     </w:lvl>
   </w:abstractNum>
-  <w:abstractNum w:abstractNumId="9" w15:restartNumberingAfterBreak="0">
+  <w:abstractNum w:abstractNumId="13" w15:restartNumberingAfterBreak="0">
     <w:nsid w:val="72DD59B1"/>
     <w:multiLevelType w:val="multilevel"/>
     <w:tmpl w:val="3F5C0B1A"/>
@@ -5641,35 +6927,47 @@
       </w:pPr>
     </w:lvl>
   </w:abstractNum>
-  <w:num w:numId="1" w16cid:durableId="559289840">
+  <w:num w:numId="1">
+    <w:abstractNumId w:val="12"/>
+  </w:num>
+  <w:num w:numId="2">
+    <w:abstractNumId w:val="3"/>
+  </w:num>
+  <w:num w:numId="3">
+    <w:abstractNumId w:val="7"/>
+  </w:num>
+  <w:num w:numId="4">
+    <w:abstractNumId w:val="9"/>
+  </w:num>
+  <w:num w:numId="5">
+    <w:abstractNumId w:val="10"/>
+  </w:num>
+  <w:num w:numId="6">
+    <w:abstractNumId w:val="0"/>
+  </w:num>
+  <w:num w:numId="7">
     <w:abstractNumId w:val="8"/>
   </w:num>
-  <w:num w:numId="2" w16cid:durableId="501967792">
+  <w:num w:numId="8">
+    <w:abstractNumId w:val="13"/>
+  </w:num>
+  <w:num w:numId="9">
     <w:abstractNumId w:val="2"/>
   </w:num>
-  <w:num w:numId="3" w16cid:durableId="538931274">
-    <w:abstractNumId w:val="3"/>
+  <w:num w:numId="10">
+    <w:abstractNumId w:val="11"/>
   </w:num>
-  <w:num w:numId="4" w16cid:durableId="1190679371">
+  <w:num w:numId="11">
     <w:abstractNumId w:val="5"/>
   </w:num>
-  <w:num w:numId="5" w16cid:durableId="1199320791">
+  <w:num w:numId="12">
+    <w:abstractNumId w:val="1"/>
+  </w:num>
+  <w:num w:numId="13">
     <w:abstractNumId w:val="6"/>
   </w:num>
-  <w:num w:numId="6" w16cid:durableId="564343067">
-    <w:abstractNumId w:val="0"/>
-  </w:num>
-  <w:num w:numId="7" w16cid:durableId="1108500781">
+  <w:num w:numId="14">
     <w:abstractNumId w:val="4"/>
-  </w:num>
-  <w:num w:numId="8" w16cid:durableId="1790322465">
-    <w:abstractNumId w:val="9"/>
-  </w:num>
-  <w:num w:numId="9" w16cid:durableId="57020538">
-    <w:abstractNumId w:val="1"/>
-  </w:num>
-  <w:num w:numId="10" w16cid:durableId="1293292517">
-    <w:abstractNumId w:val="7"/>
   </w:num>
 </w:numbering>
 </file>
@@ -6793,7 +8091,7 @@
     <b:Month>5</b:Month>
     <b:Day>10</b:Day>
     <b:URL>https://convivenciaparaciudadania.mineduc.cl/wp-content/uploads/2019/10/cartilla_10.pdf</b:URL>
-    <b:RefOrder>4</b:RefOrder>
+    <b:RefOrder>5</b:RefOrder>
   </b:Source>
   <b:Source>
     <b:Tag>Jor181</b:Tag>
@@ -6815,7 +8113,7 @@
     <b:Month>5</b:Month>
     <b:Day>10</b:Day>
     <b:URL>https://convivenciaparaciudadania.mineduc.cl/wp-content/uploads/2019/10/cartilla_10.pdf</b:URL>
-    <b:RefOrder>7</b:RefOrder>
+    <b:RefOrder>8</b:RefOrder>
   </b:Source>
   <b:Source>
     <b:Tag>Cox15</b:Tag>
@@ -6830,7 +8128,7 @@
     <b:InternetSiteTitle>https://www.redalyc.org/journal/2431/243170668008/html/</b:InternetSiteTitle>
     <b:Year>2015</b:Year>
     <b:URL>https://www.redalyc.org/journal/2431/243170668008/html/</b:URL>
-    <b:RefOrder>8</b:RefOrder>
+    <b:RefOrder>9</b:RefOrder>
   </b:Source>
   <b:Source>
     <b:Tag>San92</b:Tag>
@@ -6851,7 +8149,7 @@
     <b:InternetSiteTitle>Liderazgo y participación en escuelas públicas</b:InternetSiteTitle>
     <b:Year>1992</b:Year>
     <b:URL>https://www.redalyc.org/journal/2431/243170668008/html/</b:URL>
-    <b:RefOrder>9</b:RefOrder>
+    <b:RefOrder>10</b:RefOrder>
   </b:Source>
   <b:Source>
     <b:Tag>Men15</b:Tag>
@@ -6870,7 +8168,7 @@
         </b:NameList>
       </b:Author>
     </b:Author>
-    <b:RefOrder>2</b:RefOrder>
+    <b:RefOrder>3</b:RefOrder>
   </b:Source>
   <b:Source>
     <b:Tag>Jua15</b:Tag>
@@ -6889,7 +8187,7 @@
     </b:Author>
     <b:Title>Encuesta Nacional sobre Violencia y Clima Escolar</b:Title>
     <b:Year>2015</b:Year>
-    <b:RefOrder>3</b:RefOrder>
+    <b:RefOrder>4</b:RefOrder>
   </b:Source>
   <b:Source>
     <b:Tag>Mov</b:Tag>
@@ -6903,7 +8201,7 @@
     <b:Title>Promoción de una cultura de paz</b:Title>
     <b:InternetSiteTitle>MPLP</b:InternetSiteTitle>
     <b:URL>https://www.mpdl.org/nuestro-trabajo/cooperacion-desarrollo/america-latina/guatemala/lineas-trabajo</b:URL>
-    <b:RefOrder>5</b:RefOrder>
+    <b:RefOrder>6</b:RefOrder>
   </b:Source>
   <b:Source>
     <b:Tag>Pro19</b:Tag>
@@ -6920,13 +8218,33 @@
     <b:Month>09</b:Month>
     <b:Day>25</b:Day>
     <b:URL>https://www.undp.org/es/guatemala/historias/promoviendo-la-paz-traves-de-la-educacion</b:URL>
-    <b:RefOrder>6</b:RefOrder>
+    <b:RefOrder>7</b:RefOrder>
+  </b:Source>
+  <b:Source>
+    <b:Tag>Mer02</b:Tag>
+    <b:SourceType>InternetSite</b:SourceType>
+    <b:Guid>{7E38BAB7-0FC2-4D3B-9CD8-22C65622598C}</b:Guid>
+    <b:Author>
+      <b:Author>
+        <b:NameList>
+          <b:Person>
+            <b:Last>J</b:Last>
+            <b:First>Mercy</b:First>
+          </b:Person>
+        </b:NameList>
+      </b:Author>
+    </b:Author>
+    <b:Title>Youth violence</b:Title>
+    <b:InternetSiteTitle>World report on violence and health</b:InternetSiteTitle>
+    <b:Year>2002</b:Year>
+    <b:URL>https://www.cdc.gov/violenceprevention/youthviolence/spanish/riskprotectivefactors.html</b:URL>
+    <b:RefOrder>2</b:RefOrder>
   </b:Source>
 </b:Sources>
 </file>
 
 <file path=customXml/itemProps1.xml><?xml version="1.0" encoding="utf-8"?>
-<ds:datastoreItem xmlns:ds="http://schemas.openxmlformats.org/officeDocument/2006/customXml" ds:itemID="{230FF79A-2670-4A51-A2C5-8E398254BCE4}">
+<ds:datastoreItem xmlns:ds="http://schemas.openxmlformats.org/officeDocument/2006/customXml" ds:itemID="{CE03C917-DCED-49CA-921B-09F4ADB0E847}">
   <ds:schemaRefs>
     <ds:schemaRef ds:uri="http://schemas.openxmlformats.org/officeDocument/2006/bibliography"/>
   </ds:schemaRefs>

</xml_diff>